<commit_message>
confused about 4e03 units
</commit_message>
<xml_diff>
--- a/SFWR ENG 4AA4.docx
+++ b/SFWR ENG 4AA4.docx
@@ -405,10 +405,10 @@
             <v:path o:extrusionok="f" gradientshapeok="t" o:connecttype="rect"/>
             <o:lock v:ext="edit" aspectratio="t"/>
           </v:shapetype>
-          <v:shape id="_x0000_i1025" type="#_x0000_t75" style="width:122.9pt;height:33pt" o:ole="">
+          <v:shape id="_x0000_i1025" type="#_x0000_t75" style="width:123pt;height:33pt" o:ole="">
             <v:imagedata r:id="rId9" o:title=""/>
           </v:shape>
-          <o:OLEObject Type="Embed" ProgID="Equation.DSMT4" ShapeID="_x0000_i1025" DrawAspect="Content" ObjectID="_1504429496" r:id="rId10"/>
+          <o:OLEObject Type="Embed" ProgID="Equation.DSMT4" ShapeID="_x0000_i1025" DrawAspect="Content" ObjectID="_1504875955" r:id="rId10"/>
         </w:object>
       </w:r>
     </w:p>
@@ -430,10 +430,10 @@
           <w:position w:val="-24"/>
         </w:rPr>
         <w:object w:dxaOrig="2460" w:dyaOrig="660">
-          <v:shape id="_x0000_i1026" type="#_x0000_t75" style="width:122.9pt;height:33pt" o:ole="">
+          <v:shape id="_x0000_i1026" type="#_x0000_t75" style="width:123pt;height:33pt" o:ole="">
             <v:imagedata r:id="rId11" o:title=""/>
           </v:shape>
-          <o:OLEObject Type="Embed" ProgID="Equation.DSMT4" ShapeID="_x0000_i1026" DrawAspect="Content" ObjectID="_1504429497" r:id="rId12"/>
+          <o:OLEObject Type="Embed" ProgID="Equation.DSMT4" ShapeID="_x0000_i1026" DrawAspect="Content" ObjectID="_1504875956" r:id="rId12"/>
         </w:object>
       </w:r>
     </w:p>
@@ -488,10 +488,10 @@
           <w:position w:val="-14"/>
         </w:rPr>
         <w:object w:dxaOrig="1800" w:dyaOrig="400">
-          <v:shape id="_x0000_i1027" type="#_x0000_t75" style="width:90.1pt;height:20.1pt" o:ole="">
+          <v:shape id="_x0000_i1027" type="#_x0000_t75" style="width:90pt;height:20pt" o:ole="">
             <v:imagedata r:id="rId13" o:title=""/>
           </v:shape>
-          <o:OLEObject Type="Embed" ProgID="Equation.DSMT4" ShapeID="_x0000_i1027" DrawAspect="Content" ObjectID="_1504429498" r:id="rId14"/>
+          <o:OLEObject Type="Embed" ProgID="Equation.DSMT4" ShapeID="_x0000_i1027" DrawAspect="Content" ObjectID="_1504875957" r:id="rId14"/>
         </w:object>
       </w:r>
     </w:p>
@@ -521,10 +521,10 @@
           <w:position w:val="-14"/>
         </w:rPr>
         <w:object w:dxaOrig="1600" w:dyaOrig="400">
-          <v:shape id="_x0000_i1028" type="#_x0000_t75" style="width:79.95pt;height:19.85pt" o:ole="">
+          <v:shape id="_x0000_i1028" type="#_x0000_t75" style="width:80pt;height:19.75pt" o:ole="">
             <v:imagedata r:id="rId15" o:title=""/>
           </v:shape>
-          <o:OLEObject Type="Embed" ProgID="Equation.DSMT4" ShapeID="_x0000_i1028" DrawAspect="Content" ObjectID="_1504429499" r:id="rId16"/>
+          <o:OLEObject Type="Embed" ProgID="Equation.DSMT4" ShapeID="_x0000_i1028" DrawAspect="Content" ObjectID="_1504875958" r:id="rId16"/>
         </w:object>
       </w:r>
     </w:p>
@@ -659,16 +659,21 @@
         <w:t xml:space="preserve"> [U]: </w:t>
       </w:r>
       <w:r>
+        <w:t>used as a priority level</w:t>
+      </w:r>
+      <w:r>
         <w:rPr>
           <w:position w:val="-30"/>
         </w:rPr>
         <w:object w:dxaOrig="1040" w:dyaOrig="700">
-          <v:shape id="_x0000_i1031" type="#_x0000_t75" style="width:51.9pt;height:35pt" o:ole="">
+          <v:shape id="_x0000_i1029" type="#_x0000_t75" style="width:52pt;height:35pt" o:ole="">
             <v:imagedata r:id="rId17" o:title=""/>
           </v:shape>
-          <o:OLEObject Type="Embed" ProgID="Equation.DSMT4" ShapeID="_x0000_i1031" DrawAspect="Content" ObjectID="_1504429500" r:id="rId18"/>
+          <o:OLEObject Type="Embed" ProgID="Equation.DSMT4" ShapeID="_x0000_i1029" DrawAspect="Content" ObjectID="_1504875959" r:id="rId18"/>
         </w:object>
       </w:r>
+      <w:bookmarkStart w:id="2" w:name="_GoBack"/>
+      <w:bookmarkEnd w:id="2"/>
     </w:p>
     <w:p>
       <w:pPr>
@@ -952,10 +957,10 @@
           <w:position w:val="-28"/>
         </w:rPr>
         <w:object w:dxaOrig="1280" w:dyaOrig="540">
-          <v:shape id="_x0000_i1029" type="#_x0000_t75" style="width:64.05pt;height:27.05pt" o:ole="">
+          <v:shape id="_x0000_i1030" type="#_x0000_t75" style="width:64pt;height:27pt" o:ole="">
             <v:imagedata r:id="rId19" o:title=""/>
           </v:shape>
-          <o:OLEObject Type="Embed" ProgID="Equation.DSMT4" ShapeID="_x0000_i1029" DrawAspect="Content" ObjectID="_1504429501" r:id="rId20"/>
+          <o:OLEObject Type="Embed" ProgID="Equation.DSMT4" ShapeID="_x0000_i1030" DrawAspect="Content" ObjectID="_1504875960" r:id="rId20"/>
         </w:object>
       </w:r>
     </w:p>
@@ -1002,24 +1007,96 @@
       <w:pPr>
         <w:pStyle w:val="NoSpacing"/>
       </w:pPr>
+    </w:p>
+    <w:p>
+      <w:pPr>
+        <w:pStyle w:val="NoSpacing"/>
+      </w:pPr>
       <w:r>
         <w:rPr>
           <w:b/>
         </w:rPr>
+        <w:t>Least Compute Time (LCT)</w:t>
+      </w:r>
+      <w:r>
+        <w:t>: t</w:t>
+      </w:r>
+      <w:r>
+        <w:t>asks with small</w:t>
+      </w:r>
+      <w:r>
+        <w:t>est execution times executed first</w:t>
+      </w:r>
+    </w:p>
+    <w:p>
+      <w:pPr>
+        <w:pStyle w:val="NoSpacing"/>
+        <w:numPr>
+          <w:ilvl w:val="0"/>
+          <w:numId w:val="6"/>
+        </w:numPr>
+      </w:pPr>
+      <w:r>
+        <w:t xml:space="preserve">Think </w:t>
+      </w:r>
+      <w:r>
+        <w:rPr>
+          <w:i/>
+        </w:rPr>
+        <w:t>greedy</w:t>
+      </w:r>
+    </w:p>
+    <w:p>
+      <w:pPr>
+        <w:pStyle w:val="NoSpacing"/>
+        <w:numPr>
+          <w:ilvl w:val="0"/>
+          <w:numId w:val="6"/>
+        </w:numPr>
+      </w:pPr>
+      <w:r>
+        <w:t>Works poorly; worse than RR</w:t>
+      </w:r>
+    </w:p>
+    <w:p>
+      <w:pPr>
+        <w:pStyle w:val="NoSpacing"/>
+      </w:pPr>
+    </w:p>
+    <w:p>
+      <w:pPr>
+        <w:pStyle w:val="NoSpacing"/>
+      </w:pPr>
+      <w:r>
+        <w:rPr>
+          <w:b/>
+        </w:rPr>
         <w:t>Rate Monotonic</w:t>
       </w:r>
       <w:r>
         <w:t xml:space="preserve">: </w:t>
       </w:r>
-    </w:p>
-    <w:p>
-      <w:pPr>
-        <w:pStyle w:val="NoSpacing"/>
-      </w:pPr>
+      <w:r>
+        <w:t xml:space="preserve">lowest </w:t>
+      </w:r>
       <w:r>
         <w:rPr>
           <w:i/>
         </w:rPr>
+        <w:t>processor utilization</w:t>
+      </w:r>
+      <w:r>
+        <w:t xml:space="preserve"> first</w:t>
+      </w:r>
+    </w:p>
+    <w:p>
+      <w:pPr>
+        <w:pStyle w:val="NoSpacing"/>
+      </w:pPr>
+      <w:r>
+        <w:rPr>
+          <w:i/>
+        </w:rPr>
         <w:t>Static scheduling</w:t>
       </w:r>
       <w:r>
@@ -1045,10 +1122,10 @@
           <w:position w:val="-20"/>
         </w:rPr>
         <w:object w:dxaOrig="1340" w:dyaOrig="520">
-          <v:shape id="_x0000_i1030" type="#_x0000_t75" style="width:67.05pt;height:26.05pt" o:ole="">
+          <v:shape id="_x0000_i1031" type="#_x0000_t75" style="width:67pt;height:26pt" o:ole="">
             <v:imagedata r:id="rId21" o:title=""/>
           </v:shape>
-          <o:OLEObject Type="Embed" ProgID="Equation.DSMT4" ShapeID="_x0000_i1030" DrawAspect="Content" ObjectID="_1504429502" r:id="rId22"/>
+          <o:OLEObject Type="Embed" ProgID="Equation.DSMT4" ShapeID="_x0000_i1031" DrawAspect="Content" ObjectID="_1504875961" r:id="rId22"/>
         </w:object>
       </w:r>
     </w:p>
@@ -1194,8 +1271,6 @@
       <w:r>
         <w:t>Once you have multiple processors, neither EDF nor RM work.</w:t>
       </w:r>
-      <w:bookmarkStart w:id="2" w:name="_GoBack"/>
-      <w:bookmarkEnd w:id="2"/>
     </w:p>
     <w:sectPr>
       <w:footerReference w:type="default" r:id="rId23"/>
@@ -1431,6 +1506,119 @@
     </w:lvl>
   </w:abstractNum>
   <w:abstractNum w:abstractNumId="1" w15:restartNumberingAfterBreak="0">
+    <w:nsid w:val="16FD2D00"/>
+    <w:multiLevelType w:val="hybridMultilevel"/>
+    <w:tmpl w:val="3DDA4F20"/>
+    <w:lvl w:ilvl="0" w:tplc="10090001">
+      <w:start w:val="1"/>
+      <w:numFmt w:val="bullet"/>
+      <w:lvlText w:val=""/>
+      <w:lvlJc w:val="left"/>
+      <w:pPr>
+        <w:ind w:left="720" w:hanging="360"/>
+      </w:pPr>
+      <w:rPr>
+        <w:rFonts w:ascii="Symbol" w:hAnsi="Symbol" w:hint="default"/>
+      </w:rPr>
+    </w:lvl>
+    <w:lvl w:ilvl="1" w:tplc="10090003">
+      <w:start w:val="1"/>
+      <w:numFmt w:val="bullet"/>
+      <w:lvlText w:val="o"/>
+      <w:lvlJc w:val="left"/>
+      <w:pPr>
+        <w:ind w:left="1440" w:hanging="360"/>
+      </w:pPr>
+      <w:rPr>
+        <w:rFonts w:ascii="Courier New" w:hAnsi="Courier New" w:cs="Courier New" w:hint="default"/>
+      </w:rPr>
+    </w:lvl>
+    <w:lvl w:ilvl="2" w:tplc="10090005" w:tentative="1">
+      <w:start w:val="1"/>
+      <w:numFmt w:val="bullet"/>
+      <w:lvlText w:val=""/>
+      <w:lvlJc w:val="left"/>
+      <w:pPr>
+        <w:ind w:left="2160" w:hanging="360"/>
+      </w:pPr>
+      <w:rPr>
+        <w:rFonts w:ascii="Wingdings" w:hAnsi="Wingdings" w:hint="default"/>
+      </w:rPr>
+    </w:lvl>
+    <w:lvl w:ilvl="3" w:tplc="10090001" w:tentative="1">
+      <w:start w:val="1"/>
+      <w:numFmt w:val="bullet"/>
+      <w:lvlText w:val=""/>
+      <w:lvlJc w:val="left"/>
+      <w:pPr>
+        <w:ind w:left="2880" w:hanging="360"/>
+      </w:pPr>
+      <w:rPr>
+        <w:rFonts w:ascii="Symbol" w:hAnsi="Symbol" w:hint="default"/>
+      </w:rPr>
+    </w:lvl>
+    <w:lvl w:ilvl="4" w:tplc="10090003" w:tentative="1">
+      <w:start w:val="1"/>
+      <w:numFmt w:val="bullet"/>
+      <w:lvlText w:val="o"/>
+      <w:lvlJc w:val="left"/>
+      <w:pPr>
+        <w:ind w:left="3600" w:hanging="360"/>
+      </w:pPr>
+      <w:rPr>
+        <w:rFonts w:ascii="Courier New" w:hAnsi="Courier New" w:cs="Courier New" w:hint="default"/>
+      </w:rPr>
+    </w:lvl>
+    <w:lvl w:ilvl="5" w:tplc="10090005" w:tentative="1">
+      <w:start w:val="1"/>
+      <w:numFmt w:val="bullet"/>
+      <w:lvlText w:val=""/>
+      <w:lvlJc w:val="left"/>
+      <w:pPr>
+        <w:ind w:left="4320" w:hanging="360"/>
+      </w:pPr>
+      <w:rPr>
+        <w:rFonts w:ascii="Wingdings" w:hAnsi="Wingdings" w:hint="default"/>
+      </w:rPr>
+    </w:lvl>
+    <w:lvl w:ilvl="6" w:tplc="10090001" w:tentative="1">
+      <w:start w:val="1"/>
+      <w:numFmt w:val="bullet"/>
+      <w:lvlText w:val=""/>
+      <w:lvlJc w:val="left"/>
+      <w:pPr>
+        <w:ind w:left="5040" w:hanging="360"/>
+      </w:pPr>
+      <w:rPr>
+        <w:rFonts w:ascii="Symbol" w:hAnsi="Symbol" w:hint="default"/>
+      </w:rPr>
+    </w:lvl>
+    <w:lvl w:ilvl="7" w:tplc="10090003" w:tentative="1">
+      <w:start w:val="1"/>
+      <w:numFmt w:val="bullet"/>
+      <w:lvlText w:val="o"/>
+      <w:lvlJc w:val="left"/>
+      <w:pPr>
+        <w:ind w:left="5760" w:hanging="360"/>
+      </w:pPr>
+      <w:rPr>
+        <w:rFonts w:ascii="Courier New" w:hAnsi="Courier New" w:cs="Courier New" w:hint="default"/>
+      </w:rPr>
+    </w:lvl>
+    <w:lvl w:ilvl="8" w:tplc="10090005" w:tentative="1">
+      <w:start w:val="1"/>
+      <w:numFmt w:val="bullet"/>
+      <w:lvlText w:val=""/>
+      <w:lvlJc w:val="left"/>
+      <w:pPr>
+        <w:ind w:left="6480" w:hanging="360"/>
+      </w:pPr>
+      <w:rPr>
+        <w:rFonts w:ascii="Wingdings" w:hAnsi="Wingdings" w:hint="default"/>
+      </w:rPr>
+    </w:lvl>
+  </w:abstractNum>
+  <w:abstractNum w:abstractNumId="2" w15:restartNumberingAfterBreak="0">
     <w:nsid w:val="21113533"/>
     <w:multiLevelType w:val="hybridMultilevel"/>
     <w:tmpl w:val="42924FCA"/>
@@ -1516,7 +1704,7 @@
       </w:pPr>
     </w:lvl>
   </w:abstractNum>
-  <w:abstractNum w:abstractNumId="2" w15:restartNumberingAfterBreak="0">
+  <w:abstractNum w:abstractNumId="3" w15:restartNumberingAfterBreak="0">
     <w:nsid w:val="4225469B"/>
     <w:multiLevelType w:val="hybridMultilevel"/>
     <w:tmpl w:val="D5DA88FA"/>
@@ -1629,7 +1817,7 @@
       </w:rPr>
     </w:lvl>
   </w:abstractNum>
-  <w:abstractNum w:abstractNumId="3" w15:restartNumberingAfterBreak="0">
+  <w:abstractNum w:abstractNumId="4" w15:restartNumberingAfterBreak="0">
     <w:nsid w:val="5BB56C4B"/>
     <w:multiLevelType w:val="hybridMultilevel"/>
     <w:tmpl w:val="B4966CE4"/>
@@ -1742,7 +1930,7 @@
       </w:rPr>
     </w:lvl>
   </w:abstractNum>
-  <w:abstractNum w:abstractNumId="4" w15:restartNumberingAfterBreak="0">
+  <w:abstractNum w:abstractNumId="5" w15:restartNumberingAfterBreak="0">
     <w:nsid w:val="6FA5693A"/>
     <w:multiLevelType w:val="hybridMultilevel"/>
     <w:tmpl w:val="6DBC467A"/>
@@ -1856,19 +2044,22 @@
     </w:lvl>
   </w:abstractNum>
   <w:num w:numId="1">
+    <w:abstractNumId w:val="4"/>
+  </w:num>
+  <w:num w:numId="2">
     <w:abstractNumId w:val="3"/>
   </w:num>
-  <w:num w:numId="2">
+  <w:num w:numId="3">
     <w:abstractNumId w:val="2"/>
   </w:num>
-  <w:num w:numId="3">
-    <w:abstractNumId w:val="1"/>
-  </w:num>
   <w:num w:numId="4">
-    <w:abstractNumId w:val="4"/>
+    <w:abstractNumId w:val="5"/>
   </w:num>
   <w:num w:numId="5">
     <w:abstractNumId w:val="0"/>
+  </w:num>
+  <w:num w:numId="6">
+    <w:abstractNumId w:val="1"/>
   </w:num>
 </w:numbering>
 </file>
@@ -2816,7 +3007,7 @@
 </file>
 
 <file path=customXml/itemProps1.xml><?xml version="1.0" encoding="utf-8"?>
-<ds:datastoreItem xmlns:ds="http://schemas.openxmlformats.org/officeDocument/2006/customXml" ds:itemID="{BA7461E4-D992-4DAA-9C64-7F1E67D7DDA0}">
+<ds:datastoreItem xmlns:ds="http://schemas.openxmlformats.org/officeDocument/2006/customXml" ds:itemID="{5608A4F0-6068-4679-B83E-FAB7DF6C96C9}">
   <ds:schemaRefs>
     <ds:schemaRef ds:uri="http://schemas.openxmlformats.org/officeDocument/2006/bibliography"/>
   </ds:schemaRefs>

</xml_diff>

<commit_message>
midterm season is killer
</commit_message>
<xml_diff>
--- a/SFWR ENG 4AA4.docx
+++ b/SFWR ENG 4AA4.docx
@@ -86,12 +86,12 @@
             <w:pStyle w:val="TOCHeading"/>
           </w:pPr>
           <w:r>
-            <w:t>Co</w:t>
+            <w:t>Conte</w:t>
           </w:r>
           <w:bookmarkStart w:id="0" w:name="_GoBack"/>
           <w:bookmarkEnd w:id="0"/>
           <w:r>
-            <w:t>ntents</w:t>
+            <w:t>nts</w:t>
           </w:r>
         </w:p>
         <w:p>
@@ -115,7 +115,7 @@
           <w:r>
             <w:fldChar w:fldCharType="separate"/>
           </w:r>
-          <w:hyperlink w:anchor="_Toc431408765" w:history="1">
+          <w:hyperlink w:anchor="_Toc431898326" w:history="1">
             <w:r>
               <w:rPr>
                 <w:rStyle w:val="Hyperlink"/>
@@ -142,7 +142,7 @@
                 <w:noProof/>
                 <w:webHidden/>
               </w:rPr>
-              <w:instrText xml:space="preserve"> PAGEREF _Toc431408765 \h </w:instrText>
+              <w:instrText xml:space="preserve"> PAGEREF _Toc431898326 \h </w:instrText>
             </w:r>
             <w:r>
               <w:rPr>
@@ -185,7 +185,7 @@
               <w:lang w:eastAsia="en-CA"/>
             </w:rPr>
           </w:pPr>
-          <w:hyperlink w:anchor="_Toc431408766" w:history="1">
+          <w:hyperlink w:anchor="_Toc431898327" w:history="1">
             <w:r>
               <w:rPr>
                 <w:rStyle w:val="Hyperlink"/>
@@ -212,7 +212,7 @@
                 <w:noProof/>
                 <w:webHidden/>
               </w:rPr>
-              <w:instrText xml:space="preserve"> PAGEREF _Toc431408766 \h </w:instrText>
+              <w:instrText xml:space="preserve"> PAGEREF _Toc431898327 \h </w:instrText>
             </w:r>
             <w:r>
               <w:rPr>
@@ -255,7 +255,7 @@
               <w:lang w:eastAsia="en-CA"/>
             </w:rPr>
           </w:pPr>
-          <w:hyperlink w:anchor="_Toc431408767" w:history="1">
+          <w:hyperlink w:anchor="_Toc431898328" w:history="1">
             <w:r>
               <w:rPr>
                 <w:rStyle w:val="Hyperlink"/>
@@ -282,7 +282,7 @@
                 <w:noProof/>
                 <w:webHidden/>
               </w:rPr>
-              <w:instrText xml:space="preserve"> PAGEREF _Toc431408767 \h </w:instrText>
+              <w:instrText xml:space="preserve"> PAGEREF _Toc431898328 \h </w:instrText>
             </w:r>
             <w:r>
               <w:rPr>
@@ -325,7 +325,7 @@
               <w:lang w:eastAsia="en-CA"/>
             </w:rPr>
           </w:pPr>
-          <w:hyperlink w:anchor="_Toc431408768" w:history="1">
+          <w:hyperlink w:anchor="_Toc431898329" w:history="1">
             <w:r>
               <w:rPr>
                 <w:rStyle w:val="Hyperlink"/>
@@ -352,7 +352,7 @@
                 <w:noProof/>
                 <w:webHidden/>
               </w:rPr>
-              <w:instrText xml:space="preserve"> PAGEREF _Toc431408768 \h </w:instrText>
+              <w:instrText xml:space="preserve"> PAGEREF _Toc431898329 \h </w:instrText>
             </w:r>
             <w:r>
               <w:rPr>
@@ -395,7 +395,7 @@
               <w:lang w:eastAsia="en-CA"/>
             </w:rPr>
           </w:pPr>
-          <w:hyperlink w:anchor="_Toc431408769" w:history="1">
+          <w:hyperlink w:anchor="_Toc431898330" w:history="1">
             <w:r>
               <w:rPr>
                 <w:rStyle w:val="Hyperlink"/>
@@ -422,7 +422,7 @@
                 <w:noProof/>
                 <w:webHidden/>
               </w:rPr>
-              <w:instrText xml:space="preserve"> PAGEREF _Toc431408769 \h </w:instrText>
+              <w:instrText xml:space="preserve"> PAGEREF _Toc431898330 \h </w:instrText>
             </w:r>
             <w:r>
               <w:rPr>
@@ -465,7 +465,7 @@
               <w:lang w:eastAsia="en-CA"/>
             </w:rPr>
           </w:pPr>
-          <w:hyperlink w:anchor="_Toc431408770" w:history="1">
+          <w:hyperlink w:anchor="_Toc431898331" w:history="1">
             <w:r>
               <w:rPr>
                 <w:rStyle w:val="Hyperlink"/>
@@ -492,7 +492,7 @@
                 <w:noProof/>
                 <w:webHidden/>
               </w:rPr>
-              <w:instrText xml:space="preserve"> PAGEREF _Toc431408770 \h </w:instrText>
+              <w:instrText xml:space="preserve"> PAGEREF _Toc431898331 \h </w:instrText>
             </w:r>
             <w:r>
               <w:rPr>
@@ -513,76 +513,6 @@
                 <w:webHidden/>
               </w:rPr>
               <w:t>2</w:t>
-            </w:r>
-            <w:r>
-              <w:rPr>
-                <w:noProof/>
-                <w:webHidden/>
-              </w:rPr>
-              <w:fldChar w:fldCharType="end"/>
-            </w:r>
-          </w:hyperlink>
-        </w:p>
-        <w:p>
-          <w:pPr>
-            <w:pStyle w:val="TOC3"/>
-            <w:tabs>
-              <w:tab w:val="right" w:leader="dot" w:pos="9350"/>
-            </w:tabs>
-            <w:rPr>
-              <w:rFonts w:eastAsiaTheme="minorEastAsia"/>
-              <w:noProof/>
-              <w:lang w:eastAsia="en-CA"/>
-            </w:rPr>
-          </w:pPr>
-          <w:hyperlink w:anchor="_Toc431408771" w:history="1">
-            <w:r>
-              <w:rPr>
-                <w:rStyle w:val="Hyperlink"/>
-                <w:noProof/>
-              </w:rPr>
-              <w:t>Period Attributes</w:t>
-            </w:r>
-            <w:r>
-              <w:rPr>
-                <w:noProof/>
-                <w:webHidden/>
-              </w:rPr>
-              <w:tab/>
-            </w:r>
-            <w:r>
-              <w:rPr>
-                <w:noProof/>
-                <w:webHidden/>
-              </w:rPr>
-              <w:fldChar w:fldCharType="begin"/>
-            </w:r>
-            <w:r>
-              <w:rPr>
-                <w:noProof/>
-                <w:webHidden/>
-              </w:rPr>
-              <w:instrText xml:space="preserve"> PAGEREF _Toc431408771 \h </w:instrText>
-            </w:r>
-            <w:r>
-              <w:rPr>
-                <w:noProof/>
-                <w:webHidden/>
-              </w:rPr>
-            </w:r>
-            <w:r>
-              <w:rPr>
-                <w:noProof/>
-                <w:webHidden/>
-              </w:rPr>
-              <w:fldChar w:fldCharType="separate"/>
-            </w:r>
-            <w:r>
-              <w:rPr>
-                <w:noProof/>
-                <w:webHidden/>
-              </w:rPr>
-              <w:t>3</w:t>
             </w:r>
             <w:r>
               <w:rPr>
@@ -605,7 +535,7 @@
               <w:lang w:eastAsia="en-CA"/>
             </w:rPr>
           </w:pPr>
-          <w:hyperlink w:anchor="_Toc431408772" w:history="1">
+          <w:hyperlink w:anchor="_Toc431898332" w:history="1">
             <w:r>
               <w:rPr>
                 <w:rStyle w:val="Hyperlink"/>
@@ -632,7 +562,7 @@
                 <w:noProof/>
                 <w:webHidden/>
               </w:rPr>
-              <w:instrText xml:space="preserve"> PAGEREF _Toc431408772 \h </w:instrText>
+              <w:instrText xml:space="preserve"> PAGEREF _Toc431898332 \h </w:instrText>
             </w:r>
             <w:r>
               <w:rPr>
@@ -675,7 +605,7 @@
               <w:lang w:eastAsia="en-CA"/>
             </w:rPr>
           </w:pPr>
-          <w:hyperlink w:anchor="_Toc431408773" w:history="1">
+          <w:hyperlink w:anchor="_Toc431898333" w:history="1">
             <w:r>
               <w:rPr>
                 <w:rStyle w:val="Hyperlink"/>
@@ -702,7 +632,7 @@
                 <w:noProof/>
                 <w:webHidden/>
               </w:rPr>
-              <w:instrText xml:space="preserve"> PAGEREF _Toc431408773 \h </w:instrText>
+              <w:instrText xml:space="preserve"> PAGEREF _Toc431898333 \h </w:instrText>
             </w:r>
             <w:r>
               <w:rPr>
@@ -723,6 +653,286 @@
                 <w:webHidden/>
               </w:rPr>
               <w:t>3</w:t>
+            </w:r>
+            <w:r>
+              <w:rPr>
+                <w:noProof/>
+                <w:webHidden/>
+              </w:rPr>
+              <w:fldChar w:fldCharType="end"/>
+            </w:r>
+          </w:hyperlink>
+        </w:p>
+        <w:p>
+          <w:pPr>
+            <w:pStyle w:val="TOC1"/>
+            <w:tabs>
+              <w:tab w:val="right" w:leader="dot" w:pos="9350"/>
+            </w:tabs>
+            <w:rPr>
+              <w:rFonts w:eastAsiaTheme="minorEastAsia"/>
+              <w:noProof/>
+              <w:lang w:eastAsia="en-CA"/>
+            </w:rPr>
+          </w:pPr>
+          <w:hyperlink w:anchor="_Toc431898334" w:history="1">
+            <w:r>
+              <w:rPr>
+                <w:rStyle w:val="Hyperlink"/>
+                <w:noProof/>
+              </w:rPr>
+              <w:t>Task Interactions</w:t>
+            </w:r>
+            <w:r>
+              <w:rPr>
+                <w:noProof/>
+                <w:webHidden/>
+              </w:rPr>
+              <w:tab/>
+            </w:r>
+            <w:r>
+              <w:rPr>
+                <w:noProof/>
+                <w:webHidden/>
+              </w:rPr>
+              <w:fldChar w:fldCharType="begin"/>
+            </w:r>
+            <w:r>
+              <w:rPr>
+                <w:noProof/>
+                <w:webHidden/>
+              </w:rPr>
+              <w:instrText xml:space="preserve"> PAGEREF _Toc431898334 \h </w:instrText>
+            </w:r>
+            <w:r>
+              <w:rPr>
+                <w:noProof/>
+                <w:webHidden/>
+              </w:rPr>
+            </w:r>
+            <w:r>
+              <w:rPr>
+                <w:noProof/>
+                <w:webHidden/>
+              </w:rPr>
+              <w:fldChar w:fldCharType="separate"/>
+            </w:r>
+            <w:r>
+              <w:rPr>
+                <w:noProof/>
+                <w:webHidden/>
+              </w:rPr>
+              <w:t>3</w:t>
+            </w:r>
+            <w:r>
+              <w:rPr>
+                <w:noProof/>
+                <w:webHidden/>
+              </w:rPr>
+              <w:fldChar w:fldCharType="end"/>
+            </w:r>
+          </w:hyperlink>
+        </w:p>
+        <w:p>
+          <w:pPr>
+            <w:pStyle w:val="TOC1"/>
+            <w:tabs>
+              <w:tab w:val="right" w:leader="dot" w:pos="9350"/>
+            </w:tabs>
+            <w:rPr>
+              <w:rFonts w:eastAsiaTheme="minorEastAsia"/>
+              <w:noProof/>
+              <w:lang w:eastAsia="en-CA"/>
+            </w:rPr>
+          </w:pPr>
+          <w:hyperlink w:anchor="_Toc431898335" w:history="1">
+            <w:r>
+              <w:rPr>
+                <w:rStyle w:val="Hyperlink"/>
+                <w:noProof/>
+              </w:rPr>
+              <w:t>Sporadic Server</w:t>
+            </w:r>
+            <w:r>
+              <w:rPr>
+                <w:noProof/>
+                <w:webHidden/>
+              </w:rPr>
+              <w:tab/>
+            </w:r>
+            <w:r>
+              <w:rPr>
+                <w:noProof/>
+                <w:webHidden/>
+              </w:rPr>
+              <w:fldChar w:fldCharType="begin"/>
+            </w:r>
+            <w:r>
+              <w:rPr>
+                <w:noProof/>
+                <w:webHidden/>
+              </w:rPr>
+              <w:instrText xml:space="preserve"> PAGEREF _Toc431898335 \h </w:instrText>
+            </w:r>
+            <w:r>
+              <w:rPr>
+                <w:noProof/>
+                <w:webHidden/>
+              </w:rPr>
+            </w:r>
+            <w:r>
+              <w:rPr>
+                <w:noProof/>
+                <w:webHidden/>
+              </w:rPr>
+              <w:fldChar w:fldCharType="separate"/>
+            </w:r>
+            <w:r>
+              <w:rPr>
+                <w:noProof/>
+                <w:webHidden/>
+              </w:rPr>
+              <w:t>4</w:t>
+            </w:r>
+            <w:r>
+              <w:rPr>
+                <w:noProof/>
+                <w:webHidden/>
+              </w:rPr>
+              <w:fldChar w:fldCharType="end"/>
+            </w:r>
+          </w:hyperlink>
+        </w:p>
+        <w:p>
+          <w:pPr>
+            <w:pStyle w:val="TOC1"/>
+            <w:tabs>
+              <w:tab w:val="right" w:leader="dot" w:pos="9350"/>
+            </w:tabs>
+            <w:rPr>
+              <w:rFonts w:eastAsiaTheme="minorEastAsia"/>
+              <w:noProof/>
+              <w:lang w:eastAsia="en-CA"/>
+            </w:rPr>
+          </w:pPr>
+          <w:hyperlink w:anchor="_Toc431898336" w:history="1">
+            <w:r>
+              <w:rPr>
+                <w:rStyle w:val="Hyperlink"/>
+                <w:noProof/>
+              </w:rPr>
+              <w:t>Clocks</w:t>
+            </w:r>
+            <w:r>
+              <w:rPr>
+                <w:noProof/>
+                <w:webHidden/>
+              </w:rPr>
+              <w:tab/>
+            </w:r>
+            <w:r>
+              <w:rPr>
+                <w:noProof/>
+                <w:webHidden/>
+              </w:rPr>
+              <w:fldChar w:fldCharType="begin"/>
+            </w:r>
+            <w:r>
+              <w:rPr>
+                <w:noProof/>
+                <w:webHidden/>
+              </w:rPr>
+              <w:instrText xml:space="preserve"> PAGEREF _Toc431898336 \h </w:instrText>
+            </w:r>
+            <w:r>
+              <w:rPr>
+                <w:noProof/>
+                <w:webHidden/>
+              </w:rPr>
+            </w:r>
+            <w:r>
+              <w:rPr>
+                <w:noProof/>
+                <w:webHidden/>
+              </w:rPr>
+              <w:fldChar w:fldCharType="separate"/>
+            </w:r>
+            <w:r>
+              <w:rPr>
+                <w:noProof/>
+                <w:webHidden/>
+              </w:rPr>
+              <w:t>5</w:t>
+            </w:r>
+            <w:r>
+              <w:rPr>
+                <w:noProof/>
+                <w:webHidden/>
+              </w:rPr>
+              <w:fldChar w:fldCharType="end"/>
+            </w:r>
+          </w:hyperlink>
+        </w:p>
+        <w:p>
+          <w:pPr>
+            <w:pStyle w:val="TOC1"/>
+            <w:tabs>
+              <w:tab w:val="right" w:leader="dot" w:pos="9350"/>
+            </w:tabs>
+            <w:rPr>
+              <w:rFonts w:eastAsiaTheme="minorEastAsia"/>
+              <w:noProof/>
+              <w:lang w:eastAsia="en-CA"/>
+            </w:rPr>
+          </w:pPr>
+          <w:hyperlink w:anchor="_Toc431898337" w:history="1">
+            <w:r>
+              <w:rPr>
+                <w:rStyle w:val="Hyperlink"/>
+                <w:noProof/>
+              </w:rPr>
+              <w:t>PID Control</w:t>
+            </w:r>
+            <w:r>
+              <w:rPr>
+                <w:noProof/>
+                <w:webHidden/>
+              </w:rPr>
+              <w:tab/>
+            </w:r>
+            <w:r>
+              <w:rPr>
+                <w:noProof/>
+                <w:webHidden/>
+              </w:rPr>
+              <w:fldChar w:fldCharType="begin"/>
+            </w:r>
+            <w:r>
+              <w:rPr>
+                <w:noProof/>
+                <w:webHidden/>
+              </w:rPr>
+              <w:instrText xml:space="preserve"> PAGEREF _Toc431898337 \h </w:instrText>
+            </w:r>
+            <w:r>
+              <w:rPr>
+                <w:noProof/>
+                <w:webHidden/>
+              </w:rPr>
+            </w:r>
+            <w:r>
+              <w:rPr>
+                <w:noProof/>
+                <w:webHidden/>
+              </w:rPr>
+              <w:fldChar w:fldCharType="separate"/>
+            </w:r>
+            <w:r>
+              <w:rPr>
+                <w:noProof/>
+                <w:webHidden/>
+              </w:rPr>
+              <w:t>6</w:t>
             </w:r>
             <w:r>
               <w:rPr>
@@ -754,7 +964,7 @@
       <w:pPr>
         <w:pStyle w:val="Heading1"/>
       </w:pPr>
-      <w:bookmarkStart w:id="1" w:name="_Toc431408765"/>
+      <w:bookmarkStart w:id="1" w:name="_Toc431898326"/>
       <w:r>
         <w:t>Real-Time Systems</w:t>
       </w:r>
@@ -764,7 +974,7 @@
       <w:pPr>
         <w:pStyle w:val="Heading2"/>
       </w:pPr>
-      <w:bookmarkStart w:id="2" w:name="_Toc431408766"/>
+      <w:bookmarkStart w:id="2" w:name="_Toc431898327"/>
       <w:r>
         <w:t>Classifications</w:t>
       </w:r>
@@ -904,10 +1114,10 @@
             <v:path o:extrusionok="f" gradientshapeok="t" o:connecttype="rect"/>
             <o:lock v:ext="edit" aspectratio="t"/>
           </v:shapetype>
-          <v:shape id="_x0000_i1025" type="#_x0000_t75" style="width:123pt;height:33pt" o:ole="">
+          <v:shape id="_x0000_i1025" type="#_x0000_t75" style="width:123pt;height:33.25pt" o:ole="">
             <v:imagedata r:id="rId9" o:title=""/>
           </v:shape>
-          <o:OLEObject Type="Embed" ProgID="Equation.DSMT4" ShapeID="_x0000_i1025" DrawAspect="Content" ObjectID="_1505150625" r:id="rId10"/>
+          <o:OLEObject Type="Embed" ProgID="Equation.DSMT4" ShapeID="_x0000_i1025" DrawAspect="Content" ObjectID="_1505640242" r:id="rId10"/>
         </w:object>
       </w:r>
     </w:p>
@@ -929,10 +1139,10 @@
           <w:position w:val="-24"/>
         </w:rPr>
         <w:object w:dxaOrig="2460" w:dyaOrig="660">
-          <v:shape id="_x0000_i1026" type="#_x0000_t75" style="width:123pt;height:33pt" o:ole="">
+          <v:shape id="_x0000_i1026" type="#_x0000_t75" style="width:123pt;height:33.25pt" o:ole="">
             <v:imagedata r:id="rId11" o:title=""/>
           </v:shape>
-          <o:OLEObject Type="Embed" ProgID="Equation.DSMT4" ShapeID="_x0000_i1026" DrawAspect="Content" ObjectID="_1505150626" r:id="rId12"/>
+          <o:OLEObject Type="Embed" ProgID="Equation.DSMT4" ShapeID="_x0000_i1026" DrawAspect="Content" ObjectID="_1505640243" r:id="rId12"/>
         </w:object>
       </w:r>
     </w:p>
@@ -987,10 +1197,10 @@
           <w:position w:val="-14"/>
         </w:rPr>
         <w:object w:dxaOrig="1800" w:dyaOrig="400">
-          <v:shape id="_x0000_i1027" type="#_x0000_t75" style="width:90pt;height:20pt" o:ole="">
+          <v:shape id="_x0000_i1027" type="#_x0000_t75" style="width:90.25pt;height:20pt" o:ole="">
             <v:imagedata r:id="rId13" o:title=""/>
           </v:shape>
-          <o:OLEObject Type="Embed" ProgID="Equation.DSMT4" ShapeID="_x0000_i1027" DrawAspect="Content" ObjectID="_1505150627" r:id="rId14"/>
+          <o:OLEObject Type="Embed" ProgID="Equation.DSMT4" ShapeID="_x0000_i1027" DrawAspect="Content" ObjectID="_1505640244" r:id="rId14"/>
         </w:object>
       </w:r>
     </w:p>
@@ -998,7 +1208,7 @@
       <w:pPr>
         <w:pStyle w:val="Heading1"/>
       </w:pPr>
-      <w:bookmarkStart w:id="3" w:name="_Toc431408767"/>
+      <w:bookmarkStart w:id="3" w:name="_Toc431898328"/>
       <w:r>
         <w:t>Task optimization</w:t>
       </w:r>
@@ -1025,7 +1235,7 @@
           <v:shape id="_x0000_i1028" type="#_x0000_t75" style="width:80pt;height:19.75pt" o:ole="">
             <v:imagedata r:id="rId15" o:title=""/>
           </v:shape>
-          <o:OLEObject Type="Embed" ProgID="Equation.DSMT4" ShapeID="_x0000_i1028" DrawAspect="Content" ObjectID="_1505150628" r:id="rId16"/>
+          <o:OLEObject Type="Embed" ProgID="Equation.DSMT4" ShapeID="_x0000_i1028" DrawAspect="Content" ObjectID="_1505640245" r:id="rId16"/>
         </w:object>
       </w:r>
     </w:p>
@@ -1170,8 +1380,19 @@
           <v:shape id="_x0000_i1029" type="#_x0000_t75" style="width:52pt;height:35pt" o:ole="">
             <v:imagedata r:id="rId17" o:title=""/>
           </v:shape>
-          <o:OLEObject Type="Embed" ProgID="Equation.DSMT4" ShapeID="_x0000_i1029" DrawAspect="Content" ObjectID="_1505150629" r:id="rId18"/>
+          <o:OLEObject Type="Embed" ProgID="Equation.DSMT4" ShapeID="_x0000_i1029" DrawAspect="Content" ObjectID="_1505640246" r:id="rId18"/>
         </w:object>
+      </w:r>
+    </w:p>
+    <w:p>
+      <w:pPr>
+        <w:pStyle w:val="NoSpacing"/>
+      </w:pPr>
+      <w:r>
+        <w:t>If U &gt; 1, no</w:t>
+      </w:r>
+      <w:r>
+        <w:t>thing is feasible</w:t>
       </w:r>
     </w:p>
     <w:p>
@@ -1266,7 +1487,7 @@
       <w:pPr>
         <w:pStyle w:val="Heading1"/>
       </w:pPr>
-      <w:bookmarkStart w:id="4" w:name="_Toc431408768"/>
+      <w:bookmarkStart w:id="4" w:name="_Toc431898329"/>
       <w:r>
         <w:t>Types of Scheduling</w:t>
       </w:r>
@@ -1276,7 +1497,7 @@
       <w:pPr>
         <w:pStyle w:val="Heading2"/>
       </w:pPr>
-      <w:bookmarkStart w:id="5" w:name="_Toc431408769"/>
+      <w:bookmarkStart w:id="5" w:name="_Toc431898330"/>
       <w:r>
         <w:t>Static</w:t>
       </w:r>
@@ -1310,9 +1531,21 @@
     </w:p>
     <w:p>
       <w:pPr>
+        <w:pStyle w:val="NoSpacing"/>
+        <w:numPr>
+          <w:ilvl w:val="0"/>
+          <w:numId w:val="8"/>
+        </w:numPr>
+      </w:pPr>
+      <w:r>
+        <w:t>If a task misses its deadline, you mess up all the deadlines after it like an airport at Christmas</w:t>
+      </w:r>
+    </w:p>
+    <w:p>
+      <w:pPr>
         <w:pStyle w:val="Heading3"/>
       </w:pPr>
-      <w:bookmarkStart w:id="6" w:name="_Toc431408770"/>
+      <w:bookmarkStart w:id="6" w:name="_Toc431898331"/>
       <w:r>
         <w:t>FIFO</w:t>
       </w:r>
@@ -1431,6 +1664,28 @@
     <w:p>
       <w:pPr>
         <w:pStyle w:val="NoSpacing"/>
+        <w:rPr>
+          <w:b/>
+        </w:rPr>
+      </w:pPr>
+    </w:p>
+    <w:p>
+      <w:pPr>
+        <w:pStyle w:val="NoSpacing"/>
+      </w:pPr>
+      <w:r>
+        <w:rPr>
+          <w:b/>
+        </w:rPr>
+        <w:t>Harmonic</w:t>
+      </w:r>
+      <w:r>
+        <w:t>: every task period evenly divides every longer period</w:t>
+      </w:r>
+    </w:p>
+    <w:p>
+      <w:pPr>
+        <w:pStyle w:val="NoSpacing"/>
       </w:pPr>
     </w:p>
     <w:p>
@@ -1496,7 +1751,7 @@
           <v:shape id="_x0000_i1030" type="#_x0000_t75" style="width:64pt;height:27pt" o:ole="">
             <v:imagedata r:id="rId19" o:title=""/>
           </v:shape>
-          <o:OLEObject Type="Embed" ProgID="Equation.DSMT4" ShapeID="_x0000_i1030" DrawAspect="Content" ObjectID="_1505150630" r:id="rId20"/>
+          <o:OLEObject Type="Embed" ProgID="Equation.DSMT4" ShapeID="_x0000_i1030" DrawAspect="Content" ObjectID="_1505640247" r:id="rId20"/>
         </w:object>
       </w:r>
     </w:p>
@@ -1643,36 +1898,39 @@
         </w:numPr>
       </w:pPr>
       <w:r>
-        <w:rPr>
-          <w:i/>
-        </w:rPr>
-        <w:t>Static scheduling</w:t>
-      </w:r>
-      <w:r>
-        <w:t xml:space="preserve"> can be </w:t>
-      </w:r>
-      <w:r>
-        <w:t>guaranteed</w:t>
-      </w:r>
-      <w:r>
-        <w:t xml:space="preserve"> to be </w:t>
-      </w:r>
-      <w:r>
-        <w:rPr>
-          <w:i/>
-        </w:rPr>
-        <w:t>feasible</w:t>
-      </w:r>
-      <w:r>
-        <w:t xml:space="preserve"> using Rate Monotonic scheduling </w:t>
+        <w:t xml:space="preserve">If </w:t>
+      </w:r>
+      <w:r>
+        <w:t>h</w:t>
+      </w:r>
+      <w:r>
+        <w:t xml:space="preserve">armonic, feasible as long as U </w:t>
+      </w:r>
+      <w:r>
+        <w:rPr>
+          <w:rFonts w:ascii="Calibri" w:hAnsi="Calibri"/>
+        </w:rPr>
+        <w:t>≤</w:t>
+      </w:r>
+      <w:r>
+        <w:t xml:space="preserve"> 1</w:t>
+      </w:r>
+    </w:p>
+    <w:p>
+      <w:pPr>
+        <w:pStyle w:val="NoSpacing"/>
+        <w:numPr>
+          <w:ilvl w:val="0"/>
+          <w:numId w:val="7"/>
+        </w:numPr>
+      </w:pPr>
+      <w:r>
+        <w:t xml:space="preserve">If non-harmonic, guaranteed feasible </w:t>
       </w:r>
       <w:r>
         <w:t>if</w:t>
       </w:r>
       <w:r>
-        <w:t>:</w:t>
-      </w:r>
-      <w:r>
         <w:t xml:space="preserve"> </w:t>
       </w:r>
       <w:r>
@@ -1680,10 +1938,10 @@
           <w:position w:val="-20"/>
         </w:rPr>
         <w:object w:dxaOrig="1340" w:dyaOrig="520">
-          <v:shape id="_x0000_i1031" type="#_x0000_t75" style="width:67pt;height:26pt" o:ole="">
+          <v:shape id="_x0000_i1031" type="#_x0000_t75" style="width:66.75pt;height:26.25pt" o:ole="">
             <v:imagedata r:id="rId21" o:title=""/>
           </v:shape>
-          <o:OLEObject Type="Embed" ProgID="Equation.DSMT4" ShapeID="_x0000_i1031" DrawAspect="Content" ObjectID="_1505150631" r:id="rId22"/>
+          <o:OLEObject Type="Embed" ProgID="Equation.DSMT4" ShapeID="_x0000_i1031" DrawAspect="Content" ObjectID="_1505640248" r:id="rId22"/>
         </w:object>
       </w:r>
     </w:p>
@@ -1698,14 +1956,17 @@
       <w:r>
         <w:t>If the equation fails, it still might be, so draw the whole thing to be safe.</w:t>
       </w:r>
-    </w:p>
-    <w:p>
-      <w:pPr>
-        <w:pStyle w:val="Heading3"/>
-      </w:pPr>
-      <w:bookmarkStart w:id="7" w:name="_Toc431408771"/>
-      <w:r>
-        <w:t>Period Attributes</w:t>
+      <w:r>
+        <w:t xml:space="preserve"> </w:t>
+      </w:r>
+    </w:p>
+    <w:p>
+      <w:pPr>
+        <w:pStyle w:val="Heading2"/>
+      </w:pPr>
+      <w:bookmarkStart w:id="7" w:name="_Toc431898332"/>
+      <w:r>
+        <w:t>Dynamic</w:t>
       </w:r>
       <w:bookmarkEnd w:id="7"/>
     </w:p>
@@ -1717,10 +1978,50 @@
         <w:rPr>
           <w:b/>
         </w:rPr>
-        <w:t>Harmonic</w:t>
-      </w:r>
-      <w:r>
-        <w:t>: every task period evenly divides every longer period</w:t>
+        <w:t>Pre</w:t>
+      </w:r>
+      <w:r>
+        <w:rPr>
+          <w:b/>
+        </w:rPr>
+        <w:t>-</w:t>
+      </w:r>
+      <w:r>
+        <w:rPr>
+          <w:b/>
+        </w:rPr>
+        <w:t>empting</w:t>
+      </w:r>
+      <w:r>
+        <w:t xml:space="preserve">: splitting </w:t>
+      </w:r>
+      <w:r>
+        <w:t>a task</w:t>
+      </w:r>
+      <w:r>
+        <w:t xml:space="preserve"> up into</w:t>
+      </w:r>
+      <w:r>
+        <w:t xml:space="preserve"> multiple</w:t>
+      </w:r>
+      <w:r>
+        <w:t xml:space="preserve"> mini tasks</w:t>
+      </w:r>
+      <w:r>
+        <w:t>. Also, if a task misses its deadline, halt the task at the deadline</w:t>
+      </w:r>
+    </w:p>
+    <w:p>
+      <w:pPr>
+        <w:pStyle w:val="NoSpacing"/>
+      </w:pPr>
+    </w:p>
+    <w:p>
+      <w:pPr>
+        <w:pStyle w:val="NoSpacing"/>
+      </w:pPr>
+      <w:r>
+        <w:t>The only two optimal dynamic priorities are:</w:t>
       </w:r>
     </w:p>
     <w:p>
@@ -1732,49 +2033,73 @@
         </w:numPr>
       </w:pPr>
       <w:r>
-        <w:t>Always feasible with RM schedule</w:t>
-      </w:r>
-    </w:p>
-    <w:p>
-      <w:pPr>
-        <w:pStyle w:val="NoSpacing"/>
-      </w:pPr>
-    </w:p>
-    <w:p>
-      <w:pPr>
-        <w:pStyle w:val="Heading2"/>
-      </w:pPr>
-      <w:bookmarkStart w:id="8" w:name="_Toc431408772"/>
-      <w:r>
-        <w:t>Dynamic</w:t>
-      </w:r>
-      <w:bookmarkEnd w:id="8"/>
-    </w:p>
-    <w:p>
-      <w:pPr>
-        <w:pStyle w:val="NoSpacing"/>
-      </w:pPr>
-      <w:r>
-        <w:rPr>
-          <w:b/>
-        </w:rPr>
-        <w:t>Preempting</w:t>
-      </w:r>
-      <w:r>
-        <w:t>: splitting tasks up into mini tasks</w:t>
-      </w:r>
-    </w:p>
-    <w:p>
-      <w:pPr>
-        <w:pStyle w:val="NoSpacing"/>
-      </w:pPr>
-    </w:p>
-    <w:p>
-      <w:pPr>
-        <w:pStyle w:val="NoSpacing"/>
-      </w:pPr>
-      <w:r>
-        <w:t>The only two optimal dynamic priorities are:</w:t>
+        <w:rPr>
+          <w:b/>
+        </w:rPr>
+        <w:t>Earliest Deadline First</w:t>
+      </w:r>
+      <w:r>
+        <w:rPr>
+          <w:b/>
+        </w:rPr>
+        <w:t xml:space="preserve"> </w:t>
+      </w:r>
+      <w:r>
+        <w:rPr>
+          <w:b/>
+        </w:rPr>
+        <w:t>(EDF)</w:t>
+      </w:r>
+      <w:r>
+        <w:t>:</w:t>
+      </w:r>
+    </w:p>
+    <w:p>
+      <w:pPr>
+        <w:pStyle w:val="NoSpacing"/>
+        <w:numPr>
+          <w:ilvl w:val="1"/>
+          <w:numId w:val="5"/>
+        </w:numPr>
+      </w:pPr>
+      <w:r>
+        <w:t>more flexible, better U</w:t>
+      </w:r>
+    </w:p>
+    <w:p>
+      <w:pPr>
+        <w:pStyle w:val="NoSpacing"/>
+        <w:numPr>
+          <w:ilvl w:val="1"/>
+          <w:numId w:val="5"/>
+        </w:numPr>
+      </w:pPr>
+      <w:r>
+        <w:t>If deadlines &lt; periods, still optimal, but determining feasibility is NP-hard</w:t>
+      </w:r>
+    </w:p>
+    <w:p>
+      <w:pPr>
+        <w:pStyle w:val="NoSpacing"/>
+        <w:numPr>
+          <w:ilvl w:val="1"/>
+          <w:numId w:val="5"/>
+        </w:numPr>
+      </w:pPr>
+      <w:r>
+        <w:t>Always f</w:t>
+      </w:r>
+      <w:r>
+        <w:t xml:space="preserve">easible if U </w:t>
+      </w:r>
+      <w:r>
+        <w:rPr>
+          <w:rFonts w:ascii="Calibri" w:hAnsi="Calibri"/>
+        </w:rPr>
+        <w:t>≤</w:t>
+      </w:r>
+      <w:r>
+        <w:t xml:space="preserve"> 1</w:t>
       </w:r>
     </w:p>
     <w:p>
@@ -1789,22 +2114,383 @@
         <w:rPr>
           <w:b/>
         </w:rPr>
-        <w:t>Earliest Deadline First</w:t>
-      </w:r>
-      <w:r>
-        <w:rPr>
-          <w:b/>
-        </w:rPr>
-        <w:t xml:space="preserve"> </w:t>
-      </w:r>
-      <w:r>
-        <w:rPr>
-          <w:b/>
-        </w:rPr>
-        <w:t>(EDF)</w:t>
+        <w:t>Least Slack Theorem (LST)</w:t>
+      </w:r>
+      <w:r>
+        <w:t>: not as popular as EDF</w:t>
+      </w:r>
+    </w:p>
+    <w:p>
+      <w:pPr>
+        <w:pStyle w:val="NoSpacing"/>
+      </w:pPr>
+    </w:p>
+    <w:p>
+      <w:pPr>
+        <w:pStyle w:val="Heading2"/>
+      </w:pPr>
+      <w:bookmarkStart w:id="8" w:name="_Toc431898333"/>
+      <w:r>
+        <w:t>Multiprocessor</w:t>
+      </w:r>
+      <w:bookmarkEnd w:id="8"/>
+    </w:p>
+    <w:p>
+      <w:pPr>
+        <w:pStyle w:val="NoSpacing"/>
+      </w:pPr>
+      <w:r>
+        <w:t xml:space="preserve">Once you have multiple processors, neither EDF nor RM </w:t>
+      </w:r>
+      <w:r>
+        <w:t xml:space="preserve">are guaranteed to </w:t>
+      </w:r>
+      <w:r>
+        <w:t>work.</w:t>
+      </w:r>
+    </w:p>
+    <w:p>
+      <w:pPr>
+        <w:pStyle w:val="NoSpacing"/>
+      </w:pPr>
+    </w:p>
+    <w:p>
+      <w:pPr>
+        <w:pStyle w:val="NoSpacing"/>
+      </w:pPr>
+      <w:r>
+        <w:t>Look into first-fit algorithms</w:t>
+      </w:r>
+    </w:p>
+    <w:p>
+      <w:pPr>
+        <w:pStyle w:val="Heading1"/>
+      </w:pPr>
+      <w:bookmarkStart w:id="9" w:name="_Toc431898334"/>
+      <w:r>
+        <w:t>Task Interactions</w:t>
+      </w:r>
+      <w:bookmarkEnd w:id="9"/>
+    </w:p>
+    <w:p>
+      <w:pPr>
+        <w:pStyle w:val="NoSpacing"/>
+      </w:pPr>
+      <w:r>
+        <w:rPr>
+          <w:b/>
+        </w:rPr>
+        <w:t>Suspended</w:t>
+      </w:r>
+      <w:r>
+        <w:t>: active choice, of access prevention until algorithm allows it to</w:t>
+      </w:r>
+    </w:p>
+    <w:p>
+      <w:pPr>
+        <w:pStyle w:val="NoSpacing"/>
+      </w:pPr>
+      <w:r>
+        <w:rPr>
+          <w:b/>
+        </w:rPr>
+        <w:t>Blocked</w:t>
+      </w:r>
+      <w:r>
+        <w:t>: as a result of waiting for a resource to be free</w:t>
+      </w:r>
+    </w:p>
+    <w:p>
+      <w:pPr>
+        <w:pStyle w:val="NoSpacing"/>
+      </w:pPr>
+    </w:p>
+    <w:p>
+      <w:pPr>
+        <w:pStyle w:val="NoSpacing"/>
+      </w:pPr>
+      <w:r>
+        <w:t>How to do the timing diagrams with locks:</w:t>
+      </w:r>
+    </w:p>
+    <w:p>
+      <w:pPr>
+        <w:pStyle w:val="NoSpacing"/>
+        <w:numPr>
+          <w:ilvl w:val="0"/>
+          <w:numId w:val="11"/>
+        </w:numPr>
+      </w:pPr>
+      <w:r>
+        <w:t>S</w:t>
+      </w:r>
+      <w:r>
+        <w:rPr>
+          <w:vertAlign w:val="subscript"/>
+        </w:rPr>
+        <w:t>1</w:t>
+      </w:r>
+      <w:r>
+        <w:t xml:space="preserve">  =  lock(S</w:t>
+      </w:r>
+      <w:r>
+        <w:rPr>
+          <w:vertAlign w:val="subscript"/>
+        </w:rPr>
+        <w:t>1</w:t>
+      </w:r>
+      <w:r>
+        <w:t>)</w:t>
+      </w:r>
+    </w:p>
+    <w:p>
+      <w:pPr>
+        <w:pStyle w:val="NoSpacing"/>
+        <w:numPr>
+          <w:ilvl w:val="0"/>
+          <w:numId w:val="11"/>
+        </w:numPr>
+      </w:pPr>
+      <w:r>
+        <w:t>S</w:t>
+      </w:r>
+      <w:r>
+        <w:rPr>
+          <w:vertAlign w:val="subscript"/>
+        </w:rPr>
+        <w:t>1</w:t>
+      </w:r>
+      <w:r>
+        <w:t>^ = unlock(S</w:t>
+      </w:r>
+      <w:r>
+        <w:rPr>
+          <w:vertAlign w:val="subscript"/>
+        </w:rPr>
+        <w:t>1</w:t>
+      </w:r>
+      <w:r>
+        <w:t>)</w:t>
+      </w:r>
+    </w:p>
+    <w:p>
+      <w:pPr>
+        <w:pStyle w:val="NoSpacing"/>
+        <w:rPr>
+          <w:b/>
+        </w:rPr>
+      </w:pPr>
+    </w:p>
+    <w:p>
+      <w:pPr>
+        <w:pStyle w:val="NoSpacing"/>
+      </w:pPr>
+      <w:r>
+        <w:rPr>
+          <w:b/>
+        </w:rPr>
+        <w:t>One</w:t>
+      </w:r>
+      <w:r>
+        <w:rPr>
+          <w:b/>
+        </w:rPr>
+        <w:t>-</w:t>
+      </w:r>
+      <w:r>
+        <w:rPr>
+          <w:b/>
+        </w:rPr>
+        <w:t>shot Tasks</w:t>
+      </w:r>
+      <w:r>
+        <w:t xml:space="preserve">: </w:t>
+      </w:r>
+      <w:r>
+        <w:t>non-periodic tasks</w:t>
+      </w:r>
+    </w:p>
+    <w:p>
+      <w:pPr>
+        <w:pStyle w:val="NoSpacing"/>
+      </w:pPr>
+    </w:p>
+    <w:p>
+      <w:pPr>
+        <w:pStyle w:val="NoSpacing"/>
+      </w:pPr>
+      <w:r>
+        <w:rPr>
+          <w:b/>
+        </w:rPr>
+        <w:t>Critical Section</w:t>
+      </w:r>
+      <w:r>
+        <w:t xml:space="preserve">: </w:t>
+      </w:r>
+      <w:r>
+        <w:t>when a task tries to acquire an already locked by another task resource</w:t>
+      </w:r>
+    </w:p>
+    <w:p>
+      <w:pPr>
+        <w:pStyle w:val="NoSpacing"/>
+        <w:rPr>
+          <w:b/>
+        </w:rPr>
+      </w:pPr>
+    </w:p>
+    <w:p>
+      <w:pPr>
+        <w:pStyle w:val="NoSpacing"/>
+      </w:pPr>
+      <w:r>
+        <w:rPr>
+          <w:b/>
+        </w:rPr>
+        <w:t>Priority Inversion</w:t>
+      </w:r>
+      <w:r>
+        <w:t xml:space="preserve">: </w:t>
+      </w:r>
+      <w:r>
+        <w:t>a method of avoiding deadlock by telling high priority tasks to share their resources with the lower priority tasks even when it’s not their turn</w:t>
+      </w:r>
+    </w:p>
+    <w:p>
+      <w:pPr>
+        <w:pStyle w:val="NoSpacing"/>
+        <w:numPr>
+          <w:ilvl w:val="0"/>
+          <w:numId w:val="15"/>
+        </w:numPr>
+      </w:pPr>
+      <w:r>
+        <w:t>Allocate</w:t>
+      </w:r>
+      <w:r>
+        <w:t xml:space="preserve"> time, where T</w:t>
+      </w:r>
+      <w:r>
+        <w:rPr>
+          <w:vertAlign w:val="subscript"/>
+        </w:rPr>
+        <w:t>1</w:t>
+      </w:r>
+      <w:r>
+        <w:t xml:space="preserve"> has access to shared resource, so the time not allocated can be pre</w:t>
+      </w:r>
+      <w:r>
+        <w:t>-</w:t>
+      </w:r>
+      <w:r>
+        <w:t>empted</w:t>
+      </w:r>
+    </w:p>
+    <w:p>
+      <w:pPr>
+        <w:pStyle w:val="NoSpacing"/>
+        <w:numPr>
+          <w:ilvl w:val="0"/>
+          <w:numId w:val="15"/>
+        </w:numPr>
+      </w:pPr>
+      <w:r>
+        <w:t>Connect the pre</w:t>
+      </w:r>
+      <w:r>
+        <w:t>-</w:t>
+      </w:r>
+      <w:r>
+        <w:t>empted by T</w:t>
+      </w:r>
+      <w:r>
+        <w:rPr>
+          <w:vertAlign w:val="subscript"/>
+        </w:rPr>
+        <w:t>1</w:t>
+      </w:r>
+      <w:r>
+        <w:t xml:space="preserve"> when T</w:t>
+      </w:r>
+      <w:r>
+        <w:rPr>
+          <w:vertAlign w:val="subscript"/>
+        </w:rPr>
+        <w:t>1</w:t>
+      </w:r>
+      <w:r>
+        <w:t xml:space="preserve"> wants to access the resource</w:t>
+      </w:r>
+    </w:p>
+    <w:p>
+      <w:pPr>
+        <w:pStyle w:val="NoSpacing"/>
+        <w:numPr>
+          <w:ilvl w:val="0"/>
+          <w:numId w:val="15"/>
+        </w:numPr>
+      </w:pPr>
+      <w:r>
+        <w:t>Protect the resource with a semaphore</w:t>
+      </w:r>
+    </w:p>
+    <w:p>
+      <w:pPr>
+        <w:pStyle w:val="NoSpacing"/>
+        <w:numPr>
+          <w:ilvl w:val="0"/>
+          <w:numId w:val="15"/>
+        </w:numPr>
+      </w:pPr>
+      <w:r>
+        <w:t>You can make it so that tasks can use the resource even after they release the semaphore, but you risk overwriting in that time</w:t>
+      </w:r>
+    </w:p>
+    <w:p>
+      <w:pPr>
+        <w:pStyle w:val="NoSpacing"/>
+        <w:rPr>
+          <w:b/>
+        </w:rPr>
+      </w:pPr>
+    </w:p>
+    <w:p>
+      <w:pPr>
+        <w:pStyle w:val="NoSpacing"/>
+      </w:pPr>
+      <w:r>
+        <w:rPr>
+          <w:b/>
+        </w:rPr>
+        <w:t>Priority Inheritance Protocol (PIP)</w:t>
       </w:r>
       <w:r>
         <w:t>:</w:t>
+      </w:r>
+    </w:p>
+    <w:p>
+      <w:pPr>
+        <w:pStyle w:val="NoSpacing"/>
+        <w:numPr>
+          <w:ilvl w:val="0"/>
+          <w:numId w:val="16"/>
+        </w:numPr>
+      </w:pPr>
+      <w:r>
+        <w:t>Temporarily raise the priority of a task only if and when it actually blocks a higher priority task; on leaving the critical section, the task priority reverts to its original value</w:t>
+      </w:r>
+    </w:p>
+    <w:p>
+      <w:pPr>
+        <w:pStyle w:val="NoSpacing"/>
+        <w:numPr>
+          <w:ilvl w:val="0"/>
+          <w:numId w:val="16"/>
+        </w:numPr>
+      </w:pPr>
+      <w:r>
+        <w:t>Issues:</w:t>
       </w:r>
     </w:p>
     <w:p>
@@ -1812,11 +2498,11 @@
         <w:pStyle w:val="NoSpacing"/>
         <w:numPr>
           <w:ilvl w:val="1"/>
-          <w:numId w:val="5"/>
+          <w:numId w:val="16"/>
         </w:numPr>
       </w:pPr>
       <w:r>
-        <w:t>more flexible, better U</w:t>
+        <w:t>If only one shared resource, there’s only one possible schedule</w:t>
       </w:r>
     </w:p>
     <w:p>
@@ -1824,11 +2510,81 @@
         <w:pStyle w:val="NoSpacing"/>
         <w:numPr>
           <w:ilvl w:val="1"/>
-          <w:numId w:val="5"/>
+          <w:numId w:val="16"/>
         </w:numPr>
       </w:pPr>
       <w:r>
-        <w:t>If deadlines &lt; periods, still optimal, but determining feasibility is NP-hard</w:t>
+        <w:t>If more than one resource blocking:</w:t>
+      </w:r>
+    </w:p>
+    <w:p>
+      <w:pPr>
+        <w:pStyle w:val="NoSpacing"/>
+        <w:numPr>
+          <w:ilvl w:val="2"/>
+          <w:numId w:val="16"/>
+        </w:numPr>
+      </w:pPr>
+      <w:r>
+        <w:t>Blocking time may be excessively long</w:t>
+      </w:r>
+    </w:p>
+    <w:p>
+      <w:pPr>
+        <w:pStyle w:val="NoSpacing"/>
+        <w:numPr>
+          <w:ilvl w:val="2"/>
+          <w:numId w:val="16"/>
+        </w:numPr>
+      </w:pPr>
+      <w:r>
+        <w:t>Deadlock may occur</w:t>
+      </w:r>
+    </w:p>
+    <w:p>
+      <w:pPr>
+        <w:pStyle w:val="NoSpacing"/>
+        <w:numPr>
+          <w:ilvl w:val="1"/>
+          <w:numId w:val="16"/>
+        </w:numPr>
+      </w:pPr>
+      <w:r>
+        <w:t>If accessing multiple resources, you can only use them in the same order</w:t>
+      </w:r>
+    </w:p>
+    <w:p>
+      <w:pPr>
+        <w:pStyle w:val="NoSpacing"/>
+        <w:rPr>
+          <w:b/>
+        </w:rPr>
+      </w:pPr>
+    </w:p>
+    <w:p>
+      <w:pPr>
+        <w:pStyle w:val="NoSpacing"/>
+      </w:pPr>
+      <w:r>
+        <w:rPr>
+          <w:b/>
+        </w:rPr>
+        <w:t xml:space="preserve">Priority Ceiling </w:t>
+      </w:r>
+      <w:r>
+        <w:rPr>
+          <w:b/>
+        </w:rPr>
+        <w:t>Protocol</w:t>
+      </w:r>
+      <w:r>
+        <w:rPr>
+          <w:b/>
+        </w:rPr>
+        <w:t xml:space="preserve"> (PCP)</w:t>
+      </w:r>
+      <w:r>
+        <w:t>:</w:t>
       </w:r>
     </w:p>
     <w:p>
@@ -1836,82 +2592,1001 @@
         <w:pStyle w:val="NoSpacing"/>
         <w:numPr>
           <w:ilvl w:val="0"/>
-          <w:numId w:val="5"/>
+          <w:numId w:val="12"/>
         </w:numPr>
       </w:pPr>
       <w:r>
-        <w:rPr>
-          <w:b/>
-        </w:rPr>
-        <w:t>Least Slack Theorem (LST)</w:t>
-      </w:r>
-      <w:r>
-        <w:t>: not as popular as EDF</w:t>
-      </w:r>
-    </w:p>
-    <w:p>
-      <w:pPr>
-        <w:pStyle w:val="NoSpacing"/>
-      </w:pPr>
-    </w:p>
-    <w:p>
-      <w:pPr>
-        <w:pStyle w:val="Heading2"/>
-      </w:pPr>
-      <w:bookmarkStart w:id="9" w:name="_Toc431408773"/>
-      <w:r>
-        <w:t>Multiprocessor</w:t>
-      </w:r>
-      <w:bookmarkEnd w:id="9"/>
-    </w:p>
-    <w:p>
-      <w:pPr>
-        <w:pStyle w:val="NoSpacing"/>
-      </w:pPr>
-      <w:r>
-        <w:t xml:space="preserve">Once you have multiple processors, neither EDF nor RM </w:t>
-      </w:r>
-      <w:r>
-        <w:t xml:space="preserve">are guaranteed to </w:t>
-      </w:r>
-      <w:r>
-        <w:t>work.</w:t>
-      </w:r>
-    </w:p>
-    <w:p>
-      <w:pPr>
-        <w:pStyle w:val="NoSpacing"/>
-      </w:pPr>
-    </w:p>
-    <w:p>
-      <w:pPr>
-        <w:pStyle w:val="NoSpacing"/>
-      </w:pPr>
-      <w:r>
-        <w:t>Look into first-fit algorithms</w:t>
-      </w:r>
-    </w:p>
-    <w:p>
-      <w:pPr>
-        <w:pStyle w:val="NoSpacing"/>
-      </w:pPr>
-    </w:p>
-    <w:p>
-      <w:pPr>
-        <w:pStyle w:val="NoSpacing"/>
-      </w:pPr>
-      <w:r>
-        <w:rPr>
-          <w:b/>
-        </w:rPr>
-        <w:t>Priority Inversion</w:t>
+        <w:t>Which</w:t>
+      </w:r>
+      <w:r>
+        <w:t xml:space="preserve"> tasks require which resources?</w:t>
+      </w:r>
+    </w:p>
+    <w:p>
+      <w:pPr>
+        <w:pStyle w:val="NoSpacing"/>
+        <w:numPr>
+          <w:ilvl w:val="0"/>
+          <w:numId w:val="12"/>
+        </w:numPr>
+      </w:pPr>
+      <w:r>
+        <w:t>Doesn’t give a shit about when they were released.</w:t>
+      </w:r>
+    </w:p>
+    <w:p>
+      <w:pPr>
+        <w:pStyle w:val="NoSpacing"/>
+        <w:numPr>
+          <w:ilvl w:val="0"/>
+          <w:numId w:val="12"/>
+        </w:numPr>
+      </w:pPr>
+      <w:r>
+        <w:rPr>
+          <w:b/>
+        </w:rPr>
+        <w:t>Priority Ceiling (PC)</w:t>
+      </w:r>
+      <w:r>
+        <w:t>: m</w:t>
+      </w:r>
+      <w:r>
+        <w:t xml:space="preserve">aximum priority </w:t>
+      </w:r>
+      <w:r>
+        <w:t xml:space="preserve">that </w:t>
+      </w:r>
+      <w:r>
+        <w:t xml:space="preserve">tasks </w:t>
+      </w:r>
+      <w:r>
+        <w:t>will</w:t>
+      </w:r>
+      <w:r>
+        <w:t xml:space="preserve"> be given</w:t>
+      </w:r>
+    </w:p>
+    <w:p>
+      <w:pPr>
+        <w:pStyle w:val="NoSpacing"/>
+        <w:numPr>
+          <w:ilvl w:val="1"/>
+          <w:numId w:val="12"/>
+        </w:numPr>
+      </w:pPr>
+      <w:r>
+        <w:t>For a current task, the PC doesn’t matter</w:t>
+      </w:r>
+    </w:p>
+    <w:p>
+      <w:pPr>
+        <w:pStyle w:val="NoSpacing"/>
+        <w:numPr>
+          <w:ilvl w:val="0"/>
+          <w:numId w:val="12"/>
+        </w:numPr>
+      </w:pPr>
+      <w:r>
+        <w:t>“The state of the art when resolving resource-contention issues”</w:t>
+      </w:r>
+    </w:p>
+    <w:p>
+      <w:pPr>
+        <w:pStyle w:val="NoSpacing"/>
+        <w:numPr>
+          <w:ilvl w:val="0"/>
+          <w:numId w:val="12"/>
+        </w:numPr>
+      </w:pPr>
+      <w:r>
+        <w:t>“Deadlock free for an arbitrary number of tasks with an arbitrary number of resources acted upon in an arbitrary way.”</w:t>
+      </w:r>
+    </w:p>
+    <w:p>
+      <w:pPr>
+        <w:pStyle w:val="NoSpacing"/>
+        <w:numPr>
+          <w:ilvl w:val="0"/>
+          <w:numId w:val="12"/>
+        </w:numPr>
+      </w:pPr>
+      <w:r>
+        <w:t>Main points:</w:t>
+      </w:r>
+    </w:p>
+    <w:p>
+      <w:pPr>
+        <w:pStyle w:val="NoSpacing"/>
+        <w:numPr>
+          <w:ilvl w:val="1"/>
+          <w:numId w:val="12"/>
+        </w:numPr>
+      </w:pPr>
+      <w:r>
+        <w:t>No locked resources, so free access</w:t>
+      </w:r>
+    </w:p>
+    <w:p>
+      <w:pPr>
+        <w:pStyle w:val="NoSpacing"/>
+        <w:numPr>
+          <w:ilvl w:val="1"/>
+          <w:numId w:val="12"/>
+        </w:numPr>
+      </w:pPr>
+      <w:r>
+        <w:t>If resource is locked by other tasks, S</w:t>
+      </w:r>
+      <w:r>
+        <w:rPr>
+          <w:vertAlign w:val="subscript"/>
+        </w:rPr>
+        <w:t>2</w:t>
+      </w:r>
+      <w:r>
+        <w:t xml:space="preserve"> needs to have priority of T</w:t>
+      </w:r>
+      <w:r>
+        <w:rPr>
+          <w:vertAlign w:val="subscript"/>
+        </w:rPr>
+        <w:t>2</w:t>
+      </w:r>
+      <w:r>
+        <w:t xml:space="preserve"> higher than the PC (S</w:t>
+      </w:r>
+      <w:r>
+        <w:rPr>
+          <w:vertAlign w:val="subscript"/>
+        </w:rPr>
+        <w:t>2</w:t>
+      </w:r>
+      <w:r>
+        <w:t>). S</w:t>
+      </w:r>
+      <w:r>
+        <w:rPr>
+          <w:vertAlign w:val="subscript"/>
+        </w:rPr>
+        <w:t>1</w:t>
+      </w:r>
+      <w:r>
+        <w:t xml:space="preserve"> is (suspended)</w:t>
+      </w:r>
+    </w:p>
+    <w:p>
+      <w:pPr>
+        <w:pStyle w:val="NoSpacing"/>
+        <w:numPr>
+          <w:ilvl w:val="1"/>
+          <w:numId w:val="12"/>
+        </w:numPr>
+      </w:pPr>
+      <w:r>
+        <w:t>Priority higher than PC(S</w:t>
+      </w:r>
+      <w:r>
+        <w:rPr>
+          <w:vertAlign w:val="subscript"/>
+        </w:rPr>
+        <w:t>2</w:t>
+      </w:r>
+      <w:r>
+        <w:t>)</w:t>
+      </w:r>
+    </w:p>
+    <w:p>
+      <w:pPr>
+        <w:pStyle w:val="NoSpacing"/>
+        <w:numPr>
+          <w:ilvl w:val="1"/>
+          <w:numId w:val="12"/>
+        </w:numPr>
+      </w:pPr>
+      <w:r>
+        <w:t>If any task needs priority higher than the priority ceiling, it’s suspended</w:t>
+      </w:r>
+    </w:p>
+    <w:p>
+      <w:pPr>
+        <w:pStyle w:val="NoSpacing"/>
+        <w:numPr>
+          <w:ilvl w:val="0"/>
+          <w:numId w:val="12"/>
+        </w:numPr>
+      </w:pPr>
+      <w:r>
+        <w:t>When entering critical sections, check if any other tasks have resources</w:t>
+      </w:r>
+    </w:p>
+    <w:p>
+      <w:pPr>
+        <w:pStyle w:val="Heading1"/>
+      </w:pPr>
+      <w:bookmarkStart w:id="10" w:name="_Toc431898335"/>
+      <w:r>
+        <w:t>Sporadic Server</w:t>
+      </w:r>
+      <w:bookmarkEnd w:id="10"/>
+    </w:p>
+    <w:p>
+      <w:pPr>
+        <w:pStyle w:val="NoSpacing"/>
+      </w:pPr>
+      <w:r>
+        <w:rPr>
+          <w:b/>
+        </w:rPr>
+        <w:t>Execution Budget</w:t>
+      </w:r>
+      <w:r>
+        <w:t xml:space="preserve"> [e</w:t>
+      </w:r>
+      <w:r>
+        <w:rPr>
+          <w:vertAlign w:val="subscript"/>
+        </w:rPr>
+        <w:t>s</w:t>
+      </w:r>
+      <w:r>
+        <w:t>]:</w:t>
+      </w:r>
+      <w:r>
+        <w:t xml:space="preserve"> </w:t>
+      </w:r>
+      <w:r>
+        <w:t>periodic tasks aren’t flexible</w:t>
+      </w:r>
+      <w:r>
+        <w:t>…</w:t>
+      </w:r>
+    </w:p>
+    <w:p>
+      <w:pPr>
+        <w:pStyle w:val="NoSpacing"/>
+      </w:pPr>
+      <w:r>
+        <w:rPr>
+          <w:b/>
+        </w:rPr>
+        <w:t>Execution time</w:t>
+      </w:r>
+      <w:r>
+        <w:t xml:space="preserve"> [e</w:t>
+      </w:r>
+      <w:r>
+        <w:rPr>
+          <w:vertAlign w:val="subscript"/>
+        </w:rPr>
+        <w:t>i</w:t>
+      </w:r>
+      <w:r>
+        <w:t xml:space="preserve">]: </w:t>
+      </w:r>
+      <w:r>
+        <w:t xml:space="preserve">…sporadic </w:t>
+      </w:r>
+      <w:r>
+        <w:t>tasks are</w:t>
+      </w:r>
+    </w:p>
+    <w:p>
+      <w:pPr>
+        <w:pStyle w:val="NoSpacing"/>
+      </w:pPr>
+    </w:p>
+    <w:p>
+      <w:pPr>
+        <w:pStyle w:val="NoSpacing"/>
+      </w:pPr>
+      <w:r>
+        <w:rPr>
+          <w:b/>
+        </w:rPr>
+        <w:t>Deadline</w:t>
+      </w:r>
+      <w:r>
+        <w:t xml:space="preserve"> [d</w:t>
+      </w:r>
+      <w:r>
+        <w:rPr>
+          <w:vertAlign w:val="subscript"/>
+        </w:rPr>
+        <w:t>i</w:t>
+      </w:r>
+      <w:r>
+        <w:t>]: absolute deadline</w:t>
+      </w:r>
+      <w:r>
+        <w:t xml:space="preserve"> </w:t>
+      </w:r>
+    </w:p>
+    <w:p>
+      <w:pPr>
+        <w:pStyle w:val="NoSpacing"/>
+      </w:pPr>
+      <w:r>
+        <w:rPr>
+          <w:b/>
+        </w:rPr>
+        <w:t>Release Time</w:t>
+      </w:r>
+      <w:r>
+        <w:t xml:space="preserve"> [r</w:t>
+      </w:r>
+      <w:r>
+        <w:rPr>
+          <w:vertAlign w:val="subscript"/>
+        </w:rPr>
+        <w:t>i</w:t>
+      </w:r>
+      <w:r>
+        <w:t>]:</w:t>
+      </w:r>
+    </w:p>
+    <w:p>
+      <w:pPr>
+        <w:pStyle w:val="NoSpacing"/>
+      </w:pPr>
+    </w:p>
+    <w:p>
+      <w:pPr>
+        <w:pStyle w:val="NoSpacing"/>
+      </w:pPr>
+      <w:r>
+        <w:rPr>
+          <w:b/>
+        </w:rPr>
+        <w:t>Set of Sporadic Tasks</w:t>
+      </w:r>
+      <w:r>
+        <w:t xml:space="preserve"> [θ]: </w:t>
+      </w:r>
+    </w:p>
+    <w:p>
+      <w:pPr>
+        <w:pStyle w:val="NoSpacing"/>
+      </w:pPr>
+      <w:r>
+        <w:rPr>
+          <w:b/>
+        </w:rPr>
+        <w:t>Sporadic Task</w:t>
+      </w:r>
+      <w:r>
+        <w:t xml:space="preserve"> [S</w:t>
+      </w:r>
+      <w:r>
+        <w:rPr>
+          <w:vertAlign w:val="subscript"/>
+        </w:rPr>
+        <w:t>i</w:t>
+      </w:r>
+      <w:r>
+        <w:t>]:</w:t>
+      </w:r>
+    </w:p>
+    <w:p>
+      <w:pPr>
+        <w:pStyle w:val="NoSpacing"/>
+        <w:numPr>
+          <w:ilvl w:val="0"/>
+          <w:numId w:val="14"/>
+        </w:numPr>
+      </w:pPr>
+      <w:r>
+        <w:t>Non-periodic task</w:t>
+      </w:r>
+    </w:p>
+    <w:p>
+      <w:pPr>
+        <w:pStyle w:val="NoSpacing"/>
+        <w:numPr>
+          <w:ilvl w:val="0"/>
+          <w:numId w:val="14"/>
+        </w:numPr>
+      </w:pPr>
+      <w:r>
+        <w:t>(r</w:t>
+      </w:r>
+      <w:r>
+        <w:rPr>
+          <w:vertAlign w:val="subscript"/>
+        </w:rPr>
+        <w:t>i</w:t>
+      </w:r>
+      <w:r>
+        <w:t>, e</w:t>
+      </w:r>
+      <w:r>
+        <w:rPr>
+          <w:vertAlign w:val="subscript"/>
+        </w:rPr>
+        <w:t>i</w:t>
+      </w:r>
+      <w:r>
+        <w:t>, d</w:t>
+      </w:r>
+      <w:r>
+        <w:softHyphen/>
+      </w:r>
+      <w:r>
+        <w:rPr>
+          <w:vertAlign w:val="subscript"/>
+        </w:rPr>
+        <w:t>i</w:t>
+      </w:r>
+      <w:r>
+        <w:t>)</w:t>
+      </w:r>
+    </w:p>
+    <w:p>
+      <w:pPr>
+        <w:pStyle w:val="NoSpacing"/>
+        <w:numPr>
+          <w:ilvl w:val="0"/>
+          <w:numId w:val="14"/>
+        </w:numPr>
+      </w:pPr>
+      <w:r>
+        <w:t>Typically interrupt-driven</w:t>
+      </w:r>
+    </w:p>
+    <w:p>
+      <w:pPr>
+        <w:pStyle w:val="NoSpacing"/>
+      </w:pPr>
+    </w:p>
+    <w:p>
+      <w:pPr>
+        <w:pStyle w:val="NoSpacing"/>
+      </w:pPr>
+      <w:r>
+        <w:rPr>
+          <w:b/>
+        </w:rPr>
+        <w:t xml:space="preserve">Rules </w:t>
+      </w:r>
+      <w:r>
+        <w:t xml:space="preserve">[ρ]: </w:t>
+      </w:r>
+      <w:r>
+        <w:t>set of rules regulating</w:t>
+      </w:r>
+      <w:r>
+        <w:t xml:space="preserve"> a sporadic server</w:t>
+      </w:r>
+    </w:p>
+    <w:p>
+      <w:pPr>
+        <w:pStyle w:val="NoSpacing"/>
+      </w:pPr>
+    </w:p>
+    <w:p>
+      <w:pPr>
+        <w:pStyle w:val="NoSpacing"/>
+      </w:pPr>
+      <w:r>
+        <w:rPr>
+          <w:b/>
+        </w:rPr>
+        <w:t>Sporadic Server</w:t>
+      </w:r>
+      <w:r>
+        <w:t xml:space="preserve"> [Φ</w:t>
+      </w:r>
+      <w:r>
+        <w:rPr>
+          <w:vertAlign w:val="subscript"/>
+        </w:rPr>
+        <w:t>s</w:t>
+      </w:r>
+      <w:r>
+        <w:t>]: (p</w:t>
+      </w:r>
+      <w:r>
+        <w:rPr>
+          <w:vertAlign w:val="subscript"/>
+        </w:rPr>
+        <w:t>s</w:t>
+      </w:r>
+      <w:r>
+        <w:t>, e</w:t>
+      </w:r>
+      <w:r>
+        <w:rPr>
+          <w:vertAlign w:val="subscript"/>
+        </w:rPr>
+        <w:t>s</w:t>
+      </w:r>
+      <w:r>
+        <w:t>, θ, ρ)</w:t>
+      </w:r>
+      <w:r>
+        <w:t xml:space="preserve"> </w:t>
+      </w:r>
+    </w:p>
+    <w:p>
+      <w:pPr>
+        <w:pStyle w:val="NoSpacing"/>
+      </w:pPr>
+      <w:r>
+        <w:rPr>
+          <w:b/>
+        </w:rPr>
+        <w:t>Periodic Task</w:t>
+      </w:r>
+      <w:r>
+        <w:t>: (p</w:t>
+      </w:r>
+      <w:r>
+        <w:rPr>
+          <w:vertAlign w:val="subscript"/>
+        </w:rPr>
+        <w:t>s</w:t>
+      </w:r>
+      <w:r>
+        <w:t>, e</w:t>
+      </w:r>
+      <w:r>
+        <w:rPr>
+          <w:vertAlign w:val="subscript"/>
+        </w:rPr>
+        <w:t>s</w:t>
+      </w:r>
+      <w:r>
+        <w:t>)</w:t>
+      </w:r>
+    </w:p>
+    <w:p>
+      <w:pPr>
+        <w:pStyle w:val="NoSpacing"/>
+      </w:pPr>
+    </w:p>
+    <w:p>
+      <w:pPr>
+        <w:pStyle w:val="NoSpacing"/>
+      </w:pPr>
+      <w:r>
+        <w:t>Φ</w:t>
+      </w:r>
+      <w:r>
+        <w:rPr>
+          <w:vertAlign w:val="subscript"/>
+        </w:rPr>
+        <w:t>s</w:t>
+      </w:r>
+      <w:r>
+        <w:t xml:space="preserve"> scheduled with T</w:t>
+      </w:r>
+      <w:r>
+        <w:rPr>
+          <w:vertAlign w:val="subscript"/>
+        </w:rPr>
+        <w:t>i</w:t>
+      </w:r>
+      <w:r>
+        <w:t xml:space="preserve"> according to RM</w:t>
+      </w:r>
+    </w:p>
+    <w:p>
+      <w:pPr>
+        <w:pStyle w:val="NoSpacing"/>
+      </w:pPr>
+    </w:p>
+    <w:p>
+      <w:pPr>
+        <w:pStyle w:val="NoSpacing"/>
+      </w:pPr>
+      <w:r>
+        <w:t>We don’t use K</w:t>
+      </w:r>
+      <w:r>
+        <w:rPr>
+          <w:vertAlign w:val="subscript"/>
+        </w:rPr>
+        <w:t>d</w:t>
+      </w:r>
+      <w:r>
+        <w:t xml:space="preserve"> because it looks at the derivative regardless of the size of the error function. If your error is a sine function with a small amplitude, K</w:t>
+      </w:r>
+      <w:r>
+        <w:rPr>
+          <w:vertAlign w:val="subscript"/>
+        </w:rPr>
+        <w:t>d</w:t>
+      </w:r>
+      <w:r>
+        <w:t xml:space="preserve"> will only take the derivative into account and it will overcompensate.</w:t>
+      </w:r>
+    </w:p>
+    <w:p>
+      <w:pPr>
+        <w:pStyle w:val="NoSpacing"/>
+      </w:pPr>
+    </w:p>
+    <w:p>
+      <w:pPr>
+        <w:pStyle w:val="NoSpacing"/>
+      </w:pPr>
+      <w:r>
+        <w:rPr>
+          <w:b/>
+        </w:rPr>
+        <w:t>O</w:t>
+      </w:r>
+      <w:r>
+        <w:rPr>
+          <w:b/>
+        </w:rPr>
+        <w:t>pen loop response</w:t>
+      </w:r>
+      <w:r>
+        <w:t>: plant with no control</w:t>
+      </w:r>
+    </w:p>
+    <w:p>
+      <w:pPr>
+        <w:pStyle w:val="NoSpacing"/>
+      </w:pPr>
+    </w:p>
+    <w:p>
+      <w:pPr>
+        <w:pStyle w:val="NoSpacing"/>
+      </w:pPr>
+      <w:r>
+        <w:rPr>
+          <w:b/>
+        </w:rPr>
+        <w:t>Ziegler-Nichols Tuning Rule</w:t>
+      </w:r>
+      <w:r>
+        <w:t>: a PID tuning rule</w:t>
+      </w:r>
+    </w:p>
+    <w:p>
+      <w:pPr>
+        <w:pStyle w:val="NoSpacing"/>
+      </w:pPr>
+      <w:r>
+        <w:t xml:space="preserve">Look at the </w:t>
+      </w:r>
+      <w:r>
+        <w:rPr>
+          <w:i/>
+        </w:rPr>
+        <w:t>open loop response</w:t>
+      </w:r>
+      <w:r>
+        <w:t>. It could have a longer rise time / overshoot than preferred.</w:t>
+      </w:r>
+    </w:p>
+    <w:p>
+      <w:pPr>
+        <w:pStyle w:val="NoSpacing"/>
+        <w:numPr>
+          <w:ilvl w:val="0"/>
+          <w:numId w:val="10"/>
+        </w:numPr>
+      </w:pPr>
+      <w:r>
+        <w:t>Tangent to curve on upslope</w:t>
+      </w:r>
+    </w:p>
+    <w:p>
+      <w:pPr>
+        <w:pStyle w:val="NoSpacing"/>
+      </w:pPr>
+    </w:p>
+    <w:p>
+      <w:pPr>
+        <w:pStyle w:val="NoSpacing"/>
+      </w:pPr>
+      <w:r>
+        <w:t xml:space="preserve">High sample rate </w:t>
+      </w:r>
+      <w:r>
+        <w:sym w:font="Wingdings" w:char="F0E0"/>
+      </w:r>
+      <w:r>
+        <w:t xml:space="preserve"> lots of high frequency noise</w:t>
+      </w:r>
+    </w:p>
+    <w:p>
+      <w:pPr>
+        <w:pStyle w:val="Heading1"/>
+      </w:pPr>
+      <w:bookmarkStart w:id="11" w:name="_Toc431898336"/>
+      <w:r>
+        <w:t>Clocks</w:t>
+      </w:r>
+      <w:bookmarkEnd w:id="11"/>
+    </w:p>
+    <w:p>
+      <w:pPr>
+        <w:pStyle w:val="NoSpacing"/>
+      </w:pPr>
+      <w:r>
+        <w:rPr>
+          <w:b/>
+        </w:rPr>
+        <w:t>Computer Clock</w:t>
+      </w:r>
+      <w:r>
+        <w:t xml:space="preserve"> [C]:</w:t>
+      </w:r>
+    </w:p>
+    <w:p>
+      <w:pPr>
+        <w:pStyle w:val="NoSpacing"/>
+      </w:pPr>
+    </w:p>
+    <w:p>
+      <w:pPr>
+        <w:pStyle w:val="NoSpacing"/>
+      </w:pPr>
+      <w:r>
+        <w:t>Attributes:</w:t>
+      </w:r>
+    </w:p>
+    <w:p>
+      <w:pPr>
+        <w:pStyle w:val="NoSpacing"/>
+        <w:numPr>
+          <w:ilvl w:val="0"/>
+          <w:numId w:val="9"/>
+        </w:numPr>
+      </w:pPr>
+      <w:r>
+        <w:t>Correctness</w:t>
+      </w:r>
+    </w:p>
+    <w:p>
+      <w:pPr>
+        <w:pStyle w:val="NoSpacing"/>
+        <w:numPr>
+          <w:ilvl w:val="0"/>
+          <w:numId w:val="9"/>
+        </w:numPr>
+      </w:pPr>
+      <w:r>
+        <w:t>Bounded Drift</w:t>
+      </w:r>
+    </w:p>
+    <w:p>
+      <w:pPr>
+        <w:pStyle w:val="NoSpacing"/>
+        <w:numPr>
+          <w:ilvl w:val="0"/>
+          <w:numId w:val="9"/>
+        </w:numPr>
+      </w:pPr>
+      <w:r>
+        <w:t>Monotonicity</w:t>
+      </w:r>
+    </w:p>
+    <w:p>
+      <w:pPr>
+        <w:pStyle w:val="NoSpacing"/>
+        <w:numPr>
+          <w:ilvl w:val="0"/>
+          <w:numId w:val="9"/>
+        </w:numPr>
+      </w:pPr>
+      <w:r>
+        <w:t>Chronoscopicity</w:t>
+      </w:r>
+    </w:p>
+    <w:p>
+      <w:pPr>
+        <w:pStyle w:val="NoSpacing"/>
+        <w:rPr>
+          <w:b/>
+        </w:rPr>
+      </w:pPr>
+    </w:p>
+    <w:p>
+      <w:pPr>
+        <w:pStyle w:val="NoSpacing"/>
+      </w:pPr>
+      <w:r>
+        <w:rPr>
+          <w:b/>
+        </w:rPr>
+        <w:t>Drift</w:t>
+      </w:r>
+      <w:r>
+        <w:t xml:space="preserve"> [ρ]: rate of change of the clock value away from a perfect clock (each second)</w:t>
+      </w:r>
+    </w:p>
+    <w:p>
+      <w:pPr>
+        <w:pStyle w:val="NoSpacing"/>
+      </w:pPr>
+      <w:r>
+        <w:t>There’s usually a reason why a clock drifts</w:t>
+      </w:r>
+    </w:p>
+    <w:p>
+      <w:pPr>
+        <w:pStyle w:val="NoSpacing"/>
+      </w:pPr>
+      <w:r>
+        <w:rPr>
+          <w:position w:val="-32"/>
+        </w:rPr>
+        <w:object w:dxaOrig="1440" w:dyaOrig="760">
+          <v:shape id="_x0000_i1032" type="#_x0000_t75" style="width:1in;height:37.75pt" o:ole="">
+            <v:imagedata r:id="rId23" o:title=""/>
+          </v:shape>
+          <o:OLEObject Type="Embed" ProgID="Equation.DSMT4" ShapeID="_x0000_i1032" DrawAspect="Content" ObjectID="_1505640249" r:id="rId24"/>
+        </w:object>
+      </w:r>
+    </w:p>
+    <w:p>
+      <w:pPr>
+        <w:pStyle w:val="NoSpacing"/>
+      </w:pPr>
+    </w:p>
+    <w:p>
+      <w:pPr>
+        <w:pStyle w:val="NoSpacing"/>
+        <w:rPr>
+          <w:rFonts w:asciiTheme="majorHAnsi" w:eastAsiaTheme="majorEastAsia" w:hAnsiTheme="majorHAnsi" w:cstheme="majorBidi"/>
+          <w:color w:val="2E74B5" w:themeColor="accent1" w:themeShade="BF"/>
+          <w:sz w:val="26"/>
+          <w:szCs w:val="26"/>
+        </w:rPr>
+      </w:pPr>
+      <w:r>
+        <w:t>(EPS):</w:t>
+      </w:r>
+    </w:p>
+    <w:p>
+      <w:pPr>
+        <w:pStyle w:val="NoSpacing"/>
+      </w:pPr>
+    </w:p>
+    <w:p>
+      <w:pPr>
+        <w:pStyle w:val="NoSpacing"/>
+      </w:pPr>
+      <w:r>
+        <w:rPr>
+          <w:b/>
+        </w:rPr>
+        <w:t>Monotonicity</w:t>
       </w:r>
       <w:r>
         <w:t xml:space="preserve">: </w:t>
       </w:r>
+      <w:r>
+        <w:t>Clock will always have a consistent spacing and will only move in one order (forward / backwards)</w:t>
+      </w:r>
+    </w:p>
+    <w:p>
+      <w:pPr>
+        <w:pStyle w:val="NoSpacing"/>
+      </w:pPr>
+    </w:p>
+    <w:p>
+      <w:pPr>
+        <w:pStyle w:val="NoSpacing"/>
+      </w:pPr>
+      <w:r>
+        <w:t>SSL certs will fail signature if your clock is wrong as to ensure this</w:t>
+      </w:r>
+    </w:p>
+    <w:p>
+      <w:pPr>
+        <w:pStyle w:val="NoSpacing"/>
+      </w:pPr>
+    </w:p>
+    <w:p>
+      <w:pPr>
+        <w:pStyle w:val="NoSpacing"/>
+      </w:pPr>
+      <w:r>
+        <w:rPr>
+          <w:b/>
+        </w:rPr>
+        <w:t>Chronoscopicity</w:t>
+      </w:r>
+      <w:r>
+        <w:t xml:space="preserve"> [γ]: changing drift</w:t>
+      </w:r>
+    </w:p>
+    <w:p>
+      <w:pPr>
+        <w:pStyle w:val="NoSpacing"/>
+      </w:pPr>
+      <w:r>
+        <w:t xml:space="preserve">second derivative of stuff </w:t>
+      </w:r>
+      <w:r>
+        <w:rPr>
+          <w:position w:val="-32"/>
+        </w:rPr>
+        <w:object w:dxaOrig="1219" w:dyaOrig="760">
+          <v:shape id="_x0000_i1033" type="#_x0000_t75" style="width:60.75pt;height:37.75pt" o:ole="">
+            <v:imagedata r:id="rId25" o:title=""/>
+          </v:shape>
+          <o:OLEObject Type="Embed" ProgID="Equation.DSMT4" ShapeID="_x0000_i1033" DrawAspect="Content" ObjectID="_1505640250" r:id="rId26"/>
+        </w:object>
+      </w:r>
+    </w:p>
+    <w:p>
+      <w:pPr>
+        <w:pStyle w:val="NoSpacing"/>
+      </w:pPr>
+    </w:p>
+    <w:p>
+      <w:pPr>
+        <w:pStyle w:val="NoSpacing"/>
+      </w:pPr>
+      <w:r>
+        <w:rPr>
+          <w:b/>
+        </w:rPr>
+        <w:t>Error bound</w:t>
+      </w:r>
+      <w:r>
+        <w:t xml:space="preserve"> [ε]:</w:t>
+      </w:r>
+    </w:p>
+    <w:p>
+      <w:pPr>
+        <w:pStyle w:val="NoSpacing"/>
+      </w:pPr>
+    </w:p>
+    <w:p>
+      <w:pPr>
+        <w:pStyle w:val="NoSpacing"/>
+      </w:pPr>
+      <w:r>
+        <w:rPr>
+          <w:b/>
+        </w:rPr>
+        <w:t>Acceptance Test</w:t>
+      </w:r>
+      <w:r>
+        <w:t xml:space="preserve">: </w:t>
+      </w:r>
+      <w:r>
+        <w:rPr>
+          <w:position w:val="-32"/>
+        </w:rPr>
+        <w:object w:dxaOrig="3879" w:dyaOrig="760">
+          <v:shape id="_x0000_i1034" type="#_x0000_t75" style="width:194.25pt;height:37.75pt" o:ole="">
+            <v:imagedata r:id="rId27" o:title=""/>
+          </v:shape>
+          <o:OLEObject Type="Embed" ProgID="Equation.DSMT4" ShapeID="_x0000_i1034" DrawAspect="Content" ObjectID="_1505640251" r:id="rId28"/>
+        </w:object>
+      </w:r>
+    </w:p>
+    <w:p>
+      <w:pPr>
+        <w:pStyle w:val="Heading1"/>
+      </w:pPr>
+      <w:bookmarkStart w:id="12" w:name="_Toc431898337"/>
+      <w:r>
+        <w:t>PID Control</w:t>
+      </w:r>
+      <w:bookmarkEnd w:id="12"/>
+    </w:p>
+    <w:p>
+      <w:pPr>
+        <w:pStyle w:val="NoSpacing"/>
+      </w:pPr>
+    </w:p>
+    <w:p>
+      <w:pPr>
+        <w:pStyle w:val="NoSpacing"/>
+      </w:pPr>
     </w:p>
     <w:sectPr>
-      <w:footerReference w:type="default" r:id="rId23"/>
+      <w:footerReference w:type="default" r:id="rId29"/>
       <w:pgSz w:w="12240" w:h="15840"/>
       <w:pgMar w:top="1440" w:right="1440" w:bottom="1440" w:left="1440" w:header="708" w:footer="708" w:gutter="0"/>
       <w:cols w:space="708"/>
@@ -1984,7 +3659,7 @@
           <w:rPr>
             <w:noProof/>
           </w:rPr>
-          <w:t>3</w:t>
+          <w:t>6</w:t>
         </w:r>
         <w:r>
           <w:rPr>
@@ -2144,6 +3819,345 @@
     </w:lvl>
   </w:abstractNum>
   <w:abstractNum w:abstractNumId="1" w15:restartNumberingAfterBreak="0">
+    <w:nsid w:val="066A2E80"/>
+    <w:multiLevelType w:val="hybridMultilevel"/>
+    <w:tmpl w:val="1EC0232A"/>
+    <w:lvl w:ilvl="0" w:tplc="10090001">
+      <w:start w:val="1"/>
+      <w:numFmt w:val="bullet"/>
+      <w:lvlText w:val=""/>
+      <w:lvlJc w:val="left"/>
+      <w:pPr>
+        <w:ind w:left="720" w:hanging="360"/>
+      </w:pPr>
+      <w:rPr>
+        <w:rFonts w:ascii="Symbol" w:hAnsi="Symbol" w:hint="default"/>
+      </w:rPr>
+    </w:lvl>
+    <w:lvl w:ilvl="1" w:tplc="10090003">
+      <w:start w:val="1"/>
+      <w:numFmt w:val="bullet"/>
+      <w:lvlText w:val="o"/>
+      <w:lvlJc w:val="left"/>
+      <w:pPr>
+        <w:ind w:left="1440" w:hanging="360"/>
+      </w:pPr>
+      <w:rPr>
+        <w:rFonts w:ascii="Courier New" w:hAnsi="Courier New" w:cs="Courier New" w:hint="default"/>
+      </w:rPr>
+    </w:lvl>
+    <w:lvl w:ilvl="2" w:tplc="10090005" w:tentative="1">
+      <w:start w:val="1"/>
+      <w:numFmt w:val="bullet"/>
+      <w:lvlText w:val=""/>
+      <w:lvlJc w:val="left"/>
+      <w:pPr>
+        <w:ind w:left="2160" w:hanging="360"/>
+      </w:pPr>
+      <w:rPr>
+        <w:rFonts w:ascii="Wingdings" w:hAnsi="Wingdings" w:hint="default"/>
+      </w:rPr>
+    </w:lvl>
+    <w:lvl w:ilvl="3" w:tplc="10090001" w:tentative="1">
+      <w:start w:val="1"/>
+      <w:numFmt w:val="bullet"/>
+      <w:lvlText w:val=""/>
+      <w:lvlJc w:val="left"/>
+      <w:pPr>
+        <w:ind w:left="2880" w:hanging="360"/>
+      </w:pPr>
+      <w:rPr>
+        <w:rFonts w:ascii="Symbol" w:hAnsi="Symbol" w:hint="default"/>
+      </w:rPr>
+    </w:lvl>
+    <w:lvl w:ilvl="4" w:tplc="10090003" w:tentative="1">
+      <w:start w:val="1"/>
+      <w:numFmt w:val="bullet"/>
+      <w:lvlText w:val="o"/>
+      <w:lvlJc w:val="left"/>
+      <w:pPr>
+        <w:ind w:left="3600" w:hanging="360"/>
+      </w:pPr>
+      <w:rPr>
+        <w:rFonts w:ascii="Courier New" w:hAnsi="Courier New" w:cs="Courier New" w:hint="default"/>
+      </w:rPr>
+    </w:lvl>
+    <w:lvl w:ilvl="5" w:tplc="10090005" w:tentative="1">
+      <w:start w:val="1"/>
+      <w:numFmt w:val="bullet"/>
+      <w:lvlText w:val=""/>
+      <w:lvlJc w:val="left"/>
+      <w:pPr>
+        <w:ind w:left="4320" w:hanging="360"/>
+      </w:pPr>
+      <w:rPr>
+        <w:rFonts w:ascii="Wingdings" w:hAnsi="Wingdings" w:hint="default"/>
+      </w:rPr>
+    </w:lvl>
+    <w:lvl w:ilvl="6" w:tplc="10090001" w:tentative="1">
+      <w:start w:val="1"/>
+      <w:numFmt w:val="bullet"/>
+      <w:lvlText w:val=""/>
+      <w:lvlJc w:val="left"/>
+      <w:pPr>
+        <w:ind w:left="5040" w:hanging="360"/>
+      </w:pPr>
+      <w:rPr>
+        <w:rFonts w:ascii="Symbol" w:hAnsi="Symbol" w:hint="default"/>
+      </w:rPr>
+    </w:lvl>
+    <w:lvl w:ilvl="7" w:tplc="10090003" w:tentative="1">
+      <w:start w:val="1"/>
+      <w:numFmt w:val="bullet"/>
+      <w:lvlText w:val="o"/>
+      <w:lvlJc w:val="left"/>
+      <w:pPr>
+        <w:ind w:left="5760" w:hanging="360"/>
+      </w:pPr>
+      <w:rPr>
+        <w:rFonts w:ascii="Courier New" w:hAnsi="Courier New" w:cs="Courier New" w:hint="default"/>
+      </w:rPr>
+    </w:lvl>
+    <w:lvl w:ilvl="8" w:tplc="10090005" w:tentative="1">
+      <w:start w:val="1"/>
+      <w:numFmt w:val="bullet"/>
+      <w:lvlText w:val=""/>
+      <w:lvlJc w:val="left"/>
+      <w:pPr>
+        <w:ind w:left="6480" w:hanging="360"/>
+      </w:pPr>
+      <w:rPr>
+        <w:rFonts w:ascii="Wingdings" w:hAnsi="Wingdings" w:hint="default"/>
+      </w:rPr>
+    </w:lvl>
+  </w:abstractNum>
+  <w:abstractNum w:abstractNumId="2" w15:restartNumberingAfterBreak="0">
+    <w:nsid w:val="0AEF34BF"/>
+    <w:multiLevelType w:val="hybridMultilevel"/>
+    <w:tmpl w:val="697C14F8"/>
+    <w:lvl w:ilvl="0" w:tplc="10090001">
+      <w:start w:val="1"/>
+      <w:numFmt w:val="bullet"/>
+      <w:lvlText w:val=""/>
+      <w:lvlJc w:val="left"/>
+      <w:pPr>
+        <w:ind w:left="720" w:hanging="360"/>
+      </w:pPr>
+      <w:rPr>
+        <w:rFonts w:ascii="Symbol" w:hAnsi="Symbol" w:hint="default"/>
+      </w:rPr>
+    </w:lvl>
+    <w:lvl w:ilvl="1" w:tplc="10090003" w:tentative="1">
+      <w:start w:val="1"/>
+      <w:numFmt w:val="bullet"/>
+      <w:lvlText w:val="o"/>
+      <w:lvlJc w:val="left"/>
+      <w:pPr>
+        <w:ind w:left="1440" w:hanging="360"/>
+      </w:pPr>
+      <w:rPr>
+        <w:rFonts w:ascii="Courier New" w:hAnsi="Courier New" w:cs="Courier New" w:hint="default"/>
+      </w:rPr>
+    </w:lvl>
+    <w:lvl w:ilvl="2" w:tplc="10090005" w:tentative="1">
+      <w:start w:val="1"/>
+      <w:numFmt w:val="bullet"/>
+      <w:lvlText w:val=""/>
+      <w:lvlJc w:val="left"/>
+      <w:pPr>
+        <w:ind w:left="2160" w:hanging="360"/>
+      </w:pPr>
+      <w:rPr>
+        <w:rFonts w:ascii="Wingdings" w:hAnsi="Wingdings" w:hint="default"/>
+      </w:rPr>
+    </w:lvl>
+    <w:lvl w:ilvl="3" w:tplc="10090001" w:tentative="1">
+      <w:start w:val="1"/>
+      <w:numFmt w:val="bullet"/>
+      <w:lvlText w:val=""/>
+      <w:lvlJc w:val="left"/>
+      <w:pPr>
+        <w:ind w:left="2880" w:hanging="360"/>
+      </w:pPr>
+      <w:rPr>
+        <w:rFonts w:ascii="Symbol" w:hAnsi="Symbol" w:hint="default"/>
+      </w:rPr>
+    </w:lvl>
+    <w:lvl w:ilvl="4" w:tplc="10090003" w:tentative="1">
+      <w:start w:val="1"/>
+      <w:numFmt w:val="bullet"/>
+      <w:lvlText w:val="o"/>
+      <w:lvlJc w:val="left"/>
+      <w:pPr>
+        <w:ind w:left="3600" w:hanging="360"/>
+      </w:pPr>
+      <w:rPr>
+        <w:rFonts w:ascii="Courier New" w:hAnsi="Courier New" w:cs="Courier New" w:hint="default"/>
+      </w:rPr>
+    </w:lvl>
+    <w:lvl w:ilvl="5" w:tplc="10090005" w:tentative="1">
+      <w:start w:val="1"/>
+      <w:numFmt w:val="bullet"/>
+      <w:lvlText w:val=""/>
+      <w:lvlJc w:val="left"/>
+      <w:pPr>
+        <w:ind w:left="4320" w:hanging="360"/>
+      </w:pPr>
+      <w:rPr>
+        <w:rFonts w:ascii="Wingdings" w:hAnsi="Wingdings" w:hint="default"/>
+      </w:rPr>
+    </w:lvl>
+    <w:lvl w:ilvl="6" w:tplc="10090001" w:tentative="1">
+      <w:start w:val="1"/>
+      <w:numFmt w:val="bullet"/>
+      <w:lvlText w:val=""/>
+      <w:lvlJc w:val="left"/>
+      <w:pPr>
+        <w:ind w:left="5040" w:hanging="360"/>
+      </w:pPr>
+      <w:rPr>
+        <w:rFonts w:ascii="Symbol" w:hAnsi="Symbol" w:hint="default"/>
+      </w:rPr>
+    </w:lvl>
+    <w:lvl w:ilvl="7" w:tplc="10090003" w:tentative="1">
+      <w:start w:val="1"/>
+      <w:numFmt w:val="bullet"/>
+      <w:lvlText w:val="o"/>
+      <w:lvlJc w:val="left"/>
+      <w:pPr>
+        <w:ind w:left="5760" w:hanging="360"/>
+      </w:pPr>
+      <w:rPr>
+        <w:rFonts w:ascii="Courier New" w:hAnsi="Courier New" w:cs="Courier New" w:hint="default"/>
+      </w:rPr>
+    </w:lvl>
+    <w:lvl w:ilvl="8" w:tplc="10090005" w:tentative="1">
+      <w:start w:val="1"/>
+      <w:numFmt w:val="bullet"/>
+      <w:lvlText w:val=""/>
+      <w:lvlJc w:val="left"/>
+      <w:pPr>
+        <w:ind w:left="6480" w:hanging="360"/>
+      </w:pPr>
+      <w:rPr>
+        <w:rFonts w:ascii="Wingdings" w:hAnsi="Wingdings" w:hint="default"/>
+      </w:rPr>
+    </w:lvl>
+  </w:abstractNum>
+  <w:abstractNum w:abstractNumId="3" w15:restartNumberingAfterBreak="0">
+    <w:nsid w:val="0C984FAE"/>
+    <w:multiLevelType w:val="hybridMultilevel"/>
+    <w:tmpl w:val="00807E1C"/>
+    <w:lvl w:ilvl="0" w:tplc="10090001">
+      <w:start w:val="1"/>
+      <w:numFmt w:val="bullet"/>
+      <w:lvlText w:val=""/>
+      <w:lvlJc w:val="left"/>
+      <w:pPr>
+        <w:ind w:left="720" w:hanging="360"/>
+      </w:pPr>
+      <w:rPr>
+        <w:rFonts w:ascii="Symbol" w:hAnsi="Symbol" w:hint="default"/>
+      </w:rPr>
+    </w:lvl>
+    <w:lvl w:ilvl="1" w:tplc="10090003" w:tentative="1">
+      <w:start w:val="1"/>
+      <w:numFmt w:val="bullet"/>
+      <w:lvlText w:val="o"/>
+      <w:lvlJc w:val="left"/>
+      <w:pPr>
+        <w:ind w:left="1440" w:hanging="360"/>
+      </w:pPr>
+      <w:rPr>
+        <w:rFonts w:ascii="Courier New" w:hAnsi="Courier New" w:cs="Courier New" w:hint="default"/>
+      </w:rPr>
+    </w:lvl>
+    <w:lvl w:ilvl="2" w:tplc="10090005" w:tentative="1">
+      <w:start w:val="1"/>
+      <w:numFmt w:val="bullet"/>
+      <w:lvlText w:val=""/>
+      <w:lvlJc w:val="left"/>
+      <w:pPr>
+        <w:ind w:left="2160" w:hanging="360"/>
+      </w:pPr>
+      <w:rPr>
+        <w:rFonts w:ascii="Wingdings" w:hAnsi="Wingdings" w:hint="default"/>
+      </w:rPr>
+    </w:lvl>
+    <w:lvl w:ilvl="3" w:tplc="10090001" w:tentative="1">
+      <w:start w:val="1"/>
+      <w:numFmt w:val="bullet"/>
+      <w:lvlText w:val=""/>
+      <w:lvlJc w:val="left"/>
+      <w:pPr>
+        <w:ind w:left="2880" w:hanging="360"/>
+      </w:pPr>
+      <w:rPr>
+        <w:rFonts w:ascii="Symbol" w:hAnsi="Symbol" w:hint="default"/>
+      </w:rPr>
+    </w:lvl>
+    <w:lvl w:ilvl="4" w:tplc="10090003" w:tentative="1">
+      <w:start w:val="1"/>
+      <w:numFmt w:val="bullet"/>
+      <w:lvlText w:val="o"/>
+      <w:lvlJc w:val="left"/>
+      <w:pPr>
+        <w:ind w:left="3600" w:hanging="360"/>
+      </w:pPr>
+      <w:rPr>
+        <w:rFonts w:ascii="Courier New" w:hAnsi="Courier New" w:cs="Courier New" w:hint="default"/>
+      </w:rPr>
+    </w:lvl>
+    <w:lvl w:ilvl="5" w:tplc="10090005" w:tentative="1">
+      <w:start w:val="1"/>
+      <w:numFmt w:val="bullet"/>
+      <w:lvlText w:val=""/>
+      <w:lvlJc w:val="left"/>
+      <w:pPr>
+        <w:ind w:left="4320" w:hanging="360"/>
+      </w:pPr>
+      <w:rPr>
+        <w:rFonts w:ascii="Wingdings" w:hAnsi="Wingdings" w:hint="default"/>
+      </w:rPr>
+    </w:lvl>
+    <w:lvl w:ilvl="6" w:tplc="10090001" w:tentative="1">
+      <w:start w:val="1"/>
+      <w:numFmt w:val="bullet"/>
+      <w:lvlText w:val=""/>
+      <w:lvlJc w:val="left"/>
+      <w:pPr>
+        <w:ind w:left="5040" w:hanging="360"/>
+      </w:pPr>
+      <w:rPr>
+        <w:rFonts w:ascii="Symbol" w:hAnsi="Symbol" w:hint="default"/>
+      </w:rPr>
+    </w:lvl>
+    <w:lvl w:ilvl="7" w:tplc="10090003" w:tentative="1">
+      <w:start w:val="1"/>
+      <w:numFmt w:val="bullet"/>
+      <w:lvlText w:val="o"/>
+      <w:lvlJc w:val="left"/>
+      <w:pPr>
+        <w:ind w:left="5760" w:hanging="360"/>
+      </w:pPr>
+      <w:rPr>
+        <w:rFonts w:ascii="Courier New" w:hAnsi="Courier New" w:cs="Courier New" w:hint="default"/>
+      </w:rPr>
+    </w:lvl>
+    <w:lvl w:ilvl="8" w:tplc="10090005" w:tentative="1">
+      <w:start w:val="1"/>
+      <w:numFmt w:val="bullet"/>
+      <w:lvlText w:val=""/>
+      <w:lvlJc w:val="left"/>
+      <w:pPr>
+        <w:ind w:left="6480" w:hanging="360"/>
+      </w:pPr>
+      <w:rPr>
+        <w:rFonts w:ascii="Wingdings" w:hAnsi="Wingdings" w:hint="default"/>
+      </w:rPr>
+    </w:lvl>
+  </w:abstractNum>
+  <w:abstractNum w:abstractNumId="4" w15:restartNumberingAfterBreak="0">
     <w:nsid w:val="16FD2D00"/>
     <w:multiLevelType w:val="hybridMultilevel"/>
     <w:tmpl w:val="3DDA4F20"/>
@@ -2256,7 +4270,7 @@
       </w:rPr>
     </w:lvl>
   </w:abstractNum>
-  <w:abstractNum w:abstractNumId="2" w15:restartNumberingAfterBreak="0">
+  <w:abstractNum w:abstractNumId="5" w15:restartNumberingAfterBreak="0">
     <w:nsid w:val="21113533"/>
     <w:multiLevelType w:val="hybridMultilevel"/>
     <w:tmpl w:val="42924FCA"/>
@@ -2342,7 +4356,7 @@
       </w:pPr>
     </w:lvl>
   </w:abstractNum>
-  <w:abstractNum w:abstractNumId="3" w15:restartNumberingAfterBreak="0">
+  <w:abstractNum w:abstractNumId="6" w15:restartNumberingAfterBreak="0">
     <w:nsid w:val="2EB5107A"/>
     <w:multiLevelType w:val="hybridMultilevel"/>
     <w:tmpl w:val="96360916"/>
@@ -2455,7 +4469,206 @@
       </w:rPr>
     </w:lvl>
   </w:abstractNum>
-  <w:abstractNum w:abstractNumId="4" w15:restartNumberingAfterBreak="0">
+  <w:abstractNum w:abstractNumId="7" w15:restartNumberingAfterBreak="0">
+    <w:nsid w:val="373E0476"/>
+    <w:multiLevelType w:val="hybridMultilevel"/>
+    <w:tmpl w:val="A1445ADA"/>
+    <w:lvl w:ilvl="0" w:tplc="10090001">
+      <w:start w:val="1"/>
+      <w:numFmt w:val="bullet"/>
+      <w:lvlText w:val=""/>
+      <w:lvlJc w:val="left"/>
+      <w:pPr>
+        <w:ind w:left="720" w:hanging="360"/>
+      </w:pPr>
+      <w:rPr>
+        <w:rFonts w:ascii="Symbol" w:hAnsi="Symbol" w:hint="default"/>
+      </w:rPr>
+    </w:lvl>
+    <w:lvl w:ilvl="1" w:tplc="10090003" w:tentative="1">
+      <w:start w:val="1"/>
+      <w:numFmt w:val="bullet"/>
+      <w:lvlText w:val="o"/>
+      <w:lvlJc w:val="left"/>
+      <w:pPr>
+        <w:ind w:left="1440" w:hanging="360"/>
+      </w:pPr>
+      <w:rPr>
+        <w:rFonts w:ascii="Courier New" w:hAnsi="Courier New" w:cs="Courier New" w:hint="default"/>
+      </w:rPr>
+    </w:lvl>
+    <w:lvl w:ilvl="2" w:tplc="10090005" w:tentative="1">
+      <w:start w:val="1"/>
+      <w:numFmt w:val="bullet"/>
+      <w:lvlText w:val=""/>
+      <w:lvlJc w:val="left"/>
+      <w:pPr>
+        <w:ind w:left="2160" w:hanging="360"/>
+      </w:pPr>
+      <w:rPr>
+        <w:rFonts w:ascii="Wingdings" w:hAnsi="Wingdings" w:hint="default"/>
+      </w:rPr>
+    </w:lvl>
+    <w:lvl w:ilvl="3" w:tplc="10090001" w:tentative="1">
+      <w:start w:val="1"/>
+      <w:numFmt w:val="bullet"/>
+      <w:lvlText w:val=""/>
+      <w:lvlJc w:val="left"/>
+      <w:pPr>
+        <w:ind w:left="2880" w:hanging="360"/>
+      </w:pPr>
+      <w:rPr>
+        <w:rFonts w:ascii="Symbol" w:hAnsi="Symbol" w:hint="default"/>
+      </w:rPr>
+    </w:lvl>
+    <w:lvl w:ilvl="4" w:tplc="10090003" w:tentative="1">
+      <w:start w:val="1"/>
+      <w:numFmt w:val="bullet"/>
+      <w:lvlText w:val="o"/>
+      <w:lvlJc w:val="left"/>
+      <w:pPr>
+        <w:ind w:left="3600" w:hanging="360"/>
+      </w:pPr>
+      <w:rPr>
+        <w:rFonts w:ascii="Courier New" w:hAnsi="Courier New" w:cs="Courier New" w:hint="default"/>
+      </w:rPr>
+    </w:lvl>
+    <w:lvl w:ilvl="5" w:tplc="10090005" w:tentative="1">
+      <w:start w:val="1"/>
+      <w:numFmt w:val="bullet"/>
+      <w:lvlText w:val=""/>
+      <w:lvlJc w:val="left"/>
+      <w:pPr>
+        <w:ind w:left="4320" w:hanging="360"/>
+      </w:pPr>
+      <w:rPr>
+        <w:rFonts w:ascii="Wingdings" w:hAnsi="Wingdings" w:hint="default"/>
+      </w:rPr>
+    </w:lvl>
+    <w:lvl w:ilvl="6" w:tplc="10090001" w:tentative="1">
+      <w:start w:val="1"/>
+      <w:numFmt w:val="bullet"/>
+      <w:lvlText w:val=""/>
+      <w:lvlJc w:val="left"/>
+      <w:pPr>
+        <w:ind w:left="5040" w:hanging="360"/>
+      </w:pPr>
+      <w:rPr>
+        <w:rFonts w:ascii="Symbol" w:hAnsi="Symbol" w:hint="default"/>
+      </w:rPr>
+    </w:lvl>
+    <w:lvl w:ilvl="7" w:tplc="10090003" w:tentative="1">
+      <w:start w:val="1"/>
+      <w:numFmt w:val="bullet"/>
+      <w:lvlText w:val="o"/>
+      <w:lvlJc w:val="left"/>
+      <w:pPr>
+        <w:ind w:left="5760" w:hanging="360"/>
+      </w:pPr>
+      <w:rPr>
+        <w:rFonts w:ascii="Courier New" w:hAnsi="Courier New" w:cs="Courier New" w:hint="default"/>
+      </w:rPr>
+    </w:lvl>
+    <w:lvl w:ilvl="8" w:tplc="10090005" w:tentative="1">
+      <w:start w:val="1"/>
+      <w:numFmt w:val="bullet"/>
+      <w:lvlText w:val=""/>
+      <w:lvlJc w:val="left"/>
+      <w:pPr>
+        <w:ind w:left="6480" w:hanging="360"/>
+      </w:pPr>
+      <w:rPr>
+        <w:rFonts w:ascii="Wingdings" w:hAnsi="Wingdings" w:hint="default"/>
+      </w:rPr>
+    </w:lvl>
+  </w:abstractNum>
+  <w:abstractNum w:abstractNumId="8" w15:restartNumberingAfterBreak="0">
+    <w:nsid w:val="38752A62"/>
+    <w:multiLevelType w:val="hybridMultilevel"/>
+    <w:tmpl w:val="331E7964"/>
+    <w:lvl w:ilvl="0" w:tplc="1009000F">
+      <w:start w:val="1"/>
+      <w:numFmt w:val="decimal"/>
+      <w:lvlText w:val="%1."/>
+      <w:lvlJc w:val="left"/>
+      <w:pPr>
+        <w:ind w:left="720" w:hanging="360"/>
+      </w:pPr>
+    </w:lvl>
+    <w:lvl w:ilvl="1" w:tplc="10090019" w:tentative="1">
+      <w:start w:val="1"/>
+      <w:numFmt w:val="lowerLetter"/>
+      <w:lvlText w:val="%2."/>
+      <w:lvlJc w:val="left"/>
+      <w:pPr>
+        <w:ind w:left="1440" w:hanging="360"/>
+      </w:pPr>
+    </w:lvl>
+    <w:lvl w:ilvl="2" w:tplc="1009001B" w:tentative="1">
+      <w:start w:val="1"/>
+      <w:numFmt w:val="lowerRoman"/>
+      <w:lvlText w:val="%3."/>
+      <w:lvlJc w:val="right"/>
+      <w:pPr>
+        <w:ind w:left="2160" w:hanging="180"/>
+      </w:pPr>
+    </w:lvl>
+    <w:lvl w:ilvl="3" w:tplc="1009000F" w:tentative="1">
+      <w:start w:val="1"/>
+      <w:numFmt w:val="decimal"/>
+      <w:lvlText w:val="%4."/>
+      <w:lvlJc w:val="left"/>
+      <w:pPr>
+        <w:ind w:left="2880" w:hanging="360"/>
+      </w:pPr>
+    </w:lvl>
+    <w:lvl w:ilvl="4" w:tplc="10090019" w:tentative="1">
+      <w:start w:val="1"/>
+      <w:numFmt w:val="lowerLetter"/>
+      <w:lvlText w:val="%5."/>
+      <w:lvlJc w:val="left"/>
+      <w:pPr>
+        <w:ind w:left="3600" w:hanging="360"/>
+      </w:pPr>
+    </w:lvl>
+    <w:lvl w:ilvl="5" w:tplc="1009001B" w:tentative="1">
+      <w:start w:val="1"/>
+      <w:numFmt w:val="lowerRoman"/>
+      <w:lvlText w:val="%6."/>
+      <w:lvlJc w:val="right"/>
+      <w:pPr>
+        <w:ind w:left="4320" w:hanging="180"/>
+      </w:pPr>
+    </w:lvl>
+    <w:lvl w:ilvl="6" w:tplc="1009000F" w:tentative="1">
+      <w:start w:val="1"/>
+      <w:numFmt w:val="decimal"/>
+      <w:lvlText w:val="%7."/>
+      <w:lvlJc w:val="left"/>
+      <w:pPr>
+        <w:ind w:left="5040" w:hanging="360"/>
+      </w:pPr>
+    </w:lvl>
+    <w:lvl w:ilvl="7" w:tplc="10090019" w:tentative="1">
+      <w:start w:val="1"/>
+      <w:numFmt w:val="lowerLetter"/>
+      <w:lvlText w:val="%8."/>
+      <w:lvlJc w:val="left"/>
+      <w:pPr>
+        <w:ind w:left="5760" w:hanging="360"/>
+      </w:pPr>
+    </w:lvl>
+    <w:lvl w:ilvl="8" w:tplc="1009001B" w:tentative="1">
+      <w:start w:val="1"/>
+      <w:numFmt w:val="lowerRoman"/>
+      <w:lvlText w:val="%9."/>
+      <w:lvlJc w:val="right"/>
+      <w:pPr>
+        <w:ind w:left="6480" w:hanging="180"/>
+      </w:pPr>
+    </w:lvl>
+  </w:abstractNum>
+  <w:abstractNum w:abstractNumId="9" w15:restartNumberingAfterBreak="0">
     <w:nsid w:val="4225469B"/>
     <w:multiLevelType w:val="hybridMultilevel"/>
     <w:tmpl w:val="D5DA88FA"/>
@@ -2568,7 +4781,7 @@
       </w:rPr>
     </w:lvl>
   </w:abstractNum>
-  <w:abstractNum w:abstractNumId="5" w15:restartNumberingAfterBreak="0">
+  <w:abstractNum w:abstractNumId="10" w15:restartNumberingAfterBreak="0">
     <w:nsid w:val="50A80983"/>
     <w:multiLevelType w:val="hybridMultilevel"/>
     <w:tmpl w:val="5150C594"/>
@@ -2681,7 +4894,7 @@
       </w:rPr>
     </w:lvl>
   </w:abstractNum>
-  <w:abstractNum w:abstractNumId="6" w15:restartNumberingAfterBreak="0">
+  <w:abstractNum w:abstractNumId="11" w15:restartNumberingAfterBreak="0">
     <w:nsid w:val="5BB56C4B"/>
     <w:multiLevelType w:val="hybridMultilevel"/>
     <w:tmpl w:val="B4966CE4"/>
@@ -2794,7 +5007,346 @@
       </w:rPr>
     </w:lvl>
   </w:abstractNum>
-  <w:abstractNum w:abstractNumId="7" w15:restartNumberingAfterBreak="0">
+  <w:abstractNum w:abstractNumId="12" w15:restartNumberingAfterBreak="0">
+    <w:nsid w:val="5EC31CF0"/>
+    <w:multiLevelType w:val="hybridMultilevel"/>
+    <w:tmpl w:val="BA304D82"/>
+    <w:lvl w:ilvl="0" w:tplc="10090001">
+      <w:start w:val="1"/>
+      <w:numFmt w:val="bullet"/>
+      <w:lvlText w:val=""/>
+      <w:lvlJc w:val="left"/>
+      <w:pPr>
+        <w:ind w:left="720" w:hanging="360"/>
+      </w:pPr>
+      <w:rPr>
+        <w:rFonts w:ascii="Symbol" w:hAnsi="Symbol" w:hint="default"/>
+      </w:rPr>
+    </w:lvl>
+    <w:lvl w:ilvl="1" w:tplc="10090003" w:tentative="1">
+      <w:start w:val="1"/>
+      <w:numFmt w:val="bullet"/>
+      <w:lvlText w:val="o"/>
+      <w:lvlJc w:val="left"/>
+      <w:pPr>
+        <w:ind w:left="1440" w:hanging="360"/>
+      </w:pPr>
+      <w:rPr>
+        <w:rFonts w:ascii="Courier New" w:hAnsi="Courier New" w:cs="Courier New" w:hint="default"/>
+      </w:rPr>
+    </w:lvl>
+    <w:lvl w:ilvl="2" w:tplc="10090005" w:tentative="1">
+      <w:start w:val="1"/>
+      <w:numFmt w:val="bullet"/>
+      <w:lvlText w:val=""/>
+      <w:lvlJc w:val="left"/>
+      <w:pPr>
+        <w:ind w:left="2160" w:hanging="360"/>
+      </w:pPr>
+      <w:rPr>
+        <w:rFonts w:ascii="Wingdings" w:hAnsi="Wingdings" w:hint="default"/>
+      </w:rPr>
+    </w:lvl>
+    <w:lvl w:ilvl="3" w:tplc="10090001" w:tentative="1">
+      <w:start w:val="1"/>
+      <w:numFmt w:val="bullet"/>
+      <w:lvlText w:val=""/>
+      <w:lvlJc w:val="left"/>
+      <w:pPr>
+        <w:ind w:left="2880" w:hanging="360"/>
+      </w:pPr>
+      <w:rPr>
+        <w:rFonts w:ascii="Symbol" w:hAnsi="Symbol" w:hint="default"/>
+      </w:rPr>
+    </w:lvl>
+    <w:lvl w:ilvl="4" w:tplc="10090003" w:tentative="1">
+      <w:start w:val="1"/>
+      <w:numFmt w:val="bullet"/>
+      <w:lvlText w:val="o"/>
+      <w:lvlJc w:val="left"/>
+      <w:pPr>
+        <w:ind w:left="3600" w:hanging="360"/>
+      </w:pPr>
+      <w:rPr>
+        <w:rFonts w:ascii="Courier New" w:hAnsi="Courier New" w:cs="Courier New" w:hint="default"/>
+      </w:rPr>
+    </w:lvl>
+    <w:lvl w:ilvl="5" w:tplc="10090005" w:tentative="1">
+      <w:start w:val="1"/>
+      <w:numFmt w:val="bullet"/>
+      <w:lvlText w:val=""/>
+      <w:lvlJc w:val="left"/>
+      <w:pPr>
+        <w:ind w:left="4320" w:hanging="360"/>
+      </w:pPr>
+      <w:rPr>
+        <w:rFonts w:ascii="Wingdings" w:hAnsi="Wingdings" w:hint="default"/>
+      </w:rPr>
+    </w:lvl>
+    <w:lvl w:ilvl="6" w:tplc="10090001" w:tentative="1">
+      <w:start w:val="1"/>
+      <w:numFmt w:val="bullet"/>
+      <w:lvlText w:val=""/>
+      <w:lvlJc w:val="left"/>
+      <w:pPr>
+        <w:ind w:left="5040" w:hanging="360"/>
+      </w:pPr>
+      <w:rPr>
+        <w:rFonts w:ascii="Symbol" w:hAnsi="Symbol" w:hint="default"/>
+      </w:rPr>
+    </w:lvl>
+    <w:lvl w:ilvl="7" w:tplc="10090003" w:tentative="1">
+      <w:start w:val="1"/>
+      <w:numFmt w:val="bullet"/>
+      <w:lvlText w:val="o"/>
+      <w:lvlJc w:val="left"/>
+      <w:pPr>
+        <w:ind w:left="5760" w:hanging="360"/>
+      </w:pPr>
+      <w:rPr>
+        <w:rFonts w:ascii="Courier New" w:hAnsi="Courier New" w:cs="Courier New" w:hint="default"/>
+      </w:rPr>
+    </w:lvl>
+    <w:lvl w:ilvl="8" w:tplc="10090005" w:tentative="1">
+      <w:start w:val="1"/>
+      <w:numFmt w:val="bullet"/>
+      <w:lvlText w:val=""/>
+      <w:lvlJc w:val="left"/>
+      <w:pPr>
+        <w:ind w:left="6480" w:hanging="360"/>
+      </w:pPr>
+      <w:rPr>
+        <w:rFonts w:ascii="Wingdings" w:hAnsi="Wingdings" w:hint="default"/>
+      </w:rPr>
+    </w:lvl>
+  </w:abstractNum>
+  <w:abstractNum w:abstractNumId="13" w15:restartNumberingAfterBreak="0">
+    <w:nsid w:val="5EFD4EA7"/>
+    <w:multiLevelType w:val="hybridMultilevel"/>
+    <w:tmpl w:val="607040BA"/>
+    <w:lvl w:ilvl="0" w:tplc="10090001">
+      <w:start w:val="1"/>
+      <w:numFmt w:val="bullet"/>
+      <w:lvlText w:val=""/>
+      <w:lvlJc w:val="left"/>
+      <w:pPr>
+        <w:ind w:left="720" w:hanging="360"/>
+      </w:pPr>
+      <w:rPr>
+        <w:rFonts w:ascii="Symbol" w:hAnsi="Symbol" w:hint="default"/>
+      </w:rPr>
+    </w:lvl>
+    <w:lvl w:ilvl="1" w:tplc="10090003">
+      <w:start w:val="1"/>
+      <w:numFmt w:val="bullet"/>
+      <w:lvlText w:val="o"/>
+      <w:lvlJc w:val="left"/>
+      <w:pPr>
+        <w:ind w:left="1440" w:hanging="360"/>
+      </w:pPr>
+      <w:rPr>
+        <w:rFonts w:ascii="Courier New" w:hAnsi="Courier New" w:cs="Courier New" w:hint="default"/>
+      </w:rPr>
+    </w:lvl>
+    <w:lvl w:ilvl="2" w:tplc="10090005">
+      <w:start w:val="1"/>
+      <w:numFmt w:val="bullet"/>
+      <w:lvlText w:val=""/>
+      <w:lvlJc w:val="left"/>
+      <w:pPr>
+        <w:ind w:left="2160" w:hanging="360"/>
+      </w:pPr>
+      <w:rPr>
+        <w:rFonts w:ascii="Wingdings" w:hAnsi="Wingdings" w:hint="default"/>
+      </w:rPr>
+    </w:lvl>
+    <w:lvl w:ilvl="3" w:tplc="10090001" w:tentative="1">
+      <w:start w:val="1"/>
+      <w:numFmt w:val="bullet"/>
+      <w:lvlText w:val=""/>
+      <w:lvlJc w:val="left"/>
+      <w:pPr>
+        <w:ind w:left="2880" w:hanging="360"/>
+      </w:pPr>
+      <w:rPr>
+        <w:rFonts w:ascii="Symbol" w:hAnsi="Symbol" w:hint="default"/>
+      </w:rPr>
+    </w:lvl>
+    <w:lvl w:ilvl="4" w:tplc="10090003" w:tentative="1">
+      <w:start w:val="1"/>
+      <w:numFmt w:val="bullet"/>
+      <w:lvlText w:val="o"/>
+      <w:lvlJc w:val="left"/>
+      <w:pPr>
+        <w:ind w:left="3600" w:hanging="360"/>
+      </w:pPr>
+      <w:rPr>
+        <w:rFonts w:ascii="Courier New" w:hAnsi="Courier New" w:cs="Courier New" w:hint="default"/>
+      </w:rPr>
+    </w:lvl>
+    <w:lvl w:ilvl="5" w:tplc="10090005" w:tentative="1">
+      <w:start w:val="1"/>
+      <w:numFmt w:val="bullet"/>
+      <w:lvlText w:val=""/>
+      <w:lvlJc w:val="left"/>
+      <w:pPr>
+        <w:ind w:left="4320" w:hanging="360"/>
+      </w:pPr>
+      <w:rPr>
+        <w:rFonts w:ascii="Wingdings" w:hAnsi="Wingdings" w:hint="default"/>
+      </w:rPr>
+    </w:lvl>
+    <w:lvl w:ilvl="6" w:tplc="10090001" w:tentative="1">
+      <w:start w:val="1"/>
+      <w:numFmt w:val="bullet"/>
+      <w:lvlText w:val=""/>
+      <w:lvlJc w:val="left"/>
+      <w:pPr>
+        <w:ind w:left="5040" w:hanging="360"/>
+      </w:pPr>
+      <w:rPr>
+        <w:rFonts w:ascii="Symbol" w:hAnsi="Symbol" w:hint="default"/>
+      </w:rPr>
+    </w:lvl>
+    <w:lvl w:ilvl="7" w:tplc="10090003" w:tentative="1">
+      <w:start w:val="1"/>
+      <w:numFmt w:val="bullet"/>
+      <w:lvlText w:val="o"/>
+      <w:lvlJc w:val="left"/>
+      <w:pPr>
+        <w:ind w:left="5760" w:hanging="360"/>
+      </w:pPr>
+      <w:rPr>
+        <w:rFonts w:ascii="Courier New" w:hAnsi="Courier New" w:cs="Courier New" w:hint="default"/>
+      </w:rPr>
+    </w:lvl>
+    <w:lvl w:ilvl="8" w:tplc="10090005" w:tentative="1">
+      <w:start w:val="1"/>
+      <w:numFmt w:val="bullet"/>
+      <w:lvlText w:val=""/>
+      <w:lvlJc w:val="left"/>
+      <w:pPr>
+        <w:ind w:left="6480" w:hanging="360"/>
+      </w:pPr>
+      <w:rPr>
+        <w:rFonts w:ascii="Wingdings" w:hAnsi="Wingdings" w:hint="default"/>
+      </w:rPr>
+    </w:lvl>
+  </w:abstractNum>
+  <w:abstractNum w:abstractNumId="14" w15:restartNumberingAfterBreak="0">
+    <w:nsid w:val="63D22921"/>
+    <w:multiLevelType w:val="hybridMultilevel"/>
+    <w:tmpl w:val="0E449916"/>
+    <w:lvl w:ilvl="0" w:tplc="10090001">
+      <w:start w:val="1"/>
+      <w:numFmt w:val="bullet"/>
+      <w:lvlText w:val=""/>
+      <w:lvlJc w:val="left"/>
+      <w:pPr>
+        <w:ind w:left="720" w:hanging="360"/>
+      </w:pPr>
+      <w:rPr>
+        <w:rFonts w:ascii="Symbol" w:hAnsi="Symbol" w:hint="default"/>
+      </w:rPr>
+    </w:lvl>
+    <w:lvl w:ilvl="1" w:tplc="10090003" w:tentative="1">
+      <w:start w:val="1"/>
+      <w:numFmt w:val="bullet"/>
+      <w:lvlText w:val="o"/>
+      <w:lvlJc w:val="left"/>
+      <w:pPr>
+        <w:ind w:left="1440" w:hanging="360"/>
+      </w:pPr>
+      <w:rPr>
+        <w:rFonts w:ascii="Courier New" w:hAnsi="Courier New" w:cs="Courier New" w:hint="default"/>
+      </w:rPr>
+    </w:lvl>
+    <w:lvl w:ilvl="2" w:tplc="10090005" w:tentative="1">
+      <w:start w:val="1"/>
+      <w:numFmt w:val="bullet"/>
+      <w:lvlText w:val=""/>
+      <w:lvlJc w:val="left"/>
+      <w:pPr>
+        <w:ind w:left="2160" w:hanging="360"/>
+      </w:pPr>
+      <w:rPr>
+        <w:rFonts w:ascii="Wingdings" w:hAnsi="Wingdings" w:hint="default"/>
+      </w:rPr>
+    </w:lvl>
+    <w:lvl w:ilvl="3" w:tplc="10090001" w:tentative="1">
+      <w:start w:val="1"/>
+      <w:numFmt w:val="bullet"/>
+      <w:lvlText w:val=""/>
+      <w:lvlJc w:val="left"/>
+      <w:pPr>
+        <w:ind w:left="2880" w:hanging="360"/>
+      </w:pPr>
+      <w:rPr>
+        <w:rFonts w:ascii="Symbol" w:hAnsi="Symbol" w:hint="default"/>
+      </w:rPr>
+    </w:lvl>
+    <w:lvl w:ilvl="4" w:tplc="10090003" w:tentative="1">
+      <w:start w:val="1"/>
+      <w:numFmt w:val="bullet"/>
+      <w:lvlText w:val="o"/>
+      <w:lvlJc w:val="left"/>
+      <w:pPr>
+        <w:ind w:left="3600" w:hanging="360"/>
+      </w:pPr>
+      <w:rPr>
+        <w:rFonts w:ascii="Courier New" w:hAnsi="Courier New" w:cs="Courier New" w:hint="default"/>
+      </w:rPr>
+    </w:lvl>
+    <w:lvl w:ilvl="5" w:tplc="10090005" w:tentative="1">
+      <w:start w:val="1"/>
+      <w:numFmt w:val="bullet"/>
+      <w:lvlText w:val=""/>
+      <w:lvlJc w:val="left"/>
+      <w:pPr>
+        <w:ind w:left="4320" w:hanging="360"/>
+      </w:pPr>
+      <w:rPr>
+        <w:rFonts w:ascii="Wingdings" w:hAnsi="Wingdings" w:hint="default"/>
+      </w:rPr>
+    </w:lvl>
+    <w:lvl w:ilvl="6" w:tplc="10090001" w:tentative="1">
+      <w:start w:val="1"/>
+      <w:numFmt w:val="bullet"/>
+      <w:lvlText w:val=""/>
+      <w:lvlJc w:val="left"/>
+      <w:pPr>
+        <w:ind w:left="5040" w:hanging="360"/>
+      </w:pPr>
+      <w:rPr>
+        <w:rFonts w:ascii="Symbol" w:hAnsi="Symbol" w:hint="default"/>
+      </w:rPr>
+    </w:lvl>
+    <w:lvl w:ilvl="7" w:tplc="10090003" w:tentative="1">
+      <w:start w:val="1"/>
+      <w:numFmt w:val="bullet"/>
+      <w:lvlText w:val="o"/>
+      <w:lvlJc w:val="left"/>
+      <w:pPr>
+        <w:ind w:left="5760" w:hanging="360"/>
+      </w:pPr>
+      <w:rPr>
+        <w:rFonts w:ascii="Courier New" w:hAnsi="Courier New" w:cs="Courier New" w:hint="default"/>
+      </w:rPr>
+    </w:lvl>
+    <w:lvl w:ilvl="8" w:tplc="10090005" w:tentative="1">
+      <w:start w:val="1"/>
+      <w:numFmt w:val="bullet"/>
+      <w:lvlText w:val=""/>
+      <w:lvlJc w:val="left"/>
+      <w:pPr>
+        <w:ind w:left="6480" w:hanging="360"/>
+      </w:pPr>
+      <w:rPr>
+        <w:rFonts w:ascii="Wingdings" w:hAnsi="Wingdings" w:hint="default"/>
+      </w:rPr>
+    </w:lvl>
+  </w:abstractNum>
+  <w:abstractNum w:abstractNumId="15" w15:restartNumberingAfterBreak="0">
     <w:nsid w:val="6FA5693A"/>
     <w:multiLevelType w:val="hybridMultilevel"/>
     <w:tmpl w:val="6DBC467A"/>
@@ -2907,29 +5459,258 @@
       </w:rPr>
     </w:lvl>
   </w:abstractNum>
+  <w:abstractNum w:abstractNumId="16" w15:restartNumberingAfterBreak="0">
+    <w:nsid w:val="727531F4"/>
+    <w:multiLevelType w:val="hybridMultilevel"/>
+    <w:tmpl w:val="38C8C4BC"/>
+    <w:lvl w:ilvl="0" w:tplc="10090001">
+      <w:start w:val="1"/>
+      <w:numFmt w:val="bullet"/>
+      <w:lvlText w:val=""/>
+      <w:lvlJc w:val="left"/>
+      <w:pPr>
+        <w:ind w:left="720" w:hanging="360"/>
+      </w:pPr>
+      <w:rPr>
+        <w:rFonts w:ascii="Symbol" w:hAnsi="Symbol" w:hint="default"/>
+      </w:rPr>
+    </w:lvl>
+    <w:lvl w:ilvl="1" w:tplc="10090003" w:tentative="1">
+      <w:start w:val="1"/>
+      <w:numFmt w:val="bullet"/>
+      <w:lvlText w:val="o"/>
+      <w:lvlJc w:val="left"/>
+      <w:pPr>
+        <w:ind w:left="1440" w:hanging="360"/>
+      </w:pPr>
+      <w:rPr>
+        <w:rFonts w:ascii="Courier New" w:hAnsi="Courier New" w:cs="Courier New" w:hint="default"/>
+      </w:rPr>
+    </w:lvl>
+    <w:lvl w:ilvl="2" w:tplc="10090005" w:tentative="1">
+      <w:start w:val="1"/>
+      <w:numFmt w:val="bullet"/>
+      <w:lvlText w:val=""/>
+      <w:lvlJc w:val="left"/>
+      <w:pPr>
+        <w:ind w:left="2160" w:hanging="360"/>
+      </w:pPr>
+      <w:rPr>
+        <w:rFonts w:ascii="Wingdings" w:hAnsi="Wingdings" w:hint="default"/>
+      </w:rPr>
+    </w:lvl>
+    <w:lvl w:ilvl="3" w:tplc="10090001" w:tentative="1">
+      <w:start w:val="1"/>
+      <w:numFmt w:val="bullet"/>
+      <w:lvlText w:val=""/>
+      <w:lvlJc w:val="left"/>
+      <w:pPr>
+        <w:ind w:left="2880" w:hanging="360"/>
+      </w:pPr>
+      <w:rPr>
+        <w:rFonts w:ascii="Symbol" w:hAnsi="Symbol" w:hint="default"/>
+      </w:rPr>
+    </w:lvl>
+    <w:lvl w:ilvl="4" w:tplc="10090003" w:tentative="1">
+      <w:start w:val="1"/>
+      <w:numFmt w:val="bullet"/>
+      <w:lvlText w:val="o"/>
+      <w:lvlJc w:val="left"/>
+      <w:pPr>
+        <w:ind w:left="3600" w:hanging="360"/>
+      </w:pPr>
+      <w:rPr>
+        <w:rFonts w:ascii="Courier New" w:hAnsi="Courier New" w:cs="Courier New" w:hint="default"/>
+      </w:rPr>
+    </w:lvl>
+    <w:lvl w:ilvl="5" w:tplc="10090005" w:tentative="1">
+      <w:start w:val="1"/>
+      <w:numFmt w:val="bullet"/>
+      <w:lvlText w:val=""/>
+      <w:lvlJc w:val="left"/>
+      <w:pPr>
+        <w:ind w:left="4320" w:hanging="360"/>
+      </w:pPr>
+      <w:rPr>
+        <w:rFonts w:ascii="Wingdings" w:hAnsi="Wingdings" w:hint="default"/>
+      </w:rPr>
+    </w:lvl>
+    <w:lvl w:ilvl="6" w:tplc="10090001" w:tentative="1">
+      <w:start w:val="1"/>
+      <w:numFmt w:val="bullet"/>
+      <w:lvlText w:val=""/>
+      <w:lvlJc w:val="left"/>
+      <w:pPr>
+        <w:ind w:left="5040" w:hanging="360"/>
+      </w:pPr>
+      <w:rPr>
+        <w:rFonts w:ascii="Symbol" w:hAnsi="Symbol" w:hint="default"/>
+      </w:rPr>
+    </w:lvl>
+    <w:lvl w:ilvl="7" w:tplc="10090003" w:tentative="1">
+      <w:start w:val="1"/>
+      <w:numFmt w:val="bullet"/>
+      <w:lvlText w:val="o"/>
+      <w:lvlJc w:val="left"/>
+      <w:pPr>
+        <w:ind w:left="5760" w:hanging="360"/>
+      </w:pPr>
+      <w:rPr>
+        <w:rFonts w:ascii="Courier New" w:hAnsi="Courier New" w:cs="Courier New" w:hint="default"/>
+      </w:rPr>
+    </w:lvl>
+    <w:lvl w:ilvl="8" w:tplc="10090005" w:tentative="1">
+      <w:start w:val="1"/>
+      <w:numFmt w:val="bullet"/>
+      <w:lvlText w:val=""/>
+      <w:lvlJc w:val="left"/>
+      <w:pPr>
+        <w:ind w:left="6480" w:hanging="360"/>
+      </w:pPr>
+      <w:rPr>
+        <w:rFonts w:ascii="Wingdings" w:hAnsi="Wingdings" w:hint="default"/>
+      </w:rPr>
+    </w:lvl>
+  </w:abstractNum>
+  <w:abstractNum w:abstractNumId="17" w15:restartNumberingAfterBreak="0">
+    <w:nsid w:val="799520CF"/>
+    <w:multiLevelType w:val="hybridMultilevel"/>
+    <w:tmpl w:val="AE6E4A5A"/>
+    <w:lvl w:ilvl="0" w:tplc="1009000F">
+      <w:start w:val="1"/>
+      <w:numFmt w:val="decimal"/>
+      <w:lvlText w:val="%1."/>
+      <w:lvlJc w:val="left"/>
+      <w:pPr>
+        <w:ind w:left="720" w:hanging="360"/>
+      </w:pPr>
+    </w:lvl>
+    <w:lvl w:ilvl="1" w:tplc="10090019" w:tentative="1">
+      <w:start w:val="1"/>
+      <w:numFmt w:val="lowerLetter"/>
+      <w:lvlText w:val="%2."/>
+      <w:lvlJc w:val="left"/>
+      <w:pPr>
+        <w:ind w:left="1440" w:hanging="360"/>
+      </w:pPr>
+    </w:lvl>
+    <w:lvl w:ilvl="2" w:tplc="1009001B" w:tentative="1">
+      <w:start w:val="1"/>
+      <w:numFmt w:val="lowerRoman"/>
+      <w:lvlText w:val="%3."/>
+      <w:lvlJc w:val="right"/>
+      <w:pPr>
+        <w:ind w:left="2160" w:hanging="180"/>
+      </w:pPr>
+    </w:lvl>
+    <w:lvl w:ilvl="3" w:tplc="1009000F" w:tentative="1">
+      <w:start w:val="1"/>
+      <w:numFmt w:val="decimal"/>
+      <w:lvlText w:val="%4."/>
+      <w:lvlJc w:val="left"/>
+      <w:pPr>
+        <w:ind w:left="2880" w:hanging="360"/>
+      </w:pPr>
+    </w:lvl>
+    <w:lvl w:ilvl="4" w:tplc="10090019" w:tentative="1">
+      <w:start w:val="1"/>
+      <w:numFmt w:val="lowerLetter"/>
+      <w:lvlText w:val="%5."/>
+      <w:lvlJc w:val="left"/>
+      <w:pPr>
+        <w:ind w:left="3600" w:hanging="360"/>
+      </w:pPr>
+    </w:lvl>
+    <w:lvl w:ilvl="5" w:tplc="1009001B" w:tentative="1">
+      <w:start w:val="1"/>
+      <w:numFmt w:val="lowerRoman"/>
+      <w:lvlText w:val="%6."/>
+      <w:lvlJc w:val="right"/>
+      <w:pPr>
+        <w:ind w:left="4320" w:hanging="180"/>
+      </w:pPr>
+    </w:lvl>
+    <w:lvl w:ilvl="6" w:tplc="1009000F" w:tentative="1">
+      <w:start w:val="1"/>
+      <w:numFmt w:val="decimal"/>
+      <w:lvlText w:val="%7."/>
+      <w:lvlJc w:val="left"/>
+      <w:pPr>
+        <w:ind w:left="5040" w:hanging="360"/>
+      </w:pPr>
+    </w:lvl>
+    <w:lvl w:ilvl="7" w:tplc="10090019" w:tentative="1">
+      <w:start w:val="1"/>
+      <w:numFmt w:val="lowerLetter"/>
+      <w:lvlText w:val="%8."/>
+      <w:lvlJc w:val="left"/>
+      <w:pPr>
+        <w:ind w:left="5760" w:hanging="360"/>
+      </w:pPr>
+    </w:lvl>
+    <w:lvl w:ilvl="8" w:tplc="1009001B" w:tentative="1">
+      <w:start w:val="1"/>
+      <w:numFmt w:val="lowerRoman"/>
+      <w:lvlText w:val="%9."/>
+      <w:lvlJc w:val="right"/>
+      <w:pPr>
+        <w:ind w:left="6480" w:hanging="180"/>
+      </w:pPr>
+    </w:lvl>
+  </w:abstractNum>
   <w:num w:numId="1">
-    <w:abstractNumId w:val="6"/>
+    <w:abstractNumId w:val="11"/>
   </w:num>
   <w:num w:numId="2">
-    <w:abstractNumId w:val="4"/>
+    <w:abstractNumId w:val="9"/>
   </w:num>
   <w:num w:numId="3">
-    <w:abstractNumId w:val="2"/>
+    <w:abstractNumId w:val="5"/>
   </w:num>
   <w:num w:numId="4">
-    <w:abstractNumId w:val="7"/>
+    <w:abstractNumId w:val="15"/>
   </w:num>
   <w:num w:numId="5">
     <w:abstractNumId w:val="0"/>
   </w:num>
   <w:num w:numId="6">
+    <w:abstractNumId w:val="4"/>
+  </w:num>
+  <w:num w:numId="7">
+    <w:abstractNumId w:val="6"/>
+  </w:num>
+  <w:num w:numId="8">
+    <w:abstractNumId w:val="10"/>
+  </w:num>
+  <w:num w:numId="9">
+    <w:abstractNumId w:val="7"/>
+  </w:num>
+  <w:num w:numId="10">
+    <w:abstractNumId w:val="8"/>
+  </w:num>
+  <w:num w:numId="11">
+    <w:abstractNumId w:val="14"/>
+  </w:num>
+  <w:num w:numId="12">
     <w:abstractNumId w:val="1"/>
   </w:num>
-  <w:num w:numId="7">
+  <w:num w:numId="13">
+    <w:abstractNumId w:val="17"/>
+  </w:num>
+  <w:num w:numId="14">
+    <w:abstractNumId w:val="2"/>
+  </w:num>
+  <w:num w:numId="15">
+    <w:abstractNumId w:val="12"/>
+  </w:num>
+  <w:num w:numId="16">
+    <w:abstractNumId w:val="13"/>
+  </w:num>
+  <w:num w:numId="17">
     <w:abstractNumId w:val="3"/>
   </w:num>
-  <w:num w:numId="8">
-    <w:abstractNumId w:val="5"/>
+  <w:num w:numId="18">
+    <w:abstractNumId w:val="16"/>
   </w:num>
 </w:numbering>
 </file>
@@ -3890,7 +6671,7 @@
 </file>
 
 <file path=customXml/itemProps1.xml><?xml version="1.0" encoding="utf-8"?>
-<ds:datastoreItem xmlns:ds="http://schemas.openxmlformats.org/officeDocument/2006/customXml" ds:itemID="{4655DE9A-6062-4BB5-BB23-2471497A49B3}">
+<ds:datastoreItem xmlns:ds="http://schemas.openxmlformats.org/officeDocument/2006/customXml" ds:itemID="{8F393D59-343B-49BB-88E8-9385FB8CEB83}">
   <ds:schemaRefs>
     <ds:schemaRef ds:uri="http://schemas.openxmlformats.org/officeDocument/2006/bibliography"/>
   </ds:schemaRefs>

</xml_diff>

<commit_message>
almost done 4e03 a8
</commit_message>
<xml_diff>
--- a/SFWR ENG 4AA4.docx
+++ b/SFWR ENG 4AA4.docx
@@ -1389,10 +1389,10 @@
             <v:path o:extrusionok="f" gradientshapeok="t" o:connecttype="rect"/>
             <o:lock v:ext="edit" aspectratio="t"/>
           </v:shapetype>
-          <v:shape id="_x0000_i1025" type="#_x0000_t75" style="width:123pt;height:33.25pt" o:ole="">
+          <v:shape id="_x0000_i1025" type="#_x0000_t75" style="width:123.1pt;height:33.3pt" o:ole="">
             <v:imagedata r:id="rId9" o:title=""/>
           </v:shape>
-          <o:OLEObject Type="Embed" ProgID="Equation.DSMT4" ShapeID="_x0000_i1025" DrawAspect="Content" ObjectID="_1507312718" r:id="rId10"/>
+          <o:OLEObject Type="Embed" ProgID="Equation.DSMT4" ShapeID="_x0000_i1025" DrawAspect="Content" ObjectID="_1508695561" r:id="rId10"/>
         </w:object>
       </w:r>
     </w:p>
@@ -1414,10 +1414,10 @@
           <w:position w:val="-24"/>
         </w:rPr>
         <w:object w:dxaOrig="2460" w:dyaOrig="660">
-          <v:shape id="_x0000_i1026" type="#_x0000_t75" style="width:123pt;height:33.25pt" o:ole="">
+          <v:shape id="_x0000_i1026" type="#_x0000_t75" style="width:123.1pt;height:33.3pt" o:ole="">
             <v:imagedata r:id="rId11" o:title=""/>
           </v:shape>
-          <o:OLEObject Type="Embed" ProgID="Equation.DSMT4" ShapeID="_x0000_i1026" DrawAspect="Content" ObjectID="_1507312719" r:id="rId12"/>
+          <o:OLEObject Type="Embed" ProgID="Equation.DSMT4" ShapeID="_x0000_i1026" DrawAspect="Content" ObjectID="_1508695562" r:id="rId12"/>
         </w:object>
       </w:r>
     </w:p>
@@ -1472,10 +1472,10 @@
           <w:position w:val="-14"/>
         </w:rPr>
         <w:object w:dxaOrig="1800" w:dyaOrig="400">
-          <v:shape id="_x0000_i1027" type="#_x0000_t75" style="width:90.25pt;height:20pt" o:ole="">
+          <v:shape id="_x0000_i1027" type="#_x0000_t75" style="width:90.25pt;height:19.95pt" o:ole="">
             <v:imagedata r:id="rId13" o:title=""/>
           </v:shape>
-          <o:OLEObject Type="Embed" ProgID="Equation.DSMT4" ShapeID="_x0000_i1027" DrawAspect="Content" ObjectID="_1507312720" r:id="rId14"/>
+          <o:OLEObject Type="Embed" ProgID="Equation.DSMT4" ShapeID="_x0000_i1027" DrawAspect="Content" ObjectID="_1508695563" r:id="rId14"/>
         </w:object>
       </w:r>
     </w:p>
@@ -1507,10 +1507,10 @@
           <w:position w:val="-14"/>
         </w:rPr>
         <w:object w:dxaOrig="1600" w:dyaOrig="400">
-          <v:shape id="_x0000_i1028" type="#_x0000_t75" style="width:80pt;height:19.75pt" o:ole="">
+          <v:shape id="_x0000_i1028" type="#_x0000_t75" style="width:80.05pt;height:19.7pt" o:ole="">
             <v:imagedata r:id="rId15" o:title=""/>
           </v:shape>
-          <o:OLEObject Type="Embed" ProgID="Equation.DSMT4" ShapeID="_x0000_i1028" DrawAspect="Content" ObjectID="_1507312721" r:id="rId16"/>
+          <o:OLEObject Type="Embed" ProgID="Equation.DSMT4" ShapeID="_x0000_i1028" DrawAspect="Content" ObjectID="_1508695564" r:id="rId16"/>
         </w:object>
       </w:r>
     </w:p>
@@ -1652,10 +1652,10 @@
           <w:position w:val="-30"/>
         </w:rPr>
         <w:object w:dxaOrig="1040" w:dyaOrig="700">
-          <v:shape id="_x0000_i1029" type="#_x0000_t75" style="width:52pt;height:35pt" o:ole="">
+          <v:shape id="_x0000_i1029" type="#_x0000_t75" style="width:52.05pt;height:35.05pt" o:ole="">
             <v:imagedata r:id="rId17" o:title=""/>
           </v:shape>
-          <o:OLEObject Type="Embed" ProgID="Equation.DSMT4" ShapeID="_x0000_i1029" DrawAspect="Content" ObjectID="_1507312722" r:id="rId18"/>
+          <o:OLEObject Type="Embed" ProgID="Equation.DSMT4" ShapeID="_x0000_i1029" DrawAspect="Content" ObjectID="_1508695565" r:id="rId18"/>
         </w:object>
       </w:r>
     </w:p>
@@ -2175,10 +2175,10 @@
           <w:position w:val="-28"/>
         </w:rPr>
         <w:object w:dxaOrig="1280" w:dyaOrig="540">
-          <v:shape id="_x0000_i1030" type="#_x0000_t75" style="width:64pt;height:27pt" o:ole="">
+          <v:shape id="_x0000_i1030" type="#_x0000_t75" style="width:63.95pt;height:27pt" o:ole="">
             <v:imagedata r:id="rId19" o:title=""/>
           </v:shape>
-          <o:OLEObject Type="Embed" ProgID="Equation.DSMT4" ShapeID="_x0000_i1030" DrawAspect="Content" ObjectID="_1507312723" r:id="rId20"/>
+          <o:OLEObject Type="Embed" ProgID="Equation.DSMT4" ShapeID="_x0000_i1030" DrawAspect="Content" ObjectID="_1508695566" r:id="rId20"/>
         </w:object>
       </w:r>
     </w:p>
@@ -2359,10 +2359,10 @@
           <w:position w:val="-20"/>
         </w:rPr>
         <w:object w:dxaOrig="1340" w:dyaOrig="520">
-          <v:shape id="_x0000_i1031" type="#_x0000_t75" style="width:66.75pt;height:26.25pt" o:ole="">
+          <v:shape id="_x0000_i1031" type="#_x0000_t75" style="width:66.65pt;height:26.25pt" o:ole="">
             <v:imagedata r:id="rId21" o:title=""/>
           </v:shape>
-          <o:OLEObject Type="Embed" ProgID="Equation.DSMT4" ShapeID="_x0000_i1031" DrawAspect="Content" ObjectID="_1507312724" r:id="rId22"/>
+          <o:OLEObject Type="Embed" ProgID="Equation.DSMT4" ShapeID="_x0000_i1031" DrawAspect="Content" ObjectID="_1508695567" r:id="rId22"/>
         </w:object>
       </w:r>
     </w:p>
@@ -3611,16 +3611,8 @@
         <w:rPr>
           <w:b/>
         </w:rPr>
-        <w:t xml:space="preserve">pen loop </w:t>
-      </w:r>
-      <w:bookmarkStart w:id="10" w:name="_GoBack"/>
-      <w:r>
-        <w:rPr>
-          <w:b/>
-        </w:rPr>
-        <w:t>response</w:t>
-      </w:r>
-      <w:bookmarkEnd w:id="10"/>
+        <w:t>pen loop response</w:t>
+      </w:r>
       <w:r>
         <w:t>: plant with no control</w:t>
       </w:r>
@@ -3806,10 +3798,10 @@
           <w:position w:val="-32"/>
         </w:rPr>
         <w:object w:dxaOrig="3879" w:dyaOrig="760">
-          <v:shape id="_x0000_i1032" type="#_x0000_t75" style="width:194.25pt;height:37.75pt" o:ole="">
+          <v:shape id="_x0000_i1032" type="#_x0000_t75" style="width:194.35pt;height:37.7pt" o:ole="">
             <v:imagedata r:id="rId23" o:title=""/>
           </v:shape>
-          <o:OLEObject Type="Embed" ProgID="Equation.DSMT4" ShapeID="_x0000_i1032" DrawAspect="Content" ObjectID="_1507312725" r:id="rId24"/>
+          <o:OLEObject Type="Embed" ProgID="Equation.DSMT4" ShapeID="_x0000_i1032" DrawAspect="Content" ObjectID="_1508695568" r:id="rId24"/>
         </w:object>
       </w:r>
     </w:p>
@@ -3930,11 +3922,11 @@
       <w:pPr>
         <w:pStyle w:val="Heading1"/>
       </w:pPr>
-      <w:bookmarkStart w:id="11" w:name="_Toc433567365"/>
+      <w:bookmarkStart w:id="10" w:name="_Toc433567365"/>
       <w:r>
         <w:t>Clocks</w:t>
       </w:r>
-      <w:bookmarkEnd w:id="11"/>
+      <w:bookmarkEnd w:id="10"/>
     </w:p>
     <w:p>
       <w:pPr>
@@ -4196,10 +4188,10 @@
           <w:position w:val="-32"/>
         </w:rPr>
         <w:object w:dxaOrig="1440" w:dyaOrig="760">
-          <v:shape id="_x0000_i1033" type="#_x0000_t75" style="width:1in;height:37.75pt" o:ole="">
+          <v:shape id="_x0000_i1033" type="#_x0000_t75" style="width:1in;height:37.7pt" o:ole="">
             <v:imagedata r:id="rId25" o:title=""/>
           </v:shape>
-          <o:OLEObject Type="Embed" ProgID="Equation.DSMT4" ShapeID="_x0000_i1033" DrawAspect="Content" ObjectID="_1507312726" r:id="rId26"/>
+          <o:OLEObject Type="Embed" ProgID="Equation.DSMT4" ShapeID="_x0000_i1033" DrawAspect="Content" ObjectID="_1508695569" r:id="rId26"/>
         </w:object>
       </w:r>
     </w:p>
@@ -4389,10 +4381,10 @@
           <w:position w:val="-32"/>
         </w:rPr>
         <w:object w:dxaOrig="1219" w:dyaOrig="760">
-          <v:shape id="_x0000_i1034" type="#_x0000_t75" style="width:60.75pt;height:37.75pt" o:ole="">
+          <v:shape id="_x0000_i1034" type="#_x0000_t75" style="width:60.8pt;height:37.7pt" o:ole="">
             <v:imagedata r:id="rId27" o:title=""/>
           </v:shape>
-          <o:OLEObject Type="Embed" ProgID="Equation.DSMT4" ShapeID="_x0000_i1034" DrawAspect="Content" ObjectID="_1507312727" r:id="rId28"/>
+          <o:OLEObject Type="Embed" ProgID="Equation.DSMT4" ShapeID="_x0000_i1034" DrawAspect="Content" ObjectID="_1508695570" r:id="rId28"/>
         </w:object>
       </w:r>
     </w:p>
@@ -4408,11 +4400,11 @@
       <w:pPr>
         <w:pStyle w:val="Heading2"/>
       </w:pPr>
-      <w:bookmarkStart w:id="12" w:name="_Toc433567366"/>
+      <w:bookmarkStart w:id="11" w:name="_Toc433567366"/>
       <w:r>
         <w:t>Christian’s Algorithm</w:t>
       </w:r>
-      <w:bookmarkEnd w:id="12"/>
+      <w:bookmarkEnd w:id="11"/>
     </w:p>
     <w:p>
       <w:pPr>
@@ -4515,10 +4507,10 @@
           <w:position w:val="-24"/>
         </w:rPr>
         <w:object w:dxaOrig="1980" w:dyaOrig="620">
-          <v:shape id="_x0000_i1044" type="#_x0000_t75" style="width:99pt;height:31pt" o:ole="">
+          <v:shape id="_x0000_i1035" type="#_x0000_t75" style="width:99pt;height:30.9pt" o:ole="">
             <v:imagedata r:id="rId29" o:title=""/>
           </v:shape>
-          <o:OLEObject Type="Embed" ProgID="Equation.DSMT4" ShapeID="_x0000_i1044" DrawAspect="Content" ObjectID="_1507312728" r:id="rId30"/>
+          <o:OLEObject Type="Embed" ProgID="Equation.DSMT4" ShapeID="_x0000_i1035" DrawAspect="Content" ObjectID="_1508695571" r:id="rId30"/>
         </w:object>
       </w:r>
     </w:p>
@@ -4534,10 +4526,10 @@
           <w:position w:val="-24"/>
         </w:rPr>
         <w:object w:dxaOrig="1219" w:dyaOrig="620">
-          <v:shape id="_x0000_i1043" type="#_x0000_t75" style="width:61pt;height:31pt" o:ole="">
+          <v:shape id="_x0000_i1036" type="#_x0000_t75" style="width:61.05pt;height:30.9pt" o:ole="">
             <v:imagedata r:id="rId31" o:title=""/>
           </v:shape>
-          <o:OLEObject Type="Embed" ProgID="Equation.DSMT4" ShapeID="_x0000_i1043" DrawAspect="Content" ObjectID="_1507312729" r:id="rId32"/>
+          <o:OLEObject Type="Embed" ProgID="Equation.DSMT4" ShapeID="_x0000_i1036" DrawAspect="Content" ObjectID="_1508695572" r:id="rId32"/>
         </w:object>
       </w:r>
     </w:p>
@@ -4545,11 +4537,11 @@
       <w:pPr>
         <w:pStyle w:val="Heading2"/>
       </w:pPr>
-      <w:bookmarkStart w:id="13" w:name="_Toc433567367"/>
+      <w:bookmarkStart w:id="12" w:name="_Toc433567367"/>
       <w:r>
         <w:t>Berkeley</w:t>
       </w:r>
-      <w:bookmarkEnd w:id="13"/>
+      <w:bookmarkEnd w:id="12"/>
     </w:p>
     <w:p>
       <w:pPr>
@@ -4719,11 +4711,11 @@
       <w:pPr>
         <w:pStyle w:val="Heading1"/>
       </w:pPr>
-      <w:bookmarkStart w:id="14" w:name="_Toc433567368"/>
+      <w:bookmarkStart w:id="13" w:name="_Toc433567368"/>
       <w:r>
         <w:t>PID Control</w:t>
       </w:r>
-      <w:bookmarkEnd w:id="14"/>
+      <w:bookmarkEnd w:id="13"/>
     </w:p>
     <w:p>
       <w:pPr>
@@ -4746,10 +4738,10 @@
           <w:position w:val="-24"/>
         </w:rPr>
         <w:object w:dxaOrig="1300" w:dyaOrig="620">
-          <v:shape id="_x0000_i1035" type="#_x0000_t75" style="width:65pt;height:31pt" o:ole="">
+          <v:shape id="_x0000_i1037" type="#_x0000_t75" style="width:64.95pt;height:30.9pt" o:ole="">
             <v:imagedata r:id="rId34" o:title=""/>
           </v:shape>
-          <o:OLEObject Type="Embed" ProgID="Equation.DSMT4" ShapeID="_x0000_i1035" DrawAspect="Content" ObjectID="_1507312730" r:id="rId35"/>
+          <o:OLEObject Type="Embed" ProgID="Equation.DSMT4" ShapeID="_x0000_i1037" DrawAspect="Content" ObjectID="_1508695573" r:id="rId35"/>
         </w:object>
       </w:r>
     </w:p>
@@ -4853,10 +4845,10 @@
           <w:position w:val="-36"/>
         </w:rPr>
         <w:object w:dxaOrig="2000" w:dyaOrig="780">
-          <v:shape id="_x0000_i1036" type="#_x0000_t75" style="width:100pt;height:39pt" o:ole="">
+          <v:shape id="_x0000_i1038" type="#_x0000_t75" style="width:99.95pt;height:38.9pt" o:ole="">
             <v:imagedata r:id="rId37" o:title=""/>
           </v:shape>
-          <o:OLEObject Type="Embed" ProgID="Equation.DSMT4" ShapeID="_x0000_i1036" DrawAspect="Content" ObjectID="_1507312731" r:id="rId38"/>
+          <o:OLEObject Type="Embed" ProgID="Equation.DSMT4" ShapeID="_x0000_i1038" DrawAspect="Content" ObjectID="_1508695574" r:id="rId38"/>
         </w:object>
       </w:r>
     </w:p>
@@ -4882,10 +4874,10 @@
           <w:position w:val="-36"/>
         </w:rPr>
         <w:object w:dxaOrig="2640" w:dyaOrig="780">
-          <v:shape id="_x0000_i1037" type="#_x0000_t75" style="width:132pt;height:39pt" o:ole="">
+          <v:shape id="_x0000_i1039" type="#_x0000_t75" style="width:132.1pt;height:38.9pt" o:ole="">
             <v:imagedata r:id="rId39" o:title=""/>
           </v:shape>
-          <o:OLEObject Type="Embed" ProgID="Equation.DSMT4" ShapeID="_x0000_i1037" DrawAspect="Content" ObjectID="_1507312732" r:id="rId40"/>
+          <o:OLEObject Type="Embed" ProgID="Equation.DSMT4" ShapeID="_x0000_i1039" DrawAspect="Content" ObjectID="_1508695575" r:id="rId40"/>
         </w:object>
       </w:r>
     </w:p>
@@ -4914,10 +4906,10 @@
           <w:position w:val="-36"/>
         </w:rPr>
         <w:object w:dxaOrig="2700" w:dyaOrig="780">
-          <v:shape id="_x0000_i1038" type="#_x0000_t75" style="width:135pt;height:39pt" o:ole="">
+          <v:shape id="_x0000_i1040" type="#_x0000_t75" style="width:135pt;height:38.9pt" o:ole="">
             <v:imagedata r:id="rId41" o:title=""/>
           </v:shape>
-          <o:OLEObject Type="Embed" ProgID="Equation.DSMT4" ShapeID="_x0000_i1038" DrawAspect="Content" ObjectID="_1507312733" r:id="rId42"/>
+          <o:OLEObject Type="Embed" ProgID="Equation.DSMT4" ShapeID="_x0000_i1040" DrawAspect="Content" ObjectID="_1508695576" r:id="rId42"/>
         </w:object>
       </w:r>
     </w:p>
@@ -4976,10 +4968,10 @@
           <w:position w:val="-36"/>
         </w:rPr>
         <w:object w:dxaOrig="3140" w:dyaOrig="800">
-          <v:shape id="_x0000_i1039" type="#_x0000_t75" style="width:157pt;height:40pt" o:ole="">
+          <v:shape id="_x0000_i1041" type="#_x0000_t75" style="width:156.9pt;height:39.9pt" o:ole="">
             <v:imagedata r:id="rId43" o:title=""/>
           </v:shape>
-          <o:OLEObject Type="Embed" ProgID="Equation.DSMT4" ShapeID="_x0000_i1039" DrawAspect="Content" ObjectID="_1507312734" r:id="rId44"/>
+          <o:OLEObject Type="Embed" ProgID="Equation.DSMT4" ShapeID="_x0000_i1041" DrawAspect="Content" ObjectID="_1508695577" r:id="rId44"/>
         </w:object>
       </w:r>
       <w:r>
@@ -4987,10 +4979,10 @@
           <w:position w:val="-36"/>
         </w:rPr>
         <w:object w:dxaOrig="3379" w:dyaOrig="800">
-          <v:shape id="_x0000_i1040" type="#_x0000_t75" style="width:169pt;height:40pt" o:ole="">
+          <v:shape id="_x0000_i1042" type="#_x0000_t75" style="width:169.05pt;height:39.9pt" o:ole="">
             <v:imagedata r:id="rId45" o:title=""/>
           </v:shape>
-          <o:OLEObject Type="Embed" ProgID="Equation.DSMT4" ShapeID="_x0000_i1040" DrawAspect="Content" ObjectID="_1507312735" r:id="rId46"/>
+          <o:OLEObject Type="Embed" ProgID="Equation.DSMT4" ShapeID="_x0000_i1042" DrawAspect="Content" ObjectID="_1508695578" r:id="rId46"/>
         </w:object>
       </w:r>
     </w:p>
@@ -5003,10 +4995,10 @@
           <w:position w:val="-18"/>
         </w:rPr>
         <w:object w:dxaOrig="3600" w:dyaOrig="520">
-          <v:shape id="_x0000_i1041" type="#_x0000_t75" style="width:180pt;height:26pt" o:ole="">
+          <v:shape id="_x0000_i1043" type="#_x0000_t75" style="width:180pt;height:26.05pt" o:ole="">
             <v:imagedata r:id="rId47" o:title=""/>
           </v:shape>
-          <o:OLEObject Type="Embed" ProgID="Equation.DSMT4" ShapeID="_x0000_i1041" DrawAspect="Content" ObjectID="_1507312736" r:id="rId48"/>
+          <o:OLEObject Type="Embed" ProgID="Equation.DSMT4" ShapeID="_x0000_i1043" DrawAspect="Content" ObjectID="_1508695579" r:id="rId48"/>
         </w:object>
       </w:r>
       <w:r>
@@ -5025,11 +5017,11 @@
       <w:pPr>
         <w:pStyle w:val="Heading2"/>
       </w:pPr>
-      <w:bookmarkStart w:id="15" w:name="_Toc433567369"/>
+      <w:bookmarkStart w:id="14" w:name="_Toc433567369"/>
       <w:r>
         <w:t>Designing a PID Controller</w:t>
       </w:r>
-      <w:bookmarkEnd w:id="15"/>
+      <w:bookmarkEnd w:id="14"/>
     </w:p>
     <w:p>
       <w:pPr>
@@ -5851,10 +5843,10 @@
           <w:position w:val="-32"/>
         </w:rPr>
         <w:object w:dxaOrig="1400" w:dyaOrig="740">
-          <v:shape id="_x0000_i1042" type="#_x0000_t75" style="width:70pt;height:37pt" o:ole="">
+          <v:shape id="_x0000_i1044" type="#_x0000_t75" style="width:70.05pt;height:36.95pt" o:ole="">
             <v:imagedata r:id="rId49" o:title=""/>
           </v:shape>
-          <o:OLEObject Type="Embed" ProgID="Equation.DSMT4" ShapeID="_x0000_i1042" DrawAspect="Content" ObjectID="_1507312737" r:id="rId50"/>
+          <o:OLEObject Type="Embed" ProgID="Equation.DSMT4" ShapeID="_x0000_i1044" DrawAspect="Content" ObjectID="_1508695580" r:id="rId50"/>
         </w:object>
       </w:r>
     </w:p>
@@ -5862,107 +5854,441 @@
       <w:pPr>
         <w:pStyle w:val="Heading1"/>
       </w:pPr>
-      <w:bookmarkStart w:id="16" w:name="_Toc433567370"/>
+      <w:bookmarkStart w:id="15" w:name="_Toc433567370"/>
       <w:r>
         <w:t>Jitter</w:t>
       </w:r>
+      <w:bookmarkEnd w:id="15"/>
+    </w:p>
+    <w:p>
+      <w:pPr>
+        <w:pStyle w:val="NoSpacing"/>
+      </w:pPr>
+      <w:r>
+        <w:rPr>
+          <w:b/>
+        </w:rPr>
+        <w:t>Jitter</w:t>
+      </w:r>
+      <w:r>
+        <w:t xml:space="preserve"> [J]</w:t>
+      </w:r>
+      <w:r>
+        <w:t xml:space="preserve">: </w:t>
+      </w:r>
+      <w:r>
+        <w:t>a delay</w:t>
+      </w:r>
+    </w:p>
+    <w:p>
+      <w:pPr>
+        <w:pStyle w:val="NoSpacing"/>
+      </w:pPr>
+      <w:r>
+        <w:rPr>
+          <w:b/>
+        </w:rPr>
+        <w:t>Relative Jitter</w:t>
+      </w:r>
+      <w:r>
+        <w:t>:</w:t>
+      </w:r>
+      <w:r>
+        <w:t xml:space="preserve"> difference in response time between current and previous response times</w:t>
+      </w:r>
+    </w:p>
+    <w:p>
+      <w:pPr>
+        <w:pStyle w:val="NoSpacing"/>
+      </w:pPr>
+      <w:r>
+        <w:t>max</w:t>
+      </w:r>
+      <w:r>
+        <w:rPr>
+          <w:vertAlign w:val="subscript"/>
+        </w:rPr>
+        <w:t>k</w:t>
+      </w:r>
+      <w:r>
+        <w:t xml:space="preserve"> |R</w:t>
+      </w:r>
+      <w:r>
+        <w:rPr>
+          <w:vertAlign w:val="subscript"/>
+        </w:rPr>
+        <w:t>i,k+1</w:t>
+      </w:r>
+      <w:r>
+        <w:t xml:space="preserve"> − R</w:t>
+      </w:r>
+      <w:r>
+        <w:rPr>
+          <w:vertAlign w:val="subscript"/>
+        </w:rPr>
+        <w:t>i,k</w:t>
+      </w:r>
+      <w:r>
+        <w:t>|</w:t>
+      </w:r>
+    </w:p>
+    <w:p>
+      <w:pPr>
+        <w:pStyle w:val="NoSpacing"/>
+      </w:pPr>
+      <w:r>
+        <w:rPr>
+          <w:b/>
+        </w:rPr>
+        <w:t>Absolute Jitter</w:t>
+      </w:r>
+      <w:r>
+        <w:t>:</w:t>
+      </w:r>
+      <w:r>
+        <w:t xml:space="preserve"> difference between largest response time and smallest response time</w:t>
+      </w:r>
+    </w:p>
+    <w:p>
+      <w:pPr>
+        <w:pStyle w:val="NoSpacing"/>
+      </w:pPr>
+      <w:r>
+        <w:t>max</w:t>
+      </w:r>
+      <w:r>
+        <w:rPr>
+          <w:vertAlign w:val="subscript"/>
+        </w:rPr>
+        <w:t>k</w:t>
+      </w:r>
+      <w:r>
+        <w:t xml:space="preserve"> </w:t>
+      </w:r>
+      <w:r>
+        <w:t>R</w:t>
+      </w:r>
+      <w:r>
+        <w:rPr>
+          <w:vertAlign w:val="subscript"/>
+        </w:rPr>
+        <w:t>i,k</w:t>
+      </w:r>
+      <w:r>
+        <w:t xml:space="preserve"> </w:t>
+      </w:r>
+      <w:r>
+        <w:t>–</w:t>
+      </w:r>
+      <w:r>
+        <w:t xml:space="preserve"> min</w:t>
+      </w:r>
+      <w:r>
+        <w:rPr>
+          <w:vertAlign w:val="subscript"/>
+        </w:rPr>
+        <w:t>k</w:t>
+      </w:r>
+      <w:r>
+        <w:t xml:space="preserve"> </w:t>
+      </w:r>
+      <w:r>
+        <w:t>R</w:t>
+      </w:r>
+      <w:r>
+        <w:rPr>
+          <w:vertAlign w:val="subscript"/>
+        </w:rPr>
+        <w:t>i,k</w:t>
+      </w:r>
+    </w:p>
+    <w:p>
+      <w:pPr>
+        <w:pStyle w:val="NoSpacing"/>
+      </w:pPr>
+    </w:p>
+    <w:p>
+      <w:pPr>
+        <w:pStyle w:val="NoSpacing"/>
+      </w:pPr>
+      <w:r>
+        <w:t xml:space="preserve">Absolute jitter </w:t>
+      </w:r>
+      <w:r>
+        <w:rPr>
+          <w:rFonts w:ascii="Calibri" w:hAnsi="Calibri"/>
+        </w:rPr>
+        <w:t>≥</w:t>
+      </w:r>
+      <w:r>
+        <w:t xml:space="preserve"> relative jitter</w:t>
+      </w:r>
+    </w:p>
+    <w:p>
+      <w:pPr>
+        <w:pStyle w:val="Heading1"/>
+      </w:pPr>
+      <w:bookmarkStart w:id="16" w:name="_GoBack"/>
       <w:bookmarkEnd w:id="16"/>
-    </w:p>
-    <w:p>
-      <w:pPr>
-        <w:pStyle w:val="NoSpacing"/>
-      </w:pPr>
-      <w:r>
-        <w:rPr>
-          <w:b/>
-        </w:rPr>
-        <w:t>Jitter</w:t>
-      </w:r>
-      <w:r>
-        <w:t xml:space="preserve"> [J]</w:t>
+      <w:r>
+        <w:t>Fail</w:t>
+      </w:r>
+    </w:p>
+    <w:p>
+      <w:pPr>
+        <w:pStyle w:val="NoSpacing"/>
+        <w:numPr>
+          <w:ilvl w:val="0"/>
+          <w:numId w:val="29"/>
+        </w:numPr>
+      </w:pPr>
+      <w:r>
+        <w:rPr>
+          <w:b/>
+        </w:rPr>
+        <w:t>Fail-safe</w:t>
       </w:r>
       <w:r>
         <w:t xml:space="preserve">: </w:t>
       </w:r>
       <w:r>
-        <w:t>a delay</w:t>
-      </w:r>
-    </w:p>
-    <w:p>
-      <w:pPr>
-        <w:pStyle w:val="NoSpacing"/>
-      </w:pPr>
-      <w:r>
-        <w:rPr>
-          <w:b/>
-        </w:rPr>
-        <w:t>Relative Jitter</w:t>
+        <w:t>in the event of a specific type of failure, responds in a way that will cause no harm, or at least a minimum of harm, to other devices or to personnel</w:t>
+      </w:r>
+    </w:p>
+    <w:p>
+      <w:pPr>
+        <w:pStyle w:val="NoSpacing"/>
+        <w:numPr>
+          <w:ilvl w:val="0"/>
+          <w:numId w:val="29"/>
+        </w:numPr>
+      </w:pPr>
+      <w:r>
+        <w:rPr>
+          <w:b/>
+        </w:rPr>
+        <w:t>Fail-stop</w:t>
       </w:r>
       <w:r>
         <w:t>:</w:t>
       </w:r>
       <w:r>
-        <w:t xml:space="preserve"> difference in response time between current and previous response times</w:t>
-      </w:r>
-    </w:p>
-    <w:p>
-      <w:pPr>
-        <w:pStyle w:val="NoSpacing"/>
-      </w:pPr>
-      <w:r>
-        <w:t>max</w:t>
+        <w:t xml:space="preserve"> detects exceptions, but doesn’t worry about handling them</w:t>
+      </w:r>
+      <w:r>
+        <w:t xml:space="preserve"> or raising them</w:t>
+      </w:r>
+    </w:p>
+    <w:p>
+      <w:pPr>
+        <w:pStyle w:val="NoSpacing"/>
+        <w:numPr>
+          <w:ilvl w:val="1"/>
+          <w:numId w:val="29"/>
+        </w:numPr>
+      </w:pPr>
+      <w:r>
+        <w:t>failure in one component might not be visible until it leads to failure in another component</w:t>
+      </w:r>
+    </w:p>
+    <w:p>
+      <w:pPr>
+        <w:pStyle w:val="NoSpacing"/>
+        <w:numPr>
+          <w:ilvl w:val="0"/>
+          <w:numId w:val="29"/>
+        </w:numPr>
+      </w:pPr>
+      <w:r>
+        <w:rPr>
+          <w:b/>
+        </w:rPr>
+        <w:t>Fail-fast</w:t>
+      </w:r>
+      <w:r>
+        <w:t xml:space="preserve">: </w:t>
+      </w:r>
+      <w:r>
+        <w:t>w</w:t>
+      </w:r>
+      <w:r>
+        <w:t>hen a problem occurs, a fai</w:t>
+      </w:r>
+      <w:r>
+        <w:t>l-fast system fails immediately</w:t>
+      </w:r>
+    </w:p>
+    <w:p>
+      <w:pPr>
+        <w:pStyle w:val="Heading1"/>
+      </w:pPr>
+      <w:bookmarkStart w:id="17" w:name="_Toc434489845"/>
+      <w:r>
+        <w:t>Voting Schemes</w:t>
+      </w:r>
+      <w:bookmarkEnd w:id="17"/>
+    </w:p>
+    <w:p>
+      <w:pPr>
+        <w:pStyle w:val="NoSpacing"/>
+      </w:pPr>
+      <w:r>
+        <w:rPr>
+          <w:b/>
+        </w:rPr>
+        <w:t xml:space="preserve">Plurality </w:t>
+      </w:r>
+      <w:r>
+        <w:t xml:space="preserve">[k]: </w:t>
+      </w:r>
+      <w:r>
+        <w:t xml:space="preserve">number </w:t>
+      </w:r>
+      <w:r>
+        <w:t>of votes needed for a majority</w:t>
+      </w:r>
+    </w:p>
+    <w:p>
+      <w:pPr>
+        <w:pStyle w:val="NoSpacing"/>
+      </w:pPr>
+    </w:p>
+    <w:p>
+      <w:pPr>
+        <w:pStyle w:val="NoSpacing"/>
+        <w:numPr>
+          <w:ilvl w:val="0"/>
+          <w:numId w:val="30"/>
+        </w:numPr>
+      </w:pPr>
+      <w:r>
+        <w:rPr>
+          <w:b/>
+        </w:rPr>
+        <w:t>Median voter</w:t>
+      </w:r>
+      <w:r>
+        <w:t xml:space="preserve">: chooses median value as </w:t>
+      </w:r>
+      <w:r>
+        <w:rPr>
+          <w:i/>
+        </w:rPr>
+        <w:t>correct</w:t>
+      </w:r>
+      <w:r>
+        <w:t xml:space="preserve"> output (for this example, 2.00)</w:t>
+      </w:r>
+    </w:p>
+    <w:p>
+      <w:pPr>
+        <w:pStyle w:val="NoSpacing"/>
+        <w:numPr>
+          <w:ilvl w:val="0"/>
+          <w:numId w:val="30"/>
+        </w:numPr>
+      </w:pPr>
+      <w:r>
+        <w:rPr>
+          <w:b/>
+        </w:rPr>
+        <w:t>Majority voter</w:t>
+      </w:r>
+      <w:r>
+        <w:t>: given observations, d</w:t>
       </w:r>
       <w:r>
         <w:rPr>
           <w:vertAlign w:val="subscript"/>
         </w:rPr>
+        <w:t>i</w:t>
+      </w:r>
+      <w:r>
+        <w:t xml:space="preserve">, and tolerance ε, i.e. willingness for error in </w:t>
+      </w:r>
+      <w:r>
+        <w:rPr>
+          <w:i/>
+        </w:rPr>
+        <w:t>correct</w:t>
+      </w:r>
+      <w:r>
+        <w:t xml:space="preserve"> value:</w:t>
+      </w:r>
+    </w:p>
+    <w:p>
+      <w:pPr>
+        <w:pStyle w:val="NoSpacing"/>
+        <w:numPr>
+          <w:ilvl w:val="1"/>
+          <w:numId w:val="30"/>
+        </w:numPr>
+      </w:pPr>
+      <w:r>
+        <w:t>Construct sets, P</w:t>
+      </w:r>
+      <w:r>
+        <w:rPr>
+          <w:vertAlign w:val="subscript"/>
+        </w:rPr>
         <w:t>k</w:t>
       </w:r>
       <w:r>
-        <w:t xml:space="preserve"> |R</w:t>
-      </w:r>
-      <w:r>
-        <w:rPr>
+        <w:t xml:space="preserve">: x </w:t>
+      </w:r>
+      <w:r>
+        <w:rPr>
+          <w:rFonts w:ascii="Cambria Math" w:hAnsi="Cambria Math" w:hint="eastAsia"/>
+          <w:lang w:eastAsia="ja-JP"/>
+        </w:rPr>
+        <w:t>∈</w:t>
+      </w:r>
+      <w:r>
+        <w:rPr>
+          <w:rFonts w:ascii="Cambria Math" w:hAnsi="Cambria Math" w:hint="eastAsia"/>
+          <w:lang w:eastAsia="ja-JP"/>
+        </w:rPr>
+        <w:t xml:space="preserve"> P</w:t>
+      </w:r>
+      <w:r>
+        <w:rPr>
+          <w:rFonts w:ascii="Cambria Math" w:hAnsi="Cambria Math"/>
           <w:vertAlign w:val="subscript"/>
-        </w:rPr>
-        <w:t>i,k+1</w:t>
-      </w:r>
-      <w:r>
-        <w:t xml:space="preserve"> − R</w:t>
-      </w:r>
-      <w:r>
-        <w:rPr>
+          <w:lang w:eastAsia="ja-JP"/>
+        </w:rPr>
+        <w:t>k</w:t>
+      </w:r>
+      <w:r>
+        <w:rPr>
+          <w:rFonts w:ascii="Cambria Math" w:hAnsi="Cambria Math"/>
+          <w:lang w:eastAsia="ja-JP"/>
+        </w:rPr>
+        <w:t xml:space="preserve"> ↔ |x – y| </w:t>
+      </w:r>
+      <w:r>
+        <w:rPr>
+          <w:rFonts w:ascii="Calibri" w:hAnsi="Calibri"/>
+          <w:lang w:eastAsia="ja-JP"/>
+        </w:rPr>
+        <w:t>≤</w:t>
+      </w:r>
+      <w:r>
+        <w:rPr>
+          <w:rFonts w:ascii="Cambria Math" w:hAnsi="Cambria Math"/>
+          <w:lang w:eastAsia="ja-JP"/>
+        </w:rPr>
+        <w:t xml:space="preserve"> ε for all y ∈ P</w:t>
+      </w:r>
+      <w:r>
+        <w:rPr>
+          <w:rFonts w:ascii="Cambria Math" w:hAnsi="Cambria Math"/>
           <w:vertAlign w:val="subscript"/>
-        </w:rPr>
-        <w:t>i,k</w:t>
-      </w:r>
-      <w:r>
-        <w:t>|</w:t>
-      </w:r>
-    </w:p>
-    <w:p>
-      <w:pPr>
-        <w:pStyle w:val="NoSpacing"/>
-      </w:pPr>
-      <w:r>
-        <w:rPr>
-          <w:b/>
-        </w:rPr>
-        <w:t>Absolute Jitter</w:t>
-      </w:r>
-      <w:r>
-        <w:t>:</w:t>
-      </w:r>
-      <w:r>
-        <w:t xml:space="preserve"> difference between largest response time and smallest response time</w:t>
-      </w:r>
-    </w:p>
-    <w:p>
-      <w:pPr>
-        <w:pStyle w:val="NoSpacing"/>
-      </w:pPr>
-      <w:r>
-        <w:t>max</w:t>
+          <w:lang w:eastAsia="ja-JP"/>
+        </w:rPr>
+        <w:t>k</w:t>
+      </w:r>
+      <w:r>
+        <w:t>, where P</w:t>
       </w:r>
       <w:r>
         <w:rPr>
@@ -5971,25 +6297,28 @@
         <w:t>k</w:t>
       </w:r>
       <w:r>
-        <w:t xml:space="preserve"> </w:t>
-      </w:r>
-      <w:r>
-        <w:t>R</w:t>
+        <w:t xml:space="preserve"> has all elements within ε of each other, P</w:t>
       </w:r>
       <w:r>
         <w:rPr>
           <w:vertAlign w:val="subscript"/>
         </w:rPr>
-        <w:t>i,k</w:t>
-      </w:r>
-      <w:r>
-        <w:t xml:space="preserve"> </w:t>
-      </w:r>
-      <w:r>
-        <w:t>–</w:t>
-      </w:r>
-      <w:r>
-        <w:t xml:space="preserve"> min</w:t>
+        <w:t>k</w:t>
+      </w:r>
+      <w:r>
+        <w:t xml:space="preserve"> is maximal, i.e. cannot add any points to it</w:t>
+      </w:r>
+    </w:p>
+    <w:p>
+      <w:pPr>
+        <w:pStyle w:val="NoSpacing"/>
+        <w:numPr>
+          <w:ilvl w:val="1"/>
+          <w:numId w:val="30"/>
+        </w:numPr>
+      </w:pPr>
+      <w:r>
+        <w:t>Choose P</w:t>
       </w:r>
       <w:r>
         <w:rPr>
@@ -5998,38 +6327,361 @@
         <w:t>k</w:t>
       </w:r>
       <w:r>
-        <w:t xml:space="preserve"> </w:t>
-      </w:r>
-      <w:r>
-        <w:t>R</w:t>
+        <w:t xml:space="preserve"> with largest |P</w:t>
       </w:r>
       <w:r>
         <w:rPr>
           <w:vertAlign w:val="subscript"/>
         </w:rPr>
-        <w:t>i,k</w:t>
-      </w:r>
-    </w:p>
-    <w:p>
-      <w:pPr>
-        <w:pStyle w:val="NoSpacing"/>
-      </w:pPr>
-    </w:p>
-    <w:p>
-      <w:pPr>
-        <w:pStyle w:val="NoSpacing"/>
-      </w:pPr>
-      <w:r>
-        <w:t xml:space="preserve">Absolute jitter </w:t>
+        <w:t>k</w:t>
+      </w:r>
+      <w:r>
+        <w:t>|, where |P</w:t>
+      </w:r>
+      <w:r>
+        <w:rPr>
+          <w:vertAlign w:val="subscript"/>
+        </w:rPr>
+        <w:t>k</w:t>
+      </w:r>
+      <w:r>
+        <w:t xml:space="preserve">| </w:t>
+      </w:r>
+      <w:r>
+        <w:t>= len(P</w:t>
+      </w:r>
+      <w:r>
+        <w:rPr>
+          <w:vertAlign w:val="subscript"/>
+        </w:rPr>
+        <w:t>k</w:t>
+      </w:r>
+      <w:r>
+        <w:t>)</w:t>
+      </w:r>
+    </w:p>
+    <w:p>
+      <w:pPr>
+        <w:pStyle w:val="NoSpacing"/>
+        <w:numPr>
+          <w:ilvl w:val="2"/>
+          <w:numId w:val="30"/>
+        </w:numPr>
+      </w:pPr>
+      <w:r>
+        <w:t>If |P</w:t>
+      </w:r>
+      <w:r>
+        <w:rPr>
+          <w:vertAlign w:val="subscript"/>
+        </w:rPr>
+        <w:t>k</w:t>
+      </w:r>
+      <w:r>
+        <w:t>| &gt; floor(N/2): choose any one of P</w:t>
+      </w:r>
+      <w:r>
+        <w:rPr>
+          <w:vertAlign w:val="subscript"/>
+        </w:rPr>
+        <w:t>k</w:t>
+      </w:r>
+      <w:r>
+        <w:t xml:space="preserve"> as </w:t>
+      </w:r>
+      <w:r>
+        <w:rPr>
+          <w:i/>
+        </w:rPr>
+        <w:t>correct</w:t>
+      </w:r>
+      <w:r>
+        <w:t xml:space="preserve"> value or a combination of many</w:t>
+      </w:r>
+    </w:p>
+    <w:p>
+      <w:pPr>
+        <w:pStyle w:val="NoSpacing"/>
+        <w:numPr>
+          <w:ilvl w:val="2"/>
+          <w:numId w:val="30"/>
+        </w:numPr>
+      </w:pPr>
+      <w:r>
+        <w:t>Else, no result</w:t>
+      </w:r>
+    </w:p>
+    <w:p>
+      <w:pPr>
+        <w:pStyle w:val="NoSpacing"/>
+        <w:numPr>
+          <w:ilvl w:val="2"/>
+          <w:numId w:val="30"/>
+        </w:numPr>
+      </w:pPr>
+      <w:r>
+        <w:t>e.g. Choose:</w:t>
+      </w:r>
+    </w:p>
+    <w:p>
+      <w:pPr>
+        <w:pStyle w:val="NoSpacing"/>
+        <w:numPr>
+          <w:ilvl w:val="3"/>
+          <w:numId w:val="30"/>
+        </w:numPr>
+      </w:pPr>
+      <w:r>
+        <w:rPr>
+          <w:rFonts w:ascii="Cambria Math" w:hAnsi="Cambria Math"/>
+          <w:lang w:val="en-US" w:eastAsia="ja-JP"/>
+        </w:rPr>
+        <w:t>ε = 0.1</w:t>
+      </w:r>
+    </w:p>
+    <w:p>
+      <w:pPr>
+        <w:pStyle w:val="NoSpacing"/>
+        <w:numPr>
+          <w:ilvl w:val="3"/>
+          <w:numId w:val="30"/>
+        </w:numPr>
+      </w:pPr>
+      <w:r>
+        <w:rPr>
+          <w:rFonts w:ascii="Cambria Math" w:hAnsi="Cambria Math"/>
+          <w:lang w:val="en-US" w:eastAsia="ja-JP"/>
+        </w:rPr>
+        <w:t>P</w:t>
+      </w:r>
+      <w:r>
+        <w:rPr>
+          <w:rFonts w:ascii="Cambria Math" w:hAnsi="Cambria Math"/>
+          <w:vertAlign w:val="subscript"/>
+          <w:lang w:val="en-US" w:eastAsia="ja-JP"/>
+        </w:rPr>
+        <w:t>1</w:t>
+      </w:r>
+      <w:r>
+        <w:rPr>
+          <w:rFonts w:ascii="Cambria Math" w:hAnsi="Cambria Math"/>
+          <w:lang w:val="en-US" w:eastAsia="ja-JP"/>
+        </w:rPr>
+        <w:t xml:space="preserve"> = {2.00, 2.01, 1.98, 2.05} </w:t>
+      </w:r>
+      <w:r>
+        <w:rPr>
+          <w:rFonts w:ascii="Cambria Math" w:hAnsi="Cambria Math" w:hint="eastAsia"/>
+          <w:lang w:val="en-US" w:eastAsia="ja-JP"/>
+        </w:rPr>
+        <w:t>=&gt; |P</w:t>
+      </w:r>
+      <w:r>
+        <w:rPr>
+          <w:rFonts w:ascii="Cambria Math" w:hAnsi="Cambria Math"/>
+          <w:vertAlign w:val="subscript"/>
+          <w:lang w:val="en-US" w:eastAsia="ja-JP"/>
+        </w:rPr>
+        <w:t>1</w:t>
+      </w:r>
+      <w:r>
+        <w:rPr>
+          <w:rFonts w:ascii="Cambria Math" w:hAnsi="Cambria Math"/>
+          <w:lang w:val="en-US" w:eastAsia="ja-JP"/>
+        </w:rPr>
+        <w:t xml:space="preserve">| = 4 &gt; floor(5/2) </w:t>
+      </w:r>
+      <w:r>
+        <w:rPr>
+          <w:rFonts w:ascii="Cambria Math" w:hAnsi="Cambria Math" w:hint="eastAsia"/>
+          <w:lang w:val="en-US" w:eastAsia="ja-JP"/>
+        </w:rPr>
+        <w:t>←</w:t>
+      </w:r>
+      <w:r>
+        <w:rPr>
+          <w:rFonts w:ascii="Cambria Math" w:hAnsi="Cambria Math" w:hint="eastAsia"/>
+          <w:lang w:val="en-US" w:eastAsia="ja-JP"/>
+        </w:rPr>
+        <w:t xml:space="preserve"> majority chooses value in P</w:t>
+      </w:r>
+      <w:r>
+        <w:rPr>
+          <w:rFonts w:ascii="Cambria Math" w:hAnsi="Cambria Math"/>
+          <w:vertAlign w:val="subscript"/>
+          <w:lang w:val="en-US" w:eastAsia="ja-JP"/>
+        </w:rPr>
+        <w:t>k</w:t>
+      </w:r>
+    </w:p>
+    <w:p>
+      <w:pPr>
+        <w:pStyle w:val="NoSpacing"/>
+        <w:numPr>
+          <w:ilvl w:val="3"/>
+          <w:numId w:val="30"/>
+        </w:numPr>
+      </w:pPr>
+      <w:r>
+        <w:rPr>
+          <w:rFonts w:ascii="Cambria Math" w:hAnsi="Cambria Math"/>
+          <w:lang w:val="en-US" w:eastAsia="ja-JP"/>
+        </w:rPr>
+        <w:t>P</w:t>
+      </w:r>
+      <w:r>
+        <w:rPr>
+          <w:rFonts w:ascii="Cambria Math" w:hAnsi="Cambria Math"/>
+          <w:vertAlign w:val="subscript"/>
+          <w:lang w:val="en-US" w:eastAsia="ja-JP"/>
+        </w:rPr>
+        <w:t>2</w:t>
+      </w:r>
+      <w:r>
+        <w:rPr>
+          <w:rFonts w:ascii="Cambria Math" w:hAnsi="Cambria Math"/>
+          <w:lang w:val="en-US" w:eastAsia="ja-JP"/>
+        </w:rPr>
+        <w:t xml:space="preserve"> = {1.80}</w:t>
+      </w:r>
+    </w:p>
+    <w:p>
+      <w:pPr>
+        <w:pStyle w:val="NoSpacing"/>
+        <w:numPr>
+          <w:ilvl w:val="2"/>
+          <w:numId w:val="30"/>
+        </w:numPr>
+      </w:pPr>
+      <w:r>
+        <w:rPr>
+          <w:rFonts w:ascii="Cambria Math" w:hAnsi="Cambria Math"/>
+          <w:lang w:val="en-US" w:eastAsia="ja-JP"/>
+        </w:rPr>
+        <w:t>What is the minimum value of ε that leads to the majority voter outputting a value?</w:t>
+      </w:r>
+    </w:p>
+    <w:p>
+      <w:pPr>
+        <w:pStyle w:val="NoSpacing"/>
+        <w:rPr>
+          <w:rFonts w:ascii="Cambria Math" w:hAnsi="Cambria Math"/>
+          <w:lang w:val="en-US" w:eastAsia="ja-JP"/>
+        </w:rPr>
+      </w:pPr>
+      <w:r>
+        <w:rPr>
+          <w:rFonts w:ascii="Cambria Math" w:hAnsi="Cambria Math"/>
+          <w:lang w:val="en-US" w:eastAsia="ja-JP"/>
+        </w:rPr>
+        <w:t>ε = 0.03 (i.e. range of 2.00, 2.01, 1.98); d</w:t>
+      </w:r>
+      <w:r>
+        <w:rPr>
+          <w:rFonts w:ascii="Cambria Math" w:hAnsi="Cambria Math"/>
+          <w:vertAlign w:val="subscript"/>
+          <w:lang w:val="en-US" w:eastAsia="ja-JP"/>
+        </w:rPr>
+        <w:t>1</w:t>
+      </w:r>
+      <w:r>
+        <w:rPr>
+          <w:rFonts w:ascii="Cambria Math" w:hAnsi="Cambria Math"/>
+          <w:lang w:val="en-US" w:eastAsia="ja-JP"/>
+        </w:rPr>
+        <w:t>, d</w:t>
+      </w:r>
+      <w:r>
+        <w:rPr>
+          <w:rFonts w:ascii="Cambria Math" w:hAnsi="Cambria Math"/>
+          <w:vertAlign w:val="subscript"/>
+          <w:lang w:val="en-US" w:eastAsia="ja-JP"/>
+        </w:rPr>
+        <w:t>2</w:t>
+      </w:r>
+      <w:r>
+        <w:rPr>
+          <w:rFonts w:ascii="Cambria Math" w:hAnsi="Cambria Math"/>
+          <w:lang w:val="en-US" w:eastAsia="ja-JP"/>
+        </w:rPr>
+        <w:t>, d</w:t>
+      </w:r>
+      <w:r>
+        <w:rPr>
+          <w:rFonts w:ascii="Cambria Math" w:hAnsi="Cambria Math"/>
+          <w:vertAlign w:val="subscript"/>
+          <w:lang w:val="en-US" w:eastAsia="ja-JP"/>
+        </w:rPr>
+        <w:t>3</w:t>
+      </w:r>
+      <w:r>
+        <w:rPr>
+          <w:rFonts w:ascii="Cambria Math" w:hAnsi="Cambria Math"/>
+          <w:lang w:val="en-US" w:eastAsia="ja-JP"/>
+        </w:rPr>
+        <w:t xml:space="preserve"> all satisfy |d</w:t>
+      </w:r>
+      <w:r>
+        <w:rPr>
+          <w:rFonts w:ascii="Cambria Math" w:hAnsi="Cambria Math"/>
+          <w:vertAlign w:val="subscript"/>
+          <w:lang w:val="en-US" w:eastAsia="ja-JP"/>
+        </w:rPr>
+        <w:t>i</w:t>
+      </w:r>
+      <w:r>
+        <w:rPr>
+          <w:rFonts w:ascii="Cambria Math" w:hAnsi="Cambria Math"/>
+          <w:lang w:val="en-US" w:eastAsia="ja-JP"/>
+        </w:rPr>
+        <w:t xml:space="preserve"> – d</w:t>
+      </w:r>
+      <w:r>
+        <w:rPr>
+          <w:rFonts w:ascii="Cambria Math" w:hAnsi="Cambria Math"/>
+          <w:vertAlign w:val="subscript"/>
+          <w:lang w:val="en-US" w:eastAsia="ja-JP"/>
+        </w:rPr>
+        <w:t>j</w:t>
+      </w:r>
+      <w:r>
+        <w:rPr>
+          <w:rFonts w:ascii="Cambria Math" w:hAnsi="Cambria Math"/>
+          <w:lang w:val="en-US" w:eastAsia="ja-JP"/>
+        </w:rPr>
+        <w:t xml:space="preserve">| </w:t>
       </w:r>
       <w:r>
         <w:rPr>
           <w:rFonts w:ascii="Calibri" w:hAnsi="Calibri"/>
-        </w:rPr>
-        <w:t>≥</w:t>
-      </w:r>
-      <w:r>
-        <w:t xml:space="preserve"> relative jitter</w:t>
+          <w:lang w:val="en-US" w:eastAsia="ja-JP"/>
+        </w:rPr>
+        <w:t>≤</w:t>
+      </w:r>
+      <w:r>
+        <w:rPr>
+          <w:rFonts w:ascii="Cambria Math" w:hAnsi="Cambria Math"/>
+          <w:lang w:val="en-US" w:eastAsia="ja-JP"/>
+        </w:rPr>
+        <w:t xml:space="preserve"> 0.03</w:t>
+      </w:r>
+    </w:p>
+    <w:p>
+      <w:pPr>
+        <w:pStyle w:val="NoSpacing"/>
+        <w:numPr>
+          <w:ilvl w:val="0"/>
+          <w:numId w:val="31"/>
+        </w:numPr>
+      </w:pPr>
+      <w:r>
+        <w:rPr>
+          <w:b/>
+        </w:rPr>
+        <w:t>K-plurality</w:t>
+      </w:r>
+      <w:r>
+        <w:t>: make a section of size k</w:t>
       </w:r>
     </w:p>
     <w:sectPr>
@@ -6108,7 +6760,7 @@
           <w:rPr>
             <w:noProof/>
           </w:rPr>
-          <w:t>8</w:t>
+          <w:t>9</w:t>
         </w:r>
         <w:r>
           <w:rPr>
@@ -6137,6 +6789,7 @@
         <w:docPartUnique/>
       </w:docPartObj>
     </w:sdtPr>
+    <w:sdtEndPr/>
     <w:sdtContent>
       <w:sdt>
         <w:sdtPr>
@@ -6146,6 +6799,7 @@
             <w:docPartUnique/>
           </w:docPartObj>
         </w:sdtPr>
+        <w:sdtEndPr/>
         <w:sdtContent>
           <w:p>
             <w:pPr>
@@ -6231,7 +6885,7 @@
                 <w:bCs/>
                 <w:noProof/>
               </w:rPr>
-              <w:t>8</w:t>
+              <w:t>9</w:t>
             </w:r>
             <w:r>
               <w:rPr>
@@ -6409,6 +7063,119 @@
     </w:lvl>
   </w:abstractNum>
   <w:abstractNum w:abstractNumId="1" w15:restartNumberingAfterBreak="0">
+    <w:nsid w:val="02A9469C"/>
+    <w:multiLevelType w:val="hybridMultilevel"/>
+    <w:tmpl w:val="29948F02"/>
+    <w:lvl w:ilvl="0" w:tplc="10090001">
+      <w:start w:val="1"/>
+      <w:numFmt w:val="bullet"/>
+      <w:lvlText w:val=""/>
+      <w:lvlJc w:val="left"/>
+      <w:pPr>
+        <w:ind w:left="720" w:hanging="360"/>
+      </w:pPr>
+      <w:rPr>
+        <w:rFonts w:ascii="Symbol" w:hAnsi="Symbol" w:hint="default"/>
+      </w:rPr>
+    </w:lvl>
+    <w:lvl w:ilvl="1" w:tplc="10090003">
+      <w:start w:val="1"/>
+      <w:numFmt w:val="bullet"/>
+      <w:lvlText w:val="o"/>
+      <w:lvlJc w:val="left"/>
+      <w:pPr>
+        <w:ind w:left="1440" w:hanging="360"/>
+      </w:pPr>
+      <w:rPr>
+        <w:rFonts w:ascii="Courier New" w:hAnsi="Courier New" w:cs="Courier New" w:hint="default"/>
+      </w:rPr>
+    </w:lvl>
+    <w:lvl w:ilvl="2" w:tplc="10090005" w:tentative="1">
+      <w:start w:val="1"/>
+      <w:numFmt w:val="bullet"/>
+      <w:lvlText w:val=""/>
+      <w:lvlJc w:val="left"/>
+      <w:pPr>
+        <w:ind w:left="2160" w:hanging="360"/>
+      </w:pPr>
+      <w:rPr>
+        <w:rFonts w:ascii="Wingdings" w:hAnsi="Wingdings" w:hint="default"/>
+      </w:rPr>
+    </w:lvl>
+    <w:lvl w:ilvl="3" w:tplc="10090001" w:tentative="1">
+      <w:start w:val="1"/>
+      <w:numFmt w:val="bullet"/>
+      <w:lvlText w:val=""/>
+      <w:lvlJc w:val="left"/>
+      <w:pPr>
+        <w:ind w:left="2880" w:hanging="360"/>
+      </w:pPr>
+      <w:rPr>
+        <w:rFonts w:ascii="Symbol" w:hAnsi="Symbol" w:hint="default"/>
+      </w:rPr>
+    </w:lvl>
+    <w:lvl w:ilvl="4" w:tplc="10090003" w:tentative="1">
+      <w:start w:val="1"/>
+      <w:numFmt w:val="bullet"/>
+      <w:lvlText w:val="o"/>
+      <w:lvlJc w:val="left"/>
+      <w:pPr>
+        <w:ind w:left="3600" w:hanging="360"/>
+      </w:pPr>
+      <w:rPr>
+        <w:rFonts w:ascii="Courier New" w:hAnsi="Courier New" w:cs="Courier New" w:hint="default"/>
+      </w:rPr>
+    </w:lvl>
+    <w:lvl w:ilvl="5" w:tplc="10090005" w:tentative="1">
+      <w:start w:val="1"/>
+      <w:numFmt w:val="bullet"/>
+      <w:lvlText w:val=""/>
+      <w:lvlJc w:val="left"/>
+      <w:pPr>
+        <w:ind w:left="4320" w:hanging="360"/>
+      </w:pPr>
+      <w:rPr>
+        <w:rFonts w:ascii="Wingdings" w:hAnsi="Wingdings" w:hint="default"/>
+      </w:rPr>
+    </w:lvl>
+    <w:lvl w:ilvl="6" w:tplc="10090001" w:tentative="1">
+      <w:start w:val="1"/>
+      <w:numFmt w:val="bullet"/>
+      <w:lvlText w:val=""/>
+      <w:lvlJc w:val="left"/>
+      <w:pPr>
+        <w:ind w:left="5040" w:hanging="360"/>
+      </w:pPr>
+      <w:rPr>
+        <w:rFonts w:ascii="Symbol" w:hAnsi="Symbol" w:hint="default"/>
+      </w:rPr>
+    </w:lvl>
+    <w:lvl w:ilvl="7" w:tplc="10090003" w:tentative="1">
+      <w:start w:val="1"/>
+      <w:numFmt w:val="bullet"/>
+      <w:lvlText w:val="o"/>
+      <w:lvlJc w:val="left"/>
+      <w:pPr>
+        <w:ind w:left="5760" w:hanging="360"/>
+      </w:pPr>
+      <w:rPr>
+        <w:rFonts w:ascii="Courier New" w:hAnsi="Courier New" w:cs="Courier New" w:hint="default"/>
+      </w:rPr>
+    </w:lvl>
+    <w:lvl w:ilvl="8" w:tplc="10090005" w:tentative="1">
+      <w:start w:val="1"/>
+      <w:numFmt w:val="bullet"/>
+      <w:lvlText w:val=""/>
+      <w:lvlJc w:val="left"/>
+      <w:pPr>
+        <w:ind w:left="6480" w:hanging="360"/>
+      </w:pPr>
+      <w:rPr>
+        <w:rFonts w:ascii="Wingdings" w:hAnsi="Wingdings" w:hint="default"/>
+      </w:rPr>
+    </w:lvl>
+  </w:abstractNum>
+  <w:abstractNum w:abstractNumId="2" w15:restartNumberingAfterBreak="0">
     <w:nsid w:val="066A2E80"/>
     <w:multiLevelType w:val="hybridMultilevel"/>
     <w:tmpl w:val="1EC0232A"/>
@@ -6521,7 +7288,7 @@
       </w:rPr>
     </w:lvl>
   </w:abstractNum>
-  <w:abstractNum w:abstractNumId="2" w15:restartNumberingAfterBreak="0">
+  <w:abstractNum w:abstractNumId="3" w15:restartNumberingAfterBreak="0">
     <w:nsid w:val="071D0EA8"/>
     <w:multiLevelType w:val="multilevel"/>
     <w:tmpl w:val="0F4A02F8"/>
@@ -6634,7 +7401,7 @@
       </w:pPr>
     </w:lvl>
   </w:abstractNum>
-  <w:abstractNum w:abstractNumId="3" w15:restartNumberingAfterBreak="0">
+  <w:abstractNum w:abstractNumId="4" w15:restartNumberingAfterBreak="0">
     <w:nsid w:val="0AEF34BF"/>
     <w:multiLevelType w:val="hybridMultilevel"/>
     <w:tmpl w:val="697C14F8"/>
@@ -6747,7 +7514,7 @@
       </w:rPr>
     </w:lvl>
   </w:abstractNum>
-  <w:abstractNum w:abstractNumId="4" w15:restartNumberingAfterBreak="0">
+  <w:abstractNum w:abstractNumId="5" w15:restartNumberingAfterBreak="0">
     <w:nsid w:val="0C984FAE"/>
     <w:multiLevelType w:val="hybridMultilevel"/>
     <w:tmpl w:val="00807E1C"/>
@@ -6860,7 +7627,7 @@
       </w:rPr>
     </w:lvl>
   </w:abstractNum>
-  <w:abstractNum w:abstractNumId="5" w15:restartNumberingAfterBreak="0">
+  <w:abstractNum w:abstractNumId="6" w15:restartNumberingAfterBreak="0">
     <w:nsid w:val="16FD2D00"/>
     <w:multiLevelType w:val="hybridMultilevel"/>
     <w:tmpl w:val="3DDA4F20"/>
@@ -6973,7 +7740,7 @@
       </w:rPr>
     </w:lvl>
   </w:abstractNum>
-  <w:abstractNum w:abstractNumId="6" w15:restartNumberingAfterBreak="0">
+  <w:abstractNum w:abstractNumId="7" w15:restartNumberingAfterBreak="0">
     <w:nsid w:val="1E4A3D41"/>
     <w:multiLevelType w:val="hybridMultilevel"/>
     <w:tmpl w:val="364C7F34"/>
@@ -7086,7 +7853,7 @@
       </w:rPr>
     </w:lvl>
   </w:abstractNum>
-  <w:abstractNum w:abstractNumId="7" w15:restartNumberingAfterBreak="0">
+  <w:abstractNum w:abstractNumId="8" w15:restartNumberingAfterBreak="0">
     <w:nsid w:val="1EB52DA7"/>
     <w:multiLevelType w:val="hybridMultilevel"/>
     <w:tmpl w:val="55CCE466"/>
@@ -7199,7 +7966,7 @@
       </w:rPr>
     </w:lvl>
   </w:abstractNum>
-  <w:abstractNum w:abstractNumId="8" w15:restartNumberingAfterBreak="0">
+  <w:abstractNum w:abstractNumId="9" w15:restartNumberingAfterBreak="0">
     <w:nsid w:val="21113533"/>
     <w:multiLevelType w:val="hybridMultilevel"/>
     <w:tmpl w:val="42924FCA"/>
@@ -7285,7 +8052,7 @@
       </w:pPr>
     </w:lvl>
   </w:abstractNum>
-  <w:abstractNum w:abstractNumId="9" w15:restartNumberingAfterBreak="0">
+  <w:abstractNum w:abstractNumId="10" w15:restartNumberingAfterBreak="0">
     <w:nsid w:val="258110A3"/>
     <w:multiLevelType w:val="hybridMultilevel"/>
     <w:tmpl w:val="240ADB5E"/>
@@ -7398,7 +8165,7 @@
       </w:rPr>
     </w:lvl>
   </w:abstractNum>
-  <w:abstractNum w:abstractNumId="10" w15:restartNumberingAfterBreak="0">
+  <w:abstractNum w:abstractNumId="11" w15:restartNumberingAfterBreak="0">
     <w:nsid w:val="2EB5107A"/>
     <w:multiLevelType w:val="hybridMultilevel"/>
     <w:tmpl w:val="96360916"/>
@@ -7511,7 +8278,7 @@
       </w:rPr>
     </w:lvl>
   </w:abstractNum>
-  <w:abstractNum w:abstractNumId="11" w15:restartNumberingAfterBreak="0">
+  <w:abstractNum w:abstractNumId="12" w15:restartNumberingAfterBreak="0">
     <w:nsid w:val="373E0476"/>
     <w:multiLevelType w:val="hybridMultilevel"/>
     <w:tmpl w:val="A1445ADA"/>
@@ -7624,7 +8391,7 @@
       </w:rPr>
     </w:lvl>
   </w:abstractNum>
-  <w:abstractNum w:abstractNumId="12" w15:restartNumberingAfterBreak="0">
+  <w:abstractNum w:abstractNumId="13" w15:restartNumberingAfterBreak="0">
     <w:nsid w:val="38752A62"/>
     <w:multiLevelType w:val="hybridMultilevel"/>
     <w:tmpl w:val="50E618C0"/>
@@ -7710,7 +8477,7 @@
       </w:pPr>
     </w:lvl>
   </w:abstractNum>
-  <w:abstractNum w:abstractNumId="13" w15:restartNumberingAfterBreak="0">
+  <w:abstractNum w:abstractNumId="14" w15:restartNumberingAfterBreak="0">
     <w:nsid w:val="4225469B"/>
     <w:multiLevelType w:val="hybridMultilevel"/>
     <w:tmpl w:val="D5DA88FA"/>
@@ -7823,7 +8590,7 @@
       </w:rPr>
     </w:lvl>
   </w:abstractNum>
-  <w:abstractNum w:abstractNumId="14" w15:restartNumberingAfterBreak="0">
+  <w:abstractNum w:abstractNumId="15" w15:restartNumberingAfterBreak="0">
     <w:nsid w:val="44B64C51"/>
     <w:multiLevelType w:val="hybridMultilevel"/>
     <w:tmpl w:val="E63C2D7A"/>
@@ -7936,7 +8703,120 @@
       </w:rPr>
     </w:lvl>
   </w:abstractNum>
-  <w:abstractNum w:abstractNumId="15" w15:restartNumberingAfterBreak="0">
+  <w:abstractNum w:abstractNumId="16" w15:restartNumberingAfterBreak="0">
+    <w:nsid w:val="45D12902"/>
+    <w:multiLevelType w:val="hybridMultilevel"/>
+    <w:tmpl w:val="E676FE74"/>
+    <w:lvl w:ilvl="0" w:tplc="10090001">
+      <w:start w:val="1"/>
+      <w:numFmt w:val="bullet"/>
+      <w:lvlText w:val=""/>
+      <w:lvlJc w:val="left"/>
+      <w:pPr>
+        <w:ind w:left="720" w:hanging="360"/>
+      </w:pPr>
+      <w:rPr>
+        <w:rFonts w:ascii="Symbol" w:hAnsi="Symbol" w:hint="default"/>
+      </w:rPr>
+    </w:lvl>
+    <w:lvl w:ilvl="1" w:tplc="10090003" w:tentative="1">
+      <w:start w:val="1"/>
+      <w:numFmt w:val="bullet"/>
+      <w:lvlText w:val="o"/>
+      <w:lvlJc w:val="left"/>
+      <w:pPr>
+        <w:ind w:left="1440" w:hanging="360"/>
+      </w:pPr>
+      <w:rPr>
+        <w:rFonts w:ascii="Courier New" w:hAnsi="Courier New" w:cs="Courier New" w:hint="default"/>
+      </w:rPr>
+    </w:lvl>
+    <w:lvl w:ilvl="2" w:tplc="10090005" w:tentative="1">
+      <w:start w:val="1"/>
+      <w:numFmt w:val="bullet"/>
+      <w:lvlText w:val=""/>
+      <w:lvlJc w:val="left"/>
+      <w:pPr>
+        <w:ind w:left="2160" w:hanging="360"/>
+      </w:pPr>
+      <w:rPr>
+        <w:rFonts w:ascii="Wingdings" w:hAnsi="Wingdings" w:hint="default"/>
+      </w:rPr>
+    </w:lvl>
+    <w:lvl w:ilvl="3" w:tplc="10090001" w:tentative="1">
+      <w:start w:val="1"/>
+      <w:numFmt w:val="bullet"/>
+      <w:lvlText w:val=""/>
+      <w:lvlJc w:val="left"/>
+      <w:pPr>
+        <w:ind w:left="2880" w:hanging="360"/>
+      </w:pPr>
+      <w:rPr>
+        <w:rFonts w:ascii="Symbol" w:hAnsi="Symbol" w:hint="default"/>
+      </w:rPr>
+    </w:lvl>
+    <w:lvl w:ilvl="4" w:tplc="10090003" w:tentative="1">
+      <w:start w:val="1"/>
+      <w:numFmt w:val="bullet"/>
+      <w:lvlText w:val="o"/>
+      <w:lvlJc w:val="left"/>
+      <w:pPr>
+        <w:ind w:left="3600" w:hanging="360"/>
+      </w:pPr>
+      <w:rPr>
+        <w:rFonts w:ascii="Courier New" w:hAnsi="Courier New" w:cs="Courier New" w:hint="default"/>
+      </w:rPr>
+    </w:lvl>
+    <w:lvl w:ilvl="5" w:tplc="10090005" w:tentative="1">
+      <w:start w:val="1"/>
+      <w:numFmt w:val="bullet"/>
+      <w:lvlText w:val=""/>
+      <w:lvlJc w:val="left"/>
+      <w:pPr>
+        <w:ind w:left="4320" w:hanging="360"/>
+      </w:pPr>
+      <w:rPr>
+        <w:rFonts w:ascii="Wingdings" w:hAnsi="Wingdings" w:hint="default"/>
+      </w:rPr>
+    </w:lvl>
+    <w:lvl w:ilvl="6" w:tplc="10090001" w:tentative="1">
+      <w:start w:val="1"/>
+      <w:numFmt w:val="bullet"/>
+      <w:lvlText w:val=""/>
+      <w:lvlJc w:val="left"/>
+      <w:pPr>
+        <w:ind w:left="5040" w:hanging="360"/>
+      </w:pPr>
+      <w:rPr>
+        <w:rFonts w:ascii="Symbol" w:hAnsi="Symbol" w:hint="default"/>
+      </w:rPr>
+    </w:lvl>
+    <w:lvl w:ilvl="7" w:tplc="10090003" w:tentative="1">
+      <w:start w:val="1"/>
+      <w:numFmt w:val="bullet"/>
+      <w:lvlText w:val="o"/>
+      <w:lvlJc w:val="left"/>
+      <w:pPr>
+        <w:ind w:left="5760" w:hanging="360"/>
+      </w:pPr>
+      <w:rPr>
+        <w:rFonts w:ascii="Courier New" w:hAnsi="Courier New" w:cs="Courier New" w:hint="default"/>
+      </w:rPr>
+    </w:lvl>
+    <w:lvl w:ilvl="8" w:tplc="10090005" w:tentative="1">
+      <w:start w:val="1"/>
+      <w:numFmt w:val="bullet"/>
+      <w:lvlText w:val=""/>
+      <w:lvlJc w:val="left"/>
+      <w:pPr>
+        <w:ind w:left="6480" w:hanging="360"/>
+      </w:pPr>
+      <w:rPr>
+        <w:rFonts w:ascii="Wingdings" w:hAnsi="Wingdings" w:hint="default"/>
+      </w:rPr>
+    </w:lvl>
+  </w:abstractNum>
+  <w:abstractNum w:abstractNumId="17" w15:restartNumberingAfterBreak="0">
     <w:nsid w:val="4D6C685D"/>
     <w:multiLevelType w:val="hybridMultilevel"/>
     <w:tmpl w:val="F19204A4"/>
@@ -8049,7 +8929,7 @@
       </w:rPr>
     </w:lvl>
   </w:abstractNum>
-  <w:abstractNum w:abstractNumId="16" w15:restartNumberingAfterBreak="0">
+  <w:abstractNum w:abstractNumId="18" w15:restartNumberingAfterBreak="0">
     <w:nsid w:val="4F693DC4"/>
     <w:multiLevelType w:val="hybridMultilevel"/>
     <w:tmpl w:val="8F9E2372"/>
@@ -8162,7 +9042,7 @@
       </w:rPr>
     </w:lvl>
   </w:abstractNum>
-  <w:abstractNum w:abstractNumId="17" w15:restartNumberingAfterBreak="0">
+  <w:abstractNum w:abstractNumId="19" w15:restartNumberingAfterBreak="0">
     <w:nsid w:val="4F6A6B2C"/>
     <w:multiLevelType w:val="hybridMultilevel"/>
     <w:tmpl w:val="50E618C0"/>
@@ -8248,7 +9128,7 @@
       </w:pPr>
     </w:lvl>
   </w:abstractNum>
-  <w:abstractNum w:abstractNumId="18" w15:restartNumberingAfterBreak="0">
+  <w:abstractNum w:abstractNumId="20" w15:restartNumberingAfterBreak="0">
     <w:nsid w:val="50A80983"/>
     <w:multiLevelType w:val="hybridMultilevel"/>
     <w:tmpl w:val="5150C594"/>
@@ -8361,7 +9241,7 @@
       </w:rPr>
     </w:lvl>
   </w:abstractNum>
-  <w:abstractNum w:abstractNumId="19" w15:restartNumberingAfterBreak="0">
+  <w:abstractNum w:abstractNumId="21" w15:restartNumberingAfterBreak="0">
     <w:nsid w:val="53F65655"/>
     <w:multiLevelType w:val="hybridMultilevel"/>
     <w:tmpl w:val="A7608400"/>
@@ -8447,7 +9327,7 @@
       </w:pPr>
     </w:lvl>
   </w:abstractNum>
-  <w:abstractNum w:abstractNumId="20" w15:restartNumberingAfterBreak="0">
+  <w:abstractNum w:abstractNumId="22" w15:restartNumberingAfterBreak="0">
     <w:nsid w:val="5BB56C4B"/>
     <w:multiLevelType w:val="hybridMultilevel"/>
     <w:tmpl w:val="B4966CE4"/>
@@ -8560,7 +9440,7 @@
       </w:rPr>
     </w:lvl>
   </w:abstractNum>
-  <w:abstractNum w:abstractNumId="21" w15:restartNumberingAfterBreak="0">
+  <w:abstractNum w:abstractNumId="23" w15:restartNumberingAfterBreak="0">
     <w:nsid w:val="5EC31CF0"/>
     <w:multiLevelType w:val="hybridMultilevel"/>
     <w:tmpl w:val="BA304D82"/>
@@ -8673,7 +9553,7 @@
       </w:rPr>
     </w:lvl>
   </w:abstractNum>
-  <w:abstractNum w:abstractNumId="22" w15:restartNumberingAfterBreak="0">
+  <w:abstractNum w:abstractNumId="24" w15:restartNumberingAfterBreak="0">
     <w:nsid w:val="5EFD4EA7"/>
     <w:multiLevelType w:val="hybridMultilevel"/>
     <w:tmpl w:val="607040BA"/>
@@ -8786,7 +9666,7 @@
       </w:rPr>
     </w:lvl>
   </w:abstractNum>
-  <w:abstractNum w:abstractNumId="23" w15:restartNumberingAfterBreak="0">
+  <w:abstractNum w:abstractNumId="25" w15:restartNumberingAfterBreak="0">
     <w:nsid w:val="601C5D5F"/>
     <w:multiLevelType w:val="hybridMultilevel"/>
     <w:tmpl w:val="C46AC2D4"/>
@@ -8899,7 +9779,7 @@
       </w:rPr>
     </w:lvl>
   </w:abstractNum>
-  <w:abstractNum w:abstractNumId="24" w15:restartNumberingAfterBreak="0">
+  <w:abstractNum w:abstractNumId="26" w15:restartNumberingAfterBreak="0">
     <w:nsid w:val="63D22921"/>
     <w:multiLevelType w:val="hybridMultilevel"/>
     <w:tmpl w:val="0E449916"/>
@@ -9012,7 +9892,120 @@
       </w:rPr>
     </w:lvl>
   </w:abstractNum>
-  <w:abstractNum w:abstractNumId="25" w15:restartNumberingAfterBreak="0">
+  <w:abstractNum w:abstractNumId="27" w15:restartNumberingAfterBreak="0">
+    <w:nsid w:val="662977DF"/>
+    <w:multiLevelType w:val="hybridMultilevel"/>
+    <w:tmpl w:val="7632E462"/>
+    <w:lvl w:ilvl="0" w:tplc="10090001">
+      <w:start w:val="1"/>
+      <w:numFmt w:val="bullet"/>
+      <w:lvlText w:val=""/>
+      <w:lvlJc w:val="left"/>
+      <w:pPr>
+        <w:ind w:left="720" w:hanging="360"/>
+      </w:pPr>
+      <w:rPr>
+        <w:rFonts w:ascii="Symbol" w:hAnsi="Symbol" w:hint="default"/>
+      </w:rPr>
+    </w:lvl>
+    <w:lvl w:ilvl="1" w:tplc="1009000F">
+      <w:start w:val="1"/>
+      <w:numFmt w:val="decimal"/>
+      <w:lvlText w:val="%2."/>
+      <w:lvlJc w:val="left"/>
+      <w:pPr>
+        <w:ind w:left="1440" w:hanging="360"/>
+      </w:pPr>
+      <w:rPr>
+        <w:rFonts w:hint="default"/>
+      </w:rPr>
+    </w:lvl>
+    <w:lvl w:ilvl="2" w:tplc="10090005">
+      <w:start w:val="1"/>
+      <w:numFmt w:val="bullet"/>
+      <w:lvlText w:val=""/>
+      <w:lvlJc w:val="left"/>
+      <w:pPr>
+        <w:ind w:left="2160" w:hanging="360"/>
+      </w:pPr>
+      <w:rPr>
+        <w:rFonts w:ascii="Wingdings" w:hAnsi="Wingdings" w:hint="default"/>
+      </w:rPr>
+    </w:lvl>
+    <w:lvl w:ilvl="3" w:tplc="10090001">
+      <w:start w:val="1"/>
+      <w:numFmt w:val="bullet"/>
+      <w:lvlText w:val=""/>
+      <w:lvlJc w:val="left"/>
+      <w:pPr>
+        <w:ind w:left="2880" w:hanging="360"/>
+      </w:pPr>
+      <w:rPr>
+        <w:rFonts w:ascii="Symbol" w:hAnsi="Symbol" w:hint="default"/>
+      </w:rPr>
+    </w:lvl>
+    <w:lvl w:ilvl="4" w:tplc="10090003" w:tentative="1">
+      <w:start w:val="1"/>
+      <w:numFmt w:val="bullet"/>
+      <w:lvlText w:val="o"/>
+      <w:lvlJc w:val="left"/>
+      <w:pPr>
+        <w:ind w:left="3600" w:hanging="360"/>
+      </w:pPr>
+      <w:rPr>
+        <w:rFonts w:ascii="Courier New" w:hAnsi="Courier New" w:cs="Courier New" w:hint="default"/>
+      </w:rPr>
+    </w:lvl>
+    <w:lvl w:ilvl="5" w:tplc="10090005" w:tentative="1">
+      <w:start w:val="1"/>
+      <w:numFmt w:val="bullet"/>
+      <w:lvlText w:val=""/>
+      <w:lvlJc w:val="left"/>
+      <w:pPr>
+        <w:ind w:left="4320" w:hanging="360"/>
+      </w:pPr>
+      <w:rPr>
+        <w:rFonts w:ascii="Wingdings" w:hAnsi="Wingdings" w:hint="default"/>
+      </w:rPr>
+    </w:lvl>
+    <w:lvl w:ilvl="6" w:tplc="10090001" w:tentative="1">
+      <w:start w:val="1"/>
+      <w:numFmt w:val="bullet"/>
+      <w:lvlText w:val=""/>
+      <w:lvlJc w:val="left"/>
+      <w:pPr>
+        <w:ind w:left="5040" w:hanging="360"/>
+      </w:pPr>
+      <w:rPr>
+        <w:rFonts w:ascii="Symbol" w:hAnsi="Symbol" w:hint="default"/>
+      </w:rPr>
+    </w:lvl>
+    <w:lvl w:ilvl="7" w:tplc="10090003" w:tentative="1">
+      <w:start w:val="1"/>
+      <w:numFmt w:val="bullet"/>
+      <w:lvlText w:val="o"/>
+      <w:lvlJc w:val="left"/>
+      <w:pPr>
+        <w:ind w:left="5760" w:hanging="360"/>
+      </w:pPr>
+      <w:rPr>
+        <w:rFonts w:ascii="Courier New" w:hAnsi="Courier New" w:cs="Courier New" w:hint="default"/>
+      </w:rPr>
+    </w:lvl>
+    <w:lvl w:ilvl="8" w:tplc="10090005" w:tentative="1">
+      <w:start w:val="1"/>
+      <w:numFmt w:val="bullet"/>
+      <w:lvlText w:val=""/>
+      <w:lvlJc w:val="left"/>
+      <w:pPr>
+        <w:ind w:left="6480" w:hanging="360"/>
+      </w:pPr>
+      <w:rPr>
+        <w:rFonts w:ascii="Wingdings" w:hAnsi="Wingdings" w:hint="default"/>
+      </w:rPr>
+    </w:lvl>
+  </w:abstractNum>
+  <w:abstractNum w:abstractNumId="28" w15:restartNumberingAfterBreak="0">
     <w:nsid w:val="6FA5693A"/>
     <w:multiLevelType w:val="hybridMultilevel"/>
     <w:tmpl w:val="6DBC467A"/>
@@ -9125,7 +10118,7 @@
       </w:rPr>
     </w:lvl>
   </w:abstractNum>
-  <w:abstractNum w:abstractNumId="26" w15:restartNumberingAfterBreak="0">
+  <w:abstractNum w:abstractNumId="29" w15:restartNumberingAfterBreak="0">
     <w:nsid w:val="727531F4"/>
     <w:multiLevelType w:val="hybridMultilevel"/>
     <w:tmpl w:val="38C8C4BC"/>
@@ -9238,7 +10231,7 @@
       </w:rPr>
     </w:lvl>
   </w:abstractNum>
-  <w:abstractNum w:abstractNumId="27" w15:restartNumberingAfterBreak="0">
+  <w:abstractNum w:abstractNumId="30" w15:restartNumberingAfterBreak="0">
     <w:nsid w:val="799520CF"/>
     <w:multiLevelType w:val="hybridMultilevel"/>
     <w:tmpl w:val="AE6E4A5A"/>
@@ -9325,88 +10318,97 @@
     </w:lvl>
   </w:abstractNum>
   <w:num w:numId="1">
-    <w:abstractNumId w:val="20"/>
+    <w:abstractNumId w:val="22"/>
   </w:num>
   <w:num w:numId="2">
-    <w:abstractNumId w:val="13"/>
+    <w:abstractNumId w:val="14"/>
   </w:num>
   <w:num w:numId="3">
-    <w:abstractNumId w:val="8"/>
+    <w:abstractNumId w:val="9"/>
   </w:num>
   <w:num w:numId="4">
-    <w:abstractNumId w:val="25"/>
+    <w:abstractNumId w:val="28"/>
   </w:num>
   <w:num w:numId="5">
     <w:abstractNumId w:val="0"/>
   </w:num>
   <w:num w:numId="6">
+    <w:abstractNumId w:val="6"/>
+  </w:num>
+  <w:num w:numId="7">
+    <w:abstractNumId w:val="11"/>
+  </w:num>
+  <w:num w:numId="8">
+    <w:abstractNumId w:val="20"/>
+  </w:num>
+  <w:num w:numId="9">
+    <w:abstractNumId w:val="12"/>
+  </w:num>
+  <w:num w:numId="10">
+    <w:abstractNumId w:val="13"/>
+  </w:num>
+  <w:num w:numId="11">
+    <w:abstractNumId w:val="26"/>
+  </w:num>
+  <w:num w:numId="12">
+    <w:abstractNumId w:val="2"/>
+  </w:num>
+  <w:num w:numId="13">
+    <w:abstractNumId w:val="30"/>
+  </w:num>
+  <w:num w:numId="14">
+    <w:abstractNumId w:val="4"/>
+  </w:num>
+  <w:num w:numId="15">
+    <w:abstractNumId w:val="23"/>
+  </w:num>
+  <w:num w:numId="16">
+    <w:abstractNumId w:val="24"/>
+  </w:num>
+  <w:num w:numId="17">
     <w:abstractNumId w:val="5"/>
   </w:num>
-  <w:num w:numId="7">
+  <w:num w:numId="18">
+    <w:abstractNumId w:val="29"/>
+  </w:num>
+  <w:num w:numId="19">
+    <w:abstractNumId w:val="15"/>
+  </w:num>
+  <w:num w:numId="20">
+    <w:abstractNumId w:val="3"/>
+  </w:num>
+  <w:num w:numId="21">
+    <w:abstractNumId w:val="17"/>
+  </w:num>
+  <w:num w:numId="22">
     <w:abstractNumId w:val="10"/>
   </w:num>
-  <w:num w:numId="8">
+  <w:num w:numId="23">
+    <w:abstractNumId w:val="25"/>
+  </w:num>
+  <w:num w:numId="24">
+    <w:abstractNumId w:val="19"/>
+  </w:num>
+  <w:num w:numId="25">
     <w:abstractNumId w:val="18"/>
   </w:num>
-  <w:num w:numId="9">
-    <w:abstractNumId w:val="11"/>
+  <w:num w:numId="26">
+    <w:abstractNumId w:val="8"/>
   </w:num>
-  <w:num w:numId="10">
-    <w:abstractNumId w:val="12"/>
+  <w:num w:numId="27">
+    <w:abstractNumId w:val="7"/>
   </w:num>
-  <w:num w:numId="11">
-    <w:abstractNumId w:val="24"/>
+  <w:num w:numId="28">
+    <w:abstractNumId w:val="21"/>
   </w:num>
-  <w:num w:numId="12">
+  <w:num w:numId="29">
     <w:abstractNumId w:val="1"/>
   </w:num>
-  <w:num w:numId="13">
+  <w:num w:numId="30">
     <w:abstractNumId w:val="27"/>
   </w:num>
-  <w:num w:numId="14">
-    <w:abstractNumId w:val="3"/>
-  </w:num>
-  <w:num w:numId="15">
-    <w:abstractNumId w:val="21"/>
-  </w:num>
-  <w:num w:numId="16">
-    <w:abstractNumId w:val="22"/>
-  </w:num>
-  <w:num w:numId="17">
-    <w:abstractNumId w:val="4"/>
-  </w:num>
-  <w:num w:numId="18">
-    <w:abstractNumId w:val="26"/>
-  </w:num>
-  <w:num w:numId="19">
-    <w:abstractNumId w:val="14"/>
-  </w:num>
-  <w:num w:numId="20">
-    <w:abstractNumId w:val="2"/>
-  </w:num>
-  <w:num w:numId="21">
-    <w:abstractNumId w:val="15"/>
-  </w:num>
-  <w:num w:numId="22">
-    <w:abstractNumId w:val="9"/>
-  </w:num>
-  <w:num w:numId="23">
-    <w:abstractNumId w:val="23"/>
-  </w:num>
-  <w:num w:numId="24">
-    <w:abstractNumId w:val="17"/>
-  </w:num>
-  <w:num w:numId="25">
+  <w:num w:numId="31">
     <w:abstractNumId w:val="16"/>
-  </w:num>
-  <w:num w:numId="26">
-    <w:abstractNumId w:val="7"/>
-  </w:num>
-  <w:num w:numId="27">
-    <w:abstractNumId w:val="6"/>
-  </w:num>
-  <w:num w:numId="28">
-    <w:abstractNumId w:val="19"/>
   </w:num>
 </w:numbering>
 </file>
@@ -10386,7 +11388,7 @@
 </file>
 
 <file path=customXml/itemProps1.xml><?xml version="1.0" encoding="utf-8"?>
-<ds:datastoreItem xmlns:ds="http://schemas.openxmlformats.org/officeDocument/2006/customXml" ds:itemID="{B63BEEB9-1FFB-442D-921F-426B33AD4DBC}">
+<ds:datastoreItem xmlns:ds="http://schemas.openxmlformats.org/officeDocument/2006/customXml" ds:itemID="{0262E515-1E89-4692-95F2-5794C20E9E62}">
   <ds:schemaRefs>
     <ds:schemaRef ds:uri="http://schemas.openxmlformats.org/officeDocument/2006/bibliography"/>
   </ds:schemaRefs>

</xml_diff>

<commit_message>
lots of aa4 stuff
</commit_message>
<xml_diff>
--- a/SFWR ENG 4AA4.docx
+++ b/SFWR ENG 4AA4.docx
@@ -6,6 +6,8 @@
       <w:pPr>
         <w:pStyle w:val="Title"/>
       </w:pPr>
+      <w:bookmarkStart w:id="0" w:name="_GoBack"/>
+      <w:bookmarkEnd w:id="0"/>
       <w:r>
         <w:t>SFWR ENG 4AA4</w:t>
       </w:r>
@@ -88,8 +90,6 @@
           <w:r>
             <w:t>Contents</w:t>
           </w:r>
-          <w:bookmarkStart w:id="0" w:name="_GoBack"/>
-          <w:bookmarkEnd w:id="0"/>
         </w:p>
         <w:p>
           <w:pPr>
@@ -1663,6 +1663,7 @@
       </w:pPr>
       <w:bookmarkStart w:id="1" w:name="_Toc436247870"/>
       <w:r>
+        <w:lastRenderedPageBreak/>
         <w:t>Real-Time Systems</w:t>
       </w:r>
       <w:bookmarkEnd w:id="1"/>
@@ -1855,10 +1856,10 @@
             <v:path o:extrusionok="f" gradientshapeok="t" o:connecttype="rect"/>
             <o:lock v:ext="edit" aspectratio="t"/>
           </v:shapetype>
-          <v:shape id="_x0000_i1025" type="#_x0000_t75" style="width:90.45pt;height:20.05pt" o:ole="">
+          <v:shape id="_x0000_i1025" type="#_x0000_t75" style="width:90.5pt;height:20pt" o:ole="">
             <v:imagedata r:id="rId9" o:title=""/>
           </v:shape>
-          <o:OLEObject Type="Embed" ProgID="Equation.DSMT4" ShapeID="_x0000_i1025" DrawAspect="Content" ObjectID="_1509989846" r:id="rId10"/>
+          <o:OLEObject Type="Embed" ProgID="Equation.DSMT4" ShapeID="_x0000_i1025" DrawAspect="Content" ObjectID="_1510240277" r:id="rId10"/>
         </w:object>
       </w:r>
     </w:p>
@@ -1890,10 +1891,10 @@
           <w:position w:val="-24"/>
         </w:rPr>
         <w:object w:dxaOrig="2460" w:dyaOrig="660">
-          <v:shape id="_x0000_i1026" type="#_x0000_t75" style="width:123.05pt;height:33.2pt" o:ole="">
+          <v:shape id="_x0000_i1026" type="#_x0000_t75" style="width:123pt;height:33.25pt" o:ole="">
             <v:imagedata r:id="rId11" o:title=""/>
           </v:shape>
-          <o:OLEObject Type="Embed" ProgID="Equation.DSMT4" ShapeID="_x0000_i1026" DrawAspect="Content" ObjectID="_1509989847" r:id="rId12"/>
+          <o:OLEObject Type="Embed" ProgID="Equation.DSMT4" ShapeID="_x0000_i1026" DrawAspect="Content" ObjectID="_1510240278" r:id="rId12"/>
         </w:object>
       </w:r>
     </w:p>
@@ -1915,10 +1916,10 @@
           <w:position w:val="-24"/>
         </w:rPr>
         <w:object w:dxaOrig="2460" w:dyaOrig="660">
-          <v:shape id="_x0000_i1027" type="#_x0000_t75" style="width:123.05pt;height:33.2pt" o:ole="">
+          <v:shape id="_x0000_i1027" type="#_x0000_t75" style="width:123pt;height:33.25pt" o:ole="">
             <v:imagedata r:id="rId13" o:title=""/>
           </v:shape>
-          <o:OLEObject Type="Embed" ProgID="Equation.DSMT4" ShapeID="_x0000_i1027" DrawAspect="Content" ObjectID="_1509989848" r:id="rId14"/>
+          <o:OLEObject Type="Embed" ProgID="Equation.DSMT4" ShapeID="_x0000_i1027" DrawAspect="Content" ObjectID="_1510240279" r:id="rId14"/>
         </w:object>
       </w:r>
     </w:p>
@@ -1949,10 +1950,10 @@
           <w:position w:val="-108"/>
         </w:rPr>
         <w:object w:dxaOrig="6780" w:dyaOrig="1920">
-          <v:shape id="_x0000_i1028" type="#_x0000_t75" style="width:339.05pt;height:96.1pt" o:ole="">
+          <v:shape id="_x0000_i1028" type="#_x0000_t75" style="width:339pt;height:96pt" o:ole="">
             <v:imagedata r:id="rId15" o:title=""/>
           </v:shape>
-          <o:OLEObject Type="Embed" ProgID="Equation.DSMT4" ShapeID="_x0000_i1028" DrawAspect="Content" ObjectID="_1509989849" r:id="rId16"/>
+          <o:OLEObject Type="Embed" ProgID="Equation.DSMT4" ShapeID="_x0000_i1028" DrawAspect="Content" ObjectID="_1510240280" r:id="rId16"/>
         </w:object>
       </w:r>
       <w:r>
@@ -1968,10 +1969,10 @@
           <w:position w:val="-32"/>
         </w:rPr>
         <w:object w:dxaOrig="7080" w:dyaOrig="760">
-          <v:shape id="_x0000_i1029" type="#_x0000_t75" style="width:354.05pt;height:37.9pt" o:ole="">
+          <v:shape id="_x0000_i1029" type="#_x0000_t75" style="width:354pt;height:38pt" o:ole="">
             <v:imagedata r:id="rId17" o:title=""/>
           </v:shape>
-          <o:OLEObject Type="Embed" ProgID="Equation.DSMT4" ShapeID="_x0000_i1029" DrawAspect="Content" ObjectID="_1509989850" r:id="rId18"/>
+          <o:OLEObject Type="Embed" ProgID="Equation.DSMT4" ShapeID="_x0000_i1029" DrawAspect="Content" ObjectID="_1510240281" r:id="rId18"/>
         </w:object>
       </w:r>
     </w:p>
@@ -1992,10 +1993,10 @@
           <w:position w:val="-72"/>
         </w:rPr>
         <w:object w:dxaOrig="1840" w:dyaOrig="1820">
-          <v:shape id="_x0000_i1030" type="#_x0000_t75" style="width:92.05pt;height:91.1pt" o:ole="">
+          <v:shape id="_x0000_i1030" type="#_x0000_t75" style="width:92pt;height:91pt" o:ole="">
             <v:imagedata r:id="rId19" o:title=""/>
           </v:shape>
-          <o:OLEObject Type="Embed" ProgID="Equation.DSMT4" ShapeID="_x0000_i1030" DrawAspect="Content" ObjectID="_1509989851" r:id="rId20"/>
+          <o:OLEObject Type="Embed" ProgID="Equation.DSMT4" ShapeID="_x0000_i1030" DrawAspect="Content" ObjectID="_1510240282" r:id="rId20"/>
         </w:object>
       </w:r>
     </w:p>
@@ -2008,10 +2009,10 @@
           <w:position w:val="-52"/>
         </w:rPr>
         <w:object w:dxaOrig="720" w:dyaOrig="1160">
-          <v:shape id="_x0000_i1031" type="#_x0000_t75" style="width:36pt;height:57.9pt" o:ole="">
+          <v:shape id="_x0000_i1031" type="#_x0000_t75" style="width:36pt;height:58pt" o:ole="">
             <v:imagedata r:id="rId21" o:title=""/>
           </v:shape>
-          <o:OLEObject Type="Embed" ProgID="Equation.DSMT4" ShapeID="_x0000_i1031" DrawAspect="Content" ObjectID="_1509989852" r:id="rId22"/>
+          <o:OLEObject Type="Embed" ProgID="Equation.DSMT4" ShapeID="_x0000_i1031" DrawAspect="Content" ObjectID="_1510240283" r:id="rId22"/>
         </w:object>
       </w:r>
     </w:p>
@@ -2024,10 +2025,10 @@
           <w:position w:val="-10"/>
         </w:rPr>
         <w:object w:dxaOrig="660" w:dyaOrig="380">
-          <v:shape id="_x0000_i1032" type="#_x0000_t75" style="width:32.85pt;height:19.1pt" o:ole="">
+          <v:shape id="_x0000_i1032" type="#_x0000_t75" style="width:32.75pt;height:19pt" o:ole="">
             <v:imagedata r:id="rId23" o:title=""/>
           </v:shape>
-          <o:OLEObject Type="Embed" ProgID="Equation.DSMT4" ShapeID="_x0000_i1032" DrawAspect="Content" ObjectID="_1509989853" r:id="rId24"/>
+          <o:OLEObject Type="Embed" ProgID="Equation.DSMT4" ShapeID="_x0000_i1032" DrawAspect="Content" ObjectID="_1510240284" r:id="rId24"/>
         </w:object>
       </w:r>
     </w:p>
@@ -2040,10 +2041,10 @@
           <w:position w:val="-48"/>
         </w:rPr>
         <w:object w:dxaOrig="1340" w:dyaOrig="1080">
-          <v:shape id="_x0000_i1033" type="#_x0000_t75" style="width:67pt;height:54.15pt" o:ole="">
+          <v:shape id="_x0000_i1033" type="#_x0000_t75" style="width:67pt;height:54.25pt" o:ole="">
             <v:imagedata r:id="rId25" o:title=""/>
           </v:shape>
-          <o:OLEObject Type="Embed" ProgID="Equation.DSMT4" ShapeID="_x0000_i1033" DrawAspect="Content" ObjectID="_1509989854" r:id="rId26"/>
+          <o:OLEObject Type="Embed" ProgID="Equation.DSMT4" ShapeID="_x0000_i1033" DrawAspect="Content" ObjectID="_1510240285" r:id="rId26"/>
         </w:object>
       </w:r>
     </w:p>
@@ -2056,10 +2057,10 @@
           <w:position w:val="-48"/>
         </w:rPr>
         <w:object w:dxaOrig="1080" w:dyaOrig="1080">
-          <v:shape id="_x0000_i1034" type="#_x0000_t75" style="width:54.15pt;height:54.15pt" o:ole="">
+          <v:shape id="_x0000_i1034" type="#_x0000_t75" style="width:54.25pt;height:54.25pt" o:ole="">
             <v:imagedata r:id="rId27" o:title=""/>
           </v:shape>
-          <o:OLEObject Type="Embed" ProgID="Equation.DSMT4" ShapeID="_x0000_i1034" DrawAspect="Content" ObjectID="_1509989855" r:id="rId28"/>
+          <o:OLEObject Type="Embed" ProgID="Equation.DSMT4" ShapeID="_x0000_i1034" DrawAspect="Content" ObjectID="_1510240286" r:id="rId28"/>
         </w:object>
       </w:r>
     </w:p>
@@ -2091,10 +2092,10 @@
           <w:position w:val="-88"/>
         </w:rPr>
         <w:object w:dxaOrig="2000" w:dyaOrig="1660">
-          <v:shape id="_x0000_i1035" type="#_x0000_t75" style="width:99.85pt;height:82.95pt" o:ole="">
+          <v:shape id="_x0000_i1035" type="#_x0000_t75" style="width:100pt;height:83pt" o:ole="">
             <v:imagedata r:id="rId29" o:title=""/>
           </v:shape>
-          <o:OLEObject Type="Embed" ProgID="Equation.DSMT4" ShapeID="_x0000_i1035" DrawAspect="Content" ObjectID="_1509989856" r:id="rId30"/>
+          <o:OLEObject Type="Embed" ProgID="Equation.DSMT4" ShapeID="_x0000_i1035" DrawAspect="Content" ObjectID="_1510240287" r:id="rId30"/>
         </w:object>
       </w:r>
     </w:p>
@@ -2126,10 +2127,10 @@
           <w:position w:val="-14"/>
         </w:rPr>
         <w:object w:dxaOrig="1600" w:dyaOrig="400">
-          <v:shape id="_x0000_i1036" type="#_x0000_t75" style="width:80.15pt;height:19.7pt" o:ole="">
+          <v:shape id="_x0000_i1036" type="#_x0000_t75" style="width:80.25pt;height:19.75pt" o:ole="">
             <v:imagedata r:id="rId31" o:title=""/>
           </v:shape>
-          <o:OLEObject Type="Embed" ProgID="Equation.DSMT4" ShapeID="_x0000_i1036" DrawAspect="Content" ObjectID="_1509989857" r:id="rId32"/>
+          <o:OLEObject Type="Embed" ProgID="Equation.DSMT4" ShapeID="_x0000_i1036" DrawAspect="Content" ObjectID="_1510240288" r:id="rId32"/>
         </w:object>
       </w:r>
     </w:p>
@@ -2271,10 +2272,10 @@
           <w:position w:val="-30"/>
         </w:rPr>
         <w:object w:dxaOrig="1040" w:dyaOrig="700">
-          <v:shape id="_x0000_i1037" type="#_x0000_t75" style="width:51.95pt;height:35.05pt" o:ole="">
+          <v:shape id="_x0000_i1037" type="#_x0000_t75" style="width:52pt;height:35pt" o:ole="">
             <v:imagedata r:id="rId33" o:title=""/>
           </v:shape>
-          <o:OLEObject Type="Embed" ProgID="Equation.DSMT4" ShapeID="_x0000_i1037" DrawAspect="Content" ObjectID="_1509989858" r:id="rId34"/>
+          <o:OLEObject Type="Embed" ProgID="Equation.DSMT4" ShapeID="_x0000_i1037" DrawAspect="Content" ObjectID="_1510240289" r:id="rId34"/>
         </w:object>
       </w:r>
     </w:p>
@@ -2550,6 +2551,7 @@
         <w:rPr>
           <w:b/>
         </w:rPr>
+        <w:lastRenderedPageBreak/>
         <w:t>C</w:t>
       </w:r>
       <w:r>
@@ -2794,10 +2796,10 @@
           <w:position w:val="-28"/>
         </w:rPr>
         <w:object w:dxaOrig="1280" w:dyaOrig="540">
-          <v:shape id="_x0000_i1038" type="#_x0000_t75" style="width:63.85pt;height:26.9pt" o:ole="">
+          <v:shape id="_x0000_i1038" type="#_x0000_t75" style="width:63.75pt;height:27pt" o:ole="">
             <v:imagedata r:id="rId35" o:title=""/>
           </v:shape>
-          <o:OLEObject Type="Embed" ProgID="Equation.DSMT4" ShapeID="_x0000_i1038" DrawAspect="Content" ObjectID="_1509989859" r:id="rId36"/>
+          <o:OLEObject Type="Embed" ProgID="Equation.DSMT4" ShapeID="_x0000_i1038" DrawAspect="Content" ObjectID="_1510240290" r:id="rId36"/>
         </w:object>
       </w:r>
     </w:p>
@@ -2978,10 +2980,10 @@
           <w:position w:val="-20"/>
         </w:rPr>
         <w:object w:dxaOrig="1340" w:dyaOrig="520">
-          <v:shape id="_x0000_i1039" type="#_x0000_t75" style="width:66.7pt;height:26.3pt" o:ole="">
+          <v:shape id="_x0000_i1039" type="#_x0000_t75" style="width:66.75pt;height:26.25pt" o:ole="">
             <v:imagedata r:id="rId37" o:title=""/>
           </v:shape>
-          <o:OLEObject Type="Embed" ProgID="Equation.DSMT4" ShapeID="_x0000_i1039" DrawAspect="Content" ObjectID="_1509989860" r:id="rId38"/>
+          <o:OLEObject Type="Embed" ProgID="Equation.DSMT4" ShapeID="_x0000_i1039" DrawAspect="Content" ObjectID="_1510240291" r:id="rId38"/>
         </w:object>
       </w:r>
     </w:p>
@@ -3183,6 +3185,7 @@
       </w:pPr>
       <w:bookmarkStart w:id="10" w:name="_Toc436247879"/>
       <w:r>
+        <w:lastRenderedPageBreak/>
         <w:t>Multiprocessor</w:t>
       </w:r>
       <w:bookmarkEnd w:id="10"/>
@@ -3762,6 +3765,7 @@
         </w:numPr>
       </w:pPr>
       <w:r>
+        <w:lastRenderedPageBreak/>
         <w:t>“Deadlock free for an arbitrary number of tasks with an arbitrary number of resources acted upon in an arbitrary way.”</w:t>
       </w:r>
     </w:p>
@@ -3907,6 +3911,12 @@
       <w:r>
         <w:t>]:</w:t>
       </w:r>
+      <w:r>
+        <w:t xml:space="preserve"> delay before the task is released</w:t>
+      </w:r>
+      <w:r>
+        <w:t xml:space="preserve"> to be executed</w:t>
+      </w:r>
     </w:p>
     <w:p>
       <w:pPr>
@@ -3961,6 +3971,9 @@
       <w:r>
         <w:t>Non-periodic task</w:t>
       </w:r>
+      <w:r>
+        <w:t xml:space="preserve"> (a.k.a. aperiodic)</w:t>
+      </w:r>
     </w:p>
     <w:p>
       <w:pPr>
@@ -4417,10 +4430,10 @@
           <w:position w:val="-32"/>
         </w:rPr>
         <w:object w:dxaOrig="3879" w:dyaOrig="760">
-          <v:shape id="_x0000_i1040" type="#_x0000_t75" style="width:194.4pt;height:37.9pt" o:ole="">
+          <v:shape id="_x0000_i1040" type="#_x0000_t75" style="width:194.25pt;height:38pt" o:ole="">
             <v:imagedata r:id="rId39" o:title=""/>
           </v:shape>
-          <o:OLEObject Type="Embed" ProgID="Equation.DSMT4" ShapeID="_x0000_i1040" DrawAspect="Content" ObjectID="_1509989861" r:id="rId40"/>
+          <o:OLEObject Type="Embed" ProgID="Equation.DSMT4" ShapeID="_x0000_i1040" DrawAspect="Content" ObjectID="_1510240292" r:id="rId40"/>
         </w:object>
       </w:r>
     </w:p>
@@ -4807,10 +4820,10 @@
           <w:position w:val="-32"/>
         </w:rPr>
         <w:object w:dxaOrig="1440" w:dyaOrig="760">
-          <v:shape id="_x0000_i1041" type="#_x0000_t75" style="width:1in;height:37.9pt" o:ole="">
+          <v:shape id="_x0000_i1041" type="#_x0000_t75" style="width:1in;height:38pt" o:ole="">
             <v:imagedata r:id="rId41" o:title=""/>
           </v:shape>
-          <o:OLEObject Type="Embed" ProgID="Equation.DSMT4" ShapeID="_x0000_i1041" DrawAspect="Content" ObjectID="_1509989862" r:id="rId42"/>
+          <o:OLEObject Type="Embed" ProgID="Equation.DSMT4" ShapeID="_x0000_i1041" DrawAspect="Content" ObjectID="_1510240293" r:id="rId42"/>
         </w:object>
       </w:r>
     </w:p>
@@ -4993,6 +5006,7 @@
         <w:pStyle w:val="NoSpacing"/>
       </w:pPr>
       <w:r>
+        <w:lastRenderedPageBreak/>
         <w:t xml:space="preserve">second derivative of stuff </w:t>
       </w:r>
       <w:r>
@@ -5000,10 +5014,10 @@
           <w:position w:val="-32"/>
         </w:rPr>
         <w:object w:dxaOrig="1219" w:dyaOrig="760">
-          <v:shape id="_x0000_i1042" type="#_x0000_t75" style="width:61.05pt;height:37.9pt" o:ole="">
+          <v:shape id="_x0000_i1042" type="#_x0000_t75" style="width:61pt;height:38pt" o:ole="">
             <v:imagedata r:id="rId43" o:title=""/>
           </v:shape>
-          <o:OLEObject Type="Embed" ProgID="Equation.DSMT4" ShapeID="_x0000_i1042" DrawAspect="Content" ObjectID="_1509989863" r:id="rId44"/>
+          <o:OLEObject Type="Embed" ProgID="Equation.DSMT4" ShapeID="_x0000_i1042" DrawAspect="Content" ObjectID="_1510240294" r:id="rId44"/>
         </w:object>
       </w:r>
     </w:p>
@@ -5126,10 +5140,10 @@
           <w:position w:val="-24"/>
         </w:rPr>
         <w:object w:dxaOrig="1980" w:dyaOrig="620">
-          <v:shape id="_x0000_i1043" type="#_x0000_t75" style="width:98.9pt;height:31pt" o:ole="">
+          <v:shape id="_x0000_i1043" type="#_x0000_t75" style="width:99pt;height:31pt" o:ole="">
             <v:imagedata r:id="rId45" o:title=""/>
           </v:shape>
-          <o:OLEObject Type="Embed" ProgID="Equation.DSMT4" ShapeID="_x0000_i1043" DrawAspect="Content" ObjectID="_1509989864" r:id="rId46"/>
+          <o:OLEObject Type="Embed" ProgID="Equation.DSMT4" ShapeID="_x0000_i1043" DrawAspect="Content" ObjectID="_1510240295" r:id="rId46"/>
         </w:object>
       </w:r>
     </w:p>
@@ -5145,11 +5159,31 @@
           <w:position w:val="-24"/>
         </w:rPr>
         <w:object w:dxaOrig="1219" w:dyaOrig="620">
-          <v:shape id="_x0000_i1044" type="#_x0000_t75" style="width:61.05pt;height:31pt" o:ole="">
+          <v:shape id="_x0000_i1044" type="#_x0000_t75" style="width:61pt;height:31pt" o:ole="">
             <v:imagedata r:id="rId47" o:title=""/>
           </v:shape>
-          <o:OLEObject Type="Embed" ProgID="Equation.DSMT4" ShapeID="_x0000_i1044" DrawAspect="Content" ObjectID="_1509989865" r:id="rId48"/>
+          <o:OLEObject Type="Embed" ProgID="Equation.DSMT4" ShapeID="_x0000_i1044" DrawAspect="Content" ObjectID="_1510240296" r:id="rId48"/>
         </w:object>
+      </w:r>
+    </w:p>
+    <w:p>
+      <w:pPr>
+        <w:pStyle w:val="NoSpacing"/>
+      </w:pPr>
+      <w:r>
+        <w:rPr>
+          <w:b/>
+        </w:rPr>
+        <w:t xml:space="preserve">Round Trip Time </w:t>
+      </w:r>
+      <w:r>
+        <w:rPr>
+          <w:b/>
+        </w:rPr>
+        <w:t>(RTT)</w:t>
+      </w:r>
+      <w:r>
+        <w:t>:</w:t>
       </w:r>
     </w:p>
     <w:p>
@@ -5297,13 +5331,7 @@
         <w:rPr>
           <w:rFonts w:cs="Times New Roman"/>
         </w:rPr>
-        <w:t xml:space="preserve"> –</w:t>
-      </w:r>
-      <w:r>
-        <w:rPr>
-          <w:rFonts w:cs="Times New Roman"/>
-        </w:rPr>
-        <w:t>μ)</w:t>
+        <w:t xml:space="preserve"> –μ)</w:t>
       </w:r>
       <w:r>
         <w:rPr>
@@ -5401,10 +5429,10 @@
           <w:position w:val="-24"/>
         </w:rPr>
         <w:object w:dxaOrig="1300" w:dyaOrig="620">
-          <v:shape id="_x0000_i1045" type="#_x0000_t75" style="width:64.8pt;height:31pt" o:ole="">
+          <v:shape id="_x0000_i1045" type="#_x0000_t75" style="width:64.75pt;height:31pt" o:ole="">
             <v:imagedata r:id="rId50" o:title=""/>
           </v:shape>
-          <o:OLEObject Type="Embed" ProgID="Equation.DSMT4" ShapeID="_x0000_i1045" DrawAspect="Content" ObjectID="_1509989866" r:id="rId51"/>
+          <o:OLEObject Type="Embed" ProgID="Equation.DSMT4" ShapeID="_x0000_i1045" DrawAspect="Content" ObjectID="_1510240297" r:id="rId51"/>
         </w:object>
       </w:r>
     </w:p>
@@ -5508,10 +5536,10 @@
           <w:position w:val="-36"/>
         </w:rPr>
         <w:object w:dxaOrig="2000" w:dyaOrig="780">
-          <v:shape id="_x0000_i1046" type="#_x0000_t75" style="width:99.85pt;height:38.8pt" o:ole="">
+          <v:shape id="_x0000_i1046" type="#_x0000_t75" style="width:100pt;height:38.75pt" o:ole="">
             <v:imagedata r:id="rId53" o:title=""/>
           </v:shape>
-          <o:OLEObject Type="Embed" ProgID="Equation.DSMT4" ShapeID="_x0000_i1046" DrawAspect="Content" ObjectID="_1509989867" r:id="rId54"/>
+          <o:OLEObject Type="Embed" ProgID="Equation.DSMT4" ShapeID="_x0000_i1046" DrawAspect="Content" ObjectID="_1510240298" r:id="rId54"/>
         </w:object>
       </w:r>
     </w:p>
@@ -5527,6 +5555,7 @@
         <w:rPr>
           <w:b/>
         </w:rPr>
+        <w:lastRenderedPageBreak/>
         <w:t>Proportional Integral (PI)</w:t>
       </w:r>
       <w:r>
@@ -5537,10 +5566,10 @@
           <w:position w:val="-36"/>
         </w:rPr>
         <w:object w:dxaOrig="2640" w:dyaOrig="780">
-          <v:shape id="_x0000_i1047" type="#_x0000_t75" style="width:132.1pt;height:38.8pt" o:ole="">
+          <v:shape id="_x0000_i1047" type="#_x0000_t75" style="width:132.25pt;height:38.75pt" o:ole="">
             <v:imagedata r:id="rId55" o:title=""/>
           </v:shape>
-          <o:OLEObject Type="Embed" ProgID="Equation.DSMT4" ShapeID="_x0000_i1047" DrawAspect="Content" ObjectID="_1509989868" r:id="rId56"/>
+          <o:OLEObject Type="Embed" ProgID="Equation.DSMT4" ShapeID="_x0000_i1047" DrawAspect="Content" ObjectID="_1510240299" r:id="rId56"/>
         </w:object>
       </w:r>
     </w:p>
@@ -5569,10 +5598,10 @@
           <w:position w:val="-36"/>
         </w:rPr>
         <w:object w:dxaOrig="2700" w:dyaOrig="780">
-          <v:shape id="_x0000_i1048" type="#_x0000_t75" style="width:134.9pt;height:38.8pt" o:ole="">
+          <v:shape id="_x0000_i1048" type="#_x0000_t75" style="width:134.75pt;height:38.75pt" o:ole="">
             <v:imagedata r:id="rId57" o:title=""/>
           </v:shape>
-          <o:OLEObject Type="Embed" ProgID="Equation.DSMT4" ShapeID="_x0000_i1048" DrawAspect="Content" ObjectID="_1509989869" r:id="rId58"/>
+          <o:OLEObject Type="Embed" ProgID="Equation.DSMT4" ShapeID="_x0000_i1048" DrawAspect="Content" ObjectID="_1510240300" r:id="rId58"/>
         </w:object>
       </w:r>
     </w:p>
@@ -5631,10 +5660,10 @@
           <w:position w:val="-36"/>
         </w:rPr>
         <w:object w:dxaOrig="3140" w:dyaOrig="800">
-          <v:shape id="_x0000_i1049" type="#_x0000_t75" style="width:156.85pt;height:40.05pt" o:ole="">
+          <v:shape id="_x0000_i1049" type="#_x0000_t75" style="width:156.75pt;height:40pt" o:ole="">
             <v:imagedata r:id="rId59" o:title=""/>
           </v:shape>
-          <o:OLEObject Type="Embed" ProgID="Equation.DSMT4" ShapeID="_x0000_i1049" DrawAspect="Content" ObjectID="_1509989870" r:id="rId60"/>
+          <o:OLEObject Type="Embed" ProgID="Equation.DSMT4" ShapeID="_x0000_i1049" DrawAspect="Content" ObjectID="_1510240301" r:id="rId60"/>
         </w:object>
       </w:r>
       <w:r>
@@ -5642,10 +5671,10 @@
           <w:position w:val="-36"/>
         </w:rPr>
         <w:object w:dxaOrig="3379" w:dyaOrig="800">
-          <v:shape id="_x0000_i1050" type="#_x0000_t75" style="width:169.05pt;height:40.05pt" o:ole="">
+          <v:shape id="_x0000_i1050" type="#_x0000_t75" style="width:169pt;height:40pt" o:ole="">
             <v:imagedata r:id="rId61" o:title=""/>
           </v:shape>
-          <o:OLEObject Type="Embed" ProgID="Equation.DSMT4" ShapeID="_x0000_i1050" DrawAspect="Content" ObjectID="_1509989871" r:id="rId62"/>
+          <o:OLEObject Type="Embed" ProgID="Equation.DSMT4" ShapeID="_x0000_i1050" DrawAspect="Content" ObjectID="_1510240302" r:id="rId62"/>
         </w:object>
       </w:r>
     </w:p>
@@ -5661,7 +5690,7 @@
           <v:shape id="_x0000_i1051" type="#_x0000_t75" style="width:180pt;height:26pt" o:ole="">
             <v:imagedata r:id="rId63" o:title=""/>
           </v:shape>
-          <o:OLEObject Type="Embed" ProgID="Equation.DSMT4" ShapeID="_x0000_i1051" DrawAspect="Content" ObjectID="_1509989872" r:id="rId64"/>
+          <o:OLEObject Type="Embed" ProgID="Equation.DSMT4" ShapeID="_x0000_i1051" DrawAspect="Content" ObjectID="_1510240303" r:id="rId64"/>
         </w:object>
       </w:r>
       <w:r>
@@ -5753,10 +5782,10 @@
           <w:position w:val="-24"/>
         </w:rPr>
         <w:object w:dxaOrig="1760" w:dyaOrig="620">
-          <v:shape id="_x0000_i1055" type="#_x0000_t75" style="width:87.95pt;height:31pt" o:ole="">
+          <v:shape id="_x0000_i1052" type="#_x0000_t75" style="width:88pt;height:31pt" o:ole="">
             <v:imagedata r:id="rId65" o:title=""/>
           </v:shape>
-          <o:OLEObject Type="Embed" ProgID="Equation.DSMT4" ShapeID="_x0000_i1055" DrawAspect="Content" ObjectID="_1509989873" r:id="rId66"/>
+          <o:OLEObject Type="Embed" ProgID="Equation.DSMT4" ShapeID="_x0000_i1052" DrawAspect="Content" ObjectID="_1510240304" r:id="rId66"/>
         </w:object>
       </w:r>
     </w:p>
@@ -6571,6 +6600,7 @@
         <w:rPr>
           <w:b/>
         </w:rPr>
+        <w:lastRenderedPageBreak/>
         <w:t>Open loop</w:t>
       </w:r>
       <w:r>
@@ -6598,10 +6628,10 @@
           <w:position w:val="-32"/>
         </w:rPr>
         <w:object w:dxaOrig="2180" w:dyaOrig="740">
-          <v:shape id="_x0000_i1052" type="#_x0000_t75" style="width:109.25pt;height:36.95pt" o:ole="">
+          <v:shape id="_x0000_i1053" type="#_x0000_t75" style="width:109.25pt;height:37pt" o:ole="">
             <v:imagedata r:id="rId67" o:title=""/>
           </v:shape>
-          <o:OLEObject Type="Embed" ProgID="Equation.DSMT4" ShapeID="_x0000_i1052" DrawAspect="Content" ObjectID="_1509989874" r:id="rId68"/>
+          <o:OLEObject Type="Embed" ProgID="Equation.DSMT4" ShapeID="_x0000_i1053" DrawAspect="Content" ObjectID="_1510240305" r:id="rId68"/>
         </w:object>
       </w:r>
     </w:p>
@@ -6614,10 +6644,10 @@
           <w:position w:val="-62"/>
         </w:rPr>
         <w:object w:dxaOrig="2260" w:dyaOrig="1340">
-          <v:shape id="_x0000_i1053" type="#_x0000_t75" style="width:113pt;height:67pt" o:ole="">
+          <v:shape id="_x0000_i1054" type="#_x0000_t75" style="width:113pt;height:67pt" o:ole="">
             <v:imagedata r:id="rId69" o:title=""/>
           </v:shape>
-          <o:OLEObject Type="Embed" ProgID="Equation.DSMT4" ShapeID="_x0000_i1053" DrawAspect="Content" ObjectID="_1509989875" r:id="rId70"/>
+          <o:OLEObject Type="Embed" ProgID="Equation.DSMT4" ShapeID="_x0000_i1054" DrawAspect="Content" ObjectID="_1510240306" r:id="rId70"/>
         </w:object>
       </w:r>
     </w:p>
@@ -6630,10 +6660,10 @@
           <w:position w:val="-24"/>
         </w:rPr>
         <w:object w:dxaOrig="2240" w:dyaOrig="620">
-          <v:shape id="_x0000_i1054" type="#_x0000_t75" style="width:112.05pt;height:31pt" o:ole="">
+          <v:shape id="_x0000_i1055" type="#_x0000_t75" style="width:112pt;height:31pt" o:ole="">
             <v:imagedata r:id="rId71" o:title=""/>
           </v:shape>
-          <o:OLEObject Type="Embed" ProgID="Equation.DSMT4" ShapeID="_x0000_i1054" DrawAspect="Content" ObjectID="_1509989876" r:id="rId72"/>
+          <o:OLEObject Type="Embed" ProgID="Equation.DSMT4" ShapeID="_x0000_i1055" DrawAspect="Content" ObjectID="_1510240307" r:id="rId72"/>
         </w:object>
       </w:r>
     </w:p>
@@ -7355,6 +7385,7 @@
           <w:rFonts w:ascii="Cambria Math" w:hAnsi="Cambria Math"/>
           <w:lang w:val="en-US" w:eastAsia="ja-JP"/>
         </w:rPr>
+        <w:lastRenderedPageBreak/>
         <w:t>What is the minimum value of ε that leads to the majority voter outputting a value?</w:t>
       </w:r>
     </w:p>
@@ -7634,68 +7665,6 @@
         <w:pStyle w:val="NoSpacing"/>
       </w:pPr>
       <w:r>
-        <w:rPr>
-          <w:b/>
-        </w:rPr>
-        <w:t>Best Case Execution Time (BCET)</w:t>
-      </w:r>
-      <w:r>
-        <w:t xml:space="preserve">: </w:t>
-      </w:r>
-    </w:p>
-    <w:p>
-      <w:pPr>
-        <w:pStyle w:val="NoSpacing"/>
-      </w:pPr>
-      <w:r>
-        <w:rPr>
-          <w:b/>
-        </w:rPr>
-        <w:t>Worst Case Execution Time (WCET)</w:t>
-      </w:r>
-      <w:r>
-        <w:t xml:space="preserve">: </w:t>
-      </w:r>
-    </w:p>
-    <w:p>
-      <w:pPr>
-        <w:pStyle w:val="NoSpacing"/>
-      </w:pPr>
-    </w:p>
-    <w:p>
-      <w:pPr>
-        <w:pStyle w:val="NoSpacing"/>
-      </w:pPr>
-      <w:r>
-        <w:t xml:space="preserve">(BCET^): estimation of BCET </w:t>
-      </w:r>
-    </w:p>
-    <w:p>
-      <w:pPr>
-        <w:pStyle w:val="NoSpacing"/>
-      </w:pPr>
-      <w:r>
-        <w:t xml:space="preserve">(WCET^): estimation of WCET </w:t>
-      </w:r>
-    </w:p>
-    <w:p>
-      <w:pPr>
-        <w:pStyle w:val="NoSpacing"/>
-      </w:pPr>
-      <w:r>
-        <w:t>BCET^ &lt; BCET &lt; WCET, WCET^</w:t>
-      </w:r>
-    </w:p>
-    <w:p>
-      <w:pPr>
-        <w:pStyle w:val="NoSpacing"/>
-      </w:pPr>
-    </w:p>
-    <w:p>
-      <w:pPr>
-        <w:pStyle w:val="NoSpacing"/>
-      </w:pPr>
-      <w:r>
         <w:t>A lot of these problems are based on binomial</w:t>
       </w:r>
     </w:p>
@@ -7732,7 +7701,25 @@
         <w:t>checksum</w:t>
       </w:r>
       <w:r>
-        <w:t xml:space="preserve">, where 1’s are even for </w:t>
+        <w:t xml:space="preserve">, where </w:t>
+      </w:r>
+      <w:r>
+        <w:t xml:space="preserve">the number of </w:t>
+      </w:r>
+      <w:r>
+        <w:t xml:space="preserve">1’s are </w:t>
+      </w:r>
+      <w:r>
+        <w:t xml:space="preserve">identified as </w:t>
+      </w:r>
+      <w:r>
+        <w:t xml:space="preserve">even </w:t>
+      </w:r>
+      <w:r>
+        <w:t xml:space="preserve">(1) </w:t>
+      </w:r>
+      <w:r>
+        <w:t xml:space="preserve">for </w:t>
       </w:r>
       <w:r>
         <w:rPr>
@@ -7741,7 +7728,13 @@
         <w:t>even parity</w:t>
       </w:r>
       <w:r>
-        <w:t xml:space="preserve"> and odd for </w:t>
+        <w:t xml:space="preserve"> and odd </w:t>
+      </w:r>
+      <w:r>
+        <w:t xml:space="preserve">(0) </w:t>
+      </w:r>
+      <w:r>
+        <w:t xml:space="preserve">for </w:t>
       </w:r>
       <w:r>
         <w:rPr>
@@ -7856,6 +7849,108 @@
       <w:pPr>
         <w:pStyle w:val="NoSpacing"/>
       </w:pPr>
+    </w:p>
+    <w:p>
+      <w:pPr>
+        <w:pStyle w:val="Heading1"/>
+      </w:pPr>
+      <w:r>
+        <w:t>Execution Time</w:t>
+      </w:r>
+    </w:p>
+    <w:p>
+      <w:pPr>
+        <w:pStyle w:val="NoSpacing"/>
+      </w:pPr>
+      <w:r>
+        <w:t>Underestimate the time</w:t>
+      </w:r>
+    </w:p>
+    <w:p>
+      <w:pPr>
+        <w:pStyle w:val="NoSpacing"/>
+      </w:pPr>
+    </w:p>
+    <w:p>
+      <w:pPr>
+        <w:pStyle w:val="NoSpacing"/>
+      </w:pPr>
+      <w:r>
+        <w:rPr>
+          <w:b/>
+        </w:rPr>
+        <w:t>Best Case Execution Time (BCET)</w:t>
+      </w:r>
+      <w:r>
+        <w:t xml:space="preserve">: </w:t>
+      </w:r>
+    </w:p>
+    <w:p>
+      <w:pPr>
+        <w:pStyle w:val="NoSpacing"/>
+      </w:pPr>
+      <w:r>
+        <w:rPr>
+          <w:b/>
+        </w:rPr>
+        <w:t>Worst Case Execution Time (WCET)</w:t>
+      </w:r>
+      <w:r>
+        <w:t xml:space="preserve">: </w:t>
+      </w:r>
+    </w:p>
+    <w:p>
+      <w:pPr>
+        <w:pStyle w:val="NoSpacing"/>
+      </w:pPr>
+    </w:p>
+    <w:p>
+      <w:pPr>
+        <w:pStyle w:val="NoSpacing"/>
+      </w:pPr>
+      <w:r>
+        <w:t xml:space="preserve">(BCET^): estimation of BCET </w:t>
+      </w:r>
+    </w:p>
+    <w:p>
+      <w:pPr>
+        <w:pStyle w:val="NoSpacing"/>
+      </w:pPr>
+      <w:r>
+        <w:t xml:space="preserve">(WCET^): estimation of WCET </w:t>
+      </w:r>
+    </w:p>
+    <w:p>
+      <w:pPr>
+        <w:pStyle w:val="NoSpacing"/>
+      </w:pPr>
+      <w:r>
+        <w:t>BCET^ &lt; BCET &lt; WCET, WCET^</w:t>
+      </w:r>
+    </w:p>
+    <w:p>
+      <w:pPr>
+        <w:pStyle w:val="Heading1"/>
+      </w:pPr>
+      <w:r>
+        <w:t>Natural Language Standards</w:t>
+      </w:r>
+    </w:p>
+    <w:p>
+      <w:pPr>
+        <w:pStyle w:val="NoSpacing"/>
+      </w:pPr>
+      <w:r>
+        <w:t>Should: soft requirement</w:t>
+      </w:r>
+    </w:p>
+    <w:p>
+      <w:pPr>
+        <w:pStyle w:val="NoSpacing"/>
+      </w:pPr>
+      <w:r>
+        <w:t>Shall: hard requirement</w:t>
+      </w:r>
     </w:p>
     <w:sectPr>
       <w:headerReference w:type="default" r:id="rId73"/>
@@ -7962,6 +8057,7 @@
         <w:docPartUnique/>
       </w:docPartObj>
     </w:sdtPr>
+    <w:sdtEndPr/>
     <w:sdtContent>
       <w:sdt>
         <w:sdtPr>
@@ -7971,6 +8067,7 @@
             <w:docPartUnique/>
           </w:docPartObj>
         </w:sdtPr>
+        <w:sdtEndPr/>
         <w:sdtContent>
           <w:p>
             <w:pPr>
@@ -12675,7 +12772,7 @@
 </file>
 
 <file path=customXml/itemProps1.xml><?xml version="1.0" encoding="utf-8"?>
-<ds:datastoreItem xmlns:ds="http://schemas.openxmlformats.org/officeDocument/2006/customXml" ds:itemID="{A5E6AC2E-0756-4590-94A0-C03477C54D67}">
+<ds:datastoreItem xmlns:ds="http://schemas.openxmlformats.org/officeDocument/2006/customXml" ds:itemID="{B1EEB952-6386-4353-A826-04EFB1450FBE}">
   <ds:schemaRefs>
     <ds:schemaRef ds:uri="http://schemas.openxmlformats.org/officeDocument/2006/bibliography"/>
   </ds:schemaRefs>

</xml_diff>

<commit_message>
let the exams begin...
</commit_message>
<xml_diff>
--- a/SFWR ENG 4AA4.docx
+++ b/SFWR ENG 4AA4.docx
@@ -6,8 +6,6 @@
       <w:pPr>
         <w:pStyle w:val="Title"/>
       </w:pPr>
-      <w:bookmarkStart w:id="0" w:name="_GoBack"/>
-      <w:bookmarkEnd w:id="0"/>
       <w:r>
         <w:t>SFWR ENG 4AA4</w:t>
       </w:r>
@@ -88,7 +86,12 @@
             <w:pStyle w:val="TOCHeading"/>
           </w:pPr>
           <w:r>
-            <w:t>Contents</w:t>
+            <w:t>Conte</w:t>
+          </w:r>
+          <w:bookmarkStart w:id="0" w:name="_GoBack"/>
+          <w:bookmarkEnd w:id="0"/>
+          <w:r>
+            <w:t>nts</w:t>
           </w:r>
         </w:p>
         <w:p>
@@ -112,7 +115,7 @@
           <w:r>
             <w:fldChar w:fldCharType="separate"/>
           </w:r>
-          <w:hyperlink w:anchor="_Toc436247870" w:history="1">
+          <w:hyperlink w:anchor="_Toc437542475" w:history="1">
             <w:r>
               <w:rPr>
                 <w:rStyle w:val="Hyperlink"/>
@@ -139,7 +142,7 @@
                 <w:noProof/>
                 <w:webHidden/>
               </w:rPr>
-              <w:instrText xml:space="preserve"> PAGEREF _Toc436247870 \h </w:instrText>
+              <w:instrText xml:space="preserve"> PAGEREF _Toc437542475 \h </w:instrText>
             </w:r>
             <w:r>
               <w:rPr>
@@ -182,7 +185,7 @@
               <w:lang w:eastAsia="en-CA"/>
             </w:rPr>
           </w:pPr>
-          <w:hyperlink w:anchor="_Toc436247871" w:history="1">
+          <w:hyperlink w:anchor="_Toc437542476" w:history="1">
             <w:r>
               <w:rPr>
                 <w:rStyle w:val="Hyperlink"/>
@@ -209,7 +212,7 @@
                 <w:noProof/>
                 <w:webHidden/>
               </w:rPr>
-              <w:instrText xml:space="preserve"> PAGEREF _Toc436247871 \h </w:instrText>
+              <w:instrText xml:space="preserve"> PAGEREF _Toc437542476 \h </w:instrText>
             </w:r>
             <w:r>
               <w:rPr>
@@ -252,7 +255,7 @@
               <w:lang w:eastAsia="en-CA"/>
             </w:rPr>
           </w:pPr>
-          <w:hyperlink w:anchor="_Toc436247872" w:history="1">
+          <w:hyperlink w:anchor="_Toc437542477" w:history="1">
             <w:r>
               <w:rPr>
                 <w:rStyle w:val="Hyperlink"/>
@@ -279,7 +282,7 @@
                 <w:noProof/>
                 <w:webHidden/>
               </w:rPr>
-              <w:instrText xml:space="preserve"> PAGEREF _Toc436247872 \h </w:instrText>
+              <w:instrText xml:space="preserve"> PAGEREF _Toc437542477 \h </w:instrText>
             </w:r>
             <w:r>
               <w:rPr>
@@ -322,7 +325,7 @@
               <w:lang w:eastAsia="en-CA"/>
             </w:rPr>
           </w:pPr>
-          <w:hyperlink w:anchor="_Toc436247873" w:history="1">
+          <w:hyperlink w:anchor="_Toc437542478" w:history="1">
             <w:r>
               <w:rPr>
                 <w:rStyle w:val="Hyperlink"/>
@@ -349,7 +352,7 @@
                 <w:noProof/>
                 <w:webHidden/>
               </w:rPr>
-              <w:instrText xml:space="preserve"> PAGEREF _Toc436247873 \h </w:instrText>
+              <w:instrText xml:space="preserve"> PAGEREF _Toc437542478 \h </w:instrText>
             </w:r>
             <w:r>
               <w:rPr>
@@ -392,7 +395,7 @@
               <w:lang w:eastAsia="en-CA"/>
             </w:rPr>
           </w:pPr>
-          <w:hyperlink w:anchor="_Toc436247874" w:history="1">
+          <w:hyperlink w:anchor="_Toc437542479" w:history="1">
             <w:r>
               <w:rPr>
                 <w:rStyle w:val="Hyperlink"/>
@@ -419,7 +422,7 @@
                 <w:noProof/>
                 <w:webHidden/>
               </w:rPr>
-              <w:instrText xml:space="preserve"> PAGEREF _Toc436247874 \h </w:instrText>
+              <w:instrText xml:space="preserve"> PAGEREF _Toc437542479 \h </w:instrText>
             </w:r>
             <w:r>
               <w:rPr>
@@ -462,7 +465,7 @@
               <w:lang w:eastAsia="en-CA"/>
             </w:rPr>
           </w:pPr>
-          <w:hyperlink w:anchor="_Toc436247875" w:history="1">
+          <w:hyperlink w:anchor="_Toc437542480" w:history="1">
             <w:r>
               <w:rPr>
                 <w:rStyle w:val="Hyperlink"/>
@@ -489,7 +492,7 @@
                 <w:noProof/>
                 <w:webHidden/>
               </w:rPr>
-              <w:instrText xml:space="preserve"> PAGEREF _Toc436247875 \h </w:instrText>
+              <w:instrText xml:space="preserve"> PAGEREF _Toc437542480 \h </w:instrText>
             </w:r>
             <w:r>
               <w:rPr>
@@ -532,7 +535,7 @@
               <w:lang w:eastAsia="en-CA"/>
             </w:rPr>
           </w:pPr>
-          <w:hyperlink w:anchor="_Toc436247876" w:history="1">
+          <w:hyperlink w:anchor="_Toc437542481" w:history="1">
             <w:r>
               <w:rPr>
                 <w:rStyle w:val="Hyperlink"/>
@@ -559,7 +562,7 @@
                 <w:noProof/>
                 <w:webHidden/>
               </w:rPr>
-              <w:instrText xml:space="preserve"> PAGEREF _Toc436247876 \h </w:instrText>
+              <w:instrText xml:space="preserve"> PAGEREF _Toc437542481 \h </w:instrText>
             </w:r>
             <w:r>
               <w:rPr>
@@ -602,7 +605,7 @@
               <w:lang w:eastAsia="en-CA"/>
             </w:rPr>
           </w:pPr>
-          <w:hyperlink w:anchor="_Toc436247877" w:history="1">
+          <w:hyperlink w:anchor="_Toc437542482" w:history="1">
             <w:r>
               <w:rPr>
                 <w:rStyle w:val="Hyperlink"/>
@@ -629,7 +632,7 @@
                 <w:noProof/>
                 <w:webHidden/>
               </w:rPr>
-              <w:instrText xml:space="preserve"> PAGEREF _Toc436247877 \h </w:instrText>
+              <w:instrText xml:space="preserve"> PAGEREF _Toc437542482 \h </w:instrText>
             </w:r>
             <w:r>
               <w:rPr>
@@ -672,7 +675,7 @@
               <w:lang w:eastAsia="en-CA"/>
             </w:rPr>
           </w:pPr>
-          <w:hyperlink w:anchor="_Toc436247878" w:history="1">
+          <w:hyperlink w:anchor="_Toc437542483" w:history="1">
             <w:r>
               <w:rPr>
                 <w:rStyle w:val="Hyperlink"/>
@@ -699,7 +702,7 @@
                 <w:noProof/>
                 <w:webHidden/>
               </w:rPr>
-              <w:instrText xml:space="preserve"> PAGEREF _Toc436247878 \h </w:instrText>
+              <w:instrText xml:space="preserve"> PAGEREF _Toc437542483 \h </w:instrText>
             </w:r>
             <w:r>
               <w:rPr>
@@ -742,7 +745,7 @@
               <w:lang w:eastAsia="en-CA"/>
             </w:rPr>
           </w:pPr>
-          <w:hyperlink w:anchor="_Toc436247879" w:history="1">
+          <w:hyperlink w:anchor="_Toc437542484" w:history="1">
             <w:r>
               <w:rPr>
                 <w:rStyle w:val="Hyperlink"/>
@@ -769,7 +772,7 @@
                 <w:noProof/>
                 <w:webHidden/>
               </w:rPr>
-              <w:instrText xml:space="preserve"> PAGEREF _Toc436247879 \h </w:instrText>
+              <w:instrText xml:space="preserve"> PAGEREF _Toc437542484 \h </w:instrText>
             </w:r>
             <w:r>
               <w:rPr>
@@ -812,7 +815,7 @@
               <w:lang w:eastAsia="en-CA"/>
             </w:rPr>
           </w:pPr>
-          <w:hyperlink w:anchor="_Toc436247880" w:history="1">
+          <w:hyperlink w:anchor="_Toc437542485" w:history="1">
             <w:r>
               <w:rPr>
                 <w:rStyle w:val="Hyperlink"/>
@@ -839,7 +842,7 @@
                 <w:noProof/>
                 <w:webHidden/>
               </w:rPr>
-              <w:instrText xml:space="preserve"> PAGEREF _Toc436247880 \h </w:instrText>
+              <w:instrText xml:space="preserve"> PAGEREF _Toc437542485 \h </w:instrText>
             </w:r>
             <w:r>
               <w:rPr>
@@ -882,7 +885,7 @@
               <w:lang w:eastAsia="en-CA"/>
             </w:rPr>
           </w:pPr>
-          <w:hyperlink w:anchor="_Toc436247881" w:history="1">
+          <w:hyperlink w:anchor="_Toc437542486" w:history="1">
             <w:r>
               <w:rPr>
                 <w:rStyle w:val="Hyperlink"/>
@@ -909,7 +912,7 @@
                 <w:noProof/>
                 <w:webHidden/>
               </w:rPr>
-              <w:instrText xml:space="preserve"> PAGEREF _Toc436247881 \h </w:instrText>
+              <w:instrText xml:space="preserve"> PAGEREF _Toc437542486 \h </w:instrText>
             </w:r>
             <w:r>
               <w:rPr>
@@ -952,7 +955,7 @@
               <w:lang w:eastAsia="en-CA"/>
             </w:rPr>
           </w:pPr>
-          <w:hyperlink w:anchor="_Toc436247882" w:history="1">
+          <w:hyperlink w:anchor="_Toc437542487" w:history="1">
             <w:r>
               <w:rPr>
                 <w:rStyle w:val="Hyperlink"/>
@@ -979,7 +982,7 @@
                 <w:noProof/>
                 <w:webHidden/>
               </w:rPr>
-              <w:instrText xml:space="preserve"> PAGEREF _Toc436247882 \h </w:instrText>
+              <w:instrText xml:space="preserve"> PAGEREF _Toc437542487 \h </w:instrText>
             </w:r>
             <w:r>
               <w:rPr>
@@ -1022,7 +1025,7 @@
               <w:lang w:eastAsia="en-CA"/>
             </w:rPr>
           </w:pPr>
-          <w:hyperlink w:anchor="_Toc436247883" w:history="1">
+          <w:hyperlink w:anchor="_Toc437542488" w:history="1">
             <w:r>
               <w:rPr>
                 <w:rStyle w:val="Hyperlink"/>
@@ -1049,7 +1052,7 @@
                 <w:noProof/>
                 <w:webHidden/>
               </w:rPr>
-              <w:instrText xml:space="preserve"> PAGEREF _Toc436247883 \h </w:instrText>
+              <w:instrText xml:space="preserve"> PAGEREF _Toc437542488 \h </w:instrText>
             </w:r>
             <w:r>
               <w:rPr>
@@ -1092,7 +1095,7 @@
               <w:lang w:eastAsia="en-CA"/>
             </w:rPr>
           </w:pPr>
-          <w:hyperlink w:anchor="_Toc436247884" w:history="1">
+          <w:hyperlink w:anchor="_Toc437542489" w:history="1">
             <w:r>
               <w:rPr>
                 <w:rStyle w:val="Hyperlink"/>
@@ -1119,7 +1122,7 @@
                 <w:noProof/>
                 <w:webHidden/>
               </w:rPr>
-              <w:instrText xml:space="preserve"> PAGEREF _Toc436247884 \h </w:instrText>
+              <w:instrText xml:space="preserve"> PAGEREF _Toc437542489 \h </w:instrText>
             </w:r>
             <w:r>
               <w:rPr>
@@ -1162,7 +1165,7 @@
               <w:lang w:eastAsia="en-CA"/>
             </w:rPr>
           </w:pPr>
-          <w:hyperlink w:anchor="_Toc436247885" w:history="1">
+          <w:hyperlink w:anchor="_Toc437542490" w:history="1">
             <w:r>
               <w:rPr>
                 <w:rStyle w:val="Hyperlink"/>
@@ -1189,7 +1192,7 @@
                 <w:noProof/>
                 <w:webHidden/>
               </w:rPr>
-              <w:instrText xml:space="preserve"> PAGEREF _Toc436247885 \h </w:instrText>
+              <w:instrText xml:space="preserve"> PAGEREF _Toc437542490 \h </w:instrText>
             </w:r>
             <w:r>
               <w:rPr>
@@ -1232,7 +1235,7 @@
               <w:lang w:eastAsia="en-CA"/>
             </w:rPr>
           </w:pPr>
-          <w:hyperlink w:anchor="_Toc436247886" w:history="1">
+          <w:hyperlink w:anchor="_Toc437542491" w:history="1">
             <w:r>
               <w:rPr>
                 <w:rStyle w:val="Hyperlink"/>
@@ -1259,7 +1262,7 @@
                 <w:noProof/>
                 <w:webHidden/>
               </w:rPr>
-              <w:instrText xml:space="preserve"> PAGEREF _Toc436247886 \h </w:instrText>
+              <w:instrText xml:space="preserve"> PAGEREF _Toc437542491 \h </w:instrText>
             </w:r>
             <w:r>
               <w:rPr>
@@ -1302,7 +1305,7 @@
               <w:lang w:eastAsia="en-CA"/>
             </w:rPr>
           </w:pPr>
-          <w:hyperlink w:anchor="_Toc436247887" w:history="1">
+          <w:hyperlink w:anchor="_Toc437542492" w:history="1">
             <w:r>
               <w:rPr>
                 <w:rStyle w:val="Hyperlink"/>
@@ -1329,7 +1332,7 @@
                 <w:noProof/>
                 <w:webHidden/>
               </w:rPr>
-              <w:instrText xml:space="preserve"> PAGEREF _Toc436247887 \h </w:instrText>
+              <w:instrText xml:space="preserve"> PAGEREF _Toc437542492 \h </w:instrText>
             </w:r>
             <w:r>
               <w:rPr>
@@ -1372,7 +1375,7 @@
               <w:lang w:eastAsia="en-CA"/>
             </w:rPr>
           </w:pPr>
-          <w:hyperlink w:anchor="_Toc436247888" w:history="1">
+          <w:hyperlink w:anchor="_Toc437542493" w:history="1">
             <w:r>
               <w:rPr>
                 <w:rStyle w:val="Hyperlink"/>
@@ -1399,7 +1402,7 @@
                 <w:noProof/>
                 <w:webHidden/>
               </w:rPr>
-              <w:instrText xml:space="preserve"> PAGEREF _Toc436247888 \h </w:instrText>
+              <w:instrText xml:space="preserve"> PAGEREF _Toc437542493 \h </w:instrText>
             </w:r>
             <w:r>
               <w:rPr>
@@ -1442,7 +1445,7 @@
               <w:lang w:eastAsia="en-CA"/>
             </w:rPr>
           </w:pPr>
-          <w:hyperlink w:anchor="_Toc436247889" w:history="1">
+          <w:hyperlink w:anchor="_Toc437542494" w:history="1">
             <w:r>
               <w:rPr>
                 <w:rStyle w:val="Hyperlink"/>
@@ -1469,7 +1472,7 @@
                 <w:noProof/>
                 <w:webHidden/>
               </w:rPr>
-              <w:instrText xml:space="preserve"> PAGEREF _Toc436247889 \h </w:instrText>
+              <w:instrText xml:space="preserve"> PAGEREF _Toc437542494 \h </w:instrText>
             </w:r>
             <w:r>
               <w:rPr>
@@ -1512,7 +1515,7 @@
               <w:lang w:eastAsia="en-CA"/>
             </w:rPr>
           </w:pPr>
-          <w:hyperlink w:anchor="_Toc436247890" w:history="1">
+          <w:hyperlink w:anchor="_Toc437542495" w:history="1">
             <w:r>
               <w:rPr>
                 <w:rStyle w:val="Hyperlink"/>
@@ -1539,7 +1542,7 @@
                 <w:noProof/>
                 <w:webHidden/>
               </w:rPr>
-              <w:instrText xml:space="preserve"> PAGEREF _Toc436247890 \h </w:instrText>
+              <w:instrText xml:space="preserve"> PAGEREF _Toc437542495 \h </w:instrText>
             </w:r>
             <w:r>
               <w:rPr>
@@ -1582,7 +1585,7 @@
               <w:lang w:eastAsia="en-CA"/>
             </w:rPr>
           </w:pPr>
-          <w:hyperlink w:anchor="_Toc436247891" w:history="1">
+          <w:hyperlink w:anchor="_Toc437542496" w:history="1">
             <w:r>
               <w:rPr>
                 <w:rStyle w:val="Hyperlink"/>
@@ -1609,7 +1612,7 @@
                 <w:noProof/>
                 <w:webHidden/>
               </w:rPr>
-              <w:instrText xml:space="preserve"> PAGEREF _Toc436247891 \h </w:instrText>
+              <w:instrText xml:space="preserve"> PAGEREF _Toc437542496 \h </w:instrText>
             </w:r>
             <w:r>
               <w:rPr>
@@ -1630,6 +1633,146 @@
                 <w:webHidden/>
               </w:rPr>
               <w:t>11</w:t>
+            </w:r>
+            <w:r>
+              <w:rPr>
+                <w:noProof/>
+                <w:webHidden/>
+              </w:rPr>
+              <w:fldChar w:fldCharType="end"/>
+            </w:r>
+          </w:hyperlink>
+        </w:p>
+        <w:p>
+          <w:pPr>
+            <w:pStyle w:val="TOC1"/>
+            <w:tabs>
+              <w:tab w:val="right" w:leader="dot" w:pos="9350"/>
+            </w:tabs>
+            <w:rPr>
+              <w:rFonts w:eastAsiaTheme="minorEastAsia"/>
+              <w:noProof/>
+              <w:lang w:eastAsia="en-CA"/>
+            </w:rPr>
+          </w:pPr>
+          <w:hyperlink w:anchor="_Toc437542497" w:history="1">
+            <w:r>
+              <w:rPr>
+                <w:rStyle w:val="Hyperlink"/>
+                <w:noProof/>
+              </w:rPr>
+              <w:t>Execution Time</w:t>
+            </w:r>
+            <w:r>
+              <w:rPr>
+                <w:noProof/>
+                <w:webHidden/>
+              </w:rPr>
+              <w:tab/>
+            </w:r>
+            <w:r>
+              <w:rPr>
+                <w:noProof/>
+                <w:webHidden/>
+              </w:rPr>
+              <w:fldChar w:fldCharType="begin"/>
+            </w:r>
+            <w:r>
+              <w:rPr>
+                <w:noProof/>
+                <w:webHidden/>
+              </w:rPr>
+              <w:instrText xml:space="preserve"> PAGEREF _Toc437542497 \h </w:instrText>
+            </w:r>
+            <w:r>
+              <w:rPr>
+                <w:noProof/>
+                <w:webHidden/>
+              </w:rPr>
+            </w:r>
+            <w:r>
+              <w:rPr>
+                <w:noProof/>
+                <w:webHidden/>
+              </w:rPr>
+              <w:fldChar w:fldCharType="separate"/>
+            </w:r>
+            <w:r>
+              <w:rPr>
+                <w:noProof/>
+                <w:webHidden/>
+              </w:rPr>
+              <w:t>11</w:t>
+            </w:r>
+            <w:r>
+              <w:rPr>
+                <w:noProof/>
+                <w:webHidden/>
+              </w:rPr>
+              <w:fldChar w:fldCharType="end"/>
+            </w:r>
+          </w:hyperlink>
+        </w:p>
+        <w:p>
+          <w:pPr>
+            <w:pStyle w:val="TOC1"/>
+            <w:tabs>
+              <w:tab w:val="right" w:leader="dot" w:pos="9350"/>
+            </w:tabs>
+            <w:rPr>
+              <w:rFonts w:eastAsiaTheme="minorEastAsia"/>
+              <w:noProof/>
+              <w:lang w:eastAsia="en-CA"/>
+            </w:rPr>
+          </w:pPr>
+          <w:hyperlink w:anchor="_Toc437542498" w:history="1">
+            <w:r>
+              <w:rPr>
+                <w:rStyle w:val="Hyperlink"/>
+                <w:noProof/>
+              </w:rPr>
+              <w:t>Natural Language Standards</w:t>
+            </w:r>
+            <w:r>
+              <w:rPr>
+                <w:noProof/>
+                <w:webHidden/>
+              </w:rPr>
+              <w:tab/>
+            </w:r>
+            <w:r>
+              <w:rPr>
+                <w:noProof/>
+                <w:webHidden/>
+              </w:rPr>
+              <w:fldChar w:fldCharType="begin"/>
+            </w:r>
+            <w:r>
+              <w:rPr>
+                <w:noProof/>
+                <w:webHidden/>
+              </w:rPr>
+              <w:instrText xml:space="preserve"> PAGEREF _Toc437542498 \h </w:instrText>
+            </w:r>
+            <w:r>
+              <w:rPr>
+                <w:noProof/>
+                <w:webHidden/>
+              </w:rPr>
+            </w:r>
+            <w:r>
+              <w:rPr>
+                <w:noProof/>
+                <w:webHidden/>
+              </w:rPr>
+              <w:fldChar w:fldCharType="separate"/>
+            </w:r>
+            <w:r>
+              <w:rPr>
+                <w:noProof/>
+                <w:webHidden/>
+              </w:rPr>
+              <w:t>12</w:t>
             </w:r>
             <w:r>
               <w:rPr>
@@ -1661,9 +1804,8 @@
       <w:pPr>
         <w:pStyle w:val="Heading1"/>
       </w:pPr>
-      <w:bookmarkStart w:id="1" w:name="_Toc436247870"/>
-      <w:r>
-        <w:lastRenderedPageBreak/>
+      <w:bookmarkStart w:id="1" w:name="_Toc437542475"/>
+      <w:r>
         <w:t>Real-Time Systems</w:t>
       </w:r>
       <w:bookmarkEnd w:id="1"/>
@@ -1672,7 +1814,7 @@
       <w:pPr>
         <w:pStyle w:val="Heading2"/>
       </w:pPr>
-      <w:bookmarkStart w:id="2" w:name="_Toc436247871"/>
+      <w:bookmarkStart w:id="2" w:name="_Toc437542476"/>
       <w:r>
         <w:t>Classifications</w:t>
       </w:r>
@@ -1856,10 +1998,10 @@
             <v:path o:extrusionok="f" gradientshapeok="t" o:connecttype="rect"/>
             <o:lock v:ext="edit" aspectratio="t"/>
           </v:shapetype>
-          <v:shape id="_x0000_i1025" type="#_x0000_t75" style="width:90.5pt;height:20pt" o:ole="">
+          <v:shape id="_x0000_i1025" type="#_x0000_t75" style="width:90.65pt;height:19.9pt" o:ole="">
             <v:imagedata r:id="rId9" o:title=""/>
           </v:shape>
-          <o:OLEObject Type="Embed" ProgID="Equation.DSMT4" ShapeID="_x0000_i1025" DrawAspect="Content" ObjectID="_1510240277" r:id="rId10"/>
+          <o:OLEObject Type="Embed" ProgID="Equation.DSMT4" ShapeID="_x0000_i1025" DrawAspect="Content" ObjectID="_1511284354" r:id="rId10"/>
         </w:object>
       </w:r>
     </w:p>
@@ -1867,7 +2009,7 @@
       <w:pPr>
         <w:pStyle w:val="Heading2"/>
       </w:pPr>
-      <w:bookmarkStart w:id="3" w:name="_Toc436247872"/>
+      <w:bookmarkStart w:id="3" w:name="_Toc437542477"/>
       <w:r>
         <w:t>Difference Equations</w:t>
       </w:r>
@@ -1891,10 +2033,10 @@
           <w:position w:val="-24"/>
         </w:rPr>
         <w:object w:dxaOrig="2460" w:dyaOrig="660">
-          <v:shape id="_x0000_i1026" type="#_x0000_t75" style="width:123pt;height:33.25pt" o:ole="">
+          <v:shape id="_x0000_i1026" type="#_x0000_t75" style="width:123.05pt;height:33.2pt" o:ole="">
             <v:imagedata r:id="rId11" o:title=""/>
           </v:shape>
-          <o:OLEObject Type="Embed" ProgID="Equation.DSMT4" ShapeID="_x0000_i1026" DrawAspect="Content" ObjectID="_1510240278" r:id="rId12"/>
+          <o:OLEObject Type="Embed" ProgID="Equation.DSMT4" ShapeID="_x0000_i1026" DrawAspect="Content" ObjectID="_1511284355" r:id="rId12"/>
         </w:object>
       </w:r>
     </w:p>
@@ -1916,10 +2058,10 @@
           <w:position w:val="-24"/>
         </w:rPr>
         <w:object w:dxaOrig="2460" w:dyaOrig="660">
-          <v:shape id="_x0000_i1027" type="#_x0000_t75" style="width:123pt;height:33.25pt" o:ole="">
+          <v:shape id="_x0000_i1027" type="#_x0000_t75" style="width:123.05pt;height:33.2pt" o:ole="">
             <v:imagedata r:id="rId13" o:title=""/>
           </v:shape>
-          <o:OLEObject Type="Embed" ProgID="Equation.DSMT4" ShapeID="_x0000_i1027" DrawAspect="Content" ObjectID="_1510240279" r:id="rId14"/>
+          <o:OLEObject Type="Embed" ProgID="Equation.DSMT4" ShapeID="_x0000_i1027" DrawAspect="Content" ObjectID="_1511284356" r:id="rId14"/>
         </w:object>
       </w:r>
     </w:p>
@@ -1927,7 +2069,7 @@
       <w:pPr>
         <w:pStyle w:val="Heading3"/>
       </w:pPr>
-      <w:bookmarkStart w:id="4" w:name="_Toc436247873"/>
+      <w:bookmarkStart w:id="4" w:name="_Toc437542478"/>
       <w:r>
         <w:t>e.g.)</w:t>
       </w:r>
@@ -1950,10 +2092,10 @@
           <w:position w:val="-108"/>
         </w:rPr>
         <w:object w:dxaOrig="6780" w:dyaOrig="1920">
-          <v:shape id="_x0000_i1028" type="#_x0000_t75" style="width:339pt;height:96pt" o:ole="">
+          <v:shape id="_x0000_i1028" type="#_x0000_t75" style="width:339.05pt;height:96pt" o:ole="">
             <v:imagedata r:id="rId15" o:title=""/>
           </v:shape>
-          <o:OLEObject Type="Embed" ProgID="Equation.DSMT4" ShapeID="_x0000_i1028" DrawAspect="Content" ObjectID="_1510240280" r:id="rId16"/>
+          <o:OLEObject Type="Embed" ProgID="Equation.DSMT4" ShapeID="_x0000_i1028" DrawAspect="Content" ObjectID="_1511284357" r:id="rId16"/>
         </w:object>
       </w:r>
       <w:r>
@@ -1969,10 +2111,10 @@
           <w:position w:val="-32"/>
         </w:rPr>
         <w:object w:dxaOrig="7080" w:dyaOrig="760">
-          <v:shape id="_x0000_i1029" type="#_x0000_t75" style="width:354pt;height:38pt" o:ole="">
+          <v:shape id="_x0000_i1029" type="#_x0000_t75" style="width:354.15pt;height:38.05pt" o:ole="">
             <v:imagedata r:id="rId17" o:title=""/>
           </v:shape>
-          <o:OLEObject Type="Embed" ProgID="Equation.DSMT4" ShapeID="_x0000_i1029" DrawAspect="Content" ObjectID="_1510240281" r:id="rId18"/>
+          <o:OLEObject Type="Embed" ProgID="Equation.DSMT4" ShapeID="_x0000_i1029" DrawAspect="Content" ObjectID="_1511284358" r:id="rId18"/>
         </w:object>
       </w:r>
     </w:p>
@@ -1993,10 +2135,10 @@
           <w:position w:val="-72"/>
         </w:rPr>
         <w:object w:dxaOrig="1840" w:dyaOrig="1820">
-          <v:shape id="_x0000_i1030" type="#_x0000_t75" style="width:92pt;height:91pt" o:ole="">
+          <v:shape id="_x0000_i1030" type="#_x0000_t75" style="width:91.9pt;height:90.9pt" o:ole="">
             <v:imagedata r:id="rId19" o:title=""/>
           </v:shape>
-          <o:OLEObject Type="Embed" ProgID="Equation.DSMT4" ShapeID="_x0000_i1030" DrawAspect="Content" ObjectID="_1510240282" r:id="rId20"/>
+          <o:OLEObject Type="Embed" ProgID="Equation.DSMT4" ShapeID="_x0000_i1030" DrawAspect="Content" ObjectID="_1511284359" r:id="rId20"/>
         </w:object>
       </w:r>
     </w:p>
@@ -2009,10 +2151,10 @@
           <w:position w:val="-52"/>
         </w:rPr>
         <w:object w:dxaOrig="720" w:dyaOrig="1160">
-          <v:shape id="_x0000_i1031" type="#_x0000_t75" style="width:36pt;height:58pt" o:ole="">
+          <v:shape id="_x0000_i1031" type="#_x0000_t75" style="width:36pt;height:57.95pt" o:ole="">
             <v:imagedata r:id="rId21" o:title=""/>
           </v:shape>
-          <o:OLEObject Type="Embed" ProgID="Equation.DSMT4" ShapeID="_x0000_i1031" DrawAspect="Content" ObjectID="_1510240283" r:id="rId22"/>
+          <o:OLEObject Type="Embed" ProgID="Equation.DSMT4" ShapeID="_x0000_i1031" DrawAspect="Content" ObjectID="_1511284360" r:id="rId22"/>
         </w:object>
       </w:r>
     </w:p>
@@ -2025,10 +2167,10 @@
           <w:position w:val="-10"/>
         </w:rPr>
         <w:object w:dxaOrig="660" w:dyaOrig="380">
-          <v:shape id="_x0000_i1032" type="#_x0000_t75" style="width:32.75pt;height:19pt" o:ole="">
+          <v:shape id="_x0000_i1032" type="#_x0000_t75" style="width:32.7pt;height:18.9pt" o:ole="">
             <v:imagedata r:id="rId23" o:title=""/>
           </v:shape>
-          <o:OLEObject Type="Embed" ProgID="Equation.DSMT4" ShapeID="_x0000_i1032" DrawAspect="Content" ObjectID="_1510240284" r:id="rId24"/>
+          <o:OLEObject Type="Embed" ProgID="Equation.DSMT4" ShapeID="_x0000_i1032" DrawAspect="Content" ObjectID="_1511284361" r:id="rId24"/>
         </w:object>
       </w:r>
     </w:p>
@@ -2041,10 +2183,10 @@
           <w:position w:val="-48"/>
         </w:rPr>
         <w:object w:dxaOrig="1340" w:dyaOrig="1080">
-          <v:shape id="_x0000_i1033" type="#_x0000_t75" style="width:67pt;height:54.25pt" o:ole="">
+          <v:shape id="_x0000_i1033" type="#_x0000_t75" style="width:66.9pt;height:54.4pt" o:ole="">
             <v:imagedata r:id="rId25" o:title=""/>
           </v:shape>
-          <o:OLEObject Type="Embed" ProgID="Equation.DSMT4" ShapeID="_x0000_i1033" DrawAspect="Content" ObjectID="_1510240285" r:id="rId26"/>
+          <o:OLEObject Type="Embed" ProgID="Equation.DSMT4" ShapeID="_x0000_i1033" DrawAspect="Content" ObjectID="_1511284362" r:id="rId26"/>
         </w:object>
       </w:r>
     </w:p>
@@ -2057,10 +2199,10 @@
           <w:position w:val="-48"/>
         </w:rPr>
         <w:object w:dxaOrig="1080" w:dyaOrig="1080">
-          <v:shape id="_x0000_i1034" type="#_x0000_t75" style="width:54.25pt;height:54.25pt" o:ole="">
+          <v:shape id="_x0000_i1034" type="#_x0000_t75" style="width:54.4pt;height:54.4pt" o:ole="">
             <v:imagedata r:id="rId27" o:title=""/>
           </v:shape>
-          <o:OLEObject Type="Embed" ProgID="Equation.DSMT4" ShapeID="_x0000_i1034" DrawAspect="Content" ObjectID="_1510240286" r:id="rId28"/>
+          <o:OLEObject Type="Embed" ProgID="Equation.DSMT4" ShapeID="_x0000_i1034" DrawAspect="Content" ObjectID="_1511284363" r:id="rId28"/>
         </w:object>
       </w:r>
     </w:p>
@@ -2092,10 +2234,10 @@
           <w:position w:val="-88"/>
         </w:rPr>
         <w:object w:dxaOrig="2000" w:dyaOrig="1660">
-          <v:shape id="_x0000_i1035" type="#_x0000_t75" style="width:100pt;height:83pt" o:ole="">
+          <v:shape id="_x0000_i1035" type="#_x0000_t75" style="width:100.1pt;height:83pt" o:ole="">
             <v:imagedata r:id="rId29" o:title=""/>
           </v:shape>
-          <o:OLEObject Type="Embed" ProgID="Equation.DSMT4" ShapeID="_x0000_i1035" DrawAspect="Content" ObjectID="_1510240287" r:id="rId30"/>
+          <o:OLEObject Type="Embed" ProgID="Equation.DSMT4" ShapeID="_x0000_i1035" DrawAspect="Content" ObjectID="_1511284364" r:id="rId30"/>
         </w:object>
       </w:r>
     </w:p>
@@ -2103,7 +2245,7 @@
       <w:pPr>
         <w:pStyle w:val="Heading1"/>
       </w:pPr>
-      <w:bookmarkStart w:id="5" w:name="_Toc436247874"/>
+      <w:bookmarkStart w:id="5" w:name="_Toc437542479"/>
       <w:r>
         <w:t>Task optimization</w:t>
       </w:r>
@@ -2127,10 +2269,10 @@
           <w:position w:val="-14"/>
         </w:rPr>
         <w:object w:dxaOrig="1600" w:dyaOrig="400">
-          <v:shape id="_x0000_i1036" type="#_x0000_t75" style="width:80.25pt;height:19.75pt" o:ole="">
+          <v:shape id="_x0000_i1036" type="#_x0000_t75" style="width:80.15pt;height:19.65pt" o:ole="">
             <v:imagedata r:id="rId31" o:title=""/>
           </v:shape>
-          <o:OLEObject Type="Embed" ProgID="Equation.DSMT4" ShapeID="_x0000_i1036" DrawAspect="Content" ObjectID="_1510240288" r:id="rId32"/>
+          <o:OLEObject Type="Embed" ProgID="Equation.DSMT4" ShapeID="_x0000_i1036" DrawAspect="Content" ObjectID="_1511284365" r:id="rId32"/>
         </w:object>
       </w:r>
     </w:p>
@@ -2272,10 +2414,10 @@
           <w:position w:val="-30"/>
         </w:rPr>
         <w:object w:dxaOrig="1040" w:dyaOrig="700">
-          <v:shape id="_x0000_i1037" type="#_x0000_t75" style="width:52pt;height:35pt" o:ole="">
+          <v:shape id="_x0000_i1037" type="#_x0000_t75" style="width:52.1pt;height:35pt" o:ole="">
             <v:imagedata r:id="rId33" o:title=""/>
           </v:shape>
-          <o:OLEObject Type="Embed" ProgID="Equation.DSMT4" ShapeID="_x0000_i1037" DrawAspect="Content" ObjectID="_1510240289" r:id="rId34"/>
+          <o:OLEObject Type="Embed" ProgID="Equation.DSMT4" ShapeID="_x0000_i1037" DrawAspect="Content" ObjectID="_1511284366" r:id="rId34"/>
         </w:object>
       </w:r>
     </w:p>
@@ -2382,7 +2524,7 @@
       <w:pPr>
         <w:pStyle w:val="Heading1"/>
       </w:pPr>
-      <w:bookmarkStart w:id="6" w:name="_Toc436247875"/>
+      <w:bookmarkStart w:id="6" w:name="_Toc437542480"/>
       <w:r>
         <w:t>Types of Scheduling</w:t>
       </w:r>
@@ -2392,7 +2534,7 @@
       <w:pPr>
         <w:pStyle w:val="Heading2"/>
       </w:pPr>
-      <w:bookmarkStart w:id="7" w:name="_Toc436247876"/>
+      <w:bookmarkStart w:id="7" w:name="_Toc437542481"/>
       <w:r>
         <w:t>Static</w:t>
       </w:r>
@@ -2458,7 +2600,7 @@
       <w:pPr>
         <w:pStyle w:val="Heading3"/>
       </w:pPr>
-      <w:bookmarkStart w:id="8" w:name="_Toc436247877"/>
+      <w:bookmarkStart w:id="8" w:name="_Toc437542482"/>
       <w:r>
         <w:t>FIFO</w:t>
       </w:r>
@@ -2551,7 +2693,6 @@
         <w:rPr>
           <w:b/>
         </w:rPr>
-        <w:lastRenderedPageBreak/>
         <w:t>C</w:t>
       </w:r>
       <w:r>
@@ -2796,10 +2937,10 @@
           <w:position w:val="-28"/>
         </w:rPr>
         <w:object w:dxaOrig="1280" w:dyaOrig="540">
-          <v:shape id="_x0000_i1038" type="#_x0000_t75" style="width:63.75pt;height:27pt" o:ole="">
+          <v:shape id="_x0000_i1038" type="#_x0000_t75" style="width:63.85pt;height:27.05pt" o:ole="">
             <v:imagedata r:id="rId35" o:title=""/>
           </v:shape>
-          <o:OLEObject Type="Embed" ProgID="Equation.DSMT4" ShapeID="_x0000_i1038" DrawAspect="Content" ObjectID="_1510240290" r:id="rId36"/>
+          <o:OLEObject Type="Embed" ProgID="Equation.DSMT4" ShapeID="_x0000_i1038" DrawAspect="Content" ObjectID="_1511284367" r:id="rId36"/>
         </w:object>
       </w:r>
     </w:p>
@@ -2980,10 +3121,10 @@
           <w:position w:val="-20"/>
         </w:rPr>
         <w:object w:dxaOrig="1340" w:dyaOrig="520">
-          <v:shape id="_x0000_i1039" type="#_x0000_t75" style="width:66.75pt;height:26.25pt" o:ole="">
+          <v:shape id="_x0000_i1039" type="#_x0000_t75" style="width:66.65pt;height:26.3pt" o:ole="">
             <v:imagedata r:id="rId37" o:title=""/>
           </v:shape>
-          <o:OLEObject Type="Embed" ProgID="Equation.DSMT4" ShapeID="_x0000_i1039" DrawAspect="Content" ObjectID="_1510240291" r:id="rId38"/>
+          <o:OLEObject Type="Embed" ProgID="Equation.DSMT4" ShapeID="_x0000_i1039" DrawAspect="Content" ObjectID="_1511284368" r:id="rId38"/>
         </w:object>
       </w:r>
     </w:p>
@@ -3006,7 +3147,7 @@
       <w:pPr>
         <w:pStyle w:val="Heading2"/>
       </w:pPr>
-      <w:bookmarkStart w:id="9" w:name="_Toc436247878"/>
+      <w:bookmarkStart w:id="9" w:name="_Toc437542483"/>
       <w:r>
         <w:t>Dynamic</w:t>
       </w:r>
@@ -3183,9 +3324,8 @@
       <w:pPr>
         <w:pStyle w:val="Heading2"/>
       </w:pPr>
-      <w:bookmarkStart w:id="10" w:name="_Toc436247879"/>
-      <w:r>
-        <w:lastRenderedPageBreak/>
+      <w:bookmarkStart w:id="10" w:name="_Toc437542484"/>
+      <w:r>
         <w:t>Multiprocessor</w:t>
       </w:r>
       <w:bookmarkEnd w:id="10"/>
@@ -3221,7 +3361,7 @@
       <w:pPr>
         <w:pStyle w:val="Heading1"/>
       </w:pPr>
-      <w:bookmarkStart w:id="11" w:name="_Toc436247880"/>
+      <w:bookmarkStart w:id="11" w:name="_Toc437542485"/>
       <w:r>
         <w:t>Task Interactions</w:t>
       </w:r>
@@ -3765,7 +3905,6 @@
         </w:numPr>
       </w:pPr>
       <w:r>
-        <w:lastRenderedPageBreak/>
         <w:t>“Deadlock free for an arbitrary number of tasks with an arbitrary number of resources acted upon in an arbitrary way.”</w:t>
       </w:r>
     </w:p>
@@ -3791,7 +3930,7 @@
       <w:pPr>
         <w:pStyle w:val="Heading1"/>
       </w:pPr>
-      <w:bookmarkStart w:id="12" w:name="_Toc436247881"/>
+      <w:bookmarkStart w:id="12" w:name="_Toc437542486"/>
       <w:r>
         <w:t>Sporadic Server</w:t>
       </w:r>
@@ -4430,10 +4569,10 @@
           <w:position w:val="-32"/>
         </w:rPr>
         <w:object w:dxaOrig="3879" w:dyaOrig="760">
-          <v:shape id="_x0000_i1040" type="#_x0000_t75" style="width:194.25pt;height:38pt" o:ole="">
+          <v:shape id="_x0000_i1040" type="#_x0000_t75" style="width:194.3pt;height:38.05pt" o:ole="">
             <v:imagedata r:id="rId39" o:title=""/>
           </v:shape>
-          <o:OLEObject Type="Embed" ProgID="Equation.DSMT4" ShapeID="_x0000_i1040" DrawAspect="Content" ObjectID="_1510240292" r:id="rId40"/>
+          <o:OLEObject Type="Embed" ProgID="Equation.DSMT4" ShapeID="_x0000_i1040" DrawAspect="Content" ObjectID="_1511284369" r:id="rId40"/>
         </w:object>
       </w:r>
     </w:p>
@@ -4554,7 +4693,7 @@
       <w:pPr>
         <w:pStyle w:val="Heading1"/>
       </w:pPr>
-      <w:bookmarkStart w:id="13" w:name="_Toc436247882"/>
+      <w:bookmarkStart w:id="13" w:name="_Toc437542487"/>
       <w:r>
         <w:t>Clocks</w:t>
       </w:r>
@@ -4820,10 +4959,10 @@
           <w:position w:val="-32"/>
         </w:rPr>
         <w:object w:dxaOrig="1440" w:dyaOrig="760">
-          <v:shape id="_x0000_i1041" type="#_x0000_t75" style="width:1in;height:38pt" o:ole="">
+          <v:shape id="_x0000_i1041" type="#_x0000_t75" style="width:1in;height:38.05pt" o:ole="">
             <v:imagedata r:id="rId41" o:title=""/>
           </v:shape>
-          <o:OLEObject Type="Embed" ProgID="Equation.DSMT4" ShapeID="_x0000_i1041" DrawAspect="Content" ObjectID="_1510240293" r:id="rId42"/>
+          <o:OLEObject Type="Embed" ProgID="Equation.DSMT4" ShapeID="_x0000_i1041" DrawAspect="Content" ObjectID="_1511284370" r:id="rId42"/>
         </w:object>
       </w:r>
     </w:p>
@@ -5006,7 +5145,6 @@
         <w:pStyle w:val="NoSpacing"/>
       </w:pPr>
       <w:r>
-        <w:lastRenderedPageBreak/>
         <w:t xml:space="preserve">second derivative of stuff </w:t>
       </w:r>
       <w:r>
@@ -5014,10 +5152,10 @@
           <w:position w:val="-32"/>
         </w:rPr>
         <w:object w:dxaOrig="1219" w:dyaOrig="760">
-          <v:shape id="_x0000_i1042" type="#_x0000_t75" style="width:61pt;height:38pt" o:ole="">
+          <v:shape id="_x0000_i1042" type="#_x0000_t75" style="width:61pt;height:38.05pt" o:ole="">
             <v:imagedata r:id="rId43" o:title=""/>
           </v:shape>
-          <o:OLEObject Type="Embed" ProgID="Equation.DSMT4" ShapeID="_x0000_i1042" DrawAspect="Content" ObjectID="_1510240294" r:id="rId44"/>
+          <o:OLEObject Type="Embed" ProgID="Equation.DSMT4" ShapeID="_x0000_i1042" DrawAspect="Content" ObjectID="_1511284371" r:id="rId44"/>
         </w:object>
       </w:r>
     </w:p>
@@ -5033,7 +5171,7 @@
       <w:pPr>
         <w:pStyle w:val="Heading2"/>
       </w:pPr>
-      <w:bookmarkStart w:id="14" w:name="_Toc436247883"/>
+      <w:bookmarkStart w:id="14" w:name="_Toc437542488"/>
       <w:r>
         <w:t>Cristian’s Algorithm</w:t>
       </w:r>
@@ -5140,10 +5278,10 @@
           <w:position w:val="-24"/>
         </w:rPr>
         <w:object w:dxaOrig="1980" w:dyaOrig="620">
-          <v:shape id="_x0000_i1043" type="#_x0000_t75" style="width:99pt;height:31pt" o:ole="">
+          <v:shape id="_x0000_i1043" type="#_x0000_t75" style="width:99.05pt;height:30.9pt" o:ole="">
             <v:imagedata r:id="rId45" o:title=""/>
           </v:shape>
-          <o:OLEObject Type="Embed" ProgID="Equation.DSMT4" ShapeID="_x0000_i1043" DrawAspect="Content" ObjectID="_1510240295" r:id="rId46"/>
+          <o:OLEObject Type="Embed" ProgID="Equation.DSMT4" ShapeID="_x0000_i1043" DrawAspect="Content" ObjectID="_1511284372" r:id="rId46"/>
         </w:object>
       </w:r>
     </w:p>
@@ -5159,10 +5297,10 @@
           <w:position w:val="-24"/>
         </w:rPr>
         <w:object w:dxaOrig="1219" w:dyaOrig="620">
-          <v:shape id="_x0000_i1044" type="#_x0000_t75" style="width:61pt;height:31pt" o:ole="">
+          <v:shape id="_x0000_i1044" type="#_x0000_t75" style="width:61pt;height:30.9pt" o:ole="">
             <v:imagedata r:id="rId47" o:title=""/>
           </v:shape>
-          <o:OLEObject Type="Embed" ProgID="Equation.DSMT4" ShapeID="_x0000_i1044" DrawAspect="Content" ObjectID="_1510240296" r:id="rId48"/>
+          <o:OLEObject Type="Embed" ProgID="Equation.DSMT4" ShapeID="_x0000_i1044" DrawAspect="Content" ObjectID="_1511284373" r:id="rId48"/>
         </w:object>
       </w:r>
     </w:p>
@@ -5190,7 +5328,7 @@
       <w:pPr>
         <w:pStyle w:val="Heading2"/>
       </w:pPr>
-      <w:bookmarkStart w:id="15" w:name="_Toc436247884"/>
+      <w:bookmarkStart w:id="15" w:name="_Toc437542489"/>
       <w:r>
         <w:t>Berkeley</w:t>
       </w:r>
@@ -5402,7 +5540,7 @@
       <w:pPr>
         <w:pStyle w:val="Heading1"/>
       </w:pPr>
-      <w:bookmarkStart w:id="16" w:name="_Toc436247885"/>
+      <w:bookmarkStart w:id="16" w:name="_Toc437542490"/>
       <w:r>
         <w:t>PID Control</w:t>
       </w:r>
@@ -5429,10 +5567,10 @@
           <w:position w:val="-24"/>
         </w:rPr>
         <w:object w:dxaOrig="1300" w:dyaOrig="620">
-          <v:shape id="_x0000_i1045" type="#_x0000_t75" style="width:64.75pt;height:31pt" o:ole="">
+          <v:shape id="_x0000_i1045" type="#_x0000_t75" style="width:64.85pt;height:30.9pt" o:ole="">
             <v:imagedata r:id="rId50" o:title=""/>
           </v:shape>
-          <o:OLEObject Type="Embed" ProgID="Equation.DSMT4" ShapeID="_x0000_i1045" DrawAspect="Content" ObjectID="_1510240297" r:id="rId51"/>
+          <o:OLEObject Type="Embed" ProgID="Equation.DSMT4" ShapeID="_x0000_i1045" DrawAspect="Content" ObjectID="_1511284374" r:id="rId51"/>
         </w:object>
       </w:r>
     </w:p>
@@ -5536,10 +5674,10 @@
           <w:position w:val="-36"/>
         </w:rPr>
         <w:object w:dxaOrig="2000" w:dyaOrig="780">
-          <v:shape id="_x0000_i1046" type="#_x0000_t75" style="width:100pt;height:38.75pt" o:ole="">
+          <v:shape id="_x0000_i1046" type="#_x0000_t75" style="width:100.1pt;height:38.8pt" o:ole="">
             <v:imagedata r:id="rId53" o:title=""/>
           </v:shape>
-          <o:OLEObject Type="Embed" ProgID="Equation.DSMT4" ShapeID="_x0000_i1046" DrawAspect="Content" ObjectID="_1510240298" r:id="rId54"/>
+          <o:OLEObject Type="Embed" ProgID="Equation.DSMT4" ShapeID="_x0000_i1046" DrawAspect="Content" ObjectID="_1511284375" r:id="rId54"/>
         </w:object>
       </w:r>
     </w:p>
@@ -5555,7 +5693,6 @@
         <w:rPr>
           <w:b/>
         </w:rPr>
-        <w:lastRenderedPageBreak/>
         <w:t>Proportional Integral (PI)</w:t>
       </w:r>
       <w:r>
@@ -5566,10 +5703,10 @@
           <w:position w:val="-36"/>
         </w:rPr>
         <w:object w:dxaOrig="2640" w:dyaOrig="780">
-          <v:shape id="_x0000_i1047" type="#_x0000_t75" style="width:132.25pt;height:38.75pt" o:ole="">
+          <v:shape id="_x0000_i1047" type="#_x0000_t75" style="width:132.25pt;height:38.8pt" o:ole="">
             <v:imagedata r:id="rId55" o:title=""/>
           </v:shape>
-          <o:OLEObject Type="Embed" ProgID="Equation.DSMT4" ShapeID="_x0000_i1047" DrawAspect="Content" ObjectID="_1510240299" r:id="rId56"/>
+          <o:OLEObject Type="Embed" ProgID="Equation.DSMT4" ShapeID="_x0000_i1047" DrawAspect="Content" ObjectID="_1511284376" r:id="rId56"/>
         </w:object>
       </w:r>
     </w:p>
@@ -5598,10 +5735,10 @@
           <w:position w:val="-36"/>
         </w:rPr>
         <w:object w:dxaOrig="2700" w:dyaOrig="780">
-          <v:shape id="_x0000_i1048" type="#_x0000_t75" style="width:134.75pt;height:38.75pt" o:ole="">
+          <v:shape id="_x0000_i1048" type="#_x0000_t75" style="width:134.8pt;height:38.8pt" o:ole="">
             <v:imagedata r:id="rId57" o:title=""/>
           </v:shape>
-          <o:OLEObject Type="Embed" ProgID="Equation.DSMT4" ShapeID="_x0000_i1048" DrawAspect="Content" ObjectID="_1510240300" r:id="rId58"/>
+          <o:OLEObject Type="Embed" ProgID="Equation.DSMT4" ShapeID="_x0000_i1048" DrawAspect="Content" ObjectID="_1511284377" r:id="rId58"/>
         </w:object>
       </w:r>
     </w:p>
@@ -5660,10 +5797,10 @@
           <w:position w:val="-36"/>
         </w:rPr>
         <w:object w:dxaOrig="3140" w:dyaOrig="800">
-          <v:shape id="_x0000_i1049" type="#_x0000_t75" style="width:156.75pt;height:40pt" o:ole="">
+          <v:shape id="_x0000_i1049" type="#_x0000_t75" style="width:156.75pt;height:40.1pt" o:ole="">
             <v:imagedata r:id="rId59" o:title=""/>
           </v:shape>
-          <o:OLEObject Type="Embed" ProgID="Equation.DSMT4" ShapeID="_x0000_i1049" DrawAspect="Content" ObjectID="_1510240301" r:id="rId60"/>
+          <o:OLEObject Type="Embed" ProgID="Equation.DSMT4" ShapeID="_x0000_i1049" DrawAspect="Content" ObjectID="_1511284378" r:id="rId60"/>
         </w:object>
       </w:r>
       <w:r>
@@ -5671,10 +5808,10 @@
           <w:position w:val="-36"/>
         </w:rPr>
         <w:object w:dxaOrig="3379" w:dyaOrig="800">
-          <v:shape id="_x0000_i1050" type="#_x0000_t75" style="width:169pt;height:40pt" o:ole="">
+          <v:shape id="_x0000_i1050" type="#_x0000_t75" style="width:169pt;height:40.1pt" o:ole="">
             <v:imagedata r:id="rId61" o:title=""/>
           </v:shape>
-          <o:OLEObject Type="Embed" ProgID="Equation.DSMT4" ShapeID="_x0000_i1050" DrawAspect="Content" ObjectID="_1510240302" r:id="rId62"/>
+          <o:OLEObject Type="Embed" ProgID="Equation.DSMT4" ShapeID="_x0000_i1050" DrawAspect="Content" ObjectID="_1511284379" r:id="rId62"/>
         </w:object>
       </w:r>
     </w:p>
@@ -5687,10 +5824,10 @@
           <w:position w:val="-18"/>
         </w:rPr>
         <w:object w:dxaOrig="3600" w:dyaOrig="520">
-          <v:shape id="_x0000_i1051" type="#_x0000_t75" style="width:180pt;height:26pt" o:ole="">
+          <v:shape id="_x0000_i1051" type="#_x0000_t75" style="width:180pt;height:26.05pt" o:ole="">
             <v:imagedata r:id="rId63" o:title=""/>
           </v:shape>
-          <o:OLEObject Type="Embed" ProgID="Equation.DSMT4" ShapeID="_x0000_i1051" DrawAspect="Content" ObjectID="_1510240303" r:id="rId64"/>
+          <o:OLEObject Type="Embed" ProgID="Equation.DSMT4" ShapeID="_x0000_i1051" DrawAspect="Content" ObjectID="_1511284380" r:id="rId64"/>
         </w:object>
       </w:r>
       <w:r>
@@ -5726,7 +5863,7 @@
       <w:pPr>
         <w:pStyle w:val="Heading2"/>
       </w:pPr>
-      <w:bookmarkStart w:id="17" w:name="_Toc436247886"/>
+      <w:bookmarkStart w:id="17" w:name="_Toc437542491"/>
       <w:r>
         <w:t>Sampling</w:t>
       </w:r>
@@ -5737,6 +5874,9 @@
         <w:pStyle w:val="NoSpacing"/>
       </w:pPr>
       <w:r>
+        <w:t xml:space="preserve">Closed loop: </w:t>
+      </w:r>
+      <w:r>
         <w:t>Good sampling rate is 10-20× the bandwidth</w:t>
       </w:r>
     </w:p>
@@ -5782,16 +5922,64 @@
           <w:position w:val="-24"/>
         </w:rPr>
         <w:object w:dxaOrig="1760" w:dyaOrig="620">
-          <v:shape id="_x0000_i1052" type="#_x0000_t75" style="width:88pt;height:31pt" o:ole="">
+          <v:shape id="_x0000_i1052" type="#_x0000_t75" style="width:88.1pt;height:30.9pt" o:ole="">
             <v:imagedata r:id="rId65" o:title=""/>
           </v:shape>
-          <o:OLEObject Type="Embed" ProgID="Equation.DSMT4" ShapeID="_x0000_i1052" DrawAspect="Content" ObjectID="_1510240304" r:id="rId66"/>
+          <o:OLEObject Type="Embed" ProgID="Equation.DSMT4" ShapeID="_x0000_i1052" DrawAspect="Content" ObjectID="_1511284381" r:id="rId66"/>
         </w:object>
       </w:r>
     </w:p>
     <w:p>
       <w:pPr>
         <w:pStyle w:val="NoSpacing"/>
+      </w:pPr>
+      <w:r>
+        <w:rPr>
+          <w:position w:val="-36"/>
+        </w:rPr>
+        <w:object w:dxaOrig="1860" w:dyaOrig="740">
+          <v:shape id="_x0000_i1053" type="#_x0000_t75" style="width:92.95pt;height:37pt" o:ole="">
+            <v:imagedata r:id="rId67" o:title=""/>
+          </v:shape>
+          <o:OLEObject Type="Embed" ProgID="Equation.DSMT4" ShapeID="_x0000_i1053" DrawAspect="Content" ObjectID="_1511284382" r:id="rId68"/>
+        </w:object>
+      </w:r>
+    </w:p>
+    <w:p>
+      <w:pPr>
+        <w:pStyle w:val="NoSpacing"/>
+      </w:pPr>
+      <w:r>
+        <w:rPr>
+          <w:position w:val="-28"/>
+        </w:rPr>
+        <w:object w:dxaOrig="880" w:dyaOrig="660">
+          <v:shape id="_x0000_i1054" type="#_x0000_t75" style="width:43.9pt;height:32.95pt" o:ole="">
+            <v:imagedata r:id="rId69" o:title=""/>
+          </v:shape>
+          <o:OLEObject Type="Embed" ProgID="Equation.DSMT4" ShapeID="_x0000_i1054" DrawAspect="Content" ObjectID="_1511284383" r:id="rId70"/>
+        </w:object>
+      </w:r>
+    </w:p>
+    <w:p>
+      <w:pPr>
+        <w:pStyle w:val="NoSpacing"/>
+      </w:pPr>
+      <w:r>
+        <w:rPr>
+          <w:position w:val="-14"/>
+        </w:rPr>
+        <w:object w:dxaOrig="3360" w:dyaOrig="499">
+          <v:shape id="_x0000_i1055" type="#_x0000_t75" style="width:168pt;height:25pt" o:ole="">
+            <v:imagedata r:id="rId71" o:title=""/>
+          </v:shape>
+          <o:OLEObject Type="Embed" ProgID="Equation.DSMT4" ShapeID="_x0000_i1055" DrawAspect="Content" ObjectID="_1511284384" r:id="rId72"/>
+        </w:object>
+      </w:r>
+    </w:p>
+    <w:p>
+      <w:pPr>
+        <w:pStyle w:val="NoSpacing"/>
         <w:rPr>
           <w:b/>
         </w:rPr>
@@ -5801,7 +5989,7 @@
       <w:pPr>
         <w:pStyle w:val="Heading2"/>
       </w:pPr>
-      <w:bookmarkStart w:id="18" w:name="_Toc436247887"/>
+      <w:bookmarkStart w:id="18" w:name="_Toc437542492"/>
       <w:r>
         <w:t>Designing a PID Controller</w:t>
       </w:r>
@@ -6600,7 +6788,6 @@
         <w:rPr>
           <w:b/>
         </w:rPr>
-        <w:lastRenderedPageBreak/>
         <w:t>Open loop</w:t>
       </w:r>
       <w:r>
@@ -6628,10 +6815,10 @@
           <w:position w:val="-32"/>
         </w:rPr>
         <w:object w:dxaOrig="2180" w:dyaOrig="740">
-          <v:shape id="_x0000_i1053" type="#_x0000_t75" style="width:109.25pt;height:37pt" o:ole="">
-            <v:imagedata r:id="rId67" o:title=""/>
+          <v:shape id="_x0000_i1056" type="#_x0000_t75" style="width:109.3pt;height:37pt" o:ole="">
+            <v:imagedata r:id="rId73" o:title=""/>
           </v:shape>
-          <o:OLEObject Type="Embed" ProgID="Equation.DSMT4" ShapeID="_x0000_i1053" DrawAspect="Content" ObjectID="_1510240305" r:id="rId68"/>
+          <o:OLEObject Type="Embed" ProgID="Equation.DSMT4" ShapeID="_x0000_i1056" DrawAspect="Content" ObjectID="_1511284385" r:id="rId74"/>
         </w:object>
       </w:r>
     </w:p>
@@ -6644,10 +6831,10 @@
           <w:position w:val="-62"/>
         </w:rPr>
         <w:object w:dxaOrig="2260" w:dyaOrig="1340">
-          <v:shape id="_x0000_i1054" type="#_x0000_t75" style="width:113pt;height:67pt" o:ole="">
-            <v:imagedata r:id="rId69" o:title=""/>
+          <v:shape id="_x0000_i1057" type="#_x0000_t75" style="width:113.1pt;height:66.9pt" o:ole="">
+            <v:imagedata r:id="rId75" o:title=""/>
           </v:shape>
-          <o:OLEObject Type="Embed" ProgID="Equation.DSMT4" ShapeID="_x0000_i1054" DrawAspect="Content" ObjectID="_1510240306" r:id="rId70"/>
+          <o:OLEObject Type="Embed" ProgID="Equation.DSMT4" ShapeID="_x0000_i1057" DrawAspect="Content" ObjectID="_1511284386" r:id="rId76"/>
         </w:object>
       </w:r>
     </w:p>
@@ -6660,10 +6847,10 @@
           <w:position w:val="-24"/>
         </w:rPr>
         <w:object w:dxaOrig="2240" w:dyaOrig="620">
-          <v:shape id="_x0000_i1055" type="#_x0000_t75" style="width:112pt;height:31pt" o:ole="">
-            <v:imagedata r:id="rId71" o:title=""/>
+          <v:shape id="_x0000_i1058" type="#_x0000_t75" style="width:112.1pt;height:30.9pt" o:ole="">
+            <v:imagedata r:id="rId77" o:title=""/>
           </v:shape>
-          <o:OLEObject Type="Embed" ProgID="Equation.DSMT4" ShapeID="_x0000_i1055" DrawAspect="Content" ObjectID="_1510240307" r:id="rId72"/>
+          <o:OLEObject Type="Embed" ProgID="Equation.DSMT4" ShapeID="_x0000_i1058" DrawAspect="Content" ObjectID="_1511284387" r:id="rId78"/>
         </w:object>
       </w:r>
     </w:p>
@@ -6679,7 +6866,7 @@
       <w:pPr>
         <w:pStyle w:val="Heading1"/>
       </w:pPr>
-      <w:bookmarkStart w:id="19" w:name="_Toc436247888"/>
+      <w:bookmarkStart w:id="19" w:name="_Toc437542493"/>
       <w:r>
         <w:t>Jitter</w:t>
       </w:r>
@@ -6853,7 +7040,7 @@
       <w:pPr>
         <w:pStyle w:val="Heading1"/>
       </w:pPr>
-      <w:bookmarkStart w:id="20" w:name="_Toc436247889"/>
+      <w:bookmarkStart w:id="20" w:name="_Toc437542494"/>
       <w:r>
         <w:t>Fail</w:t>
       </w:r>
@@ -6948,7 +7135,7 @@
         <w:pStyle w:val="Heading1"/>
       </w:pPr>
       <w:bookmarkStart w:id="21" w:name="_Toc434489845"/>
-      <w:bookmarkStart w:id="22" w:name="_Toc436247890"/>
+      <w:bookmarkStart w:id="22" w:name="_Toc437542495"/>
       <w:r>
         <w:t>Voting Schemes</w:t>
       </w:r>
@@ -7385,7 +7572,6 @@
           <w:rFonts w:ascii="Cambria Math" w:hAnsi="Cambria Math"/>
           <w:lang w:val="en-US" w:eastAsia="ja-JP"/>
         </w:rPr>
-        <w:lastRenderedPageBreak/>
         <w:t>What is the minimum value of ε that leads to the majority voter outputting a value?</w:t>
       </w:r>
     </w:p>
@@ -7672,7 +7858,7 @@
       <w:pPr>
         <w:pStyle w:val="Heading2"/>
       </w:pPr>
-      <w:bookmarkStart w:id="23" w:name="_Toc436247891"/>
+      <w:bookmarkStart w:id="23" w:name="_Toc437542496"/>
       <w:r>
         <w:t>Information Redundancy</w:t>
       </w:r>
@@ -7854,9 +8040,11 @@
       <w:pPr>
         <w:pStyle w:val="Heading1"/>
       </w:pPr>
+      <w:bookmarkStart w:id="24" w:name="_Toc437542497"/>
       <w:r>
         <w:t>Execution Time</w:t>
       </w:r>
+      <w:bookmarkEnd w:id="24"/>
     </w:p>
     <w:p>
       <w:pPr>
@@ -7932,9 +8120,11 @@
       <w:pPr>
         <w:pStyle w:val="Heading1"/>
       </w:pPr>
+      <w:bookmarkStart w:id="25" w:name="_Toc437542498"/>
       <w:r>
         <w:t>Natural Language Standards</w:t>
       </w:r>
+      <w:bookmarkEnd w:id="25"/>
     </w:p>
     <w:p>
       <w:pPr>
@@ -7952,10 +8142,23 @@
         <w:t>Shall: hard requirement</w:t>
       </w:r>
     </w:p>
+    <w:p>
+      <w:pPr>
+        <w:pStyle w:val="NoSpacing"/>
+      </w:pPr>
+    </w:p>
+    <w:p>
+      <w:pPr>
+        <w:pStyle w:val="NoSpacing"/>
+      </w:pPr>
+      <w:r>
+        <w:t>QoS: non-functional requirements</w:t>
+      </w:r>
+    </w:p>
     <w:sectPr>
-      <w:headerReference w:type="default" r:id="rId73"/>
-      <w:footerReference w:type="default" r:id="rId74"/>
-      <w:footerReference w:type="first" r:id="rId75"/>
+      <w:headerReference w:type="default" r:id="rId79"/>
+      <w:footerReference w:type="default" r:id="rId80"/>
+      <w:footerReference w:type="first" r:id="rId81"/>
       <w:pgSz w:w="12240" w:h="15840"/>
       <w:pgMar w:top="1440" w:right="1440" w:bottom="1440" w:left="1440" w:header="708" w:footer="708" w:gutter="0"/>
       <w:cols w:space="708"/>
@@ -8028,7 +8231,7 @@
           <w:rPr>
             <w:noProof/>
           </w:rPr>
-          <w:t>11</w:t>
+          <w:t>12</w:t>
         </w:r>
         <w:r>
           <w:rPr>
@@ -8153,7 +8356,7 @@
                 <w:bCs/>
                 <w:noProof/>
               </w:rPr>
-              <w:t>11</w:t>
+              <w:t>12</w:t>
             </w:r>
             <w:r>
               <w:rPr>
@@ -12772,7 +12975,7 @@
 </file>
 
 <file path=customXml/itemProps1.xml><?xml version="1.0" encoding="utf-8"?>
-<ds:datastoreItem xmlns:ds="http://schemas.openxmlformats.org/officeDocument/2006/customXml" ds:itemID="{B1EEB952-6386-4353-A826-04EFB1450FBE}">
+<ds:datastoreItem xmlns:ds="http://schemas.openxmlformats.org/officeDocument/2006/customXml" ds:itemID="{402E57DC-5455-4A17-8A26-1BAD43F0CDC9}">
   <ds:schemaRefs>
     <ds:schemaRef ds:uri="http://schemas.openxmlformats.org/officeDocument/2006/bibliography"/>
   </ds:schemaRefs>

</xml_diff>

<commit_message>
trying to figure out polytopes :confused:
</commit_message>
<xml_diff>
--- a/SFWR ENG 4AA4.docx
+++ b/SFWR ENG 4AA4.docx
@@ -86,12 +86,7 @@
             <w:pStyle w:val="TOCHeading"/>
           </w:pPr>
           <w:r>
-            <w:t>Conte</w:t>
-          </w:r>
-          <w:bookmarkStart w:id="0" w:name="_GoBack"/>
-          <w:bookmarkEnd w:id="0"/>
-          <w:r>
-            <w:t>nts</w:t>
+            <w:t>Contents</w:t>
           </w:r>
         </w:p>
         <w:p>
@@ -115,13 +110,130 @@
           <w:r>
             <w:fldChar w:fldCharType="separate"/>
           </w:r>
-          <w:hyperlink w:anchor="_Toc437542475" w:history="1">
+          <w:bookmarkStart w:id="0" w:name="_GoBack"/>
+          <w:bookmarkEnd w:id="0"/>
+          <w:r>
+            <w:rPr>
+              <w:rStyle w:val="Hyperlink"/>
+              <w:noProof/>
+            </w:rPr>
+            <w:fldChar w:fldCharType="begin"/>
+          </w:r>
+          <w:r>
+            <w:rPr>
+              <w:rStyle w:val="Hyperlink"/>
+              <w:noProof/>
+            </w:rPr>
+            <w:instrText xml:space="preserve"> </w:instrText>
+          </w:r>
+          <w:r>
+            <w:rPr>
+              <w:noProof/>
+            </w:rPr>
+            <w:instrText>HYPERLINK \l "_Toc438232535"</w:instrText>
+          </w:r>
+          <w:r>
+            <w:rPr>
+              <w:rStyle w:val="Hyperlink"/>
+              <w:noProof/>
+            </w:rPr>
+            <w:instrText xml:space="preserve"> </w:instrText>
+          </w:r>
+          <w:r>
+            <w:rPr>
+              <w:rStyle w:val="Hyperlink"/>
+              <w:noProof/>
+            </w:rPr>
+          </w:r>
+          <w:r>
+            <w:rPr>
+              <w:rStyle w:val="Hyperlink"/>
+              <w:noProof/>
+            </w:rPr>
+            <w:fldChar w:fldCharType="separate"/>
+          </w:r>
+          <w:r>
+            <w:rPr>
+              <w:rStyle w:val="Hyperlink"/>
+              <w:noProof/>
+            </w:rPr>
+            <w:t>Real-Time Systems</w:t>
+          </w:r>
+          <w:r>
+            <w:rPr>
+              <w:noProof/>
+              <w:webHidden/>
+            </w:rPr>
+            <w:tab/>
+          </w:r>
+          <w:r>
+            <w:rPr>
+              <w:noProof/>
+              <w:webHidden/>
+            </w:rPr>
+            <w:fldChar w:fldCharType="begin"/>
+          </w:r>
+          <w:r>
+            <w:rPr>
+              <w:noProof/>
+              <w:webHidden/>
+            </w:rPr>
+            <w:instrText xml:space="preserve"> PAGEREF _Toc438232535 \h </w:instrText>
+          </w:r>
+          <w:r>
+            <w:rPr>
+              <w:noProof/>
+              <w:webHidden/>
+            </w:rPr>
+          </w:r>
+          <w:r>
+            <w:rPr>
+              <w:noProof/>
+              <w:webHidden/>
+            </w:rPr>
+            <w:fldChar w:fldCharType="separate"/>
+          </w:r>
+          <w:r>
+            <w:rPr>
+              <w:noProof/>
+              <w:webHidden/>
+            </w:rPr>
+            <w:t>2</w:t>
+          </w:r>
+          <w:r>
+            <w:rPr>
+              <w:noProof/>
+              <w:webHidden/>
+            </w:rPr>
+            <w:fldChar w:fldCharType="end"/>
+          </w:r>
+          <w:r>
+            <w:rPr>
+              <w:rStyle w:val="Hyperlink"/>
+              <w:noProof/>
+            </w:rPr>
+            <w:fldChar w:fldCharType="end"/>
+          </w:r>
+        </w:p>
+        <w:p>
+          <w:pPr>
+            <w:pStyle w:val="TOC2"/>
+            <w:tabs>
+              <w:tab w:val="right" w:leader="dot" w:pos="9350"/>
+            </w:tabs>
+            <w:rPr>
+              <w:rFonts w:eastAsiaTheme="minorEastAsia"/>
+              <w:noProof/>
+              <w:lang w:eastAsia="en-CA"/>
+            </w:rPr>
+          </w:pPr>
+          <w:hyperlink w:anchor="_Toc438232536" w:history="1">
             <w:r>
               <w:rPr>
                 <w:rStyle w:val="Hyperlink"/>
                 <w:noProof/>
               </w:rPr>
-              <w:t>Real-Time Systems</w:t>
+              <w:t>Classifications</w:t>
             </w:r>
             <w:r>
               <w:rPr>
@@ -142,7 +254,7 @@
                 <w:noProof/>
                 <w:webHidden/>
               </w:rPr>
-              <w:instrText xml:space="preserve"> PAGEREF _Toc437542475 \h </w:instrText>
+              <w:instrText xml:space="preserve"> PAGEREF _Toc438232536 \h </w:instrText>
             </w:r>
             <w:r>
               <w:rPr>
@@ -185,13 +297,13 @@
               <w:lang w:eastAsia="en-CA"/>
             </w:rPr>
           </w:pPr>
-          <w:hyperlink w:anchor="_Toc437542476" w:history="1">
+          <w:hyperlink w:anchor="_Toc438232537" w:history="1">
             <w:r>
               <w:rPr>
                 <w:rStyle w:val="Hyperlink"/>
                 <w:noProof/>
               </w:rPr>
-              <w:t>Classifications</w:t>
+              <w:t>Difference Equations</w:t>
             </w:r>
             <w:r>
               <w:rPr>
@@ -212,7 +324,7 @@
                 <w:noProof/>
                 <w:webHidden/>
               </w:rPr>
-              <w:instrText xml:space="preserve"> PAGEREF _Toc437542476 \h </w:instrText>
+              <w:instrText xml:space="preserve"> PAGEREF _Toc438232537 \h </w:instrText>
             </w:r>
             <w:r>
               <w:rPr>
@@ -233,6 +345,216 @@
                 <w:webHidden/>
               </w:rPr>
               <w:t>2</w:t>
+            </w:r>
+            <w:r>
+              <w:rPr>
+                <w:noProof/>
+                <w:webHidden/>
+              </w:rPr>
+              <w:fldChar w:fldCharType="end"/>
+            </w:r>
+          </w:hyperlink>
+        </w:p>
+        <w:p>
+          <w:pPr>
+            <w:pStyle w:val="TOC3"/>
+            <w:tabs>
+              <w:tab w:val="right" w:leader="dot" w:pos="9350"/>
+            </w:tabs>
+            <w:rPr>
+              <w:rFonts w:eastAsiaTheme="minorEastAsia"/>
+              <w:noProof/>
+              <w:lang w:eastAsia="en-CA"/>
+            </w:rPr>
+          </w:pPr>
+          <w:hyperlink w:anchor="_Toc438232538" w:history="1">
+            <w:r>
+              <w:rPr>
+                <w:rStyle w:val="Hyperlink"/>
+                <w:noProof/>
+              </w:rPr>
+              <w:t>e.g.)</w:t>
+            </w:r>
+            <w:r>
+              <w:rPr>
+                <w:noProof/>
+                <w:webHidden/>
+              </w:rPr>
+              <w:tab/>
+            </w:r>
+            <w:r>
+              <w:rPr>
+                <w:noProof/>
+                <w:webHidden/>
+              </w:rPr>
+              <w:fldChar w:fldCharType="begin"/>
+            </w:r>
+            <w:r>
+              <w:rPr>
+                <w:noProof/>
+                <w:webHidden/>
+              </w:rPr>
+              <w:instrText xml:space="preserve"> PAGEREF _Toc438232538 \h </w:instrText>
+            </w:r>
+            <w:r>
+              <w:rPr>
+                <w:noProof/>
+                <w:webHidden/>
+              </w:rPr>
+            </w:r>
+            <w:r>
+              <w:rPr>
+                <w:noProof/>
+                <w:webHidden/>
+              </w:rPr>
+              <w:fldChar w:fldCharType="separate"/>
+            </w:r>
+            <w:r>
+              <w:rPr>
+                <w:noProof/>
+                <w:webHidden/>
+              </w:rPr>
+              <w:t>2</w:t>
+            </w:r>
+            <w:r>
+              <w:rPr>
+                <w:noProof/>
+                <w:webHidden/>
+              </w:rPr>
+              <w:fldChar w:fldCharType="end"/>
+            </w:r>
+          </w:hyperlink>
+        </w:p>
+        <w:p>
+          <w:pPr>
+            <w:pStyle w:val="TOC1"/>
+            <w:tabs>
+              <w:tab w:val="right" w:leader="dot" w:pos="9350"/>
+            </w:tabs>
+            <w:rPr>
+              <w:rFonts w:eastAsiaTheme="minorEastAsia"/>
+              <w:noProof/>
+              <w:lang w:eastAsia="en-CA"/>
+            </w:rPr>
+          </w:pPr>
+          <w:hyperlink w:anchor="_Toc438232539" w:history="1">
+            <w:r>
+              <w:rPr>
+                <w:rStyle w:val="Hyperlink"/>
+                <w:noProof/>
+              </w:rPr>
+              <w:t>Task optimization</w:t>
+            </w:r>
+            <w:r>
+              <w:rPr>
+                <w:noProof/>
+                <w:webHidden/>
+              </w:rPr>
+              <w:tab/>
+            </w:r>
+            <w:r>
+              <w:rPr>
+                <w:noProof/>
+                <w:webHidden/>
+              </w:rPr>
+              <w:fldChar w:fldCharType="begin"/>
+            </w:r>
+            <w:r>
+              <w:rPr>
+                <w:noProof/>
+                <w:webHidden/>
+              </w:rPr>
+              <w:instrText xml:space="preserve"> PAGEREF _Toc438232539 \h </w:instrText>
+            </w:r>
+            <w:r>
+              <w:rPr>
+                <w:noProof/>
+                <w:webHidden/>
+              </w:rPr>
+            </w:r>
+            <w:r>
+              <w:rPr>
+                <w:noProof/>
+                <w:webHidden/>
+              </w:rPr>
+              <w:fldChar w:fldCharType="separate"/>
+            </w:r>
+            <w:r>
+              <w:rPr>
+                <w:noProof/>
+                <w:webHidden/>
+              </w:rPr>
+              <w:t>3</w:t>
+            </w:r>
+            <w:r>
+              <w:rPr>
+                <w:noProof/>
+                <w:webHidden/>
+              </w:rPr>
+              <w:fldChar w:fldCharType="end"/>
+            </w:r>
+          </w:hyperlink>
+        </w:p>
+        <w:p>
+          <w:pPr>
+            <w:pStyle w:val="TOC1"/>
+            <w:tabs>
+              <w:tab w:val="right" w:leader="dot" w:pos="9350"/>
+            </w:tabs>
+            <w:rPr>
+              <w:rFonts w:eastAsiaTheme="minorEastAsia"/>
+              <w:noProof/>
+              <w:lang w:eastAsia="en-CA"/>
+            </w:rPr>
+          </w:pPr>
+          <w:hyperlink w:anchor="_Toc438232540" w:history="1">
+            <w:r>
+              <w:rPr>
+                <w:rStyle w:val="Hyperlink"/>
+                <w:noProof/>
+              </w:rPr>
+              <w:t>Types of Scheduling</w:t>
+            </w:r>
+            <w:r>
+              <w:rPr>
+                <w:noProof/>
+                <w:webHidden/>
+              </w:rPr>
+              <w:tab/>
+            </w:r>
+            <w:r>
+              <w:rPr>
+                <w:noProof/>
+                <w:webHidden/>
+              </w:rPr>
+              <w:fldChar w:fldCharType="begin"/>
+            </w:r>
+            <w:r>
+              <w:rPr>
+                <w:noProof/>
+                <w:webHidden/>
+              </w:rPr>
+              <w:instrText xml:space="preserve"> PAGEREF _Toc438232540 \h </w:instrText>
+            </w:r>
+            <w:r>
+              <w:rPr>
+                <w:noProof/>
+                <w:webHidden/>
+              </w:rPr>
+            </w:r>
+            <w:r>
+              <w:rPr>
+                <w:noProof/>
+                <w:webHidden/>
+              </w:rPr>
+              <w:fldChar w:fldCharType="separate"/>
+            </w:r>
+            <w:r>
+              <w:rPr>
+                <w:noProof/>
+                <w:webHidden/>
+              </w:rPr>
+              <w:t>3</w:t>
             </w:r>
             <w:r>
               <w:rPr>
@@ -255,13 +577,13 @@
               <w:lang w:eastAsia="en-CA"/>
             </w:rPr>
           </w:pPr>
-          <w:hyperlink w:anchor="_Toc437542477" w:history="1">
+          <w:hyperlink w:anchor="_Toc438232541" w:history="1">
             <w:r>
               <w:rPr>
                 <w:rStyle w:val="Hyperlink"/>
                 <w:noProof/>
               </w:rPr>
-              <w:t>Difference Equations</w:t>
+              <w:t>Static</w:t>
             </w:r>
             <w:r>
               <w:rPr>
@@ -282,7 +604,7 @@
                 <w:noProof/>
                 <w:webHidden/>
               </w:rPr>
-              <w:instrText xml:space="preserve"> PAGEREF _Toc437542477 \h </w:instrText>
+              <w:instrText xml:space="preserve"> PAGEREF _Toc438232541 \h </w:instrText>
             </w:r>
             <w:r>
               <w:rPr>
@@ -302,7 +624,7 @@
                 <w:noProof/>
                 <w:webHidden/>
               </w:rPr>
-              <w:t>2</w:t>
+              <w:t>3</w:t>
             </w:r>
             <w:r>
               <w:rPr>
@@ -325,13 +647,13 @@
               <w:lang w:eastAsia="en-CA"/>
             </w:rPr>
           </w:pPr>
-          <w:hyperlink w:anchor="_Toc437542478" w:history="1">
+          <w:hyperlink w:anchor="_Toc438232542" w:history="1">
             <w:r>
               <w:rPr>
                 <w:rStyle w:val="Hyperlink"/>
                 <w:noProof/>
               </w:rPr>
-              <w:t>e.g.)</w:t>
+              <w:t>FIFO</w:t>
             </w:r>
             <w:r>
               <w:rPr>
@@ -352,7 +674,7 @@
                 <w:noProof/>
                 <w:webHidden/>
               </w:rPr>
-              <w:instrText xml:space="preserve"> PAGEREF _Toc437542478 \h </w:instrText>
+              <w:instrText xml:space="preserve"> PAGEREF _Toc438232542 \h </w:instrText>
             </w:r>
             <w:r>
               <w:rPr>
@@ -372,7 +694,147 @@
                 <w:noProof/>
                 <w:webHidden/>
               </w:rPr>
-              <w:t>2</w:t>
+              <w:t>3</w:t>
+            </w:r>
+            <w:r>
+              <w:rPr>
+                <w:noProof/>
+                <w:webHidden/>
+              </w:rPr>
+              <w:fldChar w:fldCharType="end"/>
+            </w:r>
+          </w:hyperlink>
+        </w:p>
+        <w:p>
+          <w:pPr>
+            <w:pStyle w:val="TOC2"/>
+            <w:tabs>
+              <w:tab w:val="right" w:leader="dot" w:pos="9350"/>
+            </w:tabs>
+            <w:rPr>
+              <w:rFonts w:eastAsiaTheme="minorEastAsia"/>
+              <w:noProof/>
+              <w:lang w:eastAsia="en-CA"/>
+            </w:rPr>
+          </w:pPr>
+          <w:hyperlink w:anchor="_Toc438232543" w:history="1">
+            <w:r>
+              <w:rPr>
+                <w:rStyle w:val="Hyperlink"/>
+                <w:noProof/>
+              </w:rPr>
+              <w:t>Dynamic</w:t>
+            </w:r>
+            <w:r>
+              <w:rPr>
+                <w:noProof/>
+                <w:webHidden/>
+              </w:rPr>
+              <w:tab/>
+            </w:r>
+            <w:r>
+              <w:rPr>
+                <w:noProof/>
+                <w:webHidden/>
+              </w:rPr>
+              <w:fldChar w:fldCharType="begin"/>
+            </w:r>
+            <w:r>
+              <w:rPr>
+                <w:noProof/>
+                <w:webHidden/>
+              </w:rPr>
+              <w:instrText xml:space="preserve"> PAGEREF _Toc438232543 \h </w:instrText>
+            </w:r>
+            <w:r>
+              <w:rPr>
+                <w:noProof/>
+                <w:webHidden/>
+              </w:rPr>
+            </w:r>
+            <w:r>
+              <w:rPr>
+                <w:noProof/>
+                <w:webHidden/>
+              </w:rPr>
+              <w:fldChar w:fldCharType="separate"/>
+            </w:r>
+            <w:r>
+              <w:rPr>
+                <w:noProof/>
+                <w:webHidden/>
+              </w:rPr>
+              <w:t>4</w:t>
+            </w:r>
+            <w:r>
+              <w:rPr>
+                <w:noProof/>
+                <w:webHidden/>
+              </w:rPr>
+              <w:fldChar w:fldCharType="end"/>
+            </w:r>
+          </w:hyperlink>
+        </w:p>
+        <w:p>
+          <w:pPr>
+            <w:pStyle w:val="TOC2"/>
+            <w:tabs>
+              <w:tab w:val="right" w:leader="dot" w:pos="9350"/>
+            </w:tabs>
+            <w:rPr>
+              <w:rFonts w:eastAsiaTheme="minorEastAsia"/>
+              <w:noProof/>
+              <w:lang w:eastAsia="en-CA"/>
+            </w:rPr>
+          </w:pPr>
+          <w:hyperlink w:anchor="_Toc438232544" w:history="1">
+            <w:r>
+              <w:rPr>
+                <w:rStyle w:val="Hyperlink"/>
+                <w:noProof/>
+              </w:rPr>
+              <w:t>Multiprocessor</w:t>
+            </w:r>
+            <w:r>
+              <w:rPr>
+                <w:noProof/>
+                <w:webHidden/>
+              </w:rPr>
+              <w:tab/>
+            </w:r>
+            <w:r>
+              <w:rPr>
+                <w:noProof/>
+                <w:webHidden/>
+              </w:rPr>
+              <w:fldChar w:fldCharType="begin"/>
+            </w:r>
+            <w:r>
+              <w:rPr>
+                <w:noProof/>
+                <w:webHidden/>
+              </w:rPr>
+              <w:instrText xml:space="preserve"> PAGEREF _Toc438232544 \h </w:instrText>
+            </w:r>
+            <w:r>
+              <w:rPr>
+                <w:noProof/>
+                <w:webHidden/>
+              </w:rPr>
+            </w:r>
+            <w:r>
+              <w:rPr>
+                <w:noProof/>
+                <w:webHidden/>
+              </w:rPr>
+              <w:fldChar w:fldCharType="separate"/>
+            </w:r>
+            <w:r>
+              <w:rPr>
+                <w:noProof/>
+                <w:webHidden/>
+              </w:rPr>
+              <w:t>5</w:t>
             </w:r>
             <w:r>
               <w:rPr>
@@ -395,13 +857,13 @@
               <w:lang w:eastAsia="en-CA"/>
             </w:rPr>
           </w:pPr>
-          <w:hyperlink w:anchor="_Toc437542479" w:history="1">
+          <w:hyperlink w:anchor="_Toc438232545" w:history="1">
             <w:r>
               <w:rPr>
                 <w:rStyle w:val="Hyperlink"/>
                 <w:noProof/>
               </w:rPr>
-              <w:t>Task optimization</w:t>
+              <w:t>Task Interactions</w:t>
             </w:r>
             <w:r>
               <w:rPr>
@@ -422,7 +884,7 @@
                 <w:noProof/>
                 <w:webHidden/>
               </w:rPr>
-              <w:instrText xml:space="preserve"> PAGEREF _Toc437542479 \h </w:instrText>
+              <w:instrText xml:space="preserve"> PAGEREF _Toc438232545 \h </w:instrText>
             </w:r>
             <w:r>
               <w:rPr>
@@ -442,7 +904,7 @@
                 <w:noProof/>
                 <w:webHidden/>
               </w:rPr>
-              <w:t>3</w:t>
+              <w:t>5</w:t>
             </w:r>
             <w:r>
               <w:rPr>
@@ -465,13 +927,13 @@
               <w:lang w:eastAsia="en-CA"/>
             </w:rPr>
           </w:pPr>
-          <w:hyperlink w:anchor="_Toc437542480" w:history="1">
+          <w:hyperlink w:anchor="_Toc438232546" w:history="1">
             <w:r>
               <w:rPr>
                 <w:rStyle w:val="Hyperlink"/>
                 <w:noProof/>
               </w:rPr>
-              <w:t>Types of Scheduling</w:t>
+              <w:t>Sporadic Server</w:t>
             </w:r>
             <w:r>
               <w:rPr>
@@ -492,7 +954,7 @@
                 <w:noProof/>
                 <w:webHidden/>
               </w:rPr>
-              <w:instrText xml:space="preserve"> PAGEREF _Toc437542480 \h </w:instrText>
+              <w:instrText xml:space="preserve"> PAGEREF _Toc438232546 \h </w:instrText>
             </w:r>
             <w:r>
               <w:rPr>
@@ -512,7 +974,77 @@
                 <w:noProof/>
                 <w:webHidden/>
               </w:rPr>
-              <w:t>3</w:t>
+              <w:t>6</w:t>
+            </w:r>
+            <w:r>
+              <w:rPr>
+                <w:noProof/>
+                <w:webHidden/>
+              </w:rPr>
+              <w:fldChar w:fldCharType="end"/>
+            </w:r>
+          </w:hyperlink>
+        </w:p>
+        <w:p>
+          <w:pPr>
+            <w:pStyle w:val="TOC1"/>
+            <w:tabs>
+              <w:tab w:val="right" w:leader="dot" w:pos="9350"/>
+            </w:tabs>
+            <w:rPr>
+              <w:rFonts w:eastAsiaTheme="minorEastAsia"/>
+              <w:noProof/>
+              <w:lang w:eastAsia="en-CA"/>
+            </w:rPr>
+          </w:pPr>
+          <w:hyperlink w:anchor="_Toc438232547" w:history="1">
+            <w:r>
+              <w:rPr>
+                <w:rStyle w:val="Hyperlink"/>
+                <w:noProof/>
+              </w:rPr>
+              <w:t>Clocks</w:t>
+            </w:r>
+            <w:r>
+              <w:rPr>
+                <w:noProof/>
+                <w:webHidden/>
+              </w:rPr>
+              <w:tab/>
+            </w:r>
+            <w:r>
+              <w:rPr>
+                <w:noProof/>
+                <w:webHidden/>
+              </w:rPr>
+              <w:fldChar w:fldCharType="begin"/>
+            </w:r>
+            <w:r>
+              <w:rPr>
+                <w:noProof/>
+                <w:webHidden/>
+              </w:rPr>
+              <w:instrText xml:space="preserve"> PAGEREF _Toc438232547 \h </w:instrText>
+            </w:r>
+            <w:r>
+              <w:rPr>
+                <w:noProof/>
+                <w:webHidden/>
+              </w:rPr>
+            </w:r>
+            <w:r>
+              <w:rPr>
+                <w:noProof/>
+                <w:webHidden/>
+              </w:rPr>
+              <w:fldChar w:fldCharType="separate"/>
+            </w:r>
+            <w:r>
+              <w:rPr>
+                <w:noProof/>
+                <w:webHidden/>
+              </w:rPr>
+              <w:t>7</w:t>
             </w:r>
             <w:r>
               <w:rPr>
@@ -535,13 +1067,13 @@
               <w:lang w:eastAsia="en-CA"/>
             </w:rPr>
           </w:pPr>
-          <w:hyperlink w:anchor="_Toc437542481" w:history="1">
+          <w:hyperlink w:anchor="_Toc438232548" w:history="1">
             <w:r>
               <w:rPr>
                 <w:rStyle w:val="Hyperlink"/>
                 <w:noProof/>
               </w:rPr>
-              <w:t>Static</w:t>
+              <w:t>Cristian’s Algorithm</w:t>
             </w:r>
             <w:r>
               <w:rPr>
@@ -562,7 +1094,7 @@
                 <w:noProof/>
                 <w:webHidden/>
               </w:rPr>
-              <w:instrText xml:space="preserve"> PAGEREF _Toc437542481 \h </w:instrText>
+              <w:instrText xml:space="preserve"> PAGEREF _Toc438232548 \h </w:instrText>
             </w:r>
             <w:r>
               <w:rPr>
@@ -582,77 +1114,7 @@
                 <w:noProof/>
                 <w:webHidden/>
               </w:rPr>
-              <w:t>3</w:t>
-            </w:r>
-            <w:r>
-              <w:rPr>
-                <w:noProof/>
-                <w:webHidden/>
-              </w:rPr>
-              <w:fldChar w:fldCharType="end"/>
-            </w:r>
-          </w:hyperlink>
-        </w:p>
-        <w:p>
-          <w:pPr>
-            <w:pStyle w:val="TOC3"/>
-            <w:tabs>
-              <w:tab w:val="right" w:leader="dot" w:pos="9350"/>
-            </w:tabs>
-            <w:rPr>
-              <w:rFonts w:eastAsiaTheme="minorEastAsia"/>
-              <w:noProof/>
-              <w:lang w:eastAsia="en-CA"/>
-            </w:rPr>
-          </w:pPr>
-          <w:hyperlink w:anchor="_Toc437542482" w:history="1">
-            <w:r>
-              <w:rPr>
-                <w:rStyle w:val="Hyperlink"/>
-                <w:noProof/>
-              </w:rPr>
-              <w:t>FIFO</w:t>
-            </w:r>
-            <w:r>
-              <w:rPr>
-                <w:noProof/>
-                <w:webHidden/>
-              </w:rPr>
-              <w:tab/>
-            </w:r>
-            <w:r>
-              <w:rPr>
-                <w:noProof/>
-                <w:webHidden/>
-              </w:rPr>
-              <w:fldChar w:fldCharType="begin"/>
-            </w:r>
-            <w:r>
-              <w:rPr>
-                <w:noProof/>
-                <w:webHidden/>
-              </w:rPr>
-              <w:instrText xml:space="preserve"> PAGEREF _Toc437542482 \h </w:instrText>
-            </w:r>
-            <w:r>
-              <w:rPr>
-                <w:noProof/>
-                <w:webHidden/>
-              </w:rPr>
-            </w:r>
-            <w:r>
-              <w:rPr>
-                <w:noProof/>
-                <w:webHidden/>
-              </w:rPr>
-              <w:fldChar w:fldCharType="separate"/>
-            </w:r>
-            <w:r>
-              <w:rPr>
-                <w:noProof/>
-                <w:webHidden/>
-              </w:rPr>
-              <w:t>3</w:t>
+              <w:t>8</w:t>
             </w:r>
             <w:r>
               <w:rPr>
@@ -675,13 +1137,13 @@
               <w:lang w:eastAsia="en-CA"/>
             </w:rPr>
           </w:pPr>
-          <w:hyperlink w:anchor="_Toc437542483" w:history="1">
+          <w:hyperlink w:anchor="_Toc438232549" w:history="1">
             <w:r>
               <w:rPr>
                 <w:rStyle w:val="Hyperlink"/>
                 <w:noProof/>
               </w:rPr>
-              <w:t>Dynamic</w:t>
+              <w:t>Berkeley</w:t>
             </w:r>
             <w:r>
               <w:rPr>
@@ -702,7 +1164,7 @@
                 <w:noProof/>
                 <w:webHidden/>
               </w:rPr>
-              <w:instrText xml:space="preserve"> PAGEREF _Toc437542483 \h </w:instrText>
+              <w:instrText xml:space="preserve"> PAGEREF _Toc438232549 \h </w:instrText>
             </w:r>
             <w:r>
               <w:rPr>
@@ -722,7 +1184,77 @@
                 <w:noProof/>
                 <w:webHidden/>
               </w:rPr>
-              <w:t>4</w:t>
+              <w:t>8</w:t>
+            </w:r>
+            <w:r>
+              <w:rPr>
+                <w:noProof/>
+                <w:webHidden/>
+              </w:rPr>
+              <w:fldChar w:fldCharType="end"/>
+            </w:r>
+          </w:hyperlink>
+        </w:p>
+        <w:p>
+          <w:pPr>
+            <w:pStyle w:val="TOC1"/>
+            <w:tabs>
+              <w:tab w:val="right" w:leader="dot" w:pos="9350"/>
+            </w:tabs>
+            <w:rPr>
+              <w:rFonts w:eastAsiaTheme="minorEastAsia"/>
+              <w:noProof/>
+              <w:lang w:eastAsia="en-CA"/>
+            </w:rPr>
+          </w:pPr>
+          <w:hyperlink w:anchor="_Toc438232550" w:history="1">
+            <w:r>
+              <w:rPr>
+                <w:rStyle w:val="Hyperlink"/>
+                <w:noProof/>
+              </w:rPr>
+              <w:t>PID Control</w:t>
+            </w:r>
+            <w:r>
+              <w:rPr>
+                <w:noProof/>
+                <w:webHidden/>
+              </w:rPr>
+              <w:tab/>
+            </w:r>
+            <w:r>
+              <w:rPr>
+                <w:noProof/>
+                <w:webHidden/>
+              </w:rPr>
+              <w:fldChar w:fldCharType="begin"/>
+            </w:r>
+            <w:r>
+              <w:rPr>
+                <w:noProof/>
+                <w:webHidden/>
+              </w:rPr>
+              <w:instrText xml:space="preserve"> PAGEREF _Toc438232550 \h </w:instrText>
+            </w:r>
+            <w:r>
+              <w:rPr>
+                <w:noProof/>
+                <w:webHidden/>
+              </w:rPr>
+            </w:r>
+            <w:r>
+              <w:rPr>
+                <w:noProof/>
+                <w:webHidden/>
+              </w:rPr>
+              <w:fldChar w:fldCharType="separate"/>
+            </w:r>
+            <w:r>
+              <w:rPr>
+                <w:noProof/>
+                <w:webHidden/>
+              </w:rPr>
+              <w:t>8</w:t>
             </w:r>
             <w:r>
               <w:rPr>
@@ -745,13 +1277,13 @@
               <w:lang w:eastAsia="en-CA"/>
             </w:rPr>
           </w:pPr>
-          <w:hyperlink w:anchor="_Toc437542484" w:history="1">
+          <w:hyperlink w:anchor="_Toc438232551" w:history="1">
             <w:r>
               <w:rPr>
                 <w:rStyle w:val="Hyperlink"/>
                 <w:noProof/>
               </w:rPr>
-              <w:t>Multiprocessor</w:t>
+              <w:t>Sampling</w:t>
             </w:r>
             <w:r>
               <w:rPr>
@@ -772,7 +1304,7 @@
                 <w:noProof/>
                 <w:webHidden/>
               </w:rPr>
-              <w:instrText xml:space="preserve"> PAGEREF _Toc437542484 \h </w:instrText>
+              <w:instrText xml:space="preserve"> PAGEREF _Toc438232551 \h </w:instrText>
             </w:r>
             <w:r>
               <w:rPr>
@@ -792,7 +1324,77 @@
                 <w:noProof/>
                 <w:webHidden/>
               </w:rPr>
-              <w:t>5</w:t>
+              <w:t>9</w:t>
+            </w:r>
+            <w:r>
+              <w:rPr>
+                <w:noProof/>
+                <w:webHidden/>
+              </w:rPr>
+              <w:fldChar w:fldCharType="end"/>
+            </w:r>
+          </w:hyperlink>
+        </w:p>
+        <w:p>
+          <w:pPr>
+            <w:pStyle w:val="TOC2"/>
+            <w:tabs>
+              <w:tab w:val="right" w:leader="dot" w:pos="9350"/>
+            </w:tabs>
+            <w:rPr>
+              <w:rFonts w:eastAsiaTheme="minorEastAsia"/>
+              <w:noProof/>
+              <w:lang w:eastAsia="en-CA"/>
+            </w:rPr>
+          </w:pPr>
+          <w:hyperlink w:anchor="_Toc438232552" w:history="1">
+            <w:r>
+              <w:rPr>
+                <w:rStyle w:val="Hyperlink"/>
+                <w:noProof/>
+              </w:rPr>
+              <w:t>Designing a PID Controller</w:t>
+            </w:r>
+            <w:r>
+              <w:rPr>
+                <w:noProof/>
+                <w:webHidden/>
+              </w:rPr>
+              <w:tab/>
+            </w:r>
+            <w:r>
+              <w:rPr>
+                <w:noProof/>
+                <w:webHidden/>
+              </w:rPr>
+              <w:fldChar w:fldCharType="begin"/>
+            </w:r>
+            <w:r>
+              <w:rPr>
+                <w:noProof/>
+                <w:webHidden/>
+              </w:rPr>
+              <w:instrText xml:space="preserve"> PAGEREF _Toc438232552 \h </w:instrText>
+            </w:r>
+            <w:r>
+              <w:rPr>
+                <w:noProof/>
+                <w:webHidden/>
+              </w:rPr>
+            </w:r>
+            <w:r>
+              <w:rPr>
+                <w:noProof/>
+                <w:webHidden/>
+              </w:rPr>
+              <w:fldChar w:fldCharType="separate"/>
+            </w:r>
+            <w:r>
+              <w:rPr>
+                <w:noProof/>
+                <w:webHidden/>
+              </w:rPr>
+              <w:t>9</w:t>
             </w:r>
             <w:r>
               <w:rPr>
@@ -815,13 +1417,13 @@
               <w:lang w:eastAsia="en-CA"/>
             </w:rPr>
           </w:pPr>
-          <w:hyperlink w:anchor="_Toc437542485" w:history="1">
+          <w:hyperlink w:anchor="_Toc438232553" w:history="1">
             <w:r>
               <w:rPr>
                 <w:rStyle w:val="Hyperlink"/>
                 <w:noProof/>
               </w:rPr>
-              <w:t>Task Interactions</w:t>
+              <w:t>Jitter</w:t>
             </w:r>
             <w:r>
               <w:rPr>
@@ -842,7 +1444,7 @@
                 <w:noProof/>
                 <w:webHidden/>
               </w:rPr>
-              <w:instrText xml:space="preserve"> PAGEREF _Toc437542485 \h </w:instrText>
+              <w:instrText xml:space="preserve"> PAGEREF _Toc438232553 \h </w:instrText>
             </w:r>
             <w:r>
               <w:rPr>
@@ -862,7 +1464,7 @@
                 <w:noProof/>
                 <w:webHidden/>
               </w:rPr>
-              <w:t>5</w:t>
+              <w:t>10</w:t>
             </w:r>
             <w:r>
               <w:rPr>
@@ -885,13 +1487,13 @@
               <w:lang w:eastAsia="en-CA"/>
             </w:rPr>
           </w:pPr>
-          <w:hyperlink w:anchor="_Toc437542486" w:history="1">
+          <w:hyperlink w:anchor="_Toc438232554" w:history="1">
             <w:r>
               <w:rPr>
                 <w:rStyle w:val="Hyperlink"/>
                 <w:noProof/>
               </w:rPr>
-              <w:t>Sporadic Server</w:t>
+              <w:t>Fail</w:t>
             </w:r>
             <w:r>
               <w:rPr>
@@ -912,7 +1514,7 @@
                 <w:noProof/>
                 <w:webHidden/>
               </w:rPr>
-              <w:instrText xml:space="preserve"> PAGEREF _Toc437542486 \h </w:instrText>
+              <w:instrText xml:space="preserve"> PAGEREF _Toc438232554 \h </w:instrText>
             </w:r>
             <w:r>
               <w:rPr>
@@ -932,7 +1534,7 @@
                 <w:noProof/>
                 <w:webHidden/>
               </w:rPr>
-              <w:t>6</w:t>
+              <w:t>10</w:t>
             </w:r>
             <w:r>
               <w:rPr>
@@ -955,13 +1557,13 @@
               <w:lang w:eastAsia="en-CA"/>
             </w:rPr>
           </w:pPr>
-          <w:hyperlink w:anchor="_Toc437542487" w:history="1">
+          <w:hyperlink w:anchor="_Toc438232555" w:history="1">
             <w:r>
               <w:rPr>
                 <w:rStyle w:val="Hyperlink"/>
                 <w:noProof/>
               </w:rPr>
-              <w:t>Clocks</w:t>
+              <w:t>Voting Schemes</w:t>
             </w:r>
             <w:r>
               <w:rPr>
@@ -982,7 +1584,7 @@
                 <w:noProof/>
                 <w:webHidden/>
               </w:rPr>
-              <w:instrText xml:space="preserve"> PAGEREF _Toc437542487 \h </w:instrText>
+              <w:instrText xml:space="preserve"> PAGEREF _Toc438232555 \h </w:instrText>
             </w:r>
             <w:r>
               <w:rPr>
@@ -1002,7 +1604,7 @@
                 <w:noProof/>
                 <w:webHidden/>
               </w:rPr>
-              <w:t>7</w:t>
+              <w:t>10</w:t>
             </w:r>
             <w:r>
               <w:rPr>
@@ -1025,13 +1627,13 @@
               <w:lang w:eastAsia="en-CA"/>
             </w:rPr>
           </w:pPr>
-          <w:hyperlink w:anchor="_Toc437542488" w:history="1">
+          <w:hyperlink w:anchor="_Toc438232556" w:history="1">
             <w:r>
               <w:rPr>
                 <w:rStyle w:val="Hyperlink"/>
                 <w:noProof/>
               </w:rPr>
-              <w:t>Cristian’s Algorithm</w:t>
+              <w:t>Information Redundancy</w:t>
             </w:r>
             <w:r>
               <w:rPr>
@@ -1052,7 +1654,7 @@
                 <w:noProof/>
                 <w:webHidden/>
               </w:rPr>
-              <w:instrText xml:space="preserve"> PAGEREF _Toc437542488 \h </w:instrText>
+              <w:instrText xml:space="preserve"> PAGEREF _Toc438232556 \h </w:instrText>
             </w:r>
             <w:r>
               <w:rPr>
@@ -1072,77 +1674,7 @@
                 <w:noProof/>
                 <w:webHidden/>
               </w:rPr>
-              <w:t>8</w:t>
-            </w:r>
-            <w:r>
-              <w:rPr>
-                <w:noProof/>
-                <w:webHidden/>
-              </w:rPr>
-              <w:fldChar w:fldCharType="end"/>
-            </w:r>
-          </w:hyperlink>
-        </w:p>
-        <w:p>
-          <w:pPr>
-            <w:pStyle w:val="TOC2"/>
-            <w:tabs>
-              <w:tab w:val="right" w:leader="dot" w:pos="9350"/>
-            </w:tabs>
-            <w:rPr>
-              <w:rFonts w:eastAsiaTheme="minorEastAsia"/>
-              <w:noProof/>
-              <w:lang w:eastAsia="en-CA"/>
-            </w:rPr>
-          </w:pPr>
-          <w:hyperlink w:anchor="_Toc437542489" w:history="1">
-            <w:r>
-              <w:rPr>
-                <w:rStyle w:val="Hyperlink"/>
-                <w:noProof/>
-              </w:rPr>
-              <w:t>Berkeley</w:t>
-            </w:r>
-            <w:r>
-              <w:rPr>
-                <w:noProof/>
-                <w:webHidden/>
-              </w:rPr>
-              <w:tab/>
-            </w:r>
-            <w:r>
-              <w:rPr>
-                <w:noProof/>
-                <w:webHidden/>
-              </w:rPr>
-              <w:fldChar w:fldCharType="begin"/>
-            </w:r>
-            <w:r>
-              <w:rPr>
-                <w:noProof/>
-                <w:webHidden/>
-              </w:rPr>
-              <w:instrText xml:space="preserve"> PAGEREF _Toc437542489 \h </w:instrText>
-            </w:r>
-            <w:r>
-              <w:rPr>
-                <w:noProof/>
-                <w:webHidden/>
-              </w:rPr>
-            </w:r>
-            <w:r>
-              <w:rPr>
-                <w:noProof/>
-                <w:webHidden/>
-              </w:rPr>
-              <w:fldChar w:fldCharType="separate"/>
-            </w:r>
-            <w:r>
-              <w:rPr>
-                <w:noProof/>
-                <w:webHidden/>
-              </w:rPr>
-              <w:t>8</w:t>
+              <w:t>11</w:t>
             </w:r>
             <w:r>
               <w:rPr>
@@ -1165,13 +1697,13 @@
               <w:lang w:eastAsia="en-CA"/>
             </w:rPr>
           </w:pPr>
-          <w:hyperlink w:anchor="_Toc437542490" w:history="1">
+          <w:hyperlink w:anchor="_Toc438232557" w:history="1">
             <w:r>
               <w:rPr>
                 <w:rStyle w:val="Hyperlink"/>
                 <w:noProof/>
               </w:rPr>
-              <w:t>PID Control</w:t>
+              <w:t>Execution Time</w:t>
             </w:r>
             <w:r>
               <w:rPr>
@@ -1192,7 +1724,7 @@
                 <w:noProof/>
                 <w:webHidden/>
               </w:rPr>
-              <w:instrText xml:space="preserve"> PAGEREF _Toc437542490 \h </w:instrText>
+              <w:instrText xml:space="preserve"> PAGEREF _Toc438232557 \h </w:instrText>
             </w:r>
             <w:r>
               <w:rPr>
@@ -1212,147 +1744,7 @@
                 <w:noProof/>
                 <w:webHidden/>
               </w:rPr>
-              <w:t>8</w:t>
-            </w:r>
-            <w:r>
-              <w:rPr>
-                <w:noProof/>
-                <w:webHidden/>
-              </w:rPr>
-              <w:fldChar w:fldCharType="end"/>
-            </w:r>
-          </w:hyperlink>
-        </w:p>
-        <w:p>
-          <w:pPr>
-            <w:pStyle w:val="TOC2"/>
-            <w:tabs>
-              <w:tab w:val="right" w:leader="dot" w:pos="9350"/>
-            </w:tabs>
-            <w:rPr>
-              <w:rFonts w:eastAsiaTheme="minorEastAsia"/>
-              <w:noProof/>
-              <w:lang w:eastAsia="en-CA"/>
-            </w:rPr>
-          </w:pPr>
-          <w:hyperlink w:anchor="_Toc437542491" w:history="1">
-            <w:r>
-              <w:rPr>
-                <w:rStyle w:val="Hyperlink"/>
-                <w:noProof/>
-              </w:rPr>
-              <w:t>Sampling</w:t>
-            </w:r>
-            <w:r>
-              <w:rPr>
-                <w:noProof/>
-                <w:webHidden/>
-              </w:rPr>
-              <w:tab/>
-            </w:r>
-            <w:r>
-              <w:rPr>
-                <w:noProof/>
-                <w:webHidden/>
-              </w:rPr>
-              <w:fldChar w:fldCharType="begin"/>
-            </w:r>
-            <w:r>
-              <w:rPr>
-                <w:noProof/>
-                <w:webHidden/>
-              </w:rPr>
-              <w:instrText xml:space="preserve"> PAGEREF _Toc437542491 \h </w:instrText>
-            </w:r>
-            <w:r>
-              <w:rPr>
-                <w:noProof/>
-                <w:webHidden/>
-              </w:rPr>
-            </w:r>
-            <w:r>
-              <w:rPr>
-                <w:noProof/>
-                <w:webHidden/>
-              </w:rPr>
-              <w:fldChar w:fldCharType="separate"/>
-            </w:r>
-            <w:r>
-              <w:rPr>
-                <w:noProof/>
-                <w:webHidden/>
-              </w:rPr>
-              <w:t>9</w:t>
-            </w:r>
-            <w:r>
-              <w:rPr>
-                <w:noProof/>
-                <w:webHidden/>
-              </w:rPr>
-              <w:fldChar w:fldCharType="end"/>
-            </w:r>
-          </w:hyperlink>
-        </w:p>
-        <w:p>
-          <w:pPr>
-            <w:pStyle w:val="TOC2"/>
-            <w:tabs>
-              <w:tab w:val="right" w:leader="dot" w:pos="9350"/>
-            </w:tabs>
-            <w:rPr>
-              <w:rFonts w:eastAsiaTheme="minorEastAsia"/>
-              <w:noProof/>
-              <w:lang w:eastAsia="en-CA"/>
-            </w:rPr>
-          </w:pPr>
-          <w:hyperlink w:anchor="_Toc437542492" w:history="1">
-            <w:r>
-              <w:rPr>
-                <w:rStyle w:val="Hyperlink"/>
-                <w:noProof/>
-              </w:rPr>
-              <w:t>Designing a PID Controller</w:t>
-            </w:r>
-            <w:r>
-              <w:rPr>
-                <w:noProof/>
-                <w:webHidden/>
-              </w:rPr>
-              <w:tab/>
-            </w:r>
-            <w:r>
-              <w:rPr>
-                <w:noProof/>
-                <w:webHidden/>
-              </w:rPr>
-              <w:fldChar w:fldCharType="begin"/>
-            </w:r>
-            <w:r>
-              <w:rPr>
-                <w:noProof/>
-                <w:webHidden/>
-              </w:rPr>
-              <w:instrText xml:space="preserve"> PAGEREF _Toc437542492 \h </w:instrText>
-            </w:r>
-            <w:r>
-              <w:rPr>
-                <w:noProof/>
-                <w:webHidden/>
-              </w:rPr>
-            </w:r>
-            <w:r>
-              <w:rPr>
-                <w:noProof/>
-                <w:webHidden/>
-              </w:rPr>
-              <w:fldChar w:fldCharType="separate"/>
-            </w:r>
-            <w:r>
-              <w:rPr>
-                <w:noProof/>
-                <w:webHidden/>
-              </w:rPr>
-              <w:t>9</w:t>
+              <w:t>11</w:t>
             </w:r>
             <w:r>
               <w:rPr>
@@ -1375,13 +1767,13 @@
               <w:lang w:eastAsia="en-CA"/>
             </w:rPr>
           </w:pPr>
-          <w:hyperlink w:anchor="_Toc437542493" w:history="1">
+          <w:hyperlink w:anchor="_Toc438232558" w:history="1">
             <w:r>
               <w:rPr>
                 <w:rStyle w:val="Hyperlink"/>
                 <w:noProof/>
               </w:rPr>
-              <w:t>Jitter</w:t>
+              <w:t>Natural Language Standards</w:t>
             </w:r>
             <w:r>
               <w:rPr>
@@ -1402,357 +1794,7 @@
                 <w:noProof/>
                 <w:webHidden/>
               </w:rPr>
-              <w:instrText xml:space="preserve"> PAGEREF _Toc437542493 \h </w:instrText>
-            </w:r>
-            <w:r>
-              <w:rPr>
-                <w:noProof/>
-                <w:webHidden/>
-              </w:rPr>
-            </w:r>
-            <w:r>
-              <w:rPr>
-                <w:noProof/>
-                <w:webHidden/>
-              </w:rPr>
-              <w:fldChar w:fldCharType="separate"/>
-            </w:r>
-            <w:r>
-              <w:rPr>
-                <w:noProof/>
-                <w:webHidden/>
-              </w:rPr>
-              <w:t>10</w:t>
-            </w:r>
-            <w:r>
-              <w:rPr>
-                <w:noProof/>
-                <w:webHidden/>
-              </w:rPr>
-              <w:fldChar w:fldCharType="end"/>
-            </w:r>
-          </w:hyperlink>
-        </w:p>
-        <w:p>
-          <w:pPr>
-            <w:pStyle w:val="TOC1"/>
-            <w:tabs>
-              <w:tab w:val="right" w:leader="dot" w:pos="9350"/>
-            </w:tabs>
-            <w:rPr>
-              <w:rFonts w:eastAsiaTheme="minorEastAsia"/>
-              <w:noProof/>
-              <w:lang w:eastAsia="en-CA"/>
-            </w:rPr>
-          </w:pPr>
-          <w:hyperlink w:anchor="_Toc437542494" w:history="1">
-            <w:r>
-              <w:rPr>
-                <w:rStyle w:val="Hyperlink"/>
-                <w:noProof/>
-              </w:rPr>
-              <w:t>Fail</w:t>
-            </w:r>
-            <w:r>
-              <w:rPr>
-                <w:noProof/>
-                <w:webHidden/>
-              </w:rPr>
-              <w:tab/>
-            </w:r>
-            <w:r>
-              <w:rPr>
-                <w:noProof/>
-                <w:webHidden/>
-              </w:rPr>
-              <w:fldChar w:fldCharType="begin"/>
-            </w:r>
-            <w:r>
-              <w:rPr>
-                <w:noProof/>
-                <w:webHidden/>
-              </w:rPr>
-              <w:instrText xml:space="preserve"> PAGEREF _Toc437542494 \h </w:instrText>
-            </w:r>
-            <w:r>
-              <w:rPr>
-                <w:noProof/>
-                <w:webHidden/>
-              </w:rPr>
-            </w:r>
-            <w:r>
-              <w:rPr>
-                <w:noProof/>
-                <w:webHidden/>
-              </w:rPr>
-              <w:fldChar w:fldCharType="separate"/>
-            </w:r>
-            <w:r>
-              <w:rPr>
-                <w:noProof/>
-                <w:webHidden/>
-              </w:rPr>
-              <w:t>10</w:t>
-            </w:r>
-            <w:r>
-              <w:rPr>
-                <w:noProof/>
-                <w:webHidden/>
-              </w:rPr>
-              <w:fldChar w:fldCharType="end"/>
-            </w:r>
-          </w:hyperlink>
-        </w:p>
-        <w:p>
-          <w:pPr>
-            <w:pStyle w:val="TOC1"/>
-            <w:tabs>
-              <w:tab w:val="right" w:leader="dot" w:pos="9350"/>
-            </w:tabs>
-            <w:rPr>
-              <w:rFonts w:eastAsiaTheme="minorEastAsia"/>
-              <w:noProof/>
-              <w:lang w:eastAsia="en-CA"/>
-            </w:rPr>
-          </w:pPr>
-          <w:hyperlink w:anchor="_Toc437542495" w:history="1">
-            <w:r>
-              <w:rPr>
-                <w:rStyle w:val="Hyperlink"/>
-                <w:noProof/>
-              </w:rPr>
-              <w:t>Voting Schemes</w:t>
-            </w:r>
-            <w:r>
-              <w:rPr>
-                <w:noProof/>
-                <w:webHidden/>
-              </w:rPr>
-              <w:tab/>
-            </w:r>
-            <w:r>
-              <w:rPr>
-                <w:noProof/>
-                <w:webHidden/>
-              </w:rPr>
-              <w:fldChar w:fldCharType="begin"/>
-            </w:r>
-            <w:r>
-              <w:rPr>
-                <w:noProof/>
-                <w:webHidden/>
-              </w:rPr>
-              <w:instrText xml:space="preserve"> PAGEREF _Toc437542495 \h </w:instrText>
-            </w:r>
-            <w:r>
-              <w:rPr>
-                <w:noProof/>
-                <w:webHidden/>
-              </w:rPr>
-            </w:r>
-            <w:r>
-              <w:rPr>
-                <w:noProof/>
-                <w:webHidden/>
-              </w:rPr>
-              <w:fldChar w:fldCharType="separate"/>
-            </w:r>
-            <w:r>
-              <w:rPr>
-                <w:noProof/>
-                <w:webHidden/>
-              </w:rPr>
-              <w:t>10</w:t>
-            </w:r>
-            <w:r>
-              <w:rPr>
-                <w:noProof/>
-                <w:webHidden/>
-              </w:rPr>
-              <w:fldChar w:fldCharType="end"/>
-            </w:r>
-          </w:hyperlink>
-        </w:p>
-        <w:p>
-          <w:pPr>
-            <w:pStyle w:val="TOC2"/>
-            <w:tabs>
-              <w:tab w:val="right" w:leader="dot" w:pos="9350"/>
-            </w:tabs>
-            <w:rPr>
-              <w:rFonts w:eastAsiaTheme="minorEastAsia"/>
-              <w:noProof/>
-              <w:lang w:eastAsia="en-CA"/>
-            </w:rPr>
-          </w:pPr>
-          <w:hyperlink w:anchor="_Toc437542496" w:history="1">
-            <w:r>
-              <w:rPr>
-                <w:rStyle w:val="Hyperlink"/>
-                <w:noProof/>
-              </w:rPr>
-              <w:t>Information Redundancy</w:t>
-            </w:r>
-            <w:r>
-              <w:rPr>
-                <w:noProof/>
-                <w:webHidden/>
-              </w:rPr>
-              <w:tab/>
-            </w:r>
-            <w:r>
-              <w:rPr>
-                <w:noProof/>
-                <w:webHidden/>
-              </w:rPr>
-              <w:fldChar w:fldCharType="begin"/>
-            </w:r>
-            <w:r>
-              <w:rPr>
-                <w:noProof/>
-                <w:webHidden/>
-              </w:rPr>
-              <w:instrText xml:space="preserve"> PAGEREF _Toc437542496 \h </w:instrText>
-            </w:r>
-            <w:r>
-              <w:rPr>
-                <w:noProof/>
-                <w:webHidden/>
-              </w:rPr>
-            </w:r>
-            <w:r>
-              <w:rPr>
-                <w:noProof/>
-                <w:webHidden/>
-              </w:rPr>
-              <w:fldChar w:fldCharType="separate"/>
-            </w:r>
-            <w:r>
-              <w:rPr>
-                <w:noProof/>
-                <w:webHidden/>
-              </w:rPr>
-              <w:t>11</w:t>
-            </w:r>
-            <w:r>
-              <w:rPr>
-                <w:noProof/>
-                <w:webHidden/>
-              </w:rPr>
-              <w:fldChar w:fldCharType="end"/>
-            </w:r>
-          </w:hyperlink>
-        </w:p>
-        <w:p>
-          <w:pPr>
-            <w:pStyle w:val="TOC1"/>
-            <w:tabs>
-              <w:tab w:val="right" w:leader="dot" w:pos="9350"/>
-            </w:tabs>
-            <w:rPr>
-              <w:rFonts w:eastAsiaTheme="minorEastAsia"/>
-              <w:noProof/>
-              <w:lang w:eastAsia="en-CA"/>
-            </w:rPr>
-          </w:pPr>
-          <w:hyperlink w:anchor="_Toc437542497" w:history="1">
-            <w:r>
-              <w:rPr>
-                <w:rStyle w:val="Hyperlink"/>
-                <w:noProof/>
-              </w:rPr>
-              <w:t>Execution Time</w:t>
-            </w:r>
-            <w:r>
-              <w:rPr>
-                <w:noProof/>
-                <w:webHidden/>
-              </w:rPr>
-              <w:tab/>
-            </w:r>
-            <w:r>
-              <w:rPr>
-                <w:noProof/>
-                <w:webHidden/>
-              </w:rPr>
-              <w:fldChar w:fldCharType="begin"/>
-            </w:r>
-            <w:r>
-              <w:rPr>
-                <w:noProof/>
-                <w:webHidden/>
-              </w:rPr>
-              <w:instrText xml:space="preserve"> PAGEREF _Toc437542497 \h </w:instrText>
-            </w:r>
-            <w:r>
-              <w:rPr>
-                <w:noProof/>
-                <w:webHidden/>
-              </w:rPr>
-            </w:r>
-            <w:r>
-              <w:rPr>
-                <w:noProof/>
-                <w:webHidden/>
-              </w:rPr>
-              <w:fldChar w:fldCharType="separate"/>
-            </w:r>
-            <w:r>
-              <w:rPr>
-                <w:noProof/>
-                <w:webHidden/>
-              </w:rPr>
-              <w:t>11</w:t>
-            </w:r>
-            <w:r>
-              <w:rPr>
-                <w:noProof/>
-                <w:webHidden/>
-              </w:rPr>
-              <w:fldChar w:fldCharType="end"/>
-            </w:r>
-          </w:hyperlink>
-        </w:p>
-        <w:p>
-          <w:pPr>
-            <w:pStyle w:val="TOC1"/>
-            <w:tabs>
-              <w:tab w:val="right" w:leader="dot" w:pos="9350"/>
-            </w:tabs>
-            <w:rPr>
-              <w:rFonts w:eastAsiaTheme="minorEastAsia"/>
-              <w:noProof/>
-              <w:lang w:eastAsia="en-CA"/>
-            </w:rPr>
-          </w:pPr>
-          <w:hyperlink w:anchor="_Toc437542498" w:history="1">
-            <w:r>
-              <w:rPr>
-                <w:rStyle w:val="Hyperlink"/>
-                <w:noProof/>
-              </w:rPr>
-              <w:t>Natural Language Standards</w:t>
-            </w:r>
-            <w:r>
-              <w:rPr>
-                <w:noProof/>
-                <w:webHidden/>
-              </w:rPr>
-              <w:tab/>
-            </w:r>
-            <w:r>
-              <w:rPr>
-                <w:noProof/>
-                <w:webHidden/>
-              </w:rPr>
-              <w:fldChar w:fldCharType="begin"/>
-            </w:r>
-            <w:r>
-              <w:rPr>
-                <w:noProof/>
-                <w:webHidden/>
-              </w:rPr>
-              <w:instrText xml:space="preserve"> PAGEREF _Toc437542498 \h </w:instrText>
+              <w:instrText xml:space="preserve"> PAGEREF _Toc438232558 \h </w:instrText>
             </w:r>
             <w:r>
               <w:rPr>
@@ -1804,7 +1846,7 @@
       <w:pPr>
         <w:pStyle w:val="Heading1"/>
       </w:pPr>
-      <w:bookmarkStart w:id="1" w:name="_Toc437542475"/>
+      <w:bookmarkStart w:id="1" w:name="_Toc438232535"/>
       <w:r>
         <w:t>Real-Time Systems</w:t>
       </w:r>
@@ -1814,7 +1856,7 @@
       <w:pPr>
         <w:pStyle w:val="Heading2"/>
       </w:pPr>
-      <w:bookmarkStart w:id="2" w:name="_Toc437542476"/>
+      <w:bookmarkStart w:id="2" w:name="_Toc438232536"/>
       <w:r>
         <w:t>Classifications</w:t>
       </w:r>
@@ -1998,10 +2040,10 @@
             <v:path o:extrusionok="f" gradientshapeok="t" o:connecttype="rect"/>
             <o:lock v:ext="edit" aspectratio="t"/>
           </v:shapetype>
-          <v:shape id="_x0000_i1025" type="#_x0000_t75" style="width:90.65pt;height:19.9pt" o:ole="">
+          <v:shape id="_x0000_i1025" type="#_x0000_t75" style="width:90.75pt;height:19.95pt" o:ole="">
             <v:imagedata r:id="rId9" o:title=""/>
           </v:shape>
-          <o:OLEObject Type="Embed" ProgID="Equation.DSMT4" ShapeID="_x0000_i1025" DrawAspect="Content" ObjectID="_1511284354" r:id="rId10"/>
+          <o:OLEObject Type="Embed" ProgID="Equation.DSMT4" ShapeID="_x0000_i1025" DrawAspect="Content" ObjectID="_1511974406" r:id="rId10"/>
         </w:object>
       </w:r>
     </w:p>
@@ -2009,7 +2051,7 @@
       <w:pPr>
         <w:pStyle w:val="Heading2"/>
       </w:pPr>
-      <w:bookmarkStart w:id="3" w:name="_Toc437542477"/>
+      <w:bookmarkStart w:id="3" w:name="_Toc438232537"/>
       <w:r>
         <w:t>Difference Equations</w:t>
       </w:r>
@@ -2033,10 +2075,10 @@
           <w:position w:val="-24"/>
         </w:rPr>
         <w:object w:dxaOrig="2460" w:dyaOrig="660">
-          <v:shape id="_x0000_i1026" type="#_x0000_t75" style="width:123.05pt;height:33.2pt" o:ole="">
+          <v:shape id="_x0000_i1026" type="#_x0000_t75" style="width:122.9pt;height:33.3pt" o:ole="">
             <v:imagedata r:id="rId11" o:title=""/>
           </v:shape>
-          <o:OLEObject Type="Embed" ProgID="Equation.DSMT4" ShapeID="_x0000_i1026" DrawAspect="Content" ObjectID="_1511284355" r:id="rId12"/>
+          <o:OLEObject Type="Embed" ProgID="Equation.DSMT4" ShapeID="_x0000_i1026" DrawAspect="Content" ObjectID="_1511974407" r:id="rId12"/>
         </w:object>
       </w:r>
     </w:p>
@@ -2058,10 +2100,10 @@
           <w:position w:val="-24"/>
         </w:rPr>
         <w:object w:dxaOrig="2460" w:dyaOrig="660">
-          <v:shape id="_x0000_i1027" type="#_x0000_t75" style="width:123.05pt;height:33.2pt" o:ole="">
+          <v:shape id="_x0000_i1027" type="#_x0000_t75" style="width:122.9pt;height:33.3pt" o:ole="">
             <v:imagedata r:id="rId13" o:title=""/>
           </v:shape>
-          <o:OLEObject Type="Embed" ProgID="Equation.DSMT4" ShapeID="_x0000_i1027" DrawAspect="Content" ObjectID="_1511284356" r:id="rId14"/>
+          <o:OLEObject Type="Embed" ProgID="Equation.DSMT4" ShapeID="_x0000_i1027" DrawAspect="Content" ObjectID="_1511974408" r:id="rId14"/>
         </w:object>
       </w:r>
     </w:p>
@@ -2069,7 +2111,7 @@
       <w:pPr>
         <w:pStyle w:val="Heading3"/>
       </w:pPr>
-      <w:bookmarkStart w:id="4" w:name="_Toc437542478"/>
+      <w:bookmarkStart w:id="4" w:name="_Toc438232538"/>
       <w:r>
         <w:t>e.g.)</w:t>
       </w:r>
@@ -2092,10 +2134,10 @@
           <w:position w:val="-108"/>
         </w:rPr>
         <w:object w:dxaOrig="6780" w:dyaOrig="1920">
-          <v:shape id="_x0000_i1028" type="#_x0000_t75" style="width:339.05pt;height:96pt" o:ole="">
+          <v:shape id="_x0000_i1028" type="#_x0000_t75" style="width:338.9pt;height:96.1pt" o:ole="">
             <v:imagedata r:id="rId15" o:title=""/>
           </v:shape>
-          <o:OLEObject Type="Embed" ProgID="Equation.DSMT4" ShapeID="_x0000_i1028" DrawAspect="Content" ObjectID="_1511284357" r:id="rId16"/>
+          <o:OLEObject Type="Embed" ProgID="Equation.DSMT4" ShapeID="_x0000_i1028" DrawAspect="Content" ObjectID="_1511974409" r:id="rId16"/>
         </w:object>
       </w:r>
       <w:r>
@@ -2111,10 +2153,10 @@
           <w:position w:val="-32"/>
         </w:rPr>
         <w:object w:dxaOrig="7080" w:dyaOrig="760">
-          <v:shape id="_x0000_i1029" type="#_x0000_t75" style="width:354.15pt;height:38.05pt" o:ole="">
+          <v:shape id="_x0000_i1029" type="#_x0000_t75" style="width:354.05pt;height:38.1pt" o:ole="">
             <v:imagedata r:id="rId17" o:title=""/>
           </v:shape>
-          <o:OLEObject Type="Embed" ProgID="Equation.DSMT4" ShapeID="_x0000_i1029" DrawAspect="Content" ObjectID="_1511284358" r:id="rId18"/>
+          <o:OLEObject Type="Embed" ProgID="Equation.DSMT4" ShapeID="_x0000_i1029" DrawAspect="Content" ObjectID="_1511974410" r:id="rId18"/>
         </w:object>
       </w:r>
     </w:p>
@@ -2135,10 +2177,10 @@
           <w:position w:val="-72"/>
         </w:rPr>
         <w:object w:dxaOrig="1840" w:dyaOrig="1820">
-          <v:shape id="_x0000_i1030" type="#_x0000_t75" style="width:91.9pt;height:90.9pt" o:ole="">
+          <v:shape id="_x0000_i1030" type="#_x0000_t75" style="width:91.95pt;height:91.05pt" o:ole="">
             <v:imagedata r:id="rId19" o:title=""/>
           </v:shape>
-          <o:OLEObject Type="Embed" ProgID="Equation.DSMT4" ShapeID="_x0000_i1030" DrawAspect="Content" ObjectID="_1511284359" r:id="rId20"/>
+          <o:OLEObject Type="Embed" ProgID="Equation.DSMT4" ShapeID="_x0000_i1030" DrawAspect="Content" ObjectID="_1511974411" r:id="rId20"/>
         </w:object>
       </w:r>
     </w:p>
@@ -2151,10 +2193,10 @@
           <w:position w:val="-52"/>
         </w:rPr>
         <w:object w:dxaOrig="720" w:dyaOrig="1160">
-          <v:shape id="_x0000_i1031" type="#_x0000_t75" style="width:36pt;height:57.95pt" o:ole="">
+          <v:shape id="_x0000_i1031" type="#_x0000_t75" style="width:36pt;height:58pt" o:ole="">
             <v:imagedata r:id="rId21" o:title=""/>
           </v:shape>
-          <o:OLEObject Type="Embed" ProgID="Equation.DSMT4" ShapeID="_x0000_i1031" DrawAspect="Content" ObjectID="_1511284360" r:id="rId22"/>
+          <o:OLEObject Type="Embed" ProgID="Equation.DSMT4" ShapeID="_x0000_i1031" DrawAspect="Content" ObjectID="_1511974412" r:id="rId22"/>
         </w:object>
       </w:r>
     </w:p>
@@ -2167,10 +2209,10 @@
           <w:position w:val="-10"/>
         </w:rPr>
         <w:object w:dxaOrig="660" w:dyaOrig="380">
-          <v:shape id="_x0000_i1032" type="#_x0000_t75" style="width:32.7pt;height:18.9pt" o:ole="">
+          <v:shape id="_x0000_i1032" type="#_x0000_t75" style="width:32.75pt;height:19.05pt" o:ole="">
             <v:imagedata r:id="rId23" o:title=""/>
           </v:shape>
-          <o:OLEObject Type="Embed" ProgID="Equation.DSMT4" ShapeID="_x0000_i1032" DrawAspect="Content" ObjectID="_1511284361" r:id="rId24"/>
+          <o:OLEObject Type="Embed" ProgID="Equation.DSMT4" ShapeID="_x0000_i1032" DrawAspect="Content" ObjectID="_1511974413" r:id="rId24"/>
         </w:object>
       </w:r>
     </w:p>
@@ -2183,10 +2225,10 @@
           <w:position w:val="-48"/>
         </w:rPr>
         <w:object w:dxaOrig="1340" w:dyaOrig="1080">
-          <v:shape id="_x0000_i1033" type="#_x0000_t75" style="width:66.9pt;height:54.4pt" o:ole="">
+          <v:shape id="_x0000_i1033" type="#_x0000_t75" style="width:66.95pt;height:54.45pt" o:ole="">
             <v:imagedata r:id="rId25" o:title=""/>
           </v:shape>
-          <o:OLEObject Type="Embed" ProgID="Equation.DSMT4" ShapeID="_x0000_i1033" DrawAspect="Content" ObjectID="_1511284362" r:id="rId26"/>
+          <o:OLEObject Type="Embed" ProgID="Equation.DSMT4" ShapeID="_x0000_i1033" DrawAspect="Content" ObjectID="_1511974414" r:id="rId26"/>
         </w:object>
       </w:r>
     </w:p>
@@ -2199,10 +2241,10 @@
           <w:position w:val="-48"/>
         </w:rPr>
         <w:object w:dxaOrig="1080" w:dyaOrig="1080">
-          <v:shape id="_x0000_i1034" type="#_x0000_t75" style="width:54.4pt;height:54.4pt" o:ole="">
+          <v:shape id="_x0000_i1034" type="#_x0000_t75" style="width:54.45pt;height:54.45pt" o:ole="">
             <v:imagedata r:id="rId27" o:title=""/>
           </v:shape>
-          <o:OLEObject Type="Embed" ProgID="Equation.DSMT4" ShapeID="_x0000_i1034" DrawAspect="Content" ObjectID="_1511284363" r:id="rId28"/>
+          <o:OLEObject Type="Embed" ProgID="Equation.DSMT4" ShapeID="_x0000_i1034" DrawAspect="Content" ObjectID="_1511974415" r:id="rId28"/>
         </w:object>
       </w:r>
     </w:p>
@@ -2234,10 +2276,10 @@
           <w:position w:val="-88"/>
         </w:rPr>
         <w:object w:dxaOrig="2000" w:dyaOrig="1660">
-          <v:shape id="_x0000_i1035" type="#_x0000_t75" style="width:100.1pt;height:83pt" o:ole="">
+          <v:shape id="_x0000_i1035" type="#_x0000_t75" style="width:99.95pt;height:83pt" o:ole="">
             <v:imagedata r:id="rId29" o:title=""/>
           </v:shape>
-          <o:OLEObject Type="Embed" ProgID="Equation.DSMT4" ShapeID="_x0000_i1035" DrawAspect="Content" ObjectID="_1511284364" r:id="rId30"/>
+          <o:OLEObject Type="Embed" ProgID="Equation.DSMT4" ShapeID="_x0000_i1035" DrawAspect="Content" ObjectID="_1511974416" r:id="rId30"/>
         </w:object>
       </w:r>
     </w:p>
@@ -2245,7 +2287,7 @@
       <w:pPr>
         <w:pStyle w:val="Heading1"/>
       </w:pPr>
-      <w:bookmarkStart w:id="5" w:name="_Toc437542479"/>
+      <w:bookmarkStart w:id="5" w:name="_Toc438232539"/>
       <w:r>
         <w:t>Task optimization</w:t>
       </w:r>
@@ -2269,10 +2311,10 @@
           <w:position w:val="-14"/>
         </w:rPr>
         <w:object w:dxaOrig="1600" w:dyaOrig="400">
-          <v:shape id="_x0000_i1036" type="#_x0000_t75" style="width:80.15pt;height:19.65pt" o:ole="">
+          <v:shape id="_x0000_i1036" type="#_x0000_t75" style="width:80.05pt;height:19.65pt" o:ole="">
             <v:imagedata r:id="rId31" o:title=""/>
           </v:shape>
-          <o:OLEObject Type="Embed" ProgID="Equation.DSMT4" ShapeID="_x0000_i1036" DrawAspect="Content" ObjectID="_1511284365" r:id="rId32"/>
+          <o:OLEObject Type="Embed" ProgID="Equation.DSMT4" ShapeID="_x0000_i1036" DrawAspect="Content" ObjectID="_1511974417" r:id="rId32"/>
         </w:object>
       </w:r>
     </w:p>
@@ -2414,10 +2456,10 @@
           <w:position w:val="-30"/>
         </w:rPr>
         <w:object w:dxaOrig="1040" w:dyaOrig="700">
-          <v:shape id="_x0000_i1037" type="#_x0000_t75" style="width:52.1pt;height:35pt" o:ole="">
+          <v:shape id="_x0000_i1037" type="#_x0000_t75" style="width:52.05pt;height:35.1pt" o:ole="">
             <v:imagedata r:id="rId33" o:title=""/>
           </v:shape>
-          <o:OLEObject Type="Embed" ProgID="Equation.DSMT4" ShapeID="_x0000_i1037" DrawAspect="Content" ObjectID="_1511284366" r:id="rId34"/>
+          <o:OLEObject Type="Embed" ProgID="Equation.DSMT4" ShapeID="_x0000_i1037" DrawAspect="Content" ObjectID="_1511974418" r:id="rId34"/>
         </w:object>
       </w:r>
     </w:p>
@@ -2524,7 +2566,7 @@
       <w:pPr>
         <w:pStyle w:val="Heading1"/>
       </w:pPr>
-      <w:bookmarkStart w:id="6" w:name="_Toc437542480"/>
+      <w:bookmarkStart w:id="6" w:name="_Toc438232540"/>
       <w:r>
         <w:t>Types of Scheduling</w:t>
       </w:r>
@@ -2534,7 +2576,7 @@
       <w:pPr>
         <w:pStyle w:val="Heading2"/>
       </w:pPr>
-      <w:bookmarkStart w:id="7" w:name="_Toc437542481"/>
+      <w:bookmarkStart w:id="7" w:name="_Toc438232541"/>
       <w:r>
         <w:t>Static</w:t>
       </w:r>
@@ -2600,7 +2642,7 @@
       <w:pPr>
         <w:pStyle w:val="Heading3"/>
       </w:pPr>
-      <w:bookmarkStart w:id="8" w:name="_Toc437542482"/>
+      <w:bookmarkStart w:id="8" w:name="_Toc438232542"/>
       <w:r>
         <w:t>FIFO</w:t>
       </w:r>
@@ -2937,10 +2979,10 @@
           <w:position w:val="-28"/>
         </w:rPr>
         <w:object w:dxaOrig="1280" w:dyaOrig="540">
-          <v:shape id="_x0000_i1038" type="#_x0000_t75" style="width:63.85pt;height:27.05pt" o:ole="">
+          <v:shape id="_x0000_i1038" type="#_x0000_t75" style="width:63.95pt;height:27.05pt" o:ole="">
             <v:imagedata r:id="rId35" o:title=""/>
           </v:shape>
-          <o:OLEObject Type="Embed" ProgID="Equation.DSMT4" ShapeID="_x0000_i1038" DrawAspect="Content" ObjectID="_1511284367" r:id="rId36"/>
+          <o:OLEObject Type="Embed" ProgID="Equation.DSMT4" ShapeID="_x0000_i1038" DrawAspect="Content" ObjectID="_1511974419" r:id="rId36"/>
         </w:object>
       </w:r>
     </w:p>
@@ -3121,10 +3163,10 @@
           <w:position w:val="-20"/>
         </w:rPr>
         <w:object w:dxaOrig="1340" w:dyaOrig="520">
-          <v:shape id="_x0000_i1039" type="#_x0000_t75" style="width:66.65pt;height:26.3pt" o:ole="">
+          <v:shape id="_x0000_i1039" type="#_x0000_t75" style="width:66.65pt;height:26.2pt" o:ole="">
             <v:imagedata r:id="rId37" o:title=""/>
           </v:shape>
-          <o:OLEObject Type="Embed" ProgID="Equation.DSMT4" ShapeID="_x0000_i1039" DrawAspect="Content" ObjectID="_1511284368" r:id="rId38"/>
+          <o:OLEObject Type="Embed" ProgID="Equation.DSMT4" ShapeID="_x0000_i1039" DrawAspect="Content" ObjectID="_1511974420" r:id="rId38"/>
         </w:object>
       </w:r>
     </w:p>
@@ -3147,7 +3189,7 @@
       <w:pPr>
         <w:pStyle w:val="Heading2"/>
       </w:pPr>
-      <w:bookmarkStart w:id="9" w:name="_Toc437542483"/>
+      <w:bookmarkStart w:id="9" w:name="_Toc438232543"/>
       <w:r>
         <w:t>Dynamic</w:t>
       </w:r>
@@ -3324,7 +3366,7 @@
       <w:pPr>
         <w:pStyle w:val="Heading2"/>
       </w:pPr>
-      <w:bookmarkStart w:id="10" w:name="_Toc437542484"/>
+      <w:bookmarkStart w:id="10" w:name="_Toc438232544"/>
       <w:r>
         <w:t>Multiprocessor</w:t>
       </w:r>
@@ -3361,7 +3403,7 @@
       <w:pPr>
         <w:pStyle w:val="Heading1"/>
       </w:pPr>
-      <w:bookmarkStart w:id="11" w:name="_Toc437542485"/>
+      <w:bookmarkStart w:id="11" w:name="_Toc438232545"/>
       <w:r>
         <w:t>Task Interactions</w:t>
       </w:r>
@@ -3930,7 +3972,7 @@
       <w:pPr>
         <w:pStyle w:val="Heading1"/>
       </w:pPr>
-      <w:bookmarkStart w:id="12" w:name="_Toc437542486"/>
+      <w:bookmarkStart w:id="12" w:name="_Toc438232546"/>
       <w:r>
         <w:t>Sporadic Server</w:t>
       </w:r>
@@ -4569,10 +4611,10 @@
           <w:position w:val="-32"/>
         </w:rPr>
         <w:object w:dxaOrig="3879" w:dyaOrig="760">
-          <v:shape id="_x0000_i1040" type="#_x0000_t75" style="width:194.3pt;height:38.05pt" o:ole="">
+          <v:shape id="_x0000_i1040" type="#_x0000_t75" style="width:194.3pt;height:38.1pt" o:ole="">
             <v:imagedata r:id="rId39" o:title=""/>
           </v:shape>
-          <o:OLEObject Type="Embed" ProgID="Equation.DSMT4" ShapeID="_x0000_i1040" DrawAspect="Content" ObjectID="_1511284369" r:id="rId40"/>
+          <o:OLEObject Type="Embed" ProgID="Equation.DSMT4" ShapeID="_x0000_i1040" DrawAspect="Content" ObjectID="_1511974421" r:id="rId40"/>
         </w:object>
       </w:r>
     </w:p>
@@ -4693,7 +4735,7 @@
       <w:pPr>
         <w:pStyle w:val="Heading1"/>
       </w:pPr>
-      <w:bookmarkStart w:id="13" w:name="_Toc437542487"/>
+      <w:bookmarkStart w:id="13" w:name="_Toc438232547"/>
       <w:r>
         <w:t>Clocks</w:t>
       </w:r>
@@ -4959,10 +5001,10 @@
           <w:position w:val="-32"/>
         </w:rPr>
         <w:object w:dxaOrig="1440" w:dyaOrig="760">
-          <v:shape id="_x0000_i1041" type="#_x0000_t75" style="width:1in;height:38.05pt" o:ole="">
+          <v:shape id="_x0000_i1041" type="#_x0000_t75" style="width:1in;height:38.1pt" o:ole="">
             <v:imagedata r:id="rId41" o:title=""/>
           </v:shape>
-          <o:OLEObject Type="Embed" ProgID="Equation.DSMT4" ShapeID="_x0000_i1041" DrawAspect="Content" ObjectID="_1511284370" r:id="rId42"/>
+          <o:OLEObject Type="Embed" ProgID="Equation.DSMT4" ShapeID="_x0000_i1041" DrawAspect="Content" ObjectID="_1511974422" r:id="rId42"/>
         </w:object>
       </w:r>
     </w:p>
@@ -5152,10 +5194,10 @@
           <w:position w:val="-32"/>
         </w:rPr>
         <w:object w:dxaOrig="1219" w:dyaOrig="760">
-          <v:shape id="_x0000_i1042" type="#_x0000_t75" style="width:61pt;height:38.05pt" o:ole="">
+          <v:shape id="_x0000_i1042" type="#_x0000_t75" style="width:61pt;height:38.1pt" o:ole="">
             <v:imagedata r:id="rId43" o:title=""/>
           </v:shape>
-          <o:OLEObject Type="Embed" ProgID="Equation.DSMT4" ShapeID="_x0000_i1042" DrawAspect="Content" ObjectID="_1511284371" r:id="rId44"/>
+          <o:OLEObject Type="Embed" ProgID="Equation.DSMT4" ShapeID="_x0000_i1042" DrawAspect="Content" ObjectID="_1511974423" r:id="rId44"/>
         </w:object>
       </w:r>
     </w:p>
@@ -5171,7 +5213,7 @@
       <w:pPr>
         <w:pStyle w:val="Heading2"/>
       </w:pPr>
-      <w:bookmarkStart w:id="14" w:name="_Toc437542488"/>
+      <w:bookmarkStart w:id="14" w:name="_Toc438232548"/>
       <w:r>
         <w:t>Cristian’s Algorithm</w:t>
       </w:r>
@@ -5278,10 +5320,10 @@
           <w:position w:val="-24"/>
         </w:rPr>
         <w:object w:dxaOrig="1980" w:dyaOrig="620">
-          <v:shape id="_x0000_i1043" type="#_x0000_t75" style="width:99.05pt;height:30.9pt" o:ole="">
+          <v:shape id="_x0000_i1043" type="#_x0000_t75" style="width:99.05pt;height:30.95pt" o:ole="">
             <v:imagedata r:id="rId45" o:title=""/>
           </v:shape>
-          <o:OLEObject Type="Embed" ProgID="Equation.DSMT4" ShapeID="_x0000_i1043" DrawAspect="Content" ObjectID="_1511284372" r:id="rId46"/>
+          <o:OLEObject Type="Embed" ProgID="Equation.DSMT4" ShapeID="_x0000_i1043" DrawAspect="Content" ObjectID="_1511974424" r:id="rId46"/>
         </w:object>
       </w:r>
     </w:p>
@@ -5297,10 +5339,10 @@
           <w:position w:val="-24"/>
         </w:rPr>
         <w:object w:dxaOrig="1219" w:dyaOrig="620">
-          <v:shape id="_x0000_i1044" type="#_x0000_t75" style="width:61pt;height:30.9pt" o:ole="">
+          <v:shape id="_x0000_i1044" type="#_x0000_t75" style="width:61pt;height:30.95pt" o:ole="">
             <v:imagedata r:id="rId47" o:title=""/>
           </v:shape>
-          <o:OLEObject Type="Embed" ProgID="Equation.DSMT4" ShapeID="_x0000_i1044" DrawAspect="Content" ObjectID="_1511284373" r:id="rId48"/>
+          <o:OLEObject Type="Embed" ProgID="Equation.DSMT4" ShapeID="_x0000_i1044" DrawAspect="Content" ObjectID="_1511974425" r:id="rId48"/>
         </w:object>
       </w:r>
     </w:p>
@@ -5328,7 +5370,7 @@
       <w:pPr>
         <w:pStyle w:val="Heading2"/>
       </w:pPr>
-      <w:bookmarkStart w:id="15" w:name="_Toc437542489"/>
+      <w:bookmarkStart w:id="15" w:name="_Toc438232549"/>
       <w:r>
         <w:t>Berkeley</w:t>
       </w:r>
@@ -5540,7 +5582,7 @@
       <w:pPr>
         <w:pStyle w:val="Heading1"/>
       </w:pPr>
-      <w:bookmarkStart w:id="16" w:name="_Toc437542490"/>
+      <w:bookmarkStart w:id="16" w:name="_Toc438232550"/>
       <w:r>
         <w:t>PID Control</w:t>
       </w:r>
@@ -5567,10 +5609,10 @@
           <w:position w:val="-24"/>
         </w:rPr>
         <w:object w:dxaOrig="1300" w:dyaOrig="620">
-          <v:shape id="_x0000_i1045" type="#_x0000_t75" style="width:64.85pt;height:30.9pt" o:ole="">
+          <v:shape id="_x0000_i1045" type="#_x0000_t75" style="width:64.85pt;height:30.95pt" o:ole="">
             <v:imagedata r:id="rId50" o:title=""/>
           </v:shape>
-          <o:OLEObject Type="Embed" ProgID="Equation.DSMT4" ShapeID="_x0000_i1045" DrawAspect="Content" ObjectID="_1511284374" r:id="rId51"/>
+          <o:OLEObject Type="Embed" ProgID="Equation.DSMT4" ShapeID="_x0000_i1045" DrawAspect="Content" ObjectID="_1511974426" r:id="rId51"/>
         </w:object>
       </w:r>
     </w:p>
@@ -5674,10 +5716,10 @@
           <w:position w:val="-36"/>
         </w:rPr>
         <w:object w:dxaOrig="2000" w:dyaOrig="780">
-          <v:shape id="_x0000_i1046" type="#_x0000_t75" style="width:100.1pt;height:38.8pt" o:ole="">
+          <v:shape id="_x0000_i1046" type="#_x0000_t75" style="width:99.95pt;height:38.7pt" o:ole="">
             <v:imagedata r:id="rId53" o:title=""/>
           </v:shape>
-          <o:OLEObject Type="Embed" ProgID="Equation.DSMT4" ShapeID="_x0000_i1046" DrawAspect="Content" ObjectID="_1511284375" r:id="rId54"/>
+          <o:OLEObject Type="Embed" ProgID="Equation.DSMT4" ShapeID="_x0000_i1046" DrawAspect="Content" ObjectID="_1511974427" r:id="rId54"/>
         </w:object>
       </w:r>
     </w:p>
@@ -5703,10 +5745,10 @@
           <w:position w:val="-36"/>
         </w:rPr>
         <w:object w:dxaOrig="2640" w:dyaOrig="780">
-          <v:shape id="_x0000_i1047" type="#_x0000_t75" style="width:132.25pt;height:38.8pt" o:ole="">
+          <v:shape id="_x0000_i1047" type="#_x0000_t75" style="width:132.4pt;height:38.7pt" o:ole="">
             <v:imagedata r:id="rId55" o:title=""/>
           </v:shape>
-          <o:OLEObject Type="Embed" ProgID="Equation.DSMT4" ShapeID="_x0000_i1047" DrawAspect="Content" ObjectID="_1511284376" r:id="rId56"/>
+          <o:OLEObject Type="Embed" ProgID="Equation.DSMT4" ShapeID="_x0000_i1047" DrawAspect="Content" ObjectID="_1511974428" r:id="rId56"/>
         </w:object>
       </w:r>
     </w:p>
@@ -5735,10 +5777,10 @@
           <w:position w:val="-36"/>
         </w:rPr>
         <w:object w:dxaOrig="2700" w:dyaOrig="780">
-          <v:shape id="_x0000_i1048" type="#_x0000_t75" style="width:134.8pt;height:38.8pt" o:ole="">
+          <v:shape id="_x0000_i1048" type="#_x0000_t75" style="width:134.8pt;height:38.7pt" o:ole="">
             <v:imagedata r:id="rId57" o:title=""/>
           </v:shape>
-          <o:OLEObject Type="Embed" ProgID="Equation.DSMT4" ShapeID="_x0000_i1048" DrawAspect="Content" ObjectID="_1511284377" r:id="rId58"/>
+          <o:OLEObject Type="Embed" ProgID="Equation.DSMT4" ShapeID="_x0000_i1048" DrawAspect="Content" ObjectID="_1511974429" r:id="rId58"/>
         </w:object>
       </w:r>
     </w:p>
@@ -5797,10 +5839,10 @@
           <w:position w:val="-36"/>
         </w:rPr>
         <w:object w:dxaOrig="3140" w:dyaOrig="800">
-          <v:shape id="_x0000_i1049" type="#_x0000_t75" style="width:156.75pt;height:40.1pt" o:ole="">
+          <v:shape id="_x0000_i1049" type="#_x0000_t75" style="width:156.8pt;height:40.15pt" o:ole="">
             <v:imagedata r:id="rId59" o:title=""/>
           </v:shape>
-          <o:OLEObject Type="Embed" ProgID="Equation.DSMT4" ShapeID="_x0000_i1049" DrawAspect="Content" ObjectID="_1511284378" r:id="rId60"/>
+          <o:OLEObject Type="Embed" ProgID="Equation.DSMT4" ShapeID="_x0000_i1049" DrawAspect="Content" ObjectID="_1511974430" r:id="rId60"/>
         </w:object>
       </w:r>
       <w:r>
@@ -5808,10 +5850,10 @@
           <w:position w:val="-36"/>
         </w:rPr>
         <w:object w:dxaOrig="3379" w:dyaOrig="800">
-          <v:shape id="_x0000_i1050" type="#_x0000_t75" style="width:169pt;height:40.1pt" o:ole="">
+          <v:shape id="_x0000_i1050" type="#_x0000_t75" style="width:169pt;height:40.15pt" o:ole="">
             <v:imagedata r:id="rId61" o:title=""/>
           </v:shape>
-          <o:OLEObject Type="Embed" ProgID="Equation.DSMT4" ShapeID="_x0000_i1050" DrawAspect="Content" ObjectID="_1511284379" r:id="rId62"/>
+          <o:OLEObject Type="Embed" ProgID="Equation.DSMT4" ShapeID="_x0000_i1050" DrawAspect="Content" ObjectID="_1511974431" r:id="rId62"/>
         </w:object>
       </w:r>
     </w:p>
@@ -5824,10 +5866,10 @@
           <w:position w:val="-18"/>
         </w:rPr>
         <w:object w:dxaOrig="3600" w:dyaOrig="520">
-          <v:shape id="_x0000_i1051" type="#_x0000_t75" style="width:180pt;height:26.05pt" o:ole="">
+          <v:shape id="_x0000_i1051" type="#_x0000_t75" style="width:180pt;height:26.2pt" o:ole="">
             <v:imagedata r:id="rId63" o:title=""/>
           </v:shape>
-          <o:OLEObject Type="Embed" ProgID="Equation.DSMT4" ShapeID="_x0000_i1051" DrawAspect="Content" ObjectID="_1511284380" r:id="rId64"/>
+          <o:OLEObject Type="Embed" ProgID="Equation.DSMT4" ShapeID="_x0000_i1051" DrawAspect="Content" ObjectID="_1511974432" r:id="rId64"/>
         </w:object>
       </w:r>
       <w:r>
@@ -5863,7 +5905,7 @@
       <w:pPr>
         <w:pStyle w:val="Heading2"/>
       </w:pPr>
-      <w:bookmarkStart w:id="17" w:name="_Toc437542491"/>
+      <w:bookmarkStart w:id="17" w:name="_Toc438232551"/>
       <w:r>
         <w:t>Sampling</w:t>
       </w:r>
@@ -5922,10 +5964,10 @@
           <w:position w:val="-24"/>
         </w:rPr>
         <w:object w:dxaOrig="1760" w:dyaOrig="620">
-          <v:shape id="_x0000_i1052" type="#_x0000_t75" style="width:88.1pt;height:30.9pt" o:ole="">
+          <v:shape id="_x0000_i1052" type="#_x0000_t75" style="width:88.05pt;height:30.95pt" o:ole="">
             <v:imagedata r:id="rId65" o:title=""/>
           </v:shape>
-          <o:OLEObject Type="Embed" ProgID="Equation.DSMT4" ShapeID="_x0000_i1052" DrawAspect="Content" ObjectID="_1511284381" r:id="rId66"/>
+          <o:OLEObject Type="Embed" ProgID="Equation.DSMT4" ShapeID="_x0000_i1052" DrawAspect="Content" ObjectID="_1511974433" r:id="rId66"/>
         </w:object>
       </w:r>
     </w:p>
@@ -5938,10 +5980,10 @@
           <w:position w:val="-36"/>
         </w:rPr>
         <w:object w:dxaOrig="1860" w:dyaOrig="740">
-          <v:shape id="_x0000_i1053" type="#_x0000_t75" style="width:92.95pt;height:37pt" o:ole="">
+          <v:shape id="_x0000_i1053" type="#_x0000_t75" style="width:92.85pt;height:36.9pt" o:ole="">
             <v:imagedata r:id="rId67" o:title=""/>
           </v:shape>
-          <o:OLEObject Type="Embed" ProgID="Equation.DSMT4" ShapeID="_x0000_i1053" DrawAspect="Content" ObjectID="_1511284382" r:id="rId68"/>
+          <o:OLEObject Type="Embed" ProgID="Equation.DSMT4" ShapeID="_x0000_i1053" DrawAspect="Content" ObjectID="_1511974434" r:id="rId68"/>
         </w:object>
       </w:r>
     </w:p>
@@ -5954,10 +5996,10 @@
           <w:position w:val="-28"/>
         </w:rPr>
         <w:object w:dxaOrig="880" w:dyaOrig="660">
-          <v:shape id="_x0000_i1054" type="#_x0000_t75" style="width:43.9pt;height:32.95pt" o:ole="">
+          <v:shape id="_x0000_i1054" type="#_x0000_t75" style="width:44.05pt;height:33pt" o:ole="">
             <v:imagedata r:id="rId69" o:title=""/>
           </v:shape>
-          <o:OLEObject Type="Embed" ProgID="Equation.DSMT4" ShapeID="_x0000_i1054" DrawAspect="Content" ObjectID="_1511284383" r:id="rId70"/>
+          <o:OLEObject Type="Embed" ProgID="Equation.DSMT4" ShapeID="_x0000_i1054" DrawAspect="Content" ObjectID="_1511974435" r:id="rId70"/>
         </w:object>
       </w:r>
     </w:p>
@@ -5970,10 +6012,10 @@
           <w:position w:val="-14"/>
         </w:rPr>
         <w:object w:dxaOrig="3360" w:dyaOrig="499">
-          <v:shape id="_x0000_i1055" type="#_x0000_t75" style="width:168pt;height:25pt" o:ole="">
+          <v:shape id="_x0000_i1055" type="#_x0000_t75" style="width:168.1pt;height:25pt" o:ole="">
             <v:imagedata r:id="rId71" o:title=""/>
           </v:shape>
-          <o:OLEObject Type="Embed" ProgID="Equation.DSMT4" ShapeID="_x0000_i1055" DrawAspect="Content" ObjectID="_1511284384" r:id="rId72"/>
+          <o:OLEObject Type="Embed" ProgID="Equation.DSMT4" ShapeID="_x0000_i1055" DrawAspect="Content" ObjectID="_1511974436" r:id="rId72"/>
         </w:object>
       </w:r>
     </w:p>
@@ -5989,7 +6031,7 @@
       <w:pPr>
         <w:pStyle w:val="Heading2"/>
       </w:pPr>
-      <w:bookmarkStart w:id="18" w:name="_Toc437542492"/>
+      <w:bookmarkStart w:id="18" w:name="_Toc438232552"/>
       <w:r>
         <w:t>Designing a PID Controller</w:t>
       </w:r>
@@ -6815,10 +6857,10 @@
           <w:position w:val="-32"/>
         </w:rPr>
         <w:object w:dxaOrig="2180" w:dyaOrig="740">
-          <v:shape id="_x0000_i1056" type="#_x0000_t75" style="width:109.3pt;height:37pt" o:ole="">
+          <v:shape id="_x0000_i1056" type="#_x0000_t75" style="width:109.2pt;height:36.9pt" o:ole="">
             <v:imagedata r:id="rId73" o:title=""/>
           </v:shape>
-          <o:OLEObject Type="Embed" ProgID="Equation.DSMT4" ShapeID="_x0000_i1056" DrawAspect="Content" ObjectID="_1511284385" r:id="rId74"/>
+          <o:OLEObject Type="Embed" ProgID="Equation.DSMT4" ShapeID="_x0000_i1056" DrawAspect="Content" ObjectID="_1511974437" r:id="rId74"/>
         </w:object>
       </w:r>
     </w:p>
@@ -6831,10 +6873,10 @@
           <w:position w:val="-62"/>
         </w:rPr>
         <w:object w:dxaOrig="2260" w:dyaOrig="1340">
-          <v:shape id="_x0000_i1057" type="#_x0000_t75" style="width:113.1pt;height:66.9pt" o:ole="">
+          <v:shape id="_x0000_i1057" type="#_x0000_t75" style="width:113.05pt;height:66.95pt" o:ole="">
             <v:imagedata r:id="rId75" o:title=""/>
           </v:shape>
-          <o:OLEObject Type="Embed" ProgID="Equation.DSMT4" ShapeID="_x0000_i1057" DrawAspect="Content" ObjectID="_1511284386" r:id="rId76"/>
+          <o:OLEObject Type="Embed" ProgID="Equation.DSMT4" ShapeID="_x0000_i1057" DrawAspect="Content" ObjectID="_1511974438" r:id="rId76"/>
         </w:object>
       </w:r>
     </w:p>
@@ -6847,10 +6889,10 @@
           <w:position w:val="-24"/>
         </w:rPr>
         <w:object w:dxaOrig="2240" w:dyaOrig="620">
-          <v:shape id="_x0000_i1058" type="#_x0000_t75" style="width:112.1pt;height:30.9pt" o:ole="">
+          <v:shape id="_x0000_i1058" type="#_x0000_t75" style="width:112.15pt;height:30.95pt" o:ole="">
             <v:imagedata r:id="rId77" o:title=""/>
           </v:shape>
-          <o:OLEObject Type="Embed" ProgID="Equation.DSMT4" ShapeID="_x0000_i1058" DrawAspect="Content" ObjectID="_1511284387" r:id="rId78"/>
+          <o:OLEObject Type="Embed" ProgID="Equation.DSMT4" ShapeID="_x0000_i1058" DrawAspect="Content" ObjectID="_1511974439" r:id="rId78"/>
         </w:object>
       </w:r>
     </w:p>
@@ -6866,7 +6908,7 @@
       <w:pPr>
         <w:pStyle w:val="Heading1"/>
       </w:pPr>
-      <w:bookmarkStart w:id="19" w:name="_Toc437542493"/>
+      <w:bookmarkStart w:id="19" w:name="_Toc438232553"/>
       <w:r>
         <w:t>Jitter</w:t>
       </w:r>
@@ -7040,7 +7082,7 @@
       <w:pPr>
         <w:pStyle w:val="Heading1"/>
       </w:pPr>
-      <w:bookmarkStart w:id="20" w:name="_Toc437542494"/>
+      <w:bookmarkStart w:id="20" w:name="_Toc438232554"/>
       <w:r>
         <w:t>Fail</w:t>
       </w:r>
@@ -7135,7 +7177,7 @@
         <w:pStyle w:val="Heading1"/>
       </w:pPr>
       <w:bookmarkStart w:id="21" w:name="_Toc434489845"/>
-      <w:bookmarkStart w:id="22" w:name="_Toc437542495"/>
+      <w:bookmarkStart w:id="22" w:name="_Toc438232555"/>
       <w:r>
         <w:t>Voting Schemes</w:t>
       </w:r>
@@ -7701,6 +7743,30 @@
     <w:p>
       <w:pPr>
         <w:pStyle w:val="NoSpacing"/>
+        <w:numPr>
+          <w:ilvl w:val="0"/>
+          <w:numId w:val="31"/>
+        </w:numPr>
+      </w:pPr>
+      <w:r>
+        <w:rPr>
+          <w:b/>
+        </w:rPr>
+        <w:t>Pair</w:t>
+      </w:r>
+      <w:r>
+        <w:rPr>
+          <w:b/>
+        </w:rPr>
+        <w:t>-and-spare</w:t>
+      </w:r>
+      <w:r>
+        <w:t>: when you have 2 sets of 2</w:t>
+      </w:r>
+    </w:p>
+    <w:p>
+      <w:pPr>
+        <w:pStyle w:val="NoSpacing"/>
       </w:pPr>
     </w:p>
     <w:p>
@@ -7858,7 +7924,7 @@
       <w:pPr>
         <w:pStyle w:val="Heading2"/>
       </w:pPr>
-      <w:bookmarkStart w:id="23" w:name="_Toc437542496"/>
+      <w:bookmarkStart w:id="23" w:name="_Toc438232556"/>
       <w:r>
         <w:t>Information Redundancy</w:t>
       </w:r>
@@ -8040,7 +8106,7 @@
       <w:pPr>
         <w:pStyle w:val="Heading1"/>
       </w:pPr>
-      <w:bookmarkStart w:id="24" w:name="_Toc437542497"/>
+      <w:bookmarkStart w:id="24" w:name="_Toc438232557"/>
       <w:r>
         <w:t>Execution Time</w:t>
       </w:r>
@@ -8120,7 +8186,7 @@
       <w:pPr>
         <w:pStyle w:val="Heading1"/>
       </w:pPr>
-      <w:bookmarkStart w:id="25" w:name="_Toc437542498"/>
+      <w:bookmarkStart w:id="25" w:name="_Toc438232558"/>
       <w:r>
         <w:t>Natural Language Standards</w:t>
       </w:r>
@@ -8130,16 +8196,58 @@
       <w:pPr>
         <w:pStyle w:val="NoSpacing"/>
       </w:pPr>
-      <w:r>
-        <w:t>Should: soft requirement</w:t>
-      </w:r>
-    </w:p>
-    <w:p>
-      <w:pPr>
-        <w:pStyle w:val="NoSpacing"/>
-      </w:pPr>
-      <w:r>
-        <w:t>Shall: hard requirement</w:t>
+    </w:p>
+    <w:p>
+      <w:pPr>
+        <w:pStyle w:val="NoSpacing"/>
+      </w:pPr>
+      <w:r>
+        <w:rPr>
+          <w:b/>
+        </w:rPr>
+        <w:t>Formal requirement</w:t>
+      </w:r>
+      <w:r>
+        <w:t>: If &lt;condition&gt;, &lt;action&gt; shall occur</w:t>
+      </w:r>
+    </w:p>
+    <w:p>
+      <w:pPr>
+        <w:pStyle w:val="NoSpacing"/>
+      </w:pPr>
+    </w:p>
+    <w:p>
+      <w:pPr>
+        <w:pStyle w:val="NoSpacing"/>
+      </w:pPr>
+      <w:r>
+        <w:rPr>
+          <w:b/>
+        </w:rPr>
+        <w:t>Soft requirement</w:t>
+      </w:r>
+      <w:r>
+        <w:t xml:space="preserve">: </w:t>
+      </w:r>
+      <w:r>
+        <w:t>within &lt;response time&gt;, &lt;minimum probability&gt; of the time</w:t>
+      </w:r>
+    </w:p>
+    <w:p>
+      <w:pPr>
+        <w:pStyle w:val="NoSpacing"/>
+      </w:pPr>
+      <w:r>
+        <w:rPr>
+          <w:b/>
+        </w:rPr>
+        <w:t>Hard requirement</w:t>
+      </w:r>
+      <w:r>
+        <w:t xml:space="preserve">: </w:t>
+      </w:r>
+      <w:r>
+        <w:t>within &lt;response time&gt;</w:t>
       </w:r>
     </w:p>
     <w:p>
@@ -12975,7 +13083,7 @@
 </file>
 
 <file path=customXml/itemProps1.xml><?xml version="1.0" encoding="utf-8"?>
-<ds:datastoreItem xmlns:ds="http://schemas.openxmlformats.org/officeDocument/2006/customXml" ds:itemID="{402E57DC-5455-4A17-8A26-1BAD43F0CDC9}">
+<ds:datastoreItem xmlns:ds="http://schemas.openxmlformats.org/officeDocument/2006/customXml" ds:itemID="{8E18DA5C-DEA0-4D48-A3F9-C374CC6CB3C3}">
   <ds:schemaRefs>
     <ds:schemaRef ds:uri="http://schemas.openxmlformats.org/officeDocument/2006/bibliography"/>
   </ds:schemaRefs>

</xml_diff>

<commit_message>
no more polytopes >:(
</commit_message>
<xml_diff>
--- a/SFWR ENG 4AA4.docx
+++ b/SFWR ENG 4AA4.docx
@@ -110,110 +110,63 @@
           <w:r>
             <w:fldChar w:fldCharType="separate"/>
           </w:r>
-          <w:bookmarkStart w:id="0" w:name="_GoBack"/>
-          <w:bookmarkEnd w:id="0"/>
-          <w:r>
-            <w:rPr>
-              <w:rStyle w:val="Hyperlink"/>
-              <w:noProof/>
-            </w:rPr>
-            <w:fldChar w:fldCharType="begin"/>
-          </w:r>
-          <w:r>
-            <w:rPr>
-              <w:rStyle w:val="Hyperlink"/>
-              <w:noProof/>
-            </w:rPr>
-            <w:instrText xml:space="preserve"> </w:instrText>
-          </w:r>
-          <w:r>
-            <w:rPr>
-              <w:noProof/>
-            </w:rPr>
-            <w:instrText>HYPERLINK \l "_Toc438232535"</w:instrText>
-          </w:r>
-          <w:r>
-            <w:rPr>
-              <w:rStyle w:val="Hyperlink"/>
-              <w:noProof/>
-            </w:rPr>
-            <w:instrText xml:space="preserve"> </w:instrText>
-          </w:r>
-          <w:r>
-            <w:rPr>
-              <w:rStyle w:val="Hyperlink"/>
-              <w:noProof/>
-            </w:rPr>
-          </w:r>
-          <w:r>
-            <w:rPr>
-              <w:rStyle w:val="Hyperlink"/>
-              <w:noProof/>
-            </w:rPr>
-            <w:fldChar w:fldCharType="separate"/>
-          </w:r>
-          <w:r>
-            <w:rPr>
-              <w:rStyle w:val="Hyperlink"/>
-              <w:noProof/>
-            </w:rPr>
-            <w:t>Real-Time Systems</w:t>
-          </w:r>
-          <w:r>
-            <w:rPr>
-              <w:noProof/>
-              <w:webHidden/>
-            </w:rPr>
-            <w:tab/>
-          </w:r>
-          <w:r>
-            <w:rPr>
-              <w:noProof/>
-              <w:webHidden/>
-            </w:rPr>
-            <w:fldChar w:fldCharType="begin"/>
-          </w:r>
-          <w:r>
-            <w:rPr>
-              <w:noProof/>
-              <w:webHidden/>
-            </w:rPr>
-            <w:instrText xml:space="preserve"> PAGEREF _Toc438232535 \h </w:instrText>
-          </w:r>
-          <w:r>
-            <w:rPr>
-              <w:noProof/>
-              <w:webHidden/>
-            </w:rPr>
-          </w:r>
-          <w:r>
-            <w:rPr>
-              <w:noProof/>
-              <w:webHidden/>
-            </w:rPr>
-            <w:fldChar w:fldCharType="separate"/>
-          </w:r>
-          <w:r>
-            <w:rPr>
-              <w:noProof/>
-              <w:webHidden/>
-            </w:rPr>
-            <w:t>2</w:t>
-          </w:r>
-          <w:r>
-            <w:rPr>
-              <w:noProof/>
-              <w:webHidden/>
-            </w:rPr>
-            <w:fldChar w:fldCharType="end"/>
-          </w:r>
-          <w:r>
-            <w:rPr>
-              <w:rStyle w:val="Hyperlink"/>
-              <w:noProof/>
-            </w:rPr>
-            <w:fldChar w:fldCharType="end"/>
-          </w:r>
+          <w:hyperlink w:anchor="_Toc438232535" w:history="1">
+            <w:r>
+              <w:rPr>
+                <w:rStyle w:val="Hyperlink"/>
+                <w:noProof/>
+              </w:rPr>
+              <w:t>Real-Time Systems</w:t>
+            </w:r>
+            <w:r>
+              <w:rPr>
+                <w:noProof/>
+                <w:webHidden/>
+              </w:rPr>
+              <w:tab/>
+            </w:r>
+            <w:r>
+              <w:rPr>
+                <w:noProof/>
+                <w:webHidden/>
+              </w:rPr>
+              <w:fldChar w:fldCharType="begin"/>
+            </w:r>
+            <w:r>
+              <w:rPr>
+                <w:noProof/>
+                <w:webHidden/>
+              </w:rPr>
+              <w:instrText xml:space="preserve"> PAGEREF _Toc438232535 \h </w:instrText>
+            </w:r>
+            <w:r>
+              <w:rPr>
+                <w:noProof/>
+                <w:webHidden/>
+              </w:rPr>
+            </w:r>
+            <w:r>
+              <w:rPr>
+                <w:noProof/>
+                <w:webHidden/>
+              </w:rPr>
+              <w:fldChar w:fldCharType="separate"/>
+            </w:r>
+            <w:r>
+              <w:rPr>
+                <w:noProof/>
+                <w:webHidden/>
+              </w:rPr>
+              <w:t>2</w:t>
+            </w:r>
+            <w:r>
+              <w:rPr>
+                <w:noProof/>
+                <w:webHidden/>
+              </w:rPr>
+              <w:fldChar w:fldCharType="end"/>
+            </w:r>
+          </w:hyperlink>
         </w:p>
         <w:p>
           <w:pPr>
@@ -1846,21 +1799,21 @@
       <w:pPr>
         <w:pStyle w:val="Heading1"/>
       </w:pPr>
-      <w:bookmarkStart w:id="1" w:name="_Toc438232535"/>
+      <w:bookmarkStart w:id="0" w:name="_Toc438232535"/>
       <w:r>
         <w:t>Real-Time Systems</w:t>
       </w:r>
+      <w:bookmarkEnd w:id="0"/>
+    </w:p>
+    <w:p>
+      <w:pPr>
+        <w:pStyle w:val="Heading2"/>
+      </w:pPr>
+      <w:bookmarkStart w:id="1" w:name="_Toc438232536"/>
+      <w:r>
+        <w:t>Classifications</w:t>
+      </w:r>
       <w:bookmarkEnd w:id="1"/>
-    </w:p>
-    <w:p>
-      <w:pPr>
-        <w:pStyle w:val="Heading2"/>
-      </w:pPr>
-      <w:bookmarkStart w:id="2" w:name="_Toc438232536"/>
-      <w:r>
-        <w:t>Classifications</w:t>
-      </w:r>
-      <w:bookmarkEnd w:id="2"/>
     </w:p>
     <w:p>
       <w:pPr>
@@ -2043,7 +1996,7 @@
           <v:shape id="_x0000_i1025" type="#_x0000_t75" style="width:90.75pt;height:19.95pt" o:ole="">
             <v:imagedata r:id="rId9" o:title=""/>
           </v:shape>
-          <o:OLEObject Type="Embed" ProgID="Equation.DSMT4" ShapeID="_x0000_i1025" DrawAspect="Content" ObjectID="_1511974406" r:id="rId10"/>
+          <o:OLEObject Type="Embed" ProgID="Equation.DSMT4" ShapeID="_x0000_i1025" DrawAspect="Content" ObjectID="_1511979946" r:id="rId10"/>
         </w:object>
       </w:r>
     </w:p>
@@ -2051,11 +2004,11 @@
       <w:pPr>
         <w:pStyle w:val="Heading2"/>
       </w:pPr>
-      <w:bookmarkStart w:id="3" w:name="_Toc438232537"/>
+      <w:bookmarkStart w:id="2" w:name="_Toc438232537"/>
       <w:r>
         <w:t>Difference Equations</w:t>
       </w:r>
-      <w:bookmarkEnd w:id="3"/>
+      <w:bookmarkEnd w:id="2"/>
     </w:p>
     <w:p>
       <w:pPr>
@@ -2078,7 +2031,7 @@
           <v:shape id="_x0000_i1026" type="#_x0000_t75" style="width:122.9pt;height:33.3pt" o:ole="">
             <v:imagedata r:id="rId11" o:title=""/>
           </v:shape>
-          <o:OLEObject Type="Embed" ProgID="Equation.DSMT4" ShapeID="_x0000_i1026" DrawAspect="Content" ObjectID="_1511974407" r:id="rId12"/>
+          <o:OLEObject Type="Embed" ProgID="Equation.DSMT4" ShapeID="_x0000_i1026" DrawAspect="Content" ObjectID="_1511979947" r:id="rId12"/>
         </w:object>
       </w:r>
     </w:p>
@@ -2103,7 +2056,7 @@
           <v:shape id="_x0000_i1027" type="#_x0000_t75" style="width:122.9pt;height:33.3pt" o:ole="">
             <v:imagedata r:id="rId13" o:title=""/>
           </v:shape>
-          <o:OLEObject Type="Embed" ProgID="Equation.DSMT4" ShapeID="_x0000_i1027" DrawAspect="Content" ObjectID="_1511974408" r:id="rId14"/>
+          <o:OLEObject Type="Embed" ProgID="Equation.DSMT4" ShapeID="_x0000_i1027" DrawAspect="Content" ObjectID="_1511979948" r:id="rId14"/>
         </w:object>
       </w:r>
     </w:p>
@@ -2111,11 +2064,11 @@
       <w:pPr>
         <w:pStyle w:val="Heading3"/>
       </w:pPr>
-      <w:bookmarkStart w:id="4" w:name="_Toc438232538"/>
+      <w:bookmarkStart w:id="3" w:name="_Toc438232538"/>
       <w:r>
         <w:t>e.g.)</w:t>
       </w:r>
-      <w:bookmarkEnd w:id="4"/>
+      <w:bookmarkEnd w:id="3"/>
     </w:p>
     <w:p>
       <w:pPr>
@@ -2137,7 +2090,7 @@
           <v:shape id="_x0000_i1028" type="#_x0000_t75" style="width:338.9pt;height:96.1pt" o:ole="">
             <v:imagedata r:id="rId15" o:title=""/>
           </v:shape>
-          <o:OLEObject Type="Embed" ProgID="Equation.DSMT4" ShapeID="_x0000_i1028" DrawAspect="Content" ObjectID="_1511974409" r:id="rId16"/>
+          <o:OLEObject Type="Embed" ProgID="Equation.DSMT4" ShapeID="_x0000_i1028" DrawAspect="Content" ObjectID="_1511979949" r:id="rId16"/>
         </w:object>
       </w:r>
       <w:r>
@@ -2156,7 +2109,7 @@
           <v:shape id="_x0000_i1029" type="#_x0000_t75" style="width:354.05pt;height:38.1pt" o:ole="">
             <v:imagedata r:id="rId17" o:title=""/>
           </v:shape>
-          <o:OLEObject Type="Embed" ProgID="Equation.DSMT4" ShapeID="_x0000_i1029" DrawAspect="Content" ObjectID="_1511974410" r:id="rId18"/>
+          <o:OLEObject Type="Embed" ProgID="Equation.DSMT4" ShapeID="_x0000_i1029" DrawAspect="Content" ObjectID="_1511979950" r:id="rId18"/>
         </w:object>
       </w:r>
     </w:p>
@@ -2180,7 +2133,7 @@
           <v:shape id="_x0000_i1030" type="#_x0000_t75" style="width:91.95pt;height:91.05pt" o:ole="">
             <v:imagedata r:id="rId19" o:title=""/>
           </v:shape>
-          <o:OLEObject Type="Embed" ProgID="Equation.DSMT4" ShapeID="_x0000_i1030" DrawAspect="Content" ObjectID="_1511974411" r:id="rId20"/>
+          <o:OLEObject Type="Embed" ProgID="Equation.DSMT4" ShapeID="_x0000_i1030" DrawAspect="Content" ObjectID="_1511979951" r:id="rId20"/>
         </w:object>
       </w:r>
     </w:p>
@@ -2196,7 +2149,7 @@
           <v:shape id="_x0000_i1031" type="#_x0000_t75" style="width:36pt;height:58pt" o:ole="">
             <v:imagedata r:id="rId21" o:title=""/>
           </v:shape>
-          <o:OLEObject Type="Embed" ProgID="Equation.DSMT4" ShapeID="_x0000_i1031" DrawAspect="Content" ObjectID="_1511974412" r:id="rId22"/>
+          <o:OLEObject Type="Embed" ProgID="Equation.DSMT4" ShapeID="_x0000_i1031" DrawAspect="Content" ObjectID="_1511979952" r:id="rId22"/>
         </w:object>
       </w:r>
     </w:p>
@@ -2212,7 +2165,7 @@
           <v:shape id="_x0000_i1032" type="#_x0000_t75" style="width:32.75pt;height:19.05pt" o:ole="">
             <v:imagedata r:id="rId23" o:title=""/>
           </v:shape>
-          <o:OLEObject Type="Embed" ProgID="Equation.DSMT4" ShapeID="_x0000_i1032" DrawAspect="Content" ObjectID="_1511974413" r:id="rId24"/>
+          <o:OLEObject Type="Embed" ProgID="Equation.DSMT4" ShapeID="_x0000_i1032" DrawAspect="Content" ObjectID="_1511979953" r:id="rId24"/>
         </w:object>
       </w:r>
     </w:p>
@@ -2228,7 +2181,7 @@
           <v:shape id="_x0000_i1033" type="#_x0000_t75" style="width:66.95pt;height:54.45pt" o:ole="">
             <v:imagedata r:id="rId25" o:title=""/>
           </v:shape>
-          <o:OLEObject Type="Embed" ProgID="Equation.DSMT4" ShapeID="_x0000_i1033" DrawAspect="Content" ObjectID="_1511974414" r:id="rId26"/>
+          <o:OLEObject Type="Embed" ProgID="Equation.DSMT4" ShapeID="_x0000_i1033" DrawAspect="Content" ObjectID="_1511979954" r:id="rId26"/>
         </w:object>
       </w:r>
     </w:p>
@@ -2244,7 +2197,7 @@
           <v:shape id="_x0000_i1034" type="#_x0000_t75" style="width:54.45pt;height:54.45pt" o:ole="">
             <v:imagedata r:id="rId27" o:title=""/>
           </v:shape>
-          <o:OLEObject Type="Embed" ProgID="Equation.DSMT4" ShapeID="_x0000_i1034" DrawAspect="Content" ObjectID="_1511974415" r:id="rId28"/>
+          <o:OLEObject Type="Embed" ProgID="Equation.DSMT4" ShapeID="_x0000_i1034" DrawAspect="Content" ObjectID="_1511979955" r:id="rId28"/>
         </w:object>
       </w:r>
     </w:p>
@@ -2279,7 +2232,7 @@
           <v:shape id="_x0000_i1035" type="#_x0000_t75" style="width:99.95pt;height:83pt" o:ole="">
             <v:imagedata r:id="rId29" o:title=""/>
           </v:shape>
-          <o:OLEObject Type="Embed" ProgID="Equation.DSMT4" ShapeID="_x0000_i1035" DrawAspect="Content" ObjectID="_1511974416" r:id="rId30"/>
+          <o:OLEObject Type="Embed" ProgID="Equation.DSMT4" ShapeID="_x0000_i1035" DrawAspect="Content" ObjectID="_1511979956" r:id="rId30"/>
         </w:object>
       </w:r>
     </w:p>
@@ -2287,11 +2240,11 @@
       <w:pPr>
         <w:pStyle w:val="Heading1"/>
       </w:pPr>
-      <w:bookmarkStart w:id="5" w:name="_Toc438232539"/>
+      <w:bookmarkStart w:id="4" w:name="_Toc438232539"/>
       <w:r>
         <w:t>Task optimization</w:t>
       </w:r>
-      <w:bookmarkEnd w:id="5"/>
+      <w:bookmarkEnd w:id="4"/>
     </w:p>
     <w:p>
       <w:pPr>
@@ -2314,7 +2267,7 @@
           <v:shape id="_x0000_i1036" type="#_x0000_t75" style="width:80.05pt;height:19.65pt" o:ole="">
             <v:imagedata r:id="rId31" o:title=""/>
           </v:shape>
-          <o:OLEObject Type="Embed" ProgID="Equation.DSMT4" ShapeID="_x0000_i1036" DrawAspect="Content" ObjectID="_1511974417" r:id="rId32"/>
+          <o:OLEObject Type="Embed" ProgID="Equation.DSMT4" ShapeID="_x0000_i1036" DrawAspect="Content" ObjectID="_1511979957" r:id="rId32"/>
         </w:object>
       </w:r>
     </w:p>
@@ -2459,7 +2412,7 @@
           <v:shape id="_x0000_i1037" type="#_x0000_t75" style="width:52.05pt;height:35.1pt" o:ole="">
             <v:imagedata r:id="rId33" o:title=""/>
           </v:shape>
-          <o:OLEObject Type="Embed" ProgID="Equation.DSMT4" ShapeID="_x0000_i1037" DrawAspect="Content" ObjectID="_1511974418" r:id="rId34"/>
+          <o:OLEObject Type="Embed" ProgID="Equation.DSMT4" ShapeID="_x0000_i1037" DrawAspect="Content" ObjectID="_1511979958" r:id="rId34"/>
         </w:object>
       </w:r>
     </w:p>
@@ -2566,21 +2519,21 @@
       <w:pPr>
         <w:pStyle w:val="Heading1"/>
       </w:pPr>
-      <w:bookmarkStart w:id="6" w:name="_Toc438232540"/>
+      <w:bookmarkStart w:id="5" w:name="_Toc438232540"/>
       <w:r>
         <w:t>Types of Scheduling</w:t>
       </w:r>
+      <w:bookmarkEnd w:id="5"/>
+    </w:p>
+    <w:p>
+      <w:pPr>
+        <w:pStyle w:val="Heading2"/>
+      </w:pPr>
+      <w:bookmarkStart w:id="6" w:name="_Toc438232541"/>
+      <w:r>
+        <w:t>Static</w:t>
+      </w:r>
       <w:bookmarkEnd w:id="6"/>
-    </w:p>
-    <w:p>
-      <w:pPr>
-        <w:pStyle w:val="Heading2"/>
-      </w:pPr>
-      <w:bookmarkStart w:id="7" w:name="_Toc438232541"/>
-      <w:r>
-        <w:t>Static</w:t>
-      </w:r>
-      <w:bookmarkEnd w:id="7"/>
     </w:p>
     <w:p>
       <w:pPr>
@@ -2642,11 +2595,11 @@
       <w:pPr>
         <w:pStyle w:val="Heading3"/>
       </w:pPr>
-      <w:bookmarkStart w:id="8" w:name="_Toc438232542"/>
+      <w:bookmarkStart w:id="7" w:name="_Toc438232542"/>
       <w:r>
         <w:t>FIFO</w:t>
       </w:r>
-      <w:bookmarkEnd w:id="8"/>
+      <w:bookmarkEnd w:id="7"/>
     </w:p>
     <w:p>
       <w:pPr>
@@ -2982,7 +2935,7 @@
           <v:shape id="_x0000_i1038" type="#_x0000_t75" style="width:63.95pt;height:27.05pt" o:ole="">
             <v:imagedata r:id="rId35" o:title=""/>
           </v:shape>
-          <o:OLEObject Type="Embed" ProgID="Equation.DSMT4" ShapeID="_x0000_i1038" DrawAspect="Content" ObjectID="_1511974419" r:id="rId36"/>
+          <o:OLEObject Type="Embed" ProgID="Equation.DSMT4" ShapeID="_x0000_i1038" DrawAspect="Content" ObjectID="_1511979959" r:id="rId36"/>
         </w:object>
       </w:r>
     </w:p>
@@ -3166,7 +3119,7 @@
           <v:shape id="_x0000_i1039" type="#_x0000_t75" style="width:66.65pt;height:26.2pt" o:ole="">
             <v:imagedata r:id="rId37" o:title=""/>
           </v:shape>
-          <o:OLEObject Type="Embed" ProgID="Equation.DSMT4" ShapeID="_x0000_i1039" DrawAspect="Content" ObjectID="_1511974420" r:id="rId38"/>
+          <o:OLEObject Type="Embed" ProgID="Equation.DSMT4" ShapeID="_x0000_i1039" DrawAspect="Content" ObjectID="_1511979960" r:id="rId38"/>
         </w:object>
       </w:r>
     </w:p>
@@ -3189,11 +3142,11 @@
       <w:pPr>
         <w:pStyle w:val="Heading2"/>
       </w:pPr>
-      <w:bookmarkStart w:id="9" w:name="_Toc438232543"/>
+      <w:bookmarkStart w:id="8" w:name="_Toc438232543"/>
       <w:r>
         <w:t>Dynamic</w:t>
       </w:r>
-      <w:bookmarkEnd w:id="9"/>
+      <w:bookmarkEnd w:id="8"/>
     </w:p>
     <w:p>
       <w:pPr>
@@ -3366,48 +3319,48 @@
       <w:pPr>
         <w:pStyle w:val="Heading2"/>
       </w:pPr>
-      <w:bookmarkStart w:id="10" w:name="_Toc438232544"/>
+      <w:bookmarkStart w:id="9" w:name="_Toc438232544"/>
       <w:r>
         <w:t>Multiprocessor</w:t>
       </w:r>
+      <w:bookmarkEnd w:id="9"/>
+    </w:p>
+    <w:p>
+      <w:pPr>
+        <w:pStyle w:val="NoSpacing"/>
+      </w:pPr>
+      <w:r>
+        <w:t xml:space="preserve">Once you have multiple processors, neither EDF nor RM </w:t>
+      </w:r>
+      <w:r>
+        <w:t xml:space="preserve">are guaranteed to </w:t>
+      </w:r>
+      <w:r>
+        <w:t>work.</w:t>
+      </w:r>
+    </w:p>
+    <w:p>
+      <w:pPr>
+        <w:pStyle w:val="NoSpacing"/>
+      </w:pPr>
+    </w:p>
+    <w:p>
+      <w:pPr>
+        <w:pStyle w:val="NoSpacing"/>
+      </w:pPr>
+      <w:r>
+        <w:t>Look into first-fit algorithms</w:t>
+      </w:r>
+    </w:p>
+    <w:p>
+      <w:pPr>
+        <w:pStyle w:val="Heading1"/>
+      </w:pPr>
+      <w:bookmarkStart w:id="10" w:name="_Toc438232545"/>
+      <w:r>
+        <w:t>Task Interactions</w:t>
+      </w:r>
       <w:bookmarkEnd w:id="10"/>
-    </w:p>
-    <w:p>
-      <w:pPr>
-        <w:pStyle w:val="NoSpacing"/>
-      </w:pPr>
-      <w:r>
-        <w:t xml:space="preserve">Once you have multiple processors, neither EDF nor RM </w:t>
-      </w:r>
-      <w:r>
-        <w:t xml:space="preserve">are guaranteed to </w:t>
-      </w:r>
-      <w:r>
-        <w:t>work.</w:t>
-      </w:r>
-    </w:p>
-    <w:p>
-      <w:pPr>
-        <w:pStyle w:val="NoSpacing"/>
-      </w:pPr>
-    </w:p>
-    <w:p>
-      <w:pPr>
-        <w:pStyle w:val="NoSpacing"/>
-      </w:pPr>
-      <w:r>
-        <w:t>Look into first-fit algorithms</w:t>
-      </w:r>
-    </w:p>
-    <w:p>
-      <w:pPr>
-        <w:pStyle w:val="Heading1"/>
-      </w:pPr>
-      <w:bookmarkStart w:id="11" w:name="_Toc438232545"/>
-      <w:r>
-        <w:t>Task Interactions</w:t>
-      </w:r>
-      <w:bookmarkEnd w:id="11"/>
     </w:p>
     <w:p>
       <w:pPr>
@@ -3972,11 +3925,11 @@
       <w:pPr>
         <w:pStyle w:val="Heading1"/>
       </w:pPr>
-      <w:bookmarkStart w:id="12" w:name="_Toc438232546"/>
+      <w:bookmarkStart w:id="11" w:name="_Toc438232546"/>
       <w:r>
         <w:t>Sporadic Server</w:t>
       </w:r>
-      <w:bookmarkEnd w:id="12"/>
+      <w:bookmarkEnd w:id="11"/>
     </w:p>
     <w:p>
       <w:pPr>
@@ -4614,7 +4567,7 @@
           <v:shape id="_x0000_i1040" type="#_x0000_t75" style="width:194.3pt;height:38.1pt" o:ole="">
             <v:imagedata r:id="rId39" o:title=""/>
           </v:shape>
-          <o:OLEObject Type="Embed" ProgID="Equation.DSMT4" ShapeID="_x0000_i1040" DrawAspect="Content" ObjectID="_1511974421" r:id="rId40"/>
+          <o:OLEObject Type="Embed" ProgID="Equation.DSMT4" ShapeID="_x0000_i1040" DrawAspect="Content" ObjectID="_1511979961" r:id="rId40"/>
         </w:object>
       </w:r>
     </w:p>
@@ -4735,11 +4688,11 @@
       <w:pPr>
         <w:pStyle w:val="Heading1"/>
       </w:pPr>
-      <w:bookmarkStart w:id="13" w:name="_Toc438232547"/>
+      <w:bookmarkStart w:id="12" w:name="_Toc438232547"/>
       <w:r>
         <w:t>Clocks</w:t>
       </w:r>
-      <w:bookmarkEnd w:id="13"/>
+      <w:bookmarkEnd w:id="12"/>
     </w:p>
     <w:p>
       <w:pPr>
@@ -5004,7 +4957,7 @@
           <v:shape id="_x0000_i1041" type="#_x0000_t75" style="width:1in;height:38.1pt" o:ole="">
             <v:imagedata r:id="rId41" o:title=""/>
           </v:shape>
-          <o:OLEObject Type="Embed" ProgID="Equation.DSMT4" ShapeID="_x0000_i1041" DrawAspect="Content" ObjectID="_1511974422" r:id="rId42"/>
+          <o:OLEObject Type="Embed" ProgID="Equation.DSMT4" ShapeID="_x0000_i1041" DrawAspect="Content" ObjectID="_1511979962" r:id="rId42"/>
         </w:object>
       </w:r>
     </w:p>
@@ -5197,7 +5150,7 @@
           <v:shape id="_x0000_i1042" type="#_x0000_t75" style="width:61pt;height:38.1pt" o:ole="">
             <v:imagedata r:id="rId43" o:title=""/>
           </v:shape>
-          <o:OLEObject Type="Embed" ProgID="Equation.DSMT4" ShapeID="_x0000_i1042" DrawAspect="Content" ObjectID="_1511974423" r:id="rId44"/>
+          <o:OLEObject Type="Embed" ProgID="Equation.DSMT4" ShapeID="_x0000_i1042" DrawAspect="Content" ObjectID="_1511979963" r:id="rId44"/>
         </w:object>
       </w:r>
     </w:p>
@@ -5213,11 +5166,11 @@
       <w:pPr>
         <w:pStyle w:val="Heading2"/>
       </w:pPr>
-      <w:bookmarkStart w:id="14" w:name="_Toc438232548"/>
+      <w:bookmarkStart w:id="13" w:name="_Toc438232548"/>
       <w:r>
         <w:t>Cristian’s Algorithm</w:t>
       </w:r>
-      <w:bookmarkEnd w:id="14"/>
+      <w:bookmarkEnd w:id="13"/>
     </w:p>
     <w:p>
       <w:pPr>
@@ -5323,7 +5276,7 @@
           <v:shape id="_x0000_i1043" type="#_x0000_t75" style="width:99.05pt;height:30.95pt" o:ole="">
             <v:imagedata r:id="rId45" o:title=""/>
           </v:shape>
-          <o:OLEObject Type="Embed" ProgID="Equation.DSMT4" ShapeID="_x0000_i1043" DrawAspect="Content" ObjectID="_1511974424" r:id="rId46"/>
+          <o:OLEObject Type="Embed" ProgID="Equation.DSMT4" ShapeID="_x0000_i1043" DrawAspect="Content" ObjectID="_1511979964" r:id="rId46"/>
         </w:object>
       </w:r>
     </w:p>
@@ -5342,7 +5295,7 @@
           <v:shape id="_x0000_i1044" type="#_x0000_t75" style="width:61pt;height:30.95pt" o:ole="">
             <v:imagedata r:id="rId47" o:title=""/>
           </v:shape>
-          <o:OLEObject Type="Embed" ProgID="Equation.DSMT4" ShapeID="_x0000_i1044" DrawAspect="Content" ObjectID="_1511974425" r:id="rId48"/>
+          <o:OLEObject Type="Embed" ProgID="Equation.DSMT4" ShapeID="_x0000_i1044" DrawAspect="Content" ObjectID="_1511979965" r:id="rId48"/>
         </w:object>
       </w:r>
     </w:p>
@@ -5370,11 +5323,11 @@
       <w:pPr>
         <w:pStyle w:val="Heading2"/>
       </w:pPr>
-      <w:bookmarkStart w:id="15" w:name="_Toc438232549"/>
+      <w:bookmarkStart w:id="14" w:name="_Toc438232549"/>
       <w:r>
         <w:t>Berkeley</w:t>
       </w:r>
-      <w:bookmarkEnd w:id="15"/>
+      <w:bookmarkEnd w:id="14"/>
     </w:p>
     <w:p>
       <w:pPr>
@@ -5582,11 +5535,11 @@
       <w:pPr>
         <w:pStyle w:val="Heading1"/>
       </w:pPr>
-      <w:bookmarkStart w:id="16" w:name="_Toc438232550"/>
+      <w:bookmarkStart w:id="15" w:name="_Toc438232550"/>
       <w:r>
         <w:t>PID Control</w:t>
       </w:r>
-      <w:bookmarkEnd w:id="16"/>
+      <w:bookmarkEnd w:id="15"/>
     </w:p>
     <w:p>
       <w:pPr>
@@ -5612,7 +5565,7 @@
           <v:shape id="_x0000_i1045" type="#_x0000_t75" style="width:64.85pt;height:30.95pt" o:ole="">
             <v:imagedata r:id="rId50" o:title=""/>
           </v:shape>
-          <o:OLEObject Type="Embed" ProgID="Equation.DSMT4" ShapeID="_x0000_i1045" DrawAspect="Content" ObjectID="_1511974426" r:id="rId51"/>
+          <o:OLEObject Type="Embed" ProgID="Equation.DSMT4" ShapeID="_x0000_i1045" DrawAspect="Content" ObjectID="_1511979966" r:id="rId51"/>
         </w:object>
       </w:r>
     </w:p>
@@ -5719,7 +5672,7 @@
           <v:shape id="_x0000_i1046" type="#_x0000_t75" style="width:99.95pt;height:38.7pt" o:ole="">
             <v:imagedata r:id="rId53" o:title=""/>
           </v:shape>
-          <o:OLEObject Type="Embed" ProgID="Equation.DSMT4" ShapeID="_x0000_i1046" DrawAspect="Content" ObjectID="_1511974427" r:id="rId54"/>
+          <o:OLEObject Type="Embed" ProgID="Equation.DSMT4" ShapeID="_x0000_i1046" DrawAspect="Content" ObjectID="_1511979967" r:id="rId54"/>
         </w:object>
       </w:r>
     </w:p>
@@ -5748,7 +5701,7 @@
           <v:shape id="_x0000_i1047" type="#_x0000_t75" style="width:132.4pt;height:38.7pt" o:ole="">
             <v:imagedata r:id="rId55" o:title=""/>
           </v:shape>
-          <o:OLEObject Type="Embed" ProgID="Equation.DSMT4" ShapeID="_x0000_i1047" DrawAspect="Content" ObjectID="_1511974428" r:id="rId56"/>
+          <o:OLEObject Type="Embed" ProgID="Equation.DSMT4" ShapeID="_x0000_i1047" DrawAspect="Content" ObjectID="_1511979968" r:id="rId56"/>
         </w:object>
       </w:r>
     </w:p>
@@ -5780,7 +5733,7 @@
           <v:shape id="_x0000_i1048" type="#_x0000_t75" style="width:134.8pt;height:38.7pt" o:ole="">
             <v:imagedata r:id="rId57" o:title=""/>
           </v:shape>
-          <o:OLEObject Type="Embed" ProgID="Equation.DSMT4" ShapeID="_x0000_i1048" DrawAspect="Content" ObjectID="_1511974429" r:id="rId58"/>
+          <o:OLEObject Type="Embed" ProgID="Equation.DSMT4" ShapeID="_x0000_i1048" DrawAspect="Content" ObjectID="_1511979969" r:id="rId58"/>
         </w:object>
       </w:r>
     </w:p>
@@ -5842,7 +5795,7 @@
           <v:shape id="_x0000_i1049" type="#_x0000_t75" style="width:156.8pt;height:40.15pt" o:ole="">
             <v:imagedata r:id="rId59" o:title=""/>
           </v:shape>
-          <o:OLEObject Type="Embed" ProgID="Equation.DSMT4" ShapeID="_x0000_i1049" DrawAspect="Content" ObjectID="_1511974430" r:id="rId60"/>
+          <o:OLEObject Type="Embed" ProgID="Equation.DSMT4" ShapeID="_x0000_i1049" DrawAspect="Content" ObjectID="_1511979970" r:id="rId60"/>
         </w:object>
       </w:r>
       <w:r>
@@ -5853,7 +5806,7 @@
           <v:shape id="_x0000_i1050" type="#_x0000_t75" style="width:169pt;height:40.15pt" o:ole="">
             <v:imagedata r:id="rId61" o:title=""/>
           </v:shape>
-          <o:OLEObject Type="Embed" ProgID="Equation.DSMT4" ShapeID="_x0000_i1050" DrawAspect="Content" ObjectID="_1511974431" r:id="rId62"/>
+          <o:OLEObject Type="Embed" ProgID="Equation.DSMT4" ShapeID="_x0000_i1050" DrawAspect="Content" ObjectID="_1511979971" r:id="rId62"/>
         </w:object>
       </w:r>
     </w:p>
@@ -5869,7 +5822,7 @@
           <v:shape id="_x0000_i1051" type="#_x0000_t75" style="width:180pt;height:26.2pt" o:ole="">
             <v:imagedata r:id="rId63" o:title=""/>
           </v:shape>
-          <o:OLEObject Type="Embed" ProgID="Equation.DSMT4" ShapeID="_x0000_i1051" DrawAspect="Content" ObjectID="_1511974432" r:id="rId64"/>
+          <o:OLEObject Type="Embed" ProgID="Equation.DSMT4" ShapeID="_x0000_i1051" DrawAspect="Content" ObjectID="_1511979972" r:id="rId64"/>
         </w:object>
       </w:r>
       <w:r>
@@ -5905,11 +5858,11 @@
       <w:pPr>
         <w:pStyle w:val="Heading2"/>
       </w:pPr>
-      <w:bookmarkStart w:id="17" w:name="_Toc438232551"/>
+      <w:bookmarkStart w:id="16" w:name="_Toc438232551"/>
       <w:r>
         <w:t>Sampling</w:t>
       </w:r>
-      <w:bookmarkEnd w:id="17"/>
+      <w:bookmarkEnd w:id="16"/>
     </w:p>
     <w:p>
       <w:pPr>
@@ -5967,7 +5920,7 @@
           <v:shape id="_x0000_i1052" type="#_x0000_t75" style="width:88.05pt;height:30.95pt" o:ole="">
             <v:imagedata r:id="rId65" o:title=""/>
           </v:shape>
-          <o:OLEObject Type="Embed" ProgID="Equation.DSMT4" ShapeID="_x0000_i1052" DrawAspect="Content" ObjectID="_1511974433" r:id="rId66"/>
+          <o:OLEObject Type="Embed" ProgID="Equation.DSMT4" ShapeID="_x0000_i1052" DrawAspect="Content" ObjectID="_1511979973" r:id="rId66"/>
         </w:object>
       </w:r>
     </w:p>
@@ -5983,7 +5936,7 @@
           <v:shape id="_x0000_i1053" type="#_x0000_t75" style="width:92.85pt;height:36.9pt" o:ole="">
             <v:imagedata r:id="rId67" o:title=""/>
           </v:shape>
-          <o:OLEObject Type="Embed" ProgID="Equation.DSMT4" ShapeID="_x0000_i1053" DrawAspect="Content" ObjectID="_1511974434" r:id="rId68"/>
+          <o:OLEObject Type="Embed" ProgID="Equation.DSMT4" ShapeID="_x0000_i1053" DrawAspect="Content" ObjectID="_1511979974" r:id="rId68"/>
         </w:object>
       </w:r>
     </w:p>
@@ -5999,7 +5952,7 @@
           <v:shape id="_x0000_i1054" type="#_x0000_t75" style="width:44.05pt;height:33pt" o:ole="">
             <v:imagedata r:id="rId69" o:title=""/>
           </v:shape>
-          <o:OLEObject Type="Embed" ProgID="Equation.DSMT4" ShapeID="_x0000_i1054" DrawAspect="Content" ObjectID="_1511974435" r:id="rId70"/>
+          <o:OLEObject Type="Embed" ProgID="Equation.DSMT4" ShapeID="_x0000_i1054" DrawAspect="Content" ObjectID="_1511979975" r:id="rId70"/>
         </w:object>
       </w:r>
     </w:p>
@@ -6015,7 +5968,7 @@
           <v:shape id="_x0000_i1055" type="#_x0000_t75" style="width:168.1pt;height:25pt" o:ole="">
             <v:imagedata r:id="rId71" o:title=""/>
           </v:shape>
-          <o:OLEObject Type="Embed" ProgID="Equation.DSMT4" ShapeID="_x0000_i1055" DrawAspect="Content" ObjectID="_1511974436" r:id="rId72"/>
+          <o:OLEObject Type="Embed" ProgID="Equation.DSMT4" ShapeID="_x0000_i1055" DrawAspect="Content" ObjectID="_1511979976" r:id="rId72"/>
         </w:object>
       </w:r>
     </w:p>
@@ -6031,11 +5984,11 @@
       <w:pPr>
         <w:pStyle w:val="Heading2"/>
       </w:pPr>
-      <w:bookmarkStart w:id="18" w:name="_Toc438232552"/>
+      <w:bookmarkStart w:id="17" w:name="_Toc438232552"/>
       <w:r>
         <w:t>Designing a PID Controller</w:t>
       </w:r>
-      <w:bookmarkEnd w:id="18"/>
+      <w:bookmarkEnd w:id="17"/>
     </w:p>
     <w:p>
       <w:pPr>
@@ -6860,7 +6813,7 @@
           <v:shape id="_x0000_i1056" type="#_x0000_t75" style="width:109.2pt;height:36.9pt" o:ole="">
             <v:imagedata r:id="rId73" o:title=""/>
           </v:shape>
-          <o:OLEObject Type="Embed" ProgID="Equation.DSMT4" ShapeID="_x0000_i1056" DrawAspect="Content" ObjectID="_1511974437" r:id="rId74"/>
+          <o:OLEObject Type="Embed" ProgID="Equation.DSMT4" ShapeID="_x0000_i1056" DrawAspect="Content" ObjectID="_1511979977" r:id="rId74"/>
         </w:object>
       </w:r>
     </w:p>
@@ -6876,7 +6829,7 @@
           <v:shape id="_x0000_i1057" type="#_x0000_t75" style="width:113.05pt;height:66.95pt" o:ole="">
             <v:imagedata r:id="rId75" o:title=""/>
           </v:shape>
-          <o:OLEObject Type="Embed" ProgID="Equation.DSMT4" ShapeID="_x0000_i1057" DrawAspect="Content" ObjectID="_1511974438" r:id="rId76"/>
+          <o:OLEObject Type="Embed" ProgID="Equation.DSMT4" ShapeID="_x0000_i1057" DrawAspect="Content" ObjectID="_1511979978" r:id="rId76"/>
         </w:object>
       </w:r>
     </w:p>
@@ -6892,7 +6845,7 @@
           <v:shape id="_x0000_i1058" type="#_x0000_t75" style="width:112.15pt;height:30.95pt" o:ole="">
             <v:imagedata r:id="rId77" o:title=""/>
           </v:shape>
-          <o:OLEObject Type="Embed" ProgID="Equation.DSMT4" ShapeID="_x0000_i1058" DrawAspect="Content" ObjectID="_1511974439" r:id="rId78"/>
+          <o:OLEObject Type="Embed" ProgID="Equation.DSMT4" ShapeID="_x0000_i1058" DrawAspect="Content" ObjectID="_1511979979" r:id="rId78"/>
         </w:object>
       </w:r>
     </w:p>
@@ -6908,185 +6861,185 @@
       <w:pPr>
         <w:pStyle w:val="Heading1"/>
       </w:pPr>
-      <w:bookmarkStart w:id="19" w:name="_Toc438232553"/>
+      <w:bookmarkStart w:id="18" w:name="_Toc438232553"/>
       <w:r>
         <w:t>Jitter</w:t>
       </w:r>
+      <w:bookmarkEnd w:id="18"/>
+    </w:p>
+    <w:p>
+      <w:pPr>
+        <w:pStyle w:val="NoSpacing"/>
+      </w:pPr>
+      <w:r>
+        <w:rPr>
+          <w:b/>
+        </w:rPr>
+        <w:t>Jitter</w:t>
+      </w:r>
+      <w:r>
+        <w:t xml:space="preserve"> [J]</w:t>
+      </w:r>
+      <w:r>
+        <w:t xml:space="preserve">: </w:t>
+      </w:r>
+      <w:r>
+        <w:t>a delay</w:t>
+      </w:r>
+    </w:p>
+    <w:p>
+      <w:pPr>
+        <w:pStyle w:val="NoSpacing"/>
+      </w:pPr>
+      <w:r>
+        <w:rPr>
+          <w:b/>
+        </w:rPr>
+        <w:t>Relative Jitter</w:t>
+      </w:r>
+      <w:r>
+        <w:t>:</w:t>
+      </w:r>
+      <w:r>
+        <w:t xml:space="preserve"> difference in response time between current and previous response times</w:t>
+      </w:r>
+    </w:p>
+    <w:p>
+      <w:pPr>
+        <w:pStyle w:val="NoSpacing"/>
+      </w:pPr>
+      <w:r>
+        <w:t>max</w:t>
+      </w:r>
+      <w:r>
+        <w:rPr>
+          <w:vertAlign w:val="subscript"/>
+        </w:rPr>
+        <w:t>k</w:t>
+      </w:r>
+      <w:r>
+        <w:t xml:space="preserve"> |R</w:t>
+      </w:r>
+      <w:r>
+        <w:rPr>
+          <w:vertAlign w:val="subscript"/>
+        </w:rPr>
+        <w:t>i,k+1</w:t>
+      </w:r>
+      <w:r>
+        <w:t xml:space="preserve"> − R</w:t>
+      </w:r>
+      <w:r>
+        <w:rPr>
+          <w:vertAlign w:val="subscript"/>
+        </w:rPr>
+        <w:t>i,k</w:t>
+      </w:r>
+      <w:r>
+        <w:t>|</w:t>
+      </w:r>
+    </w:p>
+    <w:p>
+      <w:pPr>
+        <w:pStyle w:val="NoSpacing"/>
+      </w:pPr>
+      <w:r>
+        <w:rPr>
+          <w:b/>
+        </w:rPr>
+        <w:t>Absolute Jitter</w:t>
+      </w:r>
+      <w:r>
+        <w:t>:</w:t>
+      </w:r>
+      <w:r>
+        <w:t xml:space="preserve"> difference between largest response time and smallest response time</w:t>
+      </w:r>
+    </w:p>
+    <w:p>
+      <w:pPr>
+        <w:pStyle w:val="NoSpacing"/>
+      </w:pPr>
+      <w:r>
+        <w:t>max</w:t>
+      </w:r>
+      <w:r>
+        <w:rPr>
+          <w:vertAlign w:val="subscript"/>
+        </w:rPr>
+        <w:t>k</w:t>
+      </w:r>
+      <w:r>
+        <w:t xml:space="preserve"> </w:t>
+      </w:r>
+      <w:r>
+        <w:t>R</w:t>
+      </w:r>
+      <w:r>
+        <w:rPr>
+          <w:vertAlign w:val="subscript"/>
+        </w:rPr>
+        <w:t>i,k</w:t>
+      </w:r>
+      <w:r>
+        <w:t xml:space="preserve"> </w:t>
+      </w:r>
+      <w:r>
+        <w:t>–</w:t>
+      </w:r>
+      <w:r>
+        <w:t xml:space="preserve"> min</w:t>
+      </w:r>
+      <w:r>
+        <w:rPr>
+          <w:vertAlign w:val="subscript"/>
+        </w:rPr>
+        <w:t>k</w:t>
+      </w:r>
+      <w:r>
+        <w:t xml:space="preserve"> </w:t>
+      </w:r>
+      <w:r>
+        <w:t>R</w:t>
+      </w:r>
+      <w:r>
+        <w:rPr>
+          <w:vertAlign w:val="subscript"/>
+        </w:rPr>
+        <w:t>i,k</w:t>
+      </w:r>
+    </w:p>
+    <w:p>
+      <w:pPr>
+        <w:pStyle w:val="NoSpacing"/>
+      </w:pPr>
+    </w:p>
+    <w:p>
+      <w:pPr>
+        <w:pStyle w:val="NoSpacing"/>
+      </w:pPr>
+      <w:r>
+        <w:t xml:space="preserve">Absolute jitter </w:t>
+      </w:r>
+      <w:r>
+        <w:rPr>
+          <w:rFonts w:ascii="Calibri" w:hAnsi="Calibri"/>
+        </w:rPr>
+        <w:t>≥</w:t>
+      </w:r>
+      <w:r>
+        <w:t xml:space="preserve"> relative jitter</w:t>
+      </w:r>
+    </w:p>
+    <w:p>
+      <w:pPr>
+        <w:pStyle w:val="Heading1"/>
+      </w:pPr>
+      <w:bookmarkStart w:id="19" w:name="_Toc438232554"/>
+      <w:r>
+        <w:t>Fail</w:t>
+      </w:r>
       <w:bookmarkEnd w:id="19"/>
-    </w:p>
-    <w:p>
-      <w:pPr>
-        <w:pStyle w:val="NoSpacing"/>
-      </w:pPr>
-      <w:r>
-        <w:rPr>
-          <w:b/>
-        </w:rPr>
-        <w:t>Jitter</w:t>
-      </w:r>
-      <w:r>
-        <w:t xml:space="preserve"> [J]</w:t>
-      </w:r>
-      <w:r>
-        <w:t xml:space="preserve">: </w:t>
-      </w:r>
-      <w:r>
-        <w:t>a delay</w:t>
-      </w:r>
-    </w:p>
-    <w:p>
-      <w:pPr>
-        <w:pStyle w:val="NoSpacing"/>
-      </w:pPr>
-      <w:r>
-        <w:rPr>
-          <w:b/>
-        </w:rPr>
-        <w:t>Relative Jitter</w:t>
-      </w:r>
-      <w:r>
-        <w:t>:</w:t>
-      </w:r>
-      <w:r>
-        <w:t xml:space="preserve"> difference in response time between current and previous response times</w:t>
-      </w:r>
-    </w:p>
-    <w:p>
-      <w:pPr>
-        <w:pStyle w:val="NoSpacing"/>
-      </w:pPr>
-      <w:r>
-        <w:t>max</w:t>
-      </w:r>
-      <w:r>
-        <w:rPr>
-          <w:vertAlign w:val="subscript"/>
-        </w:rPr>
-        <w:t>k</w:t>
-      </w:r>
-      <w:r>
-        <w:t xml:space="preserve"> |R</w:t>
-      </w:r>
-      <w:r>
-        <w:rPr>
-          <w:vertAlign w:val="subscript"/>
-        </w:rPr>
-        <w:t>i,k+1</w:t>
-      </w:r>
-      <w:r>
-        <w:t xml:space="preserve"> − R</w:t>
-      </w:r>
-      <w:r>
-        <w:rPr>
-          <w:vertAlign w:val="subscript"/>
-        </w:rPr>
-        <w:t>i,k</w:t>
-      </w:r>
-      <w:r>
-        <w:t>|</w:t>
-      </w:r>
-    </w:p>
-    <w:p>
-      <w:pPr>
-        <w:pStyle w:val="NoSpacing"/>
-      </w:pPr>
-      <w:r>
-        <w:rPr>
-          <w:b/>
-        </w:rPr>
-        <w:t>Absolute Jitter</w:t>
-      </w:r>
-      <w:r>
-        <w:t>:</w:t>
-      </w:r>
-      <w:r>
-        <w:t xml:space="preserve"> difference between largest response time and smallest response time</w:t>
-      </w:r>
-    </w:p>
-    <w:p>
-      <w:pPr>
-        <w:pStyle w:val="NoSpacing"/>
-      </w:pPr>
-      <w:r>
-        <w:t>max</w:t>
-      </w:r>
-      <w:r>
-        <w:rPr>
-          <w:vertAlign w:val="subscript"/>
-        </w:rPr>
-        <w:t>k</w:t>
-      </w:r>
-      <w:r>
-        <w:t xml:space="preserve"> </w:t>
-      </w:r>
-      <w:r>
-        <w:t>R</w:t>
-      </w:r>
-      <w:r>
-        <w:rPr>
-          <w:vertAlign w:val="subscript"/>
-        </w:rPr>
-        <w:t>i,k</w:t>
-      </w:r>
-      <w:r>
-        <w:t xml:space="preserve"> </w:t>
-      </w:r>
-      <w:r>
-        <w:t>–</w:t>
-      </w:r>
-      <w:r>
-        <w:t xml:space="preserve"> min</w:t>
-      </w:r>
-      <w:r>
-        <w:rPr>
-          <w:vertAlign w:val="subscript"/>
-        </w:rPr>
-        <w:t>k</w:t>
-      </w:r>
-      <w:r>
-        <w:t xml:space="preserve"> </w:t>
-      </w:r>
-      <w:r>
-        <w:t>R</w:t>
-      </w:r>
-      <w:r>
-        <w:rPr>
-          <w:vertAlign w:val="subscript"/>
-        </w:rPr>
-        <w:t>i,k</w:t>
-      </w:r>
-    </w:p>
-    <w:p>
-      <w:pPr>
-        <w:pStyle w:val="NoSpacing"/>
-      </w:pPr>
-    </w:p>
-    <w:p>
-      <w:pPr>
-        <w:pStyle w:val="NoSpacing"/>
-      </w:pPr>
-      <w:r>
-        <w:t xml:space="preserve">Absolute jitter </w:t>
-      </w:r>
-      <w:r>
-        <w:rPr>
-          <w:rFonts w:ascii="Calibri" w:hAnsi="Calibri"/>
-        </w:rPr>
-        <w:t>≥</w:t>
-      </w:r>
-      <w:r>
-        <w:t xml:space="preserve"> relative jitter</w:t>
-      </w:r>
-    </w:p>
-    <w:p>
-      <w:pPr>
-        <w:pStyle w:val="Heading1"/>
-      </w:pPr>
-      <w:bookmarkStart w:id="20" w:name="_Toc438232554"/>
-      <w:r>
-        <w:t>Fail</w:t>
-      </w:r>
-      <w:bookmarkEnd w:id="20"/>
     </w:p>
     <w:p>
       <w:pPr>
@@ -7176,13 +7129,13 @@
       <w:pPr>
         <w:pStyle w:val="Heading1"/>
       </w:pPr>
-      <w:bookmarkStart w:id="21" w:name="_Toc434489845"/>
-      <w:bookmarkStart w:id="22" w:name="_Toc438232555"/>
+      <w:bookmarkStart w:id="20" w:name="_Toc434489845"/>
+      <w:bookmarkStart w:id="21" w:name="_Toc438232555"/>
       <w:r>
         <w:t>Voting Schemes</w:t>
       </w:r>
+      <w:bookmarkEnd w:id="20"/>
       <w:bookmarkEnd w:id="21"/>
-      <w:bookmarkEnd w:id="22"/>
     </w:p>
     <w:p>
       <w:pPr>
@@ -7924,11 +7877,11 @@
       <w:pPr>
         <w:pStyle w:val="Heading2"/>
       </w:pPr>
-      <w:bookmarkStart w:id="23" w:name="_Toc438232556"/>
+      <w:bookmarkStart w:id="22" w:name="_Toc438232556"/>
       <w:r>
         <w:t>Information Redundancy</w:t>
       </w:r>
-      <w:bookmarkEnd w:id="23"/>
+      <w:bookmarkEnd w:id="22"/>
     </w:p>
     <w:p>
       <w:pPr>
@@ -8106,161 +8059,169 @@
       <w:pPr>
         <w:pStyle w:val="Heading1"/>
       </w:pPr>
-      <w:bookmarkStart w:id="24" w:name="_Toc438232557"/>
+      <w:bookmarkStart w:id="23" w:name="_Toc438232557"/>
       <w:r>
         <w:t>Execution Time</w:t>
       </w:r>
+      <w:bookmarkEnd w:id="23"/>
+    </w:p>
+    <w:p>
+      <w:pPr>
+        <w:pStyle w:val="NoSpacing"/>
+      </w:pPr>
+      <w:r>
+        <w:t>Underestimate the time</w:t>
+      </w:r>
+    </w:p>
+    <w:p>
+      <w:pPr>
+        <w:pStyle w:val="NoSpacing"/>
+      </w:pPr>
+    </w:p>
+    <w:p>
+      <w:pPr>
+        <w:pStyle w:val="NoSpacing"/>
+      </w:pPr>
+      <w:r>
+        <w:rPr>
+          <w:b/>
+        </w:rPr>
+        <w:t>Best Case Execution Time (BCET)</w:t>
+      </w:r>
+      <w:r>
+        <w:t xml:space="preserve">: </w:t>
+      </w:r>
+    </w:p>
+    <w:p>
+      <w:pPr>
+        <w:pStyle w:val="NoSpacing"/>
+      </w:pPr>
+      <w:r>
+        <w:rPr>
+          <w:b/>
+        </w:rPr>
+        <w:t>Worst Case Execution Time (WCET)</w:t>
+      </w:r>
+      <w:r>
+        <w:t xml:space="preserve">: </w:t>
+      </w:r>
+    </w:p>
+    <w:p>
+      <w:pPr>
+        <w:pStyle w:val="NoSpacing"/>
+      </w:pPr>
+    </w:p>
+    <w:p>
+      <w:pPr>
+        <w:pStyle w:val="NoSpacing"/>
+      </w:pPr>
+      <w:r>
+        <w:t xml:space="preserve">(BCET^): estimation of BCET </w:t>
+      </w:r>
+    </w:p>
+    <w:p>
+      <w:pPr>
+        <w:pStyle w:val="NoSpacing"/>
+      </w:pPr>
+      <w:r>
+        <w:t xml:space="preserve">(WCET^): estimation of WCET </w:t>
+      </w:r>
+    </w:p>
+    <w:p>
+      <w:pPr>
+        <w:pStyle w:val="NoSpacing"/>
+      </w:pPr>
+      <w:r>
+        <w:t>BCET^ &lt; BCET &lt; WCET, WCET^</w:t>
+      </w:r>
+    </w:p>
+    <w:p>
+      <w:pPr>
+        <w:pStyle w:val="Heading1"/>
+      </w:pPr>
+      <w:bookmarkStart w:id="24" w:name="_Toc438232558"/>
+      <w:r>
+        <w:t>Natural Language Standards</w:t>
+      </w:r>
       <w:bookmarkEnd w:id="24"/>
     </w:p>
     <w:p>
       <w:pPr>
         <w:pStyle w:val="NoSpacing"/>
       </w:pPr>
-      <w:r>
-        <w:t>Underestimate the time</w:t>
-      </w:r>
-    </w:p>
-    <w:p>
-      <w:pPr>
-        <w:pStyle w:val="NoSpacing"/>
-      </w:pPr>
-    </w:p>
-    <w:p>
-      <w:pPr>
-        <w:pStyle w:val="NoSpacing"/>
-      </w:pPr>
-      <w:r>
-        <w:rPr>
-          <w:b/>
-        </w:rPr>
-        <w:t>Best Case Execution Time (BCET)</w:t>
+    </w:p>
+    <w:p>
+      <w:pPr>
+        <w:pStyle w:val="NoSpacing"/>
+      </w:pPr>
+      <w:r>
+        <w:rPr>
+          <w:b/>
+        </w:rPr>
+        <w:t>Formal requirement</w:t>
+      </w:r>
+      <w:r>
+        <w:t>: If &lt;condition&gt;, &lt;action&gt; shall occur</w:t>
+      </w:r>
+    </w:p>
+    <w:p>
+      <w:pPr>
+        <w:pStyle w:val="NoSpacing"/>
+      </w:pPr>
+    </w:p>
+    <w:p>
+      <w:pPr>
+        <w:pStyle w:val="NoSpacing"/>
+      </w:pPr>
+      <w:r>
+        <w:rPr>
+          <w:b/>
+        </w:rPr>
+        <w:t>Soft requirement</w:t>
       </w:r>
       <w:r>
         <w:t xml:space="preserve">: </w:t>
       </w:r>
-    </w:p>
-    <w:p>
-      <w:pPr>
-        <w:pStyle w:val="NoSpacing"/>
-      </w:pPr>
-      <w:r>
-        <w:rPr>
-          <w:b/>
-        </w:rPr>
-        <w:t>Worst Case Execution Time (WCET)</w:t>
+      <w:r>
+        <w:t>within &lt;response time&gt;, &lt;minimum probability&gt; of the time</w:t>
+      </w:r>
+    </w:p>
+    <w:p>
+      <w:pPr>
+        <w:pStyle w:val="NoSpacing"/>
+      </w:pPr>
+      <w:r>
+        <w:rPr>
+          <w:b/>
+        </w:rPr>
+        <w:t>Hard requirement</w:t>
       </w:r>
       <w:r>
         <w:t xml:space="preserve">: </w:t>
       </w:r>
-    </w:p>
-    <w:p>
-      <w:pPr>
-        <w:pStyle w:val="NoSpacing"/>
-      </w:pPr>
-    </w:p>
-    <w:p>
-      <w:pPr>
-        <w:pStyle w:val="NoSpacing"/>
-      </w:pPr>
-      <w:r>
-        <w:t xml:space="preserve">(BCET^): estimation of BCET </w:t>
-      </w:r>
-    </w:p>
-    <w:p>
-      <w:pPr>
-        <w:pStyle w:val="NoSpacing"/>
-      </w:pPr>
-      <w:r>
-        <w:t xml:space="preserve">(WCET^): estimation of WCET </w:t>
-      </w:r>
-    </w:p>
-    <w:p>
-      <w:pPr>
-        <w:pStyle w:val="NoSpacing"/>
-      </w:pPr>
-      <w:r>
-        <w:t>BCET^ &lt; BCET &lt; WCET, WCET^</w:t>
-      </w:r>
-    </w:p>
-    <w:p>
-      <w:pPr>
-        <w:pStyle w:val="Heading1"/>
-      </w:pPr>
-      <w:bookmarkStart w:id="25" w:name="_Toc438232558"/>
-      <w:r>
-        <w:t>Natural Language Standards</w:t>
-      </w:r>
+      <w:r>
+        <w:t>within &lt;response time&gt;</w:t>
+      </w:r>
+    </w:p>
+    <w:p>
+      <w:pPr>
+        <w:pStyle w:val="NoSpacing"/>
+      </w:pPr>
+    </w:p>
+    <w:p>
+      <w:pPr>
+        <w:pStyle w:val="NoSpacing"/>
+      </w:pPr>
+      <w:r>
+        <w:t xml:space="preserve">QoS: </w:t>
+      </w:r>
+      <w:r>
+        <w:t xml:space="preserve">a functional requirement with </w:t>
+      </w:r>
+      <w:bookmarkStart w:id="25" w:name="_GoBack"/>
       <w:bookmarkEnd w:id="25"/>
-    </w:p>
-    <w:p>
-      <w:pPr>
-        <w:pStyle w:val="NoSpacing"/>
-      </w:pPr>
-    </w:p>
-    <w:p>
-      <w:pPr>
-        <w:pStyle w:val="NoSpacing"/>
-      </w:pPr>
-      <w:r>
-        <w:rPr>
-          <w:b/>
-        </w:rPr>
-        <w:t>Formal requirement</w:t>
-      </w:r>
-      <w:r>
-        <w:t>: If &lt;condition&gt;, &lt;action&gt; shall occur</w:t>
-      </w:r>
-    </w:p>
-    <w:p>
-      <w:pPr>
-        <w:pStyle w:val="NoSpacing"/>
-      </w:pPr>
-    </w:p>
-    <w:p>
-      <w:pPr>
-        <w:pStyle w:val="NoSpacing"/>
-      </w:pPr>
-      <w:r>
-        <w:rPr>
-          <w:b/>
-        </w:rPr>
-        <w:t>Soft requirement</w:t>
-      </w:r>
-      <w:r>
-        <w:t xml:space="preserve">: </w:t>
-      </w:r>
-      <w:r>
-        <w:t>within &lt;response time&gt;, &lt;minimum probability&gt; of the time</w:t>
-      </w:r>
-    </w:p>
-    <w:p>
-      <w:pPr>
-        <w:pStyle w:val="NoSpacing"/>
-      </w:pPr>
-      <w:r>
-        <w:rPr>
-          <w:b/>
-        </w:rPr>
-        <w:t>Hard requirement</w:t>
-      </w:r>
-      <w:r>
-        <w:t xml:space="preserve">: </w:t>
-      </w:r>
-      <w:r>
-        <w:t>within &lt;response time&gt;</w:t>
-      </w:r>
-    </w:p>
-    <w:p>
-      <w:pPr>
-        <w:pStyle w:val="NoSpacing"/>
-      </w:pPr>
-    </w:p>
-    <w:p>
-      <w:pPr>
-        <w:pStyle w:val="NoSpacing"/>
-      </w:pPr>
-      <w:r>
-        <w:t>QoS: non-functional requirements</w:t>
+      <w:r>
+        <w:t xml:space="preserve">a hard / soft requirement to a </w:t>
       </w:r>
     </w:p>
     <w:sectPr>
@@ -13083,7 +13044,7 @@
 </file>
 
 <file path=customXml/itemProps1.xml><?xml version="1.0" encoding="utf-8"?>
-<ds:datastoreItem xmlns:ds="http://schemas.openxmlformats.org/officeDocument/2006/customXml" ds:itemID="{8E18DA5C-DEA0-4D48-A3F9-C374CC6CB3C3}">
+<ds:datastoreItem xmlns:ds="http://schemas.openxmlformats.org/officeDocument/2006/customXml" ds:itemID="{94667C86-B7B6-4D36-A712-26E86FC97750}">
   <ds:schemaRefs>
     <ds:schemaRef ds:uri="http://schemas.openxmlformats.org/officeDocument/2006/bibliography"/>
   </ds:schemaRefs>

</xml_diff>

<commit_message>
finally figured out PID
</commit_message>
<xml_diff>
--- a/SFWR ENG 4AA4.docx
+++ b/SFWR ENG 4AA4.docx
@@ -25,6 +25,8 @@
       <w:r>
         <w:t>Fall 2015</w:t>
       </w:r>
+      <w:bookmarkStart w:id="0" w:name="_GoBack"/>
+      <w:bookmarkEnd w:id="0"/>
     </w:p>
     <w:p>
       <w:pPr>
@@ -110,7 +112,7 @@
           <w:r>
             <w:fldChar w:fldCharType="separate"/>
           </w:r>
-          <w:hyperlink w:anchor="_Toc438232535" w:history="1">
+          <w:hyperlink w:anchor="_Toc438397823" w:history="1">
             <w:r>
               <w:rPr>
                 <w:rStyle w:val="Hyperlink"/>
@@ -137,7 +139,7 @@
                 <w:noProof/>
                 <w:webHidden/>
               </w:rPr>
-              <w:instrText xml:space="preserve"> PAGEREF _Toc438232535 \h </w:instrText>
+              <w:instrText xml:space="preserve"> PAGEREF _Toc438397823 \h </w:instrText>
             </w:r>
             <w:r>
               <w:rPr>
@@ -180,7 +182,7 @@
               <w:lang w:eastAsia="en-CA"/>
             </w:rPr>
           </w:pPr>
-          <w:hyperlink w:anchor="_Toc438232536" w:history="1">
+          <w:hyperlink w:anchor="_Toc438397824" w:history="1">
             <w:r>
               <w:rPr>
                 <w:rStyle w:val="Hyperlink"/>
@@ -207,7 +209,7 @@
                 <w:noProof/>
                 <w:webHidden/>
               </w:rPr>
-              <w:instrText xml:space="preserve"> PAGEREF _Toc438232536 \h </w:instrText>
+              <w:instrText xml:space="preserve"> PAGEREF _Toc438397824 \h </w:instrText>
             </w:r>
             <w:r>
               <w:rPr>
@@ -250,7 +252,7 @@
               <w:lang w:eastAsia="en-CA"/>
             </w:rPr>
           </w:pPr>
-          <w:hyperlink w:anchor="_Toc438232537" w:history="1">
+          <w:hyperlink w:anchor="_Toc438397825" w:history="1">
             <w:r>
               <w:rPr>
                 <w:rStyle w:val="Hyperlink"/>
@@ -277,7 +279,7 @@
                 <w:noProof/>
                 <w:webHidden/>
               </w:rPr>
-              <w:instrText xml:space="preserve"> PAGEREF _Toc438232537 \h </w:instrText>
+              <w:instrText xml:space="preserve"> PAGEREF _Toc438397825 \h </w:instrText>
             </w:r>
             <w:r>
               <w:rPr>
@@ -320,7 +322,7 @@
               <w:lang w:eastAsia="en-CA"/>
             </w:rPr>
           </w:pPr>
-          <w:hyperlink w:anchor="_Toc438232538" w:history="1">
+          <w:hyperlink w:anchor="_Toc438397826" w:history="1">
             <w:r>
               <w:rPr>
                 <w:rStyle w:val="Hyperlink"/>
@@ -347,7 +349,7 @@
                 <w:noProof/>
                 <w:webHidden/>
               </w:rPr>
-              <w:instrText xml:space="preserve"> PAGEREF _Toc438232538 \h </w:instrText>
+              <w:instrText xml:space="preserve"> PAGEREF _Toc438397826 \h </w:instrText>
             </w:r>
             <w:r>
               <w:rPr>
@@ -390,7 +392,7 @@
               <w:lang w:eastAsia="en-CA"/>
             </w:rPr>
           </w:pPr>
-          <w:hyperlink w:anchor="_Toc438232539" w:history="1">
+          <w:hyperlink w:anchor="_Toc438397827" w:history="1">
             <w:r>
               <w:rPr>
                 <w:rStyle w:val="Hyperlink"/>
@@ -417,7 +419,7 @@
                 <w:noProof/>
                 <w:webHidden/>
               </w:rPr>
-              <w:instrText xml:space="preserve"> PAGEREF _Toc438232539 \h </w:instrText>
+              <w:instrText xml:space="preserve"> PAGEREF _Toc438397827 \h </w:instrText>
             </w:r>
             <w:r>
               <w:rPr>
@@ -460,7 +462,7 @@
               <w:lang w:eastAsia="en-CA"/>
             </w:rPr>
           </w:pPr>
-          <w:hyperlink w:anchor="_Toc438232540" w:history="1">
+          <w:hyperlink w:anchor="_Toc438397828" w:history="1">
             <w:r>
               <w:rPr>
                 <w:rStyle w:val="Hyperlink"/>
@@ -487,7 +489,7 @@
                 <w:noProof/>
                 <w:webHidden/>
               </w:rPr>
-              <w:instrText xml:space="preserve"> PAGEREF _Toc438232540 \h </w:instrText>
+              <w:instrText xml:space="preserve"> PAGEREF _Toc438397828 \h </w:instrText>
             </w:r>
             <w:r>
               <w:rPr>
@@ -530,7 +532,7 @@
               <w:lang w:eastAsia="en-CA"/>
             </w:rPr>
           </w:pPr>
-          <w:hyperlink w:anchor="_Toc438232541" w:history="1">
+          <w:hyperlink w:anchor="_Toc438397829" w:history="1">
             <w:r>
               <w:rPr>
                 <w:rStyle w:val="Hyperlink"/>
@@ -557,7 +559,7 @@
                 <w:noProof/>
                 <w:webHidden/>
               </w:rPr>
-              <w:instrText xml:space="preserve"> PAGEREF _Toc438232541 \h </w:instrText>
+              <w:instrText xml:space="preserve"> PAGEREF _Toc438397829 \h </w:instrText>
             </w:r>
             <w:r>
               <w:rPr>
@@ -600,7 +602,7 @@
               <w:lang w:eastAsia="en-CA"/>
             </w:rPr>
           </w:pPr>
-          <w:hyperlink w:anchor="_Toc438232542" w:history="1">
+          <w:hyperlink w:anchor="_Toc438397830" w:history="1">
             <w:r>
               <w:rPr>
                 <w:rStyle w:val="Hyperlink"/>
@@ -627,7 +629,7 @@
                 <w:noProof/>
                 <w:webHidden/>
               </w:rPr>
-              <w:instrText xml:space="preserve"> PAGEREF _Toc438232542 \h </w:instrText>
+              <w:instrText xml:space="preserve"> PAGEREF _Toc438397830 \h </w:instrText>
             </w:r>
             <w:r>
               <w:rPr>
@@ -670,7 +672,7 @@
               <w:lang w:eastAsia="en-CA"/>
             </w:rPr>
           </w:pPr>
-          <w:hyperlink w:anchor="_Toc438232543" w:history="1">
+          <w:hyperlink w:anchor="_Toc438397831" w:history="1">
             <w:r>
               <w:rPr>
                 <w:rStyle w:val="Hyperlink"/>
@@ -697,7 +699,7 @@
                 <w:noProof/>
                 <w:webHidden/>
               </w:rPr>
-              <w:instrText xml:space="preserve"> PAGEREF _Toc438232543 \h </w:instrText>
+              <w:instrText xml:space="preserve"> PAGEREF _Toc438397831 \h </w:instrText>
             </w:r>
             <w:r>
               <w:rPr>
@@ -740,7 +742,7 @@
               <w:lang w:eastAsia="en-CA"/>
             </w:rPr>
           </w:pPr>
-          <w:hyperlink w:anchor="_Toc438232544" w:history="1">
+          <w:hyperlink w:anchor="_Toc438397832" w:history="1">
             <w:r>
               <w:rPr>
                 <w:rStyle w:val="Hyperlink"/>
@@ -767,7 +769,7 @@
                 <w:noProof/>
                 <w:webHidden/>
               </w:rPr>
-              <w:instrText xml:space="preserve"> PAGEREF _Toc438232544 \h </w:instrText>
+              <w:instrText xml:space="preserve"> PAGEREF _Toc438397832 \h </w:instrText>
             </w:r>
             <w:r>
               <w:rPr>
@@ -810,7 +812,7 @@
               <w:lang w:eastAsia="en-CA"/>
             </w:rPr>
           </w:pPr>
-          <w:hyperlink w:anchor="_Toc438232545" w:history="1">
+          <w:hyperlink w:anchor="_Toc438397833" w:history="1">
             <w:r>
               <w:rPr>
                 <w:rStyle w:val="Hyperlink"/>
@@ -837,7 +839,7 @@
                 <w:noProof/>
                 <w:webHidden/>
               </w:rPr>
-              <w:instrText xml:space="preserve"> PAGEREF _Toc438232545 \h </w:instrText>
+              <w:instrText xml:space="preserve"> PAGEREF _Toc438397833 \h </w:instrText>
             </w:r>
             <w:r>
               <w:rPr>
@@ -880,7 +882,7 @@
               <w:lang w:eastAsia="en-CA"/>
             </w:rPr>
           </w:pPr>
-          <w:hyperlink w:anchor="_Toc438232546" w:history="1">
+          <w:hyperlink w:anchor="_Toc438397834" w:history="1">
             <w:r>
               <w:rPr>
                 <w:rStyle w:val="Hyperlink"/>
@@ -907,7 +909,7 @@
                 <w:noProof/>
                 <w:webHidden/>
               </w:rPr>
-              <w:instrText xml:space="preserve"> PAGEREF _Toc438232546 \h </w:instrText>
+              <w:instrText xml:space="preserve"> PAGEREF _Toc438397834 \h </w:instrText>
             </w:r>
             <w:r>
               <w:rPr>
@@ -950,7 +952,7 @@
               <w:lang w:eastAsia="en-CA"/>
             </w:rPr>
           </w:pPr>
-          <w:hyperlink w:anchor="_Toc438232547" w:history="1">
+          <w:hyperlink w:anchor="_Toc438397835" w:history="1">
             <w:r>
               <w:rPr>
                 <w:rStyle w:val="Hyperlink"/>
@@ -977,7 +979,7 @@
                 <w:noProof/>
                 <w:webHidden/>
               </w:rPr>
-              <w:instrText xml:space="preserve"> PAGEREF _Toc438232547 \h </w:instrText>
+              <w:instrText xml:space="preserve"> PAGEREF _Toc438397835 \h </w:instrText>
             </w:r>
             <w:r>
               <w:rPr>
@@ -1020,7 +1022,7 @@
               <w:lang w:eastAsia="en-CA"/>
             </w:rPr>
           </w:pPr>
-          <w:hyperlink w:anchor="_Toc438232548" w:history="1">
+          <w:hyperlink w:anchor="_Toc438397836" w:history="1">
             <w:r>
               <w:rPr>
                 <w:rStyle w:val="Hyperlink"/>
@@ -1047,7 +1049,7 @@
                 <w:noProof/>
                 <w:webHidden/>
               </w:rPr>
-              <w:instrText xml:space="preserve"> PAGEREF _Toc438232548 \h </w:instrText>
+              <w:instrText xml:space="preserve"> PAGEREF _Toc438397836 \h </w:instrText>
             </w:r>
             <w:r>
               <w:rPr>
@@ -1090,7 +1092,7 @@
               <w:lang w:eastAsia="en-CA"/>
             </w:rPr>
           </w:pPr>
-          <w:hyperlink w:anchor="_Toc438232549" w:history="1">
+          <w:hyperlink w:anchor="_Toc438397837" w:history="1">
             <w:r>
               <w:rPr>
                 <w:rStyle w:val="Hyperlink"/>
@@ -1117,7 +1119,7 @@
                 <w:noProof/>
                 <w:webHidden/>
               </w:rPr>
-              <w:instrText xml:space="preserve"> PAGEREF _Toc438232549 \h </w:instrText>
+              <w:instrText xml:space="preserve"> PAGEREF _Toc438397837 \h </w:instrText>
             </w:r>
             <w:r>
               <w:rPr>
@@ -1160,7 +1162,7 @@
               <w:lang w:eastAsia="en-CA"/>
             </w:rPr>
           </w:pPr>
-          <w:hyperlink w:anchor="_Toc438232550" w:history="1">
+          <w:hyperlink w:anchor="_Toc438397838" w:history="1">
             <w:r>
               <w:rPr>
                 <w:rStyle w:val="Hyperlink"/>
@@ -1187,7 +1189,7 @@
                 <w:noProof/>
                 <w:webHidden/>
               </w:rPr>
-              <w:instrText xml:space="preserve"> PAGEREF _Toc438232550 \h </w:instrText>
+              <w:instrText xml:space="preserve"> PAGEREF _Toc438397838 \h </w:instrText>
             </w:r>
             <w:r>
               <w:rPr>
@@ -1230,7 +1232,7 @@
               <w:lang w:eastAsia="en-CA"/>
             </w:rPr>
           </w:pPr>
-          <w:hyperlink w:anchor="_Toc438232551" w:history="1">
+          <w:hyperlink w:anchor="_Toc438397839" w:history="1">
             <w:r>
               <w:rPr>
                 <w:rStyle w:val="Hyperlink"/>
@@ -1257,7 +1259,7 @@
                 <w:noProof/>
                 <w:webHidden/>
               </w:rPr>
-              <w:instrText xml:space="preserve"> PAGEREF _Toc438232551 \h </w:instrText>
+              <w:instrText xml:space="preserve"> PAGEREF _Toc438397839 \h </w:instrText>
             </w:r>
             <w:r>
               <w:rPr>
@@ -1300,7 +1302,7 @@
               <w:lang w:eastAsia="en-CA"/>
             </w:rPr>
           </w:pPr>
-          <w:hyperlink w:anchor="_Toc438232552" w:history="1">
+          <w:hyperlink w:anchor="_Toc438397840" w:history="1">
             <w:r>
               <w:rPr>
                 <w:rStyle w:val="Hyperlink"/>
@@ -1327,7 +1329,7 @@
                 <w:noProof/>
                 <w:webHidden/>
               </w:rPr>
-              <w:instrText xml:space="preserve"> PAGEREF _Toc438232552 \h </w:instrText>
+              <w:instrText xml:space="preserve"> PAGEREF _Toc438397840 \h </w:instrText>
             </w:r>
             <w:r>
               <w:rPr>
@@ -1370,7 +1372,7 @@
               <w:lang w:eastAsia="en-CA"/>
             </w:rPr>
           </w:pPr>
-          <w:hyperlink w:anchor="_Toc438232553" w:history="1">
+          <w:hyperlink w:anchor="_Toc438397841" w:history="1">
             <w:r>
               <w:rPr>
                 <w:rStyle w:val="Hyperlink"/>
@@ -1397,7 +1399,7 @@
                 <w:noProof/>
                 <w:webHidden/>
               </w:rPr>
-              <w:instrText xml:space="preserve"> PAGEREF _Toc438232553 \h </w:instrText>
+              <w:instrText xml:space="preserve"> PAGEREF _Toc438397841 \h </w:instrText>
             </w:r>
             <w:r>
               <w:rPr>
@@ -1440,7 +1442,7 @@
               <w:lang w:eastAsia="en-CA"/>
             </w:rPr>
           </w:pPr>
-          <w:hyperlink w:anchor="_Toc438232554" w:history="1">
+          <w:hyperlink w:anchor="_Toc438397842" w:history="1">
             <w:r>
               <w:rPr>
                 <w:rStyle w:val="Hyperlink"/>
@@ -1467,7 +1469,7 @@
                 <w:noProof/>
                 <w:webHidden/>
               </w:rPr>
-              <w:instrText xml:space="preserve"> PAGEREF _Toc438232554 \h </w:instrText>
+              <w:instrText xml:space="preserve"> PAGEREF _Toc438397842 \h </w:instrText>
             </w:r>
             <w:r>
               <w:rPr>
@@ -1510,7 +1512,7 @@
               <w:lang w:eastAsia="en-CA"/>
             </w:rPr>
           </w:pPr>
-          <w:hyperlink w:anchor="_Toc438232555" w:history="1">
+          <w:hyperlink w:anchor="_Toc438397843" w:history="1">
             <w:r>
               <w:rPr>
                 <w:rStyle w:val="Hyperlink"/>
@@ -1537,7 +1539,7 @@
                 <w:noProof/>
                 <w:webHidden/>
               </w:rPr>
-              <w:instrText xml:space="preserve"> PAGEREF _Toc438232555 \h </w:instrText>
+              <w:instrText xml:space="preserve"> PAGEREF _Toc438397843 \h </w:instrText>
             </w:r>
             <w:r>
               <w:rPr>
@@ -1557,7 +1559,7 @@
                 <w:noProof/>
                 <w:webHidden/>
               </w:rPr>
-              <w:t>10</w:t>
+              <w:t>11</w:t>
             </w:r>
             <w:r>
               <w:rPr>
@@ -1580,7 +1582,7 @@
               <w:lang w:eastAsia="en-CA"/>
             </w:rPr>
           </w:pPr>
-          <w:hyperlink w:anchor="_Toc438232556" w:history="1">
+          <w:hyperlink w:anchor="_Toc438397844" w:history="1">
             <w:r>
               <w:rPr>
                 <w:rStyle w:val="Hyperlink"/>
@@ -1607,7 +1609,7 @@
                 <w:noProof/>
                 <w:webHidden/>
               </w:rPr>
-              <w:instrText xml:space="preserve"> PAGEREF _Toc438232556 \h </w:instrText>
+              <w:instrText xml:space="preserve"> PAGEREF _Toc438397844 \h </w:instrText>
             </w:r>
             <w:r>
               <w:rPr>
@@ -1650,7 +1652,7 @@
               <w:lang w:eastAsia="en-CA"/>
             </w:rPr>
           </w:pPr>
-          <w:hyperlink w:anchor="_Toc438232557" w:history="1">
+          <w:hyperlink w:anchor="_Toc438397845" w:history="1">
             <w:r>
               <w:rPr>
                 <w:rStyle w:val="Hyperlink"/>
@@ -1677,7 +1679,7 @@
                 <w:noProof/>
                 <w:webHidden/>
               </w:rPr>
-              <w:instrText xml:space="preserve"> PAGEREF _Toc438232557 \h </w:instrText>
+              <w:instrText xml:space="preserve"> PAGEREF _Toc438397845 \h </w:instrText>
             </w:r>
             <w:r>
               <w:rPr>
@@ -1697,7 +1699,7 @@
                 <w:noProof/>
                 <w:webHidden/>
               </w:rPr>
-              <w:t>11</w:t>
+              <w:t>12</w:t>
             </w:r>
             <w:r>
               <w:rPr>
@@ -1720,7 +1722,7 @@
               <w:lang w:eastAsia="en-CA"/>
             </w:rPr>
           </w:pPr>
-          <w:hyperlink w:anchor="_Toc438232558" w:history="1">
+          <w:hyperlink w:anchor="_Toc438397846" w:history="1">
             <w:r>
               <w:rPr>
                 <w:rStyle w:val="Hyperlink"/>
@@ -1747,7 +1749,7 @@
                 <w:noProof/>
                 <w:webHidden/>
               </w:rPr>
-              <w:instrText xml:space="preserve"> PAGEREF _Toc438232558 \h </w:instrText>
+              <w:instrText xml:space="preserve"> PAGEREF _Toc438397846 \h </w:instrText>
             </w:r>
             <w:r>
               <w:rPr>
@@ -1799,21 +1801,21 @@
       <w:pPr>
         <w:pStyle w:val="Heading1"/>
       </w:pPr>
-      <w:bookmarkStart w:id="0" w:name="_Toc438232535"/>
+      <w:bookmarkStart w:id="1" w:name="_Toc438397823"/>
       <w:r>
         <w:t>Real-Time Systems</w:t>
       </w:r>
-      <w:bookmarkEnd w:id="0"/>
+      <w:bookmarkEnd w:id="1"/>
     </w:p>
     <w:p>
       <w:pPr>
         <w:pStyle w:val="Heading2"/>
       </w:pPr>
-      <w:bookmarkStart w:id="1" w:name="_Toc438232536"/>
+      <w:bookmarkStart w:id="2" w:name="_Toc438397824"/>
       <w:r>
         <w:t>Classifications</w:t>
       </w:r>
-      <w:bookmarkEnd w:id="1"/>
+      <w:bookmarkEnd w:id="2"/>
     </w:p>
     <w:p>
       <w:pPr>
@@ -1993,10 +1995,10 @@
             <v:path o:extrusionok="f" gradientshapeok="t" o:connecttype="rect"/>
             <o:lock v:ext="edit" aspectratio="t"/>
           </v:shapetype>
-          <v:shape id="_x0000_i1025" type="#_x0000_t75" style="width:90.75pt;height:19.95pt" o:ole="">
+          <v:shape id="_x0000_i1025" type="#_x0000_t75" style="width:90.55pt;height:20.1pt" o:ole="">
             <v:imagedata r:id="rId9" o:title=""/>
           </v:shape>
-          <o:OLEObject Type="Embed" ProgID="Equation.DSMT4" ShapeID="_x0000_i1025" DrawAspect="Content" ObjectID="_1511979946" r:id="rId10"/>
+          <o:OLEObject Type="Embed" ProgID="Equation.DSMT4" ShapeID="_x0000_i1025" DrawAspect="Content" ObjectID="_1512139817" r:id="rId10"/>
         </w:object>
       </w:r>
     </w:p>
@@ -2004,11 +2006,11 @@
       <w:pPr>
         <w:pStyle w:val="Heading2"/>
       </w:pPr>
-      <w:bookmarkStart w:id="2" w:name="_Toc438232537"/>
+      <w:bookmarkStart w:id="3" w:name="_Toc438397825"/>
       <w:r>
         <w:t>Difference Equations</w:t>
       </w:r>
-      <w:bookmarkEnd w:id="2"/>
+      <w:bookmarkEnd w:id="3"/>
     </w:p>
     <w:p>
       <w:pPr>
@@ -2028,10 +2030,10 @@
           <w:position w:val="-24"/>
         </w:rPr>
         <w:object w:dxaOrig="2460" w:dyaOrig="660">
-          <v:shape id="_x0000_i1026" type="#_x0000_t75" style="width:122.9pt;height:33.3pt" o:ole="">
+          <v:shape id="_x0000_i1026" type="#_x0000_t75" style="width:122.8pt;height:33.35pt" o:ole="">
             <v:imagedata r:id="rId11" o:title=""/>
           </v:shape>
-          <o:OLEObject Type="Embed" ProgID="Equation.DSMT4" ShapeID="_x0000_i1026" DrawAspect="Content" ObjectID="_1511979947" r:id="rId12"/>
+          <o:OLEObject Type="Embed" ProgID="Equation.DSMT4" ShapeID="_x0000_i1026" DrawAspect="Content" ObjectID="_1512139818" r:id="rId12"/>
         </w:object>
       </w:r>
     </w:p>
@@ -2053,10 +2055,10 @@
           <w:position w:val="-24"/>
         </w:rPr>
         <w:object w:dxaOrig="2460" w:dyaOrig="660">
-          <v:shape id="_x0000_i1027" type="#_x0000_t75" style="width:122.9pt;height:33.3pt" o:ole="">
+          <v:shape id="_x0000_i1027" type="#_x0000_t75" style="width:122.8pt;height:33.35pt" o:ole="">
             <v:imagedata r:id="rId13" o:title=""/>
           </v:shape>
-          <o:OLEObject Type="Embed" ProgID="Equation.DSMT4" ShapeID="_x0000_i1027" DrawAspect="Content" ObjectID="_1511979948" r:id="rId14"/>
+          <o:OLEObject Type="Embed" ProgID="Equation.DSMT4" ShapeID="_x0000_i1027" DrawAspect="Content" ObjectID="_1512139819" r:id="rId14"/>
         </w:object>
       </w:r>
     </w:p>
@@ -2064,11 +2066,11 @@
       <w:pPr>
         <w:pStyle w:val="Heading3"/>
       </w:pPr>
-      <w:bookmarkStart w:id="3" w:name="_Toc438232538"/>
+      <w:bookmarkStart w:id="4" w:name="_Toc438397826"/>
       <w:r>
         <w:t>e.g.)</w:t>
       </w:r>
-      <w:bookmarkEnd w:id="3"/>
+      <w:bookmarkEnd w:id="4"/>
     </w:p>
     <w:p>
       <w:pPr>
@@ -2087,10 +2089,10 @@
           <w:position w:val="-108"/>
         </w:rPr>
         <w:object w:dxaOrig="6780" w:dyaOrig="1920">
-          <v:shape id="_x0000_i1028" type="#_x0000_t75" style="width:338.9pt;height:96.1pt" o:ole="">
+          <v:shape id="_x0000_i1028" type="#_x0000_t75" style="width:338.8pt;height:96.35pt" o:ole="">
             <v:imagedata r:id="rId15" o:title=""/>
           </v:shape>
-          <o:OLEObject Type="Embed" ProgID="Equation.DSMT4" ShapeID="_x0000_i1028" DrawAspect="Content" ObjectID="_1511979949" r:id="rId16"/>
+          <o:OLEObject Type="Embed" ProgID="Equation.DSMT4" ShapeID="_x0000_i1028" DrawAspect="Content" ObjectID="_1512139820" r:id="rId16"/>
         </w:object>
       </w:r>
       <w:r>
@@ -2106,10 +2108,10 @@
           <w:position w:val="-32"/>
         </w:rPr>
         <w:object w:dxaOrig="7080" w:dyaOrig="760">
-          <v:shape id="_x0000_i1029" type="#_x0000_t75" style="width:354.05pt;height:38.1pt" o:ole="">
+          <v:shape id="_x0000_i1029" type="#_x0000_t75" style="width:354.2pt;height:38.1pt" o:ole="">
             <v:imagedata r:id="rId17" o:title=""/>
           </v:shape>
-          <o:OLEObject Type="Embed" ProgID="Equation.DSMT4" ShapeID="_x0000_i1029" DrawAspect="Content" ObjectID="_1511979950" r:id="rId18"/>
+          <o:OLEObject Type="Embed" ProgID="Equation.DSMT4" ShapeID="_x0000_i1029" DrawAspect="Content" ObjectID="_1512139821" r:id="rId18"/>
         </w:object>
       </w:r>
     </w:p>
@@ -2130,10 +2132,10 @@
           <w:position w:val="-72"/>
         </w:rPr>
         <w:object w:dxaOrig="1840" w:dyaOrig="1820">
-          <v:shape id="_x0000_i1030" type="#_x0000_t75" style="width:91.95pt;height:91.05pt" o:ole="">
+          <v:shape id="_x0000_i1030" type="#_x0000_t75" style="width:92.1pt;height:91.05pt" o:ole="">
             <v:imagedata r:id="rId19" o:title=""/>
           </v:shape>
-          <o:OLEObject Type="Embed" ProgID="Equation.DSMT4" ShapeID="_x0000_i1030" DrawAspect="Content" ObjectID="_1511979951" r:id="rId20"/>
+          <o:OLEObject Type="Embed" ProgID="Equation.DSMT4" ShapeID="_x0000_i1030" DrawAspect="Content" ObjectID="_1512139822" r:id="rId20"/>
         </w:object>
       </w:r>
     </w:p>
@@ -2146,10 +2148,10 @@
           <w:position w:val="-52"/>
         </w:rPr>
         <w:object w:dxaOrig="720" w:dyaOrig="1160">
-          <v:shape id="_x0000_i1031" type="#_x0000_t75" style="width:36pt;height:58pt" o:ole="">
+          <v:shape id="_x0000_i1031" type="#_x0000_t75" style="width:36pt;height:58.25pt" o:ole="">
             <v:imagedata r:id="rId21" o:title=""/>
           </v:shape>
-          <o:OLEObject Type="Embed" ProgID="Equation.DSMT4" ShapeID="_x0000_i1031" DrawAspect="Content" ObjectID="_1511979952" r:id="rId22"/>
+          <o:OLEObject Type="Embed" ProgID="Equation.DSMT4" ShapeID="_x0000_i1031" DrawAspect="Content" ObjectID="_1512139823" r:id="rId22"/>
         </w:object>
       </w:r>
     </w:p>
@@ -2162,10 +2164,10 @@
           <w:position w:val="-10"/>
         </w:rPr>
         <w:object w:dxaOrig="660" w:dyaOrig="380">
-          <v:shape id="_x0000_i1032" type="#_x0000_t75" style="width:32.75pt;height:19.05pt" o:ole="">
+          <v:shape id="_x0000_i1032" type="#_x0000_t75" style="width:32.8pt;height:19.05pt" o:ole="">
             <v:imagedata r:id="rId23" o:title=""/>
           </v:shape>
-          <o:OLEObject Type="Embed" ProgID="Equation.DSMT4" ShapeID="_x0000_i1032" DrawAspect="Content" ObjectID="_1511979953" r:id="rId24"/>
+          <o:OLEObject Type="Embed" ProgID="Equation.DSMT4" ShapeID="_x0000_i1032" DrawAspect="Content" ObjectID="_1512139824" r:id="rId24"/>
         </w:object>
       </w:r>
     </w:p>
@@ -2178,10 +2180,10 @@
           <w:position w:val="-48"/>
         </w:rPr>
         <w:object w:dxaOrig="1340" w:dyaOrig="1080">
-          <v:shape id="_x0000_i1033" type="#_x0000_t75" style="width:66.95pt;height:54.45pt" o:ole="">
+          <v:shape id="_x0000_i1033" type="#_x0000_t75" style="width:66.7pt;height:54.55pt" o:ole="">
             <v:imagedata r:id="rId25" o:title=""/>
           </v:shape>
-          <o:OLEObject Type="Embed" ProgID="Equation.DSMT4" ShapeID="_x0000_i1033" DrawAspect="Content" ObjectID="_1511979954" r:id="rId26"/>
+          <o:OLEObject Type="Embed" ProgID="Equation.DSMT4" ShapeID="_x0000_i1033" DrawAspect="Content" ObjectID="_1512139825" r:id="rId26"/>
         </w:object>
       </w:r>
     </w:p>
@@ -2194,10 +2196,10 @@
           <w:position w:val="-48"/>
         </w:rPr>
         <w:object w:dxaOrig="1080" w:dyaOrig="1080">
-          <v:shape id="_x0000_i1034" type="#_x0000_t75" style="width:54.45pt;height:54.45pt" o:ole="">
+          <v:shape id="_x0000_i1034" type="#_x0000_t75" style="width:54.55pt;height:54.55pt" o:ole="">
             <v:imagedata r:id="rId27" o:title=""/>
           </v:shape>
-          <o:OLEObject Type="Embed" ProgID="Equation.DSMT4" ShapeID="_x0000_i1034" DrawAspect="Content" ObjectID="_1511979955" r:id="rId28"/>
+          <o:OLEObject Type="Embed" ProgID="Equation.DSMT4" ShapeID="_x0000_i1034" DrawAspect="Content" ObjectID="_1512139826" r:id="rId28"/>
         </w:object>
       </w:r>
     </w:p>
@@ -2229,10 +2231,10 @@
           <w:position w:val="-88"/>
         </w:rPr>
         <w:object w:dxaOrig="2000" w:dyaOrig="1660">
-          <v:shape id="_x0000_i1035" type="#_x0000_t75" style="width:99.95pt;height:83pt" o:ole="">
+          <v:shape id="_x0000_i1035" type="#_x0000_t75" style="width:100.05pt;height:83.1pt" o:ole="">
             <v:imagedata r:id="rId29" o:title=""/>
           </v:shape>
-          <o:OLEObject Type="Embed" ProgID="Equation.DSMT4" ShapeID="_x0000_i1035" DrawAspect="Content" ObjectID="_1511979956" r:id="rId30"/>
+          <o:OLEObject Type="Embed" ProgID="Equation.DSMT4" ShapeID="_x0000_i1035" DrawAspect="Content" ObjectID="_1512139827" r:id="rId30"/>
         </w:object>
       </w:r>
     </w:p>
@@ -2240,11 +2242,11 @@
       <w:pPr>
         <w:pStyle w:val="Heading1"/>
       </w:pPr>
-      <w:bookmarkStart w:id="4" w:name="_Toc438232539"/>
+      <w:bookmarkStart w:id="5" w:name="_Toc438397827"/>
       <w:r>
         <w:t>Task optimization</w:t>
       </w:r>
-      <w:bookmarkEnd w:id="4"/>
+      <w:bookmarkEnd w:id="5"/>
     </w:p>
     <w:p>
       <w:pPr>
@@ -2264,10 +2266,10 @@
           <w:position w:val="-14"/>
         </w:rPr>
         <w:object w:dxaOrig="1600" w:dyaOrig="400">
-          <v:shape id="_x0000_i1036" type="#_x0000_t75" style="width:80.05pt;height:19.65pt" o:ole="">
+          <v:shape id="_x0000_i1036" type="#_x0000_t75" style="width:79.95pt;height:19.6pt" o:ole="">
             <v:imagedata r:id="rId31" o:title=""/>
           </v:shape>
-          <o:OLEObject Type="Embed" ProgID="Equation.DSMT4" ShapeID="_x0000_i1036" DrawAspect="Content" ObjectID="_1511979957" r:id="rId32"/>
+          <o:OLEObject Type="Embed" ProgID="Equation.DSMT4" ShapeID="_x0000_i1036" DrawAspect="Content" ObjectID="_1512139828" r:id="rId32"/>
         </w:object>
       </w:r>
     </w:p>
@@ -2409,10 +2411,10 @@
           <w:position w:val="-30"/>
         </w:rPr>
         <w:object w:dxaOrig="1040" w:dyaOrig="700">
-          <v:shape id="_x0000_i1037" type="#_x0000_t75" style="width:52.05pt;height:35.1pt" o:ole="">
+          <v:shape id="_x0000_i1037" type="#_x0000_t75" style="width:51.9pt;height:34.95pt" o:ole="">
             <v:imagedata r:id="rId33" o:title=""/>
           </v:shape>
-          <o:OLEObject Type="Embed" ProgID="Equation.DSMT4" ShapeID="_x0000_i1037" DrawAspect="Content" ObjectID="_1511979958" r:id="rId34"/>
+          <o:OLEObject Type="Embed" ProgID="Equation.DSMT4" ShapeID="_x0000_i1037" DrawAspect="Content" ObjectID="_1512139829" r:id="rId34"/>
         </w:object>
       </w:r>
     </w:p>
@@ -2519,21 +2521,21 @@
       <w:pPr>
         <w:pStyle w:val="Heading1"/>
       </w:pPr>
-      <w:bookmarkStart w:id="5" w:name="_Toc438232540"/>
+      <w:bookmarkStart w:id="6" w:name="_Toc438397828"/>
       <w:r>
         <w:t>Types of Scheduling</w:t>
       </w:r>
-      <w:bookmarkEnd w:id="5"/>
+      <w:bookmarkEnd w:id="6"/>
     </w:p>
     <w:p>
       <w:pPr>
         <w:pStyle w:val="Heading2"/>
       </w:pPr>
-      <w:bookmarkStart w:id="6" w:name="_Toc438232541"/>
+      <w:bookmarkStart w:id="7" w:name="_Toc438397829"/>
       <w:r>
         <w:t>Static</w:t>
       </w:r>
-      <w:bookmarkEnd w:id="6"/>
+      <w:bookmarkEnd w:id="7"/>
     </w:p>
     <w:p>
       <w:pPr>
@@ -2595,11 +2597,11 @@
       <w:pPr>
         <w:pStyle w:val="Heading3"/>
       </w:pPr>
-      <w:bookmarkStart w:id="7" w:name="_Toc438232542"/>
+      <w:bookmarkStart w:id="8" w:name="_Toc438397830"/>
       <w:r>
         <w:t>FIFO</w:t>
       </w:r>
-      <w:bookmarkEnd w:id="7"/>
+      <w:bookmarkEnd w:id="8"/>
     </w:p>
     <w:p>
       <w:pPr>
@@ -2932,10 +2934,10 @@
           <w:position w:val="-28"/>
         </w:rPr>
         <w:object w:dxaOrig="1280" w:dyaOrig="540">
-          <v:shape id="_x0000_i1038" type="#_x0000_t75" style="width:63.95pt;height:27.05pt" o:ole="">
+          <v:shape id="_x0000_i1038" type="#_x0000_t75" style="width:64.05pt;height:27pt" o:ole="">
             <v:imagedata r:id="rId35" o:title=""/>
           </v:shape>
-          <o:OLEObject Type="Embed" ProgID="Equation.DSMT4" ShapeID="_x0000_i1038" DrawAspect="Content" ObjectID="_1511979959" r:id="rId36"/>
+          <o:OLEObject Type="Embed" ProgID="Equation.DSMT4" ShapeID="_x0000_i1038" DrawAspect="Content" ObjectID="_1512139830" r:id="rId36"/>
         </w:object>
       </w:r>
     </w:p>
@@ -3116,10 +3118,10 @@
           <w:position w:val="-20"/>
         </w:rPr>
         <w:object w:dxaOrig="1340" w:dyaOrig="520">
-          <v:shape id="_x0000_i1039" type="#_x0000_t75" style="width:66.65pt;height:26.2pt" o:ole="">
+          <v:shape id="_x0000_i1039" type="#_x0000_t75" style="width:66.7pt;height:26.45pt" o:ole="">
             <v:imagedata r:id="rId37" o:title=""/>
           </v:shape>
-          <o:OLEObject Type="Embed" ProgID="Equation.DSMT4" ShapeID="_x0000_i1039" DrawAspect="Content" ObjectID="_1511979960" r:id="rId38"/>
+          <o:OLEObject Type="Embed" ProgID="Equation.DSMT4" ShapeID="_x0000_i1039" DrawAspect="Content" ObjectID="_1512139831" r:id="rId38"/>
         </w:object>
       </w:r>
     </w:p>
@@ -3142,11 +3144,11 @@
       <w:pPr>
         <w:pStyle w:val="Heading2"/>
       </w:pPr>
-      <w:bookmarkStart w:id="8" w:name="_Toc438232543"/>
+      <w:bookmarkStart w:id="9" w:name="_Toc438397831"/>
       <w:r>
         <w:t>Dynamic</w:t>
       </w:r>
-      <w:bookmarkEnd w:id="8"/>
+      <w:bookmarkEnd w:id="9"/>
     </w:p>
     <w:p>
       <w:pPr>
@@ -3319,11 +3321,12 @@
       <w:pPr>
         <w:pStyle w:val="Heading2"/>
       </w:pPr>
-      <w:bookmarkStart w:id="9" w:name="_Toc438232544"/>
-      <w:r>
+      <w:bookmarkStart w:id="10" w:name="_Toc438397832"/>
+      <w:r>
+        <w:lastRenderedPageBreak/>
         <w:t>Multiprocessor</w:t>
       </w:r>
-      <w:bookmarkEnd w:id="9"/>
+      <w:bookmarkEnd w:id="10"/>
     </w:p>
     <w:p>
       <w:pPr>
@@ -3356,11 +3359,11 @@
       <w:pPr>
         <w:pStyle w:val="Heading1"/>
       </w:pPr>
-      <w:bookmarkStart w:id="10" w:name="_Toc438232545"/>
+      <w:bookmarkStart w:id="11" w:name="_Toc438397833"/>
       <w:r>
         <w:t>Task Interactions</w:t>
       </w:r>
-      <w:bookmarkEnd w:id="10"/>
+      <w:bookmarkEnd w:id="11"/>
     </w:p>
     <w:p>
       <w:pPr>
@@ -3900,6 +3903,7 @@
         </w:numPr>
       </w:pPr>
       <w:r>
+        <w:lastRenderedPageBreak/>
         <w:t>“Deadlock free for an arbitrary number of tasks with an arbitrary number of resources acted upon in an arbitrary way.”</w:t>
       </w:r>
     </w:p>
@@ -3925,11 +3929,11 @@
       <w:pPr>
         <w:pStyle w:val="Heading1"/>
       </w:pPr>
-      <w:bookmarkStart w:id="11" w:name="_Toc438232546"/>
+      <w:bookmarkStart w:id="12" w:name="_Toc438397834"/>
       <w:r>
         <w:t>Sporadic Server</w:t>
       </w:r>
-      <w:bookmarkEnd w:id="11"/>
+      <w:bookmarkEnd w:id="12"/>
     </w:p>
     <w:p>
       <w:pPr>
@@ -4567,7 +4571,7 @@
           <v:shape id="_x0000_i1040" type="#_x0000_t75" style="width:194.3pt;height:38.1pt" o:ole="">
             <v:imagedata r:id="rId39" o:title=""/>
           </v:shape>
-          <o:OLEObject Type="Embed" ProgID="Equation.DSMT4" ShapeID="_x0000_i1040" DrawAspect="Content" ObjectID="_1511979961" r:id="rId40"/>
+          <o:OLEObject Type="Embed" ProgID="Equation.DSMT4" ShapeID="_x0000_i1040" DrawAspect="Content" ObjectID="_1512139832" r:id="rId40"/>
         </w:object>
       </w:r>
     </w:p>
@@ -4688,11 +4692,11 @@
       <w:pPr>
         <w:pStyle w:val="Heading1"/>
       </w:pPr>
-      <w:bookmarkStart w:id="12" w:name="_Toc438232547"/>
+      <w:bookmarkStart w:id="13" w:name="_Toc438397835"/>
       <w:r>
         <w:t>Clocks</w:t>
       </w:r>
-      <w:bookmarkEnd w:id="12"/>
+      <w:bookmarkEnd w:id="13"/>
     </w:p>
     <w:p>
       <w:pPr>
@@ -4957,7 +4961,7 @@
           <v:shape id="_x0000_i1041" type="#_x0000_t75" style="width:1in;height:38.1pt" o:ole="">
             <v:imagedata r:id="rId41" o:title=""/>
           </v:shape>
-          <o:OLEObject Type="Embed" ProgID="Equation.DSMT4" ShapeID="_x0000_i1041" DrawAspect="Content" ObjectID="_1511979962" r:id="rId42"/>
+          <o:OLEObject Type="Embed" ProgID="Equation.DSMT4" ShapeID="_x0000_i1041" DrawAspect="Content" ObjectID="_1512139833" r:id="rId42"/>
         </w:object>
       </w:r>
     </w:p>
@@ -5140,6 +5144,7 @@
         <w:pStyle w:val="NoSpacing"/>
       </w:pPr>
       <w:r>
+        <w:lastRenderedPageBreak/>
         <w:t xml:space="preserve">second derivative of stuff </w:t>
       </w:r>
       <w:r>
@@ -5147,10 +5152,10 @@
           <w:position w:val="-32"/>
         </w:rPr>
         <w:object w:dxaOrig="1219" w:dyaOrig="760">
-          <v:shape id="_x0000_i1042" type="#_x0000_t75" style="width:61pt;height:38.1pt" o:ole="">
+          <v:shape id="_x0000_i1042" type="#_x0000_t75" style="width:60.9pt;height:38.1pt" o:ole="">
             <v:imagedata r:id="rId43" o:title=""/>
           </v:shape>
-          <o:OLEObject Type="Embed" ProgID="Equation.DSMT4" ShapeID="_x0000_i1042" DrawAspect="Content" ObjectID="_1511979963" r:id="rId44"/>
+          <o:OLEObject Type="Embed" ProgID="Equation.DSMT4" ShapeID="_x0000_i1042" DrawAspect="Content" ObjectID="_1512139834" r:id="rId44"/>
         </w:object>
       </w:r>
     </w:p>
@@ -5166,11 +5171,11 @@
       <w:pPr>
         <w:pStyle w:val="Heading2"/>
       </w:pPr>
-      <w:bookmarkStart w:id="13" w:name="_Toc438232548"/>
+      <w:bookmarkStart w:id="14" w:name="_Toc438397836"/>
       <w:r>
         <w:t>Cristian’s Algorithm</w:t>
       </w:r>
-      <w:bookmarkEnd w:id="13"/>
+      <w:bookmarkEnd w:id="14"/>
     </w:p>
     <w:p>
       <w:pPr>
@@ -5273,10 +5278,10 @@
           <w:position w:val="-24"/>
         </w:rPr>
         <w:object w:dxaOrig="1980" w:dyaOrig="620">
-          <v:shape id="_x0000_i1043" type="#_x0000_t75" style="width:99.05pt;height:30.95pt" o:ole="">
+          <v:shape id="_x0000_i1043" type="#_x0000_t75" style="width:99pt;height:30.7pt" o:ole="">
             <v:imagedata r:id="rId45" o:title=""/>
           </v:shape>
-          <o:OLEObject Type="Embed" ProgID="Equation.DSMT4" ShapeID="_x0000_i1043" DrawAspect="Content" ObjectID="_1511979964" r:id="rId46"/>
+          <o:OLEObject Type="Embed" ProgID="Equation.DSMT4" ShapeID="_x0000_i1043" DrawAspect="Content" ObjectID="_1512139835" r:id="rId46"/>
         </w:object>
       </w:r>
     </w:p>
@@ -5292,10 +5297,10 @@
           <w:position w:val="-24"/>
         </w:rPr>
         <w:object w:dxaOrig="1219" w:dyaOrig="620">
-          <v:shape id="_x0000_i1044" type="#_x0000_t75" style="width:61pt;height:30.95pt" o:ole="">
+          <v:shape id="_x0000_i1044" type="#_x0000_t75" style="width:60.9pt;height:30.7pt" o:ole="">
             <v:imagedata r:id="rId47" o:title=""/>
           </v:shape>
-          <o:OLEObject Type="Embed" ProgID="Equation.DSMT4" ShapeID="_x0000_i1044" DrawAspect="Content" ObjectID="_1511979965" r:id="rId48"/>
+          <o:OLEObject Type="Embed" ProgID="Equation.DSMT4" ShapeID="_x0000_i1044" DrawAspect="Content" ObjectID="_1512139836" r:id="rId48"/>
         </w:object>
       </w:r>
     </w:p>
@@ -5323,11 +5328,11 @@
       <w:pPr>
         <w:pStyle w:val="Heading2"/>
       </w:pPr>
-      <w:bookmarkStart w:id="14" w:name="_Toc438232549"/>
+      <w:bookmarkStart w:id="15" w:name="_Toc438397837"/>
       <w:r>
         <w:t>Berkeley</w:t>
       </w:r>
-      <w:bookmarkEnd w:id="14"/>
+      <w:bookmarkEnd w:id="15"/>
     </w:p>
     <w:p>
       <w:pPr>
@@ -5535,11 +5540,11 @@
       <w:pPr>
         <w:pStyle w:val="Heading1"/>
       </w:pPr>
-      <w:bookmarkStart w:id="15" w:name="_Toc438232550"/>
+      <w:bookmarkStart w:id="16" w:name="_Toc438397838"/>
       <w:r>
         <w:t>PID Control</w:t>
       </w:r>
-      <w:bookmarkEnd w:id="15"/>
+      <w:bookmarkEnd w:id="16"/>
     </w:p>
     <w:p>
       <w:pPr>
@@ -5562,10 +5567,10 @@
           <w:position w:val="-24"/>
         </w:rPr>
         <w:object w:dxaOrig="1300" w:dyaOrig="620">
-          <v:shape id="_x0000_i1045" type="#_x0000_t75" style="width:64.85pt;height:30.95pt" o:ole="">
+          <v:shape id="_x0000_i1045" type="#_x0000_t75" style="width:65.1pt;height:30.7pt" o:ole="">
             <v:imagedata r:id="rId50" o:title=""/>
           </v:shape>
-          <o:OLEObject Type="Embed" ProgID="Equation.DSMT4" ShapeID="_x0000_i1045" DrawAspect="Content" ObjectID="_1511979966" r:id="rId51"/>
+          <o:OLEObject Type="Embed" ProgID="Equation.DSMT4" ShapeID="_x0000_i1045" DrawAspect="Content" ObjectID="_1512139837" r:id="rId51"/>
         </w:object>
       </w:r>
     </w:p>
@@ -5668,11 +5673,11 @@
         <w:rPr>
           <w:position w:val="-36"/>
         </w:rPr>
-        <w:object w:dxaOrig="2000" w:dyaOrig="780">
-          <v:shape id="_x0000_i1046" type="#_x0000_t75" style="width:99.95pt;height:38.7pt" o:ole="">
+        <w:object w:dxaOrig="3800" w:dyaOrig="780">
+          <v:shape id="_x0000_i1059" type="#_x0000_t75" style="width:190.05pt;height:38.65pt" o:ole="">
             <v:imagedata r:id="rId53" o:title=""/>
           </v:shape>
-          <o:OLEObject Type="Embed" ProgID="Equation.DSMT4" ShapeID="_x0000_i1046" DrawAspect="Content" ObjectID="_1511979967" r:id="rId54"/>
+          <o:OLEObject Type="Embed" ProgID="Equation.DSMT4" ShapeID="_x0000_i1059" DrawAspect="Content" ObjectID="_1512139838" r:id="rId54"/>
         </w:object>
       </w:r>
     </w:p>
@@ -5688,6 +5693,7 @@
         <w:rPr>
           <w:b/>
         </w:rPr>
+        <w:lastRenderedPageBreak/>
         <w:t>Proportional Integral (PI)</w:t>
       </w:r>
       <w:r>
@@ -5697,11 +5703,22 @@
         <w:rPr>
           <w:position w:val="-36"/>
         </w:rPr>
-        <w:object w:dxaOrig="2640" w:dyaOrig="780">
-          <v:shape id="_x0000_i1047" type="#_x0000_t75" style="width:132.4pt;height:38.7pt" o:ole="">
+        <w:object w:dxaOrig="2400" w:dyaOrig="780">
+          <v:shape id="_x0000_i1056" type="#_x0000_t75" style="width:120.2pt;height:38.65pt" o:ole="">
             <v:imagedata r:id="rId55" o:title=""/>
           </v:shape>
-          <o:OLEObject Type="Embed" ProgID="Equation.DSMT4" ShapeID="_x0000_i1047" DrawAspect="Content" ObjectID="_1511979968" r:id="rId56"/>
+          <o:OLEObject Type="Embed" ProgID="Equation.DSMT4" ShapeID="_x0000_i1056" DrawAspect="Content" ObjectID="_1512139839" r:id="rId56"/>
+        </w:object>
+      </w:r>
+      <w:r>
+        <w:rPr>
+          <w:position w:val="-36"/>
+        </w:rPr>
+        <w:object w:dxaOrig="2640" w:dyaOrig="780">
+          <v:shape id="_x0000_i1057" type="#_x0000_t75" style="width:131.8pt;height:39.2pt" o:ole="">
+            <v:imagedata r:id="rId57" o:title=""/>
+          </v:shape>
+          <o:OLEObject Type="Embed" ProgID="Equation.DSMT4" ShapeID="_x0000_i1057" DrawAspect="Content" ObjectID="_1512139840" r:id="rId58"/>
         </w:object>
       </w:r>
     </w:p>
@@ -5729,11 +5746,11 @@
         <w:rPr>
           <w:position w:val="-36"/>
         </w:rPr>
-        <w:object w:dxaOrig="2700" w:dyaOrig="780">
-          <v:shape id="_x0000_i1048" type="#_x0000_t75" style="width:134.8pt;height:38.7pt" o:ole="">
-            <v:imagedata r:id="rId57" o:title=""/>
+        <w:object w:dxaOrig="5220" w:dyaOrig="780">
+          <v:shape id="_x0000_i1058" type="#_x0000_t75" style="width:261pt;height:38.65pt" o:ole="">
+            <v:imagedata r:id="rId59" o:title=""/>
           </v:shape>
-          <o:OLEObject Type="Embed" ProgID="Equation.DSMT4" ShapeID="_x0000_i1048" DrawAspect="Content" ObjectID="_1511979969" r:id="rId58"/>
+          <o:OLEObject Type="Embed" ProgID="Equation.DSMT4" ShapeID="_x0000_i1058" DrawAspect="Content" ObjectID="_1512139841" r:id="rId60"/>
         </w:object>
       </w:r>
     </w:p>
@@ -5792,151 +5809,167 @@
           <w:position w:val="-36"/>
         </w:rPr>
         <w:object w:dxaOrig="3140" w:dyaOrig="800">
-          <v:shape id="_x0000_i1049" type="#_x0000_t75" style="width:156.8pt;height:40.15pt" o:ole="">
-            <v:imagedata r:id="rId59" o:title=""/>
-          </v:shape>
-          <o:OLEObject Type="Embed" ProgID="Equation.DSMT4" ShapeID="_x0000_i1049" DrawAspect="Content" ObjectID="_1511979970" r:id="rId60"/>
-        </w:object>
-      </w:r>
-      <w:r>
-        <w:rPr>
-          <w:position w:val="-36"/>
-        </w:rPr>
-        <w:object w:dxaOrig="3379" w:dyaOrig="800">
-          <v:shape id="_x0000_i1050" type="#_x0000_t75" style="width:169pt;height:40.15pt" o:ole="">
+          <v:shape id="_x0000_i1046" type="#_x0000_t75" style="width:156.7pt;height:40.25pt" o:ole="">
             <v:imagedata r:id="rId61" o:title=""/>
           </v:shape>
-          <o:OLEObject Type="Embed" ProgID="Equation.DSMT4" ShapeID="_x0000_i1050" DrawAspect="Content" ObjectID="_1511979971" r:id="rId62"/>
+          <o:OLEObject Type="Embed" ProgID="Equation.DSMT4" ShapeID="_x0000_i1046" DrawAspect="Content" ObjectID="_1512139842" r:id="rId62"/>
         </w:object>
       </w:r>
-    </w:p>
-    <w:p>
-      <w:pPr>
-        <w:pStyle w:val="NoSpacing"/>
-      </w:pPr>
-      <w:r>
-        <w:rPr>
-          <w:position w:val="-18"/>
-        </w:rPr>
-        <w:object w:dxaOrig="3600" w:dyaOrig="520">
-          <v:shape id="_x0000_i1051" type="#_x0000_t75" style="width:180pt;height:26.2pt" o:ole="">
+      <w:r>
+        <w:rPr>
+          <w:position w:val="-60"/>
+        </w:rPr>
+        <w:object w:dxaOrig="3379" w:dyaOrig="1680">
+          <v:shape id="_x0000_i1055" type="#_x0000_t75" style="width:168.9pt;height:84.2pt" o:ole="">
             <v:imagedata r:id="rId63" o:title=""/>
           </v:shape>
-          <o:OLEObject Type="Embed" ProgID="Equation.DSMT4" ShapeID="_x0000_i1051" DrawAspect="Content" ObjectID="_1511979972" r:id="rId64"/>
+          <o:OLEObject Type="Embed" ProgID="Equation.DSMT4" ShapeID="_x0000_i1055" DrawAspect="Content" ObjectID="_1512139843" r:id="rId64"/>
         </w:object>
       </w:r>
-      <w:r>
-        <w:rPr>
-          <w:b/>
-        </w:rPr>
-        <w:t xml:space="preserve"> </w:t>
-      </w:r>
-    </w:p>
-    <w:p>
-      <w:pPr>
-        <w:pStyle w:val="NoSpacing"/>
-      </w:pPr>
-    </w:p>
-    <w:p>
-      <w:pPr>
-        <w:pStyle w:val="NoSpacing"/>
-      </w:pPr>
-      <w:r>
-        <w:rPr>
-          <w:b/>
-        </w:rPr>
-        <w:t>Dominant pole</w:t>
-      </w:r>
-      <w:r>
-        <w:t xml:space="preserve">: </w:t>
-      </w:r>
-      <w:r>
-        <w:t>largest magnitude</w:t>
-      </w:r>
-    </w:p>
-    <w:p>
-      <w:pPr>
-        <w:pStyle w:val="Heading2"/>
-      </w:pPr>
-      <w:bookmarkStart w:id="16" w:name="_Toc438232551"/>
-      <w:r>
-        <w:t>Sampling</w:t>
-      </w:r>
-      <w:bookmarkEnd w:id="16"/>
-    </w:p>
-    <w:p>
-      <w:pPr>
-        <w:pStyle w:val="NoSpacing"/>
-      </w:pPr>
-      <w:r>
-        <w:t xml:space="preserve">Closed loop: </w:t>
-      </w:r>
-      <w:r>
-        <w:t>Good sampling rate is 10-20× the bandwidth</w:t>
-      </w:r>
-    </w:p>
-    <w:p>
-      <w:pPr>
-        <w:pStyle w:val="NoSpacing"/>
-      </w:pPr>
-    </w:p>
-    <w:p>
-      <w:pPr>
-        <w:pStyle w:val="NoSpacing"/>
-      </w:pPr>
-      <w:r>
-        <w:t>1Hz = 2</w:t>
-      </w:r>
-      <w:r>
-        <w:t>π rad</w:t>
-      </w:r>
-    </w:p>
-    <w:p>
-      <w:pPr>
-        <w:pStyle w:val="NoSpacing"/>
-      </w:pPr>
-    </w:p>
-    <w:p>
-      <w:pPr>
-        <w:pStyle w:val="NoSpacing"/>
-      </w:pPr>
-      <w:r>
-        <w:t>T</w:t>
-      </w:r>
-      <w:r>
-        <w:rPr>
-          <w:vertAlign w:val="subscript"/>
-        </w:rPr>
-        <w:t>s</w:t>
-      </w:r>
-      <w:r>
-        <w:t xml:space="preserve"> ≈ </w:t>
-      </w:r>
-      <w:r>
-        <w:rPr>
-          <w:position w:val="-24"/>
-        </w:rPr>
-        <w:object w:dxaOrig="1760" w:dyaOrig="620">
-          <v:shape id="_x0000_i1052" type="#_x0000_t75" style="width:88.05pt;height:30.95pt" o:ole="">
+    </w:p>
+    <w:p>
+      <w:pPr>
+        <w:pStyle w:val="NoSpacing"/>
+      </w:pPr>
+      <w:r>
+        <w:rPr>
+          <w:position w:val="-18"/>
+        </w:rPr>
+        <w:object w:dxaOrig="3600" w:dyaOrig="520">
+          <v:shape id="_x0000_i1047" type="#_x0000_t75" style="width:180pt;height:26.45pt" o:ole="">
             <v:imagedata r:id="rId65" o:title=""/>
           </v:shape>
-          <o:OLEObject Type="Embed" ProgID="Equation.DSMT4" ShapeID="_x0000_i1052" DrawAspect="Content" ObjectID="_1511979973" r:id="rId66"/>
+          <o:OLEObject Type="Embed" ProgID="Equation.DSMT4" ShapeID="_x0000_i1047" DrawAspect="Content" ObjectID="_1512139844" r:id="rId66"/>
         </w:object>
       </w:r>
-    </w:p>
-    <w:p>
-      <w:pPr>
-        <w:pStyle w:val="NoSpacing"/>
-      </w:pPr>
-      <w:r>
-        <w:rPr>
-          <w:position w:val="-36"/>
-        </w:rPr>
-        <w:object w:dxaOrig="1860" w:dyaOrig="740">
-          <v:shape id="_x0000_i1053" type="#_x0000_t75" style="width:92.85pt;height:36.9pt" o:ole="">
+      <w:r>
+        <w:rPr>
+          <w:b/>
+        </w:rPr>
+        <w:t xml:space="preserve"> </w:t>
+      </w:r>
+    </w:p>
+    <w:p>
+      <w:pPr>
+        <w:pStyle w:val="NoSpacing"/>
+      </w:pPr>
+    </w:p>
+    <w:p>
+      <w:pPr>
+        <w:pStyle w:val="NoSpacing"/>
+      </w:pPr>
+      <w:r>
+        <w:rPr>
+          <w:b/>
+        </w:rPr>
+        <w:t>Dominant pole</w:t>
+      </w:r>
+      <w:r>
+        <w:t xml:space="preserve">: </w:t>
+      </w:r>
+      <w:r>
+        <w:t>largest magnitude</w:t>
+      </w:r>
+    </w:p>
+    <w:p>
+      <w:pPr>
+        <w:pStyle w:val="NoSpacing"/>
+      </w:pPr>
+    </w:p>
+    <w:p>
+      <w:pPr>
+        <w:pStyle w:val="NoSpacing"/>
+      </w:pPr>
+      <w:r>
+        <w:t>Finding a zero: Numerator = 0</w:t>
+      </w:r>
+    </w:p>
+    <w:p>
+      <w:pPr>
+        <w:pStyle w:val="NoSpacing"/>
+      </w:pPr>
+      <w:r>
+        <w:t>Finding a pole:</w:t>
+      </w:r>
+      <w:r>
+        <w:t xml:space="preserve"> </w:t>
+      </w:r>
+      <w:r>
+        <w:t xml:space="preserve">Denominator = 0 </w:t>
+      </w:r>
+    </w:p>
+    <w:p>
+      <w:pPr>
+        <w:pStyle w:val="NoSpacing"/>
+      </w:pPr>
+    </w:p>
+    <w:p>
+      <w:pPr>
+        <w:pStyle w:val="Heading2"/>
+      </w:pPr>
+      <w:bookmarkStart w:id="17" w:name="_Toc438397839"/>
+      <w:r>
+        <w:t>Sampling</w:t>
+      </w:r>
+      <w:bookmarkEnd w:id="17"/>
+    </w:p>
+    <w:p>
+      <w:pPr>
+        <w:pStyle w:val="NoSpacing"/>
+      </w:pPr>
+      <w:r>
+        <w:t xml:space="preserve">Closed loop: </w:t>
+      </w:r>
+      <w:r>
+        <w:t>Good sampling rate is 10-20× the bandwidth</w:t>
+      </w:r>
+    </w:p>
+    <w:p>
+      <w:pPr>
+        <w:pStyle w:val="NoSpacing"/>
+      </w:pPr>
+    </w:p>
+    <w:p>
+      <w:pPr>
+        <w:pStyle w:val="NoSpacing"/>
+      </w:pPr>
+      <w:r>
+        <w:t>1Hz = 2</w:t>
+      </w:r>
+      <w:r>
+        <w:t>π rad</w:t>
+      </w:r>
+    </w:p>
+    <w:p>
+      <w:pPr>
+        <w:pStyle w:val="NoSpacing"/>
+      </w:pPr>
+    </w:p>
+    <w:p>
+      <w:pPr>
+        <w:pStyle w:val="NoSpacing"/>
+      </w:pPr>
+      <w:r>
+        <w:t>T</w:t>
+      </w:r>
+      <w:r>
+        <w:rPr>
+          <w:vertAlign w:val="subscript"/>
+        </w:rPr>
+        <w:t>s</w:t>
+      </w:r>
+      <w:r>
+        <w:t xml:space="preserve"> ≈ </w:t>
+      </w:r>
+      <w:r>
+        <w:rPr>
+          <w:position w:val="-24"/>
+        </w:rPr>
+        <w:object w:dxaOrig="1760" w:dyaOrig="620">
+          <v:shape id="_x0000_i1048" type="#_x0000_t75" style="width:87.9pt;height:30.7pt" o:ole="">
             <v:imagedata r:id="rId67" o:title=""/>
           </v:shape>
-          <o:OLEObject Type="Embed" ProgID="Equation.DSMT4" ShapeID="_x0000_i1053" DrawAspect="Content" ObjectID="_1511979974" r:id="rId68"/>
+          <o:OLEObject Type="Embed" ProgID="Equation.DSMT4" ShapeID="_x0000_i1048" DrawAspect="Content" ObjectID="_1512139845" r:id="rId68"/>
         </w:object>
       </w:r>
     </w:p>
@@ -5946,13 +5979,13 @@
       </w:pPr>
       <w:r>
         <w:rPr>
-          <w:position w:val="-28"/>
-        </w:rPr>
-        <w:object w:dxaOrig="880" w:dyaOrig="660">
-          <v:shape id="_x0000_i1054" type="#_x0000_t75" style="width:44.05pt;height:33pt" o:ole="">
+          <w:position w:val="-36"/>
+        </w:rPr>
+        <w:object w:dxaOrig="1860" w:dyaOrig="740">
+          <v:shape id="_x0000_i1049" type="#_x0000_t75" style="width:92.65pt;height:37.05pt" o:ole="">
             <v:imagedata r:id="rId69" o:title=""/>
           </v:shape>
-          <o:OLEObject Type="Embed" ProgID="Equation.DSMT4" ShapeID="_x0000_i1054" DrawAspect="Content" ObjectID="_1511979975" r:id="rId70"/>
+          <o:OLEObject Type="Embed" ProgID="Equation.DSMT4" ShapeID="_x0000_i1049" DrawAspect="Content" ObjectID="_1512139846" r:id="rId70"/>
         </w:object>
       </w:r>
     </w:p>
@@ -5962,19 +5995,35 @@
       </w:pPr>
       <w:r>
         <w:rPr>
-          <w:position w:val="-14"/>
-        </w:rPr>
-        <w:object w:dxaOrig="3360" w:dyaOrig="499">
-          <v:shape id="_x0000_i1055" type="#_x0000_t75" style="width:168.1pt;height:25pt" o:ole="">
+          <w:position w:val="-28"/>
+        </w:rPr>
+        <w:object w:dxaOrig="880" w:dyaOrig="660">
+          <v:shape id="_x0000_i1050" type="#_x0000_t75" style="width:43.95pt;height:32.8pt" o:ole="">
             <v:imagedata r:id="rId71" o:title=""/>
           </v:shape>
-          <o:OLEObject Type="Embed" ProgID="Equation.DSMT4" ShapeID="_x0000_i1055" DrawAspect="Content" ObjectID="_1511979976" r:id="rId72"/>
+          <o:OLEObject Type="Embed" ProgID="Equation.DSMT4" ShapeID="_x0000_i1050" DrawAspect="Content" ObjectID="_1512139847" r:id="rId72"/>
         </w:object>
       </w:r>
     </w:p>
     <w:p>
       <w:pPr>
         <w:pStyle w:val="NoSpacing"/>
+      </w:pPr>
+      <w:r>
+        <w:rPr>
+          <w:position w:val="-14"/>
+        </w:rPr>
+        <w:object w:dxaOrig="3360" w:dyaOrig="499">
+          <v:shape id="_x0000_i1051" type="#_x0000_t75" style="width:168.35pt;height:24.9pt" o:ole="">
+            <v:imagedata r:id="rId73" o:title=""/>
+          </v:shape>
+          <o:OLEObject Type="Embed" ProgID="Equation.DSMT4" ShapeID="_x0000_i1051" DrawAspect="Content" ObjectID="_1512139848" r:id="rId74"/>
+        </w:object>
+      </w:r>
+    </w:p>
+    <w:p>
+      <w:pPr>
+        <w:pStyle w:val="NoSpacing"/>
         <w:rPr>
           <w:b/>
         </w:rPr>
@@ -5984,11 +6033,11 @@
       <w:pPr>
         <w:pStyle w:val="Heading2"/>
       </w:pPr>
-      <w:bookmarkStart w:id="17" w:name="_Toc438232552"/>
+      <w:bookmarkStart w:id="18" w:name="_Toc438397840"/>
       <w:r>
         <w:t>Designing a PID Controller</w:t>
       </w:r>
-      <w:bookmarkEnd w:id="17"/>
+      <w:bookmarkEnd w:id="18"/>
     </w:p>
     <w:p>
       <w:pPr>
@@ -6306,6 +6355,7 @@
                 <w:b/>
                 <w:bCs/>
               </w:rPr>
+              <w:lastRenderedPageBreak/>
               <w:t>Increasing this</w:t>
             </w:r>
           </w:p>
@@ -6737,6 +6787,25 @@
         <w:rPr>
           <w:b/>
         </w:rPr>
+        <w:t>Gain</w:t>
+      </w:r>
+      <w:r>
+        <w:t xml:space="preserve"> [H(s)]:</w:t>
+      </w:r>
+    </w:p>
+    <w:p>
+      <w:pPr>
+        <w:pStyle w:val="NoSpacing"/>
+      </w:pPr>
+    </w:p>
+    <w:p>
+      <w:pPr>
+        <w:pStyle w:val="NoSpacing"/>
+      </w:pPr>
+      <w:r>
+        <w:rPr>
+          <w:b/>
+        </w:rPr>
         <w:t xml:space="preserve">Noise frequency </w:t>
       </w:r>
       <w:r>
@@ -6810,26 +6879,10 @@
           <w:position w:val="-32"/>
         </w:rPr>
         <w:object w:dxaOrig="2180" w:dyaOrig="740">
-          <v:shape id="_x0000_i1056" type="#_x0000_t75" style="width:109.2pt;height:36.9pt" o:ole="">
-            <v:imagedata r:id="rId73" o:title=""/>
-          </v:shape>
-          <o:OLEObject Type="Embed" ProgID="Equation.DSMT4" ShapeID="_x0000_i1056" DrawAspect="Content" ObjectID="_1511979977" r:id="rId74"/>
-        </w:object>
-      </w:r>
-    </w:p>
-    <w:p>
-      <w:pPr>
-        <w:pStyle w:val="NoSpacing"/>
-      </w:pPr>
-      <w:r>
-        <w:rPr>
-          <w:position w:val="-62"/>
-        </w:rPr>
-        <w:object w:dxaOrig="2260" w:dyaOrig="1340">
-          <v:shape id="_x0000_i1057" type="#_x0000_t75" style="width:113.05pt;height:66.95pt" o:ole="">
+          <v:shape id="_x0000_i1052" type="#_x0000_t75" style="width:109.05pt;height:37.05pt" o:ole="">
             <v:imagedata r:id="rId75" o:title=""/>
           </v:shape>
-          <o:OLEObject Type="Embed" ProgID="Equation.DSMT4" ShapeID="_x0000_i1057" DrawAspect="Content" ObjectID="_1511979978" r:id="rId76"/>
+          <o:OLEObject Type="Embed" ProgID="Equation.DSMT4" ShapeID="_x0000_i1052" DrawAspect="Content" ObjectID="_1512139849" r:id="rId76"/>
         </w:object>
       </w:r>
     </w:p>
@@ -6839,13 +6892,13 @@
       </w:pPr>
       <w:r>
         <w:rPr>
-          <w:position w:val="-24"/>
-        </w:rPr>
-        <w:object w:dxaOrig="2240" w:dyaOrig="620">
-          <v:shape id="_x0000_i1058" type="#_x0000_t75" style="width:112.15pt;height:30.95pt" o:ole="">
+          <w:position w:val="-62"/>
+        </w:rPr>
+        <w:object w:dxaOrig="2260" w:dyaOrig="1340">
+          <v:shape id="_x0000_i1053" type="#_x0000_t75" style="width:112.75pt;height:66.7pt" o:ole="">
             <v:imagedata r:id="rId77" o:title=""/>
           </v:shape>
-          <o:OLEObject Type="Embed" ProgID="Equation.DSMT4" ShapeID="_x0000_i1058" DrawAspect="Content" ObjectID="_1511979979" r:id="rId78"/>
+          <o:OLEObject Type="Embed" ProgID="Equation.DSMT4" ShapeID="_x0000_i1053" DrawAspect="Content" ObjectID="_1512139850" r:id="rId78"/>
         </w:object>
       </w:r>
     </w:p>
@@ -6854,18 +6907,39 @@
         <w:pStyle w:val="NoSpacing"/>
       </w:pPr>
       <w:r>
+        <w:rPr>
+          <w:position w:val="-24"/>
+        </w:rPr>
+        <w:object w:dxaOrig="2240" w:dyaOrig="620">
+          <v:shape id="_x0000_i1054" type="#_x0000_t75" style="width:112.25pt;height:30.7pt" o:ole="">
+            <v:imagedata r:id="rId79" o:title=""/>
+          </v:shape>
+          <o:OLEObject Type="Embed" ProgID="Equation.DSMT4" ShapeID="_x0000_i1054" DrawAspect="Content" ObjectID="_1512139851" r:id="rId80"/>
+        </w:object>
+      </w:r>
+    </w:p>
+    <w:p>
+      <w:pPr>
+        <w:pStyle w:val="NoSpacing"/>
+      </w:pPr>
+      <w:r>
         <w:t>So, you need to rearrange your H(s) that is in the first formula to look more like the second formula</w:t>
       </w:r>
     </w:p>
     <w:p>
       <w:pPr>
+        <w:pStyle w:val="NoSpacing"/>
+      </w:pPr>
+    </w:p>
+    <w:p>
+      <w:pPr>
         <w:pStyle w:val="Heading1"/>
       </w:pPr>
-      <w:bookmarkStart w:id="18" w:name="_Toc438232553"/>
+      <w:bookmarkStart w:id="19" w:name="_Toc438397841"/>
       <w:r>
         <w:t>Jitter</w:t>
       </w:r>
-      <w:bookmarkEnd w:id="18"/>
+      <w:bookmarkEnd w:id="19"/>
     </w:p>
     <w:p>
       <w:pPr>
@@ -7035,11 +7109,11 @@
       <w:pPr>
         <w:pStyle w:val="Heading1"/>
       </w:pPr>
-      <w:bookmarkStart w:id="19" w:name="_Toc438232554"/>
+      <w:bookmarkStart w:id="20" w:name="_Toc438397842"/>
       <w:r>
         <w:t>Fail</w:t>
       </w:r>
-      <w:bookmarkEnd w:id="19"/>
+      <w:bookmarkEnd w:id="20"/>
     </w:p>
     <w:p>
       <w:pPr>
@@ -7129,13 +7203,14 @@
       <w:pPr>
         <w:pStyle w:val="Heading1"/>
       </w:pPr>
-      <w:bookmarkStart w:id="20" w:name="_Toc434489845"/>
-      <w:bookmarkStart w:id="21" w:name="_Toc438232555"/>
-      <w:r>
+      <w:bookmarkStart w:id="21" w:name="_Toc434489845"/>
+      <w:bookmarkStart w:id="22" w:name="_Toc438397843"/>
+      <w:r>
+        <w:lastRenderedPageBreak/>
         <w:t>Voting Schemes</w:t>
       </w:r>
-      <w:bookmarkEnd w:id="20"/>
       <w:bookmarkEnd w:id="21"/>
+      <w:bookmarkEnd w:id="22"/>
     </w:p>
     <w:p>
       <w:pPr>
@@ -7877,11 +7952,11 @@
       <w:pPr>
         <w:pStyle w:val="Heading2"/>
       </w:pPr>
-      <w:bookmarkStart w:id="22" w:name="_Toc438232556"/>
+      <w:bookmarkStart w:id="23" w:name="_Toc438397844"/>
       <w:r>
         <w:t>Information Redundancy</w:t>
       </w:r>
-      <w:bookmarkEnd w:id="22"/>
+      <w:bookmarkEnd w:id="23"/>
     </w:p>
     <w:p>
       <w:pPr>
@@ -8059,11 +8134,12 @@
       <w:pPr>
         <w:pStyle w:val="Heading1"/>
       </w:pPr>
-      <w:bookmarkStart w:id="23" w:name="_Toc438232557"/>
-      <w:r>
+      <w:bookmarkStart w:id="24" w:name="_Toc438397845"/>
+      <w:r>
+        <w:lastRenderedPageBreak/>
         <w:t>Execution Time</w:t>
       </w:r>
-      <w:bookmarkEnd w:id="23"/>
+      <w:bookmarkEnd w:id="24"/>
     </w:p>
     <w:p>
       <w:pPr>
@@ -8139,11 +8215,11 @@
       <w:pPr>
         <w:pStyle w:val="Heading1"/>
       </w:pPr>
-      <w:bookmarkStart w:id="24" w:name="_Toc438232558"/>
+      <w:bookmarkStart w:id="25" w:name="_Toc438397846"/>
       <w:r>
         <w:t>Natural Language Standards</w:t>
       </w:r>
-      <w:bookmarkEnd w:id="24"/>
+      <w:bookmarkEnd w:id="25"/>
     </w:p>
     <w:p>
       <w:pPr>
@@ -8216,18 +8292,13 @@
         <w:t xml:space="preserve">QoS: </w:t>
       </w:r>
       <w:r>
-        <w:t xml:space="preserve">a functional requirement with </w:t>
-      </w:r>
-      <w:bookmarkStart w:id="25" w:name="_GoBack"/>
-      <w:bookmarkEnd w:id="25"/>
-      <w:r>
-        <w:t xml:space="preserve">a hard / soft requirement to a </w:t>
+        <w:t xml:space="preserve">a functional requirement with a hard / soft requirement to a </w:t>
       </w:r>
     </w:p>
     <w:sectPr>
-      <w:headerReference w:type="default" r:id="rId79"/>
-      <w:footerReference w:type="default" r:id="rId80"/>
-      <w:footerReference w:type="first" r:id="rId81"/>
+      <w:headerReference w:type="default" r:id="rId81"/>
+      <w:footerReference w:type="default" r:id="rId82"/>
+      <w:footerReference w:type="first" r:id="rId83"/>
       <w:pgSz w:w="12240" w:h="15840"/>
       <w:pgMar w:top="1440" w:right="1440" w:bottom="1440" w:left="1440" w:header="708" w:footer="708" w:gutter="0"/>
       <w:cols w:space="708"/>
@@ -8329,7 +8400,6 @@
         <w:docPartUnique/>
       </w:docPartObj>
     </w:sdtPr>
-    <w:sdtEndPr/>
     <w:sdtContent>
       <w:sdt>
         <w:sdtPr>
@@ -8339,7 +8409,6 @@
             <w:docPartUnique/>
           </w:docPartObj>
         </w:sdtPr>
-        <w:sdtEndPr/>
         <w:sdtContent>
           <w:p>
             <w:pPr>
@@ -12775,6 +12844,18 @@
       </w:tblBorders>
     </w:tblPr>
   </w:style>
+  <w:style w:type="character" w:styleId="FollowedHyperlink">
+    <w:name w:val="FollowedHyperlink"/>
+    <w:basedOn w:val="DefaultParagraphFont"/>
+    <w:uiPriority w:val="99"/>
+    <w:semiHidden/>
+    <w:unhideWhenUsed/>
+    <w:rsid w:val="00CB019C"/>
+    <w:rPr>
+      <w:color w:val="954F72" w:themeColor="followedHyperlink"/>
+      <w:u w:val="single"/>
+    </w:rPr>
+  </w:style>
 </w:styles>
 </file>
 
@@ -13044,7 +13125,7 @@
 </file>
 
 <file path=customXml/itemProps1.xml><?xml version="1.0" encoding="utf-8"?>
-<ds:datastoreItem xmlns:ds="http://schemas.openxmlformats.org/officeDocument/2006/customXml" ds:itemID="{94667C86-B7B6-4D36-A712-26E86FC97750}">
+<ds:datastoreItem xmlns:ds="http://schemas.openxmlformats.org/officeDocument/2006/customXml" ds:itemID="{D160C7A0-93A2-428B-812A-A4ED240827B6}">
   <ds:schemaRefs>
     <ds:schemaRef ds:uri="http://schemas.openxmlformats.org/officeDocument/2006/bibliography"/>
   </ds:schemaRefs>

</xml_diff>

<commit_message>
fixed some pid stuff
</commit_message>
<xml_diff>
--- a/SFWR ENG 4AA4.docx
+++ b/SFWR ENG 4AA4.docx
@@ -110,130 +110,13 @@
           <w:r>
             <w:fldChar w:fldCharType="separate"/>
           </w:r>
-          <w:bookmarkStart w:id="0" w:name="_GoBack"/>
-          <w:bookmarkEnd w:id="0"/>
-          <w:r>
-            <w:rPr>
-              <w:rStyle w:val="Hyperlink"/>
-              <w:noProof/>
-            </w:rPr>
-            <w:fldChar w:fldCharType="begin"/>
-          </w:r>
-          <w:r>
-            <w:rPr>
-              <w:rStyle w:val="Hyperlink"/>
-              <w:noProof/>
-            </w:rPr>
-            <w:instrText xml:space="preserve"> </w:instrText>
-          </w:r>
-          <w:r>
-            <w:rPr>
-              <w:noProof/>
-            </w:rPr>
-            <w:instrText>HYPERLINK \l "_Toc438416747"</w:instrText>
-          </w:r>
-          <w:r>
-            <w:rPr>
-              <w:rStyle w:val="Hyperlink"/>
-              <w:noProof/>
-            </w:rPr>
-            <w:instrText xml:space="preserve"> </w:instrText>
-          </w:r>
-          <w:r>
-            <w:rPr>
-              <w:rStyle w:val="Hyperlink"/>
-              <w:noProof/>
-            </w:rPr>
-          </w:r>
-          <w:r>
-            <w:rPr>
-              <w:rStyle w:val="Hyperlink"/>
-              <w:noProof/>
-            </w:rPr>
-            <w:fldChar w:fldCharType="separate"/>
-          </w:r>
-          <w:r>
-            <w:rPr>
-              <w:rStyle w:val="Hyperlink"/>
-              <w:noProof/>
-            </w:rPr>
-            <w:t>Real-Time Systems</w:t>
-          </w:r>
-          <w:r>
-            <w:rPr>
-              <w:noProof/>
-              <w:webHidden/>
-            </w:rPr>
-            <w:tab/>
-          </w:r>
-          <w:r>
-            <w:rPr>
-              <w:noProof/>
-              <w:webHidden/>
-            </w:rPr>
-            <w:fldChar w:fldCharType="begin"/>
-          </w:r>
-          <w:r>
-            <w:rPr>
-              <w:noProof/>
-              <w:webHidden/>
-            </w:rPr>
-            <w:instrText xml:space="preserve"> PAGEREF _Toc438416747 \h </w:instrText>
-          </w:r>
-          <w:r>
-            <w:rPr>
-              <w:noProof/>
-              <w:webHidden/>
-            </w:rPr>
-          </w:r>
-          <w:r>
-            <w:rPr>
-              <w:noProof/>
-              <w:webHidden/>
-            </w:rPr>
-            <w:fldChar w:fldCharType="separate"/>
-          </w:r>
-          <w:r>
-            <w:rPr>
-              <w:noProof/>
-              <w:webHidden/>
-            </w:rPr>
-            <w:t>2</w:t>
-          </w:r>
-          <w:r>
-            <w:rPr>
-              <w:noProof/>
-              <w:webHidden/>
-            </w:rPr>
-            <w:fldChar w:fldCharType="end"/>
-          </w:r>
-          <w:r>
-            <w:rPr>
-              <w:rStyle w:val="Hyperlink"/>
-              <w:noProof/>
-            </w:rPr>
-            <w:fldChar w:fldCharType="end"/>
-          </w:r>
-        </w:p>
-        <w:p>
-          <w:pPr>
-            <w:pStyle w:val="TOC2"/>
-            <w:tabs>
-              <w:tab w:val="right" w:leader="dot" w:pos="9350"/>
-            </w:tabs>
-            <w:rPr>
-              <w:rFonts w:eastAsiaTheme="minorEastAsia"/>
-              <w:noProof/>
-              <w:lang w:eastAsia="en-CA"/>
-            </w:rPr>
-          </w:pPr>
-          <w:hyperlink w:anchor="_Toc438416748" w:history="1">
+          <w:hyperlink w:anchor="_Toc438553007" w:history="1">
             <w:r>
               <w:rPr>
                 <w:rStyle w:val="Hyperlink"/>
                 <w:noProof/>
               </w:rPr>
-              <w:t>Classifications</w:t>
+              <w:t>Real-Time Systems</w:t>
             </w:r>
             <w:r>
               <w:rPr>
@@ -254,7 +137,7 @@
                 <w:noProof/>
                 <w:webHidden/>
               </w:rPr>
-              <w:instrText xml:space="preserve"> PAGEREF _Toc438416748 \h </w:instrText>
+              <w:instrText xml:space="preserve"> PAGEREF _Toc438553007 \h </w:instrText>
             </w:r>
             <w:r>
               <w:rPr>
@@ -297,12 +180,82 @@
               <w:lang w:eastAsia="en-CA"/>
             </w:rPr>
           </w:pPr>
-          <w:hyperlink w:anchor="_Toc438416749" w:history="1">
+          <w:hyperlink w:anchor="_Toc438553008" w:history="1">
             <w:r>
               <w:rPr>
                 <w:rStyle w:val="Hyperlink"/>
                 <w:noProof/>
               </w:rPr>
+              <w:t>Classifications</w:t>
+            </w:r>
+            <w:r>
+              <w:rPr>
+                <w:noProof/>
+                <w:webHidden/>
+              </w:rPr>
+              <w:tab/>
+            </w:r>
+            <w:r>
+              <w:rPr>
+                <w:noProof/>
+                <w:webHidden/>
+              </w:rPr>
+              <w:fldChar w:fldCharType="begin"/>
+            </w:r>
+            <w:r>
+              <w:rPr>
+                <w:noProof/>
+                <w:webHidden/>
+              </w:rPr>
+              <w:instrText xml:space="preserve"> PAGEREF _Toc438553008 \h </w:instrText>
+            </w:r>
+            <w:r>
+              <w:rPr>
+                <w:noProof/>
+                <w:webHidden/>
+              </w:rPr>
+            </w:r>
+            <w:r>
+              <w:rPr>
+                <w:noProof/>
+                <w:webHidden/>
+              </w:rPr>
+              <w:fldChar w:fldCharType="separate"/>
+            </w:r>
+            <w:r>
+              <w:rPr>
+                <w:noProof/>
+                <w:webHidden/>
+              </w:rPr>
+              <w:t>2</w:t>
+            </w:r>
+            <w:r>
+              <w:rPr>
+                <w:noProof/>
+                <w:webHidden/>
+              </w:rPr>
+              <w:fldChar w:fldCharType="end"/>
+            </w:r>
+          </w:hyperlink>
+        </w:p>
+        <w:p>
+          <w:pPr>
+            <w:pStyle w:val="TOC2"/>
+            <w:tabs>
+              <w:tab w:val="right" w:leader="dot" w:pos="9350"/>
+            </w:tabs>
+            <w:rPr>
+              <w:rFonts w:eastAsiaTheme="minorEastAsia"/>
+              <w:noProof/>
+              <w:lang w:eastAsia="en-CA"/>
+            </w:rPr>
+          </w:pPr>
+          <w:hyperlink w:anchor="_Toc438553009" w:history="1">
+            <w:r>
+              <w:rPr>
+                <w:rStyle w:val="Hyperlink"/>
+                <w:noProof/>
+              </w:rPr>
               <w:t>Difference Equations</w:t>
             </w:r>
             <w:r>
@@ -324,7 +277,7 @@
                 <w:noProof/>
                 <w:webHidden/>
               </w:rPr>
-              <w:instrText xml:space="preserve"> PAGEREF _Toc438416749 \h </w:instrText>
+              <w:instrText xml:space="preserve"> PAGEREF _Toc438553009 \h </w:instrText>
             </w:r>
             <w:r>
               <w:rPr>
@@ -367,7 +320,7 @@
               <w:lang w:eastAsia="en-CA"/>
             </w:rPr>
           </w:pPr>
-          <w:hyperlink w:anchor="_Toc438416750" w:history="1">
+          <w:hyperlink w:anchor="_Toc438553010" w:history="1">
             <w:r>
               <w:rPr>
                 <w:rStyle w:val="Hyperlink"/>
@@ -394,7 +347,7 @@
                 <w:noProof/>
                 <w:webHidden/>
               </w:rPr>
-              <w:instrText xml:space="preserve"> PAGEREF _Toc438416750 \h </w:instrText>
+              <w:instrText xml:space="preserve"> PAGEREF _Toc438553010 \h </w:instrText>
             </w:r>
             <w:r>
               <w:rPr>
@@ -437,7 +390,7 @@
               <w:lang w:eastAsia="en-CA"/>
             </w:rPr>
           </w:pPr>
-          <w:hyperlink w:anchor="_Toc438416751" w:history="1">
+          <w:hyperlink w:anchor="_Toc438553011" w:history="1">
             <w:r>
               <w:rPr>
                 <w:rStyle w:val="Hyperlink"/>
@@ -464,7 +417,7 @@
                 <w:noProof/>
                 <w:webHidden/>
               </w:rPr>
-              <w:instrText xml:space="preserve"> PAGEREF _Toc438416751 \h </w:instrText>
+              <w:instrText xml:space="preserve"> PAGEREF _Toc438553011 \h </w:instrText>
             </w:r>
             <w:r>
               <w:rPr>
@@ -507,7 +460,7 @@
               <w:lang w:eastAsia="en-CA"/>
             </w:rPr>
           </w:pPr>
-          <w:hyperlink w:anchor="_Toc438416752" w:history="1">
+          <w:hyperlink w:anchor="_Toc438553012" w:history="1">
             <w:r>
               <w:rPr>
                 <w:rStyle w:val="Hyperlink"/>
@@ -534,7 +487,7 @@
                 <w:noProof/>
                 <w:webHidden/>
               </w:rPr>
-              <w:instrText xml:space="preserve"> PAGEREF _Toc438416752 \h </w:instrText>
+              <w:instrText xml:space="preserve"> PAGEREF _Toc438553012 \h </w:instrText>
             </w:r>
             <w:r>
               <w:rPr>
@@ -577,7 +530,7 @@
               <w:lang w:eastAsia="en-CA"/>
             </w:rPr>
           </w:pPr>
-          <w:hyperlink w:anchor="_Toc438416753" w:history="1">
+          <w:hyperlink w:anchor="_Toc438553013" w:history="1">
             <w:r>
               <w:rPr>
                 <w:rStyle w:val="Hyperlink"/>
@@ -604,7 +557,7 @@
                 <w:noProof/>
                 <w:webHidden/>
               </w:rPr>
-              <w:instrText xml:space="preserve"> PAGEREF _Toc438416753 \h </w:instrText>
+              <w:instrText xml:space="preserve"> PAGEREF _Toc438553013 \h </w:instrText>
             </w:r>
             <w:r>
               <w:rPr>
@@ -647,7 +600,7 @@
               <w:lang w:eastAsia="en-CA"/>
             </w:rPr>
           </w:pPr>
-          <w:hyperlink w:anchor="_Toc438416754" w:history="1">
+          <w:hyperlink w:anchor="_Toc438553014" w:history="1">
             <w:r>
               <w:rPr>
                 <w:rStyle w:val="Hyperlink"/>
@@ -674,7 +627,7 @@
                 <w:noProof/>
                 <w:webHidden/>
               </w:rPr>
-              <w:instrText xml:space="preserve"> PAGEREF _Toc438416754 \h </w:instrText>
+              <w:instrText xml:space="preserve"> PAGEREF _Toc438553014 \h </w:instrText>
             </w:r>
             <w:r>
               <w:rPr>
@@ -717,7 +670,7 @@
               <w:lang w:eastAsia="en-CA"/>
             </w:rPr>
           </w:pPr>
-          <w:hyperlink w:anchor="_Toc438416755" w:history="1">
+          <w:hyperlink w:anchor="_Toc438553015" w:history="1">
             <w:r>
               <w:rPr>
                 <w:rStyle w:val="Hyperlink"/>
@@ -744,7 +697,7 @@
                 <w:noProof/>
                 <w:webHidden/>
               </w:rPr>
-              <w:instrText xml:space="preserve"> PAGEREF _Toc438416755 \h </w:instrText>
+              <w:instrText xml:space="preserve"> PAGEREF _Toc438553015 \h </w:instrText>
             </w:r>
             <w:r>
               <w:rPr>
@@ -787,7 +740,7 @@
               <w:lang w:eastAsia="en-CA"/>
             </w:rPr>
           </w:pPr>
-          <w:hyperlink w:anchor="_Toc438416756" w:history="1">
+          <w:hyperlink w:anchor="_Toc438553016" w:history="1">
             <w:r>
               <w:rPr>
                 <w:rStyle w:val="Hyperlink"/>
@@ -814,7 +767,7 @@
                 <w:noProof/>
                 <w:webHidden/>
               </w:rPr>
-              <w:instrText xml:space="preserve"> PAGEREF _Toc438416756 \h </w:instrText>
+              <w:instrText xml:space="preserve"> PAGEREF _Toc438553016 \h </w:instrText>
             </w:r>
             <w:r>
               <w:rPr>
@@ -857,7 +810,7 @@
               <w:lang w:eastAsia="en-CA"/>
             </w:rPr>
           </w:pPr>
-          <w:hyperlink w:anchor="_Toc438416757" w:history="1">
+          <w:hyperlink w:anchor="_Toc438553017" w:history="1">
             <w:r>
               <w:rPr>
                 <w:rStyle w:val="Hyperlink"/>
@@ -884,7 +837,7 @@
                 <w:noProof/>
                 <w:webHidden/>
               </w:rPr>
-              <w:instrText xml:space="preserve"> PAGEREF _Toc438416757 \h </w:instrText>
+              <w:instrText xml:space="preserve"> PAGEREF _Toc438553017 \h </w:instrText>
             </w:r>
             <w:r>
               <w:rPr>
@@ -927,7 +880,7 @@
               <w:lang w:eastAsia="en-CA"/>
             </w:rPr>
           </w:pPr>
-          <w:hyperlink w:anchor="_Toc438416758" w:history="1">
+          <w:hyperlink w:anchor="_Toc438553018" w:history="1">
             <w:r>
               <w:rPr>
                 <w:rStyle w:val="Hyperlink"/>
@@ -954,7 +907,7 @@
                 <w:noProof/>
                 <w:webHidden/>
               </w:rPr>
-              <w:instrText xml:space="preserve"> PAGEREF _Toc438416758 \h </w:instrText>
+              <w:instrText xml:space="preserve"> PAGEREF _Toc438553018 \h </w:instrText>
             </w:r>
             <w:r>
               <w:rPr>
@@ -997,7 +950,7 @@
               <w:lang w:eastAsia="en-CA"/>
             </w:rPr>
           </w:pPr>
-          <w:hyperlink w:anchor="_Toc438416759" w:history="1">
+          <w:hyperlink w:anchor="_Toc438553019" w:history="1">
             <w:r>
               <w:rPr>
                 <w:rStyle w:val="Hyperlink"/>
@@ -1024,7 +977,7 @@
                 <w:noProof/>
                 <w:webHidden/>
               </w:rPr>
-              <w:instrText xml:space="preserve"> PAGEREF _Toc438416759 \h </w:instrText>
+              <w:instrText xml:space="preserve"> PAGEREF _Toc438553019 \h </w:instrText>
             </w:r>
             <w:r>
               <w:rPr>
@@ -1067,7 +1020,7 @@
               <w:lang w:eastAsia="en-CA"/>
             </w:rPr>
           </w:pPr>
-          <w:hyperlink w:anchor="_Toc438416760" w:history="1">
+          <w:hyperlink w:anchor="_Toc438553020" w:history="1">
             <w:r>
               <w:rPr>
                 <w:rStyle w:val="Hyperlink"/>
@@ -1094,7 +1047,7 @@
                 <w:noProof/>
                 <w:webHidden/>
               </w:rPr>
-              <w:instrText xml:space="preserve"> PAGEREF _Toc438416760 \h </w:instrText>
+              <w:instrText xml:space="preserve"> PAGEREF _Toc438553020 \h </w:instrText>
             </w:r>
             <w:r>
               <w:rPr>
@@ -1137,7 +1090,7 @@
               <w:lang w:eastAsia="en-CA"/>
             </w:rPr>
           </w:pPr>
-          <w:hyperlink w:anchor="_Toc438416761" w:history="1">
+          <w:hyperlink w:anchor="_Toc438553021" w:history="1">
             <w:r>
               <w:rPr>
                 <w:rStyle w:val="Hyperlink"/>
@@ -1164,7 +1117,7 @@
                 <w:noProof/>
                 <w:webHidden/>
               </w:rPr>
-              <w:instrText xml:space="preserve"> PAGEREF _Toc438416761 \h </w:instrText>
+              <w:instrText xml:space="preserve"> PAGEREF _Toc438553021 \h </w:instrText>
             </w:r>
             <w:r>
               <w:rPr>
@@ -1207,7 +1160,7 @@
               <w:lang w:eastAsia="en-CA"/>
             </w:rPr>
           </w:pPr>
-          <w:hyperlink w:anchor="_Toc438416762" w:history="1">
+          <w:hyperlink w:anchor="_Toc438553022" w:history="1">
             <w:r>
               <w:rPr>
                 <w:rStyle w:val="Hyperlink"/>
@@ -1234,7 +1187,7 @@
                 <w:noProof/>
                 <w:webHidden/>
               </w:rPr>
-              <w:instrText xml:space="preserve"> PAGEREF _Toc438416762 \h </w:instrText>
+              <w:instrText xml:space="preserve"> PAGEREF _Toc438553022 \h </w:instrText>
             </w:r>
             <w:r>
               <w:rPr>
@@ -1277,7 +1230,7 @@
               <w:lang w:eastAsia="en-CA"/>
             </w:rPr>
           </w:pPr>
-          <w:hyperlink w:anchor="_Toc438416763" w:history="1">
+          <w:hyperlink w:anchor="_Toc438553023" w:history="1">
             <w:r>
               <w:rPr>
                 <w:rStyle w:val="Hyperlink"/>
@@ -1304,7 +1257,7 @@
                 <w:noProof/>
                 <w:webHidden/>
               </w:rPr>
-              <w:instrText xml:space="preserve"> PAGEREF _Toc438416763 \h </w:instrText>
+              <w:instrText xml:space="preserve"> PAGEREF _Toc438553023 \h </w:instrText>
             </w:r>
             <w:r>
               <w:rPr>
@@ -1347,7 +1300,7 @@
               <w:lang w:eastAsia="en-CA"/>
             </w:rPr>
           </w:pPr>
-          <w:hyperlink w:anchor="_Toc438416764" w:history="1">
+          <w:hyperlink w:anchor="_Toc438553024" w:history="1">
             <w:r>
               <w:rPr>
                 <w:rStyle w:val="Hyperlink"/>
@@ -1374,7 +1327,7 @@
                 <w:noProof/>
                 <w:webHidden/>
               </w:rPr>
-              <w:instrText xml:space="preserve"> PAGEREF _Toc438416764 \h </w:instrText>
+              <w:instrText xml:space="preserve"> PAGEREF _Toc438553024 \h </w:instrText>
             </w:r>
             <w:r>
               <w:rPr>
@@ -1394,7 +1347,7 @@
                 <w:noProof/>
                 <w:webHidden/>
               </w:rPr>
-              <w:t>9</w:t>
+              <w:t>10</w:t>
             </w:r>
             <w:r>
               <w:rPr>
@@ -1417,7 +1370,7 @@
               <w:lang w:eastAsia="en-CA"/>
             </w:rPr>
           </w:pPr>
-          <w:hyperlink w:anchor="_Toc438416765" w:history="1">
+          <w:hyperlink w:anchor="_Toc438553025" w:history="1">
             <w:r>
               <w:rPr>
                 <w:rStyle w:val="Hyperlink"/>
@@ -1444,7 +1397,7 @@
                 <w:noProof/>
                 <w:webHidden/>
               </w:rPr>
-              <w:instrText xml:space="preserve"> PAGEREF _Toc438416765 \h </w:instrText>
+              <w:instrText xml:space="preserve"> PAGEREF _Toc438553025 \h </w:instrText>
             </w:r>
             <w:r>
               <w:rPr>
@@ -1487,7 +1440,7 @@
               <w:lang w:eastAsia="en-CA"/>
             </w:rPr>
           </w:pPr>
-          <w:hyperlink w:anchor="_Toc438416766" w:history="1">
+          <w:hyperlink w:anchor="_Toc438553026" w:history="1">
             <w:r>
               <w:rPr>
                 <w:rStyle w:val="Hyperlink"/>
@@ -1514,7 +1467,7 @@
                 <w:noProof/>
                 <w:webHidden/>
               </w:rPr>
-              <w:instrText xml:space="preserve"> PAGEREF _Toc438416766 \h </w:instrText>
+              <w:instrText xml:space="preserve"> PAGEREF _Toc438553026 \h </w:instrText>
             </w:r>
             <w:r>
               <w:rPr>
@@ -1534,7 +1487,7 @@
                 <w:noProof/>
                 <w:webHidden/>
               </w:rPr>
-              <w:t>10</w:t>
+              <w:t>11</w:t>
             </w:r>
             <w:r>
               <w:rPr>
@@ -1557,7 +1510,7 @@
               <w:lang w:eastAsia="en-CA"/>
             </w:rPr>
           </w:pPr>
-          <w:hyperlink w:anchor="_Toc438416767" w:history="1">
+          <w:hyperlink w:anchor="_Toc438553027" w:history="1">
             <w:r>
               <w:rPr>
                 <w:rStyle w:val="Hyperlink"/>
@@ -1584,7 +1537,7 @@
                 <w:noProof/>
                 <w:webHidden/>
               </w:rPr>
-              <w:instrText xml:space="preserve"> PAGEREF _Toc438416767 \h </w:instrText>
+              <w:instrText xml:space="preserve"> PAGEREF _Toc438553027 \h </w:instrText>
             </w:r>
             <w:r>
               <w:rPr>
@@ -1627,7 +1580,7 @@
               <w:lang w:eastAsia="en-CA"/>
             </w:rPr>
           </w:pPr>
-          <w:hyperlink w:anchor="_Toc438416768" w:history="1">
+          <w:hyperlink w:anchor="_Toc438553028" w:history="1">
             <w:r>
               <w:rPr>
                 <w:rStyle w:val="Hyperlink"/>
@@ -1654,7 +1607,7 @@
                 <w:noProof/>
                 <w:webHidden/>
               </w:rPr>
-              <w:instrText xml:space="preserve"> PAGEREF _Toc438416768 \h </w:instrText>
+              <w:instrText xml:space="preserve"> PAGEREF _Toc438553028 \h </w:instrText>
             </w:r>
             <w:r>
               <w:rPr>
@@ -1674,7 +1627,7 @@
                 <w:noProof/>
                 <w:webHidden/>
               </w:rPr>
-              <w:t>11</w:t>
+              <w:t>12</w:t>
             </w:r>
             <w:r>
               <w:rPr>
@@ -1697,7 +1650,7 @@
               <w:lang w:eastAsia="en-CA"/>
             </w:rPr>
           </w:pPr>
-          <w:hyperlink w:anchor="_Toc438416769" w:history="1">
+          <w:hyperlink w:anchor="_Toc438553029" w:history="1">
             <w:r>
               <w:rPr>
                 <w:rStyle w:val="Hyperlink"/>
@@ -1724,7 +1677,7 @@
                 <w:noProof/>
                 <w:webHidden/>
               </w:rPr>
-              <w:instrText xml:space="preserve"> PAGEREF _Toc438416769 \h </w:instrText>
+              <w:instrText xml:space="preserve"> PAGEREF _Toc438553029 \h </w:instrText>
             </w:r>
             <w:r>
               <w:rPr>
@@ -1767,7 +1720,7 @@
               <w:lang w:eastAsia="en-CA"/>
             </w:rPr>
           </w:pPr>
-          <w:hyperlink w:anchor="_Toc438416770" w:history="1">
+          <w:hyperlink w:anchor="_Toc438553030" w:history="1">
             <w:r>
               <w:rPr>
                 <w:rStyle w:val="Hyperlink"/>
@@ -1794,7 +1747,7 @@
                 <w:noProof/>
                 <w:webHidden/>
               </w:rPr>
-              <w:instrText xml:space="preserve"> PAGEREF _Toc438416770 \h </w:instrText>
+              <w:instrText xml:space="preserve"> PAGEREF _Toc438553030 \h </w:instrText>
             </w:r>
             <w:r>
               <w:rPr>
@@ -1846,21 +1799,21 @@
       <w:pPr>
         <w:pStyle w:val="Heading1"/>
       </w:pPr>
-      <w:bookmarkStart w:id="1" w:name="_Toc438416747"/>
+      <w:bookmarkStart w:id="0" w:name="_Toc438553007"/>
       <w:r>
         <w:t>Real-Time Systems</w:t>
       </w:r>
+      <w:bookmarkEnd w:id="0"/>
+    </w:p>
+    <w:p>
+      <w:pPr>
+        <w:pStyle w:val="Heading2"/>
+      </w:pPr>
+      <w:bookmarkStart w:id="1" w:name="_Toc438553008"/>
+      <w:r>
+        <w:t>Classifications</w:t>
+      </w:r>
       <w:bookmarkEnd w:id="1"/>
-    </w:p>
-    <w:p>
-      <w:pPr>
-        <w:pStyle w:val="Heading2"/>
-      </w:pPr>
-      <w:bookmarkStart w:id="2" w:name="_Toc438416748"/>
-      <w:r>
-        <w:t>Classifications</w:t>
-      </w:r>
-      <w:bookmarkEnd w:id="2"/>
     </w:p>
     <w:p>
       <w:pPr>
@@ -2040,10 +1993,10 @@
             <v:path o:extrusionok="f" gradientshapeok="t" o:connecttype="rect"/>
             <o:lock v:ext="edit" aspectratio="t"/>
           </v:shapetype>
-          <v:shape id="_x0000_i1025" type="#_x0000_t75" style="width:90.55pt;height:20.1pt" o:ole="">
+          <v:shape id="_x0000_i1025" type="#_x0000_t75" style="width:90.45pt;height:20.25pt" o:ole="">
             <v:imagedata r:id="rId9" o:title=""/>
           </v:shape>
-          <o:OLEObject Type="Embed" ProgID="Equation.DSMT4" ShapeID="_x0000_i1025" DrawAspect="Content" ObjectID="_1512158646" r:id="rId10"/>
+          <o:OLEObject Type="Embed" ProgID="Equation.DSMT4" ShapeID="_x0000_i1025" DrawAspect="Content" ObjectID="_1512295176" r:id="rId10"/>
         </w:object>
       </w:r>
     </w:p>
@@ -2051,11 +2004,11 @@
       <w:pPr>
         <w:pStyle w:val="Heading2"/>
       </w:pPr>
-      <w:bookmarkStart w:id="3" w:name="_Toc438416749"/>
+      <w:bookmarkStart w:id="2" w:name="_Toc438553009"/>
       <w:r>
         <w:t>Difference Equations</w:t>
       </w:r>
-      <w:bookmarkEnd w:id="3"/>
+      <w:bookmarkEnd w:id="2"/>
     </w:p>
     <w:p>
       <w:pPr>
@@ -2075,10 +2028,10 @@
           <w:position w:val="-24"/>
         </w:rPr>
         <w:object w:dxaOrig="2460" w:dyaOrig="660">
-          <v:shape id="_x0000_i1026" type="#_x0000_t75" style="width:122.8pt;height:33.35pt" o:ole="">
+          <v:shape id="_x0000_i1026" type="#_x0000_t75" style="width:122.9pt;height:33.3pt" o:ole="">
             <v:imagedata r:id="rId11" o:title=""/>
           </v:shape>
-          <o:OLEObject Type="Embed" ProgID="Equation.DSMT4" ShapeID="_x0000_i1026" DrawAspect="Content" ObjectID="_1512158647" r:id="rId12"/>
+          <o:OLEObject Type="Embed" ProgID="Equation.DSMT4" ShapeID="_x0000_i1026" DrawAspect="Content" ObjectID="_1512295177" r:id="rId12"/>
         </w:object>
       </w:r>
     </w:p>
@@ -2100,10 +2053,10 @@
           <w:position w:val="-24"/>
         </w:rPr>
         <w:object w:dxaOrig="2460" w:dyaOrig="660">
-          <v:shape id="_x0000_i1027" type="#_x0000_t75" style="width:122.8pt;height:33.35pt" o:ole="">
+          <v:shape id="_x0000_i1027" type="#_x0000_t75" style="width:122.9pt;height:33.3pt" o:ole="">
             <v:imagedata r:id="rId13" o:title=""/>
           </v:shape>
-          <o:OLEObject Type="Embed" ProgID="Equation.DSMT4" ShapeID="_x0000_i1027" DrawAspect="Content" ObjectID="_1512158648" r:id="rId14"/>
+          <o:OLEObject Type="Embed" ProgID="Equation.DSMT4" ShapeID="_x0000_i1027" DrawAspect="Content" ObjectID="_1512295178" r:id="rId14"/>
         </w:object>
       </w:r>
     </w:p>
@@ -2111,11 +2064,11 @@
       <w:pPr>
         <w:pStyle w:val="Heading3"/>
       </w:pPr>
-      <w:bookmarkStart w:id="4" w:name="_Toc438416750"/>
+      <w:bookmarkStart w:id="3" w:name="_Toc438553010"/>
       <w:r>
         <w:t>e.g.)</w:t>
       </w:r>
-      <w:bookmarkEnd w:id="4"/>
+      <w:bookmarkEnd w:id="3"/>
     </w:p>
     <w:p>
       <w:pPr>
@@ -2134,10 +2087,10 @@
           <w:position w:val="-108"/>
         </w:rPr>
         <w:object w:dxaOrig="6780" w:dyaOrig="1920">
-          <v:shape id="_x0000_i1028" type="#_x0000_t75" style="width:338.8pt;height:96.35pt" o:ole="">
+          <v:shape id="_x0000_i1028" type="#_x0000_t75" style="width:338.6pt;height:96.4pt" o:ole="">
             <v:imagedata r:id="rId15" o:title=""/>
           </v:shape>
-          <o:OLEObject Type="Embed" ProgID="Equation.DSMT4" ShapeID="_x0000_i1028" DrawAspect="Content" ObjectID="_1512158649" r:id="rId16"/>
+          <o:OLEObject Type="Embed" ProgID="Equation.DSMT4" ShapeID="_x0000_i1028" DrawAspect="Content" ObjectID="_1512295179" r:id="rId16"/>
         </w:object>
       </w:r>
     </w:p>
@@ -2158,10 +2111,10 @@
           <w:position w:val="-32"/>
         </w:rPr>
         <w:object w:dxaOrig="7080" w:dyaOrig="760">
-          <v:shape id="_x0000_i1029" type="#_x0000_t75" style="width:354.2pt;height:38.1pt" o:ole="">
+          <v:shape id="_x0000_i1029" type="#_x0000_t75" style="width:354.35pt;height:38.1pt" o:ole="">
             <v:imagedata r:id="rId17" o:title=""/>
           </v:shape>
-          <o:OLEObject Type="Embed" ProgID="Equation.DSMT4" ShapeID="_x0000_i1029" DrawAspect="Content" ObjectID="_1512158650" r:id="rId18"/>
+          <o:OLEObject Type="Embed" ProgID="Equation.DSMT4" ShapeID="_x0000_i1029" DrawAspect="Content" ObjectID="_1512295180" r:id="rId18"/>
         </w:object>
       </w:r>
     </w:p>
@@ -2182,10 +2135,10 @@
           <w:position w:val="-72"/>
         </w:rPr>
         <w:object w:dxaOrig="1840" w:dyaOrig="1820">
-          <v:shape id="_x0000_i1030" type="#_x0000_t75" style="width:92.1pt;height:91.05pt" o:ole="">
+          <v:shape id="_x0000_i1030" type="#_x0000_t75" style="width:92.25pt;height:91.05pt" o:ole="">
             <v:imagedata r:id="rId19" o:title=""/>
           </v:shape>
-          <o:OLEObject Type="Embed" ProgID="Equation.DSMT4" ShapeID="_x0000_i1030" DrawAspect="Content" ObjectID="_1512158651" r:id="rId20"/>
+          <o:OLEObject Type="Embed" ProgID="Equation.DSMT4" ShapeID="_x0000_i1030" DrawAspect="Content" ObjectID="_1512295181" r:id="rId20"/>
         </w:object>
       </w:r>
     </w:p>
@@ -2198,10 +2151,10 @@
           <w:position w:val="-52"/>
         </w:rPr>
         <w:object w:dxaOrig="720" w:dyaOrig="1160">
-          <v:shape id="_x0000_i1031" type="#_x0000_t75" style="width:36pt;height:58.25pt" o:ole="">
+          <v:shape id="_x0000_i1031" type="#_x0000_t75" style="width:36pt;height:58.3pt" o:ole="">
             <v:imagedata r:id="rId21" o:title=""/>
           </v:shape>
-          <o:OLEObject Type="Embed" ProgID="Equation.DSMT4" ShapeID="_x0000_i1031" DrawAspect="Content" ObjectID="_1512158652" r:id="rId22"/>
+          <o:OLEObject Type="Embed" ProgID="Equation.DSMT4" ShapeID="_x0000_i1031" DrawAspect="Content" ObjectID="_1512295182" r:id="rId22"/>
         </w:object>
       </w:r>
     </w:p>
@@ -2214,10 +2167,10 @@
           <w:position w:val="-10"/>
         </w:rPr>
         <w:object w:dxaOrig="660" w:dyaOrig="380">
-          <v:shape id="_x0000_i1032" type="#_x0000_t75" style="width:32.8pt;height:19.05pt" o:ole="">
+          <v:shape id="_x0000_i1032" type="#_x0000_t75" style="width:32.75pt;height:19.05pt" o:ole="">
             <v:imagedata r:id="rId23" o:title=""/>
           </v:shape>
-          <o:OLEObject Type="Embed" ProgID="Equation.DSMT4" ShapeID="_x0000_i1032" DrawAspect="Content" ObjectID="_1512158653" r:id="rId24"/>
+          <o:OLEObject Type="Embed" ProgID="Equation.DSMT4" ShapeID="_x0000_i1032" DrawAspect="Content" ObjectID="_1512295183" r:id="rId24"/>
         </w:object>
       </w:r>
     </w:p>
@@ -2230,10 +2183,10 @@
           <w:position w:val="-48"/>
         </w:rPr>
         <w:object w:dxaOrig="1340" w:dyaOrig="1080">
-          <v:shape id="_x0000_i1033" type="#_x0000_t75" style="width:66.7pt;height:54.55pt" o:ole="">
+          <v:shape id="_x0000_i1033" type="#_x0000_t75" style="width:66.65pt;height:54.45pt" o:ole="">
             <v:imagedata r:id="rId25" o:title=""/>
           </v:shape>
-          <o:OLEObject Type="Embed" ProgID="Equation.DSMT4" ShapeID="_x0000_i1033" DrawAspect="Content" ObjectID="_1512158654" r:id="rId26"/>
+          <o:OLEObject Type="Embed" ProgID="Equation.DSMT4" ShapeID="_x0000_i1033" DrawAspect="Content" ObjectID="_1512295184" r:id="rId26"/>
         </w:object>
       </w:r>
     </w:p>
@@ -2246,10 +2199,10 @@
           <w:position w:val="-48"/>
         </w:rPr>
         <w:object w:dxaOrig="1080" w:dyaOrig="1080">
-          <v:shape id="_x0000_i1034" type="#_x0000_t75" style="width:54.55pt;height:54.55pt" o:ole="">
+          <v:shape id="_x0000_i1034" type="#_x0000_t75" style="width:54.45pt;height:54.45pt" o:ole="">
             <v:imagedata r:id="rId27" o:title=""/>
           </v:shape>
-          <o:OLEObject Type="Embed" ProgID="Equation.DSMT4" ShapeID="_x0000_i1034" DrawAspect="Content" ObjectID="_1512158655" r:id="rId28"/>
+          <o:OLEObject Type="Embed" ProgID="Equation.DSMT4" ShapeID="_x0000_i1034" DrawAspect="Content" ObjectID="_1512295185" r:id="rId28"/>
         </w:object>
       </w:r>
     </w:p>
@@ -2281,10 +2234,10 @@
           <w:position w:val="-88"/>
         </w:rPr>
         <w:object w:dxaOrig="2000" w:dyaOrig="1660">
-          <v:shape id="_x0000_i1035" type="#_x0000_t75" style="width:100.05pt;height:83.1pt" o:ole="">
+          <v:shape id="_x0000_i1035" type="#_x0000_t75" style="width:99.95pt;height:83pt" o:ole="">
             <v:imagedata r:id="rId29" o:title=""/>
           </v:shape>
-          <o:OLEObject Type="Embed" ProgID="Equation.DSMT4" ShapeID="_x0000_i1035" DrawAspect="Content" ObjectID="_1512158656" r:id="rId30"/>
+          <o:OLEObject Type="Embed" ProgID="Equation.DSMT4" ShapeID="_x0000_i1035" DrawAspect="Content" ObjectID="_1512295186" r:id="rId30"/>
         </w:object>
       </w:r>
     </w:p>
@@ -2292,11 +2245,11 @@
       <w:pPr>
         <w:pStyle w:val="Heading1"/>
       </w:pPr>
-      <w:bookmarkStart w:id="5" w:name="_Toc438416751"/>
+      <w:bookmarkStart w:id="4" w:name="_Toc438553011"/>
       <w:r>
         <w:t>Task optimization</w:t>
       </w:r>
-      <w:bookmarkEnd w:id="5"/>
+      <w:bookmarkEnd w:id="4"/>
     </w:p>
     <w:p>
       <w:pPr>
@@ -2316,10 +2269,10 @@
           <w:position w:val="-14"/>
         </w:rPr>
         <w:object w:dxaOrig="1600" w:dyaOrig="400">
-          <v:shape id="_x0000_i1036" type="#_x0000_t75" style="width:79.95pt;height:19.6pt" o:ole="">
+          <v:shape id="_x0000_i1036" type="#_x0000_t75" style="width:80.05pt;height:19.65pt" o:ole="">
             <v:imagedata r:id="rId31" o:title=""/>
           </v:shape>
-          <o:OLEObject Type="Embed" ProgID="Equation.DSMT4" ShapeID="_x0000_i1036" DrawAspect="Content" ObjectID="_1512158657" r:id="rId32"/>
+          <o:OLEObject Type="Embed" ProgID="Equation.DSMT4" ShapeID="_x0000_i1036" DrawAspect="Content" ObjectID="_1512295187" r:id="rId32"/>
         </w:object>
       </w:r>
     </w:p>
@@ -2443,6 +2396,69 @@
     <w:p>
       <w:pPr>
         <w:pStyle w:val="NoSpacing"/>
+        <w:rPr>
+          <w:b/>
+        </w:rPr>
+      </w:pPr>
+    </w:p>
+    <w:p>
+      <w:pPr>
+        <w:pStyle w:val="NoSpacing"/>
+      </w:pPr>
+      <w:r>
+        <w:rPr>
+          <w:b/>
+        </w:rPr>
+        <w:t>Feasible</w:t>
+      </w:r>
+      <w:r>
+        <w:t>: a s</w:t>
+      </w:r>
+      <w:r>
+        <w:t>chedule that meets all deadlines</w:t>
+      </w:r>
+    </w:p>
+    <w:p>
+      <w:pPr>
+        <w:pStyle w:val="NoSpacing"/>
+      </w:pPr>
+      <w:r>
+        <w:rPr>
+          <w:b/>
+        </w:rPr>
+        <w:t>Optimal</w:t>
+      </w:r>
+      <w:r>
+        <w:t xml:space="preserve">: </w:t>
+      </w:r>
+      <w:r>
+        <w:t xml:space="preserve">will produce a schedule </w:t>
+      </w:r>
+      <w:r>
+        <w:t xml:space="preserve">every time </w:t>
+      </w:r>
+      <w:r>
+        <w:t xml:space="preserve">if </w:t>
+      </w:r>
+      <w:r>
+        <w:rPr>
+          <w:i/>
+        </w:rPr>
+        <w:t>feasible</w:t>
+      </w:r>
+      <w:r>
+        <w:rPr>
+          <w:i/>
+        </w:rPr>
+        <w:t xml:space="preserve"> </w:t>
+      </w:r>
+      <w:r>
+        <w:t>schedule exists</w:t>
+      </w:r>
+    </w:p>
+    <w:p>
+      <w:pPr>
+        <w:pStyle w:val="NoSpacing"/>
       </w:pPr>
       <w:r>
         <w:rPr>
@@ -2464,10 +2480,10 @@
           <w:position w:val="-30"/>
         </w:rPr>
         <w:object w:dxaOrig="1040" w:dyaOrig="700">
-          <v:shape id="_x0000_i1037" type="#_x0000_t75" style="width:51.9pt;height:34.95pt" o:ole="">
+          <v:shape id="_x0000_i1037" type="#_x0000_t75" style="width:51.75pt;height:35.1pt" o:ole="">
             <v:imagedata r:id="rId33" o:title=""/>
           </v:shape>
-          <o:OLEObject Type="Embed" ProgID="Equation.DSMT4" ShapeID="_x0000_i1037" DrawAspect="Content" ObjectID="_1512158658" r:id="rId34"/>
+          <o:OLEObject Type="Embed" ProgID="Equation.DSMT4" ShapeID="_x0000_i1037" DrawAspect="Content" ObjectID="_1512295188" r:id="rId34"/>
         </w:object>
       </w:r>
     </w:p>
@@ -2574,21 +2590,21 @@
       <w:pPr>
         <w:pStyle w:val="Heading1"/>
       </w:pPr>
-      <w:bookmarkStart w:id="6" w:name="_Toc438416752"/>
+      <w:bookmarkStart w:id="5" w:name="_Toc438553012"/>
       <w:r>
         <w:t>Types of Scheduling</w:t>
       </w:r>
+      <w:bookmarkEnd w:id="5"/>
+    </w:p>
+    <w:p>
+      <w:pPr>
+        <w:pStyle w:val="Heading2"/>
+      </w:pPr>
+      <w:bookmarkStart w:id="6" w:name="_Toc438553013"/>
+      <w:r>
+        <w:t>Static</w:t>
+      </w:r>
       <w:bookmarkEnd w:id="6"/>
-    </w:p>
-    <w:p>
-      <w:pPr>
-        <w:pStyle w:val="Heading2"/>
-      </w:pPr>
-      <w:bookmarkStart w:id="7" w:name="_Toc438416753"/>
-      <w:r>
-        <w:t>Static</w:t>
-      </w:r>
-      <w:bookmarkEnd w:id="7"/>
     </w:p>
     <w:p>
       <w:pPr>
@@ -2650,11 +2666,11 @@
       <w:pPr>
         <w:pStyle w:val="Heading3"/>
       </w:pPr>
-      <w:bookmarkStart w:id="8" w:name="_Toc438416754"/>
+      <w:bookmarkStart w:id="7" w:name="_Toc438553014"/>
       <w:r>
         <w:t>FIFO</w:t>
       </w:r>
-      <w:bookmarkEnd w:id="8"/>
+      <w:bookmarkEnd w:id="7"/>
     </w:p>
     <w:p>
       <w:pPr>
@@ -2721,7 +2737,6 @@
         </w:numPr>
       </w:pPr>
       <w:r>
-        <w:lastRenderedPageBreak/>
         <w:t xml:space="preserve">A.K.A. </w:t>
       </w:r>
       <w:r>
@@ -2988,10 +3003,10 @@
           <w:position w:val="-28"/>
         </w:rPr>
         <w:object w:dxaOrig="1280" w:dyaOrig="540">
-          <v:shape id="_x0000_i1038" type="#_x0000_t75" style="width:64.05pt;height:27pt" o:ole="">
+          <v:shape id="_x0000_i1038" type="#_x0000_t75" style="width:63.95pt;height:27.05pt" o:ole="">
             <v:imagedata r:id="rId35" o:title=""/>
           </v:shape>
-          <o:OLEObject Type="Embed" ProgID="Equation.DSMT4" ShapeID="_x0000_i1038" DrawAspect="Content" ObjectID="_1512158659" r:id="rId36"/>
+          <o:OLEObject Type="Embed" ProgID="Equation.DSMT4" ShapeID="_x0000_i1038" DrawAspect="Content" ObjectID="_1512295189" r:id="rId36"/>
         </w:object>
       </w:r>
     </w:p>
@@ -3068,13 +3083,7 @@
         </w:numPr>
       </w:pPr>
       <w:r>
-        <w:t xml:space="preserve">Think </w:t>
-      </w:r>
-      <w:r>
-        <w:rPr>
-          <w:i/>
-        </w:rPr>
-        <w:t>greedy</w:t>
+        <w:t>static</w:t>
       </w:r>
     </w:p>
     <w:p>
@@ -3086,6 +3095,24 @@
         </w:numPr>
       </w:pPr>
       <w:r>
+        <w:t xml:space="preserve">Think </w:t>
+      </w:r>
+      <w:r>
+        <w:rPr>
+          <w:i/>
+        </w:rPr>
+        <w:t>greedy</w:t>
+      </w:r>
+    </w:p>
+    <w:p>
+      <w:pPr>
+        <w:pStyle w:val="NoSpacing"/>
+        <w:numPr>
+          <w:ilvl w:val="0"/>
+          <w:numId w:val="6"/>
+        </w:numPr>
+      </w:pPr>
+      <w:r>
         <w:t>Works poorly; worse than RR</w:t>
       </w:r>
     </w:p>
@@ -3172,10 +3199,10 @@
           <w:position w:val="-20"/>
         </w:rPr>
         <w:object w:dxaOrig="1340" w:dyaOrig="520">
-          <v:shape id="_x0000_i1039" type="#_x0000_t75" style="width:66.7pt;height:26.45pt" o:ole="">
+          <v:shape id="_x0000_i1039" type="#_x0000_t75" style="width:66.65pt;height:26.5pt" o:ole="">
             <v:imagedata r:id="rId37" o:title=""/>
           </v:shape>
-          <o:OLEObject Type="Embed" ProgID="Equation.DSMT4" ShapeID="_x0000_i1039" DrawAspect="Content" ObjectID="_1512158660" r:id="rId38"/>
+          <o:OLEObject Type="Embed" ProgID="Equation.DSMT4" ShapeID="_x0000_i1039" DrawAspect="Content" ObjectID="_1512295190" r:id="rId38"/>
         </w:object>
       </w:r>
     </w:p>
@@ -3198,11 +3225,11 @@
       <w:pPr>
         <w:pStyle w:val="Heading2"/>
       </w:pPr>
-      <w:bookmarkStart w:id="9" w:name="_Toc438416755"/>
+      <w:bookmarkStart w:id="8" w:name="_Toc438553015"/>
       <w:r>
         <w:t>Dynamic</w:t>
       </w:r>
-      <w:bookmarkEnd w:id="9"/>
+      <w:bookmarkEnd w:id="8"/>
     </w:p>
     <w:p>
       <w:pPr>
@@ -3255,6 +3282,25 @@
       </w:r>
       <w:r>
         <w:t>.</w:t>
+      </w:r>
+    </w:p>
+    <w:p>
+      <w:pPr>
+        <w:pStyle w:val="NoSpacing"/>
+      </w:pPr>
+    </w:p>
+    <w:p>
+      <w:pPr>
+        <w:pStyle w:val="NoSpacing"/>
+      </w:pPr>
+      <w:r>
+        <w:rPr>
+          <w:b/>
+        </w:rPr>
+        <w:t>Shortest Completion Time (SCT)</w:t>
+      </w:r>
+      <w:r>
+        <w:t>: dynamic</w:t>
       </w:r>
     </w:p>
     <w:p>
@@ -3368,55 +3414,50 @@
     </w:p>
     <w:p>
       <w:pPr>
-        <w:pStyle w:val="NoSpacing"/>
-      </w:pPr>
-    </w:p>
-    <w:p>
-      <w:pPr>
         <w:pStyle w:val="Heading2"/>
       </w:pPr>
-      <w:bookmarkStart w:id="10" w:name="_Toc438416756"/>
+      <w:bookmarkStart w:id="9" w:name="_Toc438553016"/>
       <w:r>
         <w:t>Multiprocessor</w:t>
       </w:r>
+      <w:bookmarkEnd w:id="9"/>
+    </w:p>
+    <w:p>
+      <w:pPr>
+        <w:pStyle w:val="NoSpacing"/>
+      </w:pPr>
+      <w:r>
+        <w:t xml:space="preserve">Once you have multiple processors, neither EDF nor RM </w:t>
+      </w:r>
+      <w:r>
+        <w:t xml:space="preserve">are guaranteed to </w:t>
+      </w:r>
+      <w:r>
+        <w:t>work.</w:t>
+      </w:r>
+    </w:p>
+    <w:p>
+      <w:pPr>
+        <w:pStyle w:val="NoSpacing"/>
+      </w:pPr>
+    </w:p>
+    <w:p>
+      <w:pPr>
+        <w:pStyle w:val="NoSpacing"/>
+      </w:pPr>
+      <w:r>
+        <w:t>Look into first-fit algorithms</w:t>
+      </w:r>
+    </w:p>
+    <w:p>
+      <w:pPr>
+        <w:pStyle w:val="Heading1"/>
+      </w:pPr>
+      <w:bookmarkStart w:id="10" w:name="_Toc438553017"/>
+      <w:r>
+        <w:t>Task Interactions</w:t>
+      </w:r>
       <w:bookmarkEnd w:id="10"/>
-    </w:p>
-    <w:p>
-      <w:pPr>
-        <w:pStyle w:val="NoSpacing"/>
-      </w:pPr>
-      <w:r>
-        <w:t xml:space="preserve">Once you have multiple processors, neither EDF nor RM </w:t>
-      </w:r>
-      <w:r>
-        <w:t xml:space="preserve">are guaranteed to </w:t>
-      </w:r>
-      <w:r>
-        <w:t>work.</w:t>
-      </w:r>
-    </w:p>
-    <w:p>
-      <w:pPr>
-        <w:pStyle w:val="NoSpacing"/>
-      </w:pPr>
-    </w:p>
-    <w:p>
-      <w:pPr>
-        <w:pStyle w:val="NoSpacing"/>
-      </w:pPr>
-      <w:r>
-        <w:t>Look into first-fit algorithms</w:t>
-      </w:r>
-    </w:p>
-    <w:p>
-      <w:pPr>
-        <w:pStyle w:val="Heading1"/>
-      </w:pPr>
-      <w:bookmarkStart w:id="11" w:name="_Toc438416757"/>
-      <w:r>
-        <w:t>Task Interactions</w:t>
-      </w:r>
-      <w:bookmarkEnd w:id="11"/>
     </w:p>
     <w:p>
       <w:pPr>
@@ -3592,6 +3633,31 @@
     <w:p>
       <w:pPr>
         <w:pStyle w:val="NoSpacing"/>
+        <w:rPr>
+          <w:b/>
+        </w:rPr>
+      </w:pPr>
+      <w:r>
+        <w:rPr>
+          <w:b/>
+        </w:rPr>
+        <w:t>Deadlock</w:t>
+      </w:r>
+      <w:r>
+        <w:t>: think if you and I are at a table with one fork and one knife and you need both to eat, but you take the fork and I take the knife.</w:t>
+      </w:r>
+    </w:p>
+    <w:p>
+      <w:pPr>
+        <w:pStyle w:val="NoSpacing"/>
+        <w:rPr>
+          <w:b/>
+        </w:rPr>
+      </w:pPr>
+    </w:p>
+    <w:p>
+      <w:pPr>
+        <w:pStyle w:val="NoSpacing"/>
       </w:pPr>
       <w:r>
         <w:rPr>
@@ -3600,10 +3666,62 @@
         <w:t>Priority Inversion</w:t>
       </w:r>
       <w:r>
-        <w:t xml:space="preserve">: </w:t>
-      </w:r>
+        <w:t>: an issue when a lower priority task is using a resource a higher priority task wants</w:t>
+      </w:r>
+    </w:p>
+    <w:p>
+      <w:pPr>
+        <w:pStyle w:val="NoSpacing"/>
+        <w:rPr>
+          <w:b/>
+        </w:rPr>
+      </w:pPr>
+    </w:p>
+    <w:p>
+      <w:pPr>
+        <w:pStyle w:val="NoSpacing"/>
+      </w:pPr>
+      <w:r>
+        <w:rPr>
+          <w:b/>
+        </w:rPr>
+        <w:t>Priority Inheritance Protocol (PIP)</w:t>
+      </w:r>
+      <w:r>
+        <w:t>:</w:t>
+      </w:r>
+      <w:r>
+        <w:t xml:space="preserve"> a method of dealing with </w:t>
+      </w:r>
+      <w:r>
+        <w:rPr>
+          <w:i/>
+        </w:rPr>
+        <w:t>Priority Inversion</w:t>
+      </w:r>
+    </w:p>
+    <w:p>
+      <w:pPr>
+        <w:pStyle w:val="NoSpacing"/>
+        <w:numPr>
+          <w:ilvl w:val="0"/>
+          <w:numId w:val="16"/>
+        </w:numPr>
+      </w:pPr>
       <w:r>
         <w:t>a method of avoiding deadlock by telling high priority tasks to share their resources with the lower priority tasks even when it’s not their turn</w:t>
+      </w:r>
+    </w:p>
+    <w:p>
+      <w:pPr>
+        <w:pStyle w:val="NoSpacing"/>
+        <w:numPr>
+          <w:ilvl w:val="0"/>
+          <w:numId w:val="16"/>
+        </w:numPr>
+      </w:pPr>
+      <w:r>
+        <w:t>Temporarily raise the priority of a task only if and when it actually blocks a higher priority task</w:t>
       </w:r>
     </w:p>
     <w:p>
@@ -3615,25 +3733,13 @@
         </w:numPr>
       </w:pPr>
       <w:r>
-        <w:t>Allocate</w:t>
-      </w:r>
-      <w:r>
-        <w:t xml:space="preserve"> time, where T</w:t>
-      </w:r>
-      <w:r>
-        <w:rPr>
-          <w:vertAlign w:val="subscript"/>
-        </w:rPr>
-        <w:t>1</w:t>
-      </w:r>
-      <w:r>
-        <w:t xml:space="preserve"> has access to shared resource, so the time not allocated can be pre</w:t>
-      </w:r>
-      <w:r>
-        <w:t>-</w:t>
-      </w:r>
-      <w:r>
-        <w:t>empted</w:t>
+        <w:t>O</w:t>
+      </w:r>
+      <w:r>
+        <w:t>n leaving the critical section, the task priority reverts to its original value</w:t>
+      </w:r>
+      <w:r>
+        <w:t xml:space="preserve"> </w:t>
       </w:r>
     </w:p>
     <w:p>
@@ -3645,31 +3751,7 @@
         </w:numPr>
       </w:pPr>
       <w:r>
-        <w:t>Connect the pre</w:t>
-      </w:r>
-      <w:r>
-        <w:t>-</w:t>
-      </w:r>
-      <w:r>
-        <w:t>empted by T</w:t>
-      </w:r>
-      <w:r>
-        <w:rPr>
-          <w:vertAlign w:val="subscript"/>
-        </w:rPr>
-        <w:t>1</w:t>
-      </w:r>
-      <w:r>
-        <w:t xml:space="preserve"> when T</w:t>
-      </w:r>
-      <w:r>
-        <w:rPr>
-          <w:vertAlign w:val="subscript"/>
-        </w:rPr>
-        <w:t>1</w:t>
-      </w:r>
-      <w:r>
-        <w:t xml:space="preserve"> wants to access the resource</w:t>
+        <w:t>Protect the resource with a semaphore</w:t>
       </w:r>
     </w:p>
     <w:p>
@@ -3681,41 +3763,7 @@
         </w:numPr>
       </w:pPr>
       <w:r>
-        <w:t>Protect the resource with a semaphore</w:t>
-      </w:r>
-    </w:p>
-    <w:p>
-      <w:pPr>
-        <w:pStyle w:val="NoSpacing"/>
-        <w:numPr>
-          <w:ilvl w:val="0"/>
-          <w:numId w:val="15"/>
-        </w:numPr>
-      </w:pPr>
-      <w:r>
         <w:t>You can make it so that tasks can use the resource even after they release the semaphore, but you risk overwriting in that time</w:t>
-      </w:r>
-    </w:p>
-    <w:p>
-      <w:pPr>
-        <w:pStyle w:val="NoSpacing"/>
-        <w:rPr>
-          <w:b/>
-        </w:rPr>
-      </w:pPr>
-    </w:p>
-    <w:p>
-      <w:pPr>
-        <w:pStyle w:val="NoSpacing"/>
-      </w:pPr>
-      <w:r>
-        <w:rPr>
-          <w:b/>
-        </w:rPr>
-        <w:t>Priority Inheritance Protocol (PIP)</w:t>
-      </w:r>
-      <w:r>
-        <w:t>:</w:t>
       </w:r>
     </w:p>
     <w:p>
@@ -3727,18 +3775,6 @@
         </w:numPr>
       </w:pPr>
       <w:r>
-        <w:t>Temporarily raise the priority of a task only if and when it actually blocks a higher priority task; on leaving the critical section, the task priority reverts to its original value</w:t>
-      </w:r>
-    </w:p>
-    <w:p>
-      <w:pPr>
-        <w:pStyle w:val="NoSpacing"/>
-        <w:numPr>
-          <w:ilvl w:val="0"/>
-          <w:numId w:val="16"/>
-        </w:numPr>
-      </w:pPr>
-      <w:r>
         <w:t>Issues:</w:t>
       </w:r>
     </w:p>
@@ -3866,7 +3902,13 @@
         <w:t xml:space="preserve">tasks </w:t>
       </w:r>
       <w:r>
-        <w:t>ever going to access a resource</w:t>
+        <w:t>ever going to access a</w:t>
+      </w:r>
+      <w:r>
+        <w:t xml:space="preserve"> given</w:t>
+      </w:r>
+      <w:r>
+        <w:t xml:space="preserve"> resource</w:t>
       </w:r>
     </w:p>
     <w:p>
@@ -3956,37 +3998,20 @@
         </w:numPr>
       </w:pPr>
       <w:r>
-        <w:lastRenderedPageBreak/>
         <w:t>“Deadlock free for an arbitrary number of tasks with an arbitrary number of resources acted upon in an arbitrary way.”</w:t>
       </w:r>
     </w:p>
     <w:p>
       <w:pPr>
-        <w:pStyle w:val="NoSpacing"/>
-        <w:numPr>
-          <w:ilvl w:val="2"/>
-          <w:numId w:val="12"/>
-        </w:numPr>
-      </w:pPr>
-      <w:r>
-        <w:rPr>
-          <w:b/>
-        </w:rPr>
-        <w:t>Deadlock</w:t>
-      </w:r>
-      <w:r>
-        <w:t>: think if you and I are at a table with one fork and one knife and you need both to eat, but you take the fork and I take the knife.</w:t>
-      </w:r>
-    </w:p>
-    <w:p>
-      <w:pPr>
         <w:pStyle w:val="Heading1"/>
       </w:pPr>
-      <w:bookmarkStart w:id="12" w:name="_Toc438416758"/>
+      <w:bookmarkStart w:id="11" w:name="_Toc438553018"/>
+      <w:bookmarkStart w:id="12" w:name="_GoBack"/>
+      <w:bookmarkEnd w:id="12"/>
       <w:r>
         <w:t>Sporadic Server</w:t>
       </w:r>
-      <w:bookmarkEnd w:id="12"/>
+      <w:bookmarkEnd w:id="11"/>
     </w:p>
     <w:p>
       <w:pPr>
@@ -4624,7 +4649,7 @@
           <v:shape id="_x0000_i1040" type="#_x0000_t75" style="width:194.3pt;height:38.1pt" o:ole="">
             <v:imagedata r:id="rId39" o:title=""/>
           </v:shape>
-          <o:OLEObject Type="Embed" ProgID="Equation.DSMT4" ShapeID="_x0000_i1040" DrawAspect="Content" ObjectID="_1512158661" r:id="rId40"/>
+          <o:OLEObject Type="Embed" ProgID="Equation.DSMT4" ShapeID="_x0000_i1040" DrawAspect="Content" ObjectID="_1512295191" r:id="rId40"/>
         </w:object>
       </w:r>
     </w:p>
@@ -4745,7 +4770,7 @@
       <w:pPr>
         <w:pStyle w:val="Heading1"/>
       </w:pPr>
-      <w:bookmarkStart w:id="13" w:name="_Toc438416759"/>
+      <w:bookmarkStart w:id="13" w:name="_Toc438553019"/>
       <w:r>
         <w:t>Clocks</w:t>
       </w:r>
@@ -5014,7 +5039,7 @@
           <v:shape id="_x0000_i1041" type="#_x0000_t75" style="width:1in;height:38.1pt" o:ole="">
             <v:imagedata r:id="rId41" o:title=""/>
           </v:shape>
-          <o:OLEObject Type="Embed" ProgID="Equation.DSMT4" ShapeID="_x0000_i1041" DrawAspect="Content" ObjectID="_1512158662" r:id="rId42"/>
+          <o:OLEObject Type="Embed" ProgID="Equation.DSMT4" ShapeID="_x0000_i1041" DrawAspect="Content" ObjectID="_1512295192" r:id="rId42"/>
         </w:object>
       </w:r>
     </w:p>
@@ -5197,7 +5222,6 @@
         <w:pStyle w:val="NoSpacing"/>
       </w:pPr>
       <w:r>
-        <w:lastRenderedPageBreak/>
         <w:t xml:space="preserve">second derivative of stuff </w:t>
       </w:r>
       <w:r>
@@ -5205,10 +5229,10 @@
           <w:position w:val="-32"/>
         </w:rPr>
         <w:object w:dxaOrig="1219" w:dyaOrig="760">
-          <v:shape id="_x0000_i1042" type="#_x0000_t75" style="width:60.9pt;height:38.1pt" o:ole="">
+          <v:shape id="_x0000_i1042" type="#_x0000_t75" style="width:61pt;height:38.1pt" o:ole="">
             <v:imagedata r:id="rId43" o:title=""/>
           </v:shape>
-          <o:OLEObject Type="Embed" ProgID="Equation.DSMT4" ShapeID="_x0000_i1042" DrawAspect="Content" ObjectID="_1512158663" r:id="rId44"/>
+          <o:OLEObject Type="Embed" ProgID="Equation.DSMT4" ShapeID="_x0000_i1042" DrawAspect="Content" ObjectID="_1512295193" r:id="rId44"/>
         </w:object>
       </w:r>
     </w:p>
@@ -5224,7 +5248,7 @@
       <w:pPr>
         <w:pStyle w:val="Heading2"/>
       </w:pPr>
-      <w:bookmarkStart w:id="14" w:name="_Toc438416760"/>
+      <w:bookmarkStart w:id="14" w:name="_Toc438553020"/>
       <w:r>
         <w:t>Cristian’s Algorithm</w:t>
       </w:r>
@@ -5331,10 +5355,10 @@
           <w:position w:val="-24"/>
         </w:rPr>
         <w:object w:dxaOrig="1980" w:dyaOrig="620">
-          <v:shape id="_x0000_i1043" type="#_x0000_t75" style="width:99pt;height:30.7pt" o:ole="">
+          <v:shape id="_x0000_i1043" type="#_x0000_t75" style="width:99.05pt;height:30.65pt" o:ole="">
             <v:imagedata r:id="rId45" o:title=""/>
           </v:shape>
-          <o:OLEObject Type="Embed" ProgID="Equation.DSMT4" ShapeID="_x0000_i1043" DrawAspect="Content" ObjectID="_1512158664" r:id="rId46"/>
+          <o:OLEObject Type="Embed" ProgID="Equation.DSMT4" ShapeID="_x0000_i1043" DrawAspect="Content" ObjectID="_1512295194" r:id="rId46"/>
         </w:object>
       </w:r>
     </w:p>
@@ -5350,10 +5374,10 @@
           <w:position w:val="-24"/>
         </w:rPr>
         <w:object w:dxaOrig="1219" w:dyaOrig="620">
-          <v:shape id="_x0000_i1044" type="#_x0000_t75" style="width:60.9pt;height:30.7pt" o:ole="">
+          <v:shape id="_x0000_i1044" type="#_x0000_t75" style="width:61pt;height:30.65pt" o:ole="">
             <v:imagedata r:id="rId47" o:title=""/>
           </v:shape>
-          <o:OLEObject Type="Embed" ProgID="Equation.DSMT4" ShapeID="_x0000_i1044" DrawAspect="Content" ObjectID="_1512158665" r:id="rId48"/>
+          <o:OLEObject Type="Embed" ProgID="Equation.DSMT4" ShapeID="_x0000_i1044" DrawAspect="Content" ObjectID="_1512295195" r:id="rId48"/>
         </w:object>
       </w:r>
     </w:p>
@@ -5381,7 +5405,7 @@
       <w:pPr>
         <w:pStyle w:val="Heading2"/>
       </w:pPr>
-      <w:bookmarkStart w:id="15" w:name="_Toc438416761"/>
+      <w:bookmarkStart w:id="15" w:name="_Toc438553021"/>
       <w:r>
         <w:t>Berkeley</w:t>
       </w:r>
@@ -5593,7 +5617,7 @@
       <w:pPr>
         <w:pStyle w:val="Heading1"/>
       </w:pPr>
-      <w:bookmarkStart w:id="16" w:name="_Toc438416762"/>
+      <w:bookmarkStart w:id="16" w:name="_Toc438553022"/>
       <w:r>
         <w:t>PID Control</w:t>
       </w:r>
@@ -5620,10 +5644,10 @@
           <w:position w:val="-24"/>
         </w:rPr>
         <w:object w:dxaOrig="1300" w:dyaOrig="620">
-          <v:shape id="_x0000_i1045" type="#_x0000_t75" style="width:65.1pt;height:30.7pt" o:ole="">
+          <v:shape id="_x0000_i1045" type="#_x0000_t75" style="width:65.15pt;height:30.65pt" o:ole="">
             <v:imagedata r:id="rId50" o:title=""/>
           </v:shape>
-          <o:OLEObject Type="Embed" ProgID="Equation.DSMT4" ShapeID="_x0000_i1045" DrawAspect="Content" ObjectID="_1512158666" r:id="rId51"/>
+          <o:OLEObject Type="Embed" ProgID="Equation.DSMT4" ShapeID="_x0000_i1045" DrawAspect="Content" ObjectID="_1512295196" r:id="rId51"/>
         </w:object>
       </w:r>
     </w:p>
@@ -5727,10 +5751,10 @@
           <w:position w:val="-36"/>
         </w:rPr>
         <w:object w:dxaOrig="3800" w:dyaOrig="780">
-          <v:shape id="_x0000_i1046" type="#_x0000_t75" style="width:190.05pt;height:38.65pt" o:ole="">
+          <v:shape id="_x0000_i1046" type="#_x0000_t75" style="width:190.1pt;height:38.7pt" o:ole="">
             <v:imagedata r:id="rId53" o:title=""/>
           </v:shape>
-          <o:OLEObject Type="Embed" ProgID="Equation.DSMT4" ShapeID="_x0000_i1046" DrawAspect="Content" ObjectID="_1512158667" r:id="rId54"/>
+          <o:OLEObject Type="Embed" ProgID="Equation.DSMT4" ShapeID="_x0000_i1046" DrawAspect="Content" ObjectID="_1512295197" r:id="rId54"/>
         </w:object>
       </w:r>
     </w:p>
@@ -5746,7 +5770,6 @@
         <w:rPr>
           <w:b/>
         </w:rPr>
-        <w:lastRenderedPageBreak/>
         <w:t>Proportional Integral (PI)</w:t>
       </w:r>
       <w:r>
@@ -5757,10 +5780,10 @@
           <w:position w:val="-36"/>
         </w:rPr>
         <w:object w:dxaOrig="2400" w:dyaOrig="780">
-          <v:shape id="_x0000_i1047" type="#_x0000_t75" style="width:120.2pt;height:38.65pt" o:ole="">
+          <v:shape id="_x0000_i1047" type="#_x0000_t75" style="width:120.2pt;height:38.7pt" o:ole="">
             <v:imagedata r:id="rId55" o:title=""/>
           </v:shape>
-          <o:OLEObject Type="Embed" ProgID="Equation.DSMT4" ShapeID="_x0000_i1047" DrawAspect="Content" ObjectID="_1512158668" r:id="rId56"/>
+          <o:OLEObject Type="Embed" ProgID="Equation.DSMT4" ShapeID="_x0000_i1047" DrawAspect="Content" ObjectID="_1512295198" r:id="rId56"/>
         </w:object>
       </w:r>
       <w:r>
@@ -5768,10 +5791,10 @@
           <w:position w:val="-36"/>
         </w:rPr>
         <w:object w:dxaOrig="2640" w:dyaOrig="780">
-          <v:shape id="_x0000_i1048" type="#_x0000_t75" style="width:131.8pt;height:39.2pt" o:ole="">
+          <v:shape id="_x0000_i1048" type="#_x0000_t75" style="width:131.8pt;height:39.25pt" o:ole="">
             <v:imagedata r:id="rId57" o:title=""/>
           </v:shape>
-          <o:OLEObject Type="Embed" ProgID="Equation.DSMT4" ShapeID="_x0000_i1048" DrawAspect="Content" ObjectID="_1512158669" r:id="rId58"/>
+          <o:OLEObject Type="Embed" ProgID="Equation.DSMT4" ShapeID="_x0000_i1048" DrawAspect="Content" ObjectID="_1512295199" r:id="rId58"/>
         </w:object>
       </w:r>
     </w:p>
@@ -5800,10 +5823,10 @@
           <w:position w:val="-36"/>
         </w:rPr>
         <w:object w:dxaOrig="5220" w:dyaOrig="780">
-          <v:shape id="_x0000_i1049" type="#_x0000_t75" style="width:261pt;height:38.65pt" o:ole="">
+          <v:shape id="_x0000_i1049" type="#_x0000_t75" style="width:260.95pt;height:38.7pt" o:ole="">
             <v:imagedata r:id="rId59" o:title=""/>
           </v:shape>
-          <o:OLEObject Type="Embed" ProgID="Equation.DSMT4" ShapeID="_x0000_i1049" DrawAspect="Content" ObjectID="_1512158670" r:id="rId60"/>
+          <o:OLEObject Type="Embed" ProgID="Equation.DSMT4" ShapeID="_x0000_i1049" DrawAspect="Content" ObjectID="_1512295200" r:id="rId60"/>
         </w:object>
       </w:r>
     </w:p>
@@ -5862,10 +5885,10 @@
           <w:position w:val="-36"/>
         </w:rPr>
         <w:object w:dxaOrig="3140" w:dyaOrig="800">
-          <v:shape id="_x0000_i1050" type="#_x0000_t75" style="width:156.7pt;height:40.25pt" o:ole="">
+          <v:shape id="_x0000_i1050" type="#_x0000_t75" style="width:156.8pt;height:40.15pt" o:ole="">
             <v:imagedata r:id="rId61" o:title=""/>
           </v:shape>
-          <o:OLEObject Type="Embed" ProgID="Equation.DSMT4" ShapeID="_x0000_i1050" DrawAspect="Content" ObjectID="_1512158671" r:id="rId62"/>
+          <o:OLEObject Type="Embed" ProgID="Equation.DSMT4" ShapeID="_x0000_i1050" DrawAspect="Content" ObjectID="_1512295201" r:id="rId62"/>
         </w:object>
       </w:r>
       <w:r>
@@ -5873,10 +5896,10 @@
           <w:position w:val="-60"/>
         </w:rPr>
         <w:object w:dxaOrig="3379" w:dyaOrig="1680">
-          <v:shape id="_x0000_i1051" type="#_x0000_t75" style="width:168.9pt;height:84.2pt" o:ole="">
+          <v:shape id="_x0000_i1051" type="#_x0000_t75" style="width:169pt;height:84.2pt" o:ole="">
             <v:imagedata r:id="rId63" o:title=""/>
           </v:shape>
-          <o:OLEObject Type="Embed" ProgID="Equation.DSMT4" ShapeID="_x0000_i1051" DrawAspect="Content" ObjectID="_1512158672" r:id="rId64"/>
+          <o:OLEObject Type="Embed" ProgID="Equation.DSMT4" ShapeID="_x0000_i1051" DrawAspect="Content" ObjectID="_1512295202" r:id="rId64"/>
         </w:object>
       </w:r>
     </w:p>
@@ -5889,10 +5912,10 @@
           <w:position w:val="-18"/>
         </w:rPr>
         <w:object w:dxaOrig="3600" w:dyaOrig="520">
-          <v:shape id="_x0000_i1052" type="#_x0000_t75" style="width:180pt;height:26.45pt" o:ole="">
+          <v:shape id="_x0000_i1052" type="#_x0000_t75" style="width:180pt;height:26.5pt" o:ole="">
             <v:imagedata r:id="rId65" o:title=""/>
           </v:shape>
-          <o:OLEObject Type="Embed" ProgID="Equation.DSMT4" ShapeID="_x0000_i1052" DrawAspect="Content" ObjectID="_1512158673" r:id="rId66"/>
+          <o:OLEObject Type="Embed" ProgID="Equation.DSMT4" ShapeID="_x0000_i1052" DrawAspect="Content" ObjectID="_1512295203" r:id="rId66"/>
         </w:object>
       </w:r>
       <w:r>
@@ -5960,7 +5983,7 @@
       <w:pPr>
         <w:pStyle w:val="Heading2"/>
       </w:pPr>
-      <w:bookmarkStart w:id="17" w:name="_Toc438416763"/>
+      <w:bookmarkStart w:id="17" w:name="_Toc438553023"/>
       <w:r>
         <w:t>Sampling</w:t>
       </w:r>
@@ -6003,7 +6026,15 @@
         <w:pStyle w:val="NoSpacing"/>
       </w:pPr>
       <w:r>
-        <w:t>T</w:t>
+        <w:t>Find a zero from the numerator and cancel the pole closest to it</w:t>
+      </w:r>
+    </w:p>
+    <w:p>
+      <w:pPr>
+        <w:pStyle w:val="NoSpacing"/>
+      </w:pPr>
+      <w:r>
+        <w:t>f</w:t>
       </w:r>
       <w:r>
         <w:rPr>
@@ -6015,16 +6046,22 @@
         <w:t xml:space="preserve"> ≈ </w:t>
       </w:r>
       <w:r>
-        <w:rPr>
-          <w:position w:val="-24"/>
-        </w:rPr>
-        <w:object w:dxaOrig="1760" w:dyaOrig="620">
-          <v:shape id="_x0000_i1053" type="#_x0000_t75" style="width:87.9pt;height:30.7pt" o:ole="">
+        <w:t>chosen pole</w:t>
+      </w:r>
+      <w:r>
+        <w:rPr>
+          <w:position w:val="-12"/>
+        </w:rPr>
+        <w:object w:dxaOrig="320" w:dyaOrig="360">
+          <v:shape id="_x0000_i1060" type="#_x0000_t75" style="width:16.05pt;height:17.85pt" o:ole="">
             <v:imagedata r:id="rId67" o:title=""/>
           </v:shape>
-          <o:OLEObject Type="Embed" ProgID="Equation.DSMT4" ShapeID="_x0000_i1053" DrawAspect="Content" ObjectID="_1512158674" r:id="rId68"/>
+          <o:OLEObject Type="Embed" ProgID="Equation.DSMT4" ShapeID="_x0000_i1060" DrawAspect="Content" ObjectID="_1512295204" r:id="rId68"/>
         </w:object>
       </w:r>
+      <w:r>
+        <w:t>/2πrad</w:t>
+      </w:r>
     </w:p>
     <w:p>
       <w:pPr>
@@ -6035,10 +6072,10 @@
           <w:position w:val="-36"/>
         </w:rPr>
         <w:object w:dxaOrig="1860" w:dyaOrig="740">
-          <v:shape id="_x0000_i1054" type="#_x0000_t75" style="width:92.65pt;height:37.05pt" o:ole="">
+          <v:shape id="_x0000_i1053" type="#_x0000_t75" style="width:92.55pt;height:36.9pt" o:ole="">
             <v:imagedata r:id="rId69" o:title=""/>
           </v:shape>
-          <o:OLEObject Type="Embed" ProgID="Equation.DSMT4" ShapeID="_x0000_i1054" DrawAspect="Content" ObjectID="_1512158675" r:id="rId70"/>
+          <o:OLEObject Type="Embed" ProgID="Equation.DSMT4" ShapeID="_x0000_i1053" DrawAspect="Content" ObjectID="_1512295205" r:id="rId70"/>
         </w:object>
       </w:r>
     </w:p>
@@ -6051,10 +6088,10 @@
           <w:position w:val="-28"/>
         </w:rPr>
         <w:object w:dxaOrig="880" w:dyaOrig="660">
-          <v:shape id="_x0000_i1055" type="#_x0000_t75" style="width:43.95pt;height:32.8pt" o:ole="">
+          <v:shape id="_x0000_i1054" type="#_x0000_t75" style="width:44.05pt;height:32.75pt" o:ole="">
             <v:imagedata r:id="rId71" o:title=""/>
           </v:shape>
-          <o:OLEObject Type="Embed" ProgID="Equation.DSMT4" ShapeID="_x0000_i1055" DrawAspect="Content" ObjectID="_1512158676" r:id="rId72"/>
+          <o:OLEObject Type="Embed" ProgID="Equation.DSMT4" ShapeID="_x0000_i1054" DrawAspect="Content" ObjectID="_1512295206" r:id="rId72"/>
         </w:object>
       </w:r>
     </w:p>
@@ -6067,10 +6104,10 @@
           <w:position w:val="-14"/>
         </w:rPr>
         <w:object w:dxaOrig="3360" w:dyaOrig="499">
-          <v:shape id="_x0000_i1056" type="#_x0000_t75" style="width:168.35pt;height:24.9pt" o:ole="">
+          <v:shape id="_x0000_i1055" type="#_x0000_t75" style="width:168.4pt;height:25pt" o:ole="">
             <v:imagedata r:id="rId73" o:title=""/>
           </v:shape>
-          <o:OLEObject Type="Embed" ProgID="Equation.DSMT4" ShapeID="_x0000_i1056" DrawAspect="Content" ObjectID="_1512158677" r:id="rId74"/>
+          <o:OLEObject Type="Embed" ProgID="Equation.DSMT4" ShapeID="_x0000_i1055" DrawAspect="Content" ObjectID="_1512295207" r:id="rId74"/>
         </w:object>
       </w:r>
     </w:p>
@@ -6094,10 +6131,10 @@
           <w:position w:val="-30"/>
         </w:rPr>
         <w:object w:dxaOrig="5480" w:dyaOrig="680">
-          <v:shape id="_x0000_i1057" type="#_x0000_t75" style="width:274.25pt;height:33.9pt" o:ole="">
+          <v:shape id="_x0000_i1056" type="#_x0000_t75" style="width:274.3pt;height:33.9pt" o:ole="">
             <v:imagedata r:id="rId75" o:title=""/>
           </v:shape>
-          <o:OLEObject Type="Embed" ProgID="Equation.DSMT4" ShapeID="_x0000_i1057" DrawAspect="Content" ObjectID="_1512158678" r:id="rId76"/>
+          <o:OLEObject Type="Embed" ProgID="Equation.DSMT4" ShapeID="_x0000_i1056" DrawAspect="Content" ObjectID="_1512295208" r:id="rId76"/>
         </w:object>
       </w:r>
     </w:p>
@@ -6121,7 +6158,7 @@
       <w:pPr>
         <w:pStyle w:val="Heading2"/>
       </w:pPr>
-      <w:bookmarkStart w:id="18" w:name="_Toc438416764"/>
+      <w:bookmarkStart w:id="18" w:name="_Toc438553024"/>
       <w:r>
         <w:t>Designing a PID Controller</w:t>
       </w:r>
@@ -6224,7 +6261,6 @@
           <w:szCs w:val="24"/>
           <w:lang w:eastAsia="en-CA"/>
         </w:rPr>
-        <w:lastRenderedPageBreak/>
         <w:t xml:space="preserve">Add </w:t>
       </w:r>
       <w:r>
@@ -6967,10 +7003,10 @@
           <w:position w:val="-32"/>
         </w:rPr>
         <w:object w:dxaOrig="2180" w:dyaOrig="740">
-          <v:shape id="_x0000_i1058" type="#_x0000_t75" style="width:109.05pt;height:37.05pt" o:ole="">
+          <v:shape id="_x0000_i1057" type="#_x0000_t75" style="width:108.9pt;height:36.9pt" o:ole="">
             <v:imagedata r:id="rId77" o:title=""/>
           </v:shape>
-          <o:OLEObject Type="Embed" ProgID="Equation.DSMT4" ShapeID="_x0000_i1058" DrawAspect="Content" ObjectID="_1512158679" r:id="rId78"/>
+          <o:OLEObject Type="Embed" ProgID="Equation.DSMT4" ShapeID="_x0000_i1057" DrawAspect="Content" ObjectID="_1512295209" r:id="rId78"/>
         </w:object>
       </w:r>
     </w:p>
@@ -6983,10 +7019,10 @@
           <w:position w:val="-62"/>
         </w:rPr>
         <w:object w:dxaOrig="2260" w:dyaOrig="1340">
-          <v:shape id="_x0000_i1059" type="#_x0000_t75" style="width:112.75pt;height:66.7pt" o:ole="">
+          <v:shape id="_x0000_i1058" type="#_x0000_t75" style="width:112.75pt;height:66.65pt" o:ole="">
             <v:imagedata r:id="rId79" o:title=""/>
           </v:shape>
-          <o:OLEObject Type="Embed" ProgID="Equation.DSMT4" ShapeID="_x0000_i1059" DrawAspect="Content" ObjectID="_1512158680" r:id="rId80"/>
+          <o:OLEObject Type="Embed" ProgID="Equation.DSMT4" ShapeID="_x0000_i1058" DrawAspect="Content" ObjectID="_1512295210" r:id="rId80"/>
         </w:object>
       </w:r>
     </w:p>
@@ -6999,10 +7035,10 @@
           <w:position w:val="-24"/>
         </w:rPr>
         <w:object w:dxaOrig="2240" w:dyaOrig="620">
-          <v:shape id="_x0000_i1060" type="#_x0000_t75" style="width:112.25pt;height:30.7pt" o:ole="">
+          <v:shape id="_x0000_i1059" type="#_x0000_t75" style="width:112.15pt;height:30.65pt" o:ole="">
             <v:imagedata r:id="rId81" o:title=""/>
           </v:shape>
-          <o:OLEObject Type="Embed" ProgID="Equation.DSMT4" ShapeID="_x0000_i1060" DrawAspect="Content" ObjectID="_1512158681" r:id="rId82"/>
+          <o:OLEObject Type="Embed" ProgID="Equation.DSMT4" ShapeID="_x0000_i1059" DrawAspect="Content" ObjectID="_1512295211" r:id="rId82"/>
         </w:object>
       </w:r>
     </w:p>
@@ -7023,7 +7059,7 @@
       <w:pPr>
         <w:pStyle w:val="Heading1"/>
       </w:pPr>
-      <w:bookmarkStart w:id="19" w:name="_Toc438416765"/>
+      <w:bookmarkStart w:id="19" w:name="_Toc438553025"/>
       <w:r>
         <w:t>Jitter</w:t>
       </w:r>
@@ -7162,6 +7198,9 @@
         <w:t xml:space="preserve"> </w:t>
       </w:r>
       <w:r>
+        <w:t>`</w:t>
+      </w:r>
+      <w:r>
         <w:t>R</w:t>
       </w:r>
       <w:r>
@@ -7197,7 +7236,7 @@
       <w:pPr>
         <w:pStyle w:val="Heading1"/>
       </w:pPr>
-      <w:bookmarkStart w:id="20" w:name="_Toc438416766"/>
+      <w:bookmarkStart w:id="20" w:name="_Toc438553026"/>
       <w:r>
         <w:t>Fail</w:t>
       </w:r>
@@ -7236,7 +7275,6 @@
         <w:rPr>
           <w:b/>
         </w:rPr>
-        <w:lastRenderedPageBreak/>
         <w:t>Fail-stop</w:t>
       </w:r>
       <w:r>
@@ -7290,10 +7328,119 @@
     </w:p>
     <w:p>
       <w:pPr>
+        <w:pStyle w:val="NoSpacing"/>
+      </w:pPr>
+    </w:p>
+    <w:p>
+      <w:pPr>
+        <w:pStyle w:val="NoSpacing"/>
+      </w:pPr>
+      <w:r>
+        <w:rPr>
+          <w:b/>
+        </w:rPr>
+        <w:t>Passive Fault Tolerance</w:t>
+      </w:r>
+      <w:r>
+        <w:t>:</w:t>
+      </w:r>
+      <w:r>
+        <w:t xml:space="preserve"> </w:t>
+      </w:r>
+      <w:r>
+        <w:t xml:space="preserve">fault masking, e.g. </w:t>
+      </w:r>
+      <w:r>
+        <w:t>TMR</w:t>
+      </w:r>
+    </w:p>
+    <w:p>
+      <w:pPr>
+        <w:pStyle w:val="NoSpacing"/>
+      </w:pPr>
+      <w:r>
+        <w:rPr>
+          <w:b/>
+        </w:rPr>
+        <w:t>Active Fault Tolerance</w:t>
+      </w:r>
+      <w:r>
+        <w:t xml:space="preserve">: </w:t>
+      </w:r>
+      <w:r>
+        <w:t xml:space="preserve">reconfiguration, like </w:t>
+      </w:r>
+      <w:r>
+        <w:t>turning off sets of servers</w:t>
+      </w:r>
+      <w:r>
+        <w:t xml:space="preserve">, e.g. </w:t>
+      </w:r>
+      <w:r>
+        <w:t>Pair and Spare</w:t>
+      </w:r>
+    </w:p>
+    <w:p>
+      <w:pPr>
+        <w:pStyle w:val="NoSpacing"/>
+      </w:pPr>
+    </w:p>
+    <w:p>
+      <w:pPr>
+        <w:pStyle w:val="NoSpacing"/>
+      </w:pPr>
+      <w:r>
+        <w:rPr>
+          <w:b/>
+        </w:rPr>
+        <w:t>Duplication</w:t>
+      </w:r>
+      <w:r>
+        <w:t>:</w:t>
+      </w:r>
+    </w:p>
+    <w:p>
+      <w:pPr>
+        <w:pStyle w:val="NoSpacing"/>
+        <w:numPr>
+          <w:ilvl w:val="0"/>
+          <w:numId w:val="33"/>
+        </w:numPr>
+      </w:pPr>
+      <w:r>
+        <w:t>primary produces an output</w:t>
+      </w:r>
+    </w:p>
+    <w:p>
+      <w:pPr>
+        <w:pStyle w:val="NoSpacing"/>
+        <w:numPr>
+          <w:ilvl w:val="0"/>
+          <w:numId w:val="33"/>
+        </w:numPr>
+      </w:pPr>
+      <w:r>
+        <w:t>secondary produces an output, compared with primary</w:t>
+      </w:r>
+    </w:p>
+    <w:p>
+      <w:pPr>
+        <w:pStyle w:val="NoSpacing"/>
+        <w:numPr>
+          <w:ilvl w:val="0"/>
+          <w:numId w:val="33"/>
+        </w:numPr>
+      </w:pPr>
+      <w:r>
+        <w:t>if outputs in disagreement, ﬂag error</w:t>
+      </w:r>
+    </w:p>
+    <w:p>
+      <w:pPr>
         <w:pStyle w:val="Heading1"/>
       </w:pPr>
       <w:bookmarkStart w:id="21" w:name="_Toc434489845"/>
-      <w:bookmarkStart w:id="22" w:name="_Toc438416767"/>
+      <w:bookmarkStart w:id="22" w:name="_Toc438553027"/>
       <w:r>
         <w:t>Voting Schemes</w:t>
       </w:r>
@@ -8040,7 +8187,7 @@
       <w:pPr>
         <w:pStyle w:val="Heading2"/>
       </w:pPr>
-      <w:bookmarkStart w:id="23" w:name="_Toc438416768"/>
+      <w:bookmarkStart w:id="23" w:name="_Toc438553028"/>
       <w:r>
         <w:t>Information Redundancy</w:t>
       </w:r>
@@ -8135,7 +8282,6 @@
         </w:numPr>
       </w:pPr>
       <w:r>
-        <w:lastRenderedPageBreak/>
         <w:t>Cannot correct errors</w:t>
       </w:r>
     </w:p>
@@ -8223,7 +8369,7 @@
       <w:pPr>
         <w:pStyle w:val="Heading1"/>
       </w:pPr>
-      <w:bookmarkStart w:id="24" w:name="_Toc438416769"/>
+      <w:bookmarkStart w:id="24" w:name="_Toc438553029"/>
       <w:r>
         <w:t>Execution Time</w:t>
       </w:r>
@@ -8303,7 +8449,7 @@
       <w:pPr>
         <w:pStyle w:val="Heading1"/>
       </w:pPr>
-      <w:bookmarkStart w:id="25" w:name="_Toc438416770"/>
+      <w:bookmarkStart w:id="25" w:name="_Toc438553030"/>
       <w:r>
         <w:t>Natural Language Standards</w:t>
       </w:r>
@@ -8488,7 +8634,6 @@
         <w:docPartUnique/>
       </w:docPartObj>
     </w:sdtPr>
-    <w:sdtEndPr/>
     <w:sdtContent>
       <w:sdt>
         <w:sdtPr>
@@ -8498,7 +8643,6 @@
             <w:docPartUnique/>
           </w:docPartObj>
         </w:sdtPr>
-        <w:sdtEndPr/>
         <w:sdtContent>
           <w:p>
             <w:pPr>
@@ -9101,6 +9245,119 @@
     </w:lvl>
   </w:abstractNum>
   <w:abstractNum w:abstractNumId="4" w15:restartNumberingAfterBreak="0">
+    <w:nsid w:val="09B9307A"/>
+    <w:multiLevelType w:val="hybridMultilevel"/>
+    <w:tmpl w:val="00CCDCFC"/>
+    <w:lvl w:ilvl="0" w:tplc="10090001">
+      <w:start w:val="1"/>
+      <w:numFmt w:val="bullet"/>
+      <w:lvlText w:val=""/>
+      <w:lvlJc w:val="left"/>
+      <w:pPr>
+        <w:ind w:left="720" w:hanging="360"/>
+      </w:pPr>
+      <w:rPr>
+        <w:rFonts w:ascii="Symbol" w:hAnsi="Symbol" w:hint="default"/>
+      </w:rPr>
+    </w:lvl>
+    <w:lvl w:ilvl="1" w:tplc="10090003" w:tentative="1">
+      <w:start w:val="1"/>
+      <w:numFmt w:val="bullet"/>
+      <w:lvlText w:val="o"/>
+      <w:lvlJc w:val="left"/>
+      <w:pPr>
+        <w:ind w:left="1440" w:hanging="360"/>
+      </w:pPr>
+      <w:rPr>
+        <w:rFonts w:ascii="Courier New" w:hAnsi="Courier New" w:cs="Courier New" w:hint="default"/>
+      </w:rPr>
+    </w:lvl>
+    <w:lvl w:ilvl="2" w:tplc="10090005" w:tentative="1">
+      <w:start w:val="1"/>
+      <w:numFmt w:val="bullet"/>
+      <w:lvlText w:val=""/>
+      <w:lvlJc w:val="left"/>
+      <w:pPr>
+        <w:ind w:left="2160" w:hanging="360"/>
+      </w:pPr>
+      <w:rPr>
+        <w:rFonts w:ascii="Wingdings" w:hAnsi="Wingdings" w:hint="default"/>
+      </w:rPr>
+    </w:lvl>
+    <w:lvl w:ilvl="3" w:tplc="10090001" w:tentative="1">
+      <w:start w:val="1"/>
+      <w:numFmt w:val="bullet"/>
+      <w:lvlText w:val=""/>
+      <w:lvlJc w:val="left"/>
+      <w:pPr>
+        <w:ind w:left="2880" w:hanging="360"/>
+      </w:pPr>
+      <w:rPr>
+        <w:rFonts w:ascii="Symbol" w:hAnsi="Symbol" w:hint="default"/>
+      </w:rPr>
+    </w:lvl>
+    <w:lvl w:ilvl="4" w:tplc="10090003" w:tentative="1">
+      <w:start w:val="1"/>
+      <w:numFmt w:val="bullet"/>
+      <w:lvlText w:val="o"/>
+      <w:lvlJc w:val="left"/>
+      <w:pPr>
+        <w:ind w:left="3600" w:hanging="360"/>
+      </w:pPr>
+      <w:rPr>
+        <w:rFonts w:ascii="Courier New" w:hAnsi="Courier New" w:cs="Courier New" w:hint="default"/>
+      </w:rPr>
+    </w:lvl>
+    <w:lvl w:ilvl="5" w:tplc="10090005" w:tentative="1">
+      <w:start w:val="1"/>
+      <w:numFmt w:val="bullet"/>
+      <w:lvlText w:val=""/>
+      <w:lvlJc w:val="left"/>
+      <w:pPr>
+        <w:ind w:left="4320" w:hanging="360"/>
+      </w:pPr>
+      <w:rPr>
+        <w:rFonts w:ascii="Wingdings" w:hAnsi="Wingdings" w:hint="default"/>
+      </w:rPr>
+    </w:lvl>
+    <w:lvl w:ilvl="6" w:tplc="10090001" w:tentative="1">
+      <w:start w:val="1"/>
+      <w:numFmt w:val="bullet"/>
+      <w:lvlText w:val=""/>
+      <w:lvlJc w:val="left"/>
+      <w:pPr>
+        <w:ind w:left="5040" w:hanging="360"/>
+      </w:pPr>
+      <w:rPr>
+        <w:rFonts w:ascii="Symbol" w:hAnsi="Symbol" w:hint="default"/>
+      </w:rPr>
+    </w:lvl>
+    <w:lvl w:ilvl="7" w:tplc="10090003" w:tentative="1">
+      <w:start w:val="1"/>
+      <w:numFmt w:val="bullet"/>
+      <w:lvlText w:val="o"/>
+      <w:lvlJc w:val="left"/>
+      <w:pPr>
+        <w:ind w:left="5760" w:hanging="360"/>
+      </w:pPr>
+      <w:rPr>
+        <w:rFonts w:ascii="Courier New" w:hAnsi="Courier New" w:cs="Courier New" w:hint="default"/>
+      </w:rPr>
+    </w:lvl>
+    <w:lvl w:ilvl="8" w:tplc="10090005" w:tentative="1">
+      <w:start w:val="1"/>
+      <w:numFmt w:val="bullet"/>
+      <w:lvlText w:val=""/>
+      <w:lvlJc w:val="left"/>
+      <w:pPr>
+        <w:ind w:left="6480" w:hanging="360"/>
+      </w:pPr>
+      <w:rPr>
+        <w:rFonts w:ascii="Wingdings" w:hAnsi="Wingdings" w:hint="default"/>
+      </w:rPr>
+    </w:lvl>
+  </w:abstractNum>
+  <w:abstractNum w:abstractNumId="5" w15:restartNumberingAfterBreak="0">
     <w:nsid w:val="0AEF34BF"/>
     <w:multiLevelType w:val="hybridMultilevel"/>
     <w:tmpl w:val="697C14F8"/>
@@ -9213,7 +9470,7 @@
       </w:rPr>
     </w:lvl>
   </w:abstractNum>
-  <w:abstractNum w:abstractNumId="5" w15:restartNumberingAfterBreak="0">
+  <w:abstractNum w:abstractNumId="6" w15:restartNumberingAfterBreak="0">
     <w:nsid w:val="0C984FAE"/>
     <w:multiLevelType w:val="hybridMultilevel"/>
     <w:tmpl w:val="00807E1C"/>
@@ -9326,7 +9583,7 @@
       </w:rPr>
     </w:lvl>
   </w:abstractNum>
-  <w:abstractNum w:abstractNumId="6" w15:restartNumberingAfterBreak="0">
+  <w:abstractNum w:abstractNumId="7" w15:restartNumberingAfterBreak="0">
     <w:nsid w:val="16FD2D00"/>
     <w:multiLevelType w:val="hybridMultilevel"/>
     <w:tmpl w:val="3DDA4F20"/>
@@ -9439,7 +9696,7 @@
       </w:rPr>
     </w:lvl>
   </w:abstractNum>
-  <w:abstractNum w:abstractNumId="7" w15:restartNumberingAfterBreak="0">
+  <w:abstractNum w:abstractNumId="8" w15:restartNumberingAfterBreak="0">
     <w:nsid w:val="1E4A3D41"/>
     <w:multiLevelType w:val="hybridMultilevel"/>
     <w:tmpl w:val="364C7F34"/>
@@ -9552,7 +9809,7 @@
       </w:rPr>
     </w:lvl>
   </w:abstractNum>
-  <w:abstractNum w:abstractNumId="8" w15:restartNumberingAfterBreak="0">
+  <w:abstractNum w:abstractNumId="9" w15:restartNumberingAfterBreak="0">
     <w:nsid w:val="1EB52DA7"/>
     <w:multiLevelType w:val="hybridMultilevel"/>
     <w:tmpl w:val="55CCE466"/>
@@ -9665,7 +9922,7 @@
       </w:rPr>
     </w:lvl>
   </w:abstractNum>
-  <w:abstractNum w:abstractNumId="9" w15:restartNumberingAfterBreak="0">
+  <w:abstractNum w:abstractNumId="10" w15:restartNumberingAfterBreak="0">
     <w:nsid w:val="21113533"/>
     <w:multiLevelType w:val="hybridMultilevel"/>
     <w:tmpl w:val="42924FCA"/>
@@ -9751,7 +10008,7 @@
       </w:pPr>
     </w:lvl>
   </w:abstractNum>
-  <w:abstractNum w:abstractNumId="10" w15:restartNumberingAfterBreak="0">
+  <w:abstractNum w:abstractNumId="11" w15:restartNumberingAfterBreak="0">
     <w:nsid w:val="258110A3"/>
     <w:multiLevelType w:val="hybridMultilevel"/>
     <w:tmpl w:val="240ADB5E"/>
@@ -9864,7 +10121,7 @@
       </w:rPr>
     </w:lvl>
   </w:abstractNum>
-  <w:abstractNum w:abstractNumId="11" w15:restartNumberingAfterBreak="0">
+  <w:abstractNum w:abstractNumId="12" w15:restartNumberingAfterBreak="0">
     <w:nsid w:val="2EB5107A"/>
     <w:multiLevelType w:val="hybridMultilevel"/>
     <w:tmpl w:val="96360916"/>
@@ -9977,7 +10234,7 @@
       </w:rPr>
     </w:lvl>
   </w:abstractNum>
-  <w:abstractNum w:abstractNumId="12" w15:restartNumberingAfterBreak="0">
+  <w:abstractNum w:abstractNumId="13" w15:restartNumberingAfterBreak="0">
     <w:nsid w:val="373E0476"/>
     <w:multiLevelType w:val="hybridMultilevel"/>
     <w:tmpl w:val="A1445ADA"/>
@@ -10090,7 +10347,7 @@
       </w:rPr>
     </w:lvl>
   </w:abstractNum>
-  <w:abstractNum w:abstractNumId="13" w15:restartNumberingAfterBreak="0">
+  <w:abstractNum w:abstractNumId="14" w15:restartNumberingAfterBreak="0">
     <w:nsid w:val="38752A62"/>
     <w:multiLevelType w:val="hybridMultilevel"/>
     <w:tmpl w:val="50E618C0"/>
@@ -10176,7 +10433,7 @@
       </w:pPr>
     </w:lvl>
   </w:abstractNum>
-  <w:abstractNum w:abstractNumId="14" w15:restartNumberingAfterBreak="0">
+  <w:abstractNum w:abstractNumId="15" w15:restartNumberingAfterBreak="0">
     <w:nsid w:val="4225469B"/>
     <w:multiLevelType w:val="hybridMultilevel"/>
     <w:tmpl w:val="D5DA88FA"/>
@@ -10289,7 +10546,7 @@
       </w:rPr>
     </w:lvl>
   </w:abstractNum>
-  <w:abstractNum w:abstractNumId="15" w15:restartNumberingAfterBreak="0">
+  <w:abstractNum w:abstractNumId="16" w15:restartNumberingAfterBreak="0">
     <w:nsid w:val="44B64C51"/>
     <w:multiLevelType w:val="hybridMultilevel"/>
     <w:tmpl w:val="E63C2D7A"/>
@@ -10402,7 +10659,7 @@
       </w:rPr>
     </w:lvl>
   </w:abstractNum>
-  <w:abstractNum w:abstractNumId="16" w15:restartNumberingAfterBreak="0">
+  <w:abstractNum w:abstractNumId="17" w15:restartNumberingAfterBreak="0">
     <w:nsid w:val="45D12902"/>
     <w:multiLevelType w:val="hybridMultilevel"/>
     <w:tmpl w:val="E676FE74"/>
@@ -10515,7 +10772,7 @@
       </w:rPr>
     </w:lvl>
   </w:abstractNum>
-  <w:abstractNum w:abstractNumId="17" w15:restartNumberingAfterBreak="0">
+  <w:abstractNum w:abstractNumId="18" w15:restartNumberingAfterBreak="0">
     <w:nsid w:val="4D6C685D"/>
     <w:multiLevelType w:val="hybridMultilevel"/>
     <w:tmpl w:val="F19204A4"/>
@@ -10628,7 +10885,7 @@
       </w:rPr>
     </w:lvl>
   </w:abstractNum>
-  <w:abstractNum w:abstractNumId="18" w15:restartNumberingAfterBreak="0">
+  <w:abstractNum w:abstractNumId="19" w15:restartNumberingAfterBreak="0">
     <w:nsid w:val="4F693DC4"/>
     <w:multiLevelType w:val="hybridMultilevel"/>
     <w:tmpl w:val="8F9E2372"/>
@@ -10741,7 +10998,7 @@
       </w:rPr>
     </w:lvl>
   </w:abstractNum>
-  <w:abstractNum w:abstractNumId="19" w15:restartNumberingAfterBreak="0">
+  <w:abstractNum w:abstractNumId="20" w15:restartNumberingAfterBreak="0">
     <w:nsid w:val="4F6A6B2C"/>
     <w:multiLevelType w:val="hybridMultilevel"/>
     <w:tmpl w:val="50E618C0"/>
@@ -10827,7 +11084,7 @@
       </w:pPr>
     </w:lvl>
   </w:abstractNum>
-  <w:abstractNum w:abstractNumId="20" w15:restartNumberingAfterBreak="0">
+  <w:abstractNum w:abstractNumId="21" w15:restartNumberingAfterBreak="0">
     <w:nsid w:val="50A80983"/>
     <w:multiLevelType w:val="hybridMultilevel"/>
     <w:tmpl w:val="5150C594"/>
@@ -10940,7 +11197,7 @@
       </w:rPr>
     </w:lvl>
   </w:abstractNum>
-  <w:abstractNum w:abstractNumId="21" w15:restartNumberingAfterBreak="0">
+  <w:abstractNum w:abstractNumId="22" w15:restartNumberingAfterBreak="0">
     <w:nsid w:val="53F65655"/>
     <w:multiLevelType w:val="hybridMultilevel"/>
     <w:tmpl w:val="A7608400"/>
@@ -11026,7 +11283,7 @@
       </w:pPr>
     </w:lvl>
   </w:abstractNum>
-  <w:abstractNum w:abstractNumId="22" w15:restartNumberingAfterBreak="0">
+  <w:abstractNum w:abstractNumId="23" w15:restartNumberingAfterBreak="0">
     <w:nsid w:val="5BB56C4B"/>
     <w:multiLevelType w:val="hybridMultilevel"/>
     <w:tmpl w:val="B4966CE4"/>
@@ -11139,7 +11396,7 @@
       </w:rPr>
     </w:lvl>
   </w:abstractNum>
-  <w:abstractNum w:abstractNumId="23" w15:restartNumberingAfterBreak="0">
+  <w:abstractNum w:abstractNumId="24" w15:restartNumberingAfterBreak="0">
     <w:nsid w:val="5EC31CF0"/>
     <w:multiLevelType w:val="hybridMultilevel"/>
     <w:tmpl w:val="BA304D82"/>
@@ -11252,7 +11509,7 @@
       </w:rPr>
     </w:lvl>
   </w:abstractNum>
-  <w:abstractNum w:abstractNumId="24" w15:restartNumberingAfterBreak="0">
+  <w:abstractNum w:abstractNumId="25" w15:restartNumberingAfterBreak="0">
     <w:nsid w:val="5EFD4EA7"/>
     <w:multiLevelType w:val="hybridMultilevel"/>
     <w:tmpl w:val="607040BA"/>
@@ -11365,7 +11622,7 @@
       </w:rPr>
     </w:lvl>
   </w:abstractNum>
-  <w:abstractNum w:abstractNumId="25" w15:restartNumberingAfterBreak="0">
+  <w:abstractNum w:abstractNumId="26" w15:restartNumberingAfterBreak="0">
     <w:nsid w:val="601C5D5F"/>
     <w:multiLevelType w:val="hybridMultilevel"/>
     <w:tmpl w:val="C46AC2D4"/>
@@ -11478,7 +11735,7 @@
       </w:rPr>
     </w:lvl>
   </w:abstractNum>
-  <w:abstractNum w:abstractNumId="26" w15:restartNumberingAfterBreak="0">
+  <w:abstractNum w:abstractNumId="27" w15:restartNumberingAfterBreak="0">
     <w:nsid w:val="62DA1ABA"/>
     <w:multiLevelType w:val="hybridMultilevel"/>
     <w:tmpl w:val="E234843E"/>
@@ -11591,7 +11848,7 @@
       </w:rPr>
     </w:lvl>
   </w:abstractNum>
-  <w:abstractNum w:abstractNumId="27" w15:restartNumberingAfterBreak="0">
+  <w:abstractNum w:abstractNumId="28" w15:restartNumberingAfterBreak="0">
     <w:nsid w:val="63D22921"/>
     <w:multiLevelType w:val="hybridMultilevel"/>
     <w:tmpl w:val="0E449916"/>
@@ -11704,7 +11961,7 @@
       </w:rPr>
     </w:lvl>
   </w:abstractNum>
-  <w:abstractNum w:abstractNumId="28" w15:restartNumberingAfterBreak="0">
+  <w:abstractNum w:abstractNumId="29" w15:restartNumberingAfterBreak="0">
     <w:nsid w:val="662977DF"/>
     <w:multiLevelType w:val="hybridMultilevel"/>
     <w:tmpl w:val="7632E462"/>
@@ -11817,7 +12074,7 @@
       </w:rPr>
     </w:lvl>
   </w:abstractNum>
-  <w:abstractNum w:abstractNumId="29" w15:restartNumberingAfterBreak="0">
+  <w:abstractNum w:abstractNumId="30" w15:restartNumberingAfterBreak="0">
     <w:nsid w:val="6FA5693A"/>
     <w:multiLevelType w:val="hybridMultilevel"/>
     <w:tmpl w:val="6DBC467A"/>
@@ -11930,7 +12187,7 @@
       </w:rPr>
     </w:lvl>
   </w:abstractNum>
-  <w:abstractNum w:abstractNumId="30" w15:restartNumberingAfterBreak="0">
+  <w:abstractNum w:abstractNumId="31" w15:restartNumberingAfterBreak="0">
     <w:nsid w:val="727531F4"/>
     <w:multiLevelType w:val="hybridMultilevel"/>
     <w:tmpl w:val="38C8C4BC"/>
@@ -12043,7 +12300,7 @@
       </w:rPr>
     </w:lvl>
   </w:abstractNum>
-  <w:abstractNum w:abstractNumId="31" w15:restartNumberingAfterBreak="0">
+  <w:abstractNum w:abstractNumId="32" w15:restartNumberingAfterBreak="0">
     <w:nsid w:val="799520CF"/>
     <w:multiLevelType w:val="hybridMultilevel"/>
     <w:tmpl w:val="AE6E4A5A"/>
@@ -12129,101 +12386,220 @@
       </w:pPr>
     </w:lvl>
   </w:abstractNum>
+  <w:abstractNum w:abstractNumId="33" w15:restartNumberingAfterBreak="0">
+    <w:nsid w:val="7C6C10BA"/>
+    <w:multiLevelType w:val="hybridMultilevel"/>
+    <w:tmpl w:val="A4FE4ECC"/>
+    <w:lvl w:ilvl="0" w:tplc="10090001">
+      <w:start w:val="1"/>
+      <w:numFmt w:val="bullet"/>
+      <w:lvlText w:val=""/>
+      <w:lvlJc w:val="left"/>
+      <w:pPr>
+        <w:ind w:left="720" w:hanging="360"/>
+      </w:pPr>
+      <w:rPr>
+        <w:rFonts w:ascii="Symbol" w:hAnsi="Symbol" w:hint="default"/>
+      </w:rPr>
+    </w:lvl>
+    <w:lvl w:ilvl="1" w:tplc="10090003" w:tentative="1">
+      <w:start w:val="1"/>
+      <w:numFmt w:val="bullet"/>
+      <w:lvlText w:val="o"/>
+      <w:lvlJc w:val="left"/>
+      <w:pPr>
+        <w:ind w:left="1440" w:hanging="360"/>
+      </w:pPr>
+      <w:rPr>
+        <w:rFonts w:ascii="Courier New" w:hAnsi="Courier New" w:cs="Courier New" w:hint="default"/>
+      </w:rPr>
+    </w:lvl>
+    <w:lvl w:ilvl="2" w:tplc="10090005" w:tentative="1">
+      <w:start w:val="1"/>
+      <w:numFmt w:val="bullet"/>
+      <w:lvlText w:val=""/>
+      <w:lvlJc w:val="left"/>
+      <w:pPr>
+        <w:ind w:left="2160" w:hanging="360"/>
+      </w:pPr>
+      <w:rPr>
+        <w:rFonts w:ascii="Wingdings" w:hAnsi="Wingdings" w:hint="default"/>
+      </w:rPr>
+    </w:lvl>
+    <w:lvl w:ilvl="3" w:tplc="10090001" w:tentative="1">
+      <w:start w:val="1"/>
+      <w:numFmt w:val="bullet"/>
+      <w:lvlText w:val=""/>
+      <w:lvlJc w:val="left"/>
+      <w:pPr>
+        <w:ind w:left="2880" w:hanging="360"/>
+      </w:pPr>
+      <w:rPr>
+        <w:rFonts w:ascii="Symbol" w:hAnsi="Symbol" w:hint="default"/>
+      </w:rPr>
+    </w:lvl>
+    <w:lvl w:ilvl="4" w:tplc="10090003" w:tentative="1">
+      <w:start w:val="1"/>
+      <w:numFmt w:val="bullet"/>
+      <w:lvlText w:val="o"/>
+      <w:lvlJc w:val="left"/>
+      <w:pPr>
+        <w:ind w:left="3600" w:hanging="360"/>
+      </w:pPr>
+      <w:rPr>
+        <w:rFonts w:ascii="Courier New" w:hAnsi="Courier New" w:cs="Courier New" w:hint="default"/>
+      </w:rPr>
+    </w:lvl>
+    <w:lvl w:ilvl="5" w:tplc="10090005" w:tentative="1">
+      <w:start w:val="1"/>
+      <w:numFmt w:val="bullet"/>
+      <w:lvlText w:val=""/>
+      <w:lvlJc w:val="left"/>
+      <w:pPr>
+        <w:ind w:left="4320" w:hanging="360"/>
+      </w:pPr>
+      <w:rPr>
+        <w:rFonts w:ascii="Wingdings" w:hAnsi="Wingdings" w:hint="default"/>
+      </w:rPr>
+    </w:lvl>
+    <w:lvl w:ilvl="6" w:tplc="10090001" w:tentative="1">
+      <w:start w:val="1"/>
+      <w:numFmt w:val="bullet"/>
+      <w:lvlText w:val=""/>
+      <w:lvlJc w:val="left"/>
+      <w:pPr>
+        <w:ind w:left="5040" w:hanging="360"/>
+      </w:pPr>
+      <w:rPr>
+        <w:rFonts w:ascii="Symbol" w:hAnsi="Symbol" w:hint="default"/>
+      </w:rPr>
+    </w:lvl>
+    <w:lvl w:ilvl="7" w:tplc="10090003" w:tentative="1">
+      <w:start w:val="1"/>
+      <w:numFmt w:val="bullet"/>
+      <w:lvlText w:val="o"/>
+      <w:lvlJc w:val="left"/>
+      <w:pPr>
+        <w:ind w:left="5760" w:hanging="360"/>
+      </w:pPr>
+      <w:rPr>
+        <w:rFonts w:ascii="Courier New" w:hAnsi="Courier New" w:cs="Courier New" w:hint="default"/>
+      </w:rPr>
+    </w:lvl>
+    <w:lvl w:ilvl="8" w:tplc="10090005" w:tentative="1">
+      <w:start w:val="1"/>
+      <w:numFmt w:val="bullet"/>
+      <w:lvlText w:val=""/>
+      <w:lvlJc w:val="left"/>
+      <w:pPr>
+        <w:ind w:left="6480" w:hanging="360"/>
+      </w:pPr>
+      <w:rPr>
+        <w:rFonts w:ascii="Wingdings" w:hAnsi="Wingdings" w:hint="default"/>
+      </w:rPr>
+    </w:lvl>
+  </w:abstractNum>
   <w:num w:numId="1">
-    <w:abstractNumId w:val="22"/>
+    <w:abstractNumId w:val="23"/>
   </w:num>
   <w:num w:numId="2">
-    <w:abstractNumId w:val="14"/>
+    <w:abstractNumId w:val="15"/>
   </w:num>
   <w:num w:numId="3">
-    <w:abstractNumId w:val="9"/>
+    <w:abstractNumId w:val="10"/>
   </w:num>
   <w:num w:numId="4">
-    <w:abstractNumId w:val="29"/>
+    <w:abstractNumId w:val="30"/>
   </w:num>
   <w:num w:numId="5">
     <w:abstractNumId w:val="0"/>
   </w:num>
   <w:num w:numId="6">
-    <w:abstractNumId w:val="6"/>
+    <w:abstractNumId w:val="7"/>
   </w:num>
   <w:num w:numId="7">
-    <w:abstractNumId w:val="11"/>
+    <w:abstractNumId w:val="12"/>
   </w:num>
   <w:num w:numId="8">
-    <w:abstractNumId w:val="20"/>
+    <w:abstractNumId w:val="21"/>
   </w:num>
   <w:num w:numId="9">
-    <w:abstractNumId w:val="12"/>
+    <w:abstractNumId w:val="13"/>
   </w:num>
   <w:num w:numId="10">
-    <w:abstractNumId w:val="13"/>
+    <w:abstractNumId w:val="14"/>
   </w:num>
   <w:num w:numId="11">
-    <w:abstractNumId w:val="27"/>
+    <w:abstractNumId w:val="28"/>
   </w:num>
   <w:num w:numId="12">
     <w:abstractNumId w:val="2"/>
   </w:num>
   <w:num w:numId="13">
+    <w:abstractNumId w:val="32"/>
+  </w:num>
+  <w:num w:numId="14">
+    <w:abstractNumId w:val="5"/>
+  </w:num>
+  <w:num w:numId="15">
+    <w:abstractNumId w:val="24"/>
+  </w:num>
+  <w:num w:numId="16">
+    <w:abstractNumId w:val="25"/>
+  </w:num>
+  <w:num w:numId="17">
+    <w:abstractNumId w:val="6"/>
+  </w:num>
+  <w:num w:numId="18">
     <w:abstractNumId w:val="31"/>
   </w:num>
-  <w:num w:numId="14">
-    <w:abstractNumId w:val="4"/>
-  </w:num>
-  <w:num w:numId="15">
-    <w:abstractNumId w:val="23"/>
-  </w:num>
-  <w:num w:numId="16">
-    <w:abstractNumId w:val="24"/>
-  </w:num>
-  <w:num w:numId="17">
-    <w:abstractNumId w:val="5"/>
-  </w:num>
-  <w:num w:numId="18">
-    <w:abstractNumId w:val="30"/>
-  </w:num>
   <w:num w:numId="19">
-    <w:abstractNumId w:val="15"/>
+    <w:abstractNumId w:val="16"/>
   </w:num>
   <w:num w:numId="20">
     <w:abstractNumId w:val="3"/>
   </w:num>
   <w:num w:numId="21">
-    <w:abstractNumId w:val="17"/>
+    <w:abstractNumId w:val="18"/>
   </w:num>
   <w:num w:numId="22">
-    <w:abstractNumId w:val="10"/>
+    <w:abstractNumId w:val="11"/>
   </w:num>
   <w:num w:numId="23">
-    <w:abstractNumId w:val="25"/>
+    <w:abstractNumId w:val="26"/>
   </w:num>
   <w:num w:numId="24">
+    <w:abstractNumId w:val="20"/>
+  </w:num>
+  <w:num w:numId="25">
     <w:abstractNumId w:val="19"/>
   </w:num>
-  <w:num w:numId="25">
-    <w:abstractNumId w:val="18"/>
+  <w:num w:numId="26">
+    <w:abstractNumId w:val="9"/>
   </w:num>
-  <w:num w:numId="26">
+  <w:num w:numId="27">
     <w:abstractNumId w:val="8"/>
   </w:num>
-  <w:num w:numId="27">
-    <w:abstractNumId w:val="7"/>
-  </w:num>
   <w:num w:numId="28">
-    <w:abstractNumId w:val="21"/>
+    <w:abstractNumId w:val="22"/>
   </w:num>
   <w:num w:numId="29">
     <w:abstractNumId w:val="1"/>
   </w:num>
   <w:num w:numId="30">
-    <w:abstractNumId w:val="28"/>
+    <w:abstractNumId w:val="29"/>
   </w:num>
   <w:num w:numId="31">
-    <w:abstractNumId w:val="16"/>
+    <w:abstractNumId w:val="17"/>
   </w:num>
   <w:num w:numId="32">
-    <w:abstractNumId w:val="26"/>
+    <w:abstractNumId w:val="27"/>
+  </w:num>
+  <w:num w:numId="33">
+    <w:abstractNumId w:val="4"/>
+  </w:num>
+  <w:num w:numId="34">
+    <w:abstractNumId w:val="33"/>
   </w:num>
 </w:numbering>
 </file>
@@ -12690,7 +13066,6 @@
   <w:style w:type="character" w:default="1" w:styleId="DefaultParagraphFont">
     <w:name w:val="Default Paragraph Font"/>
     <w:uiPriority w:val="1"/>
-    <w:semiHidden/>
     <w:unhideWhenUsed/>
   </w:style>
   <w:style w:type="table" w:default="1" w:styleId="TableNormal">
@@ -13215,7 +13590,7 @@
 </file>
 
 <file path=customXml/itemProps1.xml><?xml version="1.0" encoding="utf-8"?>
-<ds:datastoreItem xmlns:ds="http://schemas.openxmlformats.org/officeDocument/2006/customXml" ds:itemID="{5FBFEBBF-FD0E-4CD6-B826-44EDAED882D2}">
+<ds:datastoreItem xmlns:ds="http://schemas.openxmlformats.org/officeDocument/2006/customXml" ds:itemID="{12AC78DF-9CE0-4BC7-9D5F-4036E283B332}">
   <ds:schemaRefs>
     <ds:schemaRef ds:uri="http://schemas.openxmlformats.org/officeDocument/2006/bibliography"/>
   </ds:schemaRefs>

</xml_diff>

<commit_message>
end of semester, 4aa4 exam
</commit_message>
<xml_diff>
--- a/SFWR ENG 4AA4.docx
+++ b/SFWR ENG 4AA4.docx
@@ -1996,7 +1996,7 @@
           <v:shape id="_x0000_i1025" type="#_x0000_t75" style="width:90.45pt;height:20.25pt" o:ole="">
             <v:imagedata r:id="rId9" o:title=""/>
           </v:shape>
-          <o:OLEObject Type="Embed" ProgID="Equation.DSMT4" ShapeID="_x0000_i1025" DrawAspect="Content" ObjectID="_1512295176" r:id="rId10"/>
+          <o:OLEObject Type="Embed" ProgID="Equation.DSMT4" ShapeID="_x0000_i1025" DrawAspect="Content" ObjectID="_1512304695" r:id="rId10"/>
         </w:object>
       </w:r>
     </w:p>
@@ -2031,7 +2031,7 @@
           <v:shape id="_x0000_i1026" type="#_x0000_t75" style="width:122.9pt;height:33.3pt" o:ole="">
             <v:imagedata r:id="rId11" o:title=""/>
           </v:shape>
-          <o:OLEObject Type="Embed" ProgID="Equation.DSMT4" ShapeID="_x0000_i1026" DrawAspect="Content" ObjectID="_1512295177" r:id="rId12"/>
+          <o:OLEObject Type="Embed" ProgID="Equation.DSMT4" ShapeID="_x0000_i1026" DrawAspect="Content" ObjectID="_1512304696" r:id="rId12"/>
         </w:object>
       </w:r>
     </w:p>
@@ -2056,7 +2056,7 @@
           <v:shape id="_x0000_i1027" type="#_x0000_t75" style="width:122.9pt;height:33.3pt" o:ole="">
             <v:imagedata r:id="rId13" o:title=""/>
           </v:shape>
-          <o:OLEObject Type="Embed" ProgID="Equation.DSMT4" ShapeID="_x0000_i1027" DrawAspect="Content" ObjectID="_1512295178" r:id="rId14"/>
+          <o:OLEObject Type="Embed" ProgID="Equation.DSMT4" ShapeID="_x0000_i1027" DrawAspect="Content" ObjectID="_1512304697" r:id="rId14"/>
         </w:object>
       </w:r>
     </w:p>
@@ -2090,7 +2090,7 @@
           <v:shape id="_x0000_i1028" type="#_x0000_t75" style="width:338.6pt;height:96.4pt" o:ole="">
             <v:imagedata r:id="rId15" o:title=""/>
           </v:shape>
-          <o:OLEObject Type="Embed" ProgID="Equation.DSMT4" ShapeID="_x0000_i1028" DrawAspect="Content" ObjectID="_1512295179" r:id="rId16"/>
+          <o:OLEObject Type="Embed" ProgID="Equation.DSMT4" ShapeID="_x0000_i1028" DrawAspect="Content" ObjectID="_1512304698" r:id="rId16"/>
         </w:object>
       </w:r>
     </w:p>
@@ -2114,7 +2114,7 @@
           <v:shape id="_x0000_i1029" type="#_x0000_t75" style="width:354.35pt;height:38.1pt" o:ole="">
             <v:imagedata r:id="rId17" o:title=""/>
           </v:shape>
-          <o:OLEObject Type="Embed" ProgID="Equation.DSMT4" ShapeID="_x0000_i1029" DrawAspect="Content" ObjectID="_1512295180" r:id="rId18"/>
+          <o:OLEObject Type="Embed" ProgID="Equation.DSMT4" ShapeID="_x0000_i1029" DrawAspect="Content" ObjectID="_1512304699" r:id="rId18"/>
         </w:object>
       </w:r>
     </w:p>
@@ -2138,7 +2138,7 @@
           <v:shape id="_x0000_i1030" type="#_x0000_t75" style="width:92.25pt;height:91.05pt" o:ole="">
             <v:imagedata r:id="rId19" o:title=""/>
           </v:shape>
-          <o:OLEObject Type="Embed" ProgID="Equation.DSMT4" ShapeID="_x0000_i1030" DrawAspect="Content" ObjectID="_1512295181" r:id="rId20"/>
+          <o:OLEObject Type="Embed" ProgID="Equation.DSMT4" ShapeID="_x0000_i1030" DrawAspect="Content" ObjectID="_1512304700" r:id="rId20"/>
         </w:object>
       </w:r>
     </w:p>
@@ -2154,7 +2154,7 @@
           <v:shape id="_x0000_i1031" type="#_x0000_t75" style="width:36pt;height:58.3pt" o:ole="">
             <v:imagedata r:id="rId21" o:title=""/>
           </v:shape>
-          <o:OLEObject Type="Embed" ProgID="Equation.DSMT4" ShapeID="_x0000_i1031" DrawAspect="Content" ObjectID="_1512295182" r:id="rId22"/>
+          <o:OLEObject Type="Embed" ProgID="Equation.DSMT4" ShapeID="_x0000_i1031" DrawAspect="Content" ObjectID="_1512304701" r:id="rId22"/>
         </w:object>
       </w:r>
     </w:p>
@@ -2170,7 +2170,7 @@
           <v:shape id="_x0000_i1032" type="#_x0000_t75" style="width:32.75pt;height:19.05pt" o:ole="">
             <v:imagedata r:id="rId23" o:title=""/>
           </v:shape>
-          <o:OLEObject Type="Embed" ProgID="Equation.DSMT4" ShapeID="_x0000_i1032" DrawAspect="Content" ObjectID="_1512295183" r:id="rId24"/>
+          <o:OLEObject Type="Embed" ProgID="Equation.DSMT4" ShapeID="_x0000_i1032" DrawAspect="Content" ObjectID="_1512304702" r:id="rId24"/>
         </w:object>
       </w:r>
     </w:p>
@@ -2186,7 +2186,7 @@
           <v:shape id="_x0000_i1033" type="#_x0000_t75" style="width:66.65pt;height:54.45pt" o:ole="">
             <v:imagedata r:id="rId25" o:title=""/>
           </v:shape>
-          <o:OLEObject Type="Embed" ProgID="Equation.DSMT4" ShapeID="_x0000_i1033" DrawAspect="Content" ObjectID="_1512295184" r:id="rId26"/>
+          <o:OLEObject Type="Embed" ProgID="Equation.DSMT4" ShapeID="_x0000_i1033" DrawAspect="Content" ObjectID="_1512304703" r:id="rId26"/>
         </w:object>
       </w:r>
     </w:p>
@@ -2202,7 +2202,7 @@
           <v:shape id="_x0000_i1034" type="#_x0000_t75" style="width:54.45pt;height:54.45pt" o:ole="">
             <v:imagedata r:id="rId27" o:title=""/>
           </v:shape>
-          <o:OLEObject Type="Embed" ProgID="Equation.DSMT4" ShapeID="_x0000_i1034" DrawAspect="Content" ObjectID="_1512295185" r:id="rId28"/>
+          <o:OLEObject Type="Embed" ProgID="Equation.DSMT4" ShapeID="_x0000_i1034" DrawAspect="Content" ObjectID="_1512304704" r:id="rId28"/>
         </w:object>
       </w:r>
     </w:p>
@@ -2237,7 +2237,7 @@
           <v:shape id="_x0000_i1035" type="#_x0000_t75" style="width:99.95pt;height:83pt" o:ole="">
             <v:imagedata r:id="rId29" o:title=""/>
           </v:shape>
-          <o:OLEObject Type="Embed" ProgID="Equation.DSMT4" ShapeID="_x0000_i1035" DrawAspect="Content" ObjectID="_1512295186" r:id="rId30"/>
+          <o:OLEObject Type="Embed" ProgID="Equation.DSMT4" ShapeID="_x0000_i1035" DrawAspect="Content" ObjectID="_1512304705" r:id="rId30"/>
         </w:object>
       </w:r>
     </w:p>
@@ -2272,7 +2272,7 @@
           <v:shape id="_x0000_i1036" type="#_x0000_t75" style="width:80.05pt;height:19.65pt" o:ole="">
             <v:imagedata r:id="rId31" o:title=""/>
           </v:shape>
-          <o:OLEObject Type="Embed" ProgID="Equation.DSMT4" ShapeID="_x0000_i1036" DrawAspect="Content" ObjectID="_1512295187" r:id="rId32"/>
+          <o:OLEObject Type="Embed" ProgID="Equation.DSMT4" ShapeID="_x0000_i1036" DrawAspect="Content" ObjectID="_1512304706" r:id="rId32"/>
         </w:object>
       </w:r>
     </w:p>
@@ -2483,7 +2483,7 @@
           <v:shape id="_x0000_i1037" type="#_x0000_t75" style="width:51.75pt;height:35.1pt" o:ole="">
             <v:imagedata r:id="rId33" o:title=""/>
           </v:shape>
-          <o:OLEObject Type="Embed" ProgID="Equation.DSMT4" ShapeID="_x0000_i1037" DrawAspect="Content" ObjectID="_1512295188" r:id="rId34"/>
+          <o:OLEObject Type="Embed" ProgID="Equation.DSMT4" ShapeID="_x0000_i1037" DrawAspect="Content" ObjectID="_1512304707" r:id="rId34"/>
         </w:object>
       </w:r>
     </w:p>
@@ -3006,7 +3006,7 @@
           <v:shape id="_x0000_i1038" type="#_x0000_t75" style="width:63.95pt;height:27.05pt" o:ole="">
             <v:imagedata r:id="rId35" o:title=""/>
           </v:shape>
-          <o:OLEObject Type="Embed" ProgID="Equation.DSMT4" ShapeID="_x0000_i1038" DrawAspect="Content" ObjectID="_1512295189" r:id="rId36"/>
+          <o:OLEObject Type="Embed" ProgID="Equation.DSMT4" ShapeID="_x0000_i1038" DrawAspect="Content" ObjectID="_1512304708" r:id="rId36"/>
         </w:object>
       </w:r>
     </w:p>
@@ -3202,7 +3202,7 @@
           <v:shape id="_x0000_i1039" type="#_x0000_t75" style="width:66.65pt;height:26.5pt" o:ole="">
             <v:imagedata r:id="rId37" o:title=""/>
           </v:shape>
-          <o:OLEObject Type="Embed" ProgID="Equation.DSMT4" ShapeID="_x0000_i1039" DrawAspect="Content" ObjectID="_1512295190" r:id="rId38"/>
+          <o:OLEObject Type="Embed" ProgID="Equation.DSMT4" ShapeID="_x0000_i1039" DrawAspect="Content" ObjectID="_1512304709" r:id="rId38"/>
         </w:object>
       </w:r>
     </w:p>
@@ -4006,8 +4006,6 @@
         <w:pStyle w:val="Heading1"/>
       </w:pPr>
       <w:bookmarkStart w:id="11" w:name="_Toc438553018"/>
-      <w:bookmarkStart w:id="12" w:name="_GoBack"/>
-      <w:bookmarkEnd w:id="12"/>
       <w:r>
         <w:t>Sporadic Server</w:t>
       </w:r>
@@ -4419,166 +4417,68 @@
         <w:pStyle w:val="NoSpacing"/>
       </w:pPr>
       <w:r>
-        <w:t>We don’t use K</w:t>
+        <w:rPr>
+          <w:b/>
+        </w:rPr>
+        <w:t>O</w:t>
+      </w:r>
+      <w:r>
+        <w:rPr>
+          <w:b/>
+        </w:rPr>
+        <w:t>pen loop response</w:t>
+      </w:r>
+      <w:r>
+        <w:t>: plant with no control</w:t>
+      </w:r>
+    </w:p>
+    <w:p>
+      <w:pPr>
+        <w:pStyle w:val="NoSpacing"/>
+      </w:pPr>
+    </w:p>
+    <w:p>
+      <w:pPr>
+        <w:pStyle w:val="NoSpacing"/>
+      </w:pPr>
+      <w:r>
+        <w:rPr>
+          <w:b/>
+        </w:rPr>
+        <w:t xml:space="preserve">Effective Utilization </w:t>
+      </w:r>
+      <w:r>
+        <w:t>[δ]</w:t>
+      </w:r>
+      <w:r>
+        <w:t>:</w:t>
+      </w:r>
+    </w:p>
+    <w:p>
+      <w:pPr>
+        <w:pStyle w:val="NoSpacing"/>
+      </w:pPr>
+    </w:p>
+    <w:p>
+      <w:pPr>
+        <w:pStyle w:val="NoSpacing"/>
+      </w:pPr>
+      <w:r>
+        <w:t>U = U</w:t>
       </w:r>
       <w:r>
         <w:rPr>
           <w:vertAlign w:val="subscript"/>
         </w:rPr>
-        <w:t>d</w:t>
-      </w:r>
-      <w:r>
-        <w:t xml:space="preserve"> because it looks at the derivative regardless of the size of the error function. If your error is a sine function with a small amplitude, K</w:t>
+        <w:t>periodic</w:t>
+      </w:r>
+      <w:r>
+        <w:t xml:space="preserve"> + δU</w:t>
       </w:r>
       <w:r>
         <w:rPr>
           <w:vertAlign w:val="subscript"/>
         </w:rPr>
-        <w:t>d</w:t>
-      </w:r>
-      <w:r>
-        <w:t xml:space="preserve"> will only take the derivative into account and it will overcompensate.</w:t>
-      </w:r>
-    </w:p>
-    <w:p>
-      <w:pPr>
-        <w:pStyle w:val="NoSpacing"/>
-      </w:pPr>
-    </w:p>
-    <w:p>
-      <w:pPr>
-        <w:pStyle w:val="NoSpacing"/>
-      </w:pPr>
-      <w:r>
-        <w:rPr>
-          <w:b/>
-        </w:rPr>
-        <w:t>O</w:t>
-      </w:r>
-      <w:r>
-        <w:rPr>
-          <w:b/>
-        </w:rPr>
-        <w:t>pen loop response</w:t>
-      </w:r>
-      <w:r>
-        <w:t>: plant with no control</w:t>
-      </w:r>
-    </w:p>
-    <w:p>
-      <w:pPr>
-        <w:pStyle w:val="NoSpacing"/>
-      </w:pPr>
-    </w:p>
-    <w:p>
-      <w:pPr>
-        <w:pStyle w:val="NoSpacing"/>
-      </w:pPr>
-      <w:r>
-        <w:rPr>
-          <w:b/>
-        </w:rPr>
-        <w:t>Ziegler-Nichols Tuning Rule</w:t>
-      </w:r>
-      <w:r>
-        <w:t>: a PID tuning rule</w:t>
-      </w:r>
-    </w:p>
-    <w:p>
-      <w:pPr>
-        <w:pStyle w:val="NoSpacing"/>
-      </w:pPr>
-      <w:r>
-        <w:t xml:space="preserve">Look at the </w:t>
-      </w:r>
-      <w:r>
-        <w:rPr>
-          <w:i/>
-        </w:rPr>
-        <w:t>open loop response</w:t>
-      </w:r>
-      <w:r>
-        <w:t>. It could have a longer rise time / overshoot than preferred.</w:t>
-      </w:r>
-    </w:p>
-    <w:p>
-      <w:pPr>
-        <w:pStyle w:val="NoSpacing"/>
-        <w:numPr>
-          <w:ilvl w:val="0"/>
-          <w:numId w:val="10"/>
-        </w:numPr>
-      </w:pPr>
-      <w:r>
-        <w:t>Tangent to curve on upslope</w:t>
-      </w:r>
-    </w:p>
-    <w:p>
-      <w:pPr>
-        <w:pStyle w:val="NoSpacing"/>
-      </w:pPr>
-    </w:p>
-    <w:p>
-      <w:pPr>
-        <w:pStyle w:val="NoSpacing"/>
-      </w:pPr>
-      <w:r>
-        <w:t xml:space="preserve">High sample rate </w:t>
-      </w:r>
-      <w:r>
-        <w:sym w:font="Wingdings" w:char="F0E0"/>
-      </w:r>
-      <w:r>
-        <w:t xml:space="preserve"> lots of high frequency noise</w:t>
-      </w:r>
-    </w:p>
-    <w:p>
-      <w:pPr>
-        <w:pStyle w:val="NoSpacing"/>
-      </w:pPr>
-    </w:p>
-    <w:p>
-      <w:pPr>
-        <w:pStyle w:val="NoSpacing"/>
-      </w:pPr>
-      <w:r>
-        <w:rPr>
-          <w:b/>
-        </w:rPr>
-        <w:t xml:space="preserve">Effective Utilization </w:t>
-      </w:r>
-      <w:r>
-        <w:t>[δ]</w:t>
-      </w:r>
-      <w:r>
-        <w:t>:</w:t>
-      </w:r>
-    </w:p>
-    <w:p>
-      <w:pPr>
-        <w:pStyle w:val="NoSpacing"/>
-      </w:pPr>
-    </w:p>
-    <w:p>
-      <w:pPr>
-        <w:pStyle w:val="NoSpacing"/>
-      </w:pPr>
-      <w:r>
-        <w:t>U = U</w:t>
-      </w:r>
-      <w:r>
-        <w:rPr>
-          <w:vertAlign w:val="subscript"/>
-        </w:rPr>
-        <w:t>periodic</w:t>
-      </w:r>
-      <w:r>
-        <w:t xml:space="preserve"> + δU</w:t>
-      </w:r>
-      <w:r>
-        <w:rPr>
-          <w:vertAlign w:val="subscript"/>
-        </w:rPr>
         <w:t>sporadic</w:t>
       </w:r>
       <w:r>
@@ -4614,6 +4514,27 @@
         <w:pStyle w:val="NoSpacing"/>
       </w:pPr>
       <w:r>
+        <w:t>[i]: all previous</w:t>
+      </w:r>
+    </w:p>
+    <w:p>
+      <w:pPr>
+        <w:pStyle w:val="NoSpacing"/>
+      </w:pPr>
+      <w:r>
+        <w:t>[k]: current index</w:t>
+      </w:r>
+    </w:p>
+    <w:p>
+      <w:pPr>
+        <w:pStyle w:val="NoSpacing"/>
+      </w:pPr>
+    </w:p>
+    <w:p>
+      <w:pPr>
+        <w:pStyle w:val="NoSpacing"/>
+      </w:pPr>
+      <w:r>
         <w:rPr>
           <w:b/>
         </w:rPr>
@@ -4635,6 +4556,14 @@
       </w:r>
       <w:r>
         <w:t>: check of stuff</w:t>
+      </w:r>
+    </w:p>
+    <w:p>
+      <w:pPr>
+        <w:pStyle w:val="NoSpacing"/>
+      </w:pPr>
+      <w:r>
+        <w:t>[ζ]: time spent processing task already</w:t>
       </w:r>
     </w:p>
     <w:p>
@@ -4649,7 +4578,7 @@
           <v:shape id="_x0000_i1040" type="#_x0000_t75" style="width:194.3pt;height:38.1pt" o:ole="">
             <v:imagedata r:id="rId39" o:title=""/>
           </v:shape>
-          <o:OLEObject Type="Embed" ProgID="Equation.DSMT4" ShapeID="_x0000_i1040" DrawAspect="Content" ObjectID="_1512295191" r:id="rId40"/>
+          <o:OLEObject Type="Embed" ProgID="Equation.DSMT4" ShapeID="_x0000_i1040" DrawAspect="Content" ObjectID="_1512304710" r:id="rId40"/>
         </w:object>
       </w:r>
     </w:p>
@@ -4770,11 +4699,11 @@
       <w:pPr>
         <w:pStyle w:val="Heading1"/>
       </w:pPr>
-      <w:bookmarkStart w:id="13" w:name="_Toc438553019"/>
+      <w:bookmarkStart w:id="12" w:name="_Toc438553019"/>
       <w:r>
         <w:t>Clocks</w:t>
       </w:r>
-      <w:bookmarkEnd w:id="13"/>
+      <w:bookmarkEnd w:id="12"/>
     </w:p>
     <w:p>
       <w:pPr>
@@ -4816,7 +4745,19 @@
         <w:t>;</w:t>
       </w:r>
       <w:r>
-        <w:t xml:space="preserve"> has real time</w:t>
+        <w:t xml:space="preserve"> </w:t>
+      </w:r>
+      <w:r>
+        <w:t>a.k.a.</w:t>
+      </w:r>
+      <w:r>
+        <w:t xml:space="preserve"> </w:t>
+      </w:r>
+      <w:r>
+        <w:rPr>
+          <w:b/>
+        </w:rPr>
+        <w:t>real time</w:t>
       </w:r>
     </w:p>
     <w:p>
@@ -4893,6 +4834,12 @@
         <w:rPr>
           <w:b/>
         </w:rPr>
+        <w:t xml:space="preserve">Error Per Second </w:t>
+      </w:r>
+      <w:r>
+        <w:rPr>
+          <w:b/>
+        </w:rPr>
         <w:t>(</w:t>
       </w:r>
       <w:r>
@@ -4947,13 +4894,22 @@
         <w:t>Reset time</w:t>
       </w:r>
       <w:r>
-        <w:t xml:space="preserve"> [r]: the </w:t>
-      </w:r>
-      <w:r>
-        <w:t xml:space="preserve">real </w:t>
-      </w:r>
-      <w:r>
-        <w:t xml:space="preserve">time you set the clock to </w:t>
+        <w:t xml:space="preserve"> [r]: the</w:t>
+      </w:r>
+      <w:r>
+        <w:t xml:space="preserve"> time on a </w:t>
+      </w:r>
+      <w:r>
+        <w:rPr>
+          <w:i/>
+        </w:rPr>
+        <w:t>standard clock</w:t>
+      </w:r>
+      <w:r>
+        <w:t xml:space="preserve"> at which</w:t>
+      </w:r>
+      <w:r>
+        <w:t xml:space="preserve"> you set the clock to </w:t>
       </w:r>
       <w:r>
         <w:t>when you</w:t>
@@ -4987,7 +4943,16 @@
         <w:t xml:space="preserve"> [E]</w:t>
       </w:r>
       <w:r>
-        <w:t>: rate of change of the clock value away from a perfect clock (each second)</w:t>
+        <w:t xml:space="preserve">: rate of change of the clock value away from </w:t>
+      </w:r>
+      <w:r>
+        <w:rPr>
+          <w:i/>
+        </w:rPr>
+        <w:t>real time</w:t>
+      </w:r>
+      <w:r>
+        <w:t xml:space="preserve"> (each second)</w:t>
       </w:r>
     </w:p>
     <w:p>
@@ -5039,7 +5004,7 @@
           <v:shape id="_x0000_i1041" type="#_x0000_t75" style="width:1in;height:38.1pt" o:ole="">
             <v:imagedata r:id="rId41" o:title=""/>
           </v:shape>
-          <o:OLEObject Type="Embed" ProgID="Equation.DSMT4" ShapeID="_x0000_i1041" DrawAspect="Content" ObjectID="_1512295192" r:id="rId42"/>
+          <o:OLEObject Type="Embed" ProgID="Equation.DSMT4" ShapeID="_x0000_i1041" DrawAspect="Content" ObjectID="_1512304711" r:id="rId42"/>
         </w:object>
       </w:r>
     </w:p>
@@ -5059,7 +5024,34 @@
         <w:t>Reset Error</w:t>
       </w:r>
       <w:r>
-        <w:t xml:space="preserve"> [ε]: error between actual time and time clock was set to at reset</w:t>
+        <w:t xml:space="preserve"> [ε]: error between </w:t>
+      </w:r>
+      <w:r>
+        <w:rPr>
+          <w:i/>
+        </w:rPr>
+        <w:t>real</w:t>
+      </w:r>
+      <w:r>
+        <w:rPr>
+          <w:i/>
+        </w:rPr>
+        <w:t xml:space="preserve"> time</w:t>
+      </w:r>
+      <w:r>
+        <w:t xml:space="preserve"> and </w:t>
+      </w:r>
+      <w:r>
+        <w:rPr>
+          <w:i/>
+        </w:rPr>
+        <w:t>reset</w:t>
+      </w:r>
+      <w:r>
+        <w:rPr>
+          <w:i/>
+        </w:rPr>
+        <w:t xml:space="preserve"> time</w:t>
       </w:r>
     </w:p>
     <w:p>
@@ -5145,7 +5137,13 @@
         <w:pStyle w:val="NoSpacing"/>
       </w:pPr>
       <w:r>
-        <w:t>Real time will be within this interval – [</w:t>
+        <w:t>Real time interval</w:t>
+      </w:r>
+      <w:r>
+        <w:t>:</w:t>
+      </w:r>
+      <w:r>
+        <w:t xml:space="preserve"> [</w:t>
       </w:r>
       <w:r>
         <w:t>C</w:t>
@@ -5232,7 +5230,7 @@
           <v:shape id="_x0000_i1042" type="#_x0000_t75" style="width:61pt;height:38.1pt" o:ole="">
             <v:imagedata r:id="rId43" o:title=""/>
           </v:shape>
-          <o:OLEObject Type="Embed" ProgID="Equation.DSMT4" ShapeID="_x0000_i1042" DrawAspect="Content" ObjectID="_1512295193" r:id="rId44"/>
+          <o:OLEObject Type="Embed" ProgID="Equation.DSMT4" ShapeID="_x0000_i1042" DrawAspect="Content" ObjectID="_1512304712" r:id="rId44"/>
         </w:object>
       </w:r>
     </w:p>
@@ -5248,11 +5246,11 @@
       <w:pPr>
         <w:pStyle w:val="Heading2"/>
       </w:pPr>
-      <w:bookmarkStart w:id="14" w:name="_Toc438553020"/>
+      <w:bookmarkStart w:id="13" w:name="_Toc438553020"/>
       <w:r>
         <w:t>Cristian’s Algorithm</w:t>
       </w:r>
-      <w:bookmarkEnd w:id="14"/>
+      <w:bookmarkEnd w:id="13"/>
     </w:p>
     <w:p>
       <w:pPr>
@@ -5358,7 +5356,7 @@
           <v:shape id="_x0000_i1043" type="#_x0000_t75" style="width:99.05pt;height:30.65pt" o:ole="">
             <v:imagedata r:id="rId45" o:title=""/>
           </v:shape>
-          <o:OLEObject Type="Embed" ProgID="Equation.DSMT4" ShapeID="_x0000_i1043" DrawAspect="Content" ObjectID="_1512295194" r:id="rId46"/>
+          <o:OLEObject Type="Embed" ProgID="Equation.DSMT4" ShapeID="_x0000_i1043" DrawAspect="Content" ObjectID="_1512304713" r:id="rId46"/>
         </w:object>
       </w:r>
     </w:p>
@@ -5377,7 +5375,7 @@
           <v:shape id="_x0000_i1044" type="#_x0000_t75" style="width:61pt;height:30.65pt" o:ole="">
             <v:imagedata r:id="rId47" o:title=""/>
           </v:shape>
-          <o:OLEObject Type="Embed" ProgID="Equation.DSMT4" ShapeID="_x0000_i1044" DrawAspect="Content" ObjectID="_1512295195" r:id="rId48"/>
+          <o:OLEObject Type="Embed" ProgID="Equation.DSMT4" ShapeID="_x0000_i1044" DrawAspect="Content" ObjectID="_1512304714" r:id="rId48"/>
         </w:object>
       </w:r>
     </w:p>
@@ -5405,11 +5403,11 @@
       <w:pPr>
         <w:pStyle w:val="Heading2"/>
       </w:pPr>
-      <w:bookmarkStart w:id="15" w:name="_Toc438553021"/>
+      <w:bookmarkStart w:id="14" w:name="_Toc438553021"/>
       <w:r>
         <w:t>Berkeley</w:t>
       </w:r>
-      <w:bookmarkEnd w:id="15"/>
+      <w:bookmarkEnd w:id="14"/>
     </w:p>
     <w:p>
       <w:pPr>
@@ -5617,11 +5615,11 @@
       <w:pPr>
         <w:pStyle w:val="Heading1"/>
       </w:pPr>
-      <w:bookmarkStart w:id="16" w:name="_Toc438553022"/>
+      <w:bookmarkStart w:id="15" w:name="_Toc438553022"/>
       <w:r>
         <w:t>PID Control</w:t>
       </w:r>
-      <w:bookmarkEnd w:id="16"/>
+      <w:bookmarkEnd w:id="15"/>
     </w:p>
     <w:p>
       <w:pPr>
@@ -5647,7 +5645,7 @@
           <v:shape id="_x0000_i1045" type="#_x0000_t75" style="width:65.15pt;height:30.65pt" o:ole="">
             <v:imagedata r:id="rId50" o:title=""/>
           </v:shape>
-          <o:OLEObject Type="Embed" ProgID="Equation.DSMT4" ShapeID="_x0000_i1045" DrawAspect="Content" ObjectID="_1512295196" r:id="rId51"/>
+          <o:OLEObject Type="Embed" ProgID="Equation.DSMT4" ShapeID="_x0000_i1045" DrawAspect="Content" ObjectID="_1512304715" r:id="rId51"/>
         </w:object>
       </w:r>
     </w:p>
@@ -5754,7 +5752,7 @@
           <v:shape id="_x0000_i1046" type="#_x0000_t75" style="width:190.1pt;height:38.7pt" o:ole="">
             <v:imagedata r:id="rId53" o:title=""/>
           </v:shape>
-          <o:OLEObject Type="Embed" ProgID="Equation.DSMT4" ShapeID="_x0000_i1046" DrawAspect="Content" ObjectID="_1512295197" r:id="rId54"/>
+          <o:OLEObject Type="Embed" ProgID="Equation.DSMT4" ShapeID="_x0000_i1046" DrawAspect="Content" ObjectID="_1512304716" r:id="rId54"/>
         </w:object>
       </w:r>
     </w:p>
@@ -5783,7 +5781,7 @@
           <v:shape id="_x0000_i1047" type="#_x0000_t75" style="width:120.2pt;height:38.7pt" o:ole="">
             <v:imagedata r:id="rId55" o:title=""/>
           </v:shape>
-          <o:OLEObject Type="Embed" ProgID="Equation.DSMT4" ShapeID="_x0000_i1047" DrawAspect="Content" ObjectID="_1512295198" r:id="rId56"/>
+          <o:OLEObject Type="Embed" ProgID="Equation.DSMT4" ShapeID="_x0000_i1047" DrawAspect="Content" ObjectID="_1512304717" r:id="rId56"/>
         </w:object>
       </w:r>
       <w:r>
@@ -5794,7 +5792,7 @@
           <v:shape id="_x0000_i1048" type="#_x0000_t75" style="width:131.8pt;height:39.25pt" o:ole="">
             <v:imagedata r:id="rId57" o:title=""/>
           </v:shape>
-          <o:OLEObject Type="Embed" ProgID="Equation.DSMT4" ShapeID="_x0000_i1048" DrawAspect="Content" ObjectID="_1512295199" r:id="rId58"/>
+          <o:OLEObject Type="Embed" ProgID="Equation.DSMT4" ShapeID="_x0000_i1048" DrawAspect="Content" ObjectID="_1512304718" r:id="rId58"/>
         </w:object>
       </w:r>
     </w:p>
@@ -5826,7 +5824,7 @@
           <v:shape id="_x0000_i1049" type="#_x0000_t75" style="width:260.95pt;height:38.7pt" o:ole="">
             <v:imagedata r:id="rId59" o:title=""/>
           </v:shape>
-          <o:OLEObject Type="Embed" ProgID="Equation.DSMT4" ShapeID="_x0000_i1049" DrawAspect="Content" ObjectID="_1512295200" r:id="rId60"/>
+          <o:OLEObject Type="Embed" ProgID="Equation.DSMT4" ShapeID="_x0000_i1049" DrawAspect="Content" ObjectID="_1512304719" r:id="rId60"/>
         </w:object>
       </w:r>
     </w:p>
@@ -5888,7 +5886,7 @@
           <v:shape id="_x0000_i1050" type="#_x0000_t75" style="width:156.8pt;height:40.15pt" o:ole="">
             <v:imagedata r:id="rId61" o:title=""/>
           </v:shape>
-          <o:OLEObject Type="Embed" ProgID="Equation.DSMT4" ShapeID="_x0000_i1050" DrawAspect="Content" ObjectID="_1512295201" r:id="rId62"/>
+          <o:OLEObject Type="Embed" ProgID="Equation.DSMT4" ShapeID="_x0000_i1050" DrawAspect="Content" ObjectID="_1512304720" r:id="rId62"/>
         </w:object>
       </w:r>
       <w:r>
@@ -5899,7 +5897,7 @@
           <v:shape id="_x0000_i1051" type="#_x0000_t75" style="width:169pt;height:84.2pt" o:ole="">
             <v:imagedata r:id="rId63" o:title=""/>
           </v:shape>
-          <o:OLEObject Type="Embed" ProgID="Equation.DSMT4" ShapeID="_x0000_i1051" DrawAspect="Content" ObjectID="_1512295202" r:id="rId64"/>
+          <o:OLEObject Type="Embed" ProgID="Equation.DSMT4" ShapeID="_x0000_i1051" DrawAspect="Content" ObjectID="_1512304721" r:id="rId64"/>
         </w:object>
       </w:r>
     </w:p>
@@ -5915,7 +5913,7 @@
           <v:shape id="_x0000_i1052" type="#_x0000_t75" style="width:180pt;height:26.5pt" o:ole="">
             <v:imagedata r:id="rId65" o:title=""/>
           </v:shape>
-          <o:OLEObject Type="Embed" ProgID="Equation.DSMT4" ShapeID="_x0000_i1052" DrawAspect="Content" ObjectID="_1512295203" r:id="rId66"/>
+          <o:OLEObject Type="Embed" ProgID="Equation.DSMT4" ShapeID="_x0000_i1052" DrawAspect="Content" ObjectID="_1512304722" r:id="rId66"/>
         </w:object>
       </w:r>
       <w:r>
@@ -5957,6 +5955,56 @@
         <w:pStyle w:val="NoSpacing"/>
       </w:pPr>
       <w:r>
+        <w:t>We don’t use K</w:t>
+      </w:r>
+      <w:r>
+        <w:rPr>
+          <w:vertAlign w:val="subscript"/>
+        </w:rPr>
+        <w:t>d</w:t>
+      </w:r>
+      <w:r>
+        <w:t xml:space="preserve"> because it looks at the derivative regardless of the size of the error function. If your error is a sine function with a small amplitude, K</w:t>
+      </w:r>
+      <w:r>
+        <w:rPr>
+          <w:vertAlign w:val="subscript"/>
+        </w:rPr>
+        <w:t>d</w:t>
+      </w:r>
+      <w:r>
+        <w:t xml:space="preserve"> will only take the derivative into account and it will overcompensate.</w:t>
+      </w:r>
+    </w:p>
+    <w:p>
+      <w:pPr>
+        <w:pStyle w:val="NoSpacing"/>
+      </w:pPr>
+    </w:p>
+    <w:p>
+      <w:pPr>
+        <w:pStyle w:val="NoSpacing"/>
+      </w:pPr>
+      <w:r>
+        <w:t xml:space="preserve">High sample rate </w:t>
+      </w:r>
+      <w:r>
+        <w:sym w:font="Wingdings" w:char="F0E0"/>
+      </w:r>
+      <w:r>
+        <w:t xml:space="preserve"> lots of high frequency noise</w:t>
+      </w:r>
+    </w:p>
+    <w:p>
+      <w:pPr>
+        <w:pStyle w:val="NoSpacing"/>
+      </w:pPr>
+    </w:p>
+    <w:p>
+      <w:pPr>
+        <w:pStyle w:val="NoSpacing"/>
+      </w:pPr>
+      <w:r>
         <w:t>Finding a zero: Numerator = 0</w:t>
       </w:r>
     </w:p>
@@ -5983,11 +6031,11 @@
       <w:pPr>
         <w:pStyle w:val="Heading2"/>
       </w:pPr>
-      <w:bookmarkStart w:id="17" w:name="_Toc438553023"/>
+      <w:bookmarkStart w:id="16" w:name="_Toc438553023"/>
       <w:r>
         <w:t>Sampling</w:t>
       </w:r>
-      <w:bookmarkEnd w:id="17"/>
+      <w:bookmarkEnd w:id="16"/>
     </w:p>
     <w:p>
       <w:pPr>
@@ -6009,6 +6057,9 @@
       <w:pPr>
         <w:pStyle w:val="NoSpacing"/>
       </w:pPr>
+      <w:r>
+        <w:t xml:space="preserve">Convert pole from rads to Hz: </w:t>
+      </w:r>
       <w:r>
         <w:t>1Hz = 2</w:t>
       </w:r>
@@ -6056,7 +6107,7 @@
           <v:shape id="_x0000_i1060" type="#_x0000_t75" style="width:16.05pt;height:17.85pt" o:ole="">
             <v:imagedata r:id="rId67" o:title=""/>
           </v:shape>
-          <o:OLEObject Type="Embed" ProgID="Equation.DSMT4" ShapeID="_x0000_i1060" DrawAspect="Content" ObjectID="_1512295204" r:id="rId68"/>
+          <o:OLEObject Type="Embed" ProgID="Equation.DSMT4" ShapeID="_x0000_i1060" DrawAspect="Content" ObjectID="_1512304723" r:id="rId68"/>
         </w:object>
       </w:r>
       <w:r>
@@ -6075,7 +6126,7 @@
           <v:shape id="_x0000_i1053" type="#_x0000_t75" style="width:92.55pt;height:36.9pt" o:ole="">
             <v:imagedata r:id="rId69" o:title=""/>
           </v:shape>
-          <o:OLEObject Type="Embed" ProgID="Equation.DSMT4" ShapeID="_x0000_i1053" DrawAspect="Content" ObjectID="_1512295205" r:id="rId70"/>
+          <o:OLEObject Type="Embed" ProgID="Equation.DSMT4" ShapeID="_x0000_i1053" DrawAspect="Content" ObjectID="_1512304724" r:id="rId70"/>
         </w:object>
       </w:r>
     </w:p>
@@ -6091,7 +6142,7 @@
           <v:shape id="_x0000_i1054" type="#_x0000_t75" style="width:44.05pt;height:32.75pt" o:ole="">
             <v:imagedata r:id="rId71" o:title=""/>
           </v:shape>
-          <o:OLEObject Type="Embed" ProgID="Equation.DSMT4" ShapeID="_x0000_i1054" DrawAspect="Content" ObjectID="_1512295206" r:id="rId72"/>
+          <o:OLEObject Type="Embed" ProgID="Equation.DSMT4" ShapeID="_x0000_i1054" DrawAspect="Content" ObjectID="_1512304725" r:id="rId72"/>
         </w:object>
       </w:r>
     </w:p>
@@ -6107,7 +6158,7 @@
           <v:shape id="_x0000_i1055" type="#_x0000_t75" style="width:168.4pt;height:25pt" o:ole="">
             <v:imagedata r:id="rId73" o:title=""/>
           </v:shape>
-          <o:OLEObject Type="Embed" ProgID="Equation.DSMT4" ShapeID="_x0000_i1055" DrawAspect="Content" ObjectID="_1512295207" r:id="rId74"/>
+          <o:OLEObject Type="Embed" ProgID="Equation.DSMT4" ShapeID="_x0000_i1055" DrawAspect="Content" ObjectID="_1512304726" r:id="rId74"/>
         </w:object>
       </w:r>
     </w:p>
@@ -6134,7 +6185,7 @@
           <v:shape id="_x0000_i1056" type="#_x0000_t75" style="width:274.3pt;height:33.9pt" o:ole="">
             <v:imagedata r:id="rId75" o:title=""/>
           </v:shape>
-          <o:OLEObject Type="Embed" ProgID="Equation.DSMT4" ShapeID="_x0000_i1056" DrawAspect="Content" ObjectID="_1512295208" r:id="rId76"/>
+          <o:OLEObject Type="Embed" ProgID="Equation.DSMT4" ShapeID="_x0000_i1056" DrawAspect="Content" ObjectID="_1512304727" r:id="rId76"/>
         </w:object>
       </w:r>
     </w:p>
@@ -6149,20 +6200,56 @@
     <w:p>
       <w:pPr>
         <w:pStyle w:val="NoSpacing"/>
-        <w:rPr>
-          <w:b/>
-        </w:rPr>
-      </w:pPr>
+      </w:pPr>
+    </w:p>
+    <w:p>
+      <w:pPr>
+        <w:pStyle w:val="NoSpacing"/>
+      </w:pPr>
+      <w:r>
+        <w:t>if you have 1/(s + a) , bandwidth = a</w:t>
+      </w:r>
+    </w:p>
+    <w:p>
+      <w:pPr>
+        <w:pStyle w:val="NoSpacing"/>
+        <w:rPr>
+          <w:b/>
+        </w:rPr>
+      </w:pPr>
+    </w:p>
+    <w:p>
+      <w:pPr>
+        <w:pStyle w:val="NoSpacing"/>
+      </w:pPr>
+      <w:r>
+        <w:rPr>
+          <w:b/>
+        </w:rPr>
+        <w:t>Bandwidth</w:t>
+      </w:r>
+      <w:r>
+        <w:t xml:space="preserve"> {Hz} = f</w:t>
+      </w:r>
+      <w:r>
+        <w:rPr>
+          <w:vertAlign w:val="subscript"/>
+        </w:rPr>
+        <w:t>s</w:t>
+      </w:r>
+      <w:r>
+        <w:t xml:space="preserve"> {rads}</w:t>
+      </w:r>
     </w:p>
     <w:p>
       <w:pPr>
         <w:pStyle w:val="Heading2"/>
       </w:pPr>
-      <w:bookmarkStart w:id="18" w:name="_Toc438553024"/>
+      <w:bookmarkStart w:id="17" w:name="_Toc438553024"/>
       <w:r>
         <w:t>Designing a PID Controller</w:t>
       </w:r>
-      <w:bookmarkEnd w:id="18"/>
+      <w:bookmarkEnd w:id="17"/>
     </w:p>
     <w:p>
       <w:pPr>
@@ -6840,6 +6927,12 @@
       <w:r>
         <w:t>:</w:t>
       </w:r>
+      <w:r>
+        <w:t xml:space="preserve"> </w:t>
+      </w:r>
+      <w:r>
+        <w:t>a PID tuning rule</w:t>
+      </w:r>
     </w:p>
     <w:p>
       <w:pPr>
@@ -6889,18 +6982,9 @@
     <w:p>
       <w:pPr>
         <w:pStyle w:val="NoSpacing"/>
-        <w:numPr>
-          <w:ilvl w:val="0"/>
-          <w:numId w:val="22"/>
-        </w:numPr>
-      </w:pPr>
-      <w:r>
-        <w:t>For PID controllers</w:t>
-      </w:r>
-    </w:p>
-    <w:p>
-      <w:pPr>
-        <w:pStyle w:val="NoSpacing"/>
+        <w:rPr>
+          <w:b/>
+        </w:rPr>
       </w:pPr>
     </w:p>
     <w:p>
@@ -7006,7 +7090,7 @@
           <v:shape id="_x0000_i1057" type="#_x0000_t75" style="width:108.9pt;height:36.9pt" o:ole="">
             <v:imagedata r:id="rId77" o:title=""/>
           </v:shape>
-          <o:OLEObject Type="Embed" ProgID="Equation.DSMT4" ShapeID="_x0000_i1057" DrawAspect="Content" ObjectID="_1512295209" r:id="rId78"/>
+          <o:OLEObject Type="Embed" ProgID="Equation.DSMT4" ShapeID="_x0000_i1057" DrawAspect="Content" ObjectID="_1512304728" r:id="rId78"/>
         </w:object>
       </w:r>
     </w:p>
@@ -7022,7 +7106,7 @@
           <v:shape id="_x0000_i1058" type="#_x0000_t75" style="width:112.75pt;height:66.65pt" o:ole="">
             <v:imagedata r:id="rId79" o:title=""/>
           </v:shape>
-          <o:OLEObject Type="Embed" ProgID="Equation.DSMT4" ShapeID="_x0000_i1058" DrawAspect="Content" ObjectID="_1512295210" r:id="rId80"/>
+          <o:OLEObject Type="Embed" ProgID="Equation.DSMT4" ShapeID="_x0000_i1058" DrawAspect="Content" ObjectID="_1512304729" r:id="rId80"/>
         </w:object>
       </w:r>
     </w:p>
@@ -7038,7 +7122,7 @@
           <v:shape id="_x0000_i1059" type="#_x0000_t75" style="width:112.15pt;height:30.65pt" o:ole="">
             <v:imagedata r:id="rId81" o:title=""/>
           </v:shape>
-          <o:OLEObject Type="Embed" ProgID="Equation.DSMT4" ShapeID="_x0000_i1059" DrawAspect="Content" ObjectID="_1512295211" r:id="rId82"/>
+          <o:OLEObject Type="Embed" ProgID="Equation.DSMT4" ShapeID="_x0000_i1059" DrawAspect="Content" ObjectID="_1512304730" r:id="rId82"/>
         </w:object>
       </w:r>
     </w:p>
@@ -7059,188 +7143,206 @@
       <w:pPr>
         <w:pStyle w:val="Heading1"/>
       </w:pPr>
-      <w:bookmarkStart w:id="19" w:name="_Toc438553025"/>
+      <w:bookmarkStart w:id="18" w:name="_Toc438553025"/>
       <w:r>
         <w:t>Jitter</w:t>
       </w:r>
+      <w:bookmarkEnd w:id="18"/>
+    </w:p>
+    <w:p>
+      <w:pPr>
+        <w:pStyle w:val="NoSpacing"/>
+      </w:pPr>
+      <w:r>
+        <w:rPr>
+          <w:b/>
+        </w:rPr>
+        <w:t>Jitter</w:t>
+      </w:r>
+      <w:r>
+        <w:t xml:space="preserve"> [J]</w:t>
+      </w:r>
+      <w:r>
+        <w:t xml:space="preserve">: </w:t>
+      </w:r>
+      <w:r>
+        <w:t>a delay</w:t>
+      </w:r>
+    </w:p>
+    <w:p>
+      <w:pPr>
+        <w:pStyle w:val="NoSpacing"/>
+      </w:pPr>
+      <w:r>
+        <w:rPr>
+          <w:b/>
+        </w:rPr>
+        <w:t>Relative Jitter</w:t>
+      </w:r>
+      <w:r>
+        <w:t>:</w:t>
+      </w:r>
+      <w:r>
+        <w:t xml:space="preserve"> difference in response time between current and previous response times</w:t>
+      </w:r>
+    </w:p>
+    <w:p>
+      <w:pPr>
+        <w:pStyle w:val="NoSpacing"/>
+      </w:pPr>
+      <w:r>
+        <w:t>max</w:t>
+      </w:r>
+      <w:r>
+        <w:rPr>
+          <w:vertAlign w:val="subscript"/>
+        </w:rPr>
+        <w:t>k</w:t>
+      </w:r>
+      <w:r>
+        <w:t xml:space="preserve"> |R</w:t>
+      </w:r>
+      <w:r>
+        <w:rPr>
+          <w:vertAlign w:val="subscript"/>
+        </w:rPr>
+        <w:t>i,k+1</w:t>
+      </w:r>
+      <w:r>
+        <w:t xml:space="preserve"> − R</w:t>
+      </w:r>
+      <w:r>
+        <w:rPr>
+          <w:vertAlign w:val="subscript"/>
+        </w:rPr>
+        <w:t>i,k</w:t>
+      </w:r>
+      <w:r>
+        <w:t>|</w:t>
+      </w:r>
+    </w:p>
+    <w:p>
+      <w:pPr>
+        <w:pStyle w:val="NoSpacing"/>
+      </w:pPr>
+      <w:r>
+        <w:rPr>
+          <w:b/>
+        </w:rPr>
+        <w:t>Absolute Jitter</w:t>
+      </w:r>
+      <w:r>
+        <w:t>:</w:t>
+      </w:r>
+      <w:r>
+        <w:t xml:space="preserve"> difference between largest response time and smallest response time</w:t>
+      </w:r>
+    </w:p>
+    <w:p>
+      <w:pPr>
+        <w:pStyle w:val="NoSpacing"/>
+      </w:pPr>
+      <w:r>
+        <w:t>max</w:t>
+      </w:r>
+      <w:r>
+        <w:rPr>
+          <w:vertAlign w:val="subscript"/>
+        </w:rPr>
+        <w:t>k</w:t>
+      </w:r>
+      <w:r>
+        <w:t xml:space="preserve"> </w:t>
+      </w:r>
+      <w:r>
+        <w:t>R</w:t>
+      </w:r>
+      <w:r>
+        <w:rPr>
+          <w:vertAlign w:val="subscript"/>
+        </w:rPr>
+        <w:t>i,k</w:t>
+      </w:r>
+      <w:r>
+        <w:t xml:space="preserve"> </w:t>
+      </w:r>
+      <w:r>
+        <w:t>–</w:t>
+      </w:r>
+      <w:r>
+        <w:t xml:space="preserve"> min</w:t>
+      </w:r>
+      <w:r>
+        <w:rPr>
+          <w:vertAlign w:val="subscript"/>
+        </w:rPr>
+        <w:t>k</w:t>
+      </w:r>
+      <w:r>
+        <w:t xml:space="preserve"> </w:t>
+      </w:r>
+      <w:r>
+        <w:t>`</w:t>
+      </w:r>
+      <w:r>
+        <w:t>R</w:t>
+      </w:r>
+      <w:r>
+        <w:rPr>
+          <w:vertAlign w:val="subscript"/>
+        </w:rPr>
+        <w:t>i,k</w:t>
+      </w:r>
+    </w:p>
+    <w:p>
+      <w:pPr>
+        <w:pStyle w:val="NoSpacing"/>
+      </w:pPr>
+    </w:p>
+    <w:p>
+      <w:pPr>
+        <w:pStyle w:val="NoSpacing"/>
+      </w:pPr>
+      <w:r>
+        <w:t>J</w:t>
+      </w:r>
+      <w:r>
+        <w:rPr>
+          <w:vertAlign w:val="subscript"/>
+        </w:rPr>
+        <w:t>absolute</w:t>
+      </w:r>
+      <w:r>
+        <w:t xml:space="preserve"> </w:t>
+      </w:r>
+      <w:r>
+        <w:rPr>
+          <w:rFonts w:ascii="Calibri" w:hAnsi="Calibri"/>
+        </w:rPr>
+        <w:t>≥</w:t>
+      </w:r>
+      <w:r>
+        <w:t xml:space="preserve"> </w:t>
+      </w:r>
+      <w:r>
+        <w:t>J</w:t>
+      </w:r>
+      <w:r>
+        <w:rPr>
+          <w:vertAlign w:val="subscript"/>
+        </w:rPr>
+        <w:t>relative</w:t>
+      </w:r>
+    </w:p>
+    <w:p>
+      <w:pPr>
+        <w:pStyle w:val="Heading1"/>
+      </w:pPr>
+      <w:bookmarkStart w:id="19" w:name="_Toc438553026"/>
+      <w:r>
+        <w:t>Fail</w:t>
+      </w:r>
       <w:bookmarkEnd w:id="19"/>
-    </w:p>
-    <w:p>
-      <w:pPr>
-        <w:pStyle w:val="NoSpacing"/>
-      </w:pPr>
-      <w:r>
-        <w:rPr>
-          <w:b/>
-        </w:rPr>
-        <w:t>Jitter</w:t>
-      </w:r>
-      <w:r>
-        <w:t xml:space="preserve"> [J]</w:t>
-      </w:r>
-      <w:r>
-        <w:t xml:space="preserve">: </w:t>
-      </w:r>
-      <w:r>
-        <w:t>a delay</w:t>
-      </w:r>
-    </w:p>
-    <w:p>
-      <w:pPr>
-        <w:pStyle w:val="NoSpacing"/>
-      </w:pPr>
-      <w:r>
-        <w:rPr>
-          <w:b/>
-        </w:rPr>
-        <w:t>Relative Jitter</w:t>
-      </w:r>
-      <w:r>
-        <w:t>:</w:t>
-      </w:r>
-      <w:r>
-        <w:t xml:space="preserve"> difference in response time between current and previous response times</w:t>
-      </w:r>
-    </w:p>
-    <w:p>
-      <w:pPr>
-        <w:pStyle w:val="NoSpacing"/>
-      </w:pPr>
-      <w:r>
-        <w:t>max</w:t>
-      </w:r>
-      <w:r>
-        <w:rPr>
-          <w:vertAlign w:val="subscript"/>
-        </w:rPr>
-        <w:t>k</w:t>
-      </w:r>
-      <w:r>
-        <w:t xml:space="preserve"> |R</w:t>
-      </w:r>
-      <w:r>
-        <w:rPr>
-          <w:vertAlign w:val="subscript"/>
-        </w:rPr>
-        <w:t>i,k+1</w:t>
-      </w:r>
-      <w:r>
-        <w:t xml:space="preserve"> − R</w:t>
-      </w:r>
-      <w:r>
-        <w:rPr>
-          <w:vertAlign w:val="subscript"/>
-        </w:rPr>
-        <w:t>i,k</w:t>
-      </w:r>
-      <w:r>
-        <w:t>|</w:t>
-      </w:r>
-    </w:p>
-    <w:p>
-      <w:pPr>
-        <w:pStyle w:val="NoSpacing"/>
-      </w:pPr>
-      <w:r>
-        <w:rPr>
-          <w:b/>
-        </w:rPr>
-        <w:t>Absolute Jitter</w:t>
-      </w:r>
-      <w:r>
-        <w:t>:</w:t>
-      </w:r>
-      <w:r>
-        <w:t xml:space="preserve"> difference between largest response time and smallest response time</w:t>
-      </w:r>
-    </w:p>
-    <w:p>
-      <w:pPr>
-        <w:pStyle w:val="NoSpacing"/>
-      </w:pPr>
-      <w:r>
-        <w:t>max</w:t>
-      </w:r>
-      <w:r>
-        <w:rPr>
-          <w:vertAlign w:val="subscript"/>
-        </w:rPr>
-        <w:t>k</w:t>
-      </w:r>
-      <w:r>
-        <w:t xml:space="preserve"> </w:t>
-      </w:r>
-      <w:r>
-        <w:t>R</w:t>
-      </w:r>
-      <w:r>
-        <w:rPr>
-          <w:vertAlign w:val="subscript"/>
-        </w:rPr>
-        <w:t>i,k</w:t>
-      </w:r>
-      <w:r>
-        <w:t xml:space="preserve"> </w:t>
-      </w:r>
-      <w:r>
-        <w:t>–</w:t>
-      </w:r>
-      <w:r>
-        <w:t xml:space="preserve"> min</w:t>
-      </w:r>
-      <w:r>
-        <w:rPr>
-          <w:vertAlign w:val="subscript"/>
-        </w:rPr>
-        <w:t>k</w:t>
-      </w:r>
-      <w:r>
-        <w:t xml:space="preserve"> </w:t>
-      </w:r>
-      <w:r>
-        <w:t>`</w:t>
-      </w:r>
-      <w:r>
-        <w:t>R</w:t>
-      </w:r>
-      <w:r>
-        <w:rPr>
-          <w:vertAlign w:val="subscript"/>
-        </w:rPr>
-        <w:t>i,k</w:t>
-      </w:r>
-    </w:p>
-    <w:p>
-      <w:pPr>
-        <w:pStyle w:val="NoSpacing"/>
-      </w:pPr>
-    </w:p>
-    <w:p>
-      <w:pPr>
-        <w:pStyle w:val="NoSpacing"/>
-      </w:pPr>
-      <w:r>
-        <w:t xml:space="preserve">Absolute jitter </w:t>
-      </w:r>
-      <w:r>
-        <w:rPr>
-          <w:rFonts w:ascii="Calibri" w:hAnsi="Calibri"/>
-        </w:rPr>
-        <w:t>≥</w:t>
-      </w:r>
-      <w:r>
-        <w:t xml:space="preserve"> relative jitter</w:t>
-      </w:r>
-    </w:p>
-    <w:p>
-      <w:pPr>
-        <w:pStyle w:val="Heading1"/>
-      </w:pPr>
-      <w:bookmarkStart w:id="20" w:name="_Toc438553026"/>
-      <w:r>
-        <w:t>Fail</w:t>
-      </w:r>
-      <w:bookmarkEnd w:id="20"/>
     </w:p>
     <w:p>
       <w:pPr>
@@ -7260,6 +7362,18 @@
         <w:t xml:space="preserve">: </w:t>
       </w:r>
       <w:r>
+        <w:t>safe state</w:t>
+      </w:r>
+    </w:p>
+    <w:p>
+      <w:pPr>
+        <w:pStyle w:val="NoSpacing"/>
+        <w:numPr>
+          <w:ilvl w:val="1"/>
+          <w:numId w:val="29"/>
+        </w:numPr>
+      </w:pPr>
+      <w:r>
         <w:t>in the event of a specific type of failure, responds in a way that will cause no harm, or at least a minimum of harm, to other devices or to personnel</w:t>
       </w:r>
     </w:p>
@@ -7281,10 +7395,10 @@
         <w:t>:</w:t>
       </w:r>
       <w:r>
-        <w:t xml:space="preserve"> detects exceptions, but doesn’t worry about handling them</w:t>
-      </w:r>
-      <w:r>
-        <w:t xml:space="preserve"> or raising them</w:t>
+        <w:t xml:space="preserve"> </w:t>
+      </w:r>
+      <w:r>
+        <w:t>freezes</w:t>
       </w:r>
     </w:p>
     <w:p>
@@ -7437,15 +7551,136 @@
     </w:p>
     <w:p>
       <w:pPr>
+        <w:pStyle w:val="NoSpacing"/>
+      </w:pPr>
+    </w:p>
+    <w:p>
+      <w:pPr>
+        <w:pStyle w:val="NoSpacing"/>
+      </w:pPr>
+      <w:r>
+        <w:rPr>
+          <w:b/>
+        </w:rPr>
+        <w:t>Echoing</w:t>
+      </w:r>
+      <w:r>
+        <w:t>:</w:t>
+      </w:r>
+      <w:r>
+        <w:t xml:space="preserve"> having a second copy of your data</w:t>
+      </w:r>
+      <w:r>
+        <w:t xml:space="preserve"> in different parts of memory</w:t>
+      </w:r>
+    </w:p>
+    <w:p>
+      <w:pPr>
+        <w:pStyle w:val="NoSpacing"/>
+      </w:pPr>
+      <w:r>
+        <w:rPr>
+          <w:b/>
+        </w:rPr>
+        <w:t>Mirroring</w:t>
+      </w:r>
+      <w:r>
+        <w:t>:</w:t>
+      </w:r>
+      <w:r>
+        <w:t xml:space="preserve"> </w:t>
+      </w:r>
+      <w:r>
+        <w:t>having</w:t>
+      </w:r>
+      <w:r>
+        <w:t xml:space="preserve"> a </w:t>
+      </w:r>
+      <w:r>
+        <w:t xml:space="preserve">second </w:t>
+      </w:r>
+      <w:r>
+        <w:t>copy of the data that has been bit flipped.</w:t>
+      </w:r>
+    </w:p>
+    <w:p>
+      <w:pPr>
+        <w:pStyle w:val="NoSpacing"/>
+      </w:pPr>
+    </w:p>
+    <w:p>
+      <w:pPr>
+        <w:pStyle w:val="NoSpacing"/>
+      </w:pPr>
+      <w:r>
+        <w:t>Types of faults:</w:t>
+      </w:r>
+    </w:p>
+    <w:p>
+      <w:pPr>
+        <w:pStyle w:val="NoSpacing"/>
+        <w:numPr>
+          <w:ilvl w:val="0"/>
+          <w:numId w:val="35"/>
+        </w:numPr>
+      </w:pPr>
+      <w:r>
+        <w:t>Permanent: fails until replaced</w:t>
+      </w:r>
+    </w:p>
+    <w:p>
+      <w:pPr>
+        <w:pStyle w:val="NoSpacing"/>
+        <w:numPr>
+          <w:ilvl w:val="0"/>
+          <w:numId w:val="35"/>
+        </w:numPr>
+      </w:pPr>
+      <w:r>
+        <w:t>Intermittent: fault that appears and comes back</w:t>
+      </w:r>
+    </w:p>
+    <w:p>
+      <w:pPr>
+        <w:pStyle w:val="NoSpacing"/>
+        <w:numPr>
+          <w:ilvl w:val="1"/>
+          <w:numId w:val="35"/>
+        </w:numPr>
+      </w:pPr>
+      <w:r>
+        <w:t>e.g. loose wire</w:t>
+      </w:r>
+    </w:p>
+    <w:p>
+      <w:pPr>
+        <w:pStyle w:val="NoSpacing"/>
+        <w:numPr>
+          <w:ilvl w:val="0"/>
+          <w:numId w:val="35"/>
+        </w:numPr>
+      </w:pPr>
+      <w:r>
+        <w:t>Transient: fault that appears, then goes away (think settling time)</w:t>
+      </w:r>
+    </w:p>
+    <w:p>
+      <w:pPr>
         <w:pStyle w:val="Heading1"/>
-      </w:pPr>
-      <w:bookmarkStart w:id="21" w:name="_Toc434489845"/>
-      <w:bookmarkStart w:id="22" w:name="_Toc438553027"/>
-      <w:r>
+        <w:rPr>
+          <w:rFonts w:asciiTheme="minorHAnsi" w:hAnsiTheme="minorHAnsi"/>
+        </w:rPr>
+      </w:pPr>
+      <w:bookmarkStart w:id="20" w:name="_Toc434489845"/>
+      <w:bookmarkStart w:id="21" w:name="_Toc438553027"/>
+      <w:r>
+        <w:rPr>
+          <w:rFonts w:asciiTheme="minorHAnsi" w:hAnsiTheme="minorHAnsi"/>
+        </w:rPr>
         <w:t>Voting Schemes</w:t>
       </w:r>
+      <w:bookmarkEnd w:id="20"/>
       <w:bookmarkEnd w:id="21"/>
-      <w:bookmarkEnd w:id="22"/>
     </w:p>
     <w:p>
       <w:pPr>
@@ -7461,10 +7696,7 @@
         <w:t xml:space="preserve">[k]: </w:t>
       </w:r>
       <w:r>
-        <w:t xml:space="preserve">number </w:t>
-      </w:r>
-      <w:r>
-        <w:t>of votes needed for a majority</w:t>
+        <w:t>number of votes needed for a majority</w:t>
       </w:r>
     </w:p>
     <w:p>
@@ -7557,21 +7789,19 @@
       </w:r>
       <w:r>
         <w:rPr>
-          <w:rFonts w:ascii="Cambria Math" w:hAnsi="Cambria Math" w:hint="eastAsia"/>
+          <w:rFonts w:ascii="Cambria Math" w:hAnsi="Cambria Math" w:cs="Cambria Math"/>
           <w:lang w:eastAsia="ja-JP"/>
         </w:rPr>
         <w:t>∈</w:t>
       </w:r>
       <w:r>
         <w:rPr>
-          <w:rFonts w:ascii="Cambria Math" w:hAnsi="Cambria Math" w:hint="eastAsia"/>
           <w:lang w:eastAsia="ja-JP"/>
         </w:rPr>
         <w:t xml:space="preserve"> P</w:t>
       </w:r>
       <w:r>
         <w:rPr>
-          <w:rFonts w:ascii="Cambria Math" w:hAnsi="Cambria Math"/>
           <w:vertAlign w:val="subscript"/>
           <w:lang w:eastAsia="ja-JP"/>
         </w:rPr>
@@ -7579,28 +7809,25 @@
       </w:r>
       <w:r>
         <w:rPr>
-          <w:rFonts w:ascii="Cambria Math" w:hAnsi="Cambria Math"/>
           <w:lang w:eastAsia="ja-JP"/>
         </w:rPr>
-        <w:t xml:space="preserve"> ↔ |x – y| </w:t>
-      </w:r>
-      <w:r>
-        <w:rPr>
-          <w:rFonts w:ascii="Calibri" w:hAnsi="Calibri"/>
+        <w:t xml:space="preserve"> ↔ |x – y| ≤ ε for all y </w:t>
+      </w:r>
+      <w:r>
+        <w:rPr>
+          <w:rFonts w:ascii="Cambria Math" w:hAnsi="Cambria Math" w:cs="Cambria Math"/>
           <w:lang w:eastAsia="ja-JP"/>
         </w:rPr>
-        <w:t>≤</w:t>
-      </w:r>
-      <w:r>
-        <w:rPr>
-          <w:rFonts w:ascii="Cambria Math" w:hAnsi="Cambria Math"/>
+        <w:t>∈</w:t>
+      </w:r>
+      <w:r>
+        <w:rPr>
           <w:lang w:eastAsia="ja-JP"/>
         </w:rPr>
-        <w:t xml:space="preserve"> ε for all y ∈ P</w:t>
-      </w:r>
-      <w:r>
-        <w:rPr>
-          <w:rFonts w:ascii="Cambria Math" w:hAnsi="Cambria Math"/>
+        <w:t xml:space="preserve"> P</w:t>
+      </w:r>
+      <w:r>
+        <w:rPr>
           <w:vertAlign w:val="subscript"/>
           <w:lang w:eastAsia="ja-JP"/>
         </w:rPr>
@@ -7752,7 +7979,6 @@
       </w:pPr>
       <w:r>
         <w:rPr>
-          <w:rFonts w:ascii="Cambria Math" w:hAnsi="Cambria Math"/>
           <w:lang w:val="en-US" w:eastAsia="ja-JP"/>
         </w:rPr>
         <w:t>ε = 0.1</w:t>
@@ -7768,14 +7994,12 @@
       </w:pPr>
       <w:r>
         <w:rPr>
-          <w:rFonts w:ascii="Cambria Math" w:hAnsi="Cambria Math"/>
           <w:lang w:val="en-US" w:eastAsia="ja-JP"/>
         </w:rPr>
         <w:t>P</w:t>
       </w:r>
       <w:r>
         <w:rPr>
-          <w:rFonts w:ascii="Cambria Math" w:hAnsi="Cambria Math"/>
           <w:vertAlign w:val="subscript"/>
           <w:lang w:val="en-US" w:eastAsia="ja-JP"/>
         </w:rPr>
@@ -7783,21 +8007,12 @@
       </w:r>
       <w:r>
         <w:rPr>
-          <w:rFonts w:ascii="Cambria Math" w:hAnsi="Cambria Math"/>
           <w:lang w:val="en-US" w:eastAsia="ja-JP"/>
         </w:rPr>
-        <w:t xml:space="preserve"> = {2.00, 2.01, 1.98, 2.05} </w:t>
-      </w:r>
-      <w:r>
-        <w:rPr>
-          <w:rFonts w:ascii="Cambria Math" w:hAnsi="Cambria Math" w:hint="eastAsia"/>
-          <w:lang w:val="en-US" w:eastAsia="ja-JP"/>
-        </w:rPr>
-        <w:t>=&gt; |P</w:t>
-      </w:r>
-      <w:r>
-        <w:rPr>
-          <w:rFonts w:ascii="Cambria Math" w:hAnsi="Cambria Math"/>
+        <w:t xml:space="preserve"> = {2.00, 2.01, 1.98, 2.05} =&gt; |P</w:t>
+      </w:r>
+      <w:r>
+        <w:rPr>
           <w:vertAlign w:val="subscript"/>
           <w:lang w:val="en-US" w:eastAsia="ja-JP"/>
         </w:rPr>
@@ -7805,28 +8020,12 @@
       </w:r>
       <w:r>
         <w:rPr>
-          <w:rFonts w:ascii="Cambria Math" w:hAnsi="Cambria Math"/>
           <w:lang w:val="en-US" w:eastAsia="ja-JP"/>
         </w:rPr>
-        <w:t xml:space="preserve">| = 4 &gt; floor(5/2) </w:t>
-      </w:r>
-      <w:r>
-        <w:rPr>
-          <w:rFonts w:ascii="Cambria Math" w:hAnsi="Cambria Math" w:hint="eastAsia"/>
-          <w:lang w:val="en-US" w:eastAsia="ja-JP"/>
-        </w:rPr>
-        <w:t>←</w:t>
-      </w:r>
-      <w:r>
-        <w:rPr>
-          <w:rFonts w:ascii="Cambria Math" w:hAnsi="Cambria Math" w:hint="eastAsia"/>
-          <w:lang w:val="en-US" w:eastAsia="ja-JP"/>
-        </w:rPr>
-        <w:t xml:space="preserve"> majority chooses value in P</w:t>
-      </w:r>
-      <w:r>
-        <w:rPr>
-          <w:rFonts w:ascii="Cambria Math" w:hAnsi="Cambria Math"/>
+        <w:t>| = 4 &gt; floor(5/2) ← majority chooses value in P</w:t>
+      </w:r>
+      <w:r>
+        <w:rPr>
           <w:vertAlign w:val="subscript"/>
           <w:lang w:val="en-US" w:eastAsia="ja-JP"/>
         </w:rPr>
@@ -7843,14 +8042,12 @@
       </w:pPr>
       <w:r>
         <w:rPr>
-          <w:rFonts w:ascii="Cambria Math" w:hAnsi="Cambria Math"/>
           <w:lang w:val="en-US" w:eastAsia="ja-JP"/>
         </w:rPr>
         <w:t>P</w:t>
       </w:r>
       <w:r>
         <w:rPr>
-          <w:rFonts w:ascii="Cambria Math" w:hAnsi="Cambria Math"/>
           <w:vertAlign w:val="subscript"/>
           <w:lang w:val="en-US" w:eastAsia="ja-JP"/>
         </w:rPr>
@@ -7858,7 +8055,6 @@
       </w:r>
       <w:r>
         <w:rPr>
-          <w:rFonts w:ascii="Cambria Math" w:hAnsi="Cambria Math"/>
           <w:lang w:val="en-US" w:eastAsia="ja-JP"/>
         </w:rPr>
         <w:t xml:space="preserve"> = {1.80}</w:t>
@@ -7874,7 +8070,6 @@
       </w:pPr>
       <w:r>
         <w:rPr>
-          <w:rFonts w:ascii="Cambria Math" w:hAnsi="Cambria Math"/>
           <w:lang w:val="en-US" w:eastAsia="ja-JP"/>
         </w:rPr>
         <w:t>What is the minimum value of ε that leads to the majority voter outputting a value?</w:t>
@@ -7884,20 +8079,17 @@
       <w:pPr>
         <w:pStyle w:val="NoSpacing"/>
         <w:rPr>
-          <w:rFonts w:ascii="Cambria Math" w:hAnsi="Cambria Math"/>
           <w:lang w:val="en-US" w:eastAsia="ja-JP"/>
         </w:rPr>
       </w:pPr>
       <w:r>
         <w:rPr>
-          <w:rFonts w:ascii="Cambria Math" w:hAnsi="Cambria Math"/>
           <w:lang w:val="en-US" w:eastAsia="ja-JP"/>
         </w:rPr>
         <w:t>ε = 0.03 (i.e. range of 2.00, 2.01, 1.98); d</w:t>
       </w:r>
       <w:r>
         <w:rPr>
-          <w:rFonts w:ascii="Cambria Math" w:hAnsi="Cambria Math"/>
           <w:vertAlign w:val="subscript"/>
           <w:lang w:val="en-US" w:eastAsia="ja-JP"/>
         </w:rPr>
@@ -7905,14 +8097,12 @@
       </w:r>
       <w:r>
         <w:rPr>
-          <w:rFonts w:ascii="Cambria Math" w:hAnsi="Cambria Math"/>
           <w:lang w:val="en-US" w:eastAsia="ja-JP"/>
         </w:rPr>
         <w:t>, d</w:t>
       </w:r>
       <w:r>
         <w:rPr>
-          <w:rFonts w:ascii="Cambria Math" w:hAnsi="Cambria Math"/>
           <w:vertAlign w:val="subscript"/>
           <w:lang w:val="en-US" w:eastAsia="ja-JP"/>
         </w:rPr>
@@ -7920,14 +8110,12 @@
       </w:r>
       <w:r>
         <w:rPr>
-          <w:rFonts w:ascii="Cambria Math" w:hAnsi="Cambria Math"/>
           <w:lang w:val="en-US" w:eastAsia="ja-JP"/>
         </w:rPr>
         <w:t>, d</w:t>
       </w:r>
       <w:r>
         <w:rPr>
-          <w:rFonts w:ascii="Cambria Math" w:hAnsi="Cambria Math"/>
           <w:vertAlign w:val="subscript"/>
           <w:lang w:val="en-US" w:eastAsia="ja-JP"/>
         </w:rPr>
@@ -7935,14 +8123,12 @@
       </w:r>
       <w:r>
         <w:rPr>
-          <w:rFonts w:ascii="Cambria Math" w:hAnsi="Cambria Math"/>
           <w:lang w:val="en-US" w:eastAsia="ja-JP"/>
         </w:rPr>
         <w:t xml:space="preserve"> all satisfy |d</w:t>
       </w:r>
       <w:r>
         <w:rPr>
-          <w:rFonts w:ascii="Cambria Math" w:hAnsi="Cambria Math"/>
           <w:vertAlign w:val="subscript"/>
           <w:lang w:val="en-US" w:eastAsia="ja-JP"/>
         </w:rPr>
@@ -7950,14 +8136,12 @@
       </w:r>
       <w:r>
         <w:rPr>
-          <w:rFonts w:ascii="Cambria Math" w:hAnsi="Cambria Math"/>
           <w:lang w:val="en-US" w:eastAsia="ja-JP"/>
         </w:rPr>
         <w:t xml:space="preserve"> – d</w:t>
       </w:r>
       <w:r>
         <w:rPr>
-          <w:rFonts w:ascii="Cambria Math" w:hAnsi="Cambria Math"/>
           <w:vertAlign w:val="subscript"/>
           <w:lang w:val="en-US" w:eastAsia="ja-JP"/>
         </w:rPr>
@@ -7965,24 +8149,9 @@
       </w:r>
       <w:r>
         <w:rPr>
-          <w:rFonts w:ascii="Cambria Math" w:hAnsi="Cambria Math"/>
           <w:lang w:val="en-US" w:eastAsia="ja-JP"/>
         </w:rPr>
-        <w:t xml:space="preserve">| </w:t>
-      </w:r>
-      <w:r>
-        <w:rPr>
-          <w:rFonts w:ascii="Calibri" w:hAnsi="Calibri"/>
-          <w:lang w:val="en-US" w:eastAsia="ja-JP"/>
-        </w:rPr>
-        <w:t>≤</w:t>
-      </w:r>
-      <w:r>
-        <w:rPr>
-          <w:rFonts w:ascii="Cambria Math" w:hAnsi="Cambria Math"/>
-          <w:lang w:val="en-US" w:eastAsia="ja-JP"/>
-        </w:rPr>
-        <w:t xml:space="preserve"> 0.03</w:t>
+        <w:t>| ≤ 0.03</w:t>
       </w:r>
     </w:p>
     <w:p>
@@ -7997,7 +8166,13 @@
         <w:rPr>
           <w:b/>
         </w:rPr>
-        <w:t>K-plurality</w:t>
+        <w:t>K-pluralit</w:t>
+      </w:r>
+      <w:r>
+        <w:rPr>
+          <w:b/>
+        </w:rPr>
+        <w:t>y</w:t>
       </w:r>
       <w:r>
         <w:t>: make a section of size k</w:t>
@@ -8187,11 +8362,11 @@
       <w:pPr>
         <w:pStyle w:val="Heading2"/>
       </w:pPr>
-      <w:bookmarkStart w:id="23" w:name="_Toc438553028"/>
+      <w:bookmarkStart w:id="22" w:name="_Toc438553028"/>
       <w:r>
         <w:t>Information Redundancy</w:t>
       </w:r>
-      <w:bookmarkEnd w:id="23"/>
+      <w:bookmarkEnd w:id="22"/>
     </w:p>
     <w:p>
       <w:pPr>
@@ -8369,164 +8544,461 @@
       <w:pPr>
         <w:pStyle w:val="Heading1"/>
       </w:pPr>
-      <w:bookmarkStart w:id="24" w:name="_Toc438553029"/>
+      <w:bookmarkStart w:id="23" w:name="_Toc438553029"/>
       <w:r>
         <w:t>Execution Time</w:t>
       </w:r>
+      <w:bookmarkEnd w:id="23"/>
+    </w:p>
+    <w:p>
+      <w:pPr>
+        <w:pStyle w:val="NoSpacing"/>
+      </w:pPr>
+      <w:r>
+        <w:t>Underestimate the time</w:t>
+      </w:r>
+    </w:p>
+    <w:p>
+      <w:pPr>
+        <w:pStyle w:val="NoSpacing"/>
+      </w:pPr>
+    </w:p>
+    <w:p>
+      <w:pPr>
+        <w:pStyle w:val="NoSpacing"/>
+      </w:pPr>
+      <w:r>
+        <w:rPr>
+          <w:b/>
+        </w:rPr>
+        <w:t>Best Case Execution Time (BCET)</w:t>
+      </w:r>
+      <w:r>
+        <w:t xml:space="preserve">: </w:t>
+      </w:r>
+    </w:p>
+    <w:p>
+      <w:pPr>
+        <w:pStyle w:val="NoSpacing"/>
+      </w:pPr>
+      <w:r>
+        <w:rPr>
+          <w:b/>
+        </w:rPr>
+        <w:t>Worst Case Execution Time (WCET)</w:t>
+      </w:r>
+      <w:r>
+        <w:t xml:space="preserve">: </w:t>
+      </w:r>
+    </w:p>
+    <w:p>
+      <w:pPr>
+        <w:pStyle w:val="NoSpacing"/>
+      </w:pPr>
+    </w:p>
+    <w:p>
+      <w:pPr>
+        <w:pStyle w:val="NoSpacing"/>
+      </w:pPr>
+      <w:r>
+        <w:t xml:space="preserve">(BCET^): estimation of BCET </w:t>
+      </w:r>
+    </w:p>
+    <w:p>
+      <w:pPr>
+        <w:pStyle w:val="NoSpacing"/>
+      </w:pPr>
+      <w:r>
+        <w:t xml:space="preserve">(WCET^): estimation of WCET </w:t>
+      </w:r>
+    </w:p>
+    <w:p>
+      <w:pPr>
+        <w:pStyle w:val="NoSpacing"/>
+      </w:pPr>
+      <w:r>
+        <w:t>BCET^ &lt; BCET &lt; WCET, WCET^</w:t>
+      </w:r>
+    </w:p>
+    <w:p>
+      <w:pPr>
+        <w:pStyle w:val="Heading1"/>
+      </w:pPr>
+      <w:bookmarkStart w:id="24" w:name="_Toc438553030"/>
+      <w:r>
+        <w:t>Natural Language Standards</w:t>
+      </w:r>
       <w:bookmarkEnd w:id="24"/>
     </w:p>
     <w:p>
       <w:pPr>
         <w:pStyle w:val="NoSpacing"/>
       </w:pPr>
-      <w:r>
-        <w:t>Underestimate the time</w:t>
-      </w:r>
-    </w:p>
-    <w:p>
-      <w:pPr>
-        <w:pStyle w:val="NoSpacing"/>
-      </w:pPr>
-    </w:p>
-    <w:p>
-      <w:pPr>
-        <w:pStyle w:val="NoSpacing"/>
-      </w:pPr>
-      <w:r>
-        <w:rPr>
-          <w:b/>
-        </w:rPr>
-        <w:t>Best Case Execution Time (BCET)</w:t>
+    </w:p>
+    <w:p>
+      <w:pPr>
+        <w:pStyle w:val="NoSpacing"/>
+      </w:pPr>
+      <w:r>
+        <w:rPr>
+          <w:b/>
+        </w:rPr>
+        <w:t>Formal requirement</w:t>
+      </w:r>
+      <w:r>
+        <w:t>: If &lt;condition&gt;, &lt;action&gt; shall occur</w:t>
+      </w:r>
+    </w:p>
+    <w:p>
+      <w:pPr>
+        <w:pStyle w:val="NoSpacing"/>
+      </w:pPr>
+    </w:p>
+    <w:p>
+      <w:pPr>
+        <w:pStyle w:val="NoSpacing"/>
+      </w:pPr>
+      <w:r>
+        <w:rPr>
+          <w:b/>
+        </w:rPr>
+        <w:t>Soft requirement</w:t>
       </w:r>
       <w:r>
         <w:t xml:space="preserve">: </w:t>
       </w:r>
-    </w:p>
-    <w:p>
-      <w:pPr>
-        <w:pStyle w:val="NoSpacing"/>
-      </w:pPr>
-      <w:r>
-        <w:rPr>
-          <w:b/>
-        </w:rPr>
-        <w:t>Worst Case Execution Time (WCET)</w:t>
+      <w:r>
+        <w:t>within &lt;response time&gt;, &lt;minimum probability&gt; of the time</w:t>
+      </w:r>
+    </w:p>
+    <w:p>
+      <w:pPr>
+        <w:pStyle w:val="NoSpacing"/>
+      </w:pPr>
+      <w:r>
+        <w:rPr>
+          <w:b/>
+        </w:rPr>
+        <w:t>Hard requirement</w:t>
       </w:r>
       <w:r>
         <w:t xml:space="preserve">: </w:t>
       </w:r>
-    </w:p>
-    <w:p>
-      <w:pPr>
-        <w:pStyle w:val="NoSpacing"/>
-      </w:pPr>
-    </w:p>
-    <w:p>
-      <w:pPr>
-        <w:pStyle w:val="NoSpacing"/>
-      </w:pPr>
-      <w:r>
-        <w:t xml:space="preserve">(BCET^): estimation of BCET </w:t>
-      </w:r>
-    </w:p>
-    <w:p>
-      <w:pPr>
-        <w:pStyle w:val="NoSpacing"/>
-      </w:pPr>
-      <w:r>
-        <w:t xml:space="preserve">(WCET^): estimation of WCET </w:t>
-      </w:r>
-    </w:p>
-    <w:p>
-      <w:pPr>
-        <w:pStyle w:val="NoSpacing"/>
-      </w:pPr>
-      <w:r>
-        <w:t>BCET^ &lt; BCET &lt; WCET, WCET^</w:t>
-      </w:r>
+      <w:r>
+        <w:t>within &lt;response time&gt;</w:t>
+      </w:r>
+    </w:p>
+    <w:p>
+      <w:pPr>
+        <w:pStyle w:val="NoSpacing"/>
+      </w:pPr>
+    </w:p>
+    <w:p>
+      <w:pPr>
+        <w:pStyle w:val="NoSpacing"/>
+      </w:pPr>
+      <w:r>
+        <w:t xml:space="preserve">QoS: </w:t>
+      </w:r>
+      <w:r>
+        <w:t>a functional requirement</w:t>
+      </w:r>
+      <w:r>
+        <w:t xml:space="preserve"> with a hard / soft requirement</w:t>
+      </w:r>
+    </w:p>
+    <w:p>
+      <w:pPr>
+        <w:pStyle w:val="NoSpacing"/>
+      </w:pPr>
     </w:p>
     <w:p>
       <w:pPr>
         <w:pStyle w:val="Heading1"/>
       </w:pPr>
-      <w:bookmarkStart w:id="25" w:name="_Toc438553030"/>
-      <w:r>
-        <w:t>Natural Language Standards</w:t>
-      </w:r>
+      <w:r>
+        <w:t>RTOS</w:t>
+      </w:r>
+    </w:p>
+    <w:tbl>
+      <w:tblPr>
+        <w:tblStyle w:val="TableGrid"/>
+        <w:tblW w:w="0" w:type="auto"/>
+        <w:tblLook w:val="04A0" w:firstRow="1" w:lastRow="0" w:firstColumn="1" w:lastColumn="0" w:noHBand="0" w:noVBand="1"/>
+      </w:tblPr>
+      <w:tblGrid>
+        <w:gridCol w:w="4675"/>
+        <w:gridCol w:w="4675"/>
+      </w:tblGrid>
+      <w:tr>
+        <w:tc>
+          <w:tcPr>
+            <w:tcW w:w="4675" w:type="dxa"/>
+          </w:tcPr>
+          <w:p>
+            <w:pPr>
+              <w:pStyle w:val="NoSpacing"/>
+              <w:rPr>
+                <w:b/>
+              </w:rPr>
+            </w:pPr>
+            <w:r>
+              <w:rPr>
+                <w:b/>
+              </w:rPr>
+              <w:t>RT</w:t>
+            </w:r>
+            <w:r>
+              <w:rPr>
+                <w:b/>
+              </w:rPr>
+              <w:t>OS</w:t>
+            </w:r>
+          </w:p>
+        </w:tc>
+        <w:tc>
+          <w:tcPr>
+            <w:tcW w:w="4675" w:type="dxa"/>
+          </w:tcPr>
+          <w:p>
+            <w:pPr>
+              <w:pStyle w:val="NoSpacing"/>
+              <w:rPr>
+                <w:b/>
+              </w:rPr>
+            </w:pPr>
+            <w:r>
+              <w:rPr>
+                <w:b/>
+              </w:rPr>
+              <w:t>RT Java</w:t>
+            </w:r>
+            <w:r>
+              <w:rPr>
+                <w:b/>
+              </w:rPr>
+              <w:t xml:space="preserve"> (Programming)</w:t>
+            </w:r>
+          </w:p>
+        </w:tc>
+      </w:tr>
+      <w:tr>
+        <w:tc>
+          <w:tcPr>
+            <w:tcW w:w="4675" w:type="dxa"/>
+          </w:tcPr>
+          <w:p>
+            <w:pPr>
+              <w:pStyle w:val="NoSpacing"/>
+            </w:pPr>
+            <w:r>
+              <w:t>more flexible</w:t>
+            </w:r>
+          </w:p>
+        </w:tc>
+        <w:tc>
+          <w:tcPr>
+            <w:tcW w:w="4675" w:type="dxa"/>
+          </w:tcPr>
+          <w:p>
+            <w:pPr>
+              <w:pStyle w:val="NoSpacing"/>
+            </w:pPr>
+          </w:p>
+        </w:tc>
+      </w:tr>
+      <w:tr>
+        <w:tc>
+          <w:tcPr>
+            <w:tcW w:w="4675" w:type="dxa"/>
+          </w:tcPr>
+          <w:p>
+            <w:pPr>
+              <w:pStyle w:val="NoSpacing"/>
+            </w:pPr>
+            <w:r>
+              <w:t>WCET worse</w:t>
+            </w:r>
+          </w:p>
+        </w:tc>
+        <w:tc>
+          <w:tcPr>
+            <w:tcW w:w="4675" w:type="dxa"/>
+          </w:tcPr>
+          <w:p>
+            <w:pPr>
+              <w:pStyle w:val="NoSpacing"/>
+            </w:pPr>
+            <w:r>
+              <w:t xml:space="preserve">WCET </w:t>
+            </w:r>
+            <w:r>
+              <w:t>better</w:t>
+            </w:r>
+          </w:p>
+        </w:tc>
+      </w:tr>
+      <w:tr>
+        <w:tc>
+          <w:tcPr>
+            <w:tcW w:w="4675" w:type="dxa"/>
+          </w:tcPr>
+          <w:p>
+            <w:pPr>
+              <w:pStyle w:val="NoSpacing"/>
+            </w:pPr>
+            <w:r>
+              <w:t>Modifications of the program may have different results on different OSs</w:t>
+            </w:r>
+          </w:p>
+        </w:tc>
+        <w:tc>
+          <w:tcPr>
+            <w:tcW w:w="4675" w:type="dxa"/>
+          </w:tcPr>
+          <w:p>
+            <w:pPr>
+              <w:pStyle w:val="NoSpacing"/>
+            </w:pPr>
+            <w:r>
+              <w:t>Portable</w:t>
+            </w:r>
+          </w:p>
+        </w:tc>
+      </w:tr>
+      <w:tr>
+        <w:tc>
+          <w:tcPr>
+            <w:tcW w:w="4675" w:type="dxa"/>
+          </w:tcPr>
+          <w:p>
+            <w:pPr>
+              <w:pStyle w:val="NoSpacing"/>
+            </w:pPr>
+          </w:p>
+        </w:tc>
+        <w:tc>
+          <w:tcPr>
+            <w:tcW w:w="4675" w:type="dxa"/>
+          </w:tcPr>
+          <w:p>
+            <w:pPr>
+              <w:pStyle w:val="NoSpacing"/>
+            </w:pPr>
+            <w:r>
+              <w:t>Less power consumption</w:t>
+            </w:r>
+          </w:p>
+        </w:tc>
+      </w:tr>
+      <w:tr>
+        <w:tc>
+          <w:tcPr>
+            <w:tcW w:w="4675" w:type="dxa"/>
+          </w:tcPr>
+          <w:p>
+            <w:pPr>
+              <w:pStyle w:val="NoSpacing"/>
+            </w:pPr>
+          </w:p>
+        </w:tc>
+        <w:tc>
+          <w:tcPr>
+            <w:tcW w:w="4675" w:type="dxa"/>
+          </w:tcPr>
+          <w:p>
+            <w:pPr>
+              <w:pStyle w:val="NoSpacing"/>
+            </w:pPr>
+            <w:r>
+              <w:t>Might not actually happen real time</w:t>
+            </w:r>
+          </w:p>
+        </w:tc>
+      </w:tr>
+      <w:tr>
+        <w:tc>
+          <w:tcPr>
+            <w:tcW w:w="4675" w:type="dxa"/>
+          </w:tcPr>
+          <w:p>
+            <w:pPr>
+              <w:pStyle w:val="NoSpacing"/>
+            </w:pPr>
+            <w:r>
+              <w:t>Better fine-grained control</w:t>
+            </w:r>
+          </w:p>
+        </w:tc>
+        <w:tc>
+          <w:tcPr>
+            <w:tcW w:w="4675" w:type="dxa"/>
+          </w:tcPr>
+          <w:p>
+            <w:pPr>
+              <w:pStyle w:val="NoSpacing"/>
+            </w:pPr>
+          </w:p>
+        </w:tc>
+      </w:tr>
+      <w:tr>
+        <w:tc>
+          <w:tcPr>
+            <w:tcW w:w="4675" w:type="dxa"/>
+          </w:tcPr>
+          <w:p>
+            <w:pPr>
+              <w:pStyle w:val="NoSpacing"/>
+            </w:pPr>
+          </w:p>
+        </w:tc>
+        <w:tc>
+          <w:tcPr>
+            <w:tcW w:w="4675" w:type="dxa"/>
+          </w:tcPr>
+          <w:p>
+            <w:pPr>
+              <w:pStyle w:val="NoSpacing"/>
+            </w:pPr>
+            <w:r>
+              <w:t>better memory management</w:t>
+            </w:r>
+          </w:p>
+        </w:tc>
+      </w:tr>
+    </w:tbl>
+    <w:p>
+      <w:pPr>
+        <w:pStyle w:val="NoSpacing"/>
+      </w:pPr>
+      <w:r>
+        <w:t xml:space="preserve"> </w:t>
+      </w:r>
+    </w:p>
+    <w:p>
+      <w:pPr>
+        <w:pStyle w:val="NoSpacing"/>
+      </w:pPr>
+      <w:r>
+        <w:t xml:space="preserve">Metronome is IBMs way of letting Java be used to develop real time systems by changing the way garbage collection is done. It’s an incremental garbage collector that has a mandatory minimum percentage of runtime of 70%, i.e. maximum 30% cleanup. This minimum is known as </w:t>
+      </w:r>
+      <w:bookmarkStart w:id="25" w:name="_GoBack"/>
       <w:bookmarkEnd w:id="25"/>
-    </w:p>
-    <w:p>
-      <w:pPr>
-        <w:pStyle w:val="NoSpacing"/>
-      </w:pPr>
-    </w:p>
-    <w:p>
-      <w:pPr>
-        <w:pStyle w:val="NoSpacing"/>
-      </w:pPr>
-      <w:r>
-        <w:rPr>
-          <w:b/>
-        </w:rPr>
-        <w:t>Formal requirement</w:t>
-      </w:r>
-      <w:r>
-        <w:t>: If &lt;condition&gt;, &lt;action&gt; shall occur</w:t>
-      </w:r>
-    </w:p>
-    <w:p>
-      <w:pPr>
-        <w:pStyle w:val="NoSpacing"/>
-      </w:pPr>
-    </w:p>
-    <w:p>
-      <w:pPr>
-        <w:pStyle w:val="NoSpacing"/>
-      </w:pPr>
-      <w:r>
-        <w:rPr>
-          <w:b/>
-        </w:rPr>
-        <w:t>Soft requirement</w:t>
-      </w:r>
-      <w:r>
-        <w:t xml:space="preserve">: </w:t>
-      </w:r>
-      <w:r>
-        <w:t>within &lt;response time&gt;, &lt;minimum probability&gt; of the time</w:t>
-      </w:r>
-    </w:p>
-    <w:p>
-      <w:pPr>
-        <w:pStyle w:val="NoSpacing"/>
-      </w:pPr>
-      <w:r>
-        <w:rPr>
-          <w:b/>
-        </w:rPr>
-        <w:t>Hard requirement</w:t>
-      </w:r>
-      <w:r>
-        <w:t xml:space="preserve">: </w:t>
-      </w:r>
-      <w:r>
-        <w:t>within &lt;response time&gt;</w:t>
-      </w:r>
-    </w:p>
-    <w:p>
-      <w:pPr>
-        <w:pStyle w:val="NoSpacing"/>
-      </w:pPr>
-    </w:p>
-    <w:p>
-      <w:pPr>
-        <w:pStyle w:val="NoSpacing"/>
-      </w:pPr>
-      <w:r>
-        <w:t xml:space="preserve">QoS: </w:t>
-      </w:r>
-      <w:r>
-        <w:t xml:space="preserve">a functional requirement with a hard / soft requirement to a </w:t>
+      <w:r>
+        <w:t>the Minimum Mutator Utilization (MMU)</w:t>
+      </w:r>
+    </w:p>
+    <w:p>
+      <w:pPr>
+        <w:pStyle w:val="NoSpacing"/>
+      </w:pPr>
+    </w:p>
+    <w:p>
+      <w:pPr>
+        <w:pStyle w:val="NoSpacing"/>
+      </w:pPr>
+      <w:r>
+        <w:t>Mark-and-sweep works by marking objects in use and reclaiming the unmarked objects</w:t>
       </w:r>
     </w:p>
     <w:sectPr>
@@ -8605,7 +9077,7 @@
           <w:rPr>
             <w:noProof/>
           </w:rPr>
-          <w:t>12</w:t>
+          <w:t>13</w:t>
         </w:r>
         <w:r>
           <w:rPr>
@@ -8728,7 +9200,7 @@
                 <w:bCs/>
                 <w:noProof/>
               </w:rPr>
-              <w:t>12</w:t>
+              <w:t>13</w:t>
             </w:r>
             <w:r>
               <w:rPr>
@@ -10773,6 +11245,119 @@
     </w:lvl>
   </w:abstractNum>
   <w:abstractNum w:abstractNumId="18" w15:restartNumberingAfterBreak="0">
+    <w:nsid w:val="48540A3C"/>
+    <w:multiLevelType w:val="hybridMultilevel"/>
+    <w:tmpl w:val="99549260"/>
+    <w:lvl w:ilvl="0" w:tplc="10090001">
+      <w:start w:val="1"/>
+      <w:numFmt w:val="bullet"/>
+      <w:lvlText w:val=""/>
+      <w:lvlJc w:val="left"/>
+      <w:pPr>
+        <w:ind w:left="720" w:hanging="360"/>
+      </w:pPr>
+      <w:rPr>
+        <w:rFonts w:ascii="Symbol" w:hAnsi="Symbol" w:hint="default"/>
+      </w:rPr>
+    </w:lvl>
+    <w:lvl w:ilvl="1" w:tplc="10090003">
+      <w:start w:val="1"/>
+      <w:numFmt w:val="bullet"/>
+      <w:lvlText w:val="o"/>
+      <w:lvlJc w:val="left"/>
+      <w:pPr>
+        <w:ind w:left="1440" w:hanging="360"/>
+      </w:pPr>
+      <w:rPr>
+        <w:rFonts w:ascii="Courier New" w:hAnsi="Courier New" w:cs="Courier New" w:hint="default"/>
+      </w:rPr>
+    </w:lvl>
+    <w:lvl w:ilvl="2" w:tplc="10090005" w:tentative="1">
+      <w:start w:val="1"/>
+      <w:numFmt w:val="bullet"/>
+      <w:lvlText w:val=""/>
+      <w:lvlJc w:val="left"/>
+      <w:pPr>
+        <w:ind w:left="2160" w:hanging="360"/>
+      </w:pPr>
+      <w:rPr>
+        <w:rFonts w:ascii="Wingdings" w:hAnsi="Wingdings" w:hint="default"/>
+      </w:rPr>
+    </w:lvl>
+    <w:lvl w:ilvl="3" w:tplc="10090001" w:tentative="1">
+      <w:start w:val="1"/>
+      <w:numFmt w:val="bullet"/>
+      <w:lvlText w:val=""/>
+      <w:lvlJc w:val="left"/>
+      <w:pPr>
+        <w:ind w:left="2880" w:hanging="360"/>
+      </w:pPr>
+      <w:rPr>
+        <w:rFonts w:ascii="Symbol" w:hAnsi="Symbol" w:hint="default"/>
+      </w:rPr>
+    </w:lvl>
+    <w:lvl w:ilvl="4" w:tplc="10090003" w:tentative="1">
+      <w:start w:val="1"/>
+      <w:numFmt w:val="bullet"/>
+      <w:lvlText w:val="o"/>
+      <w:lvlJc w:val="left"/>
+      <w:pPr>
+        <w:ind w:left="3600" w:hanging="360"/>
+      </w:pPr>
+      <w:rPr>
+        <w:rFonts w:ascii="Courier New" w:hAnsi="Courier New" w:cs="Courier New" w:hint="default"/>
+      </w:rPr>
+    </w:lvl>
+    <w:lvl w:ilvl="5" w:tplc="10090005" w:tentative="1">
+      <w:start w:val="1"/>
+      <w:numFmt w:val="bullet"/>
+      <w:lvlText w:val=""/>
+      <w:lvlJc w:val="left"/>
+      <w:pPr>
+        <w:ind w:left="4320" w:hanging="360"/>
+      </w:pPr>
+      <w:rPr>
+        <w:rFonts w:ascii="Wingdings" w:hAnsi="Wingdings" w:hint="default"/>
+      </w:rPr>
+    </w:lvl>
+    <w:lvl w:ilvl="6" w:tplc="10090001" w:tentative="1">
+      <w:start w:val="1"/>
+      <w:numFmt w:val="bullet"/>
+      <w:lvlText w:val=""/>
+      <w:lvlJc w:val="left"/>
+      <w:pPr>
+        <w:ind w:left="5040" w:hanging="360"/>
+      </w:pPr>
+      <w:rPr>
+        <w:rFonts w:ascii="Symbol" w:hAnsi="Symbol" w:hint="default"/>
+      </w:rPr>
+    </w:lvl>
+    <w:lvl w:ilvl="7" w:tplc="10090003" w:tentative="1">
+      <w:start w:val="1"/>
+      <w:numFmt w:val="bullet"/>
+      <w:lvlText w:val="o"/>
+      <w:lvlJc w:val="left"/>
+      <w:pPr>
+        <w:ind w:left="5760" w:hanging="360"/>
+      </w:pPr>
+      <w:rPr>
+        <w:rFonts w:ascii="Courier New" w:hAnsi="Courier New" w:cs="Courier New" w:hint="default"/>
+      </w:rPr>
+    </w:lvl>
+    <w:lvl w:ilvl="8" w:tplc="10090005" w:tentative="1">
+      <w:start w:val="1"/>
+      <w:numFmt w:val="bullet"/>
+      <w:lvlText w:val=""/>
+      <w:lvlJc w:val="left"/>
+      <w:pPr>
+        <w:ind w:left="6480" w:hanging="360"/>
+      </w:pPr>
+      <w:rPr>
+        <w:rFonts w:ascii="Wingdings" w:hAnsi="Wingdings" w:hint="default"/>
+      </w:rPr>
+    </w:lvl>
+  </w:abstractNum>
+  <w:abstractNum w:abstractNumId="19" w15:restartNumberingAfterBreak="0">
     <w:nsid w:val="4D6C685D"/>
     <w:multiLevelType w:val="hybridMultilevel"/>
     <w:tmpl w:val="F19204A4"/>
@@ -10885,7 +11470,7 @@
       </w:rPr>
     </w:lvl>
   </w:abstractNum>
-  <w:abstractNum w:abstractNumId="19" w15:restartNumberingAfterBreak="0">
+  <w:abstractNum w:abstractNumId="20" w15:restartNumberingAfterBreak="0">
     <w:nsid w:val="4F693DC4"/>
     <w:multiLevelType w:val="hybridMultilevel"/>
     <w:tmpl w:val="8F9E2372"/>
@@ -10998,7 +11583,7 @@
       </w:rPr>
     </w:lvl>
   </w:abstractNum>
-  <w:abstractNum w:abstractNumId="20" w15:restartNumberingAfterBreak="0">
+  <w:abstractNum w:abstractNumId="21" w15:restartNumberingAfterBreak="0">
     <w:nsid w:val="4F6A6B2C"/>
     <w:multiLevelType w:val="hybridMultilevel"/>
     <w:tmpl w:val="50E618C0"/>
@@ -11084,7 +11669,7 @@
       </w:pPr>
     </w:lvl>
   </w:abstractNum>
-  <w:abstractNum w:abstractNumId="21" w15:restartNumberingAfterBreak="0">
+  <w:abstractNum w:abstractNumId="22" w15:restartNumberingAfterBreak="0">
     <w:nsid w:val="50A80983"/>
     <w:multiLevelType w:val="hybridMultilevel"/>
     <w:tmpl w:val="5150C594"/>
@@ -11197,7 +11782,7 @@
       </w:rPr>
     </w:lvl>
   </w:abstractNum>
-  <w:abstractNum w:abstractNumId="22" w15:restartNumberingAfterBreak="0">
+  <w:abstractNum w:abstractNumId="23" w15:restartNumberingAfterBreak="0">
     <w:nsid w:val="53F65655"/>
     <w:multiLevelType w:val="hybridMultilevel"/>
     <w:tmpl w:val="A7608400"/>
@@ -11283,7 +11868,7 @@
       </w:pPr>
     </w:lvl>
   </w:abstractNum>
-  <w:abstractNum w:abstractNumId="23" w15:restartNumberingAfterBreak="0">
+  <w:abstractNum w:abstractNumId="24" w15:restartNumberingAfterBreak="0">
     <w:nsid w:val="5BB56C4B"/>
     <w:multiLevelType w:val="hybridMultilevel"/>
     <w:tmpl w:val="B4966CE4"/>
@@ -11396,7 +11981,7 @@
       </w:rPr>
     </w:lvl>
   </w:abstractNum>
-  <w:abstractNum w:abstractNumId="24" w15:restartNumberingAfterBreak="0">
+  <w:abstractNum w:abstractNumId="25" w15:restartNumberingAfterBreak="0">
     <w:nsid w:val="5EC31CF0"/>
     <w:multiLevelType w:val="hybridMultilevel"/>
     <w:tmpl w:val="BA304D82"/>
@@ -11509,7 +12094,7 @@
       </w:rPr>
     </w:lvl>
   </w:abstractNum>
-  <w:abstractNum w:abstractNumId="25" w15:restartNumberingAfterBreak="0">
+  <w:abstractNum w:abstractNumId="26" w15:restartNumberingAfterBreak="0">
     <w:nsid w:val="5EFD4EA7"/>
     <w:multiLevelType w:val="hybridMultilevel"/>
     <w:tmpl w:val="607040BA"/>
@@ -11622,7 +12207,7 @@
       </w:rPr>
     </w:lvl>
   </w:abstractNum>
-  <w:abstractNum w:abstractNumId="26" w15:restartNumberingAfterBreak="0">
+  <w:abstractNum w:abstractNumId="27" w15:restartNumberingAfterBreak="0">
     <w:nsid w:val="601C5D5F"/>
     <w:multiLevelType w:val="hybridMultilevel"/>
     <w:tmpl w:val="C46AC2D4"/>
@@ -11735,7 +12320,7 @@
       </w:rPr>
     </w:lvl>
   </w:abstractNum>
-  <w:abstractNum w:abstractNumId="27" w15:restartNumberingAfterBreak="0">
+  <w:abstractNum w:abstractNumId="28" w15:restartNumberingAfterBreak="0">
     <w:nsid w:val="62DA1ABA"/>
     <w:multiLevelType w:val="hybridMultilevel"/>
     <w:tmpl w:val="E234843E"/>
@@ -11848,7 +12433,7 @@
       </w:rPr>
     </w:lvl>
   </w:abstractNum>
-  <w:abstractNum w:abstractNumId="28" w15:restartNumberingAfterBreak="0">
+  <w:abstractNum w:abstractNumId="29" w15:restartNumberingAfterBreak="0">
     <w:nsid w:val="63D22921"/>
     <w:multiLevelType w:val="hybridMultilevel"/>
     <w:tmpl w:val="0E449916"/>
@@ -11961,7 +12546,7 @@
       </w:rPr>
     </w:lvl>
   </w:abstractNum>
-  <w:abstractNum w:abstractNumId="29" w15:restartNumberingAfterBreak="0">
+  <w:abstractNum w:abstractNumId="30" w15:restartNumberingAfterBreak="0">
     <w:nsid w:val="662977DF"/>
     <w:multiLevelType w:val="hybridMultilevel"/>
     <w:tmpl w:val="7632E462"/>
@@ -12074,7 +12659,7 @@
       </w:rPr>
     </w:lvl>
   </w:abstractNum>
-  <w:abstractNum w:abstractNumId="30" w15:restartNumberingAfterBreak="0">
+  <w:abstractNum w:abstractNumId="31" w15:restartNumberingAfterBreak="0">
     <w:nsid w:val="6FA5693A"/>
     <w:multiLevelType w:val="hybridMultilevel"/>
     <w:tmpl w:val="6DBC467A"/>
@@ -12187,7 +12772,7 @@
       </w:rPr>
     </w:lvl>
   </w:abstractNum>
-  <w:abstractNum w:abstractNumId="31" w15:restartNumberingAfterBreak="0">
+  <w:abstractNum w:abstractNumId="32" w15:restartNumberingAfterBreak="0">
     <w:nsid w:val="727531F4"/>
     <w:multiLevelType w:val="hybridMultilevel"/>
     <w:tmpl w:val="38C8C4BC"/>
@@ -12300,7 +12885,7 @@
       </w:rPr>
     </w:lvl>
   </w:abstractNum>
-  <w:abstractNum w:abstractNumId="32" w15:restartNumberingAfterBreak="0">
+  <w:abstractNum w:abstractNumId="33" w15:restartNumberingAfterBreak="0">
     <w:nsid w:val="799520CF"/>
     <w:multiLevelType w:val="hybridMultilevel"/>
     <w:tmpl w:val="AE6E4A5A"/>
@@ -12386,7 +12971,7 @@
       </w:pPr>
     </w:lvl>
   </w:abstractNum>
-  <w:abstractNum w:abstractNumId="33" w15:restartNumberingAfterBreak="0">
+  <w:abstractNum w:abstractNumId="34" w15:restartNumberingAfterBreak="0">
     <w:nsid w:val="7C6C10BA"/>
     <w:multiLevelType w:val="hybridMultilevel"/>
     <w:tmpl w:val="A4FE4ECC"/>
@@ -12500,7 +13085,7 @@
     </w:lvl>
   </w:abstractNum>
   <w:num w:numId="1">
-    <w:abstractNumId w:val="23"/>
+    <w:abstractNumId w:val="24"/>
   </w:num>
   <w:num w:numId="2">
     <w:abstractNumId w:val="15"/>
@@ -12509,7 +13094,7 @@
     <w:abstractNumId w:val="10"/>
   </w:num>
   <w:num w:numId="4">
-    <w:abstractNumId w:val="30"/>
+    <w:abstractNumId w:val="31"/>
   </w:num>
   <w:num w:numId="5">
     <w:abstractNumId w:val="0"/>
@@ -12521,7 +13106,7 @@
     <w:abstractNumId w:val="12"/>
   </w:num>
   <w:num w:numId="8">
-    <w:abstractNumId w:val="21"/>
+    <w:abstractNumId w:val="22"/>
   </w:num>
   <w:num w:numId="9">
     <w:abstractNumId w:val="13"/>
@@ -12530,28 +13115,28 @@
     <w:abstractNumId w:val="14"/>
   </w:num>
   <w:num w:numId="11">
-    <w:abstractNumId w:val="28"/>
+    <w:abstractNumId w:val="29"/>
   </w:num>
   <w:num w:numId="12">
     <w:abstractNumId w:val="2"/>
   </w:num>
   <w:num w:numId="13">
-    <w:abstractNumId w:val="32"/>
+    <w:abstractNumId w:val="33"/>
   </w:num>
   <w:num w:numId="14">
     <w:abstractNumId w:val="5"/>
   </w:num>
   <w:num w:numId="15">
-    <w:abstractNumId w:val="24"/>
+    <w:abstractNumId w:val="25"/>
   </w:num>
   <w:num w:numId="16">
-    <w:abstractNumId w:val="25"/>
+    <w:abstractNumId w:val="26"/>
   </w:num>
   <w:num w:numId="17">
     <w:abstractNumId w:val="6"/>
   </w:num>
   <w:num w:numId="18">
-    <w:abstractNumId w:val="31"/>
+    <w:abstractNumId w:val="32"/>
   </w:num>
   <w:num w:numId="19">
     <w:abstractNumId w:val="16"/>
@@ -12560,19 +13145,19 @@
     <w:abstractNumId w:val="3"/>
   </w:num>
   <w:num w:numId="21">
-    <w:abstractNumId w:val="18"/>
+    <w:abstractNumId w:val="19"/>
   </w:num>
   <w:num w:numId="22">
     <w:abstractNumId w:val="11"/>
   </w:num>
   <w:num w:numId="23">
-    <w:abstractNumId w:val="26"/>
+    <w:abstractNumId w:val="27"/>
   </w:num>
   <w:num w:numId="24">
-    <w:abstractNumId w:val="20"/>
+    <w:abstractNumId w:val="21"/>
   </w:num>
   <w:num w:numId="25">
-    <w:abstractNumId w:val="19"/>
+    <w:abstractNumId w:val="20"/>
   </w:num>
   <w:num w:numId="26">
     <w:abstractNumId w:val="9"/>
@@ -12581,25 +13166,28 @@
     <w:abstractNumId w:val="8"/>
   </w:num>
   <w:num w:numId="28">
-    <w:abstractNumId w:val="22"/>
+    <w:abstractNumId w:val="23"/>
   </w:num>
   <w:num w:numId="29">
     <w:abstractNumId w:val="1"/>
   </w:num>
   <w:num w:numId="30">
-    <w:abstractNumId w:val="29"/>
+    <w:abstractNumId w:val="30"/>
   </w:num>
   <w:num w:numId="31">
     <w:abstractNumId w:val="17"/>
   </w:num>
   <w:num w:numId="32">
-    <w:abstractNumId w:val="27"/>
+    <w:abstractNumId w:val="28"/>
   </w:num>
   <w:num w:numId="33">
     <w:abstractNumId w:val="4"/>
   </w:num>
   <w:num w:numId="34">
-    <w:abstractNumId w:val="33"/>
+    <w:abstractNumId w:val="34"/>
+  </w:num>
+  <w:num w:numId="35">
+    <w:abstractNumId w:val="18"/>
   </w:num>
 </w:numbering>
 </file>
@@ -13590,7 +14178,7 @@
 </file>
 
 <file path=customXml/itemProps1.xml><?xml version="1.0" encoding="utf-8"?>
-<ds:datastoreItem xmlns:ds="http://schemas.openxmlformats.org/officeDocument/2006/customXml" ds:itemID="{12AC78DF-9CE0-4BC7-9D5F-4036E283B332}">
+<ds:datastoreItem xmlns:ds="http://schemas.openxmlformats.org/officeDocument/2006/customXml" ds:itemID="{4B11BA2F-9BB5-4F78-8C15-F00272C6B223}">
   <ds:schemaRefs>
     <ds:schemaRef ds:uri="http://schemas.openxmlformats.org/officeDocument/2006/bibliography"/>
   </ds:schemaRefs>

</xml_diff>